<commit_message>
Adição do campo UserName aos funcionarios
Apropriação do código a essa alteração
</commit_message>
<xml_diff>
--- a/Documentação/DER.docx
+++ b/Documentação/DER.docx
@@ -268,6 +268,30 @@
           <w:noProof/>
           <w:lang w:val="pt-PT"/>
         </w:rPr>
+        <w:t xml:space="preserve"> username</w:t>
+      </w:r>
+      <w:r>
+        <w:rPr>
+          <w:rFonts w:ascii="Arial" w:hAnsi="Arial" w:cs="Arial"/>
+          <w:noProof/>
+          <w:lang w:val="pt-PT"/>
+        </w:rPr>
+        <w:t xml:space="preserve"> + empregado</w:t>
+      </w:r>
+      <w:r>
+        <w:rPr>
+          <w:rFonts w:ascii="Arial" w:hAnsi="Arial" w:cs="Arial"/>
+          <w:noProof/>
+          <w:lang w:val="pt-PT"/>
+        </w:rPr>
+        <w:t xml:space="preserve"> +</w:t>
+      </w:r>
+      <w:r>
+        <w:rPr>
+          <w:rFonts w:ascii="Arial" w:hAnsi="Arial" w:cs="Arial"/>
+          <w:noProof/>
+          <w:lang w:val="pt-PT"/>
+        </w:rPr>
         <w:t xml:space="preserve"> codLo[FK]</w:t>
       </w:r>
     </w:p>
@@ -966,16 +990,893 @@
     </w:p>
     <w:p>
       <w:bookmarkStart w:id="0" w:name="_GoBack"/>
+      <w:bookmarkEnd w:id="0"/>
       <w:r>
         <w:rPr>
           <w:noProof/>
           <w:lang w:val="pt-PT" w:eastAsia="pt-PT"/>
         </w:rPr>
         <w:lastRenderedPageBreak/>
+        <mc:AlternateContent>
+          <mc:Choice Requires="wps">
+            <w:drawing>
+              <wp:anchor distT="0" distB="0" distL="114300" distR="114300" simplePos="0" relativeHeight="251913728" behindDoc="0" locked="0" layoutInCell="1" allowOverlap="1" wp14:anchorId="528C7866" wp14:editId="71F3B93E">
+                <wp:simplePos x="0" y="0"/>
+                <wp:positionH relativeFrom="column">
+                  <wp:posOffset>5758180</wp:posOffset>
+                </wp:positionH>
+                <wp:positionV relativeFrom="paragraph">
+                  <wp:posOffset>882015</wp:posOffset>
+                </wp:positionV>
+                <wp:extent cx="590550" cy="476250"/>
+                <wp:effectExtent l="0" t="0" r="19050" b="19050"/>
+                <wp:wrapNone/>
+                <wp:docPr id="79" name="Conexão reta 39"/>
+                <wp:cNvGraphicFramePr/>
+                <a:graphic xmlns:a="http://schemas.openxmlformats.org/drawingml/2006/main">
+                  <a:graphicData uri="http://schemas.microsoft.com/office/word/2010/wordprocessingShape">
+                    <wps:wsp>
+                      <wps:cNvCnPr/>
+                      <wps:spPr>
+                        <a:xfrm flipV="1">
+                          <a:off x="0" y="0"/>
+                          <a:ext cx="590550" cy="476250"/>
+                        </a:xfrm>
+                        <a:prstGeom prst="line">
+                          <a:avLst/>
+                        </a:prstGeom>
+                        <a:ln w="22225">
+                          <a:solidFill>
+                            <a:schemeClr val="bg1">
+                              <a:lumMod val="50000"/>
+                            </a:schemeClr>
+                          </a:solidFill>
+                        </a:ln>
+                      </wps:spPr>
+                      <wps:style>
+                        <a:lnRef idx="1">
+                          <a:schemeClr val="accent1"/>
+                        </a:lnRef>
+                        <a:fillRef idx="0">
+                          <a:schemeClr val="accent1"/>
+                        </a:fillRef>
+                        <a:effectRef idx="0">
+                          <a:schemeClr val="accent1"/>
+                        </a:effectRef>
+                        <a:fontRef idx="minor">
+                          <a:schemeClr val="tx1"/>
+                        </a:fontRef>
+                      </wps:style>
+                      <wps:bodyPr/>
+                    </wps:wsp>
+                  </a:graphicData>
+                </a:graphic>
+                <wp14:sizeRelH relativeFrom="margin">
+                  <wp14:pctWidth>0</wp14:pctWidth>
+                </wp14:sizeRelH>
+                <wp14:sizeRelV relativeFrom="margin">
+                  <wp14:pctHeight>0</wp14:pctHeight>
+                </wp14:sizeRelV>
+              </wp:anchor>
+            </w:drawing>
+          </mc:Choice>
+          <mc:Fallback>
+            <w:pict>
+              <v:line id="Conexão reta 39" o:spid="_x0000_s1026" style="position:absolute;flip:y;z-index:251913728;visibility:visible;mso-wrap-style:square;mso-width-percent:0;mso-height-percent:0;mso-wrap-distance-left:9pt;mso-wrap-distance-top:0;mso-wrap-distance-right:9pt;mso-wrap-distance-bottom:0;mso-position-horizontal:absolute;mso-position-horizontal-relative:text;mso-position-vertical:absolute;mso-position-vertical-relative:text;mso-width-percent:0;mso-height-percent:0;mso-width-relative:margin;mso-height-relative:margin" from="453.4pt,69.45pt" to="499.9pt,106.95pt" o:gfxdata="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" strokecolor="#7f7f7f [1612]" strokeweight="1.75pt">
+                <v:stroke joinstyle="miter"/>
+              </v:line>
+            </w:pict>
+          </mc:Fallback>
+        </mc:AlternateContent>
+      </w:r>
+      <w:r>
+        <w:rPr>
+          <w:noProof/>
+          <w:lang w:val="pt-PT" w:eastAsia="pt-PT"/>
+        </w:rPr>
+        <mc:AlternateContent>
+          <mc:Choice Requires="wps">
+            <w:drawing>
+              <wp:anchor distT="0" distB="0" distL="114300" distR="114300" simplePos="0" relativeHeight="251911680" behindDoc="0" locked="0" layoutInCell="1" allowOverlap="1" wp14:anchorId="7E8183A7" wp14:editId="49A49B9F">
+                <wp:simplePos x="0" y="0"/>
+                <wp:positionH relativeFrom="column">
+                  <wp:posOffset>6186805</wp:posOffset>
+                </wp:positionH>
+                <wp:positionV relativeFrom="paragraph">
+                  <wp:posOffset>596265</wp:posOffset>
+                </wp:positionV>
+                <wp:extent cx="685800" cy="290830"/>
+                <wp:effectExtent l="0" t="0" r="19050" b="13970"/>
+                <wp:wrapNone/>
+                <wp:docPr id="24" name="Oval 24"/>
+                <wp:cNvGraphicFramePr/>
+                <a:graphic xmlns:a="http://schemas.openxmlformats.org/drawingml/2006/main">
+                  <a:graphicData uri="http://schemas.microsoft.com/office/word/2010/wordprocessingShape">
+                    <wps:wsp>
+                      <wps:cNvSpPr/>
+                      <wps:spPr>
+                        <a:xfrm>
+                          <a:off x="0" y="0"/>
+                          <a:ext cx="685800" cy="290830"/>
+                        </a:xfrm>
+                        <a:prstGeom prst="ellipse">
+                          <a:avLst/>
+                        </a:prstGeom>
+                        <a:solidFill>
+                          <a:schemeClr val="bg1"/>
+                        </a:solidFill>
+                        <a:ln w="9525">
+                          <a:solidFill>
+                            <a:schemeClr val="tx1"/>
+                          </a:solidFill>
+                        </a:ln>
+                      </wps:spPr>
+                      <wps:style>
+                        <a:lnRef idx="2">
+                          <a:schemeClr val="accent1">
+                            <a:shade val="50000"/>
+                          </a:schemeClr>
+                        </a:lnRef>
+                        <a:fillRef idx="1">
+                          <a:schemeClr val="accent1"/>
+                        </a:fillRef>
+                        <a:effectRef idx="0">
+                          <a:schemeClr val="accent1"/>
+                        </a:effectRef>
+                        <a:fontRef idx="minor">
+                          <a:schemeClr val="lt1"/>
+                        </a:fontRef>
+                      </wps:style>
+                      <wps:txbx>
+                        <w:txbxContent>
+                          <w:p>
+                            <w:pPr>
+                              <w:jc w:val="center"/>
+                              <w:rPr>
+                                <w:color w:val="000000" w:themeColor="text1"/>
+                                <w:sz w:val="16"/>
+                                <w:szCs w:val="16"/>
+                                <w:lang w:val="pt-PT"/>
+                              </w:rPr>
+                            </w:pPr>
+                            <w:proofErr w:type="gramStart"/>
+                            <w:r>
+                              <w:rPr>
+                                <w:color w:val="000000" w:themeColor="text1"/>
+                                <w:sz w:val="16"/>
+                                <w:szCs w:val="16"/>
+                                <w:lang w:val="pt-PT"/>
+                              </w:rPr>
+                              <w:t>empregado</w:t>
+                            </w:r>
+                            <w:proofErr w:type="gramEnd"/>
+                          </w:p>
+                        </w:txbxContent>
+                      </wps:txbx>
+                      <wps:bodyPr rot="0" spcFirstLastPara="0" vertOverflow="overflow" horzOverflow="overflow" vert="horz" wrap="square" lIns="0" tIns="45720" rIns="0" bIns="45720" numCol="1" spcCol="0" rtlCol="0" fromWordArt="0" anchor="ctr" anchorCtr="0" forceAA="0" compatLnSpc="1">
+                        <a:prstTxWarp prst="textNoShape">
+                          <a:avLst/>
+                        </a:prstTxWarp>
+                        <a:noAutofit/>
+                      </wps:bodyPr>
+                    </wps:wsp>
+                  </a:graphicData>
+                </a:graphic>
+                <wp14:sizeRelH relativeFrom="margin">
+                  <wp14:pctWidth>0</wp14:pctWidth>
+                </wp14:sizeRelH>
+                <wp14:sizeRelV relativeFrom="margin">
+                  <wp14:pctHeight>0</wp14:pctHeight>
+                </wp14:sizeRelV>
+              </wp:anchor>
+            </w:drawing>
+          </mc:Choice>
+          <mc:Fallback>
+            <w:pict>
+              <v:oval id="Oval 24" o:spid="_x0000_s1027" style="position:absolute;margin-left:487.15pt;margin-top:46.95pt;width:54pt;height:22.9pt;z-index:251911680;visibility:visible;mso-wrap-style:square;mso-width-percent:0;mso-height-percent:0;mso-wrap-distance-left:9pt;mso-wrap-distance-top:0;mso-wrap-distance-right:9pt;mso-wrap-distance-bottom:0;mso-position-horizontal:absolute;mso-position-horizontal-relative:text;mso-position-vertical:absolute;mso-position-vertical-relative:text;mso-width-percent:0;mso-height-percent:0;mso-width-relative:margin;mso-height-relative:margin;v-text-anchor:middle" o:gfxdata="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" fillcolor="white [3212]" strokecolor="black [3213]">
+                <v:stroke joinstyle="miter"/>
+                <v:textbox inset="0,,0">
+                  <w:txbxContent>
+                    <w:p>
+                      <w:pPr>
+                        <w:jc w:val="center"/>
+                        <w:rPr>
+                          <w:color w:val="000000" w:themeColor="text1"/>
+                          <w:sz w:val="16"/>
+                          <w:szCs w:val="16"/>
+                          <w:lang w:val="pt-PT"/>
+                        </w:rPr>
+                      </w:pPr>
+                      <w:proofErr w:type="gramStart"/>
+                      <w:r>
+                        <w:rPr>
+                          <w:color w:val="000000" w:themeColor="text1"/>
+                          <w:sz w:val="16"/>
+                          <w:szCs w:val="16"/>
+                          <w:lang w:val="pt-PT"/>
+                        </w:rPr>
+                        <w:t>empregado</w:t>
+                      </w:r>
+                      <w:proofErr w:type="gramEnd"/>
+                    </w:p>
+                  </w:txbxContent>
+                </v:textbox>
+              </v:oval>
+            </w:pict>
+          </mc:Fallback>
+        </mc:AlternateContent>
+      </w:r>
+      <w:r>
+        <w:rPr>
+          <w:noProof/>
+          <w:lang w:val="pt-PT" w:eastAsia="pt-PT"/>
+        </w:rPr>
+        <mc:AlternateContent>
+          <mc:Choice Requires="wps">
+            <w:drawing>
+              <wp:anchor distT="0" distB="0" distL="114300" distR="114300" simplePos="0" relativeHeight="251642880" behindDoc="0" locked="0" layoutInCell="1" allowOverlap="1" wp14:anchorId="4AF309A3" wp14:editId="68C59B1D">
+                <wp:simplePos x="0" y="0"/>
+                <wp:positionH relativeFrom="column">
+                  <wp:posOffset>6981826</wp:posOffset>
+                </wp:positionH>
+                <wp:positionV relativeFrom="paragraph">
+                  <wp:posOffset>872490</wp:posOffset>
+                </wp:positionV>
+                <wp:extent cx="386079" cy="504825"/>
+                <wp:effectExtent l="0" t="0" r="33655" b="28575"/>
+                <wp:wrapNone/>
+                <wp:docPr id="56" name="Conexão reta 56"/>
+                <wp:cNvGraphicFramePr/>
+                <a:graphic xmlns:a="http://schemas.openxmlformats.org/drawingml/2006/main">
+                  <a:graphicData uri="http://schemas.microsoft.com/office/word/2010/wordprocessingShape">
+                    <wps:wsp>
+                      <wps:cNvCnPr/>
+                      <wps:spPr>
+                        <a:xfrm flipV="1">
+                          <a:off x="0" y="0"/>
+                          <a:ext cx="386079" cy="504825"/>
+                        </a:xfrm>
+                        <a:prstGeom prst="line">
+                          <a:avLst/>
+                        </a:prstGeom>
+                        <a:ln w="22225">
+                          <a:solidFill>
+                            <a:schemeClr val="bg1">
+                              <a:lumMod val="50000"/>
+                            </a:schemeClr>
+                          </a:solidFill>
+                        </a:ln>
+                      </wps:spPr>
+                      <wps:style>
+                        <a:lnRef idx="1">
+                          <a:schemeClr val="accent1"/>
+                        </a:lnRef>
+                        <a:fillRef idx="0">
+                          <a:schemeClr val="accent1"/>
+                        </a:fillRef>
+                        <a:effectRef idx="0">
+                          <a:schemeClr val="accent1"/>
+                        </a:effectRef>
+                        <a:fontRef idx="minor">
+                          <a:schemeClr val="tx1"/>
+                        </a:fontRef>
+                      </wps:style>
+                      <wps:bodyPr/>
+                    </wps:wsp>
+                  </a:graphicData>
+                </a:graphic>
+                <wp14:sizeRelH relativeFrom="margin">
+                  <wp14:pctWidth>0</wp14:pctWidth>
+                </wp14:sizeRelH>
+                <wp14:sizeRelV relativeFrom="margin">
+                  <wp14:pctHeight>0</wp14:pctHeight>
+                </wp14:sizeRelV>
+              </wp:anchor>
+            </w:drawing>
+          </mc:Choice>
+          <mc:Fallback>
+            <w:pict>
+              <v:line id="Conexão reta 56" o:spid="_x0000_s1026" style="position:absolute;flip:y;z-index:251642880;visibility:visible;mso-wrap-style:square;mso-width-percent:0;mso-height-percent:0;mso-wrap-distance-left:9pt;mso-wrap-distance-top:0;mso-wrap-distance-right:9pt;mso-wrap-distance-bottom:0;mso-position-horizontal:absolute;mso-position-horizontal-relative:text;mso-position-vertical:absolute;mso-position-vertical-relative:text;mso-width-percent:0;mso-height-percent:0;mso-width-relative:margin;mso-height-relative:margin" from="549.75pt,68.7pt" to="580.15pt,108.45pt" o:gfxdata="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" strokecolor="#7f7f7f [1612]" strokeweight="1.75pt">
+                <v:stroke joinstyle="miter"/>
+              </v:line>
+            </w:pict>
+          </mc:Fallback>
+        </mc:AlternateContent>
+      </w:r>
+      <w:r>
+        <w:rPr>
+          <w:noProof/>
+          <w:lang w:val="pt-PT" w:eastAsia="pt-PT"/>
+        </w:rPr>
+        <mc:AlternateContent>
+          <mc:Choice Requires="wps">
+            <w:drawing>
+              <wp:anchor distT="0" distB="0" distL="114300" distR="114300" simplePos="0" relativeHeight="251837440" behindDoc="0" locked="0" layoutInCell="1" allowOverlap="1" wp14:anchorId="7FDC8CC2" wp14:editId="4B10FDE4">
+                <wp:simplePos x="0" y="0"/>
+                <wp:positionH relativeFrom="column">
+                  <wp:posOffset>7264400</wp:posOffset>
+                </wp:positionH>
+                <wp:positionV relativeFrom="paragraph">
+                  <wp:posOffset>566420</wp:posOffset>
+                </wp:positionV>
+                <wp:extent cx="567690" cy="335915"/>
+                <wp:effectExtent l="0" t="0" r="22860" b="26035"/>
+                <wp:wrapNone/>
+                <wp:docPr id="57" name="Oval 57"/>
+                <wp:cNvGraphicFramePr/>
+                <a:graphic xmlns:a="http://schemas.openxmlformats.org/drawingml/2006/main">
+                  <a:graphicData uri="http://schemas.microsoft.com/office/word/2010/wordprocessingShape">
+                    <wps:wsp>
+                      <wps:cNvSpPr/>
+                      <wps:spPr>
+                        <a:xfrm>
+                          <a:off x="0" y="0"/>
+                          <a:ext cx="567690" cy="335915"/>
+                        </a:xfrm>
+                        <a:prstGeom prst="ellipse">
+                          <a:avLst/>
+                        </a:prstGeom>
+                        <a:solidFill>
+                          <a:schemeClr val="bg1"/>
+                        </a:solidFill>
+                        <a:ln w="9525">
+                          <a:solidFill>
+                            <a:schemeClr val="tx1"/>
+                          </a:solidFill>
+                        </a:ln>
+                      </wps:spPr>
+                      <wps:style>
+                        <a:lnRef idx="2">
+                          <a:schemeClr val="accent1">
+                            <a:shade val="50000"/>
+                          </a:schemeClr>
+                        </a:lnRef>
+                        <a:fillRef idx="1">
+                          <a:schemeClr val="accent1"/>
+                        </a:fillRef>
+                        <a:effectRef idx="0">
+                          <a:schemeClr val="accent1"/>
+                        </a:effectRef>
+                        <a:fontRef idx="minor">
+                          <a:schemeClr val="lt1"/>
+                        </a:fontRef>
+                      </wps:style>
+                      <wps:txbx>
+                        <w:txbxContent>
+                          <w:p>
+                            <w:pPr>
+                              <w:jc w:val="center"/>
+                              <w:rPr>
+                                <w:color w:val="000000" w:themeColor="text1"/>
+                                <w:sz w:val="16"/>
+                                <w:szCs w:val="16"/>
+                                <w:u w:val="single"/>
+                                <w:lang w:val="pt-PT"/>
+                              </w:rPr>
+                            </w:pPr>
+                            <w:proofErr w:type="spellStart"/>
+                            <w:r>
+                              <w:rPr>
+                                <w:color w:val="000000" w:themeColor="text1"/>
+                                <w:sz w:val="16"/>
+                                <w:szCs w:val="16"/>
+                                <w:u w:val="single"/>
+                                <w:lang w:val="pt-PT"/>
+                              </w:rPr>
+                              <w:t>c</w:t>
+                            </w:r>
+                            <w:r>
+                              <w:rPr>
+                                <w:color w:val="000000" w:themeColor="text1"/>
+                                <w:sz w:val="16"/>
+                                <w:szCs w:val="16"/>
+                                <w:u w:val="single"/>
+                                <w:lang w:val="pt-PT"/>
+                              </w:rPr>
+                              <w:t>odE</w:t>
+                            </w:r>
+                            <w:proofErr w:type="spellEnd"/>
+                          </w:p>
+                        </w:txbxContent>
+                      </wps:txbx>
+                      <wps:bodyPr rot="0" spcFirstLastPara="0" vertOverflow="overflow" horzOverflow="overflow" vert="horz" wrap="square" lIns="91440" tIns="45720" rIns="91440" bIns="45720" numCol="1" spcCol="0" rtlCol="0" fromWordArt="0" anchor="ctr" anchorCtr="0" forceAA="0" compatLnSpc="1">
+                        <a:prstTxWarp prst="textNoShape">
+                          <a:avLst/>
+                        </a:prstTxWarp>
+                        <a:noAutofit/>
+                      </wps:bodyPr>
+                    </wps:wsp>
+                  </a:graphicData>
+                </a:graphic>
+                <wp14:sizeRelH relativeFrom="margin">
+                  <wp14:pctWidth>0</wp14:pctWidth>
+                </wp14:sizeRelH>
+                <wp14:sizeRelV relativeFrom="margin">
+                  <wp14:pctHeight>0</wp14:pctHeight>
+                </wp14:sizeRelV>
+              </wp:anchor>
+            </w:drawing>
+          </mc:Choice>
+          <mc:Fallback>
+            <w:pict>
+              <v:oval id="Oval 57" o:spid="_x0000_s1028" style="position:absolute;margin-left:572pt;margin-top:44.6pt;width:44.7pt;height:26.45pt;z-index:251837440;visibility:visible;mso-wrap-style:square;mso-width-percent:0;mso-height-percent:0;mso-wrap-distance-left:9pt;mso-wrap-distance-top:0;mso-wrap-distance-right:9pt;mso-wrap-distance-bottom:0;mso-position-horizontal:absolute;mso-position-horizontal-relative:text;mso-position-vertical:absolute;mso-position-vertical-relative:text;mso-width-percent:0;mso-height-percent:0;mso-width-relative:margin;mso-height-relative:margin;v-text-anchor:middle" o:gfxdata="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" fillcolor="white [3212]" strokecolor="black [3213]">
+                <v:stroke joinstyle="miter"/>
+                <v:textbox>
+                  <w:txbxContent>
+                    <w:p>
+                      <w:pPr>
+                        <w:jc w:val="center"/>
+                        <w:rPr>
+                          <w:color w:val="000000" w:themeColor="text1"/>
+                          <w:sz w:val="16"/>
+                          <w:szCs w:val="16"/>
+                          <w:u w:val="single"/>
+                          <w:lang w:val="pt-PT"/>
+                        </w:rPr>
+                      </w:pPr>
+                      <w:proofErr w:type="spellStart"/>
+                      <w:r>
+                        <w:rPr>
+                          <w:color w:val="000000" w:themeColor="text1"/>
+                          <w:sz w:val="16"/>
+                          <w:szCs w:val="16"/>
+                          <w:u w:val="single"/>
+                          <w:lang w:val="pt-PT"/>
+                        </w:rPr>
+                        <w:t>c</w:t>
+                      </w:r>
+                      <w:r>
+                        <w:rPr>
+                          <w:color w:val="000000" w:themeColor="text1"/>
+                          <w:sz w:val="16"/>
+                          <w:szCs w:val="16"/>
+                          <w:u w:val="single"/>
+                          <w:lang w:val="pt-PT"/>
+                        </w:rPr>
+                        <w:t>odE</w:t>
+                      </w:r>
+                      <w:proofErr w:type="spellEnd"/>
+                    </w:p>
+                  </w:txbxContent>
+                </v:textbox>
+              </v:oval>
+            </w:pict>
+          </mc:Fallback>
+        </mc:AlternateContent>
+      </w:r>
+      <w:r>
+        <w:rPr>
+          <w:noProof/>
+          <w:lang w:val="pt-PT" w:eastAsia="pt-PT"/>
+        </w:rPr>
+        <mc:AlternateContent>
+          <mc:Choice Requires="wps">
+            <w:drawing>
+              <wp:anchor distT="0" distB="0" distL="114300" distR="114300" simplePos="0" relativeHeight="251646976" behindDoc="0" locked="0" layoutInCell="1" allowOverlap="1" wp14:anchorId="65E8E0C7" wp14:editId="3204210A">
+                <wp:simplePos x="0" y="0"/>
+                <wp:positionH relativeFrom="column">
+                  <wp:posOffset>6980556</wp:posOffset>
+                </wp:positionH>
+                <wp:positionV relativeFrom="paragraph">
+                  <wp:posOffset>1263015</wp:posOffset>
+                </wp:positionV>
+                <wp:extent cx="482599" cy="274956"/>
+                <wp:effectExtent l="0" t="0" r="32385" b="29845"/>
+                <wp:wrapNone/>
+                <wp:docPr id="59" name="Conexão reta 59"/>
+                <wp:cNvGraphicFramePr/>
+                <a:graphic xmlns:a="http://schemas.openxmlformats.org/drawingml/2006/main">
+                  <a:graphicData uri="http://schemas.microsoft.com/office/word/2010/wordprocessingShape">
+                    <wps:wsp>
+                      <wps:cNvCnPr/>
+                      <wps:spPr>
+                        <a:xfrm flipV="1">
+                          <a:off x="0" y="0"/>
+                          <a:ext cx="482599" cy="274956"/>
+                        </a:xfrm>
+                        <a:prstGeom prst="line">
+                          <a:avLst/>
+                        </a:prstGeom>
+                        <a:ln w="22225">
+                          <a:solidFill>
+                            <a:schemeClr val="bg1">
+                              <a:lumMod val="50000"/>
+                            </a:schemeClr>
+                          </a:solidFill>
+                        </a:ln>
+                      </wps:spPr>
+                      <wps:style>
+                        <a:lnRef idx="1">
+                          <a:schemeClr val="accent1"/>
+                        </a:lnRef>
+                        <a:fillRef idx="0">
+                          <a:schemeClr val="accent1"/>
+                        </a:fillRef>
+                        <a:effectRef idx="0">
+                          <a:schemeClr val="accent1"/>
+                        </a:effectRef>
+                        <a:fontRef idx="minor">
+                          <a:schemeClr val="tx1"/>
+                        </a:fontRef>
+                      </wps:style>
+                      <wps:bodyPr/>
+                    </wps:wsp>
+                  </a:graphicData>
+                </a:graphic>
+                <wp14:sizeRelH relativeFrom="margin">
+                  <wp14:pctWidth>0</wp14:pctWidth>
+                </wp14:sizeRelH>
+                <wp14:sizeRelV relativeFrom="margin">
+                  <wp14:pctHeight>0</wp14:pctHeight>
+                </wp14:sizeRelV>
+              </wp:anchor>
+            </w:drawing>
+          </mc:Choice>
+          <mc:Fallback>
+            <w:pict>
+              <v:line id="Conexão reta 59" o:spid="_x0000_s1026" style="position:absolute;flip:y;z-index:251646976;visibility:visible;mso-wrap-style:square;mso-width-percent:0;mso-height-percent:0;mso-wrap-distance-left:9pt;mso-wrap-distance-top:0;mso-wrap-distance-right:9pt;mso-wrap-distance-bottom:0;mso-position-horizontal:absolute;mso-position-horizontal-relative:text;mso-position-vertical:absolute;mso-position-vertical-relative:text;mso-width-percent:0;mso-height-percent:0;mso-width-relative:margin;mso-height-relative:margin" from="549.65pt,99.45pt" to="587.65pt,121.1pt" o:gfxdata="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" strokecolor="#7f7f7f [1612]" strokeweight="1.75pt">
+                <v:stroke joinstyle="miter"/>
+              </v:line>
+            </w:pict>
+          </mc:Fallback>
+        </mc:AlternateContent>
+      </w:r>
+      <w:r>
+        <w:rPr>
+          <w:noProof/>
+          <w:lang w:val="pt-PT" w:eastAsia="pt-PT"/>
+        </w:rPr>
+        <mc:AlternateContent>
+          <mc:Choice Requires="wps">
+            <w:drawing>
+              <wp:anchor distT="0" distB="0" distL="114300" distR="114300" simplePos="0" relativeHeight="251708928" behindDoc="0" locked="0" layoutInCell="1" allowOverlap="1" wp14:anchorId="637441F1" wp14:editId="7E129510">
+                <wp:simplePos x="0" y="0"/>
+                <wp:positionH relativeFrom="column">
+                  <wp:posOffset>7303770</wp:posOffset>
+                </wp:positionH>
+                <wp:positionV relativeFrom="paragraph">
+                  <wp:posOffset>975360</wp:posOffset>
+                </wp:positionV>
+                <wp:extent cx="612140" cy="290830"/>
+                <wp:effectExtent l="0" t="0" r="16510" b="13970"/>
+                <wp:wrapNone/>
+                <wp:docPr id="58" name="Oval 58"/>
+                <wp:cNvGraphicFramePr/>
+                <a:graphic xmlns:a="http://schemas.openxmlformats.org/drawingml/2006/main">
+                  <a:graphicData uri="http://schemas.microsoft.com/office/word/2010/wordprocessingShape">
+                    <wps:wsp>
+                      <wps:cNvSpPr/>
+                      <wps:spPr>
+                        <a:xfrm>
+                          <a:off x="0" y="0"/>
+                          <a:ext cx="612140" cy="290830"/>
+                        </a:xfrm>
+                        <a:prstGeom prst="ellipse">
+                          <a:avLst/>
+                        </a:prstGeom>
+                        <a:solidFill>
+                          <a:schemeClr val="bg1"/>
+                        </a:solidFill>
+                        <a:ln w="9525">
+                          <a:solidFill>
+                            <a:schemeClr val="tx1"/>
+                          </a:solidFill>
+                        </a:ln>
+                      </wps:spPr>
+                      <wps:style>
+                        <a:lnRef idx="2">
+                          <a:schemeClr val="accent1">
+                            <a:shade val="50000"/>
+                          </a:schemeClr>
+                        </a:lnRef>
+                        <a:fillRef idx="1">
+                          <a:schemeClr val="accent1"/>
+                        </a:fillRef>
+                        <a:effectRef idx="0">
+                          <a:schemeClr val="accent1"/>
+                        </a:effectRef>
+                        <a:fontRef idx="minor">
+                          <a:schemeClr val="lt1"/>
+                        </a:fontRef>
+                      </wps:style>
+                      <wps:txbx>
+                        <w:txbxContent>
+                          <w:p>
+                            <w:pPr>
+                              <w:jc w:val="center"/>
+                              <w:rPr>
+                                <w:color w:val="000000" w:themeColor="text1"/>
+                                <w:sz w:val="16"/>
+                                <w:szCs w:val="16"/>
+                                <w:lang w:val="pt-PT"/>
+                              </w:rPr>
+                            </w:pPr>
+                            <w:r>
+                              <w:rPr>
+                                <w:color w:val="000000" w:themeColor="text1"/>
+                                <w:sz w:val="16"/>
+                                <w:szCs w:val="16"/>
+                                <w:lang w:val="pt-PT"/>
+                              </w:rPr>
+                              <w:t>nome</w:t>
+                            </w:r>
+                          </w:p>
+                        </w:txbxContent>
+                      </wps:txbx>
+                      <wps:bodyPr rot="0" spcFirstLastPara="0" vertOverflow="overflow" horzOverflow="overflow" vert="horz" wrap="square" lIns="91440" tIns="45720" rIns="91440" bIns="45720" numCol="1" spcCol="0" rtlCol="0" fromWordArt="0" anchor="ctr" anchorCtr="0" forceAA="0" compatLnSpc="1">
+                        <a:prstTxWarp prst="textNoShape">
+                          <a:avLst/>
+                        </a:prstTxWarp>
+                        <a:noAutofit/>
+                      </wps:bodyPr>
+                    </wps:wsp>
+                  </a:graphicData>
+                </a:graphic>
+                <wp14:sizeRelH relativeFrom="margin">
+                  <wp14:pctWidth>0</wp14:pctWidth>
+                </wp14:sizeRelH>
+                <wp14:sizeRelV relativeFrom="margin">
+                  <wp14:pctHeight>0</wp14:pctHeight>
+                </wp14:sizeRelV>
+              </wp:anchor>
+            </w:drawing>
+          </mc:Choice>
+          <mc:Fallback>
+            <w:pict>
+              <v:oval id="Oval 58" o:spid="_x0000_s1029" style="position:absolute;margin-left:575.1pt;margin-top:76.8pt;width:48.2pt;height:22.9pt;z-index:251708928;visibility:visible;mso-wrap-style:square;mso-width-percent:0;mso-height-percent:0;mso-wrap-distance-left:9pt;mso-wrap-distance-top:0;mso-wrap-distance-right:9pt;mso-wrap-distance-bottom:0;mso-position-horizontal:absolute;mso-position-horizontal-relative:text;mso-position-vertical:absolute;mso-position-vertical-relative:text;mso-width-percent:0;mso-height-percent:0;mso-width-relative:margin;mso-height-relative:margin;v-text-anchor:middle" o:gfxdata="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" fillcolor="white [3212]" strokecolor="black [3213]">
+                <v:stroke joinstyle="miter"/>
+                <v:textbox>
+                  <w:txbxContent>
+                    <w:p>
+                      <w:pPr>
+                        <w:jc w:val="center"/>
+                        <w:rPr>
+                          <w:color w:val="000000" w:themeColor="text1"/>
+                          <w:sz w:val="16"/>
+                          <w:szCs w:val="16"/>
+                          <w:lang w:val="pt-PT"/>
+                        </w:rPr>
+                      </w:pPr>
+                      <w:r>
+                        <w:rPr>
+                          <w:color w:val="000000" w:themeColor="text1"/>
+                          <w:sz w:val="16"/>
+                          <w:szCs w:val="16"/>
+                          <w:lang w:val="pt-PT"/>
+                        </w:rPr>
+                        <w:t>nome</w:t>
+                      </w:r>
+                    </w:p>
+                  </w:txbxContent>
+                </v:textbox>
+              </v:oval>
+            </w:pict>
+          </mc:Fallback>
+        </mc:AlternateContent>
+      </w:r>
+      <w:r>
+        <w:rPr>
+          <w:noProof/>
+          <w:lang w:val="pt-PT" w:eastAsia="pt-PT"/>
+        </w:rPr>
+        <mc:AlternateContent>
+          <mc:Choice Requires="wps">
+            <w:drawing>
+              <wp:anchor distT="0" distB="0" distL="114300" distR="114300" simplePos="0" relativeHeight="251909632" behindDoc="0" locked="0" layoutInCell="1" allowOverlap="1" wp14:anchorId="29ED70D6" wp14:editId="150E9C7C">
+                <wp:simplePos x="0" y="0"/>
+                <wp:positionH relativeFrom="column">
+                  <wp:posOffset>3748405</wp:posOffset>
+                </wp:positionH>
+                <wp:positionV relativeFrom="paragraph">
+                  <wp:posOffset>1196340</wp:posOffset>
+                </wp:positionV>
+                <wp:extent cx="904876" cy="247651"/>
+                <wp:effectExtent l="0" t="0" r="28575" b="19050"/>
+                <wp:wrapNone/>
+                <wp:docPr id="12" name="Conexão reta 55"/>
+                <wp:cNvGraphicFramePr/>
+                <a:graphic xmlns:a="http://schemas.openxmlformats.org/drawingml/2006/main">
+                  <a:graphicData uri="http://schemas.microsoft.com/office/word/2010/wordprocessingShape">
+                    <wps:wsp>
+                      <wps:cNvCnPr/>
+                      <wps:spPr>
+                        <a:xfrm flipH="1" flipV="1">
+                          <a:off x="0" y="0"/>
+                          <a:ext cx="904876" cy="247651"/>
+                        </a:xfrm>
+                        <a:prstGeom prst="line">
+                          <a:avLst/>
+                        </a:prstGeom>
+                        <a:ln w="22225">
+                          <a:solidFill>
+                            <a:schemeClr val="bg1">
+                              <a:lumMod val="50000"/>
+                            </a:schemeClr>
+                          </a:solidFill>
+                        </a:ln>
+                      </wps:spPr>
+                      <wps:style>
+                        <a:lnRef idx="1">
+                          <a:schemeClr val="accent1"/>
+                        </a:lnRef>
+                        <a:fillRef idx="0">
+                          <a:schemeClr val="accent1"/>
+                        </a:fillRef>
+                        <a:effectRef idx="0">
+                          <a:schemeClr val="accent1"/>
+                        </a:effectRef>
+                        <a:fontRef idx="minor">
+                          <a:schemeClr val="tx1"/>
+                        </a:fontRef>
+                      </wps:style>
+                      <wps:bodyPr/>
+                    </wps:wsp>
+                  </a:graphicData>
+                </a:graphic>
+                <wp14:sizeRelH relativeFrom="margin">
+                  <wp14:pctWidth>0</wp14:pctWidth>
+                </wp14:sizeRelH>
+                <wp14:sizeRelV relativeFrom="margin">
+                  <wp14:pctHeight>0</wp14:pctHeight>
+                </wp14:sizeRelV>
+              </wp:anchor>
+            </w:drawing>
+          </mc:Choice>
+          <mc:Fallback>
+            <w:pict>
+              <v:line id="Conexão reta 55" o:spid="_x0000_s1026" style="position:absolute;flip:x y;z-index:251909632;visibility:visible;mso-wrap-style:square;mso-width-percent:0;mso-height-percent:0;mso-wrap-distance-left:9pt;mso-wrap-distance-top:0;mso-wrap-distance-right:9pt;mso-wrap-distance-bottom:0;mso-position-horizontal:absolute;mso-position-horizontal-relative:text;mso-position-vertical:absolute;mso-position-vertical-relative:text;mso-width-percent:0;mso-height-percent:0;mso-width-relative:margin;mso-height-relative:margin" from="295.15pt,94.2pt" to="366.4pt,113.7pt" o:gfxdata="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" strokecolor="#7f7f7f [1612]" strokeweight="1.75pt">
+                <v:stroke joinstyle="miter"/>
+              </v:line>
+            </w:pict>
+          </mc:Fallback>
+        </mc:AlternateContent>
+      </w:r>
+      <w:r>
+        <w:rPr>
+          <w:noProof/>
+          <w:lang w:val="pt-PT" w:eastAsia="pt-PT"/>
+        </w:rPr>
+        <mc:AlternateContent>
+          <mc:Choice Requires="wps">
+            <w:drawing>
+              <wp:anchor distT="0" distB="0" distL="114300" distR="114300" simplePos="0" relativeHeight="251907584" behindDoc="0" locked="0" layoutInCell="1" allowOverlap="1" wp14:anchorId="6C95F33F" wp14:editId="4FA1AC8D">
+                <wp:simplePos x="0" y="0"/>
+                <wp:positionH relativeFrom="column">
+                  <wp:posOffset>3100705</wp:posOffset>
+                </wp:positionH>
+                <wp:positionV relativeFrom="paragraph">
+                  <wp:posOffset>1034415</wp:posOffset>
+                </wp:positionV>
+                <wp:extent cx="652145" cy="290830"/>
+                <wp:effectExtent l="0" t="0" r="14605" b="13970"/>
+                <wp:wrapNone/>
+                <wp:docPr id="2" name="Oval 2"/>
+                <wp:cNvGraphicFramePr/>
+                <a:graphic xmlns:a="http://schemas.openxmlformats.org/drawingml/2006/main">
+                  <a:graphicData uri="http://schemas.microsoft.com/office/word/2010/wordprocessingShape">
+                    <wps:wsp>
+                      <wps:cNvSpPr/>
+                      <wps:spPr>
+                        <a:xfrm>
+                          <a:off x="0" y="0"/>
+                          <a:ext cx="652145" cy="290830"/>
+                        </a:xfrm>
+                        <a:prstGeom prst="ellipse">
+                          <a:avLst/>
+                        </a:prstGeom>
+                        <a:solidFill>
+                          <a:schemeClr val="bg1"/>
+                        </a:solidFill>
+                        <a:ln w="9525">
+                          <a:solidFill>
+                            <a:schemeClr val="tx1"/>
+                          </a:solidFill>
+                        </a:ln>
+                      </wps:spPr>
+                      <wps:style>
+                        <a:lnRef idx="2">
+                          <a:schemeClr val="accent1">
+                            <a:shade val="50000"/>
+                          </a:schemeClr>
+                        </a:lnRef>
+                        <a:fillRef idx="1">
+                          <a:schemeClr val="accent1"/>
+                        </a:fillRef>
+                        <a:effectRef idx="0">
+                          <a:schemeClr val="accent1"/>
+                        </a:effectRef>
+                        <a:fontRef idx="minor">
+                          <a:schemeClr val="lt1"/>
+                        </a:fontRef>
+                      </wps:style>
+                      <wps:txbx>
+                        <w:txbxContent>
+                          <w:p>
+                            <w:pPr>
+                              <w:jc w:val="center"/>
+                              <w:rPr>
+                                <w:color w:val="000000" w:themeColor="text1"/>
+                                <w:sz w:val="16"/>
+                                <w:szCs w:val="16"/>
+                                <w:lang w:val="pt-PT"/>
+                              </w:rPr>
+                            </w:pPr>
+                            <w:proofErr w:type="gramStart"/>
+                            <w:r>
+                              <w:rPr>
+                                <w:color w:val="000000" w:themeColor="text1"/>
+                                <w:sz w:val="16"/>
+                                <w:szCs w:val="16"/>
+                                <w:lang w:val="pt-PT"/>
+                              </w:rPr>
+                              <w:t>username</w:t>
+                            </w:r>
+                            <w:proofErr w:type="gramEnd"/>
+                          </w:p>
+                        </w:txbxContent>
+                      </wps:txbx>
+                      <wps:bodyPr rot="0" spcFirstLastPara="0" vertOverflow="overflow" horzOverflow="overflow" vert="horz" wrap="square" lIns="0" tIns="45720" rIns="0" bIns="45720" numCol="1" spcCol="0" rtlCol="0" fromWordArt="0" anchor="ctr" anchorCtr="0" forceAA="0" compatLnSpc="1">
+                        <a:prstTxWarp prst="textNoShape">
+                          <a:avLst/>
+                        </a:prstTxWarp>
+                        <a:noAutofit/>
+                      </wps:bodyPr>
+                    </wps:wsp>
+                  </a:graphicData>
+                </a:graphic>
+                <wp14:sizeRelH relativeFrom="margin">
+                  <wp14:pctWidth>0</wp14:pctWidth>
+                </wp14:sizeRelH>
+                <wp14:sizeRelV relativeFrom="margin">
+                  <wp14:pctHeight>0</wp14:pctHeight>
+                </wp14:sizeRelV>
+              </wp:anchor>
+            </w:drawing>
+          </mc:Choice>
+          <mc:Fallback>
+            <w:pict>
+              <v:oval id="Oval 2" o:spid="_x0000_s1027" style="position:absolute;margin-left:244.15pt;margin-top:81.45pt;width:51.35pt;height:22.9pt;z-index:251907584;visibility:visible;mso-wrap-style:square;mso-width-percent:0;mso-height-percent:0;mso-wrap-distance-left:9pt;mso-wrap-distance-top:0;mso-wrap-distance-right:9pt;mso-wrap-distance-bottom:0;mso-position-horizontal:absolute;mso-position-horizontal-relative:text;mso-position-vertical:absolute;mso-position-vertical-relative:text;mso-width-percent:0;mso-height-percent:0;mso-width-relative:margin;mso-height-relative:margin;v-text-anchor:middle" o:gfxdata="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" fillcolor="white [3212]" strokecolor="black [3213]">
+                <v:stroke joinstyle="miter"/>
+                <v:textbox inset="0,,0">
+                  <w:txbxContent>
+                    <w:p>
+                      <w:pPr>
+                        <w:jc w:val="center"/>
+                        <w:rPr>
+                          <w:color w:val="000000" w:themeColor="text1"/>
+                          <w:sz w:val="16"/>
+                          <w:szCs w:val="16"/>
+                          <w:lang w:val="pt-PT"/>
+                        </w:rPr>
+                      </w:pPr>
+                      <w:proofErr w:type="gramStart"/>
+                      <w:r>
+                        <w:rPr>
+                          <w:color w:val="000000" w:themeColor="text1"/>
+                          <w:sz w:val="16"/>
+                          <w:szCs w:val="16"/>
+                          <w:lang w:val="pt-PT"/>
+                        </w:rPr>
+                        <w:t>username</w:t>
+                      </w:r>
+                      <w:proofErr w:type="gramEnd"/>
+                    </w:p>
+                  </w:txbxContent>
+                </v:textbox>
+              </v:oval>
+            </w:pict>
+          </mc:Fallback>
+        </mc:AlternateContent>
+      </w:r>
+      <w:r>
+        <w:rPr>
+          <w:noProof/>
+          <w:lang w:val="pt-PT" w:eastAsia="pt-PT"/>
+        </w:rPr>
         <mc:AlternateContent>
           <mc:Choice Requires="wpg">
             <w:drawing>
-              <wp:anchor distT="0" distB="0" distL="114300" distR="114300" simplePos="0" relativeHeight="251833344" behindDoc="0" locked="0" layoutInCell="1" allowOverlap="1" wp14:anchorId="51C6180F" wp14:editId="3795CBAB">
+              <wp:anchor distT="0" distB="0" distL="114300" distR="114300" simplePos="0" relativeHeight="251833344" behindDoc="0" locked="0" layoutInCell="1" allowOverlap="1" wp14:anchorId="08657006" wp14:editId="36873EA4">
                 <wp:simplePos x="0" y="0"/>
                 <wp:positionH relativeFrom="column">
                   <wp:posOffset>7054215</wp:posOffset>
@@ -1118,7 +2019,6 @@
           </mc:Fallback>
         </mc:AlternateContent>
       </w:r>
-      <w:bookmarkEnd w:id="0"/>
       <w:r>
         <w:rPr>
           <w:noProof/>
@@ -1127,7 +2027,7 @@
         <mc:AlternateContent>
           <mc:Choice Requires="wps">
             <w:drawing>
-              <wp:anchor distT="0" distB="0" distL="114300" distR="114300" simplePos="0" relativeHeight="251553792" behindDoc="0" locked="0" layoutInCell="1" allowOverlap="1" wp14:anchorId="44A17167" wp14:editId="0088653F">
+              <wp:anchor distT="0" distB="0" distL="114300" distR="114300" simplePos="0" relativeHeight="251553792" behindDoc="0" locked="0" layoutInCell="1" allowOverlap="1" wp14:anchorId="7D7AF6B6" wp14:editId="71579BDA">
                 <wp:simplePos x="0" y="0"/>
                 <wp:positionH relativeFrom="margin">
                   <wp:posOffset>3129279</wp:posOffset>
@@ -1289,7 +2189,7 @@
         <mc:AlternateContent>
           <mc:Choice Requires="wps">
             <w:drawing>
-              <wp:anchor distT="0" distB="0" distL="114300" distR="114300" simplePos="0" relativeHeight="251525120" behindDoc="0" locked="0" layoutInCell="1" allowOverlap="1" wp14:anchorId="0BA0D9C9" wp14:editId="34CFBAD4">
+              <wp:anchor distT="0" distB="0" distL="114300" distR="114300" simplePos="0" relativeHeight="251525120" behindDoc="0" locked="0" layoutInCell="1" allowOverlap="1" wp14:anchorId="4902DE39" wp14:editId="0E141D6E">
                 <wp:simplePos x="0" y="0"/>
                 <wp:positionH relativeFrom="margin">
                   <wp:posOffset>-106165</wp:posOffset>
@@ -1451,7 +2351,7 @@
         <mc:AlternateContent>
           <mc:Choice Requires="wps">
             <w:drawing>
-              <wp:anchor distT="0" distB="0" distL="114300" distR="114300" simplePos="0" relativeHeight="251453440" behindDoc="0" locked="0" layoutInCell="1" allowOverlap="1" wp14:anchorId="203F2EF2" wp14:editId="32F8C688">
+              <wp:anchor distT="0" distB="0" distL="114300" distR="114300" simplePos="0" relativeHeight="251453440" behindDoc="0" locked="0" layoutInCell="1" allowOverlap="1" wp14:anchorId="34B9CDF1" wp14:editId="571E6D3E">
                 <wp:simplePos x="0" y="0"/>
                 <wp:positionH relativeFrom="column">
                   <wp:posOffset>3467687</wp:posOffset>
@@ -1530,7 +2430,7 @@
         <mc:AlternateContent>
           <mc:Choice Requires="wps">
             <w:drawing>
-              <wp:anchor distT="0" distB="0" distL="114300" distR="114300" simplePos="0" relativeHeight="251862016" behindDoc="0" locked="0" layoutInCell="1" allowOverlap="1" wp14:anchorId="0CE50B9D" wp14:editId="49FB4AB5">
+              <wp:anchor distT="0" distB="0" distL="114300" distR="114300" simplePos="0" relativeHeight="251862016" behindDoc="0" locked="0" layoutInCell="1" allowOverlap="1" wp14:anchorId="4551C36F" wp14:editId="6CC33FFB">
                 <wp:simplePos x="0" y="0"/>
                 <wp:positionH relativeFrom="margin">
                   <wp:posOffset>3562477</wp:posOffset>
@@ -1608,7 +2508,7 @@
         <mc:AlternateContent>
           <mc:Choice Requires="wps">
             <w:drawing>
-              <wp:anchor distT="0" distB="0" distL="114300" distR="114300" simplePos="0" relativeHeight="251857920" behindDoc="0" locked="0" layoutInCell="1" allowOverlap="1" wp14:anchorId="486DDA95" wp14:editId="3967599A">
+              <wp:anchor distT="0" distB="0" distL="114300" distR="114300" simplePos="0" relativeHeight="251857920" behindDoc="0" locked="0" layoutInCell="1" allowOverlap="1" wp14:anchorId="197A650A" wp14:editId="0782F6FF">
                 <wp:simplePos x="0" y="0"/>
                 <wp:positionH relativeFrom="margin">
                   <wp:posOffset>3859530</wp:posOffset>
@@ -1731,7 +2631,7 @@
           <w:lang w:val="pt-PT" w:eastAsia="pt-PT"/>
         </w:rPr>
         <w:drawing>
-          <wp:anchor distT="0" distB="0" distL="114300" distR="114300" simplePos="0" relativeHeight="251636736" behindDoc="1" locked="0" layoutInCell="1" allowOverlap="1" wp14:anchorId="4CE529C2" wp14:editId="0E7FD5E4">
+          <wp:anchor distT="0" distB="0" distL="114300" distR="114300" simplePos="0" relativeHeight="251636736" behindDoc="1" locked="0" layoutInCell="1" allowOverlap="1" wp14:anchorId="464A3741" wp14:editId="28368F4F">
             <wp:simplePos x="0" y="0"/>
             <wp:positionH relativeFrom="margin">
               <wp:posOffset>3584422</wp:posOffset>
@@ -1804,7 +2704,7 @@
         <mc:AlternateContent>
           <mc:Choice Requires="wps">
             <w:drawing>
-              <wp:anchor distT="0" distB="0" distL="114300" distR="114300" simplePos="0" relativeHeight="251687936" behindDoc="0" locked="0" layoutInCell="1" allowOverlap="1" wp14:anchorId="593D3A35" wp14:editId="1CEEEDCE">
+              <wp:anchor distT="0" distB="0" distL="114300" distR="114300" simplePos="0" relativeHeight="251687936" behindDoc="0" locked="0" layoutInCell="1" allowOverlap="1" wp14:anchorId="5024833E" wp14:editId="23CBCE8C">
                 <wp:simplePos x="0" y="0"/>
                 <wp:positionH relativeFrom="margin">
                   <wp:posOffset>3140075</wp:posOffset>
@@ -1946,7 +2846,7 @@
         <mc:AlternateContent>
           <mc:Choice Requires="wps">
             <w:drawing>
-              <wp:anchor distT="0" distB="0" distL="114300" distR="114300" simplePos="0" relativeHeight="251845632" behindDoc="0" locked="0" layoutInCell="1" allowOverlap="1" wp14:anchorId="1525B68E" wp14:editId="62D91A55">
+              <wp:anchor distT="0" distB="0" distL="114300" distR="114300" simplePos="0" relativeHeight="251845632" behindDoc="0" locked="0" layoutInCell="1" allowOverlap="1" wp14:anchorId="5CBF8F59" wp14:editId="3BEB35E7">
                 <wp:simplePos x="0" y="0"/>
                 <wp:positionH relativeFrom="margin">
                   <wp:posOffset>5602656</wp:posOffset>
@@ -2024,7 +2924,7 @@
         <mc:AlternateContent>
           <mc:Choice Requires="wps">
             <w:drawing>
-              <wp:anchor distT="0" distB="0" distL="114300" distR="114300" simplePos="0" relativeHeight="251841536" behindDoc="0" locked="0" layoutInCell="1" allowOverlap="1" wp14:anchorId="3DD42A49" wp14:editId="0F671295">
+              <wp:anchor distT="0" distB="0" distL="114300" distR="114300" simplePos="0" relativeHeight="251841536" behindDoc="0" locked="0" layoutInCell="1" allowOverlap="1" wp14:anchorId="497FC053" wp14:editId="45020F16">
                 <wp:simplePos x="0" y="0"/>
                 <wp:positionH relativeFrom="margin">
                   <wp:posOffset>5200879</wp:posOffset>
@@ -2158,7 +3058,7 @@
         <mc:AlternateContent>
           <mc:Choice Requires="wpg">
             <w:drawing>
-              <wp:anchor distT="0" distB="0" distL="114300" distR="114300" simplePos="0" relativeHeight="251816960" behindDoc="0" locked="0" layoutInCell="1" allowOverlap="1" wp14:anchorId="00408C5D" wp14:editId="47558208">
+              <wp:anchor distT="0" distB="0" distL="114300" distR="114300" simplePos="0" relativeHeight="251816960" behindDoc="0" locked="0" layoutInCell="1" allowOverlap="1" wp14:anchorId="7B099E26" wp14:editId="3B050BDF">
                 <wp:simplePos x="0" y="0"/>
                 <wp:positionH relativeFrom="column">
                   <wp:posOffset>6056960</wp:posOffset>
@@ -2593,7 +3493,7 @@
         <mc:AlternateContent>
           <mc:Choice Requires="wps">
             <w:drawing>
-              <wp:anchor distT="0" distB="0" distL="114300" distR="114300" simplePos="0" relativeHeight="251853824" behindDoc="0" locked="0" layoutInCell="1" allowOverlap="1" wp14:anchorId="366A5A3B" wp14:editId="29144BD2">
+              <wp:anchor distT="0" distB="0" distL="114300" distR="114300" simplePos="0" relativeHeight="251853824" behindDoc="0" locked="0" layoutInCell="1" allowOverlap="1" wp14:anchorId="4BA52B6C" wp14:editId="1A7FBE08">
                 <wp:simplePos x="0" y="0"/>
                 <wp:positionH relativeFrom="margin">
                   <wp:posOffset>5479059</wp:posOffset>
@@ -2671,7 +3571,7 @@
         <mc:AlternateContent>
           <mc:Choice Requires="wps">
             <w:drawing>
-              <wp:anchor distT="0" distB="0" distL="114300" distR="114300" simplePos="0" relativeHeight="251849728" behindDoc="0" locked="0" layoutInCell="1" allowOverlap="1" wp14:anchorId="0AAD8E96" wp14:editId="3F43B50F">
+              <wp:anchor distT="0" distB="0" distL="114300" distR="114300" simplePos="0" relativeHeight="251849728" behindDoc="0" locked="0" layoutInCell="1" allowOverlap="1" wp14:anchorId="31A9ECAF" wp14:editId="5EE9BCC1">
                 <wp:simplePos x="0" y="0"/>
                 <wp:positionH relativeFrom="margin">
                   <wp:posOffset>5631535</wp:posOffset>
@@ -2796,7 +3696,7 @@
         <mc:AlternateContent>
           <mc:Choice Requires="wps">
             <w:drawing>
-              <wp:anchor distT="0" distB="0" distL="114300" distR="114300" simplePos="0" relativeHeight="251739136" behindDoc="0" locked="0" layoutInCell="1" allowOverlap="1" wp14:anchorId="2385CC81" wp14:editId="5F033259">
+              <wp:anchor distT="0" distB="0" distL="114300" distR="114300" simplePos="0" relativeHeight="251739136" behindDoc="0" locked="0" layoutInCell="1" allowOverlap="1" wp14:anchorId="47FB2762" wp14:editId="0922AA54">
                 <wp:simplePos x="0" y="0"/>
                 <wp:positionH relativeFrom="margin">
                   <wp:posOffset>7898765</wp:posOffset>
@@ -2921,7 +3821,7 @@
         <mc:AlternateContent>
           <mc:Choice Requires="wpg">
             <w:drawing>
-              <wp:anchor distT="0" distB="0" distL="114300" distR="114300" simplePos="0" relativeHeight="251812864" behindDoc="0" locked="0" layoutInCell="1" allowOverlap="1" wp14:anchorId="18AF7719" wp14:editId="1E78A9BD">
+              <wp:anchor distT="0" distB="0" distL="114300" distR="114300" simplePos="0" relativeHeight="251812864" behindDoc="0" locked="0" layoutInCell="1" allowOverlap="1" wp14:anchorId="11ED162F" wp14:editId="4F78CF5B">
                 <wp:simplePos x="0" y="0"/>
                 <wp:positionH relativeFrom="column">
                   <wp:posOffset>6049645</wp:posOffset>
@@ -3134,10 +4034,10 @@
               </wp:anchor>
             </w:drawing>
           </mc:Choice>
-          <mc:Fallback xmlns:w16se="http://schemas.microsoft.com/office/word/2015/wordml/symex" xmlns:w15="http://schemas.microsoft.com/office/word/2012/wordml" xmlns:cx5="http://schemas.microsoft.com/office/drawing/2016/5/11/chartex" xmlns:cx4="http://schemas.microsoft.com/office/drawing/2016/5/10/chartex" xmlns:cx3="http://schemas.microsoft.com/office/drawing/2016/5/9/chartex" xmlns:cx2="http://schemas.microsoft.com/office/drawing/2015/10/21/chartex" xmlns:cx1="http://schemas.microsoft.com/office/drawing/2015/9/8/chartex" xmlns:cx="http://schemas.microsoft.com/office/drawing/2014/chartex">
+          <mc:Fallback>
             <w:pict>
-              <v:group w14:anchorId="4CD1D480" id="Grupo 185" o:spid="_x0000_s1040" style="position:absolute;margin-left:476.35pt;margin-top:121.7pt;width:127.45pt;height:51.05pt;z-index:251812864;mso-width-relative:margin;mso-height-relative:margin" coordorigin="5673,517" coordsize="16204,6505" o:gfxdata="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">
-                <v:rect id="_x0000_s1041" style="position:absolute;left:5673;top:4023;width:9430;height:2999;visibility:visible;mso-wrap-style:square;v-text-anchor:middle" o:gfxdata="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" filled="f" strokecolor="windowText" strokeweight="1.25pt">
+              <v:group id="Grupo 185" o:spid="_x0000_s1044" style="position:absolute;margin-left:476.35pt;margin-top:121.7pt;width:127.45pt;height:51.05pt;z-index:251812864;mso-width-relative:margin;mso-height-relative:margin" coordorigin="5673,517" coordsize="16204,6505" o:gfxdata="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">
+                <v:rect id="_x0000_s1045" style="position:absolute;left:5673;top:4023;width:9430;height:2999;visibility:visible;mso-wrap-style:square;v-text-anchor:middle" o:gfxdata="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" filled="f" strokecolor="windowText" strokeweight="1.25pt">
                   <v:textbox>
                     <w:txbxContent>
                       <w:p>
@@ -3168,10 +4068,10 @@
                     </w:txbxContent>
                   </v:textbox>
                 </v:rect>
-                <v:line id="Conexão reta 56" o:spid="_x0000_s1042" style="position:absolute;flip:y;visibility:visible;mso-wrap-style:square" from="10388,3170" to="15975,4023" o:connectortype="straight" o:gfxdata="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" strokecolor="#7f7f7f [1612]" strokeweight="1.75pt">
+                <v:line id="Conexão reta 56" o:spid="_x0000_s1046" style="position:absolute;flip:y;visibility:visible;mso-wrap-style:square" from="10388,3170" to="15975,4023" o:connectortype="straight" o:gfxdata="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" strokecolor="#7f7f7f [1612]" strokeweight="1.75pt">
                   <v:stroke joinstyle="miter"/>
                 </v:line>
-                <v:oval id="Oval 188" o:spid="_x0000_s1043" style="position:absolute;left:14962;top:517;width:6916;height:3108;visibility:visible;mso-wrap-style:square;v-text-anchor:middle" o:gfxdata="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" fillcolor="white [3212]" strokecolor="black [3213]">
+                <v:oval id="Oval 188" o:spid="_x0000_s1047" style="position:absolute;left:14962;top:517;width:6916;height:3108;visibility:visible;mso-wrap-style:square;v-text-anchor:middle" o:gfxdata="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" fillcolor="white [3212]" strokecolor="black [3213]">
                   <v:stroke joinstyle="miter"/>
                   <v:textbox>
                     <w:txbxContent>
@@ -3225,168 +4125,7 @@
         <mc:AlternateContent>
           <mc:Choice Requires="wps">
             <w:drawing>
-              <wp:anchor distT="0" distB="0" distL="114300" distR="114300" simplePos="0" relativeHeight="251837440" behindDoc="0" locked="0" layoutInCell="1" allowOverlap="1" wp14:anchorId="16147F38" wp14:editId="2B614CBB">
-                <wp:simplePos x="0" y="0"/>
-                <wp:positionH relativeFrom="column">
-                  <wp:posOffset>5873750</wp:posOffset>
-                </wp:positionH>
-                <wp:positionV relativeFrom="paragraph">
-                  <wp:posOffset>814070</wp:posOffset>
-                </wp:positionV>
-                <wp:extent cx="567690" cy="335915"/>
-                <wp:effectExtent l="0" t="0" r="22860" b="26035"/>
-                <wp:wrapNone/>
-                <wp:docPr id="57" name="Oval 57"/>
-                <wp:cNvGraphicFramePr/>
-                <a:graphic xmlns:a="http://schemas.openxmlformats.org/drawingml/2006/main">
-                  <a:graphicData uri="http://schemas.microsoft.com/office/word/2010/wordprocessingShape">
-                    <wps:wsp>
-                      <wps:cNvSpPr/>
-                      <wps:spPr>
-                        <a:xfrm>
-                          <a:off x="0" y="0"/>
-                          <a:ext cx="567690" cy="335915"/>
-                        </a:xfrm>
-                        <a:prstGeom prst="ellipse">
-                          <a:avLst/>
-                        </a:prstGeom>
-                        <a:solidFill>
-                          <a:schemeClr val="bg1"/>
-                        </a:solidFill>
-                        <a:ln w="9525">
-                          <a:solidFill>
-                            <a:schemeClr val="tx1"/>
-                          </a:solidFill>
-                        </a:ln>
-                      </wps:spPr>
-                      <wps:style>
-                        <a:lnRef idx="2">
-                          <a:schemeClr val="accent1">
-                            <a:shade val="50000"/>
-                          </a:schemeClr>
-                        </a:lnRef>
-                        <a:fillRef idx="1">
-                          <a:schemeClr val="accent1"/>
-                        </a:fillRef>
-                        <a:effectRef idx="0">
-                          <a:schemeClr val="accent1"/>
-                        </a:effectRef>
-                        <a:fontRef idx="minor">
-                          <a:schemeClr val="lt1"/>
-                        </a:fontRef>
-                      </wps:style>
-                      <wps:txbx>
-                        <w:txbxContent>
-                          <w:p>
-                            <w:pPr>
-                              <w:jc w:val="center"/>
-                              <w:rPr>
-                                <w:color w:val="000000" w:themeColor="text1"/>
-                                <w:sz w:val="16"/>
-                                <w:szCs w:val="16"/>
-                                <w:u w:val="single"/>
-                                <w:lang w:val="pt-PT"/>
-                              </w:rPr>
-                            </w:pPr>
-                            <w:proofErr w:type="spellStart"/>
-                            <w:r>
-                              <w:rPr>
-                                <w:color w:val="000000" w:themeColor="text1"/>
-                                <w:sz w:val="16"/>
-                                <w:szCs w:val="16"/>
-                                <w:u w:val="single"/>
-                                <w:lang w:val="pt-PT"/>
-                              </w:rPr>
-                              <w:t>c</w:t>
-                            </w:r>
-                            <w:r>
-                              <w:rPr>
-                                <w:color w:val="000000" w:themeColor="text1"/>
-                                <w:sz w:val="16"/>
-                                <w:szCs w:val="16"/>
-                                <w:u w:val="single"/>
-                                <w:lang w:val="pt-PT"/>
-                              </w:rPr>
-                              <w:t>odE</w:t>
-                            </w:r>
-                            <w:proofErr w:type="spellEnd"/>
-                          </w:p>
-                        </w:txbxContent>
-                      </wps:txbx>
-                      <wps:bodyPr rot="0" spcFirstLastPara="0" vertOverflow="overflow" horzOverflow="overflow" vert="horz" wrap="square" lIns="91440" tIns="45720" rIns="91440" bIns="45720" numCol="1" spcCol="0" rtlCol="0" fromWordArt="0" anchor="ctr" anchorCtr="0" forceAA="0" compatLnSpc="1">
-                        <a:prstTxWarp prst="textNoShape">
-                          <a:avLst/>
-                        </a:prstTxWarp>
-                        <a:noAutofit/>
-                      </wps:bodyPr>
-                    </wps:wsp>
-                  </a:graphicData>
-                </a:graphic>
-                <wp14:sizeRelH relativeFrom="margin">
-                  <wp14:pctWidth>0</wp14:pctWidth>
-                </wp14:sizeRelH>
-                <wp14:sizeRelV relativeFrom="margin">
-                  <wp14:pctHeight>0</wp14:pctHeight>
-                </wp14:sizeRelV>
-              </wp:anchor>
-            </w:drawing>
-          </mc:Choice>
-          <mc:Fallback xmlns:w16se="http://schemas.microsoft.com/office/word/2015/wordml/symex" xmlns:w15="http://schemas.microsoft.com/office/word/2012/wordml" xmlns:cx5="http://schemas.microsoft.com/office/drawing/2016/5/11/chartex" xmlns:cx4="http://schemas.microsoft.com/office/drawing/2016/5/10/chartex" xmlns:cx3="http://schemas.microsoft.com/office/drawing/2016/5/9/chartex" xmlns:cx2="http://schemas.microsoft.com/office/drawing/2015/10/21/chartex" xmlns:cx1="http://schemas.microsoft.com/office/drawing/2015/9/8/chartex" xmlns:cx="http://schemas.microsoft.com/office/drawing/2014/chartex">
-            <w:pict>
-              <v:oval w14:anchorId="1F46DF3A" id="Oval 57" o:spid="_x0000_s1044" style="position:absolute;margin-left:462.5pt;margin-top:64.1pt;width:44.7pt;height:26.45pt;z-index:251837440;visibility:visible;mso-wrap-style:square;mso-width-percent:0;mso-height-percent:0;mso-wrap-distance-left:9pt;mso-wrap-distance-top:0;mso-wrap-distance-right:9pt;mso-wrap-distance-bottom:0;mso-position-horizontal:absolute;mso-position-horizontal-relative:text;mso-position-vertical:absolute;mso-position-vertical-relative:text;mso-width-percent:0;mso-height-percent:0;mso-width-relative:margin;mso-height-relative:margin;v-text-anchor:middle" o:gfxdata="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" fillcolor="white [3212]" strokecolor="black [3213]">
-                <v:stroke joinstyle="miter"/>
-                <v:textbox>
-                  <w:txbxContent>
-                    <w:p>
-                      <w:pPr>
-                        <w:jc w:val="center"/>
-                        <w:rPr>
-                          <w:color w:val="000000" w:themeColor="text1"/>
-                          <w:sz w:val="16"/>
-                          <w:szCs w:val="16"/>
-                          <w:u w:val="single"/>
-                          <w:lang w:val="pt-PT"/>
-                        </w:rPr>
-                      </w:pPr>
-                      <w:proofErr w:type="spellStart"/>
-                      <w:r>
-                        <w:rPr>
-                          <w:color w:val="000000" w:themeColor="text1"/>
-                          <w:sz w:val="16"/>
-                          <w:szCs w:val="16"/>
-                          <w:u w:val="single"/>
-                          <w:lang w:val="pt-PT"/>
-                        </w:rPr>
-                        <w:t>c</w:t>
-                      </w:r>
-                      <w:r>
-                        <w:rPr>
-                          <w:color w:val="000000" w:themeColor="text1"/>
-                          <w:sz w:val="16"/>
-                          <w:szCs w:val="16"/>
-                          <w:u w:val="single"/>
-                          <w:lang w:val="pt-PT"/>
-                        </w:rPr>
-                        <w:t>odE</w:t>
-                      </w:r>
-                      <w:proofErr w:type="spellEnd"/>
-                    </w:p>
-                  </w:txbxContent>
-                </v:textbox>
-              </v:oval>
-            </w:pict>
-          </mc:Fallback>
-        </mc:AlternateContent>
-      </w:r>
-      <w:r>
-        <w:rPr>
-          <w:noProof/>
-          <w:lang w:val="pt-PT" w:eastAsia="pt-PT"/>
-        </w:rPr>
-        <mc:AlternateContent>
-          <mc:Choice Requires="wps">
-            <w:drawing>
-              <wp:anchor distT="0" distB="0" distL="114300" distR="114300" simplePos="0" relativeHeight="251461632" behindDoc="0" locked="0" layoutInCell="1" allowOverlap="1" wp14:anchorId="4EC95D0D" wp14:editId="1E03A1A1">
+              <wp:anchor distT="0" distB="0" distL="114300" distR="114300" simplePos="0" relativeHeight="251461632" behindDoc="0" locked="0" layoutInCell="1" allowOverlap="1" wp14:anchorId="68B7BE6E" wp14:editId="6C118323">
                 <wp:simplePos x="0" y="0"/>
                 <wp:positionH relativeFrom="column">
                   <wp:posOffset>5547360</wp:posOffset>
@@ -3465,7 +4204,7 @@
         <mc:AlternateContent>
           <mc:Choice Requires="wpg">
             <w:drawing>
-              <wp:anchor distT="0" distB="0" distL="114300" distR="114300" simplePos="0" relativeHeight="251788288" behindDoc="0" locked="0" layoutInCell="1" allowOverlap="1" wp14:anchorId="0C5C522B" wp14:editId="4CC8E355">
+              <wp:anchor distT="0" distB="0" distL="114300" distR="114300" simplePos="0" relativeHeight="251788288" behindDoc="0" locked="0" layoutInCell="1" allowOverlap="1" wp14:anchorId="76E0B53F" wp14:editId="25962282">
                 <wp:simplePos x="0" y="0"/>
                 <wp:positionH relativeFrom="column">
                   <wp:posOffset>7249338</wp:posOffset>
@@ -3904,7 +4643,7 @@
         <mc:AlternateContent>
           <mc:Choice Requires="wpg">
             <w:drawing>
-              <wp:anchor distT="0" distB="0" distL="114300" distR="114300" simplePos="0" relativeHeight="251825152" behindDoc="0" locked="0" layoutInCell="1" allowOverlap="1" wp14:anchorId="08C4834A" wp14:editId="75ED6B2C">
+              <wp:anchor distT="0" distB="0" distL="114300" distR="114300" simplePos="0" relativeHeight="251825152" behindDoc="0" locked="0" layoutInCell="1" allowOverlap="1" wp14:anchorId="0BB68901" wp14:editId="74B2B28B">
                 <wp:simplePos x="0" y="0"/>
                 <wp:positionH relativeFrom="column">
                   <wp:posOffset>6403797</wp:posOffset>
@@ -4036,7 +4775,7 @@
         <mc:AlternateContent>
           <mc:Choice Requires="wpg">
             <w:drawing>
-              <wp:anchor distT="0" distB="0" distL="114300" distR="114300" simplePos="0" relativeHeight="251821056" behindDoc="0" locked="0" layoutInCell="1" allowOverlap="1" wp14:anchorId="30356727" wp14:editId="0BC319DD">
+              <wp:anchor distT="0" distB="0" distL="114300" distR="114300" simplePos="0" relativeHeight="251821056" behindDoc="0" locked="0" layoutInCell="1" allowOverlap="1" wp14:anchorId="06786DC5" wp14:editId="5517C800">
                 <wp:simplePos x="0" y="0"/>
                 <wp:positionH relativeFrom="column">
                   <wp:posOffset>6349771</wp:posOffset>
@@ -4145,14 +4884,33 @@
               </wp:anchor>
             </w:drawing>
           </mc:Choice>
-          <mc:Fallback xmlns:w16se="http://schemas.microsoft.com/office/word/2015/wordml/symex" xmlns:w15="http://schemas.microsoft.com/office/word/2012/wordml" xmlns:cx5="http://schemas.microsoft.com/office/drawing/2016/5/11/chartex" xmlns:cx4="http://schemas.microsoft.com/office/drawing/2016/5/10/chartex" xmlns:cx3="http://schemas.microsoft.com/office/drawing/2016/5/9/chartex" xmlns:cx2="http://schemas.microsoft.com/office/drawing/2015/10/21/chartex" xmlns:cx1="http://schemas.microsoft.com/office/drawing/2015/9/8/chartex" xmlns:cx="http://schemas.microsoft.com/office/drawing/2014/chartex">
+          <mc:Fallback>
             <w:pict>
-              <v:group w14:anchorId="70E5FF82" id="Grupo 198" o:spid="_x0000_s1026" style="position:absolute;margin-left:500pt;margin-top:129.95pt;width:12.1pt;height:19pt;z-index:251821056;mso-width-relative:margin;mso-height-relative:margin" coordsize="143123,266065" o:gfxdata="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">
-                <v:shape id="Imagem 199" o:spid="_x0000_s1027" type="#_x0000_t75" alt="Resultado de imagem para Entity–relationship model arrows" style="position:absolute;left:-62179;top:85090;width:266065;height:95885;rotation:-90;flip:y;visibility:visible;mso-wrap-style:square" o:gfxdata="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">
-                  <v:imagedata r:id="rId11" o:title="Resultado de imagem para Entity–relationship model arrows" croptop="15101f" cropbottom="47455f" cropleft="24881f" cropright="33683f"/>
+              <v:group id="Grupo 198" o:spid="_x0000_s1026" style="position:absolute;margin-left:500pt;margin-top:129.95pt;width:12.1pt;height:19pt;z-index:251821056;mso-width-relative:margin;mso-height-relative:margin" coordsize="143123,266065" o:gfxdata="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">
+                <v:shapetype id="_x0000_t75" coordsize="21600,21600" o:spt="75" o:preferrelative="t" path="m@4@5l@4@11@9@11@9@5xe" filled="f" stroked="f">
+                  <v:stroke joinstyle="miter"/>
+                  <v:formulas>
+                    <v:f eqn="if lineDrawn pixelLineWidth 0"/>
+                    <v:f eqn="sum @0 1 0"/>
+                    <v:f eqn="sum 0 0 @1"/>
+                    <v:f eqn="prod @2 1 2"/>
+                    <v:f eqn="prod @3 21600 pixelWidth"/>
+                    <v:f eqn="prod @3 21600 pixelHeight"/>
+                    <v:f eqn="sum @0 0 1"/>
+                    <v:f eqn="prod @6 1 2"/>
+                    <v:f eqn="prod @7 21600 pixelWidth"/>
+                    <v:f eqn="sum @8 21600 0"/>
+                    <v:f eqn="prod @7 21600 pixelHeight"/>
+                    <v:f eqn="sum @10 21600 0"/>
+                  </v:formulas>
+                  <v:path o:extrusionok="f" gradientshapeok="t" o:connecttype="rect"/>
+                  <o:lock v:ext="edit" aspectratio="t"/>
+                </v:shapetype>
+                <v:shape id="Imagem 199" o:spid="_x0000_s1027" type="#_x0000_t75" alt="Resultado de imagem para Entity–relationship model arrows" style="position:absolute;left:-62179;top:85090;width:266065;height:95885;rotation:-90;flip:y;visibility:visible;mso-wrap-style:square" o:gfxdata="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">
+                  <v:imagedata r:id="rId12" o:title="Resultado de imagem para Entity–relationship model arrows" croptop="15101f" cropbottom="47455f" cropleft="24881f" cropright="33683f"/>
                   <v:path arrowok="t"/>
                 </v:shape>
-                <v:line id="Conexão reta 31" o:spid="_x0000_s1028" style="position:absolute;visibility:visible;mso-wrap-style:square" from="0,59486" to="143123,59486" o:connectortype="straight" o:gfxdata="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" strokecolor="#7f7f7f [1612]" strokeweight="1.75pt">
+                <v:line id="Conexão reta 31" o:spid="_x0000_s1028" style="position:absolute;visibility:visible;mso-wrap-style:square" from="0,59486" to="143123,59486" o:connectortype="straight" o:gfxdata="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" strokecolor="#7f7f7f [1612]" strokeweight="1.75pt">
                   <v:stroke joinstyle="miter"/>
                 </v:line>
               </v:group>
@@ -4168,161 +4926,7 @@
         <mc:AlternateContent>
           <mc:Choice Requires="wps">
             <w:drawing>
-              <wp:anchor distT="0" distB="0" distL="114300" distR="114300" simplePos="0" relativeHeight="251646976" behindDoc="0" locked="0" layoutInCell="1" allowOverlap="1" wp14:anchorId="56C3ECD4" wp14:editId="35616E0A">
-                <wp:simplePos x="0" y="0"/>
-                <wp:positionH relativeFrom="column">
-                  <wp:posOffset>6349567</wp:posOffset>
-                </wp:positionH>
-                <wp:positionV relativeFrom="paragraph">
-                  <wp:posOffset>785240</wp:posOffset>
-                </wp:positionV>
-                <wp:extent cx="153619" cy="577672"/>
-                <wp:effectExtent l="0" t="0" r="37465" b="13335"/>
-                <wp:wrapNone/>
-                <wp:docPr id="59" name="Conexão reta 59"/>
-                <wp:cNvGraphicFramePr/>
-                <a:graphic xmlns:a="http://schemas.openxmlformats.org/drawingml/2006/main">
-                  <a:graphicData uri="http://schemas.microsoft.com/office/word/2010/wordprocessingShape">
-                    <wps:wsp>
-                      <wps:cNvCnPr/>
-                      <wps:spPr>
-                        <a:xfrm flipV="1">
-                          <a:off x="0" y="0"/>
-                          <a:ext cx="153619" cy="577672"/>
-                        </a:xfrm>
-                        <a:prstGeom prst="line">
-                          <a:avLst/>
-                        </a:prstGeom>
-                        <a:ln w="22225">
-                          <a:solidFill>
-                            <a:schemeClr val="bg1">
-                              <a:lumMod val="50000"/>
-                            </a:schemeClr>
-                          </a:solidFill>
-                        </a:ln>
-                      </wps:spPr>
-                      <wps:style>
-                        <a:lnRef idx="1">
-                          <a:schemeClr val="accent1"/>
-                        </a:lnRef>
-                        <a:fillRef idx="0">
-                          <a:schemeClr val="accent1"/>
-                        </a:fillRef>
-                        <a:effectRef idx="0">
-                          <a:schemeClr val="accent1"/>
-                        </a:effectRef>
-                        <a:fontRef idx="minor">
-                          <a:schemeClr val="tx1"/>
-                        </a:fontRef>
-                      </wps:style>
-                      <wps:bodyPr/>
-                    </wps:wsp>
-                  </a:graphicData>
-                </a:graphic>
-                <wp14:sizeRelH relativeFrom="margin">
-                  <wp14:pctWidth>0</wp14:pctWidth>
-                </wp14:sizeRelH>
-                <wp14:sizeRelV relativeFrom="margin">
-                  <wp14:pctHeight>0</wp14:pctHeight>
-                </wp14:sizeRelV>
-              </wp:anchor>
-            </w:drawing>
-          </mc:Choice>
-          <mc:Fallback xmlns:w16se="http://schemas.microsoft.com/office/word/2015/wordml/symex" xmlns:w15="http://schemas.microsoft.com/office/word/2012/wordml" xmlns:cx5="http://schemas.microsoft.com/office/drawing/2016/5/11/chartex" xmlns:cx4="http://schemas.microsoft.com/office/drawing/2016/5/10/chartex" xmlns:cx3="http://schemas.microsoft.com/office/drawing/2016/5/9/chartex" xmlns:cx2="http://schemas.microsoft.com/office/drawing/2015/10/21/chartex" xmlns:cx1="http://schemas.microsoft.com/office/drawing/2015/9/8/chartex" xmlns:cx="http://schemas.microsoft.com/office/drawing/2014/chartex">
-            <w:pict>
-              <v:line w14:anchorId="08AF78B0" id="Conexão reta 59" o:spid="_x0000_s1026" style="position:absolute;flip:y;z-index:251646976;visibility:visible;mso-wrap-style:square;mso-width-percent:0;mso-height-percent:0;mso-wrap-distance-left:9pt;mso-wrap-distance-top:0;mso-wrap-distance-right:9pt;mso-wrap-distance-bottom:0;mso-position-horizontal:absolute;mso-position-horizontal-relative:text;mso-position-vertical:absolute;mso-position-vertical-relative:text;mso-width-percent:0;mso-height-percent:0;mso-width-relative:margin;mso-height-relative:margin" from="499.95pt,61.85pt" to="512.05pt,107.35pt" o:gfxdata="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" strokecolor="#7f7f7f [1612]" strokeweight="1.75pt">
-                <v:stroke joinstyle="miter"/>
-              </v:line>
-            </w:pict>
-          </mc:Fallback>
-        </mc:AlternateContent>
-      </w:r>
-      <w:r>
-        <w:rPr>
-          <w:noProof/>
-          <w:lang w:val="pt-PT" w:eastAsia="pt-PT"/>
-        </w:rPr>
-        <mc:AlternateContent>
-          <mc:Choice Requires="wps">
-            <w:drawing>
-              <wp:anchor distT="0" distB="0" distL="114300" distR="114300" simplePos="0" relativeHeight="251642880" behindDoc="0" locked="0" layoutInCell="1" allowOverlap="1" wp14:anchorId="75C7341F" wp14:editId="762775D4">
-                <wp:simplePos x="0" y="0"/>
-                <wp:positionH relativeFrom="column">
-                  <wp:posOffset>6064274</wp:posOffset>
-                </wp:positionH>
-                <wp:positionV relativeFrom="paragraph">
-                  <wp:posOffset>1114425</wp:posOffset>
-                </wp:positionV>
-                <wp:extent cx="14631" cy="241402"/>
-                <wp:effectExtent l="0" t="0" r="23495" b="25400"/>
-                <wp:wrapNone/>
-                <wp:docPr id="56" name="Conexão reta 56"/>
-                <wp:cNvGraphicFramePr/>
-                <a:graphic xmlns:a="http://schemas.openxmlformats.org/drawingml/2006/main">
-                  <a:graphicData uri="http://schemas.microsoft.com/office/word/2010/wordprocessingShape">
-                    <wps:wsp>
-                      <wps:cNvCnPr/>
-                      <wps:spPr>
-                        <a:xfrm flipV="1">
-                          <a:off x="0" y="0"/>
-                          <a:ext cx="14631" cy="241402"/>
-                        </a:xfrm>
-                        <a:prstGeom prst="line">
-                          <a:avLst/>
-                        </a:prstGeom>
-                        <a:ln w="22225">
-                          <a:solidFill>
-                            <a:schemeClr val="bg1">
-                              <a:lumMod val="50000"/>
-                            </a:schemeClr>
-                          </a:solidFill>
-                        </a:ln>
-                      </wps:spPr>
-                      <wps:style>
-                        <a:lnRef idx="1">
-                          <a:schemeClr val="accent1"/>
-                        </a:lnRef>
-                        <a:fillRef idx="0">
-                          <a:schemeClr val="accent1"/>
-                        </a:fillRef>
-                        <a:effectRef idx="0">
-                          <a:schemeClr val="accent1"/>
-                        </a:effectRef>
-                        <a:fontRef idx="minor">
-                          <a:schemeClr val="tx1"/>
-                        </a:fontRef>
-                      </wps:style>
-                      <wps:bodyPr/>
-                    </wps:wsp>
-                  </a:graphicData>
-                </a:graphic>
-                <wp14:sizeRelH relativeFrom="margin">
-                  <wp14:pctWidth>0</wp14:pctWidth>
-                </wp14:sizeRelH>
-                <wp14:sizeRelV relativeFrom="margin">
-                  <wp14:pctHeight>0</wp14:pctHeight>
-                </wp14:sizeRelV>
-              </wp:anchor>
-            </w:drawing>
-          </mc:Choice>
-          <mc:Fallback xmlns:w16se="http://schemas.microsoft.com/office/word/2015/wordml/symex" xmlns:w15="http://schemas.microsoft.com/office/word/2012/wordml" xmlns:cx5="http://schemas.microsoft.com/office/drawing/2016/5/11/chartex" xmlns:cx4="http://schemas.microsoft.com/office/drawing/2016/5/10/chartex" xmlns:cx3="http://schemas.microsoft.com/office/drawing/2016/5/9/chartex" xmlns:cx2="http://schemas.microsoft.com/office/drawing/2015/10/21/chartex" xmlns:cx1="http://schemas.microsoft.com/office/drawing/2015/9/8/chartex" xmlns:cx="http://schemas.microsoft.com/office/drawing/2014/chartex">
-            <w:pict>
-              <v:line w14:anchorId="2D5F5465" id="Conexão reta 56" o:spid="_x0000_s1026" style="position:absolute;flip:y;z-index:251642880;visibility:visible;mso-wrap-style:square;mso-width-percent:0;mso-height-percent:0;mso-wrap-distance-left:9pt;mso-wrap-distance-top:0;mso-wrap-distance-right:9pt;mso-wrap-distance-bottom:0;mso-position-horizontal:absolute;mso-position-horizontal-relative:text;mso-position-vertical:absolute;mso-position-vertical-relative:text;mso-width-percent:0;mso-height-percent:0;mso-width-relative:margin;mso-height-relative:margin" from="477.5pt,87.75pt" to="478.65pt,106.75pt" o:gfxdata="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" strokecolor="#7f7f7f [1612]" strokeweight="1.75pt">
-                <v:stroke joinstyle="miter"/>
-              </v:line>
-            </w:pict>
-          </mc:Fallback>
-        </mc:AlternateContent>
-      </w:r>
-      <w:r>
-        <w:rPr>
-          <w:noProof/>
-          <w:lang w:val="pt-PT" w:eastAsia="pt-PT"/>
-        </w:rPr>
-        <mc:AlternateContent>
-          <mc:Choice Requires="wps">
-            <w:drawing>
-              <wp:anchor distT="0" distB="0" distL="114300" distR="114300" simplePos="0" relativeHeight="251632640" behindDoc="0" locked="0" layoutInCell="1" allowOverlap="1" wp14:anchorId="62E04DDC" wp14:editId="5217D6E6">
+              <wp:anchor distT="0" distB="0" distL="114300" distR="114300" simplePos="0" relativeHeight="251632640" behindDoc="0" locked="0" layoutInCell="1" allowOverlap="1" wp14:anchorId="0C609300" wp14:editId="6FF42929">
                 <wp:simplePos x="0" y="0"/>
                 <wp:positionH relativeFrom="margin">
                   <wp:posOffset>6036615</wp:posOffset>
@@ -4446,7 +5050,7 @@
         <mc:AlternateContent>
           <mc:Choice Requires="wpg">
             <w:drawing>
-              <wp:anchor distT="0" distB="0" distL="114300" distR="114300" simplePos="0" relativeHeight="251829248" behindDoc="0" locked="0" layoutInCell="1" allowOverlap="1" wp14:anchorId="779C178F" wp14:editId="3A40B944">
+              <wp:anchor distT="0" distB="0" distL="114300" distR="114300" simplePos="0" relativeHeight="251829248" behindDoc="0" locked="0" layoutInCell="1" allowOverlap="1" wp14:anchorId="04DBF2A6" wp14:editId="04F87B63">
                 <wp:simplePos x="0" y="0"/>
                 <wp:positionH relativeFrom="column">
                   <wp:posOffset>5828894</wp:posOffset>
@@ -4572,7 +5176,7 @@
         <mc:AlternateContent>
           <mc:Choice Requires="wpg">
             <w:drawing>
-              <wp:anchor distT="0" distB="0" distL="114300" distR="114300" simplePos="0" relativeHeight="251784192" behindDoc="0" locked="0" layoutInCell="1" allowOverlap="1" wp14:anchorId="60104A55" wp14:editId="6C00768B">
+              <wp:anchor distT="0" distB="0" distL="114300" distR="114300" simplePos="0" relativeHeight="251784192" behindDoc="0" locked="0" layoutInCell="1" allowOverlap="1" wp14:anchorId="4BA23777" wp14:editId="2936BA68">
                 <wp:simplePos x="0" y="0"/>
                 <wp:positionH relativeFrom="column">
                   <wp:posOffset>2984576</wp:posOffset>
@@ -4698,7 +5302,7 @@
         <mc:AlternateContent>
           <mc:Choice Requires="wps">
             <w:drawing>
-              <wp:anchor distT="0" distB="0" distL="114300" distR="114300" simplePos="0" relativeHeight="251570176" behindDoc="0" locked="0" layoutInCell="1" allowOverlap="1" wp14:anchorId="68D0A044" wp14:editId="26A12E97">
+              <wp:anchor distT="0" distB="0" distL="114300" distR="114300" simplePos="0" relativeHeight="251570176" behindDoc="0" locked="0" layoutInCell="1" allowOverlap="1" wp14:anchorId="3399EA05" wp14:editId="32B38B2C">
                 <wp:simplePos x="0" y="0"/>
                 <wp:positionH relativeFrom="margin">
                   <wp:posOffset>4411040</wp:posOffset>
@@ -4776,7 +5380,7 @@
         <mc:AlternateContent>
           <mc:Choice Requires="wps">
             <w:drawing>
-              <wp:anchor distT="0" distB="0" distL="114300" distR="114300" simplePos="0" relativeHeight="251566080" behindDoc="0" locked="0" layoutInCell="1" allowOverlap="1" wp14:anchorId="10852130" wp14:editId="5E56E91B">
+              <wp:anchor distT="0" distB="0" distL="114300" distR="114300" simplePos="0" relativeHeight="251566080" behindDoc="0" locked="0" layoutInCell="1" allowOverlap="1" wp14:anchorId="2CEEEA28" wp14:editId="6499CBD5">
                 <wp:simplePos x="0" y="0"/>
                 <wp:positionH relativeFrom="margin">
                   <wp:posOffset>4022471</wp:posOffset>
@@ -4918,7 +5522,7 @@
         <mc:AlternateContent>
           <mc:Choice Requires="wps">
             <w:drawing>
-              <wp:anchor distT="0" distB="0" distL="114300" distR="114300" simplePos="0" relativeHeight="251743232" behindDoc="0" locked="0" layoutInCell="1" allowOverlap="1" wp14:anchorId="47399344" wp14:editId="06D3651C">
+              <wp:anchor distT="0" distB="0" distL="114300" distR="114300" simplePos="0" relativeHeight="251743232" behindDoc="0" locked="0" layoutInCell="1" allowOverlap="1" wp14:anchorId="7B2D9945" wp14:editId="1F5DE5AD">
                 <wp:simplePos x="0" y="0"/>
                 <wp:positionH relativeFrom="margin">
                   <wp:posOffset>7710194</wp:posOffset>
@@ -4996,7 +5600,7 @@
         <mc:AlternateContent>
           <mc:Choice Requires="wps">
             <w:drawing>
-              <wp:anchor distT="0" distB="0" distL="114300" distR="114300" simplePos="0" relativeHeight="251586560" behindDoc="0" locked="0" layoutInCell="1" allowOverlap="1" wp14:anchorId="76DA88A2" wp14:editId="38B8A829">
+              <wp:anchor distT="0" distB="0" distL="114300" distR="114300" simplePos="0" relativeHeight="251586560" behindDoc="0" locked="0" layoutInCell="1" allowOverlap="1" wp14:anchorId="7040F031" wp14:editId="064B798C">
                 <wp:simplePos x="0" y="0"/>
                 <wp:positionH relativeFrom="margin">
                   <wp:posOffset>7432218</wp:posOffset>
@@ -5074,7 +5678,7 @@
         <mc:AlternateContent>
           <mc:Choice Requires="wps">
             <w:drawing>
-              <wp:anchor distT="0" distB="0" distL="114300" distR="114300" simplePos="0" relativeHeight="251574272" behindDoc="0" locked="0" layoutInCell="1" allowOverlap="1" wp14:anchorId="1F1809BC" wp14:editId="783A26CB">
+              <wp:anchor distT="0" distB="0" distL="114300" distR="114300" simplePos="0" relativeHeight="251574272" behindDoc="0" locked="0" layoutInCell="1" allowOverlap="1" wp14:anchorId="18829926" wp14:editId="6539FD80">
                 <wp:simplePos x="0" y="0"/>
                 <wp:positionH relativeFrom="margin">
                   <wp:posOffset>7279309</wp:posOffset>
@@ -5208,7 +5812,7 @@
         <mc:AlternateContent>
           <mc:Choice Requires="wps">
             <w:drawing>
-              <wp:anchor distT="0" distB="0" distL="114300" distR="114300" simplePos="0" relativeHeight="251582464" behindDoc="0" locked="0" layoutInCell="1" allowOverlap="1" wp14:anchorId="69EF2E1C" wp14:editId="17C8C576">
+              <wp:anchor distT="0" distB="0" distL="114300" distR="114300" simplePos="0" relativeHeight="251582464" behindDoc="0" locked="0" layoutInCell="1" allowOverlap="1" wp14:anchorId="7CBF0844" wp14:editId="47AD00B4">
                 <wp:simplePos x="0" y="0"/>
                 <wp:positionH relativeFrom="margin">
                   <wp:posOffset>6590970</wp:posOffset>
@@ -5286,7 +5890,7 @@
         <mc:AlternateContent>
           <mc:Choice Requires="wps">
             <w:drawing>
-              <wp:anchor distT="0" distB="0" distL="114300" distR="114300" simplePos="0" relativeHeight="251578368" behindDoc="0" locked="0" layoutInCell="1" allowOverlap="1" wp14:anchorId="0C4BF8D1" wp14:editId="59951F33">
+              <wp:anchor distT="0" distB="0" distL="114300" distR="114300" simplePos="0" relativeHeight="251578368" behindDoc="0" locked="0" layoutInCell="1" allowOverlap="1" wp14:anchorId="5300D7B9" wp14:editId="6260C858">
                 <wp:simplePos x="0" y="0"/>
                 <wp:positionH relativeFrom="margin">
                   <wp:posOffset>6245707</wp:posOffset>
@@ -5428,7 +6032,7 @@
         <mc:AlternateContent>
           <mc:Choice Requires="wps">
             <w:drawing>
-              <wp:anchor distT="0" distB="0" distL="114300" distR="114300" simplePos="0" relativeHeight="251604992" behindDoc="0" locked="0" layoutInCell="1" allowOverlap="1" wp14:anchorId="48DAC6FC" wp14:editId="0C109B20">
+              <wp:anchor distT="0" distB="0" distL="114300" distR="114300" simplePos="0" relativeHeight="251604992" behindDoc="0" locked="0" layoutInCell="1" allowOverlap="1" wp14:anchorId="35F2C6A4" wp14:editId="3DBB3FEB">
                 <wp:simplePos x="0" y="0"/>
                 <wp:positionH relativeFrom="margin">
                   <wp:posOffset>6503186</wp:posOffset>
@@ -5506,7 +6110,7 @@
         <mc:AlternateContent>
           <mc:Choice Requires="wps">
             <w:drawing>
-              <wp:anchor distT="0" distB="0" distL="114300" distR="114300" simplePos="0" relativeHeight="251600896" behindDoc="0" locked="0" layoutInCell="1" allowOverlap="1" wp14:anchorId="741BCB7A" wp14:editId="6959F1A4">
+              <wp:anchor distT="0" distB="0" distL="114300" distR="114300" simplePos="0" relativeHeight="251600896" behindDoc="0" locked="0" layoutInCell="1" allowOverlap="1" wp14:anchorId="538FF901" wp14:editId="55508503">
                 <wp:simplePos x="0" y="0"/>
                 <wp:positionH relativeFrom="margin">
                   <wp:posOffset>5917489</wp:posOffset>
@@ -5648,7 +6252,7 @@
         <mc:AlternateContent>
           <mc:Choice Requires="wps">
             <w:drawing>
-              <wp:anchor distT="0" distB="0" distL="114300" distR="114300" simplePos="0" relativeHeight="251700224" behindDoc="0" locked="0" layoutInCell="1" allowOverlap="1" wp14:anchorId="3A981731" wp14:editId="77BE7AE1">
+              <wp:anchor distT="0" distB="0" distL="114300" distR="114300" simplePos="0" relativeHeight="251700224" behindDoc="0" locked="0" layoutInCell="1" allowOverlap="1" wp14:anchorId="0D0BA247" wp14:editId="125D3DA3">
                 <wp:simplePos x="0" y="0"/>
                 <wp:positionH relativeFrom="margin">
                   <wp:posOffset>2574544</wp:posOffset>
@@ -5726,7 +6330,7 @@
         <mc:AlternateContent>
           <mc:Choice Requires="wps">
             <w:drawing>
-              <wp:anchor distT="0" distB="0" distL="114300" distR="114300" simplePos="0" relativeHeight="251808768" behindDoc="0" locked="0" layoutInCell="1" allowOverlap="1" wp14:anchorId="617CFFE6" wp14:editId="137205A1">
+              <wp:anchor distT="0" distB="0" distL="114300" distR="114300" simplePos="0" relativeHeight="251808768" behindDoc="0" locked="0" layoutInCell="1" allowOverlap="1" wp14:anchorId="1E124067" wp14:editId="3D3D6D02">
                 <wp:simplePos x="0" y="0"/>
                 <wp:positionH relativeFrom="margin">
                   <wp:posOffset>2174748</wp:posOffset>
@@ -5851,7 +6455,7 @@
         <mc:AlternateContent>
           <mc:Choice Requires="wps">
             <w:drawing>
-              <wp:anchor distT="0" distB="0" distL="114300" distR="114300" simplePos="0" relativeHeight="251616256" behindDoc="0" locked="0" layoutInCell="1" allowOverlap="1" wp14:anchorId="184EBA9F" wp14:editId="1F5A2408">
+              <wp:anchor distT="0" distB="0" distL="114300" distR="114300" simplePos="0" relativeHeight="251616256" behindDoc="0" locked="0" layoutInCell="1" allowOverlap="1" wp14:anchorId="788BCB67" wp14:editId="26071AEB">
                 <wp:simplePos x="0" y="0"/>
                 <wp:positionH relativeFrom="margin">
                   <wp:posOffset>1744371</wp:posOffset>
@@ -5972,7 +6576,7 @@
         <mc:AlternateContent>
           <mc:Choice Requires="wps">
             <w:drawing>
-              <wp:anchor distT="0" distB="0" distL="114300" distR="114300" simplePos="0" relativeHeight="251620352" behindDoc="0" locked="0" layoutInCell="1" allowOverlap="1" wp14:anchorId="6024F835" wp14:editId="0552F707">
+              <wp:anchor distT="0" distB="0" distL="114300" distR="114300" simplePos="0" relativeHeight="251620352" behindDoc="0" locked="0" layoutInCell="1" allowOverlap="1" wp14:anchorId="79A05D71" wp14:editId="182DC179">
                 <wp:simplePos x="0" y="0"/>
                 <wp:positionH relativeFrom="margin">
                   <wp:posOffset>1631264</wp:posOffset>
@@ -6050,7 +6654,7 @@
         <mc:AlternateContent>
           <mc:Choice Requires="wps">
             <w:drawing>
-              <wp:anchor distT="0" distB="0" distL="114300" distR="114300" simplePos="0" relativeHeight="251494400" behindDoc="0" locked="0" layoutInCell="1" allowOverlap="1" wp14:anchorId="5ADB7EFD" wp14:editId="31A399A3">
+              <wp:anchor distT="0" distB="0" distL="114300" distR="114300" simplePos="0" relativeHeight="251494400" behindDoc="0" locked="0" layoutInCell="1" allowOverlap="1" wp14:anchorId="2E63F787" wp14:editId="4C1BD534">
                 <wp:simplePos x="0" y="0"/>
                 <wp:positionH relativeFrom="margin">
                   <wp:posOffset>5273040</wp:posOffset>
@@ -6128,7 +6732,7 @@
         <mc:AlternateContent>
           <mc:Choice Requires="wps">
             <w:drawing>
-              <wp:anchor distT="0" distB="0" distL="114300" distR="114300" simplePos="0" relativeHeight="251482112" behindDoc="0" locked="0" layoutInCell="1" allowOverlap="1" wp14:anchorId="6C49C101" wp14:editId="647E2571">
+              <wp:anchor distT="0" distB="0" distL="114300" distR="114300" simplePos="0" relativeHeight="251482112" behindDoc="0" locked="0" layoutInCell="1" allowOverlap="1" wp14:anchorId="62CEF997" wp14:editId="3949FD8F">
                 <wp:simplePos x="0" y="0"/>
                 <wp:positionH relativeFrom="column">
                   <wp:posOffset>4928235</wp:posOffset>
@@ -6205,7 +6809,7 @@
         <mc:AlternateContent>
           <mc:Choice Requires="wps">
             <w:drawing>
-              <wp:anchor distT="0" distB="0" distL="114300" distR="114300" simplePos="0" relativeHeight="251804672" behindDoc="0" locked="0" layoutInCell="1" allowOverlap="1" wp14:anchorId="566F5769" wp14:editId="08793E8D">
+              <wp:anchor distT="0" distB="0" distL="114300" distR="114300" simplePos="0" relativeHeight="251804672" behindDoc="0" locked="0" layoutInCell="1" allowOverlap="1" wp14:anchorId="66911969" wp14:editId="6788AF67">
                 <wp:simplePos x="0" y="0"/>
                 <wp:positionH relativeFrom="column">
                   <wp:posOffset>2789113</wp:posOffset>
@@ -6282,7 +6886,7 @@
         <mc:AlternateContent>
           <mc:Choice Requires="wps">
             <w:drawing>
-              <wp:anchor distT="0" distB="0" distL="114300" distR="114300" simplePos="0" relativeHeight="251800576" behindDoc="0" locked="0" layoutInCell="1" allowOverlap="1" wp14:anchorId="2E614DD0" wp14:editId="65F2ECF1">
+              <wp:anchor distT="0" distB="0" distL="114300" distR="114300" simplePos="0" relativeHeight="251800576" behindDoc="0" locked="0" layoutInCell="1" allowOverlap="1" wp14:anchorId="01BDEF98" wp14:editId="6E9D4048">
                 <wp:simplePos x="0" y="0"/>
                 <wp:positionH relativeFrom="column">
                   <wp:posOffset>2527935</wp:posOffset>
@@ -6415,7 +7019,7 @@
         <mc:AlternateContent>
           <mc:Choice Requires="wps">
             <w:drawing>
-              <wp:anchor distT="0" distB="0" distL="114300" distR="114300" simplePos="0" relativeHeight="251796480" behindDoc="0" locked="0" layoutInCell="1" allowOverlap="1" wp14:anchorId="3378C539" wp14:editId="3B32F639">
+              <wp:anchor distT="0" distB="0" distL="114300" distR="114300" simplePos="0" relativeHeight="251796480" behindDoc="0" locked="0" layoutInCell="1" allowOverlap="1" wp14:anchorId="21B7EE7D" wp14:editId="28450435">
                 <wp:simplePos x="0" y="0"/>
                 <wp:positionH relativeFrom="column">
                   <wp:posOffset>2240971</wp:posOffset>
@@ -6492,7 +7096,7 @@
         <mc:AlternateContent>
           <mc:Choice Requires="wps">
             <w:drawing>
-              <wp:anchor distT="0" distB="0" distL="114300" distR="114300" simplePos="0" relativeHeight="251792384" behindDoc="0" locked="0" layoutInCell="1" allowOverlap="1" wp14:anchorId="2D1CAC5E" wp14:editId="400D6CD0">
+              <wp:anchor distT="0" distB="0" distL="114300" distR="114300" simplePos="0" relativeHeight="251792384" behindDoc="0" locked="0" layoutInCell="1" allowOverlap="1" wp14:anchorId="7ABF3413" wp14:editId="143DC068">
                 <wp:simplePos x="0" y="0"/>
                 <wp:positionH relativeFrom="column">
                   <wp:posOffset>1693545</wp:posOffset>
@@ -6653,7 +7257,7 @@
         <mc:AlternateContent>
           <mc:Choice Requires="wpg">
             <w:drawing>
-              <wp:anchor distT="0" distB="0" distL="114300" distR="114300" simplePos="0" relativeHeight="251490304" behindDoc="0" locked="0" layoutInCell="1" allowOverlap="1" wp14:anchorId="5E143928" wp14:editId="48E1AC51">
+              <wp:anchor distT="0" distB="0" distL="114300" distR="114300" simplePos="0" relativeHeight="251490304" behindDoc="0" locked="0" layoutInCell="1" allowOverlap="1" wp14:anchorId="200B00DE" wp14:editId="612D0922">
                 <wp:simplePos x="0" y="0"/>
                 <wp:positionH relativeFrom="column">
                   <wp:posOffset>1151694</wp:posOffset>
@@ -7333,7 +7937,7 @@
           <w:lang w:val="pt-PT" w:eastAsia="pt-PT"/>
         </w:rPr>
         <w:drawing>
-          <wp:anchor distT="0" distB="0" distL="114300" distR="114300" simplePos="0" relativeHeight="251780096" behindDoc="1" locked="0" layoutInCell="1" allowOverlap="1" wp14:anchorId="149C71C6" wp14:editId="50C5844F">
+          <wp:anchor distT="0" distB="0" distL="114300" distR="114300" simplePos="0" relativeHeight="251780096" behindDoc="1" locked="0" layoutInCell="1" allowOverlap="1" wp14:anchorId="17C437F1" wp14:editId="5DA2E32E">
             <wp:simplePos x="0" y="0"/>
             <wp:positionH relativeFrom="margin">
               <wp:posOffset>3485845</wp:posOffset>
@@ -7406,7 +8010,7 @@
         <mc:AlternateContent>
           <mc:Choice Requires="wps">
             <w:drawing>
-              <wp:anchor distT="0" distB="0" distL="114300" distR="114300" simplePos="0" relativeHeight="251776000" behindDoc="0" locked="0" layoutInCell="1" allowOverlap="1" wp14:anchorId="44719A33" wp14:editId="553565A7">
+              <wp:anchor distT="0" distB="0" distL="114300" distR="114300" simplePos="0" relativeHeight="251776000" behindDoc="0" locked="0" layoutInCell="1" allowOverlap="1" wp14:anchorId="4CF23241" wp14:editId="027EB997">
                 <wp:simplePos x="0" y="0"/>
                 <wp:positionH relativeFrom="margin">
                   <wp:posOffset>2209165</wp:posOffset>
@@ -7484,7 +8088,7 @@
         <mc:AlternateContent>
           <mc:Choice Requires="wps">
             <w:drawing>
-              <wp:anchor distT="0" distB="0" distL="114300" distR="114300" simplePos="0" relativeHeight="251747328" behindDoc="0" locked="0" layoutInCell="1" allowOverlap="1" wp14:anchorId="7C898A4F" wp14:editId="438C0650">
+              <wp:anchor distT="0" distB="0" distL="114300" distR="114300" simplePos="0" relativeHeight="251747328" behindDoc="0" locked="0" layoutInCell="1" allowOverlap="1" wp14:anchorId="52A27E64" wp14:editId="3ED7A66F">
                 <wp:simplePos x="0" y="0"/>
                 <wp:positionH relativeFrom="margin">
                   <wp:posOffset>1263650</wp:posOffset>
@@ -7644,7 +8248,7 @@
         <mc:AlternateContent>
           <mc:Choice Requires="wps">
             <w:drawing>
-              <wp:anchor distT="0" distB="0" distL="114300" distR="114300" simplePos="0" relativeHeight="251518976" behindDoc="0" locked="0" layoutInCell="1" allowOverlap="1" wp14:anchorId="6DDB1096" wp14:editId="08184F6B">
+              <wp:anchor distT="0" distB="0" distL="114300" distR="114300" simplePos="0" relativeHeight="251518976" behindDoc="0" locked="0" layoutInCell="1" allowOverlap="1" wp14:anchorId="7218D493" wp14:editId="3DA00CF4">
                 <wp:simplePos x="0" y="0"/>
                 <wp:positionH relativeFrom="margin">
                   <wp:posOffset>428074</wp:posOffset>
@@ -7722,7 +8326,7 @@
         <mc:AlternateContent>
           <mc:Choice Requires="wps">
             <w:drawing>
-              <wp:anchor distT="0" distB="0" distL="114300" distR="114300" simplePos="0" relativeHeight="251514880" behindDoc="0" locked="0" layoutInCell="1" allowOverlap="1" wp14:anchorId="27AB7857" wp14:editId="78346B7B">
+              <wp:anchor distT="0" distB="0" distL="114300" distR="114300" simplePos="0" relativeHeight="251514880" behindDoc="0" locked="0" layoutInCell="1" allowOverlap="1" wp14:anchorId="401DC8BA" wp14:editId="51AA6A7A">
                 <wp:simplePos x="0" y="0"/>
                 <wp:positionH relativeFrom="margin">
                   <wp:posOffset>99060</wp:posOffset>
@@ -7843,7 +8447,7 @@
         <mc:AlternateContent>
           <mc:Choice Requires="wps">
             <w:drawing>
-              <wp:anchor distT="0" distB="0" distL="114300" distR="114300" simplePos="0" relativeHeight="251506688" behindDoc="0" locked="0" layoutInCell="1" allowOverlap="1" wp14:anchorId="0E0C51A3" wp14:editId="09A488C0">
+              <wp:anchor distT="0" distB="0" distL="114300" distR="114300" simplePos="0" relativeHeight="251506688" behindDoc="0" locked="0" layoutInCell="1" allowOverlap="1" wp14:anchorId="11C39B2C" wp14:editId="18249A17">
                 <wp:simplePos x="0" y="0"/>
                 <wp:positionH relativeFrom="margin">
                   <wp:posOffset>292901</wp:posOffset>
@@ -7921,7 +8525,7 @@
         <mc:AlternateContent>
           <mc:Choice Requires="wps">
             <w:drawing>
-              <wp:anchor distT="0" distB="0" distL="114300" distR="114300" simplePos="0" relativeHeight="251510784" behindDoc="0" locked="0" layoutInCell="1" allowOverlap="1" wp14:anchorId="081ED983" wp14:editId="228B2D11">
+              <wp:anchor distT="0" distB="0" distL="114300" distR="114300" simplePos="0" relativeHeight="251510784" behindDoc="0" locked="0" layoutInCell="1" allowOverlap="1" wp14:anchorId="4F38132F" wp14:editId="3544E012">
                 <wp:simplePos x="0" y="0"/>
                 <wp:positionH relativeFrom="margin">
                   <wp:posOffset>-268605</wp:posOffset>
@@ -8063,7 +8667,7 @@
         <mc:AlternateContent>
           <mc:Choice Requires="wps">
             <w:drawing>
-              <wp:anchor distT="0" distB="0" distL="114300" distR="114300" simplePos="0" relativeHeight="251502592" behindDoc="0" locked="0" layoutInCell="1" allowOverlap="1" wp14:anchorId="504C9AAD" wp14:editId="25D6ACDA">
+              <wp:anchor distT="0" distB="0" distL="114300" distR="114300" simplePos="0" relativeHeight="251502592" behindDoc="0" locked="0" layoutInCell="1" allowOverlap="1" wp14:anchorId="2E54DEE4" wp14:editId="08F7AE31">
                 <wp:simplePos x="0" y="0"/>
                 <wp:positionH relativeFrom="margin">
                   <wp:posOffset>2206625</wp:posOffset>
@@ -8141,7 +8745,7 @@
         <mc:AlternateContent>
           <mc:Choice Requires="wps">
             <w:drawing>
-              <wp:anchor distT="0" distB="0" distL="114300" distR="114300" simplePos="0" relativeHeight="251498496" behindDoc="0" locked="0" layoutInCell="1" allowOverlap="1" wp14:anchorId="37B1DE0B" wp14:editId="3DA02456">
+              <wp:anchor distT="0" distB="0" distL="114300" distR="114300" simplePos="0" relativeHeight="251498496" behindDoc="0" locked="0" layoutInCell="1" allowOverlap="1" wp14:anchorId="20E24DB8" wp14:editId="24CC3D00">
                 <wp:simplePos x="0" y="0"/>
                 <wp:positionH relativeFrom="margin">
                   <wp:posOffset>1634021</wp:posOffset>
@@ -8281,7 +8885,7 @@
           <w:lang w:val="pt-PT" w:eastAsia="pt-PT"/>
         </w:rPr>
         <w:drawing>
-          <wp:anchor distT="0" distB="0" distL="114300" distR="114300" simplePos="0" relativeHeight="251771904" behindDoc="1" locked="0" layoutInCell="1" allowOverlap="1" wp14:anchorId="439ED700" wp14:editId="3FAAFA16">
+          <wp:anchor distT="0" distB="0" distL="114300" distR="114300" simplePos="0" relativeHeight="251771904" behindDoc="1" locked="0" layoutInCell="1" allowOverlap="1" wp14:anchorId="4A4CE278" wp14:editId="0298FBA6">
             <wp:simplePos x="0" y="0"/>
             <wp:positionH relativeFrom="margin">
               <wp:posOffset>3639820</wp:posOffset>
@@ -8354,7 +8958,7 @@
         <mc:AlternateContent>
           <mc:Choice Requires="wps">
             <w:drawing>
-              <wp:anchor distT="0" distB="0" distL="114300" distR="114300" simplePos="0" relativeHeight="251767808" behindDoc="0" locked="0" layoutInCell="1" allowOverlap="1" wp14:anchorId="1D48E4BA" wp14:editId="107B7908">
+              <wp:anchor distT="0" distB="0" distL="114300" distR="114300" simplePos="0" relativeHeight="251767808" behindDoc="0" locked="0" layoutInCell="1" allowOverlap="1" wp14:anchorId="41FAD1EB" wp14:editId="4E53EA35">
                 <wp:simplePos x="0" y="0"/>
                 <wp:positionH relativeFrom="margin">
                   <wp:posOffset>2534920</wp:posOffset>
@@ -8491,7 +9095,7 @@
         <mc:AlternateContent>
           <mc:Choice Requires="wps">
             <w:drawing>
-              <wp:anchor distT="0" distB="0" distL="114300" distR="114300" simplePos="0" relativeHeight="251469824" behindDoc="0" locked="0" layoutInCell="1" allowOverlap="1" wp14:anchorId="6BDEE9FE" wp14:editId="61C3970E">
+              <wp:anchor distT="0" distB="0" distL="114300" distR="114300" simplePos="0" relativeHeight="251469824" behindDoc="0" locked="0" layoutInCell="1" allowOverlap="1" wp14:anchorId="044CC8D3" wp14:editId="10C10AC4">
                 <wp:simplePos x="0" y="0"/>
                 <wp:positionH relativeFrom="column">
                   <wp:posOffset>4491300</wp:posOffset>
@@ -8628,7 +9232,7 @@
         <mc:AlternateContent>
           <mc:Choice Requires="wps">
             <w:drawing>
-              <wp:anchor distT="0" distB="0" distL="114300" distR="114300" simplePos="0" relativeHeight="251763712" behindDoc="0" locked="0" layoutInCell="1" allowOverlap="1" wp14:anchorId="2786CF93" wp14:editId="79D60BEC">
+              <wp:anchor distT="0" distB="0" distL="114300" distR="114300" simplePos="0" relativeHeight="251763712" behindDoc="0" locked="0" layoutInCell="1" allowOverlap="1" wp14:anchorId="58C6B8F3" wp14:editId="5AB22183">
                 <wp:simplePos x="0" y="0"/>
                 <wp:positionH relativeFrom="margin">
                   <wp:posOffset>1612818</wp:posOffset>
@@ -8706,7 +9310,7 @@
         <mc:AlternateContent>
           <mc:Choice Requires="wps">
             <w:drawing>
-              <wp:anchor distT="0" distB="0" distL="114300" distR="114300" simplePos="0" relativeHeight="251759616" behindDoc="0" locked="0" layoutInCell="1" allowOverlap="1" wp14:anchorId="23944E8D" wp14:editId="0B964DC5">
+              <wp:anchor distT="0" distB="0" distL="114300" distR="114300" simplePos="0" relativeHeight="251759616" behindDoc="0" locked="0" layoutInCell="1" allowOverlap="1" wp14:anchorId="7EBC7341" wp14:editId="1E9E8E8F">
                 <wp:simplePos x="0" y="0"/>
                 <wp:positionH relativeFrom="margin">
                   <wp:posOffset>1677974</wp:posOffset>
@@ -8831,7 +9435,7 @@
         <mc:AlternateContent>
           <mc:Choice Requires="wps">
             <w:drawing>
-              <wp:anchor distT="0" distB="0" distL="114300" distR="114300" simplePos="0" relativeHeight="251478016" behindDoc="0" locked="0" layoutInCell="1" allowOverlap="1" wp14:anchorId="7E8387FD" wp14:editId="1704E887">
+              <wp:anchor distT="0" distB="0" distL="114300" distR="114300" simplePos="0" relativeHeight="251478016" behindDoc="0" locked="0" layoutInCell="1" allowOverlap="1" wp14:anchorId="43CFC6DC" wp14:editId="150CC7A2">
                 <wp:simplePos x="0" y="0"/>
                 <wp:positionH relativeFrom="column">
                   <wp:posOffset>3963670</wp:posOffset>
@@ -8925,9 +9529,9 @@
               </wp:anchor>
             </w:drawing>
           </mc:Choice>
-          <mc:Fallback xmlns:w16se="http://schemas.microsoft.com/office/word/2015/wordml/symex" xmlns:w15="http://schemas.microsoft.com/office/word/2012/wordml" xmlns:cx5="http://schemas.microsoft.com/office/drawing/2016/5/11/chartex" xmlns:cx4="http://schemas.microsoft.com/office/drawing/2016/5/10/chartex" xmlns:cx3="http://schemas.microsoft.com/office/drawing/2016/5/9/chartex" xmlns:cx2="http://schemas.microsoft.com/office/drawing/2015/10/21/chartex" xmlns:cx1="http://schemas.microsoft.com/office/drawing/2015/9/8/chartex" xmlns:cx="http://schemas.microsoft.com/office/drawing/2014/chartex">
+          <mc:Fallback>
             <w:pict>
-              <v:oval w14:anchorId="7E8387FD" id="Oval 66" o:spid="_x0000_s1077" style="position:absolute;margin-left:312.1pt;margin-top:136.2pt;width:88.8pt;height:25.5pt;z-index:251478016;visibility:visible;mso-wrap-style:square;mso-width-percent:0;mso-height-percent:0;mso-wrap-distance-left:9pt;mso-wrap-distance-top:0;mso-wrap-distance-right:9pt;mso-wrap-distance-bottom:0;mso-position-horizontal:absolute;mso-position-horizontal-relative:text;mso-position-vertical:absolute;mso-position-vertical-relative:text;mso-width-percent:0;mso-height-percent:0;mso-width-relative:margin;mso-height-relative:margin;v-text-anchor:middle" o:gfxdata="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" fillcolor="white [3212]" strokecolor="black [3213]">
+              <v:oval id="Oval 66" o:spid="_x0000_s1078" style="position:absolute;margin-left:312.1pt;margin-top:136.2pt;width:88.8pt;height:25.5pt;z-index:251478016;visibility:visible;mso-wrap-style:square;mso-width-percent:0;mso-height-percent:0;mso-wrap-distance-left:9pt;mso-wrap-distance-top:0;mso-wrap-distance-right:9pt;mso-wrap-distance-bottom:0;mso-position-horizontal:absolute;mso-position-horizontal-relative:text;mso-position-vertical:absolute;mso-position-vertical-relative:text;mso-width-percent:0;mso-height-percent:0;mso-width-relative:margin;mso-height-relative:margin;v-text-anchor:middle" o:gfxdata="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" fillcolor="white [3212]" strokecolor="black [3213]">
                 <v:stroke joinstyle="miter"/>
                 <v:textbox>
                   <w:txbxContent>
@@ -8968,7 +9572,7 @@
         <mc:AlternateContent>
           <mc:Choice Requires="wps">
             <w:drawing>
-              <wp:anchor distT="0" distB="0" distL="114300" distR="114300" simplePos="0" relativeHeight="251473920" behindDoc="0" locked="0" layoutInCell="1" allowOverlap="1" wp14:anchorId="32594103" wp14:editId="251FCBE2">
+              <wp:anchor distT="0" distB="0" distL="114300" distR="114300" simplePos="0" relativeHeight="251473920" behindDoc="0" locked="0" layoutInCell="1" allowOverlap="1" wp14:anchorId="26533FEF" wp14:editId="62C8827F">
                 <wp:simplePos x="0" y="0"/>
                 <wp:positionH relativeFrom="column">
                   <wp:posOffset>2872740</wp:posOffset>
@@ -9045,7 +9649,7 @@
         <mc:AlternateContent>
           <mc:Choice Requires="wps">
             <w:drawing>
-              <wp:anchor distT="0" distB="0" distL="114300" distR="114300" simplePos="0" relativeHeight="251486208" behindDoc="0" locked="0" layoutInCell="1" allowOverlap="1" wp14:anchorId="4FDD74FE" wp14:editId="7DDE1095">
+              <wp:anchor distT="0" distB="0" distL="114300" distR="114300" simplePos="0" relativeHeight="251486208" behindDoc="0" locked="0" layoutInCell="1" allowOverlap="1" wp14:anchorId="414337B3" wp14:editId="4ABCA7A4">
                 <wp:simplePos x="0" y="0"/>
                 <wp:positionH relativeFrom="column">
                   <wp:posOffset>2118995</wp:posOffset>
@@ -9196,7 +9800,7 @@
         <mc:AlternateContent>
           <mc:Choice Requires="wps">
             <w:drawing>
-              <wp:anchor distT="0" distB="0" distL="114300" distR="114300" simplePos="0" relativeHeight="251755520" behindDoc="0" locked="0" layoutInCell="1" allowOverlap="1" wp14:anchorId="4B2F1BF0" wp14:editId="694FB11C">
+              <wp:anchor distT="0" distB="0" distL="114300" distR="114300" simplePos="0" relativeHeight="251755520" behindDoc="0" locked="0" layoutInCell="1" allowOverlap="1" wp14:anchorId="427821B5" wp14:editId="15B20282">
                 <wp:simplePos x="0" y="0"/>
                 <wp:positionH relativeFrom="margin">
                   <wp:posOffset>332657</wp:posOffset>
@@ -9274,7 +9878,7 @@
         <mc:AlternateContent>
           <mc:Choice Requires="wps">
             <w:drawing>
-              <wp:anchor distT="0" distB="0" distL="114300" distR="114300" simplePos="0" relativeHeight="251751424" behindDoc="0" locked="0" layoutInCell="1" allowOverlap="1" wp14:anchorId="314A60BB" wp14:editId="0D6DAC72">
+              <wp:anchor distT="0" distB="0" distL="114300" distR="114300" simplePos="0" relativeHeight="251751424" behindDoc="0" locked="0" layoutInCell="1" allowOverlap="1" wp14:anchorId="69170253" wp14:editId="32C126D6">
                 <wp:simplePos x="0" y="0"/>
                 <wp:positionH relativeFrom="margin">
                   <wp:posOffset>-689886</wp:posOffset>
@@ -9412,7 +10016,7 @@
         <mc:AlternateContent>
           <mc:Choice Requires="wps">
             <w:drawing>
-              <wp:anchor distT="0" distB="0" distL="114300" distR="114300" simplePos="0" relativeHeight="251457536" behindDoc="0" locked="0" layoutInCell="1" allowOverlap="1" wp14:anchorId="437D41F8" wp14:editId="3758958B">
+              <wp:anchor distT="0" distB="0" distL="114300" distR="114300" simplePos="0" relativeHeight="251457536" behindDoc="0" locked="0" layoutInCell="1" allowOverlap="1" wp14:anchorId="36FB9CCF" wp14:editId="6DBB8C76">
                 <wp:simplePos x="0" y="0"/>
                 <wp:positionH relativeFrom="column">
                   <wp:posOffset>436024</wp:posOffset>
@@ -9497,7 +10101,7 @@
         <mc:AlternateContent>
           <mc:Choice Requires="wps">
             <w:drawing>
-              <wp:anchor distT="0" distB="0" distL="114300" distR="114300" simplePos="0" relativeHeight="251594752" behindDoc="0" locked="0" layoutInCell="1" allowOverlap="1" wp14:anchorId="5C6DD627" wp14:editId="7CBD7C24">
+              <wp:anchor distT="0" distB="0" distL="114300" distR="114300" simplePos="0" relativeHeight="251594752" behindDoc="0" locked="0" layoutInCell="1" allowOverlap="1" wp14:anchorId="4F086DD9" wp14:editId="116AF5BA">
                 <wp:simplePos x="0" y="0"/>
                 <wp:positionH relativeFrom="margin">
                   <wp:posOffset>7711468</wp:posOffset>
@@ -9575,7 +10179,7 @@
         <mc:AlternateContent>
           <mc:Choice Requires="wps">
             <w:drawing>
-              <wp:anchor distT="0" distB="0" distL="114300" distR="114300" simplePos="0" relativeHeight="251590656" behindDoc="0" locked="0" layoutInCell="1" allowOverlap="1" wp14:anchorId="0C507973" wp14:editId="064FFABC">
+              <wp:anchor distT="0" distB="0" distL="114300" distR="114300" simplePos="0" relativeHeight="251590656" behindDoc="0" locked="0" layoutInCell="1" allowOverlap="1" wp14:anchorId="4F619685" wp14:editId="6DD83DC3">
                 <wp:simplePos x="0" y="0"/>
                 <wp:positionH relativeFrom="margin">
                   <wp:posOffset>7981343</wp:posOffset>
@@ -9709,7 +10313,7 @@
         <mc:AlternateContent>
           <mc:Choice Requires="wps">
             <w:drawing>
-              <wp:anchor distT="0" distB="0" distL="114300" distR="114300" simplePos="0" relativeHeight="251671552" behindDoc="0" locked="0" layoutInCell="1" allowOverlap="1" wp14:anchorId="5DF66930" wp14:editId="512E30E0">
+              <wp:anchor distT="0" distB="0" distL="114300" distR="114300" simplePos="0" relativeHeight="251671552" behindDoc="0" locked="0" layoutInCell="1" allowOverlap="1" wp14:anchorId="1BC64CB1" wp14:editId="2178D6AE">
                 <wp:simplePos x="0" y="0"/>
                 <wp:positionH relativeFrom="margin">
                   <wp:posOffset>4958079</wp:posOffset>
@@ -9787,7 +10391,7 @@
         <mc:AlternateContent>
           <mc:Choice Requires="wps">
             <w:drawing>
-              <wp:anchor distT="0" distB="0" distL="114300" distR="114300" simplePos="0" relativeHeight="251728896" behindDoc="0" locked="0" layoutInCell="1" allowOverlap="1" wp14:anchorId="7415E46D" wp14:editId="06E92EC0">
+              <wp:anchor distT="0" distB="0" distL="114300" distR="114300" simplePos="0" relativeHeight="251728896" behindDoc="0" locked="0" layoutInCell="1" allowOverlap="1" wp14:anchorId="33D0836A" wp14:editId="614E47CE">
                 <wp:simplePos x="0" y="0"/>
                 <wp:positionH relativeFrom="margin">
                   <wp:posOffset>3138805</wp:posOffset>
@@ -9865,7 +10469,7 @@
         <mc:AlternateContent>
           <mc:Choice Requires="wps">
             <w:drawing>
-              <wp:anchor distT="0" distB="0" distL="114300" distR="114300" simplePos="0" relativeHeight="251724800" behindDoc="0" locked="0" layoutInCell="1" allowOverlap="1" wp14:anchorId="3AB326AF" wp14:editId="05DFE47D">
+              <wp:anchor distT="0" distB="0" distL="114300" distR="114300" simplePos="0" relativeHeight="251724800" behindDoc="0" locked="0" layoutInCell="1" allowOverlap="1" wp14:anchorId="1325A2EC" wp14:editId="25E7FF98">
                 <wp:simplePos x="0" y="0"/>
                 <wp:positionH relativeFrom="margin">
                   <wp:posOffset>2929255</wp:posOffset>
@@ -9994,7 +10598,7 @@
         <mc:AlternateContent>
           <mc:Choice Requires="wps">
             <w:drawing>
-              <wp:anchor distT="0" distB="0" distL="114300" distR="114300" simplePos="0" relativeHeight="251659264" behindDoc="0" locked="0" layoutInCell="1" allowOverlap="1" wp14:anchorId="794D4BE0" wp14:editId="2564C09F">
+              <wp:anchor distT="0" distB="0" distL="114300" distR="114300" simplePos="0" relativeHeight="251659264" behindDoc="0" locked="0" layoutInCell="1" allowOverlap="1" wp14:anchorId="5045251D" wp14:editId="07AD9A89">
                 <wp:simplePos x="0" y="0"/>
                 <wp:positionH relativeFrom="margin">
                   <wp:posOffset>5476875</wp:posOffset>
@@ -10115,7 +10719,7 @@
         <mc:AlternateContent>
           <mc:Choice Requires="wps">
             <w:drawing>
-              <wp:anchor distT="0" distB="0" distL="114300" distR="114300" simplePos="0" relativeHeight="251667456" behindDoc="0" locked="0" layoutInCell="1" allowOverlap="1" wp14:anchorId="253E4B23" wp14:editId="61D53A1B">
+              <wp:anchor distT="0" distB="0" distL="114300" distR="114300" simplePos="0" relativeHeight="251667456" behindDoc="0" locked="0" layoutInCell="1" allowOverlap="1" wp14:anchorId="2A0E3ACF" wp14:editId="7EF2E426">
                 <wp:simplePos x="0" y="0"/>
                 <wp:positionH relativeFrom="margin">
                   <wp:posOffset>4748530</wp:posOffset>
@@ -10304,7 +10908,7 @@
         <mc:AlternateContent>
           <mc:Choice Requires="wps">
             <w:drawing>
-              <wp:anchor distT="0" distB="0" distL="114300" distR="114300" simplePos="0" relativeHeight="251663360" behindDoc="0" locked="0" layoutInCell="1" allowOverlap="1" wp14:anchorId="4C230715" wp14:editId="76D39255">
+              <wp:anchor distT="0" distB="0" distL="114300" distR="114300" simplePos="0" relativeHeight="251663360" behindDoc="0" locked="0" layoutInCell="1" allowOverlap="1" wp14:anchorId="4727748C" wp14:editId="4FAF0AAE">
                 <wp:simplePos x="0" y="0"/>
                 <wp:positionH relativeFrom="margin">
                   <wp:posOffset>5725160</wp:posOffset>
@@ -10380,7 +10984,7 @@
           <w:lang w:val="pt-PT" w:eastAsia="pt-PT"/>
         </w:rPr>
         <w:drawing>
-          <wp:anchor distT="0" distB="0" distL="114300" distR="114300" simplePos="0" relativeHeight="251655168" behindDoc="1" locked="0" layoutInCell="1" allowOverlap="1" wp14:anchorId="2DA1C1B0" wp14:editId="31904BB0">
+          <wp:anchor distT="0" distB="0" distL="114300" distR="114300" simplePos="0" relativeHeight="251655168" behindDoc="1" locked="0" layoutInCell="1" allowOverlap="1" wp14:anchorId="09399DAA" wp14:editId="02623E2E">
             <wp:simplePos x="0" y="0"/>
             <wp:positionH relativeFrom="margin">
               <wp:posOffset>1607820</wp:posOffset>
@@ -10451,7 +11055,7 @@
           <w:lang w:val="pt-PT" w:eastAsia="pt-PT"/>
         </w:rPr>
         <w:drawing>
-          <wp:anchor distT="0" distB="0" distL="114300" distR="114300" simplePos="0" relativeHeight="251720704" behindDoc="1" locked="0" layoutInCell="1" allowOverlap="1" wp14:anchorId="07B4751C" wp14:editId="30FD624E">
+          <wp:anchor distT="0" distB="0" distL="114300" distR="114300" simplePos="0" relativeHeight="251720704" behindDoc="1" locked="0" layoutInCell="1" allowOverlap="1" wp14:anchorId="0DF81FC3" wp14:editId="02E74666">
             <wp:simplePos x="0" y="0"/>
             <wp:positionH relativeFrom="margin">
               <wp:posOffset>3757930</wp:posOffset>
@@ -10524,7 +11128,7 @@
         <mc:AlternateContent>
           <mc:Choice Requires="wps">
             <w:drawing>
-              <wp:anchor distT="0" distB="0" distL="114300" distR="114300" simplePos="0" relativeHeight="251716608" behindDoc="0" locked="0" layoutInCell="1" allowOverlap="1" wp14:anchorId="03B1077B" wp14:editId="3978B58D">
+              <wp:anchor distT="0" distB="0" distL="114300" distR="114300" simplePos="0" relativeHeight="251716608" behindDoc="0" locked="0" layoutInCell="1" allowOverlap="1" wp14:anchorId="7D847744" wp14:editId="5DE05F18">
                 <wp:simplePos x="0" y="0"/>
                 <wp:positionH relativeFrom="column">
                   <wp:posOffset>4825365</wp:posOffset>
@@ -10665,7 +11269,7 @@
         <mc:AlternateContent>
           <mc:Choice Requires="wps">
             <w:drawing>
-              <wp:anchor distT="0" distB="0" distL="114300" distR="114300" simplePos="0" relativeHeight="251712512" behindDoc="0" locked="0" layoutInCell="1" allowOverlap="1" wp14:anchorId="66D9C114" wp14:editId="4AD11AD2">
+              <wp:anchor distT="0" distB="0" distL="114300" distR="114300" simplePos="0" relativeHeight="251712512" behindDoc="0" locked="0" layoutInCell="1" allowOverlap="1" wp14:anchorId="03AD0226" wp14:editId="1F382AE6">
                 <wp:simplePos x="0" y="0"/>
                 <wp:positionH relativeFrom="margin">
                   <wp:posOffset>3767454</wp:posOffset>
@@ -10743,7 +11347,7 @@
         <mc:AlternateContent>
           <mc:Choice Requires="wps">
             <w:drawing>
-              <wp:anchor distT="0" distB="0" distL="114300" distR="114300" simplePos="0" relativeHeight="251704320" behindDoc="0" locked="0" layoutInCell="1" allowOverlap="1" wp14:anchorId="52FEBC1C" wp14:editId="11836580">
+              <wp:anchor distT="0" distB="0" distL="114300" distR="114300" simplePos="0" relativeHeight="251704320" behindDoc="0" locked="0" layoutInCell="1" allowOverlap="1" wp14:anchorId="48D26AC8" wp14:editId="4B576175">
                 <wp:simplePos x="0" y="0"/>
                 <wp:positionH relativeFrom="margin">
                   <wp:posOffset>3999865</wp:posOffset>
@@ -10864,7 +11468,7 @@
         <mc:AlternateContent>
           <mc:Choice Requires="wps">
             <w:drawing>
-              <wp:anchor distT="0" distB="0" distL="114300" distR="114300" simplePos="0" relativeHeight="251708416" behindDoc="0" locked="0" layoutInCell="1" allowOverlap="1" wp14:anchorId="78D9A57B" wp14:editId="50AE528C">
+              <wp:anchor distT="0" distB="0" distL="114300" distR="114300" simplePos="0" relativeHeight="251708416" behindDoc="0" locked="0" layoutInCell="1" allowOverlap="1" wp14:anchorId="7242A76F" wp14:editId="021E36AD">
                 <wp:simplePos x="0" y="0"/>
                 <wp:positionH relativeFrom="margin">
                   <wp:posOffset>3757929</wp:posOffset>
@@ -10942,7 +11546,7 @@
         <mc:AlternateContent>
           <mc:Choice Requires="wps">
             <w:drawing>
-              <wp:anchor distT="0" distB="0" distL="114300" distR="114300" simplePos="0" relativeHeight="251696128" behindDoc="0" locked="0" layoutInCell="1" allowOverlap="1" wp14:anchorId="4AA1B03B" wp14:editId="37F2AC70">
+              <wp:anchor distT="0" distB="0" distL="114300" distR="114300" simplePos="0" relativeHeight="251696128" behindDoc="0" locked="0" layoutInCell="1" allowOverlap="1" wp14:anchorId="5C244D4F" wp14:editId="77B6ADF5">
                 <wp:simplePos x="0" y="0"/>
                 <wp:positionH relativeFrom="margin">
                   <wp:posOffset>3967480</wp:posOffset>
@@ -11084,7 +11688,7 @@
         <mc:AlternateContent>
           <mc:Choice Requires="wps">
             <w:drawing>
-              <wp:anchor distT="0" distB="0" distL="114300" distR="114300" simplePos="0" relativeHeight="251692032" behindDoc="0" locked="0" layoutInCell="1" allowOverlap="1" wp14:anchorId="73CE18D4" wp14:editId="449B7C8B">
+              <wp:anchor distT="0" distB="0" distL="114300" distR="114300" simplePos="0" relativeHeight="251692032" behindDoc="0" locked="0" layoutInCell="1" allowOverlap="1" wp14:anchorId="363C942E" wp14:editId="4D0D6C12">
                 <wp:simplePos x="0" y="0"/>
                 <wp:positionH relativeFrom="column">
                   <wp:posOffset>2567305</wp:posOffset>
@@ -11161,7 +11765,7 @@
         <mc:AlternateContent>
           <mc:Choice Requires="wps">
             <w:drawing>
-              <wp:anchor distT="0" distB="0" distL="114300" distR="114300" simplePos="0" relativeHeight="251683840" behindDoc="0" locked="0" layoutInCell="1" allowOverlap="1" wp14:anchorId="1C05C055" wp14:editId="23B03C92">
+              <wp:anchor distT="0" distB="0" distL="114300" distR="114300" simplePos="0" relativeHeight="251683840" behindDoc="0" locked="0" layoutInCell="1" allowOverlap="1" wp14:anchorId="16F7D3B2" wp14:editId="3C810F62">
                 <wp:simplePos x="0" y="0"/>
                 <wp:positionH relativeFrom="column">
                   <wp:posOffset>1423670</wp:posOffset>
@@ -11236,7 +11840,7 @@
           <w:lang w:val="pt-PT" w:eastAsia="pt-PT"/>
         </w:rPr>
         <w:drawing>
-          <wp:anchor distT="0" distB="0" distL="114300" distR="114300" simplePos="0" relativeHeight="251680768" behindDoc="1" locked="0" layoutInCell="1" allowOverlap="1" wp14:anchorId="3B106FA7" wp14:editId="00981F81">
+          <wp:anchor distT="0" distB="0" distL="114300" distR="114300" simplePos="0" relativeHeight="251680768" behindDoc="1" locked="0" layoutInCell="1" allowOverlap="1" wp14:anchorId="3E37F386" wp14:editId="03863C1E">
             <wp:simplePos x="0" y="0"/>
             <wp:positionH relativeFrom="margin">
               <wp:posOffset>1270954</wp:posOffset>
@@ -11309,7 +11913,7 @@
         <mc:AlternateContent>
           <mc:Choice Requires="wps">
             <w:drawing>
-              <wp:anchor distT="0" distB="0" distL="114300" distR="114300" simplePos="0" relativeHeight="251675648" behindDoc="0" locked="0" layoutInCell="1" allowOverlap="1" wp14:anchorId="66FD566D" wp14:editId="1FE98724">
+              <wp:anchor distT="0" distB="0" distL="114300" distR="114300" simplePos="0" relativeHeight="251675648" behindDoc="0" locked="0" layoutInCell="1" allowOverlap="1" wp14:anchorId="4FBCF59B" wp14:editId="1F2729AE">
                 <wp:simplePos x="0" y="0"/>
                 <wp:positionH relativeFrom="column">
                   <wp:posOffset>2667000</wp:posOffset>
@@ -11433,7 +12037,7 @@
         <mc:AlternateContent>
           <mc:Choice Requires="wps">
             <w:drawing>
-              <wp:anchor distT="0" distB="0" distL="114300" distR="114300" simplePos="0" relativeHeight="251559936" behindDoc="0" locked="0" layoutInCell="1" allowOverlap="1" wp14:anchorId="5CF23277" wp14:editId="5286D685">
+              <wp:anchor distT="0" distB="0" distL="114300" distR="114300" simplePos="0" relativeHeight="251559936" behindDoc="0" locked="0" layoutInCell="1" allowOverlap="1" wp14:anchorId="3C76C10B" wp14:editId="32D88BC1">
                 <wp:simplePos x="0" y="0"/>
                 <wp:positionH relativeFrom="margin">
                   <wp:posOffset>3367404</wp:posOffset>
@@ -11511,7 +12115,7 @@
         <mc:AlternateContent>
           <mc:Choice Requires="wps">
             <w:drawing>
-              <wp:anchor distT="0" distB="0" distL="114300" distR="114300" simplePos="0" relativeHeight="251543552" behindDoc="0" locked="0" layoutInCell="1" allowOverlap="1" wp14:anchorId="1E18E20F" wp14:editId="3BA529D9">
+              <wp:anchor distT="0" distB="0" distL="114300" distR="114300" simplePos="0" relativeHeight="251543552" behindDoc="0" locked="0" layoutInCell="1" allowOverlap="1" wp14:anchorId="38762CE7" wp14:editId="28A55FD4">
                 <wp:simplePos x="0" y="0"/>
                 <wp:positionH relativeFrom="margin">
                   <wp:posOffset>509906</wp:posOffset>
@@ -11589,7 +12193,7 @@
         <mc:AlternateContent>
           <mc:Choice Requires="wps">
             <w:drawing>
-              <wp:anchor distT="0" distB="0" distL="114300" distR="114300" simplePos="0" relativeHeight="251545600" behindDoc="0" locked="0" layoutInCell="1" allowOverlap="1" wp14:anchorId="4A433FD9" wp14:editId="10F555C1">
+              <wp:anchor distT="0" distB="0" distL="114300" distR="114300" simplePos="0" relativeHeight="251545600" behindDoc="0" locked="0" layoutInCell="1" allowOverlap="1" wp14:anchorId="6B5A0D8C" wp14:editId="78C6A346">
                 <wp:simplePos x="0" y="0"/>
                 <wp:positionH relativeFrom="margin">
                   <wp:posOffset>15240</wp:posOffset>
@@ -11710,7 +12314,7 @@
         <mc:AlternateContent>
           <mc:Choice Requires="wps">
             <w:drawing>
-              <wp:anchor distT="0" distB="0" distL="114300" distR="114300" simplePos="0" relativeHeight="251628544" behindDoc="0" locked="0" layoutInCell="1" allowOverlap="1" wp14:anchorId="2EE79280" wp14:editId="04EBF39F">
+              <wp:anchor distT="0" distB="0" distL="114300" distR="114300" simplePos="0" relativeHeight="251628544" behindDoc="0" locked="0" layoutInCell="1" allowOverlap="1" wp14:anchorId="7772B886" wp14:editId="071DF5E1">
                 <wp:simplePos x="0" y="0"/>
                 <wp:positionH relativeFrom="margin">
                   <wp:posOffset>319405</wp:posOffset>
@@ -11788,7 +12392,7 @@
         <mc:AlternateContent>
           <mc:Choice Requires="wps">
             <w:drawing>
-              <wp:anchor distT="0" distB="0" distL="114300" distR="114300" simplePos="0" relativeHeight="251626496" behindDoc="0" locked="0" layoutInCell="1" allowOverlap="1" wp14:anchorId="6AEDDA4C" wp14:editId="41DC9703">
+              <wp:anchor distT="0" distB="0" distL="114300" distR="114300" simplePos="0" relativeHeight="251626496" behindDoc="0" locked="0" layoutInCell="1" allowOverlap="1" wp14:anchorId="236E5C55" wp14:editId="5BD8E711">
                 <wp:simplePos x="0" y="0"/>
                 <wp:positionH relativeFrom="margin">
                   <wp:posOffset>-318770</wp:posOffset>
@@ -11909,7 +12513,7 @@
         <mc:AlternateContent>
           <mc:Choice Requires="wps">
             <w:drawing>
-              <wp:anchor distT="0" distB="0" distL="114300" distR="114300" simplePos="0" relativeHeight="251649024" behindDoc="0" locked="0" layoutInCell="1" allowOverlap="1" wp14:anchorId="469A1C3D" wp14:editId="213A3B4F">
+              <wp:anchor distT="0" distB="0" distL="114300" distR="114300" simplePos="0" relativeHeight="251649024" behindDoc="0" locked="0" layoutInCell="1" allowOverlap="1" wp14:anchorId="2B256E3D" wp14:editId="5602E5B0">
                 <wp:simplePos x="0" y="0"/>
                 <wp:positionH relativeFrom="margin">
                   <wp:posOffset>471806</wp:posOffset>
@@ -11987,7 +12591,7 @@
         <mc:AlternateContent>
           <mc:Choice Requires="wps">
             <w:drawing>
-              <wp:anchor distT="0" distB="0" distL="114300" distR="114300" simplePos="0" relativeHeight="251638784" behindDoc="0" locked="0" layoutInCell="1" allowOverlap="1" wp14:anchorId="520215CC" wp14:editId="350B139E">
+              <wp:anchor distT="0" distB="0" distL="114300" distR="114300" simplePos="0" relativeHeight="251638784" behindDoc="0" locked="0" layoutInCell="1" allowOverlap="1" wp14:anchorId="48326E5F" wp14:editId="51C11FC2">
                 <wp:simplePos x="0" y="0"/>
                 <wp:positionH relativeFrom="margin">
                   <wp:posOffset>-314325</wp:posOffset>
@@ -12112,7 +12716,7 @@
         <mc:AlternateContent>
           <mc:Choice Requires="wps">
             <w:drawing>
-              <wp:anchor distT="0" distB="0" distL="114300" distR="114300" simplePos="0" relativeHeight="251541504" behindDoc="0" locked="0" layoutInCell="1" allowOverlap="1" wp14:anchorId="04FC6C71" wp14:editId="62D8EEEF">
+              <wp:anchor distT="0" distB="0" distL="114300" distR="114300" simplePos="0" relativeHeight="251541504" behindDoc="0" locked="0" layoutInCell="1" allowOverlap="1" wp14:anchorId="78EC28DE" wp14:editId="16E8D339">
                 <wp:simplePos x="0" y="0"/>
                 <wp:positionH relativeFrom="margin">
                   <wp:posOffset>300356</wp:posOffset>
@@ -12190,7 +12794,7 @@
         <mc:AlternateContent>
           <mc:Choice Requires="wps">
             <w:drawing>
-              <wp:anchor distT="0" distB="0" distL="114300" distR="114300" simplePos="0" relativeHeight="251539456" behindDoc="0" locked="0" layoutInCell="1" allowOverlap="1" wp14:anchorId="37533665" wp14:editId="0E5A85EE">
+              <wp:anchor distT="0" distB="0" distL="114300" distR="114300" simplePos="0" relativeHeight="251539456" behindDoc="0" locked="0" layoutInCell="1" allowOverlap="1" wp14:anchorId="7CFBEDDF" wp14:editId="67E17EBE">
                 <wp:simplePos x="0" y="0"/>
                 <wp:positionH relativeFrom="margin">
                   <wp:posOffset>-248920</wp:posOffset>
@@ -12311,7 +12915,7 @@
         <mc:AlternateContent>
           <mc:Choice Requires="wps">
             <w:drawing>
-              <wp:anchor distT="0" distB="0" distL="114300" distR="114300" simplePos="0" relativeHeight="251533312" behindDoc="0" locked="0" layoutInCell="1" allowOverlap="1" wp14:anchorId="41D0A8A5" wp14:editId="7CE289B8">
+              <wp:anchor distT="0" distB="0" distL="114300" distR="114300" simplePos="0" relativeHeight="251533312" behindDoc="0" locked="0" layoutInCell="1" allowOverlap="1" wp14:anchorId="50C82D3E" wp14:editId="2A7C84C8">
                 <wp:simplePos x="0" y="0"/>
                 <wp:positionH relativeFrom="margin">
                   <wp:posOffset>776605</wp:posOffset>
@@ -12389,7 +12993,7 @@
         <mc:AlternateContent>
           <mc:Choice Requires="wps">
             <w:drawing>
-              <wp:anchor distT="0" distB="0" distL="114300" distR="114300" simplePos="0" relativeHeight="251531264" behindDoc="0" locked="0" layoutInCell="1" allowOverlap="1" wp14:anchorId="19CA5880" wp14:editId="02B1D556">
+              <wp:anchor distT="0" distB="0" distL="114300" distR="114300" simplePos="0" relativeHeight="251531264" behindDoc="0" locked="0" layoutInCell="1" allowOverlap="1" wp14:anchorId="05FEBDA8" wp14:editId="18BE9712">
                 <wp:simplePos x="0" y="0"/>
                 <wp:positionH relativeFrom="margin">
                   <wp:posOffset>437515</wp:posOffset>
@@ -12531,7 +13135,7 @@
         <mc:AlternateContent>
           <mc:Choice Requires="wps">
             <w:drawing>
-              <wp:anchor distT="0" distB="0" distL="114300" distR="114300" simplePos="0" relativeHeight="251651072" behindDoc="0" locked="0" layoutInCell="1" allowOverlap="1" wp14:anchorId="7B51E582" wp14:editId="0FDE9EF3">
+              <wp:anchor distT="0" distB="0" distL="114300" distR="114300" simplePos="0" relativeHeight="251651072" behindDoc="0" locked="0" layoutInCell="1" allowOverlap="1" wp14:anchorId="62B65A7D" wp14:editId="08BA5C28">
                 <wp:simplePos x="0" y="0"/>
                 <wp:positionH relativeFrom="column">
                   <wp:posOffset>2691130</wp:posOffset>
@@ -12694,7 +13298,7 @@
         <mc:AlternateContent>
           <mc:Choice Requires="wps">
             <w:drawing>
-              <wp:anchor distT="0" distB="0" distL="114300" distR="114300" simplePos="0" relativeHeight="251549696" behindDoc="0" locked="0" layoutInCell="1" allowOverlap="1" wp14:anchorId="6A8477EA" wp14:editId="76F92937">
+              <wp:anchor distT="0" distB="0" distL="114300" distR="114300" simplePos="0" relativeHeight="251549696" behindDoc="0" locked="0" layoutInCell="1" allowOverlap="1" wp14:anchorId="706E2FD6" wp14:editId="4E2E259E">
                 <wp:simplePos x="0" y="0"/>
                 <wp:positionH relativeFrom="margin">
                   <wp:posOffset>624205</wp:posOffset>
@@ -12772,7 +13376,7 @@
         <mc:AlternateContent>
           <mc:Choice Requires="wps">
             <w:drawing>
-              <wp:anchor distT="0" distB="0" distL="114300" distR="114300" simplePos="0" relativeHeight="251547648" behindDoc="0" locked="0" layoutInCell="1" allowOverlap="1" wp14:anchorId="4FAF21AF" wp14:editId="0CAC1669">
+              <wp:anchor distT="0" distB="0" distL="114300" distR="114300" simplePos="0" relativeHeight="251547648" behindDoc="0" locked="0" layoutInCell="1" allowOverlap="1" wp14:anchorId="5B66086C" wp14:editId="745DF1E5">
                 <wp:simplePos x="0" y="0"/>
                 <wp:positionH relativeFrom="margin">
                   <wp:posOffset>291465</wp:posOffset>
@@ -12914,7 +13518,7 @@
         <mc:AlternateContent>
           <mc:Choice Requires="wps">
             <w:drawing>
-              <wp:anchor distT="0" distB="0" distL="114300" distR="114300" simplePos="0" relativeHeight="251527168" behindDoc="0" locked="0" layoutInCell="1" allowOverlap="1" wp14:anchorId="40E479D5" wp14:editId="1822C95B">
+              <wp:anchor distT="0" distB="0" distL="114300" distR="114300" simplePos="0" relativeHeight="251527168" behindDoc="0" locked="0" layoutInCell="1" allowOverlap="1" wp14:anchorId="5315D627" wp14:editId="07C568AB">
                 <wp:simplePos x="0" y="0"/>
                 <wp:positionH relativeFrom="margin">
                   <wp:posOffset>1453523</wp:posOffset>
@@ -13035,7 +13639,7 @@
         <mc:AlternateContent>
           <mc:Choice Requires="wps">
             <w:drawing>
-              <wp:anchor distT="0" distB="0" distL="114300" distR="114300" simplePos="0" relativeHeight="251622400" behindDoc="0" locked="0" layoutInCell="1" allowOverlap="1" wp14:anchorId="09936DE5" wp14:editId="77EBA8C1">
+              <wp:anchor distT="0" distB="0" distL="114300" distR="114300" simplePos="0" relativeHeight="251622400" behindDoc="0" locked="0" layoutInCell="1" allowOverlap="1" wp14:anchorId="3B4D1B13" wp14:editId="18146F29">
                 <wp:simplePos x="0" y="0"/>
                 <wp:positionH relativeFrom="margin">
                   <wp:posOffset>2076212</wp:posOffset>
@@ -13160,7 +13764,7 @@
         <mc:AlternateContent>
           <mc:Choice Requires="wps">
             <w:drawing>
-              <wp:anchor distT="0" distB="0" distL="114300" distR="114300" simplePos="0" relativeHeight="251624448" behindDoc="0" locked="0" layoutInCell="1" allowOverlap="1" wp14:anchorId="26B5E7A8" wp14:editId="2B84CF1B">
+              <wp:anchor distT="0" distB="0" distL="114300" distR="114300" simplePos="0" relativeHeight="251624448" behindDoc="0" locked="0" layoutInCell="1" allowOverlap="1" wp14:anchorId="62F947C4" wp14:editId="10431C2C">
                 <wp:simplePos x="0" y="0"/>
                 <wp:positionH relativeFrom="margin">
                   <wp:posOffset>1631264</wp:posOffset>
@@ -13238,7 +13842,7 @@
         <mc:AlternateContent>
           <mc:Choice Requires="wps">
             <w:drawing>
-              <wp:anchor distT="0" distB="0" distL="114300" distR="114300" simplePos="0" relativeHeight="251529216" behindDoc="0" locked="0" layoutInCell="1" allowOverlap="1" wp14:anchorId="210A05B1" wp14:editId="18892AB3">
+              <wp:anchor distT="0" distB="0" distL="114300" distR="114300" simplePos="0" relativeHeight="251529216" behindDoc="0" locked="0" layoutInCell="1" allowOverlap="1" wp14:anchorId="799C8206" wp14:editId="0435094F">
                 <wp:simplePos x="0" y="0"/>
                 <wp:positionH relativeFrom="margin">
                   <wp:posOffset>1623948</wp:posOffset>
@@ -13316,7 +13920,7 @@
         <mc:AlternateContent>
           <mc:Choice Requires="wps">
             <w:drawing>
-              <wp:anchor distT="0" distB="0" distL="114300" distR="114300" simplePos="0" relativeHeight="251465728" behindDoc="0" locked="0" layoutInCell="1" allowOverlap="1" wp14:anchorId="6137CEDF" wp14:editId="3508238B">
+              <wp:anchor distT="0" distB="0" distL="114300" distR="114300" simplePos="0" relativeHeight="251465728" behindDoc="0" locked="0" layoutInCell="1" allowOverlap="1" wp14:anchorId="01B2C92F" wp14:editId="42DCCD5E">
                 <wp:simplePos x="0" y="0"/>
                 <wp:positionH relativeFrom="column">
                   <wp:posOffset>950595</wp:posOffset>
@@ -13393,7 +13997,7 @@
         <mc:AlternateContent>
           <mc:Choice Requires="wpg">
             <w:drawing>
-              <wp:anchor distT="0" distB="0" distL="114300" distR="114300" simplePos="0" relativeHeight="251463680" behindDoc="0" locked="0" layoutInCell="1" allowOverlap="1" wp14:anchorId="14485FDE" wp14:editId="37928F5B">
+              <wp:anchor distT="0" distB="0" distL="114300" distR="114300" simplePos="0" relativeHeight="251463680" behindDoc="0" locked="0" layoutInCell="1" allowOverlap="1" wp14:anchorId="2BBF58F5" wp14:editId="66C47642">
                 <wp:simplePos x="0" y="0"/>
                 <wp:positionH relativeFrom="column">
                   <wp:posOffset>511810</wp:posOffset>
@@ -13909,7 +14513,7 @@
         <mc:AlternateContent>
           <mc:Choice Requires="wps">
             <w:drawing>
-              <wp:anchor distT="0" distB="0" distL="114300" distR="114300" simplePos="0" relativeHeight="251612160" behindDoc="0" locked="0" layoutInCell="1" allowOverlap="1" wp14:anchorId="0C926962" wp14:editId="67E1877A">
+              <wp:anchor distT="0" distB="0" distL="114300" distR="114300" simplePos="0" relativeHeight="251612160" behindDoc="0" locked="0" layoutInCell="1" allowOverlap="1" wp14:anchorId="19F9B837" wp14:editId="1C1CE196">
                 <wp:simplePos x="0" y="0"/>
                 <wp:positionH relativeFrom="column">
                   <wp:posOffset>5310810</wp:posOffset>
@@ -14086,7 +14690,7 @@
         <mc:AlternateContent>
           <mc:Choice Requires="wps">
             <w:drawing>
-              <wp:anchor distT="0" distB="0" distL="114300" distR="114300" simplePos="0" relativeHeight="251596800" behindDoc="0" locked="0" layoutInCell="1" allowOverlap="1" wp14:anchorId="521739F9" wp14:editId="6017D973">
+              <wp:anchor distT="0" distB="0" distL="114300" distR="114300" simplePos="0" relativeHeight="251596800" behindDoc="0" locked="0" layoutInCell="1" allowOverlap="1" wp14:anchorId="1B06F589" wp14:editId="75064B87">
                 <wp:simplePos x="0" y="0"/>
                 <wp:positionH relativeFrom="column">
                   <wp:posOffset>7170487</wp:posOffset>
@@ -14240,7 +14844,7 @@
         <mc:AlternateContent>
           <mc:Choice Requires="wps">
             <w:drawing>
-              <wp:anchor distT="0" distB="0" distL="114300" distR="114300" simplePos="0" relativeHeight="251609088" behindDoc="0" locked="0" layoutInCell="1" allowOverlap="1" wp14:anchorId="0DFE025F" wp14:editId="64ADB812">
+              <wp:anchor distT="0" distB="0" distL="114300" distR="114300" simplePos="0" relativeHeight="251609088" behindDoc="0" locked="0" layoutInCell="1" allowOverlap="1" wp14:anchorId="0D8C742E" wp14:editId="6051BF2F">
                 <wp:simplePos x="0" y="0"/>
                 <wp:positionH relativeFrom="margin">
                   <wp:posOffset>7715650</wp:posOffset>
@@ -14318,7 +14922,7 @@
         <mc:AlternateContent>
           <mc:Choice Requires="wps">
             <w:drawing>
-              <wp:anchor distT="0" distB="0" distL="114300" distR="114300" simplePos="0" relativeHeight="251607040" behindDoc="0" locked="0" layoutInCell="1" allowOverlap="1" wp14:anchorId="777B8844" wp14:editId="592790F6">
+              <wp:anchor distT="0" distB="0" distL="114300" distR="114300" simplePos="0" relativeHeight="251607040" behindDoc="0" locked="0" layoutInCell="1" allowOverlap="1" wp14:anchorId="3B2049F0" wp14:editId="60C14A30">
                 <wp:simplePos x="0" y="0"/>
                 <wp:positionH relativeFrom="margin">
                   <wp:posOffset>7847216</wp:posOffset>
@@ -14452,7 +15056,7 @@
         <mc:AlternateContent>
           <mc:Choice Requires="wps">
             <w:drawing>
-              <wp:anchor distT="0" distB="0" distL="114300" distR="114300" simplePos="0" relativeHeight="251561984" behindDoc="0" locked="0" layoutInCell="1" allowOverlap="1" wp14:anchorId="5DF11BBC" wp14:editId="05C1EA7F">
+              <wp:anchor distT="0" distB="0" distL="114300" distR="114300" simplePos="0" relativeHeight="251561984" behindDoc="0" locked="0" layoutInCell="1" allowOverlap="1" wp14:anchorId="7247F0A5" wp14:editId="4CE7E8A5">
                 <wp:simplePos x="0" y="0"/>
                 <wp:positionH relativeFrom="margin">
                   <wp:posOffset>2683807</wp:posOffset>
@@ -14530,7 +15134,7 @@
         <mc:AlternateContent>
           <mc:Choice Requires="wps">
             <w:drawing>
-              <wp:anchor distT="0" distB="0" distL="114300" distR="114300" simplePos="0" relativeHeight="251555840" behindDoc="0" locked="0" layoutInCell="1" allowOverlap="1" wp14:anchorId="7B4DAC87" wp14:editId="6DE09F31">
+              <wp:anchor distT="0" distB="0" distL="114300" distR="114300" simplePos="0" relativeHeight="251555840" behindDoc="0" locked="0" layoutInCell="1" allowOverlap="1" wp14:anchorId="77D4E1C6" wp14:editId="3CE64EFC">
                 <wp:simplePos x="0" y="0"/>
                 <wp:positionH relativeFrom="margin">
                   <wp:posOffset>2387818</wp:posOffset>
@@ -14651,7 +15255,7 @@
         <mc:AlternateContent>
           <mc:Choice Requires="wps">
             <w:drawing>
-              <wp:anchor distT="0" distB="0" distL="114300" distR="114300" simplePos="0" relativeHeight="251537408" behindDoc="0" locked="0" layoutInCell="1" allowOverlap="1" wp14:anchorId="5D480738" wp14:editId="2F49E941">
+              <wp:anchor distT="0" distB="0" distL="114300" distR="114300" simplePos="0" relativeHeight="251537408" behindDoc="0" locked="0" layoutInCell="1" allowOverlap="1" wp14:anchorId="6A70DC4E" wp14:editId="06C09679">
                 <wp:simplePos x="0" y="0"/>
                 <wp:positionH relativeFrom="margin">
                   <wp:posOffset>1615991</wp:posOffset>
@@ -14729,7 +15333,7 @@
         <mc:AlternateContent>
           <mc:Choice Requires="wps">
             <w:drawing>
-              <wp:anchor distT="0" distB="0" distL="114300" distR="114300" simplePos="0" relativeHeight="251535360" behindDoc="0" locked="0" layoutInCell="1" allowOverlap="1" wp14:anchorId="41862A65" wp14:editId="53153EFB">
+              <wp:anchor distT="0" distB="0" distL="114300" distR="114300" simplePos="0" relativeHeight="251535360" behindDoc="0" locked="0" layoutInCell="1" allowOverlap="1" wp14:anchorId="25595648" wp14:editId="6F4FD614">
                 <wp:simplePos x="0" y="0"/>
                 <wp:positionH relativeFrom="margin">
                   <wp:posOffset>1510415</wp:posOffset>
@@ -14850,7 +15454,7 @@
         <mc:AlternateContent>
           <mc:Choice Requires="wps">
             <w:drawing>
-              <wp:anchor distT="0" distB="0" distL="114300" distR="114300" simplePos="0" relativeHeight="251521024" behindDoc="0" locked="0" layoutInCell="1" allowOverlap="1" wp14:anchorId="711DF84D" wp14:editId="25CB8900">
+              <wp:anchor distT="0" distB="0" distL="114300" distR="114300" simplePos="0" relativeHeight="251521024" behindDoc="0" locked="0" layoutInCell="1" allowOverlap="1" wp14:anchorId="64D4B9DF" wp14:editId="4FEB7C8C">
                 <wp:simplePos x="0" y="0"/>
                 <wp:positionH relativeFrom="margin">
                   <wp:posOffset>294738</wp:posOffset>
@@ -14928,7 +15532,7 @@
         <mc:AlternateContent>
           <mc:Choice Requires="wps">
             <w:drawing>
-              <wp:anchor distT="0" distB="0" distL="114300" distR="114300" simplePos="0" relativeHeight="251905536" behindDoc="0" locked="0" layoutInCell="1" allowOverlap="1" wp14:anchorId="0B0EB43E" wp14:editId="4E2574BB">
+              <wp:anchor distT="0" distB="0" distL="114300" distR="114300" simplePos="0" relativeHeight="251905536" behindDoc="0" locked="0" layoutInCell="1" allowOverlap="1" wp14:anchorId="1815ED37" wp14:editId="1C3A0F1B">
                 <wp:simplePos x="0" y="0"/>
                 <wp:positionH relativeFrom="column">
                   <wp:posOffset>1072515</wp:posOffset>
@@ -15005,7 +15609,7 @@
         <mc:AlternateContent>
           <mc:Choice Requires="wps">
             <w:drawing>
-              <wp:anchor distT="0" distB="0" distL="114300" distR="114300" simplePos="0" relativeHeight="251484672" behindDoc="0" locked="0" layoutInCell="1" allowOverlap="1" wp14:anchorId="0DFC0B58" wp14:editId="194BE78B">
+              <wp:anchor distT="0" distB="0" distL="114300" distR="114300" simplePos="0" relativeHeight="251484672" behindDoc="0" locked="0" layoutInCell="1" allowOverlap="1" wp14:anchorId="7A623428" wp14:editId="2477C8F6">
                 <wp:simplePos x="0" y="0"/>
                 <wp:positionH relativeFrom="margin">
                   <wp:posOffset>294739</wp:posOffset>
@@ -15083,7 +15687,7 @@
         <mc:AlternateContent>
           <mc:Choice Requires="wps">
             <w:drawing>
-              <wp:anchor distT="0" distB="0" distL="114300" distR="114300" simplePos="0" relativeHeight="251481600" behindDoc="0" locked="0" layoutInCell="1" allowOverlap="1" wp14:anchorId="0FFE784C" wp14:editId="3059A2F3">
+              <wp:anchor distT="0" distB="0" distL="114300" distR="114300" simplePos="0" relativeHeight="251481600" behindDoc="0" locked="0" layoutInCell="1" allowOverlap="1" wp14:anchorId="22654489" wp14:editId="2202F3F8">
                 <wp:simplePos x="0" y="0"/>
                 <wp:positionH relativeFrom="margin">
                   <wp:align>left</wp:align>
@@ -15225,7 +15829,7 @@
         <mc:AlternateContent>
           <mc:Choice Requires="wps">
             <w:drawing>
-              <wp:anchor distT="0" distB="0" distL="114300" distR="114300" simplePos="0" relativeHeight="251460096" behindDoc="0" locked="0" layoutInCell="1" allowOverlap="1" wp14:anchorId="79CD059D" wp14:editId="495D40DC">
+              <wp:anchor distT="0" distB="0" distL="114300" distR="114300" simplePos="0" relativeHeight="251460096" behindDoc="0" locked="0" layoutInCell="1" allowOverlap="1" wp14:anchorId="66562D69" wp14:editId="1318F774">
                 <wp:simplePos x="0" y="0"/>
                 <wp:positionH relativeFrom="margin">
                   <wp:posOffset>3079343</wp:posOffset>
@@ -15346,7 +15950,7 @@
         <mc:AlternateContent>
           <mc:Choice Requires="wps">
             <w:drawing>
-              <wp:anchor distT="0" distB="0" distL="114300" distR="114300" simplePos="0" relativeHeight="251466240" behindDoc="0" locked="0" layoutInCell="1" allowOverlap="1" wp14:anchorId="198E1642" wp14:editId="7AF8AFC0">
+              <wp:anchor distT="0" distB="0" distL="114300" distR="114300" simplePos="0" relativeHeight="251466240" behindDoc="0" locked="0" layoutInCell="1" allowOverlap="1" wp14:anchorId="3FD9DC9B" wp14:editId="23F0FA61">
                 <wp:simplePos x="0" y="0"/>
                 <wp:positionH relativeFrom="margin">
                   <wp:posOffset>3006226</wp:posOffset>
@@ -15424,7 +16028,7 @@
         <mc:AlternateContent>
           <mc:Choice Requires="wps">
             <w:drawing>
-              <wp:anchor distT="0" distB="0" distL="114300" distR="114300" simplePos="0" relativeHeight="251463168" behindDoc="0" locked="0" layoutInCell="1" allowOverlap="1" wp14:anchorId="317B476C" wp14:editId="616FB8A6">
+              <wp:anchor distT="0" distB="0" distL="114300" distR="114300" simplePos="0" relativeHeight="251463168" behindDoc="0" locked="0" layoutInCell="1" allowOverlap="1" wp14:anchorId="6EC22D6F" wp14:editId="2A55DF21">
                 <wp:simplePos x="0" y="0"/>
                 <wp:positionH relativeFrom="margin">
                   <wp:posOffset>3222933</wp:posOffset>
@@ -15502,7 +16106,7 @@
         <mc:AlternateContent>
           <mc:Choice Requires="wps">
             <w:drawing>
-              <wp:anchor distT="0" distB="0" distL="114300" distR="114300" simplePos="0" relativeHeight="251770368" behindDoc="0" locked="0" layoutInCell="1" allowOverlap="1" wp14:anchorId="160B9DE9" wp14:editId="56B5B2CF">
+              <wp:anchor distT="0" distB="0" distL="114300" distR="114300" simplePos="0" relativeHeight="251770368" behindDoc="0" locked="0" layoutInCell="1" allowOverlap="1" wp14:anchorId="3B5DCCBB" wp14:editId="1883F050">
                 <wp:simplePos x="0" y="0"/>
                 <wp:positionH relativeFrom="margin">
                   <wp:posOffset>3402293</wp:posOffset>
@@ -15636,7 +16240,7 @@
         <mc:AlternateContent>
           <mc:Choice Requires="wps">
             <w:drawing>
-              <wp:anchor distT="0" distB="0" distL="114300" distR="114300" simplePos="0" relativeHeight="251767296" behindDoc="0" locked="0" layoutInCell="1" allowOverlap="1" wp14:anchorId="13998DC3" wp14:editId="04E02E29">
+              <wp:anchor distT="0" distB="0" distL="114300" distR="114300" simplePos="0" relativeHeight="251767296" behindDoc="0" locked="0" layoutInCell="1" allowOverlap="1" wp14:anchorId="18A6E064" wp14:editId="54FB2010">
                 <wp:simplePos x="0" y="0"/>
                 <wp:positionH relativeFrom="margin">
                   <wp:posOffset>3228219</wp:posOffset>
@@ -15714,7 +16318,7 @@
         <mc:AlternateContent>
           <mc:Choice Requires="wps">
             <w:drawing>
-              <wp:anchor distT="0" distB="0" distL="114300" distR="114300" simplePos="0" relativeHeight="251758080" behindDoc="0" locked="0" layoutInCell="1" allowOverlap="1" wp14:anchorId="35CFA35A" wp14:editId="79BA8883">
+              <wp:anchor distT="0" distB="0" distL="114300" distR="114300" simplePos="0" relativeHeight="251758080" behindDoc="0" locked="0" layoutInCell="1" allowOverlap="1" wp14:anchorId="4109E772" wp14:editId="3400CDE4">
                 <wp:simplePos x="0" y="0"/>
                 <wp:positionH relativeFrom="margin">
                   <wp:posOffset>5633145</wp:posOffset>
@@ -15792,7 +16396,7 @@
         <mc:AlternateContent>
           <mc:Choice Requires="wps">
             <w:drawing>
-              <wp:anchor distT="0" distB="0" distL="114300" distR="114300" simplePos="0" relativeHeight="251755008" behindDoc="0" locked="0" layoutInCell="1" allowOverlap="1" wp14:anchorId="0413FB1C" wp14:editId="0D951BD8">
+              <wp:anchor distT="0" distB="0" distL="114300" distR="114300" simplePos="0" relativeHeight="251755008" behindDoc="0" locked="0" layoutInCell="1" allowOverlap="1" wp14:anchorId="1DE776A0" wp14:editId="53BEA6F3">
                 <wp:simplePos x="0" y="0"/>
                 <wp:positionH relativeFrom="margin">
                   <wp:posOffset>5379382</wp:posOffset>
@@ -15930,7 +16534,7 @@
         <mc:AlternateContent>
           <mc:Choice Requires="wps">
             <w:drawing>
-              <wp:anchor distT="0" distB="0" distL="114300" distR="114300" simplePos="0" relativeHeight="251751936" behindDoc="0" locked="0" layoutInCell="1" allowOverlap="1" wp14:anchorId="2C59E990" wp14:editId="106206B7">
+              <wp:anchor distT="0" distB="0" distL="114300" distR="114300" simplePos="0" relativeHeight="251751936" behindDoc="0" locked="0" layoutInCell="1" allowOverlap="1" wp14:anchorId="5417956A" wp14:editId="27CBD4E2">
                 <wp:simplePos x="0" y="0"/>
                 <wp:positionH relativeFrom="margin">
                   <wp:posOffset>5201304</wp:posOffset>
@@ -16072,7 +16676,7 @@
         <mc:AlternateContent>
           <mc:Choice Requires="wps">
             <w:drawing>
-              <wp:anchor distT="0" distB="0" distL="114300" distR="114300" simplePos="0" relativeHeight="251730432" behindDoc="0" locked="0" layoutInCell="1" allowOverlap="1" wp14:anchorId="1BA8664F" wp14:editId="2669B7A6">
+              <wp:anchor distT="0" distB="0" distL="114300" distR="114300" simplePos="0" relativeHeight="251730432" behindDoc="0" locked="0" layoutInCell="1" allowOverlap="1" wp14:anchorId="51B29F9E" wp14:editId="4CA24F1B">
                 <wp:simplePos x="0" y="0"/>
                 <wp:positionH relativeFrom="column">
                   <wp:posOffset>4872355</wp:posOffset>
@@ -16147,7 +16751,7 @@
           <w:lang w:val="pt-PT" w:eastAsia="pt-PT"/>
         </w:rPr>
         <w:drawing>
-          <wp:anchor distT="0" distB="0" distL="114300" distR="114300" simplePos="0" relativeHeight="251718144" behindDoc="0" locked="0" layoutInCell="1" allowOverlap="1" wp14:anchorId="40B711B4" wp14:editId="4A2EFB49">
+          <wp:anchor distT="0" distB="0" distL="114300" distR="114300" simplePos="0" relativeHeight="251718144" behindDoc="0" locked="0" layoutInCell="1" allowOverlap="1" wp14:anchorId="09C1AF6E" wp14:editId="6673C2A9">
             <wp:simplePos x="0" y="0"/>
             <wp:positionH relativeFrom="column">
               <wp:posOffset>785617</wp:posOffset>
@@ -16220,140 +16824,7 @@
         <mc:AlternateContent>
           <mc:Choice Requires="wps">
             <w:drawing>
-              <wp:anchor distT="0" distB="0" distL="114300" distR="114300" simplePos="0" relativeHeight="251708928" behindDoc="0" locked="0" layoutInCell="1" allowOverlap="1" wp14:anchorId="076AF1A5" wp14:editId="2CC4FD6A">
-                <wp:simplePos x="0" y="0"/>
-                <wp:positionH relativeFrom="column">
-                  <wp:posOffset>6119610</wp:posOffset>
-                </wp:positionH>
-                <wp:positionV relativeFrom="paragraph">
-                  <wp:posOffset>513971</wp:posOffset>
-                </wp:positionV>
-                <wp:extent cx="612140" cy="290830"/>
-                <wp:effectExtent l="0" t="0" r="16510" b="13970"/>
-                <wp:wrapNone/>
-                <wp:docPr id="58" name="Oval 58"/>
-                <wp:cNvGraphicFramePr/>
-                <a:graphic xmlns:a="http://schemas.openxmlformats.org/drawingml/2006/main">
-                  <a:graphicData uri="http://schemas.microsoft.com/office/word/2010/wordprocessingShape">
-                    <wps:wsp>
-                      <wps:cNvSpPr/>
-                      <wps:spPr>
-                        <a:xfrm>
-                          <a:off x="0" y="0"/>
-                          <a:ext cx="612140" cy="290830"/>
-                        </a:xfrm>
-                        <a:prstGeom prst="ellipse">
-                          <a:avLst/>
-                        </a:prstGeom>
-                        <a:solidFill>
-                          <a:schemeClr val="bg1"/>
-                        </a:solidFill>
-                        <a:ln w="9525">
-                          <a:solidFill>
-                            <a:schemeClr val="tx1"/>
-                          </a:solidFill>
-                        </a:ln>
-                      </wps:spPr>
-                      <wps:style>
-                        <a:lnRef idx="2">
-                          <a:schemeClr val="accent1">
-                            <a:shade val="50000"/>
-                          </a:schemeClr>
-                        </a:lnRef>
-                        <a:fillRef idx="1">
-                          <a:schemeClr val="accent1"/>
-                        </a:fillRef>
-                        <a:effectRef idx="0">
-                          <a:schemeClr val="accent1"/>
-                        </a:effectRef>
-                        <a:fontRef idx="minor">
-                          <a:schemeClr val="lt1"/>
-                        </a:fontRef>
-                      </wps:style>
-                      <wps:txbx>
-                        <w:txbxContent>
-                          <w:p>
-                            <w:pPr>
-                              <w:jc w:val="center"/>
-                              <w:rPr>
-                                <w:color w:val="000000" w:themeColor="text1"/>
-                                <w:sz w:val="16"/>
-                                <w:szCs w:val="16"/>
-                                <w:lang w:val="pt-PT"/>
-                              </w:rPr>
-                            </w:pPr>
-                            <w:r>
-                              <w:rPr>
-                                <w:color w:val="000000" w:themeColor="text1"/>
-                                <w:sz w:val="16"/>
-                                <w:szCs w:val="16"/>
-                                <w:lang w:val="pt-PT"/>
-                              </w:rPr>
-                              <w:t>nome</w:t>
-                            </w:r>
-                          </w:p>
-                        </w:txbxContent>
-                      </wps:txbx>
-                      <wps:bodyPr rot="0" spcFirstLastPara="0" vertOverflow="overflow" horzOverflow="overflow" vert="horz" wrap="square" lIns="91440" tIns="45720" rIns="91440" bIns="45720" numCol="1" spcCol="0" rtlCol="0" fromWordArt="0" anchor="ctr" anchorCtr="0" forceAA="0" compatLnSpc="1">
-                        <a:prstTxWarp prst="textNoShape">
-                          <a:avLst/>
-                        </a:prstTxWarp>
-                        <a:noAutofit/>
-                      </wps:bodyPr>
-                    </wps:wsp>
-                  </a:graphicData>
-                </a:graphic>
-                <wp14:sizeRelH relativeFrom="margin">
-                  <wp14:pctWidth>0</wp14:pctWidth>
-                </wp14:sizeRelH>
-                <wp14:sizeRelV relativeFrom="margin">
-                  <wp14:pctHeight>0</wp14:pctHeight>
-                </wp14:sizeRelV>
-              </wp:anchor>
-            </w:drawing>
-          </mc:Choice>
-          <mc:Fallback xmlns:w16se="http://schemas.microsoft.com/office/word/2015/wordml/symex" xmlns:w15="http://schemas.microsoft.com/office/word/2012/wordml" xmlns:cx5="http://schemas.microsoft.com/office/drawing/2016/5/11/chartex" xmlns:cx4="http://schemas.microsoft.com/office/drawing/2016/5/10/chartex" xmlns:cx3="http://schemas.microsoft.com/office/drawing/2016/5/9/chartex" xmlns:cx2="http://schemas.microsoft.com/office/drawing/2015/10/21/chartex" xmlns:cx1="http://schemas.microsoft.com/office/drawing/2015/9/8/chartex" xmlns:cx="http://schemas.microsoft.com/office/drawing/2014/chartex">
-            <w:pict>
-              <v:oval w14:anchorId="076AF1A5" id="Oval 58" o:spid="_x0000_s1115" style="position:absolute;margin-left:481.85pt;margin-top:40.45pt;width:48.2pt;height:22.9pt;z-index:251708928;visibility:visible;mso-wrap-style:square;mso-width-percent:0;mso-height-percent:0;mso-wrap-distance-left:9pt;mso-wrap-distance-top:0;mso-wrap-distance-right:9pt;mso-wrap-distance-bottom:0;mso-position-horizontal:absolute;mso-position-horizontal-relative:text;mso-position-vertical:absolute;mso-position-vertical-relative:text;mso-width-percent:0;mso-height-percent:0;mso-width-relative:margin;mso-height-relative:margin;v-text-anchor:middle" o:gfxdata="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" fillcolor="white [3212]" strokecolor="black [3213]">
-                <v:stroke joinstyle="miter"/>
-                <v:textbox>
-                  <w:txbxContent>
-                    <w:p>
-                      <w:pPr>
-                        <w:jc w:val="center"/>
-                        <w:rPr>
-                          <w:color w:val="000000" w:themeColor="text1"/>
-                          <w:sz w:val="16"/>
-                          <w:szCs w:val="16"/>
-                          <w:lang w:val="pt-PT"/>
-                        </w:rPr>
-                      </w:pPr>
-                      <w:r>
-                        <w:rPr>
-                          <w:color w:val="000000" w:themeColor="text1"/>
-                          <w:sz w:val="16"/>
-                          <w:szCs w:val="16"/>
-                          <w:lang w:val="pt-PT"/>
-                        </w:rPr>
-                        <w:t>nome</w:t>
-                      </w:r>
-                    </w:p>
-                  </w:txbxContent>
-                </v:textbox>
-              </v:oval>
-            </w:pict>
-          </mc:Fallback>
-        </mc:AlternateContent>
-      </w:r>
-      <w:r>
-        <w:rPr>
-          <w:noProof/>
-          <w:lang w:val="pt-PT" w:eastAsia="pt-PT"/>
-        </w:rPr>
-        <mc:AlternateContent>
-          <mc:Choice Requires="wps">
-            <w:drawing>
-              <wp:anchor distT="0" distB="0" distL="114300" distR="114300" simplePos="0" relativeHeight="251690496" behindDoc="0" locked="0" layoutInCell="1" allowOverlap="1" wp14:anchorId="1C3AA75F" wp14:editId="1133B584">
+              <wp:anchor distT="0" distB="0" distL="114300" distR="114300" simplePos="0" relativeHeight="251690496" behindDoc="0" locked="0" layoutInCell="1" allowOverlap="1" wp14:anchorId="01FFB3FA" wp14:editId="49A8247C">
                 <wp:simplePos x="0" y="0"/>
                 <wp:positionH relativeFrom="column">
                   <wp:posOffset>5429753</wp:posOffset>
@@ -16459,9 +16930,9 @@
               </wp:anchor>
             </w:drawing>
           </mc:Choice>
-          <mc:Fallback xmlns:w16se="http://schemas.microsoft.com/office/word/2015/wordml/symex" xmlns:w15="http://schemas.microsoft.com/office/word/2012/wordml" xmlns:cx5="http://schemas.microsoft.com/office/drawing/2016/5/11/chartex" xmlns:cx4="http://schemas.microsoft.com/office/drawing/2016/5/10/chartex" xmlns:cx3="http://schemas.microsoft.com/office/drawing/2016/5/9/chartex" xmlns:cx2="http://schemas.microsoft.com/office/drawing/2015/10/21/chartex" xmlns:cx1="http://schemas.microsoft.com/office/drawing/2015/9/8/chartex" xmlns:cx="http://schemas.microsoft.com/office/drawing/2014/chartex">
+          <mc:Fallback>
             <w:pict>
-              <v:oval w14:anchorId="1C3AA75F" id="Oval 40" o:spid="_x0000_s1116" style="position:absolute;margin-left:427.55pt;margin-top:41.2pt;width:48.9pt;height:24.3pt;z-index:251690496;visibility:visible;mso-wrap-style:square;mso-width-percent:0;mso-height-percent:0;mso-wrap-distance-left:9pt;mso-wrap-distance-top:0;mso-wrap-distance-right:9pt;mso-wrap-distance-bottom:0;mso-position-horizontal:absolute;mso-position-horizontal-relative:text;mso-position-vertical:absolute;mso-position-vertical-relative:text;mso-width-percent:0;mso-height-percent:0;mso-width-relative:margin;mso-height-relative:margin;v-text-anchor:middle" o:gfxdata="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" fillcolor="white [3212]" strokecolor="black [3213]">
+              <v:oval id="Oval 40" o:spid="_x0000_s1118" style="position:absolute;margin-left:427.55pt;margin-top:41.2pt;width:48.9pt;height:24.3pt;z-index:251690496;visibility:visible;mso-wrap-style:square;mso-width-percent:0;mso-height-percent:0;mso-wrap-distance-left:9pt;mso-wrap-distance-top:0;mso-wrap-distance-right:9pt;mso-wrap-distance-bottom:0;mso-position-horizontal:absolute;mso-position-horizontal-relative:text;mso-position-vertical:absolute;mso-position-vertical-relative:text;mso-width-percent:0;mso-height-percent:0;mso-width-relative:margin;mso-height-relative:margin;v-text-anchor:middle" o:gfxdata="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" fillcolor="white [3212]" strokecolor="black [3213]">
                 <v:stroke joinstyle="miter"/>
                 <v:textbox>
                   <w:txbxContent>
@@ -16514,7 +16985,7 @@
         <mc:AlternateContent>
           <mc:Choice Requires="wps">
             <w:drawing>
-              <wp:anchor distT="0" distB="0" distL="114300" distR="114300" simplePos="0" relativeHeight="251687424" behindDoc="0" locked="0" layoutInCell="1" allowOverlap="1" wp14:anchorId="07C73FCE" wp14:editId="01E773D1">
+              <wp:anchor distT="0" distB="0" distL="114300" distR="114300" simplePos="0" relativeHeight="251687424" behindDoc="0" locked="0" layoutInCell="1" allowOverlap="1" wp14:anchorId="115972C1" wp14:editId="2F9413B5">
                 <wp:simplePos x="0" y="0"/>
                 <wp:positionH relativeFrom="column">
                   <wp:posOffset>5607884</wp:posOffset>
@@ -16591,7 +17062,7 @@
         <mc:AlternateContent>
           <mc:Choice Requires="wps">
             <w:drawing>
-              <wp:anchor distT="0" distB="0" distL="114300" distR="114300" simplePos="0" relativeHeight="251681280" behindDoc="0" locked="0" layoutInCell="1" allowOverlap="1" wp14:anchorId="2752D253" wp14:editId="2F5B72E0">
+              <wp:anchor distT="0" distB="0" distL="114300" distR="114300" simplePos="0" relativeHeight="251681280" behindDoc="0" locked="0" layoutInCell="1" allowOverlap="1" wp14:anchorId="592474FC" wp14:editId="66A8BD43">
                 <wp:simplePos x="0" y="0"/>
                 <wp:positionH relativeFrom="column">
                   <wp:posOffset>5269436</wp:posOffset>
@@ -16651,9 +17122,9 @@
               </wp:anchor>
             </w:drawing>
           </mc:Choice>
-          <mc:Fallback xmlns:w16se="http://schemas.microsoft.com/office/word/2015/wordml/symex" xmlns:w15="http://schemas.microsoft.com/office/word/2012/wordml" xmlns:cx5="http://schemas.microsoft.com/office/drawing/2016/5/11/chartex" xmlns:cx4="http://schemas.microsoft.com/office/drawing/2016/5/10/chartex" xmlns:cx3="http://schemas.microsoft.com/office/drawing/2016/5/9/chartex" xmlns:cx2="http://schemas.microsoft.com/office/drawing/2015/10/21/chartex" xmlns:cx1="http://schemas.microsoft.com/office/drawing/2015/9/8/chartex" xmlns:cx="http://schemas.microsoft.com/office/drawing/2014/chartex">
+          <mc:Fallback>
             <w:pict>
-              <v:line w14:anchorId="4EC2182D" id="Conexão reta 37" o:spid="_x0000_s1026" style="position:absolute;flip:y;z-index:251681280;visibility:visible;mso-wrap-style:square;mso-width-percent:0;mso-height-percent:0;mso-wrap-distance-left:9pt;mso-wrap-distance-top:0;mso-wrap-distance-right:9pt;mso-wrap-distance-bottom:0;mso-position-horizontal:absolute;mso-position-horizontal-relative:text;mso-position-vertical:absolute;mso-position-vertical-relative:text;mso-width-percent:0;mso-height-percent:0;mso-width-relative:margin;mso-height-relative:margin" from="414.9pt,82.35pt" to="417.25pt,107.1pt" o:gfxdata="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" strokecolor="#7f7f7f [1612]" strokeweight="1.75pt">
+              <v:line id="Conexão reta 37" o:spid="_x0000_s1026" style="position:absolute;flip:y;z-index:251681280;visibility:visible;mso-wrap-style:square;mso-width-percent:0;mso-height-percent:0;mso-wrap-distance-left:9pt;mso-wrap-distance-top:0;mso-wrap-distance-right:9pt;mso-wrap-distance-bottom:0;mso-position-horizontal:absolute;mso-position-horizontal-relative:text;mso-position-vertical:absolute;mso-position-vertical-relative:text;mso-width-percent:0;mso-height-percent:0;mso-width-relative:margin;mso-height-relative:margin" from="414.9pt,82.35pt" to="417.25pt,107.1pt" o:gfxdata="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" strokecolor="#7f7f7f [1612]" strokeweight="1.75pt">
                 <v:stroke joinstyle="miter"/>
               </v:line>
             </w:pict>
@@ -16668,7 +17139,7 @@
         <mc:AlternateContent>
           <mc:Choice Requires="wps">
             <w:drawing>
-              <wp:anchor distT="0" distB="0" distL="114300" distR="114300" simplePos="0" relativeHeight="251684352" behindDoc="0" locked="0" layoutInCell="1" allowOverlap="1" wp14:anchorId="6252D91C" wp14:editId="1F5FE9EE">
+              <wp:anchor distT="0" distB="0" distL="114300" distR="114300" simplePos="0" relativeHeight="251684352" behindDoc="0" locked="0" layoutInCell="1" allowOverlap="1" wp14:anchorId="61193BA7" wp14:editId="20126264">
                 <wp:simplePos x="0" y="0"/>
                 <wp:positionH relativeFrom="column">
                   <wp:posOffset>4979736</wp:posOffset>
@@ -16819,7 +17290,7 @@
         <mc:AlternateContent>
           <mc:Choice Requires="wps">
             <w:drawing>
-              <wp:anchor distT="0" distB="0" distL="114300" distR="114300" simplePos="0" relativeHeight="251693568" behindDoc="0" locked="0" layoutInCell="1" allowOverlap="1" wp14:anchorId="3D9E125F" wp14:editId="7433A837">
+              <wp:anchor distT="0" distB="0" distL="114300" distR="114300" simplePos="0" relativeHeight="251693568" behindDoc="0" locked="0" layoutInCell="1" allowOverlap="1" wp14:anchorId="74017E71" wp14:editId="785C9AF3">
                 <wp:simplePos x="0" y="0"/>
                 <wp:positionH relativeFrom="column">
                   <wp:posOffset>4343160</wp:posOffset>
@@ -16879,9 +17350,9 @@
               </wp:anchor>
             </w:drawing>
           </mc:Choice>
-          <mc:Fallback xmlns:w16se="http://schemas.microsoft.com/office/word/2015/wordml/symex" xmlns:w15="http://schemas.microsoft.com/office/word/2012/wordml" xmlns:cx5="http://schemas.microsoft.com/office/drawing/2016/5/11/chartex" xmlns:cx4="http://schemas.microsoft.com/office/drawing/2016/5/10/chartex" xmlns:cx3="http://schemas.microsoft.com/office/drawing/2016/5/9/chartex" xmlns:cx2="http://schemas.microsoft.com/office/drawing/2015/10/21/chartex" xmlns:cx1="http://schemas.microsoft.com/office/drawing/2015/9/8/chartex" xmlns:cx="http://schemas.microsoft.com/office/drawing/2014/chartex">
+          <mc:Fallback>
             <w:pict>
-              <v:line w14:anchorId="3F27B322" id="Conexão reta 43" o:spid="_x0000_s1026" style="position:absolute;flip:x y;z-index:251693568;visibility:visible;mso-wrap-style:square;mso-width-percent:0;mso-height-percent:0;mso-wrap-distance-left:9pt;mso-wrap-distance-top:0;mso-wrap-distance-right:9pt;mso-wrap-distance-bottom:0;mso-position-horizontal:absolute;mso-position-horizontal-relative:text;mso-position-vertical:absolute;mso-position-vertical-relative:text;mso-width-percent:0;mso-height-percent:0;mso-width-relative:margin;mso-height-relative:margin" from="342pt,81.4pt" to="388.4pt,107.8pt" o:gfxdata="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" strokecolor="#7f7f7f [1612]" strokeweight="1.75pt">
+              <v:line id="Conexão reta 43" o:spid="_x0000_s1026" style="position:absolute;flip:x y;z-index:251693568;visibility:visible;mso-wrap-style:square;mso-width-percent:0;mso-height-percent:0;mso-wrap-distance-left:9pt;mso-wrap-distance-top:0;mso-wrap-distance-right:9pt;mso-wrap-distance-bottom:0;mso-position-horizontal:absolute;mso-position-horizontal-relative:text;mso-position-vertical:absolute;mso-position-vertical-relative:text;mso-width-percent:0;mso-height-percent:0;mso-width-relative:margin;mso-height-relative:margin" from="342pt,81.4pt" to="388.4pt,107.8pt" o:gfxdata="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" strokecolor="#7f7f7f [1612]" strokeweight="1.75pt">
                 <v:stroke joinstyle="miter"/>
               </v:line>
             </w:pict>
@@ -16896,7 +17367,7 @@
         <mc:AlternateContent>
           <mc:Choice Requires="wps">
             <w:drawing>
-              <wp:anchor distT="0" distB="0" distL="114300" distR="114300" simplePos="0" relativeHeight="251696640" behindDoc="0" locked="0" layoutInCell="1" allowOverlap="1" wp14:anchorId="7CC940C9" wp14:editId="4FC75422">
+              <wp:anchor distT="0" distB="0" distL="114300" distR="114300" simplePos="0" relativeHeight="251696640" behindDoc="0" locked="0" layoutInCell="1" allowOverlap="1" wp14:anchorId="35CC9D14" wp14:editId="05B2D393">
                 <wp:simplePos x="0" y="0"/>
                 <wp:positionH relativeFrom="column">
                   <wp:posOffset>3833652</wp:posOffset>
@@ -17162,13 +17633,13 @@
                             <w:pPr>
                               <w:jc w:val="center"/>
                               <w:rPr>
+                                <w:noProof/>
                                 <w:color w:val="000000" w:themeColor="text1"/>
                                 <w:sz w:val="16"/>
                                 <w:szCs w:val="16"/>
                                 <w:lang w:val="pt-PT"/>
                               </w:rPr>
                             </w:pPr>
-                            <w:proofErr w:type="spellStart"/>
                             <w:r>
                               <w:rPr>
                                 <w:color w:val="000000" w:themeColor="text1"/>
@@ -17178,7 +17649,6 @@
                               </w:rPr>
                               <w:t>telemovel</w:t>
                             </w:r>
-                            <w:proofErr w:type="spellEnd"/>
                           </w:p>
                         </w:txbxContent>
                       </wps:txbx>
@@ -17200,9 +17670,9 @@
               </wp:anchor>
             </w:drawing>
           </mc:Choice>
-          <mc:Fallback xmlns:w16se="http://schemas.microsoft.com/office/word/2015/wordml/symex" xmlns:w15="http://schemas.microsoft.com/office/word/2012/wordml" xmlns:cx5="http://schemas.microsoft.com/office/drawing/2016/5/11/chartex" xmlns:cx4="http://schemas.microsoft.com/office/drawing/2016/5/10/chartex" xmlns:cx3="http://schemas.microsoft.com/office/drawing/2016/5/9/chartex" xmlns:cx2="http://schemas.microsoft.com/office/drawing/2015/10/21/chartex" xmlns:cx1="http://schemas.microsoft.com/office/drawing/2015/9/8/chartex" xmlns:cx="http://schemas.microsoft.com/office/drawing/2014/chartex">
+          <mc:Fallback>
             <w:pict>
-              <v:oval w14:anchorId="5599AB98" id="Oval 45" o:spid="_x0000_s1119" style="position:absolute;margin-left:239.7pt;margin-top:44.7pt;width:68.7pt;height:22.9pt;z-index:251699712;visibility:visible;mso-wrap-style:square;mso-width-percent:0;mso-height-percent:0;mso-wrap-distance-left:9pt;mso-wrap-distance-top:0;mso-wrap-distance-right:9pt;mso-wrap-distance-bottom:0;mso-position-horizontal:absolute;mso-position-horizontal-relative:text;mso-position-vertical:absolute;mso-position-vertical-relative:text;mso-width-percent:0;mso-height-percent:0;mso-width-relative:margin;mso-height-relative:margin;v-text-anchor:middle" o:gfxdata="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" fillcolor="white [3212]" strokecolor="black [3213]">
+              <v:oval id="Oval 45" o:spid="_x0000_s1120" style="position:absolute;margin-left:239.7pt;margin-top:44.7pt;width:68.7pt;height:22.9pt;z-index:251699712;visibility:visible;mso-wrap-style:square;mso-width-percent:0;mso-height-percent:0;mso-wrap-distance-left:9pt;mso-wrap-distance-top:0;mso-wrap-distance-right:9pt;mso-wrap-distance-bottom:0;mso-position-horizontal:absolute;mso-position-horizontal-relative:text;mso-position-vertical:absolute;mso-position-vertical-relative:text;mso-width-percent:0;mso-height-percent:0;mso-width-relative:margin;mso-height-relative:margin;v-text-anchor:middle" o:gfxdata="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" fillcolor="white [3212]" strokecolor="black [3213]">
                 <v:stroke joinstyle="miter"/>
                 <v:textbox>
                   <w:txbxContent>
@@ -17210,13 +17680,13 @@
                       <w:pPr>
                         <w:jc w:val="center"/>
                         <w:rPr>
+                          <w:noProof/>
                           <w:color w:val="000000" w:themeColor="text1"/>
                           <w:sz w:val="16"/>
                           <w:szCs w:val="16"/>
                           <w:lang w:val="pt-PT"/>
                         </w:rPr>
                       </w:pPr>
-                      <w:proofErr w:type="spellStart"/>
                       <w:r>
                         <w:rPr>
                           <w:color w:val="000000" w:themeColor="text1"/>
@@ -17226,7 +17696,6 @@
                         </w:rPr>
                         <w:t>telemovel</w:t>
                       </w:r>
-                      <w:proofErr w:type="spellEnd"/>
                     </w:p>
                   </w:txbxContent>
                 </v:textbox>
@@ -19525,7 +19994,7 @@
       </w:r>
     </w:p>
     <w:sectPr>
-      <w:headerReference w:type="default" r:id="rId12"/>
+      <w:headerReference w:type="default" r:id="rId13"/>
       <w:pgSz w:w="15840" w:h="12240" w:orient="landscape"/>
       <w:pgMar w:top="1701" w:right="1417" w:bottom="1701" w:left="1417" w:header="720" w:footer="720" w:gutter="0"/>
       <w:cols w:space="720"/>
@@ -20518,7 +20987,7 @@
 </file>
 
 <file path=customXml/itemProps1.xml><?xml version="1.0" encoding="utf-8"?>
-<ds:datastoreItem xmlns:ds="http://schemas.openxmlformats.org/officeDocument/2006/customXml" ds:itemID="{D4043FD2-6956-46FC-9E6E-720C11A365A3}">
+<ds:datastoreItem xmlns:ds="http://schemas.openxmlformats.org/officeDocument/2006/customXml" ds:itemID="{6AD8969A-801D-4907-B73E-5C61DE5294B6}">
   <ds:schemaRefs>
     <ds:schemaRef ds:uri="http://schemas.openxmlformats.org/officeDocument/2006/bibliography"/>
   </ds:schemaRefs>

</xml_diff>

<commit_message>
Ver do frmEncargo quase pronto
</commit_message>
<xml_diff>
--- a/Documentação/DER.docx
+++ b/Documentação/DER.docx
@@ -1,6 +1,6 @@
 
 <file path=word/document.xml><?xml version="1.0" encoding="utf-8"?>
-<w:document xmlns:wpc="http://schemas.microsoft.com/office/word/2010/wordprocessingCanvas" xmlns:cx="http://schemas.microsoft.com/office/drawing/2014/chartex" xmlns:cx1="http://schemas.microsoft.com/office/drawing/2015/9/8/chartex" xmlns:cx2="http://schemas.microsoft.com/office/drawing/2015/10/21/chartex" xmlns:cx3="http://schemas.microsoft.com/office/drawing/2016/5/9/chartex" xmlns:cx4="http://schemas.microsoft.com/office/drawing/2016/5/10/chartex" xmlns:cx5="http://schemas.microsoft.com/office/drawing/2016/5/11/chartex" xmlns:mc="http://schemas.openxmlformats.org/markup-compatibility/2006" xmlns:o="urn:schemas-microsoft-com:office:office" xmlns:r="http://schemas.openxmlformats.org/officeDocument/2006/relationships" xmlns:m="http://schemas.openxmlformats.org/officeDocument/2006/math" xmlns:v="urn:schemas-microsoft-com:vml" xmlns:wp14="http://schemas.microsoft.com/office/word/2010/wordprocessingDrawing" xmlns:wp="http://schemas.openxmlformats.org/drawingml/2006/wordprocessingDrawing" xmlns:w10="urn:schemas-microsoft-com:office:word" xmlns:w="http://schemas.openxmlformats.org/wordprocessingml/2006/main" xmlns:w14="http://schemas.microsoft.com/office/word/2010/wordml" xmlns:w15="http://schemas.microsoft.com/office/word/2012/wordml" xmlns:w16se="http://schemas.microsoft.com/office/word/2015/wordml/symex" xmlns:wpg="http://schemas.microsoft.com/office/word/2010/wordprocessingGroup" xmlns:wpi="http://schemas.microsoft.com/office/word/2010/wordprocessingInk" xmlns:wne="http://schemas.microsoft.com/office/word/2006/wordml" xmlns:wps="http://schemas.microsoft.com/office/word/2010/wordprocessingShape" mc:Ignorable="w14 w15 w16se wp14">
+<w:document xmlns:wpc="http://schemas.microsoft.com/office/word/2010/wordprocessingCanvas" xmlns:mc="http://schemas.openxmlformats.org/markup-compatibility/2006" xmlns:o="urn:schemas-microsoft-com:office:office" xmlns:r="http://schemas.openxmlformats.org/officeDocument/2006/relationships" xmlns:m="http://schemas.openxmlformats.org/officeDocument/2006/math" xmlns:v="urn:schemas-microsoft-com:vml" xmlns:wp14="http://schemas.microsoft.com/office/word/2010/wordprocessingDrawing" xmlns:wp="http://schemas.openxmlformats.org/drawingml/2006/wordprocessingDrawing" xmlns:w10="urn:schemas-microsoft-com:office:word" xmlns:w="http://schemas.openxmlformats.org/wordprocessingml/2006/main" xmlns:w14="http://schemas.microsoft.com/office/word/2010/wordml" xmlns:wpg="http://schemas.microsoft.com/office/word/2010/wordprocessingGroup" xmlns:wpi="http://schemas.microsoft.com/office/word/2010/wordprocessingInk" xmlns:wne="http://schemas.microsoft.com/office/word/2006/wordml" xmlns:wps="http://schemas.microsoft.com/office/word/2010/wordprocessingShape" mc:Ignorable="w14 wp14">
   <w:body>
     <w:p>
       <w:r>
@@ -106,7 +106,7 @@
               </wp:anchor>
             </w:drawing>
           </mc:Choice>
-          <mc:Fallback>
+          <mc:Fallback xmlns:w16se="http://schemas.microsoft.com/office/word/2015/wordml/symex" xmlns:w15="http://schemas.microsoft.com/office/word/2012/wordml" xmlns:cx5="http://schemas.microsoft.com/office/drawing/2016/5/11/chartex" xmlns:cx4="http://schemas.microsoft.com/office/drawing/2016/5/10/chartex" xmlns:cx3="http://schemas.microsoft.com/office/drawing/2016/5/9/chartex" xmlns:cx2="http://schemas.microsoft.com/office/drawing/2015/10/21/chartex" xmlns:cx1="http://schemas.microsoft.com/office/drawing/2015/9/8/chartex" xmlns:cx="http://schemas.microsoft.com/office/drawing/2014/chartex">
             <w:pict>
               <v:shapetype w14:anchorId="3080369A" id="_x0000_t202" coordsize="21600,21600" o:spt="202" path="m,l,21600r21600,l21600,xe">
                 <v:stroke joinstyle="miter"/>
@@ -173,7 +173,7 @@
     <w:p/>
     <w:p>
       <w:pPr>
-        <w:spacing w:after="60"/>
+        <w:spacing w:after="40"/>
         <w:rPr>
           <w:rFonts w:ascii="Arial" w:hAnsi="Arial" w:cs="Arial"/>
           <w:noProof/>
@@ -200,7 +200,7 @@
     </w:p>
     <w:p>
       <w:pPr>
-        <w:spacing w:after="60"/>
+        <w:spacing w:after="40"/>
         <w:rPr>
           <w:rFonts w:ascii="Arial" w:hAnsi="Arial" w:cs="Arial"/>
           <w:noProof/>
@@ -271,11 +271,19 @@
           <w:lang w:val="pt-PT"/>
         </w:rPr>
         <w:t xml:space="preserve"> codLo[FK]</w:t>
+      </w:r>
+      <w:r>
+        <w:rPr>
+          <w:rFonts w:ascii="Arial" w:hAnsi="Arial" w:cs="Arial"/>
+          <w:noProof/>
+          <w:lang w:val="pt-PT"/>
+        </w:rPr>
+        <w:t xml:space="preserve"> + codE[FK]</w:t>
       </w:r>
     </w:p>
     <w:p>
       <w:pPr>
-        <w:spacing w:after="60"/>
+        <w:spacing w:after="40"/>
         <w:rPr>
           <w:rFonts w:ascii="Arial" w:hAnsi="Arial" w:cs="Arial"/>
           <w:noProof/>
@@ -302,7 +310,7 @@
     </w:p>
     <w:p>
       <w:pPr>
-        <w:spacing w:after="60"/>
+        <w:spacing w:after="40"/>
         <w:rPr>
           <w:rFonts w:ascii="Arial" w:hAnsi="Arial" w:cs="Arial"/>
           <w:noProof/>
@@ -337,7 +345,7 @@
     </w:p>
     <w:p>
       <w:pPr>
-        <w:spacing w:after="60"/>
+        <w:spacing w:after="40"/>
         <w:rPr>
           <w:rFonts w:ascii="Arial" w:hAnsi="Arial" w:cs="Arial"/>
           <w:noProof/>
@@ -364,7 +372,7 @@
     </w:p>
     <w:p>
       <w:pPr>
-        <w:spacing w:after="60"/>
+        <w:spacing w:after="40"/>
         <w:rPr>
           <w:rFonts w:ascii="Arial" w:hAnsi="Arial" w:cs="Arial"/>
           <w:noProof/>
@@ -391,7 +399,7 @@
     </w:p>
     <w:p>
       <w:pPr>
-        <w:spacing w:after="60"/>
+        <w:spacing w:after="40"/>
         <w:rPr>
           <w:rFonts w:ascii="Arial" w:hAnsi="Arial" w:cs="Arial"/>
           <w:noProof/>
@@ -435,7 +443,7 @@
     </w:p>
     <w:p>
       <w:pPr>
-        <w:spacing w:after="60"/>
+        <w:spacing w:after="40"/>
         <w:rPr>
           <w:rFonts w:ascii="Arial" w:hAnsi="Arial" w:cs="Arial"/>
           <w:noProof/>
@@ -462,7 +470,7 @@
     </w:p>
     <w:p>
       <w:pPr>
-        <w:spacing w:after="60"/>
+        <w:spacing w:after="40"/>
         <w:rPr>
           <w:rFonts w:ascii="Arial" w:hAnsi="Arial" w:cs="Arial"/>
           <w:noProof/>
@@ -513,7 +521,7 @@
     </w:p>
     <w:p>
       <w:pPr>
-        <w:spacing w:after="60"/>
+        <w:spacing w:after="40"/>
         <w:rPr>
           <w:rFonts w:ascii="Arial" w:hAnsi="Arial" w:cs="Arial"/>
           <w:noProof/>
@@ -548,7 +556,7 @@
     </w:p>
     <w:p>
       <w:pPr>
-        <w:spacing w:after="60"/>
+        <w:spacing w:after="40"/>
         <w:rPr>
           <w:rFonts w:ascii="Arial" w:hAnsi="Arial" w:cs="Arial"/>
           <w:noProof/>
@@ -575,7 +583,7 @@
     </w:p>
     <w:p>
       <w:pPr>
-        <w:spacing w:after="60"/>
+        <w:spacing w:after="40"/>
         <w:rPr>
           <w:rFonts w:ascii="Arial" w:hAnsi="Arial" w:cs="Arial"/>
           <w:noProof/>
@@ -626,7 +634,7 @@
     </w:p>
     <w:p>
       <w:pPr>
-        <w:spacing w:after="60"/>
+        <w:spacing w:after="40"/>
         <w:rPr>
           <w:rFonts w:ascii="Arial" w:hAnsi="Arial" w:cs="Arial"/>
           <w:noProof/>
@@ -653,7 +661,7 @@
     </w:p>
     <w:p>
       <w:pPr>
-        <w:spacing w:after="60"/>
+        <w:spacing w:after="40"/>
         <w:rPr>
           <w:rFonts w:ascii="Arial" w:hAnsi="Arial" w:cs="Arial"/>
           <w:noProof/>
@@ -688,7 +696,7 @@
     </w:p>
     <w:p>
       <w:pPr>
-        <w:spacing w:after="60"/>
+        <w:spacing w:after="40"/>
         <w:rPr>
           <w:rFonts w:ascii="Arial" w:hAnsi="Arial" w:cs="Arial"/>
           <w:noProof/>
@@ -739,7 +747,7 @@
     </w:p>
     <w:p>
       <w:pPr>
-        <w:spacing w:after="60"/>
+        <w:spacing w:after="40"/>
         <w:rPr>
           <w:rFonts w:ascii="Arial" w:hAnsi="Arial" w:cs="Arial"/>
           <w:noProof/>
@@ -790,7 +798,7 @@
     </w:p>
     <w:p>
       <w:pPr>
-        <w:spacing w:after="60"/>
+        <w:spacing w:after="40"/>
         <w:rPr>
           <w:rFonts w:ascii="Arial" w:hAnsi="Arial" w:cs="Arial"/>
           <w:noProof/>
@@ -817,7 +825,7 @@
     </w:p>
     <w:p>
       <w:pPr>
-        <w:spacing w:after="60"/>
+        <w:spacing w:after="40"/>
         <w:rPr>
           <w:rFonts w:ascii="Arial" w:hAnsi="Arial" w:cs="Arial"/>
           <w:noProof/>
@@ -844,7 +852,7 @@
     </w:p>
     <w:p>
       <w:pPr>
-        <w:spacing w:after="60"/>
+        <w:spacing w:after="40"/>
         <w:rPr>
           <w:rFonts w:ascii="Arial" w:hAnsi="Arial" w:cs="Arial"/>
           <w:noProof/>
@@ -871,7 +879,7 @@
     </w:p>
     <w:p>
       <w:pPr>
-        <w:spacing w:after="60"/>
+        <w:spacing w:after="40"/>
         <w:rPr>
           <w:rFonts w:ascii="Arial" w:hAnsi="Arial" w:cs="Arial"/>
           <w:noProof/>
@@ -898,7 +906,7 @@
     </w:p>
     <w:p>
       <w:pPr>
-        <w:spacing w:after="60"/>
+        <w:spacing w:after="40"/>
         <w:rPr>
           <w:rFonts w:ascii="Arial" w:hAnsi="Arial" w:cs="Arial"/>
           <w:noProof/>
@@ -933,7 +941,7 @@
     </w:p>
     <w:p>
       <w:pPr>
-        <w:spacing w:after="60"/>
+        <w:spacing w:after="40"/>
         <w:rPr>
           <w:rFonts w:ascii="Arial" w:hAnsi="Arial" w:cs="Arial"/>
           <w:noProof/>
@@ -965,6 +973,18 @@
         </w:rPr>
         <w:t>at[PK] + nome</w:t>
       </w:r>
+    </w:p>
+    <w:p>
+      <w:pPr>
+        <w:spacing w:after="40"/>
+        <w:rPr>
+          <w:rFonts w:ascii="Arial" w:hAnsi="Arial" w:cs="Arial"/>
+          <w:noProof/>
+          <w:lang w:val="pt-PT"/>
+        </w:rPr>
+      </w:pPr>
+      <w:bookmarkStart w:id="0" w:name="_GoBack"/>
+      <w:bookmarkEnd w:id="0"/>
     </w:p>
     <w:p>
       <w:r>
@@ -1025,7 +1045,6 @@
                                 <w:lang w:val="pt-PT"/>
                               </w:rPr>
                             </w:pPr>
-                            <w:bookmarkStart w:id="0" w:name="_GoBack"/>
                             <w:proofErr w:type="spellStart"/>
                             <w:r>
                               <w:rPr>
@@ -1036,7 +1055,6 @@
                               </w:rPr>
                               <w:t>preco</w:t>
                             </w:r>
-                            <w:bookmarkEnd w:id="0"/>
                             <w:proofErr w:type="spellEnd"/>
                           </w:p>
                         </w:txbxContent>
@@ -1059,7 +1077,7 @@
               </wp:anchor>
             </w:drawing>
           </mc:Choice>
-          <mc:Fallback>
+          <mc:Fallback xmlns:w16se="http://schemas.microsoft.com/office/word/2015/wordml/symex" xmlns:w15="http://schemas.microsoft.com/office/word/2012/wordml" xmlns:cx5="http://schemas.microsoft.com/office/drawing/2016/5/11/chartex" xmlns:cx4="http://schemas.microsoft.com/office/drawing/2016/5/10/chartex" xmlns:cx3="http://schemas.microsoft.com/office/drawing/2016/5/9/chartex" xmlns:cx2="http://schemas.microsoft.com/office/drawing/2015/10/21/chartex" xmlns:cx1="http://schemas.microsoft.com/office/drawing/2015/9/8/chartex" xmlns:cx="http://schemas.microsoft.com/office/drawing/2014/chartex">
             <w:pict>
               <v:oval w14:anchorId="197A650A" id="Oval 75" o:spid="_x0000_s1027" style="position:absolute;margin-left:303.8pt;margin-top:214.8pt;width:48.25pt;height:26.25pt;z-index:251530240;visibility:visible;mso-wrap-style:square;mso-width-percent:0;mso-height-percent:0;mso-wrap-distance-left:9pt;mso-wrap-distance-top:0;mso-wrap-distance-right:9pt;mso-wrap-distance-bottom:0;mso-position-horizontal:absolute;mso-position-horizontal-relative:margin;mso-position-vertical:absolute;mso-position-vertical-relative:text;mso-width-percent:0;mso-height-percent:0;mso-width-relative:margin;mso-height-relative:margin;v-text-anchor:middle" o:gfxdata="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" fillcolor="window" strokecolor="windowText">
                 <v:stroke joinstyle="miter"/>
@@ -1098,6 +1116,10 @@
         </mc:AlternateContent>
       </w:r>
       <w:r>
+        <w:rPr>
+          <w:noProof/>
+          <w:lang w:val="pt-PT" w:eastAsia="pt-PT"/>
+        </w:rPr>
         <mc:AlternateContent>
           <mc:Choice Requires="wps">
             <w:drawing>
@@ -1161,7 +1183,7 @@
               </wp:anchor>
             </w:drawing>
           </mc:Choice>
-          <mc:Fallback>
+          <mc:Fallback xmlns:w16se="http://schemas.microsoft.com/office/word/2015/wordml/symex" xmlns:w15="http://schemas.microsoft.com/office/word/2012/wordml" xmlns:cx5="http://schemas.microsoft.com/office/drawing/2016/5/11/chartex" xmlns:cx4="http://schemas.microsoft.com/office/drawing/2016/5/10/chartex" xmlns:cx3="http://schemas.microsoft.com/office/drawing/2016/5/9/chartex" xmlns:cx2="http://schemas.microsoft.com/office/drawing/2015/10/21/chartex" xmlns:cx1="http://schemas.microsoft.com/office/drawing/2015/9/8/chartex" xmlns:cx="http://schemas.microsoft.com/office/drawing/2014/chartex">
             <w:pict>
               <v:line w14:anchorId="65106A45" id="Conexão reta 216" o:spid="_x0000_s1026" style="position:absolute;flip:y;z-index:252322816;visibility:visible;mso-wrap-style:square;mso-width-percent:0;mso-height-percent:0;mso-wrap-distance-left:9pt;mso-wrap-distance-top:0;mso-wrap-distance-right:9pt;mso-wrap-distance-bottom:0;mso-position-horizontal:absolute;mso-position-horizontal-relative:margin;mso-position-vertical:absolute;mso-position-vertical-relative:text;mso-width-percent:0;mso-height-percent:0;mso-width-relative:margin;mso-height-relative:margin" from="383.1pt,210.35pt" to="388.2pt,222.35pt" o:gfxdata="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" strokecolor="#7f7f7f [1612]" strokeweight="1.75pt">
                 <v:stroke joinstyle="miter"/>
@@ -1172,6 +1194,10 @@
         </mc:AlternateContent>
       </w:r>
       <w:r>
+        <w:rPr>
+          <w:noProof/>
+          <w:lang w:val="pt-PT" w:eastAsia="pt-PT"/>
+        </w:rPr>
         <mc:AlternateContent>
           <mc:Choice Requires="wps">
             <w:drawing>
@@ -1254,7 +1280,7 @@
               </wp:anchor>
             </w:drawing>
           </mc:Choice>
-          <mc:Fallback>
+          <mc:Fallback xmlns:w16se="http://schemas.microsoft.com/office/word/2015/wordml/symex" xmlns:w15="http://schemas.microsoft.com/office/word/2012/wordml" xmlns:cx5="http://schemas.microsoft.com/office/drawing/2016/5/11/chartex" xmlns:cx4="http://schemas.microsoft.com/office/drawing/2016/5/10/chartex" xmlns:cx3="http://schemas.microsoft.com/office/drawing/2016/5/9/chartex" xmlns:cx2="http://schemas.microsoft.com/office/drawing/2015/10/21/chartex" xmlns:cx1="http://schemas.microsoft.com/office/drawing/2015/9/8/chartex" xmlns:cx="http://schemas.microsoft.com/office/drawing/2014/chartex">
             <w:pict>
               <v:oval w14:anchorId="472F37E5" id="Oval 217" o:spid="_x0000_s1028" style="position:absolute;margin-left:363.05pt;margin-top:222.35pt;width:36.3pt;height:14.7pt;z-index:252402688;visibility:visible;mso-wrap-style:square;mso-width-percent:0;mso-height-percent:0;mso-wrap-distance-left:9pt;mso-wrap-distance-top:0;mso-wrap-distance-right:9pt;mso-wrap-distance-bottom:0;mso-position-horizontal:absolute;mso-position-horizontal-relative:margin;mso-position-vertical:absolute;mso-position-vertical-relative:text;mso-width-percent:0;mso-height-percent:0;mso-width-relative:margin;mso-height-relative:margin;v-text-anchor:middle" o:gfxdata="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" fillcolor="window" strokecolor="windowText">
                 <v:stroke joinstyle="miter"/>
@@ -1289,6 +1315,10 @@
         </mc:AlternateContent>
       </w:r>
       <w:r>
+        <w:rPr>
+          <w:noProof/>
+          <w:lang w:val="pt-PT" w:eastAsia="pt-PT"/>
+        </w:rPr>
         <mc:AlternateContent>
           <mc:Choice Requires="wps">
             <w:drawing>
@@ -1352,7 +1382,7 @@
               </wp:anchor>
             </w:drawing>
           </mc:Choice>
-          <mc:Fallback>
+          <mc:Fallback xmlns:w16se="http://schemas.microsoft.com/office/word/2015/wordml/symex" xmlns:w15="http://schemas.microsoft.com/office/word/2012/wordml" xmlns:cx5="http://schemas.microsoft.com/office/drawing/2016/5/11/chartex" xmlns:cx4="http://schemas.microsoft.com/office/drawing/2016/5/10/chartex" xmlns:cx3="http://schemas.microsoft.com/office/drawing/2016/5/9/chartex" xmlns:cx2="http://schemas.microsoft.com/office/drawing/2015/10/21/chartex" xmlns:cx1="http://schemas.microsoft.com/office/drawing/2015/9/8/chartex" xmlns:cx="http://schemas.microsoft.com/office/drawing/2014/chartex">
             <w:pict>
               <v:line w14:anchorId="3E08736C" id="Conexão reta 214" o:spid="_x0000_s1026" style="position:absolute;flip:x y;z-index:252197888;visibility:visible;mso-wrap-style:square;mso-width-percent:0;mso-height-percent:0;mso-wrap-distance-left:9pt;mso-wrap-distance-top:0;mso-wrap-distance-right:9pt;mso-wrap-distance-bottom:0;mso-position-horizontal:absolute;mso-position-horizontal-relative:margin;mso-position-vertical:absolute;mso-position-vertical-relative:text;mso-width-percent:0;mso-height-percent:0;mso-width-relative:margin;mso-height-relative:margin" from="276.9pt,173.3pt" to="289.15pt,182.7pt" o:gfxdata="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" strokecolor="#7f7f7f [1612]" strokeweight="1.75pt">
                 <v:stroke joinstyle="miter"/>
@@ -1363,6 +1393,10 @@
         </mc:AlternateContent>
       </w:r>
       <w:r>
+        <w:rPr>
+          <w:noProof/>
+          <w:lang w:val="pt-PT" w:eastAsia="pt-PT"/>
+        </w:rPr>
         <mc:AlternateContent>
           <mc:Choice Requires="wps">
             <w:drawing>
@@ -1445,7 +1479,7 @@
               </wp:anchor>
             </w:drawing>
           </mc:Choice>
-          <mc:Fallback>
+          <mc:Fallback xmlns:w16se="http://schemas.microsoft.com/office/word/2015/wordml/symex" xmlns:w15="http://schemas.microsoft.com/office/word/2012/wordml" xmlns:cx5="http://schemas.microsoft.com/office/drawing/2016/5/11/chartex" xmlns:cx4="http://schemas.microsoft.com/office/drawing/2016/5/10/chartex" xmlns:cx3="http://schemas.microsoft.com/office/drawing/2016/5/9/chartex" xmlns:cx2="http://schemas.microsoft.com/office/drawing/2015/10/21/chartex" xmlns:cx1="http://schemas.microsoft.com/office/drawing/2015/9/8/chartex" xmlns:cx="http://schemas.microsoft.com/office/drawing/2014/chartex">
             <w:pict>
               <v:oval w14:anchorId="472F37E5" id="Oval 215" o:spid="_x0000_s1029" style="position:absolute;margin-left:286pt;margin-top:179.8pt;width:36.3pt;height:14.7pt;z-index:252237824;visibility:visible;mso-wrap-style:square;mso-width-percent:0;mso-height-percent:0;mso-wrap-distance-left:9pt;mso-wrap-distance-top:0;mso-wrap-distance-right:9pt;mso-wrap-distance-bottom:0;mso-position-horizontal:absolute;mso-position-horizontal-relative:margin;mso-position-vertical:absolute;mso-position-vertical-relative:text;mso-width-percent:0;mso-height-percent:0;mso-width-relative:margin;mso-height-relative:margin;v-text-anchor:middle" o:gfxdata="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" fillcolor="window" strokecolor="windowText">
                 <v:stroke joinstyle="miter"/>
@@ -1480,6 +1514,10 @@
         </mc:AlternateContent>
       </w:r>
       <w:r>
+        <w:rPr>
+          <w:noProof/>
+          <w:lang w:val="pt-PT" w:eastAsia="pt-PT"/>
+        </w:rPr>
         <mc:AlternateContent>
           <mc:Choice Requires="wps">
             <w:drawing>
@@ -1543,7 +1581,7 @@
               </wp:anchor>
             </w:drawing>
           </mc:Choice>
-          <mc:Fallback>
+          <mc:Fallback xmlns:w16se="http://schemas.microsoft.com/office/word/2015/wordml/symex" xmlns:w15="http://schemas.microsoft.com/office/word/2012/wordml" xmlns:cx5="http://schemas.microsoft.com/office/drawing/2016/5/11/chartex" xmlns:cx4="http://schemas.microsoft.com/office/drawing/2016/5/10/chartex" xmlns:cx3="http://schemas.microsoft.com/office/drawing/2016/5/9/chartex" xmlns:cx2="http://schemas.microsoft.com/office/drawing/2015/10/21/chartex" xmlns:cx1="http://schemas.microsoft.com/office/drawing/2015/9/8/chartex" xmlns:cx="http://schemas.microsoft.com/office/drawing/2014/chartex">
             <w:pict>
               <v:line w14:anchorId="5A77D37E" id="Conexão reta 212" o:spid="_x0000_s1026" style="position:absolute;flip:y;z-index:252084224;visibility:visible;mso-wrap-style:square;mso-width-percent:0;mso-height-percent:0;mso-wrap-distance-left:9pt;mso-wrap-distance-top:0;mso-wrap-distance-right:9pt;mso-wrap-distance-bottom:0;mso-position-horizontal:absolute;mso-position-horizontal-relative:margin;mso-position-vertical:absolute;mso-position-vertical-relative:text;mso-width-percent:0;mso-height-percent:0;mso-width-relative:margin;mso-height-relative:margin" from="517.8pt,94.15pt" to="523.3pt,108.4pt" o:gfxdata="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" strokecolor="#7f7f7f [1612]" strokeweight="1.75pt">
                 <v:stroke joinstyle="miter"/>
@@ -1554,6 +1592,10 @@
         </mc:AlternateContent>
       </w:r>
       <w:r>
+        <w:rPr>
+          <w:noProof/>
+          <w:lang w:val="pt-PT" w:eastAsia="pt-PT"/>
+        </w:rPr>
         <mc:AlternateContent>
           <mc:Choice Requires="wps">
             <w:drawing>
@@ -1636,7 +1678,7 @@
               </wp:anchor>
             </w:drawing>
           </mc:Choice>
-          <mc:Fallback>
+          <mc:Fallback xmlns:w16se="http://schemas.microsoft.com/office/word/2015/wordml/symex" xmlns:w15="http://schemas.microsoft.com/office/word/2012/wordml" xmlns:cx5="http://schemas.microsoft.com/office/drawing/2016/5/11/chartex" xmlns:cx4="http://schemas.microsoft.com/office/drawing/2016/5/10/chartex" xmlns:cx3="http://schemas.microsoft.com/office/drawing/2016/5/9/chartex" xmlns:cx2="http://schemas.microsoft.com/office/drawing/2015/10/21/chartex" xmlns:cx1="http://schemas.microsoft.com/office/drawing/2015/9/8/chartex" xmlns:cx="http://schemas.microsoft.com/office/drawing/2014/chartex">
             <w:pict>
               <v:oval w14:anchorId="472F37E5" id="Oval 213" o:spid="_x0000_s1030" style="position:absolute;margin-left:509.05pt;margin-top:79.65pt;width:36.3pt;height:14.7pt;z-index:252157952;visibility:visible;mso-wrap-style:square;mso-width-percent:0;mso-height-percent:0;mso-wrap-distance-left:9pt;mso-wrap-distance-top:0;mso-wrap-distance-right:9pt;mso-wrap-distance-bottom:0;mso-position-horizontal:absolute;mso-position-horizontal-relative:margin;mso-position-vertical:absolute;mso-position-vertical-relative:text;mso-width-percent:0;mso-height-percent:0;mso-width-relative:margin;mso-height-relative:margin;v-text-anchor:middle" o:gfxdata="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" fillcolor="window" strokecolor="windowText">
                 <v:stroke joinstyle="miter"/>
@@ -1671,6 +1713,10 @@
         </mc:AlternateContent>
       </w:r>
       <w:r>
+        <w:rPr>
+          <w:noProof/>
+          <w:lang w:val="pt-PT" w:eastAsia="pt-PT"/>
+        </w:rPr>
         <mc:AlternateContent>
           <mc:Choice Requires="wps">
             <w:drawing>
@@ -1734,7 +1780,7 @@
               </wp:anchor>
             </w:drawing>
           </mc:Choice>
-          <mc:Fallback>
+          <mc:Fallback xmlns:w16se="http://schemas.microsoft.com/office/word/2015/wordml/symex" xmlns:w15="http://schemas.microsoft.com/office/word/2012/wordml" xmlns:cx5="http://schemas.microsoft.com/office/drawing/2016/5/11/chartex" xmlns:cx4="http://schemas.microsoft.com/office/drawing/2016/5/10/chartex" xmlns:cx3="http://schemas.microsoft.com/office/drawing/2016/5/9/chartex" xmlns:cx2="http://schemas.microsoft.com/office/drawing/2015/10/21/chartex" xmlns:cx1="http://schemas.microsoft.com/office/drawing/2015/9/8/chartex" xmlns:cx="http://schemas.microsoft.com/office/drawing/2014/chartex">
             <w:pict>
               <v:line w14:anchorId="11FB2337" id="Conexão reta 190" o:spid="_x0000_s1026" style="position:absolute;flip:y;z-index:251817984;visibility:visible;mso-wrap-style:square;mso-width-percent:0;mso-height-percent:0;mso-wrap-distance-left:9pt;mso-wrap-distance-top:0;mso-wrap-distance-right:9pt;mso-wrap-distance-bottom:0;mso-position-horizontal:absolute;mso-position-horizontal-relative:margin;mso-position-vertical:absolute;mso-position-vertical-relative:text;mso-width-percent:0;mso-height-percent:0;mso-width-relative:margin;mso-height-relative:margin" from="570.55pt,256.95pt" to="593.65pt,266.2pt" o:gfxdata="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" strokecolor="#7f7f7f [1612]" strokeweight="1.75pt">
                 <v:stroke joinstyle="miter"/>
@@ -1745,6 +1791,10 @@
         </mc:AlternateContent>
       </w:r>
       <w:r>
+        <w:rPr>
+          <w:noProof/>
+          <w:lang w:val="pt-PT" w:eastAsia="pt-PT"/>
+        </w:rPr>
         <mc:AlternateContent>
           <mc:Choice Requires="wps">
             <w:drawing>
@@ -1827,7 +1877,7 @@
               </wp:anchor>
             </w:drawing>
           </mc:Choice>
-          <mc:Fallback>
+          <mc:Fallback xmlns:w16se="http://schemas.microsoft.com/office/word/2015/wordml/symex" xmlns:w15="http://schemas.microsoft.com/office/word/2012/wordml" xmlns:cx5="http://schemas.microsoft.com/office/drawing/2016/5/11/chartex" xmlns:cx4="http://schemas.microsoft.com/office/drawing/2016/5/10/chartex" xmlns:cx3="http://schemas.microsoft.com/office/drawing/2016/5/9/chartex" xmlns:cx2="http://schemas.microsoft.com/office/drawing/2015/10/21/chartex" xmlns:cx1="http://schemas.microsoft.com/office/drawing/2015/9/8/chartex" xmlns:cx="http://schemas.microsoft.com/office/drawing/2014/chartex">
             <w:pict>
               <v:oval w14:anchorId="472F37E5" id="Oval 211" o:spid="_x0000_s1031" style="position:absolute;margin-left:593.05pt;margin-top:247.5pt;width:36.3pt;height:14.7pt;z-index:252009472;visibility:visible;mso-wrap-style:square;mso-width-percent:0;mso-height-percent:0;mso-wrap-distance-left:9pt;mso-wrap-distance-top:0;mso-wrap-distance-right:9pt;mso-wrap-distance-bottom:0;mso-position-horizontal:absolute;mso-position-horizontal-relative:margin;mso-position-vertical:absolute;mso-position-vertical-relative:text;mso-width-percent:0;mso-height-percent:0;mso-width-relative:margin;mso-height-relative:margin;v-text-anchor:middle" o:gfxdata="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" fillcolor="window" strokecolor="windowText">
                 <v:stroke joinstyle="miter"/>
@@ -1929,7 +1979,7 @@
               </wp:anchor>
             </w:drawing>
           </mc:Choice>
-          <mc:Fallback>
+          <mc:Fallback xmlns:w16se="http://schemas.microsoft.com/office/word/2015/wordml/symex" xmlns:w15="http://schemas.microsoft.com/office/word/2012/wordml" xmlns:cx5="http://schemas.microsoft.com/office/drawing/2016/5/11/chartex" xmlns:cx4="http://schemas.microsoft.com/office/drawing/2016/5/10/chartex" xmlns:cx3="http://schemas.microsoft.com/office/drawing/2016/5/9/chartex" xmlns:cx2="http://schemas.microsoft.com/office/drawing/2015/10/21/chartex" xmlns:cx1="http://schemas.microsoft.com/office/drawing/2015/9/8/chartex" xmlns:cx="http://schemas.microsoft.com/office/drawing/2014/chartex">
             <w:pict>
               <v:line w14:anchorId="135E443F" id="Conexão reta 189" o:spid="_x0000_s1026" style="position:absolute;flip:y;z-index:251352064;visibility:visible;mso-wrap-style:square;mso-width-percent:0;mso-height-percent:0;mso-wrap-distance-left:9pt;mso-wrap-distance-top:0;mso-wrap-distance-right:9pt;mso-wrap-distance-bottom:0;mso-position-horizontal:absolute;mso-position-horizontal-relative:margin;mso-position-vertical:absolute;mso-position-vertical-relative:text;mso-width-percent:0;mso-height-percent:0;mso-width-relative:margin;mso-height-relative:margin" from="66.25pt,378.45pt" to="71.35pt,390.45pt" o:gfxdata="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" strokecolor="#7f7f7f [1612]" strokeweight="1.75pt">
                 <v:stroke joinstyle="miter"/>
@@ -2026,7 +2076,7 @@
               </wp:anchor>
             </w:drawing>
           </mc:Choice>
-          <mc:Fallback>
+          <mc:Fallback xmlns:w16se="http://schemas.microsoft.com/office/word/2015/wordml/symex" xmlns:w15="http://schemas.microsoft.com/office/word/2012/wordml" xmlns:cx5="http://schemas.microsoft.com/office/drawing/2016/5/11/chartex" xmlns:cx4="http://schemas.microsoft.com/office/drawing/2016/5/10/chartex" xmlns:cx3="http://schemas.microsoft.com/office/drawing/2016/5/9/chartex" xmlns:cx2="http://schemas.microsoft.com/office/drawing/2015/10/21/chartex" xmlns:cx1="http://schemas.microsoft.com/office/drawing/2015/9/8/chartex" xmlns:cx="http://schemas.microsoft.com/office/drawing/2014/chartex">
             <w:pict>
               <v:oval w14:anchorId="14624141" id="Oval 183" o:spid="_x0000_s1032" style="position:absolute;margin-left:46.2pt;margin-top:390.45pt;width:36.3pt;height:14.7pt;z-index:252242944;visibility:visible;mso-wrap-style:square;mso-width-percent:0;mso-height-percent:0;mso-wrap-distance-left:9pt;mso-wrap-distance-top:0;mso-wrap-distance-right:9pt;mso-wrap-distance-bottom:0;mso-position-horizontal:absolute;mso-position-horizontal-relative:margin;mso-position-vertical:absolute;mso-position-vertical-relative:text;mso-width-percent:0;mso-height-percent:0;mso-width-relative:margin;mso-height-relative:margin;v-text-anchor:middle" o:gfxdata="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" fillcolor="window" strokecolor="windowText">
                 <v:stroke joinstyle="miter"/>
@@ -2128,7 +2178,7 @@
               </wp:anchor>
             </w:drawing>
           </mc:Choice>
-          <mc:Fallback>
+          <mc:Fallback xmlns:w16se="http://schemas.microsoft.com/office/word/2015/wordml/symex" xmlns:w15="http://schemas.microsoft.com/office/word/2012/wordml" xmlns:cx5="http://schemas.microsoft.com/office/drawing/2016/5/11/chartex" xmlns:cx4="http://schemas.microsoft.com/office/drawing/2016/5/10/chartex" xmlns:cx3="http://schemas.microsoft.com/office/drawing/2016/5/9/chartex" xmlns:cx2="http://schemas.microsoft.com/office/drawing/2015/10/21/chartex" xmlns:cx1="http://schemas.microsoft.com/office/drawing/2015/9/8/chartex" xmlns:cx="http://schemas.microsoft.com/office/drawing/2014/chartex">
             <w:pict>
               <v:line w14:anchorId="2D5B4FC1" id="Conexão reta 83" o:spid="_x0000_s1026" style="position:absolute;flip:x y;z-index:251625472;visibility:visible;mso-wrap-style:square;mso-width-percent:0;mso-height-percent:0;mso-wrap-distance-left:9pt;mso-wrap-distance-top:0;mso-wrap-distance-right:9pt;mso-wrap-distance-bottom:0;mso-position-horizontal:absolute;mso-position-horizontal-relative:margin;mso-position-vertical:absolute;mso-position-vertical-relative:text;mso-width-percent:0;mso-height-percent:0;mso-width-relative:margin;mso-height-relative:margin" from="32.05pt,314.55pt" to="44.6pt,318.3pt" o:gfxdata="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" strokecolor="#7f7f7f [1612]" strokeweight="1.75pt">
                 <v:stroke joinstyle="miter"/>
@@ -2225,7 +2275,7 @@
               </wp:anchor>
             </w:drawing>
           </mc:Choice>
-          <mc:Fallback>
+          <mc:Fallback xmlns:w16se="http://schemas.microsoft.com/office/word/2015/wordml/symex" xmlns:w15="http://schemas.microsoft.com/office/word/2012/wordml" xmlns:cx5="http://schemas.microsoft.com/office/drawing/2016/5/11/chartex" xmlns:cx4="http://schemas.microsoft.com/office/drawing/2016/5/10/chartex" xmlns:cx3="http://schemas.microsoft.com/office/drawing/2016/5/9/chartex" xmlns:cx2="http://schemas.microsoft.com/office/drawing/2015/10/21/chartex" xmlns:cx1="http://schemas.microsoft.com/office/drawing/2015/9/8/chartex" xmlns:cx="http://schemas.microsoft.com/office/drawing/2014/chartex">
             <w:pict>
               <v:oval w14:anchorId="628518F5" id="Oval 80" o:spid="_x0000_s1033" style="position:absolute;margin-left:-4.25pt;margin-top:305.55pt;width:36.3pt;height:14.7pt;z-index:251621376;visibility:visible;mso-wrap-style:square;mso-width-percent:0;mso-height-percent:0;mso-wrap-distance-left:9pt;mso-wrap-distance-top:0;mso-wrap-distance-right:9pt;mso-wrap-distance-bottom:0;mso-position-horizontal:absolute;mso-position-horizontal-relative:margin;mso-position-vertical:absolute;mso-position-vertical-relative:text;mso-width-percent:0;mso-height-percent:0;mso-width-relative:margin;mso-height-relative:margin;v-text-anchor:middle" o:gfxdata="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" fillcolor="window" strokecolor="windowText">
                 <v:stroke joinstyle="miter"/>
@@ -2327,7 +2377,7 @@
               </wp:anchor>
             </w:drawing>
           </mc:Choice>
-          <mc:Fallback>
+          <mc:Fallback xmlns:w16se="http://schemas.microsoft.com/office/word/2015/wordml/symex" xmlns:w15="http://schemas.microsoft.com/office/word/2012/wordml" xmlns:cx5="http://schemas.microsoft.com/office/drawing/2016/5/11/chartex" xmlns:cx4="http://schemas.microsoft.com/office/drawing/2016/5/10/chartex" xmlns:cx3="http://schemas.microsoft.com/office/drawing/2016/5/9/chartex" xmlns:cx2="http://schemas.microsoft.com/office/drawing/2015/10/21/chartex" xmlns:cx1="http://schemas.microsoft.com/office/drawing/2015/9/8/chartex" xmlns:cx="http://schemas.microsoft.com/office/drawing/2014/chartex">
             <w:pict>
               <v:line w14:anchorId="5D27DF04" id="Conexão reta 62" o:spid="_x0000_s1026" style="position:absolute;flip:x y;z-index:251188224;visibility:visible;mso-wrap-style:square;mso-width-percent:0;mso-height-percent:0;mso-wrap-distance-left:9pt;mso-wrap-distance-top:0;mso-wrap-distance-right:9pt;mso-wrap-distance-bottom:0;mso-position-horizontal:absolute;mso-position-horizontal-relative:margin;mso-position-vertical:absolute;mso-position-vertical-relative:text;mso-width-percent:0;mso-height-percent:0;mso-width-relative:margin;mso-height-relative:margin" from="32.05pt,301.65pt" to="45.05pt,315.1pt" o:gfxdata="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" strokecolor="#7f7f7f [1612]" strokeweight="1.75pt">
                 <v:stroke joinstyle="miter"/>
@@ -2424,7 +2474,7 @@
               </wp:anchor>
             </w:drawing>
           </mc:Choice>
-          <mc:Fallback>
+          <mc:Fallback xmlns:w16se="http://schemas.microsoft.com/office/word/2015/wordml/symex" xmlns:w15="http://schemas.microsoft.com/office/word/2012/wordml" xmlns:cx5="http://schemas.microsoft.com/office/drawing/2016/5/11/chartex" xmlns:cx4="http://schemas.microsoft.com/office/drawing/2016/5/10/chartex" xmlns:cx3="http://schemas.microsoft.com/office/drawing/2016/5/9/chartex" xmlns:cx2="http://schemas.microsoft.com/office/drawing/2015/10/21/chartex" xmlns:cx1="http://schemas.microsoft.com/office/drawing/2015/9/8/chartex" xmlns:cx="http://schemas.microsoft.com/office/drawing/2014/chartex">
             <w:pict>
               <v:oval w14:anchorId="788BCB67" id="Oval 29" o:spid="_x0000_s1034" style="position:absolute;margin-left:9.25pt;margin-top:288.75pt;width:27.5pt;height:14.7pt;z-index:251172864;visibility:visible;mso-wrap-style:square;mso-width-percent:0;mso-height-percent:0;mso-wrap-distance-left:9pt;mso-wrap-distance-top:0;mso-wrap-distance-right:9pt;mso-wrap-distance-bottom:0;mso-position-horizontal:absolute;mso-position-horizontal-relative:margin;mso-position-vertical:absolute;mso-position-vertical-relative:text;mso-width-percent:0;mso-height-percent:0;mso-width-relative:margin;mso-height-relative:margin;v-text-anchor:middle" o:gfxdata="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" fillcolor="window" strokecolor="windowText">
                 <v:stroke joinstyle="miter"/>
@@ -2526,7 +2576,7 @@
               </wp:anchor>
             </w:drawing>
           </mc:Choice>
-          <mc:Fallback>
+          <mc:Fallback xmlns:w16se="http://schemas.microsoft.com/office/word/2015/wordml/symex" xmlns:w15="http://schemas.microsoft.com/office/word/2012/wordml" xmlns:cx5="http://schemas.microsoft.com/office/drawing/2016/5/11/chartex" xmlns:cx4="http://schemas.microsoft.com/office/drawing/2016/5/10/chartex" xmlns:cx3="http://schemas.microsoft.com/office/drawing/2016/5/9/chartex" xmlns:cx2="http://schemas.microsoft.com/office/drawing/2015/10/21/chartex" xmlns:cx1="http://schemas.microsoft.com/office/drawing/2015/9/8/chartex" xmlns:cx="http://schemas.microsoft.com/office/drawing/2014/chartex">
             <w:pict>
               <v:line w14:anchorId="368E5F3C" id="Conexão reta 116" o:spid="_x0000_s1026" style="position:absolute;z-index:251047936;visibility:visible;mso-wrap-style:square;mso-width-percent:0;mso-height-percent:0;mso-wrap-distance-left:9pt;mso-wrap-distance-top:0;mso-wrap-distance-right:9pt;mso-wrap-distance-bottom:0;mso-position-horizontal:absolute;mso-position-horizontal-relative:margin;mso-position-vertical:absolute;mso-position-vertical-relative:text;mso-width-percent:0;mso-height-percent:0;mso-width-relative:margin;mso-height-relative:margin" from="39.8pt,289.35pt" to="44.55pt,308.2pt" o:gfxdata="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" strokecolor="#7f7f7f [1612]" strokeweight="1.75pt">
                 <v:stroke joinstyle="miter"/>
@@ -2650,7 +2700,7 @@
               </wp:anchor>
             </w:drawing>
           </mc:Choice>
-          <mc:Fallback>
+          <mc:Fallback xmlns:w16se="http://schemas.microsoft.com/office/word/2015/wordml/symex" xmlns:w15="http://schemas.microsoft.com/office/word/2012/wordml" xmlns:cx5="http://schemas.microsoft.com/office/drawing/2016/5/11/chartex" xmlns:cx4="http://schemas.microsoft.com/office/drawing/2016/5/10/chartex" xmlns:cx3="http://schemas.microsoft.com/office/drawing/2016/5/9/chartex" xmlns:cx2="http://schemas.microsoft.com/office/drawing/2015/10/21/chartex" xmlns:cx1="http://schemas.microsoft.com/office/drawing/2015/9/8/chartex" xmlns:cx="http://schemas.microsoft.com/office/drawing/2014/chartex">
             <w:pict>
               <v:oval w14:anchorId="4902DE39" id="Oval 117" o:spid="_x0000_s1035" style="position:absolute;margin-left:24.35pt;margin-top:272.25pt;width:35.4pt;height:16.8pt;z-index:251061248;visibility:visible;mso-wrap-style:square;mso-width-percent:0;mso-height-percent:0;mso-wrap-distance-left:9pt;mso-wrap-distance-top:0;mso-wrap-distance-right:9pt;mso-wrap-distance-bottom:0;mso-position-horizontal:absolute;mso-position-horizontal-relative:margin;mso-position-vertical:absolute;mso-position-vertical-relative:text;mso-width-percent:0;mso-height-percent:0;mso-width-relative:margin;mso-height-relative:margin;v-text-anchor:middle" o:gfxdata="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" fillcolor="white [3212]" strokecolor="black [3213]">
                 <v:stroke joinstyle="miter"/>
@@ -2800,7 +2850,7 @@
               </wp:anchor>
             </w:drawing>
           </mc:Choice>
-          <mc:Fallback>
+          <mc:Fallback xmlns:w16se="http://schemas.microsoft.com/office/word/2015/wordml/symex" xmlns:w15="http://schemas.microsoft.com/office/word/2012/wordml" xmlns:cx5="http://schemas.microsoft.com/office/drawing/2016/5/11/chartex" xmlns:cx4="http://schemas.microsoft.com/office/drawing/2016/5/10/chartex" xmlns:cx3="http://schemas.microsoft.com/office/drawing/2016/5/9/chartex" xmlns:cx2="http://schemas.microsoft.com/office/drawing/2015/10/21/chartex" xmlns:cx1="http://schemas.microsoft.com/office/drawing/2015/9/8/chartex" xmlns:cx="http://schemas.microsoft.com/office/drawing/2014/chartex">
             <w:pict>
               <v:oval w14:anchorId="69170253" id="Oval 175" o:spid="_x0000_s1036" style="position:absolute;margin-left:-24.95pt;margin-top:242.35pt;width:53.95pt;height:17.1pt;z-index:251365376;visibility:visible;mso-wrap-style:square;mso-width-percent:0;mso-height-percent:0;mso-wrap-distance-left:9pt;mso-wrap-distance-top:0;mso-wrap-distance-right:9pt;mso-wrap-distance-bottom:0;mso-position-horizontal:absolute;mso-position-horizontal-relative:margin;mso-position-vertical:absolute;mso-position-vertical-relative:text;mso-width-percent:0;mso-height-percent:0;mso-width-relative:margin;mso-height-relative:margin;v-text-anchor:middle" o:gfxdata="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" fillcolor="white [3212]" strokecolor="black [3213]">
                 <v:stroke joinstyle="miter"/>
@@ -2904,7 +2954,7 @@
               </wp:anchor>
             </w:drawing>
           </mc:Choice>
-          <mc:Fallback>
+          <mc:Fallback xmlns:w16se="http://schemas.microsoft.com/office/word/2015/wordml/symex" xmlns:w15="http://schemas.microsoft.com/office/word/2012/wordml" xmlns:cx5="http://schemas.microsoft.com/office/drawing/2016/5/11/chartex" xmlns:cx4="http://schemas.microsoft.com/office/drawing/2016/5/10/chartex" xmlns:cx3="http://schemas.microsoft.com/office/drawing/2016/5/9/chartex" xmlns:cx2="http://schemas.microsoft.com/office/drawing/2015/10/21/chartex" xmlns:cx1="http://schemas.microsoft.com/office/drawing/2015/9/8/chartex" xmlns:cx="http://schemas.microsoft.com/office/drawing/2014/chartex">
             <w:pict>
               <v:line w14:anchorId="0BA59F2B" id="Conexão reta 46" o:spid="_x0000_s1026" style="position:absolute;z-index:251250688;visibility:visible;mso-wrap-style:square;mso-width-percent:0;mso-height-percent:0;mso-wrap-distance-left:9pt;mso-wrap-distance-top:0;mso-wrap-distance-right:9pt;mso-wrap-distance-bottom:0;mso-position-horizontal:absolute;mso-position-horizontal-relative:text;mso-position-vertical:absolute;mso-position-vertical-relative:text;mso-width-percent:0;mso-height-percent:0;mso-width-relative:margin;mso-height-relative:margin" from="74.45pt,274.35pt" to="91.35pt,274.35pt" o:gfxdata="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" strokecolor="#7f7f7f [1612]" strokeweight="1.75pt">
                 <v:stroke joinstyle="miter"/>
@@ -2981,7 +3031,7 @@
               </wp:anchor>
             </w:drawing>
           </mc:Choice>
-          <mc:Fallback>
+          <mc:Fallback xmlns:w16se="http://schemas.microsoft.com/office/word/2015/wordml/symex" xmlns:w15="http://schemas.microsoft.com/office/word/2012/wordml" xmlns:cx5="http://schemas.microsoft.com/office/drawing/2016/5/11/chartex" xmlns:cx4="http://schemas.microsoft.com/office/drawing/2016/5/10/chartex" xmlns:cx3="http://schemas.microsoft.com/office/drawing/2016/5/9/chartex" xmlns:cx2="http://schemas.microsoft.com/office/drawing/2015/10/21/chartex" xmlns:cx1="http://schemas.microsoft.com/office/drawing/2015/9/8/chartex" xmlns:cx="http://schemas.microsoft.com/office/drawing/2014/chartex">
             <w:pict>
               <v:line w14:anchorId="7044DE8C" id="Conexão reta 182" o:spid="_x0000_s1026" style="position:absolute;z-index:251616256;visibility:visible;mso-wrap-style:square;mso-width-percent:0;mso-height-percent:0;mso-wrap-distance-left:9pt;mso-wrap-distance-top:0;mso-wrap-distance-right:9pt;mso-wrap-distance-bottom:0;mso-position-horizontal:absolute;mso-position-horizontal-relative:text;mso-position-vertical:absolute;mso-position-vertical-relative:text;mso-width-percent:0;mso-height-percent:0;mso-width-relative:margin;mso-height-relative:margin" from="132.65pt,299.15pt" to="132.65pt,316.65pt" o:gfxdata="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" strokecolor="#7f7f7f [1612]" strokeweight="1.75pt">
                 <v:stroke joinstyle="miter"/>
@@ -3058,7 +3108,7 @@
               </wp:anchor>
             </w:drawing>
           </mc:Choice>
-          <mc:Fallback>
+          <mc:Fallback xmlns:w16se="http://schemas.microsoft.com/office/word/2015/wordml/symex" xmlns:w15="http://schemas.microsoft.com/office/word/2012/wordml" xmlns:cx5="http://schemas.microsoft.com/office/drawing/2016/5/11/chartex" xmlns:cx4="http://schemas.microsoft.com/office/drawing/2016/5/10/chartex" xmlns:cx3="http://schemas.microsoft.com/office/drawing/2016/5/9/chartex" xmlns:cx2="http://schemas.microsoft.com/office/drawing/2015/10/21/chartex" xmlns:cx1="http://schemas.microsoft.com/office/drawing/2015/9/8/chartex" xmlns:cx="http://schemas.microsoft.com/office/drawing/2014/chartex">
             <w:pict>
               <v:line w14:anchorId="71F7E0B9" id="Conexão reta 108" o:spid="_x0000_s1026" style="position:absolute;flip:y;z-index:250938368;visibility:visible;mso-wrap-style:square;mso-width-percent:0;mso-height-percent:0;mso-wrap-distance-left:9pt;mso-wrap-distance-top:0;mso-wrap-distance-right:9pt;mso-wrap-distance-bottom:0;mso-position-horizontal:absolute;mso-position-horizontal-relative:margin;mso-position-vertical:absolute;mso-position-vertical-relative:text;mso-width-percent:0;mso-height-percent:0;mso-width-relative:margin;mso-height-relative:margin" from="253.5pt,234.2pt" to="259.2pt,249.8pt" o:gfxdata="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" strokecolor="#7f7f7f [1612]" strokeweight="1.75pt">
                 <v:stroke joinstyle="miter"/>
@@ -3168,7 +3218,7 @@
               </wp:anchor>
             </w:drawing>
           </mc:Choice>
-          <mc:Fallback>
+          <mc:Fallback xmlns:w16se="http://schemas.microsoft.com/office/word/2015/wordml/symex" xmlns:w15="http://schemas.microsoft.com/office/word/2012/wordml" xmlns:cx5="http://schemas.microsoft.com/office/drawing/2016/5/11/chartex" xmlns:cx4="http://schemas.microsoft.com/office/drawing/2016/5/10/chartex" xmlns:cx3="http://schemas.microsoft.com/office/drawing/2016/5/9/chartex" xmlns:cx2="http://schemas.microsoft.com/office/drawing/2015/10/21/chartex" xmlns:cx1="http://schemas.microsoft.com/office/drawing/2015/9/8/chartex" xmlns:cx="http://schemas.microsoft.com/office/drawing/2014/chartex">
             <w:pict>
               <v:oval w14:anchorId="3B5DCCBB" id="Oval 106" o:spid="_x0000_s1037" style="position:absolute;margin-left:213.6pt;margin-top:212.75pt;width:54.5pt;height:25.4pt;z-index:252416000;visibility:visible;mso-wrap-style:square;mso-width-percent:0;mso-height-percent:0;mso-wrap-distance-left:9pt;mso-wrap-distance-top:0;mso-wrap-distance-right:9pt;mso-wrap-distance-bottom:0;mso-position-horizontal:absolute;mso-position-horizontal-relative:margin;mso-position-vertical:absolute;mso-position-vertical-relative:text;mso-width-percent:0;mso-height-percent:0;mso-width-relative:margin;mso-height-relative:margin;v-text-anchor:middle" o:gfxdata="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" fillcolor="white [3212]" strokecolor="black [3213]">
                 <v:stroke joinstyle="miter"/>
@@ -3270,7 +3320,7 @@
               </wp:anchor>
             </w:drawing>
           </mc:Choice>
-          <mc:Fallback>
+          <mc:Fallback xmlns:w16se="http://schemas.microsoft.com/office/word/2015/wordml/symex" xmlns:w15="http://schemas.microsoft.com/office/word/2012/wordml" xmlns:cx5="http://schemas.microsoft.com/office/drawing/2016/5/11/chartex" xmlns:cx4="http://schemas.microsoft.com/office/drawing/2016/5/10/chartex" xmlns:cx3="http://schemas.microsoft.com/office/drawing/2016/5/9/chartex" xmlns:cx2="http://schemas.microsoft.com/office/drawing/2015/10/21/chartex" xmlns:cx1="http://schemas.microsoft.com/office/drawing/2015/9/8/chartex" xmlns:cx="http://schemas.microsoft.com/office/drawing/2014/chartex">
             <w:pict>
               <v:line w14:anchorId="32EF038B" id="Conexão reta 109" o:spid="_x0000_s1026" style="position:absolute;z-index:250955776;visibility:visible;mso-wrap-style:square;mso-width-percent:0;mso-height-percent:0;mso-wrap-distance-left:9pt;mso-wrap-distance-top:0;mso-wrap-distance-right:9pt;mso-wrap-distance-bottom:0;mso-position-horizontal:absolute;mso-position-horizontal-relative:margin;mso-position-vertical:absolute;mso-position-vertical-relative:text;mso-width-percent:0;mso-height-percent:0;mso-width-relative:margin;mso-height-relative:margin" from="236.85pt,268.85pt" to="240.25pt,281.3pt" o:gfxdata="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" strokecolor="#7f7f7f [1612]" strokeweight="1.75pt">
                 <v:stroke joinstyle="miter"/>
@@ -3367,7 +3417,7 @@
               </wp:anchor>
             </w:drawing>
           </mc:Choice>
-          <mc:Fallback>
+          <mc:Fallback xmlns:w16se="http://schemas.microsoft.com/office/word/2015/wordml/symex" xmlns:w15="http://schemas.microsoft.com/office/word/2012/wordml" xmlns:cx5="http://schemas.microsoft.com/office/drawing/2016/5/11/chartex" xmlns:cx4="http://schemas.microsoft.com/office/drawing/2016/5/10/chartex" xmlns:cx3="http://schemas.microsoft.com/office/drawing/2016/5/9/chartex" xmlns:cx2="http://schemas.microsoft.com/office/drawing/2015/10/21/chartex" xmlns:cx1="http://schemas.microsoft.com/office/drawing/2015/9/8/chartex" xmlns:cx="http://schemas.microsoft.com/office/drawing/2014/chartex">
             <w:pict>
               <v:oval w14:anchorId="66562D69" id="Oval 107" o:spid="_x0000_s1038" style="position:absolute;margin-left:218.7pt;margin-top:280.05pt;width:44.55pt;height:25.4pt;z-index:250919936;visibility:visible;mso-wrap-style:square;mso-width-percent:0;mso-height-percent:0;mso-wrap-distance-left:9pt;mso-wrap-distance-top:0;mso-wrap-distance-right:9pt;mso-wrap-distance-bottom:0;mso-position-horizontal:absolute;mso-position-horizontal-relative:margin;mso-position-vertical:absolute;mso-position-vertical-relative:text;mso-width-percent:0;mso-height-percent:0;mso-width-relative:margin;mso-height-relative:margin;v-text-anchor:middle" o:gfxdata="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" fillcolor="window" strokecolor="windowText">
                 <v:stroke joinstyle="miter"/>
@@ -3469,7 +3519,7 @@
               </wp:anchor>
             </w:drawing>
           </mc:Choice>
-          <mc:Fallback>
+          <mc:Fallback xmlns:w16se="http://schemas.microsoft.com/office/word/2015/wordml/symex" xmlns:w15="http://schemas.microsoft.com/office/word/2012/wordml" xmlns:cx5="http://schemas.microsoft.com/office/drawing/2016/5/11/chartex" xmlns:cx4="http://schemas.microsoft.com/office/drawing/2016/5/10/chartex" xmlns:cx3="http://schemas.microsoft.com/office/drawing/2016/5/9/chartex" xmlns:cx2="http://schemas.microsoft.com/office/drawing/2015/10/21/chartex" xmlns:cx1="http://schemas.microsoft.com/office/drawing/2015/9/8/chartex" xmlns:cx="http://schemas.microsoft.com/office/drawing/2014/chartex">
             <w:pict>
               <v:line w14:anchorId="27DBD631" id="Conexão reta 181" o:spid="_x0000_s1026" style="position:absolute;flip:x;z-index:251301888;visibility:visible;mso-wrap-style:square;mso-width-percent:0;mso-height-percent:0;mso-wrap-distance-left:9pt;mso-wrap-distance-top:0;mso-wrap-distance-right:9pt;mso-wrap-distance-bottom:0;mso-position-horizontal:absolute;mso-position-horizontal-relative:margin;mso-position-vertical:absolute;mso-position-vertical-relative:text;mso-width-percent:0;mso-height-percent:0;mso-width-relative:margin;mso-height-relative:margin" from="180.45pt,267.5pt" to="182.5pt,281.75pt" o:gfxdata="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" strokecolor="#7f7f7f [1612]" strokeweight="1.75pt">
                 <v:stroke joinstyle="miter"/>
@@ -3568,7 +3618,7 @@
               </wp:anchor>
             </w:drawing>
           </mc:Choice>
-          <mc:Fallback>
+          <mc:Fallback xmlns:w16se="http://schemas.microsoft.com/office/word/2015/wordml/symex" xmlns:w15="http://schemas.microsoft.com/office/word/2012/wordml" xmlns:cx5="http://schemas.microsoft.com/office/drawing/2016/5/11/chartex" xmlns:cx4="http://schemas.microsoft.com/office/drawing/2016/5/10/chartex" xmlns:cx3="http://schemas.microsoft.com/office/drawing/2016/5/9/chartex" xmlns:cx2="http://schemas.microsoft.com/office/drawing/2015/10/21/chartex" xmlns:cx1="http://schemas.microsoft.com/office/drawing/2015/9/8/chartex" xmlns:cx="http://schemas.microsoft.com/office/drawing/2014/chartex">
             <w:pict>
               <v:oval w14:anchorId="1E124067" id="Oval 174" o:spid="_x0000_s1039" style="position:absolute;margin-left:146.75pt;margin-top:281.9pt;width:68.65pt;height:25.35pt;z-index:251458560;visibility:visible;mso-wrap-style:square;mso-width-percent:0;mso-height-percent:0;mso-wrap-distance-left:9pt;mso-wrap-distance-top:0;mso-wrap-distance-right:9pt;mso-wrap-distance-bottom:0;mso-position-horizontal:absolute;mso-position-horizontal-relative:margin;mso-position-vertical:absolute;mso-position-vertical-relative:text;mso-width-percent:0;mso-height-percent:0;mso-width-relative:margin;mso-height-relative:margin;v-text-anchor:middle" o:gfxdata="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" fillcolor="window" strokecolor="windowText">
                 <v:stroke joinstyle="miter"/>
@@ -3672,7 +3722,7 @@
               </wp:anchor>
             </w:drawing>
           </mc:Choice>
-          <mc:Fallback>
+          <mc:Fallback xmlns:w16se="http://schemas.microsoft.com/office/word/2015/wordml/symex" xmlns:w15="http://schemas.microsoft.com/office/word/2012/wordml" xmlns:cx5="http://schemas.microsoft.com/office/drawing/2016/5/11/chartex" xmlns:cx4="http://schemas.microsoft.com/office/drawing/2016/5/10/chartex" xmlns:cx3="http://schemas.microsoft.com/office/drawing/2016/5/9/chartex" xmlns:cx2="http://schemas.microsoft.com/office/drawing/2015/10/21/chartex" xmlns:cx1="http://schemas.microsoft.com/office/drawing/2015/9/8/chartex" xmlns:cx="http://schemas.microsoft.com/office/drawing/2014/chartex">
             <w:pict>
               <v:line w14:anchorId="52F9A1F4" id="Conexão reta 105" o:spid="_x0000_s1026" style="position:absolute;flip:x y;z-index:251394048;visibility:visible;mso-wrap-style:square;mso-width-percent:0;mso-height-percent:0;mso-wrap-distance-left:9pt;mso-wrap-distance-top:0;mso-wrap-distance-right:9pt;mso-wrap-distance-bottom:0;mso-position-horizontal:absolute;mso-position-horizontal-relative:margin;mso-position-vertical:absolute;mso-position-vertical-relative:text;mso-width-percent:0;mso-height-percent:0;mso-width-relative:margin;mso-height-relative:margin" from="172.3pt,229.45pt" to="179.75pt,242.45pt" o:gfxdata="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" strokecolor="#7f7f7f [1612]" strokeweight="1.75pt">
                 <v:stroke joinstyle="miter"/>
@@ -3786,7 +3836,7 @@
               </wp:anchor>
             </w:drawing>
           </mc:Choice>
-          <mc:Fallback>
+          <mc:Fallback xmlns:w16se="http://schemas.microsoft.com/office/word/2015/wordml/symex" xmlns:w15="http://schemas.microsoft.com/office/word/2012/wordml" xmlns:cx5="http://schemas.microsoft.com/office/drawing/2016/5/11/chartex" xmlns:cx4="http://schemas.microsoft.com/office/drawing/2016/5/10/chartex" xmlns:cx3="http://schemas.microsoft.com/office/drawing/2016/5/9/chartex" xmlns:cx2="http://schemas.microsoft.com/office/drawing/2015/10/21/chartex" xmlns:cx1="http://schemas.microsoft.com/office/drawing/2015/9/8/chartex" xmlns:cx="http://schemas.microsoft.com/office/drawing/2014/chartex">
             <w:pict>
               <v:oval w14:anchorId="5024833E" id="Oval 104" o:spid="_x0000_s1040" style="position:absolute;margin-left:127pt;margin-top:217.55pt;width:45.35pt;height:25.35pt;z-index:251282432;visibility:visible;mso-wrap-style:square;mso-width-percent:0;mso-height-percent:0;mso-wrap-distance-left:9pt;mso-wrap-distance-top:0;mso-wrap-distance-right:9pt;mso-wrap-distance-bottom:0;mso-position-horizontal:absolute;mso-position-horizontal-relative:margin;mso-position-vertical:absolute;mso-position-vertical-relative:text;mso-width-percent:0;mso-height-percent:0;mso-width-relative:margin;mso-height-relative:margin;v-text-anchor:middle" o:gfxdata="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" fillcolor="white [3212]" strokecolor="black [3213]">
                 <v:stroke joinstyle="miter"/>
@@ -3892,7 +3942,7 @@
               </wp:anchor>
             </w:drawing>
           </mc:Choice>
-          <mc:Fallback>
+          <mc:Fallback xmlns:w16se="http://schemas.microsoft.com/office/word/2015/wordml/symex" xmlns:w15="http://schemas.microsoft.com/office/word/2012/wordml" xmlns:cx5="http://schemas.microsoft.com/office/drawing/2016/5/11/chartex" xmlns:cx4="http://schemas.microsoft.com/office/drawing/2016/5/10/chartex" xmlns:cx3="http://schemas.microsoft.com/office/drawing/2016/5/9/chartex" xmlns:cx2="http://schemas.microsoft.com/office/drawing/2015/10/21/chartex" xmlns:cx1="http://schemas.microsoft.com/office/drawing/2015/9/8/chartex" xmlns:cx="http://schemas.microsoft.com/office/drawing/2014/chartex">
             <w:pict>
               <v:line w14:anchorId="476C1875" id="Conexão reta 103" o:spid="_x0000_s1026" style="position:absolute;flip:x y;z-index:251018240;visibility:visible;mso-wrap-style:square;mso-width-percent:0;mso-height-percent:0;mso-wrap-distance-left:9pt;mso-wrap-distance-top:0;mso-wrap-distance-right:9pt;mso-wrap-distance-bottom:0;mso-position-horizontal:absolute;mso-position-horizontal-relative:margin;mso-position-vertical:absolute;mso-position-vertical-relative:text;mso-width-percent:0;mso-height-percent:0;mso-width-relative:margin;mso-height-relative:margin" from="172.15pt,200.25pt" to="198.85pt,205.7pt" o:gfxdata="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" strokecolor="#7f7f7f [1612]" strokeweight="1.75pt">
                 <v:stroke joinstyle="miter"/>
@@ -4006,7 +4056,7 @@
               </wp:anchor>
             </w:drawing>
           </mc:Choice>
-          <mc:Fallback>
+          <mc:Fallback xmlns:w16se="http://schemas.microsoft.com/office/word/2015/wordml/symex" xmlns:w15="http://schemas.microsoft.com/office/word/2012/wordml" xmlns:cx5="http://schemas.microsoft.com/office/drawing/2016/5/11/chartex" xmlns:cx4="http://schemas.microsoft.com/office/drawing/2016/5/10/chartex" xmlns:cx3="http://schemas.microsoft.com/office/drawing/2016/5/9/chartex" xmlns:cx2="http://schemas.microsoft.com/office/drawing/2015/10/21/chartex" xmlns:cx1="http://schemas.microsoft.com/office/drawing/2015/9/8/chartex" xmlns:cx="http://schemas.microsoft.com/office/drawing/2014/chartex">
             <w:pict>
               <v:oval w14:anchorId="20E24DB8" id="Oval 102" o:spid="_x0000_s1041" style="position:absolute;margin-left:126.6pt;margin-top:189.25pt;width:45.35pt;height:25.35pt;z-index:251004928;visibility:visible;mso-wrap-style:square;mso-width-percent:0;mso-height-percent:0;mso-wrap-distance-left:9pt;mso-wrap-distance-top:0;mso-wrap-distance-right:9pt;mso-wrap-distance-bottom:0;mso-position-horizontal:absolute;mso-position-horizontal-relative:margin;mso-position-vertical:absolute;mso-position-vertical-relative:text;mso-width-percent:0;mso-height-percent:0;mso-width-relative:margin;mso-height-relative:margin;v-text-anchor:middle" o:gfxdata="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" fillcolor="white [3212]" strokecolor="black [3213]">
                 <v:stroke joinstyle="miter"/>
@@ -4112,7 +4162,7 @@
               </wp:anchor>
             </w:drawing>
           </mc:Choice>
-          <mc:Fallback>
+          <mc:Fallback xmlns:w16se="http://schemas.microsoft.com/office/word/2015/wordml/symex" xmlns:w15="http://schemas.microsoft.com/office/word/2012/wordml" xmlns:cx5="http://schemas.microsoft.com/office/drawing/2016/5/11/chartex" xmlns:cx4="http://schemas.microsoft.com/office/drawing/2016/5/10/chartex" xmlns:cx3="http://schemas.microsoft.com/office/drawing/2016/5/9/chartex" xmlns:cx2="http://schemas.microsoft.com/office/drawing/2015/10/21/chartex" xmlns:cx1="http://schemas.microsoft.com/office/drawing/2015/9/8/chartex" xmlns:cx="http://schemas.microsoft.com/office/drawing/2014/chartex">
             <w:pict>
               <v:line w14:anchorId="264EEE96" id="Conexão reta 82" o:spid="_x0000_s1026" style="position:absolute;flip:x y;z-index:251592704;visibility:visible;mso-wrap-style:square;mso-width-percent:0;mso-height-percent:0;mso-wrap-distance-left:9pt;mso-wrap-distance-top:0;mso-wrap-distance-right:9pt;mso-wrap-distance-bottom:0;mso-position-horizontal:absolute;mso-position-horizontal-relative:text;mso-position-vertical:absolute;mso-position-vertical-relative:text;mso-width-percent:0;mso-height-percent:0;mso-width-relative:margin;mso-height-relative:margin" from="269.45pt,241pt" to="269.65pt,308.25pt" o:gfxdata="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" strokecolor="#7f7f7f [1612]" strokeweight="1.75pt">
                 <v:stroke joinstyle="miter"/>
@@ -4189,7 +4239,7 @@
               </wp:anchor>
             </w:drawing>
           </mc:Choice>
-          <mc:Fallback>
+          <mc:Fallback xmlns:w16se="http://schemas.microsoft.com/office/word/2015/wordml/symex" xmlns:w15="http://schemas.microsoft.com/office/word/2012/wordml" xmlns:cx5="http://schemas.microsoft.com/office/drawing/2016/5/11/chartex" xmlns:cx4="http://schemas.microsoft.com/office/drawing/2016/5/10/chartex" xmlns:cx3="http://schemas.microsoft.com/office/drawing/2016/5/9/chartex" xmlns:cx2="http://schemas.microsoft.com/office/drawing/2015/10/21/chartex" xmlns:cx1="http://schemas.microsoft.com/office/drawing/2015/9/8/chartex" xmlns:cx="http://schemas.microsoft.com/office/drawing/2014/chartex">
             <w:pict>
               <v:line w14:anchorId="1DAB4AA9" id="Conexão reta 152" o:spid="_x0000_s1026" style="position:absolute;z-index:251601920;visibility:visible;mso-wrap-style:square;mso-width-percent:0;mso-height-percent:0;mso-wrap-distance-left:9pt;mso-wrap-distance-top:0;mso-wrap-distance-right:9pt;mso-wrap-distance-bottom:0;mso-position-horizontal:absolute;mso-position-horizontal-relative:text;mso-position-vertical:absolute;mso-position-vertical-relative:text;mso-width-percent:0;mso-height-percent:0;mso-width-relative:margin;mso-height-relative:margin" from="127.5pt,307.55pt" to="269.65pt,308.25pt" o:gfxdata="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" strokecolor="#7f7f7f [1612]" strokeweight="1.75pt">
                 <v:stroke joinstyle="miter"/>
@@ -4229,7 +4279,7 @@
                     </pic:cNvPicPr>
                   </pic:nvPicPr>
                   <pic:blipFill rotWithShape="1">
-                    <a:blip r:embed="rId8">
+                    <a:blip r:embed="rId9">
                       <a:extLst>
                         <a:ext uri="{28A0092B-C50C-407E-A947-70E740481C1C}">
                           <a14:useLocalDpi xmlns:a14="http://schemas.microsoft.com/office/drawing/2010/main" val="0"/>
@@ -4337,7 +4387,7 @@
               </wp:anchor>
             </w:drawing>
           </mc:Choice>
-          <mc:Fallback>
+          <mc:Fallback xmlns:w16se="http://schemas.microsoft.com/office/word/2015/wordml/symex" xmlns:w15="http://schemas.microsoft.com/office/word/2012/wordml" xmlns:cx5="http://schemas.microsoft.com/office/drawing/2016/5/11/chartex" xmlns:cx4="http://schemas.microsoft.com/office/drawing/2016/5/10/chartex" xmlns:cx3="http://schemas.microsoft.com/office/drawing/2016/5/9/chartex" xmlns:cx2="http://schemas.microsoft.com/office/drawing/2015/10/21/chartex" xmlns:cx1="http://schemas.microsoft.com/office/drawing/2015/9/8/chartex" xmlns:cx="http://schemas.microsoft.com/office/drawing/2014/chartex">
             <w:pict>
               <v:line w14:anchorId="0321147F" id="Conexão reta 39" o:spid="_x0000_s1026" style="position:absolute;flip:y;z-index:251574272;visibility:visible;mso-wrap-style:square;mso-width-percent:0;mso-height-percent:0;mso-wrap-distance-left:9pt;mso-wrap-distance-top:0;mso-wrap-distance-right:9pt;mso-wrap-distance-bottom:0;mso-position-horizontal:absolute;mso-position-horizontal-relative:text;mso-position-vertical:absolute;mso-position-vertical-relative:text;mso-width-percent:0;mso-height-percent:0;mso-width-relative:margin;mso-height-relative:margin" from="453.4pt,69.45pt" to="499.9pt,106.95pt" o:gfxdata="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" strokecolor="#7f7f7f [1612]" strokeweight="1.75pt">
                 <v:stroke joinstyle="miter"/>
@@ -4446,7 +4496,7 @@
               </wp:anchor>
             </w:drawing>
           </mc:Choice>
-          <mc:Fallback>
+          <mc:Fallback xmlns:w16se="http://schemas.microsoft.com/office/word/2015/wordml/symex" xmlns:w15="http://schemas.microsoft.com/office/word/2012/wordml" xmlns:cx5="http://schemas.microsoft.com/office/drawing/2016/5/11/chartex" xmlns:cx4="http://schemas.microsoft.com/office/drawing/2016/5/10/chartex" xmlns:cx3="http://schemas.microsoft.com/office/drawing/2016/5/9/chartex" xmlns:cx2="http://schemas.microsoft.com/office/drawing/2015/10/21/chartex" xmlns:cx1="http://schemas.microsoft.com/office/drawing/2015/9/8/chartex" xmlns:cx="http://schemas.microsoft.com/office/drawing/2014/chartex">
             <w:pict>
               <v:oval w14:anchorId="7E8183A7" id="Oval 24" o:spid="_x0000_s1042" style="position:absolute;margin-left:487.15pt;margin-top:46.95pt;width:54pt;height:22.9pt;z-index:251565056;visibility:visible;mso-wrap-style:square;mso-width-percent:0;mso-height-percent:0;mso-wrap-distance-left:9pt;mso-wrap-distance-top:0;mso-wrap-distance-right:9pt;mso-wrap-distance-bottom:0;mso-position-horizontal:absolute;mso-position-horizontal-relative:text;mso-position-vertical:absolute;mso-position-vertical-relative:text;mso-width-percent:0;mso-height-percent:0;mso-width-relative:margin;mso-height-relative:margin;v-text-anchor:middle" o:gfxdata="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" fillcolor="white [3212]" strokecolor="black [3213]">
                 <v:stroke joinstyle="miter"/>
@@ -4547,7 +4597,7 @@
               </wp:anchor>
             </w:drawing>
           </mc:Choice>
-          <mc:Fallback>
+          <mc:Fallback xmlns:w16se="http://schemas.microsoft.com/office/word/2015/wordml/symex" xmlns:w15="http://schemas.microsoft.com/office/word/2012/wordml" xmlns:cx5="http://schemas.microsoft.com/office/drawing/2016/5/11/chartex" xmlns:cx4="http://schemas.microsoft.com/office/drawing/2016/5/10/chartex" xmlns:cx3="http://schemas.microsoft.com/office/drawing/2016/5/9/chartex" xmlns:cx2="http://schemas.microsoft.com/office/drawing/2015/10/21/chartex" xmlns:cx1="http://schemas.microsoft.com/office/drawing/2015/9/8/chartex" xmlns:cx="http://schemas.microsoft.com/office/drawing/2014/chartex">
             <w:pict>
               <v:line w14:anchorId="41007A29" id="Conexão reta 56" o:spid="_x0000_s1026" style="position:absolute;flip:y;z-index:251217920;visibility:visible;mso-wrap-style:square;mso-width-percent:0;mso-height-percent:0;mso-wrap-distance-left:9pt;mso-wrap-distance-top:0;mso-wrap-distance-right:9pt;mso-wrap-distance-bottom:0;mso-position-horizontal:absolute;mso-position-horizontal-relative:text;mso-position-vertical:absolute;mso-position-vertical-relative:text;mso-width-percent:0;mso-height-percent:0;mso-width-relative:margin;mso-height-relative:margin" from="549.75pt,68.7pt" to="580.15pt,108.45pt" o:gfxdata="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" strokecolor="#7f7f7f [1612]" strokeweight="1.75pt">
                 <v:stroke joinstyle="miter"/>
@@ -4670,7 +4720,7 @@
               </wp:anchor>
             </w:drawing>
           </mc:Choice>
-          <mc:Fallback>
+          <mc:Fallback xmlns:w16se="http://schemas.microsoft.com/office/word/2015/wordml/symex" xmlns:w15="http://schemas.microsoft.com/office/word/2012/wordml" xmlns:cx5="http://schemas.microsoft.com/office/drawing/2016/5/11/chartex" xmlns:cx4="http://schemas.microsoft.com/office/drawing/2016/5/10/chartex" xmlns:cx3="http://schemas.microsoft.com/office/drawing/2016/5/9/chartex" xmlns:cx2="http://schemas.microsoft.com/office/drawing/2015/10/21/chartex" xmlns:cx1="http://schemas.microsoft.com/office/drawing/2015/9/8/chartex" xmlns:cx="http://schemas.microsoft.com/office/drawing/2014/chartex">
             <w:pict>
               <v:oval w14:anchorId="7FDC8CC2" id="Oval 57" o:spid="_x0000_s1043" style="position:absolute;margin-left:572pt;margin-top:44.6pt;width:44.7pt;height:26.45pt;z-index:251502592;visibility:visible;mso-wrap-style:square;mso-width-percent:0;mso-height-percent:0;mso-wrap-distance-left:9pt;mso-wrap-distance-top:0;mso-wrap-distance-right:9pt;mso-wrap-distance-bottom:0;mso-position-horizontal:absolute;mso-position-horizontal-relative:text;mso-position-vertical:absolute;mso-position-vertical-relative:text;mso-width-percent:0;mso-height-percent:0;mso-width-relative:margin;mso-height-relative:margin;v-text-anchor:middle" o:gfxdata="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" fillcolor="white [3212]" strokecolor="black [3213]">
                 <v:stroke joinstyle="miter"/>
@@ -4785,7 +4835,7 @@
               </wp:anchor>
             </w:drawing>
           </mc:Choice>
-          <mc:Fallback>
+          <mc:Fallback xmlns:w16se="http://schemas.microsoft.com/office/word/2015/wordml/symex" xmlns:w15="http://schemas.microsoft.com/office/word/2012/wordml" xmlns:cx5="http://schemas.microsoft.com/office/drawing/2016/5/11/chartex" xmlns:cx4="http://schemas.microsoft.com/office/drawing/2016/5/10/chartex" xmlns:cx3="http://schemas.microsoft.com/office/drawing/2016/5/9/chartex" xmlns:cx2="http://schemas.microsoft.com/office/drawing/2015/10/21/chartex" xmlns:cx1="http://schemas.microsoft.com/office/drawing/2015/9/8/chartex" xmlns:cx="http://schemas.microsoft.com/office/drawing/2014/chartex">
             <w:pict>
               <v:line w14:anchorId="22BAAA1C" id="Conexão reta 59" o:spid="_x0000_s1026" style="position:absolute;flip:y;z-index:251227136;visibility:visible;mso-wrap-style:square;mso-width-percent:0;mso-height-percent:0;mso-wrap-distance-left:9pt;mso-wrap-distance-top:0;mso-wrap-distance-right:9pt;mso-wrap-distance-bottom:0;mso-position-horizontal:absolute;mso-position-horizontal-relative:text;mso-position-vertical:absolute;mso-position-vertical-relative:text;mso-width-percent:0;mso-height-percent:0;mso-width-relative:margin;mso-height-relative:margin" from="549.65pt,99.45pt" to="587.65pt,121.1pt" o:gfxdata="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" strokecolor="#7f7f7f [1612]" strokeweight="1.75pt">
                 <v:stroke joinstyle="miter"/>
@@ -4894,7 +4944,7 @@
               </wp:anchor>
             </w:drawing>
           </mc:Choice>
-          <mc:Fallback>
+          <mc:Fallback xmlns:w16se="http://schemas.microsoft.com/office/word/2015/wordml/symex" xmlns:w15="http://schemas.microsoft.com/office/word/2012/wordml" xmlns:cx5="http://schemas.microsoft.com/office/drawing/2016/5/11/chartex" xmlns:cx4="http://schemas.microsoft.com/office/drawing/2016/5/10/chartex" xmlns:cx3="http://schemas.microsoft.com/office/drawing/2016/5/9/chartex" xmlns:cx2="http://schemas.microsoft.com/office/drawing/2015/10/21/chartex" xmlns:cx1="http://schemas.microsoft.com/office/drawing/2015/9/8/chartex" xmlns:cx="http://schemas.microsoft.com/office/drawing/2014/chartex">
             <w:pict>
               <v:oval w14:anchorId="637441F1" id="Oval 58" o:spid="_x0000_s1044" style="position:absolute;margin-left:575.1pt;margin-top:76.8pt;width:48.2pt;height:22.9pt;z-index:251317248;visibility:visible;mso-wrap-style:square;mso-width-percent:0;mso-height-percent:0;mso-wrap-distance-left:9pt;mso-wrap-distance-top:0;mso-wrap-distance-right:9pt;mso-wrap-distance-bottom:0;mso-position-horizontal:absolute;mso-position-horizontal-relative:text;mso-position-vertical:absolute;mso-position-vertical-relative:text;mso-width-percent:0;mso-height-percent:0;mso-width-relative:margin;mso-height-relative:margin;v-text-anchor:middle" o:gfxdata="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" fillcolor="white [3212]" strokecolor="black [3213]">
                 <v:stroke joinstyle="miter"/>
@@ -4995,7 +5045,7 @@
               </wp:anchor>
             </w:drawing>
           </mc:Choice>
-          <mc:Fallback>
+          <mc:Fallback xmlns:w16se="http://schemas.microsoft.com/office/word/2015/wordml/symex" xmlns:w15="http://schemas.microsoft.com/office/word/2012/wordml" xmlns:cx5="http://schemas.microsoft.com/office/drawing/2016/5/11/chartex" xmlns:cx4="http://schemas.microsoft.com/office/drawing/2016/5/10/chartex" xmlns:cx3="http://schemas.microsoft.com/office/drawing/2016/5/9/chartex" xmlns:cx2="http://schemas.microsoft.com/office/drawing/2015/10/21/chartex" xmlns:cx1="http://schemas.microsoft.com/office/drawing/2015/9/8/chartex" xmlns:cx="http://schemas.microsoft.com/office/drawing/2014/chartex">
             <w:pict>
               <v:line w14:anchorId="7608732E" id="Conexão reta 55" o:spid="_x0000_s1026" style="position:absolute;flip:x y;z-index:251555840;visibility:visible;mso-wrap-style:square;mso-width-percent:0;mso-height-percent:0;mso-wrap-distance-left:9pt;mso-wrap-distance-top:0;mso-wrap-distance-right:9pt;mso-wrap-distance-bottom:0;mso-position-horizontal:absolute;mso-position-horizontal-relative:text;mso-position-vertical:absolute;mso-position-vertical-relative:text;mso-width-percent:0;mso-height-percent:0;mso-width-relative:margin;mso-height-relative:margin" from="295.15pt,94.2pt" to="366.4pt,113.7pt" o:gfxdata="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" strokecolor="#7f7f7f [1612]" strokeweight="1.75pt">
                 <v:stroke joinstyle="miter"/>
@@ -5106,7 +5156,7 @@
               </wp:anchor>
             </w:drawing>
           </mc:Choice>
-          <mc:Fallback>
+          <mc:Fallback xmlns:w16se="http://schemas.microsoft.com/office/word/2015/wordml/symex" xmlns:w15="http://schemas.microsoft.com/office/word/2012/wordml" xmlns:cx5="http://schemas.microsoft.com/office/drawing/2016/5/11/chartex" xmlns:cx4="http://schemas.microsoft.com/office/drawing/2016/5/10/chartex" xmlns:cx3="http://schemas.microsoft.com/office/drawing/2016/5/9/chartex" xmlns:cx2="http://schemas.microsoft.com/office/drawing/2015/10/21/chartex" xmlns:cx1="http://schemas.microsoft.com/office/drawing/2015/9/8/chartex" xmlns:cx="http://schemas.microsoft.com/office/drawing/2014/chartex">
             <w:pict>
               <v:oval w14:anchorId="6C95F33F" id="Oval 2" o:spid="_x0000_s1045" style="position:absolute;margin-left:244.15pt;margin-top:81.45pt;width:51.35pt;height:22.9pt;z-index:251546624;visibility:visible;mso-wrap-style:square;mso-width-percent:0;mso-height-percent:0;mso-wrap-distance-left:9pt;mso-wrap-distance-top:0;mso-wrap-distance-right:9pt;mso-wrap-distance-bottom:0;mso-position-horizontal:absolute;mso-position-horizontal-relative:text;mso-position-vertical:absolute;mso-position-vertical-relative:text;mso-width-percent:0;mso-height-percent:0;mso-width-relative:margin;mso-height-relative:margin;v-text-anchor:middle" o:gfxdata="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" fillcolor="white [3212]" strokecolor="black [3213]">
                 <v:stroke joinstyle="miter"/>
@@ -5182,7 +5232,7 @@
                           </pic:cNvPicPr>
                         </pic:nvPicPr>
                         <pic:blipFill rotWithShape="1">
-                          <a:blip r:embed="rId8">
+                          <a:blip r:embed="rId9">
                             <a:extLst>
                               <a:ext uri="{28A0092B-C50C-407E-A947-70E740481C1C}">
                                 <a14:useLocalDpi xmlns:a14="http://schemas.microsoft.com/office/drawing/2010/main" val="0"/>
@@ -5258,7 +5308,7 @@
               </wp:anchor>
             </w:drawing>
           </mc:Choice>
-          <mc:Fallback>
+          <mc:Fallback xmlns:w16se="http://schemas.microsoft.com/office/word/2015/wordml/symex" xmlns:w15="http://schemas.microsoft.com/office/word/2012/wordml" xmlns:cx5="http://schemas.microsoft.com/office/drawing/2016/5/11/chartex" xmlns:cx4="http://schemas.microsoft.com/office/drawing/2016/5/10/chartex" xmlns:cx3="http://schemas.microsoft.com/office/drawing/2016/5/9/chartex" xmlns:cx2="http://schemas.microsoft.com/office/drawing/2015/10/21/chartex" xmlns:cx1="http://schemas.microsoft.com/office/drawing/2015/9/8/chartex" xmlns:cx="http://schemas.microsoft.com/office/drawing/2014/chartex">
             <w:pict>
               <v:group w14:anchorId="656C55AE" id="Grupo 207" o:spid="_x0000_s1026" style="position:absolute;margin-left:555.45pt;margin-top:151.65pt;width:12.05pt;height:19pt;rotation:90;z-index:251493376;mso-width-relative:margin;mso-height-relative:margin" coordsize="143123,266065" o:gfxdata="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">
                 <v:shapetype id="_x0000_t75" coordsize="21600,21600" o:spt="75" o:preferrelative="t" path="m@4@5l@4@11@9@11@9@5xe" filled="f" stroked="f">
@@ -5281,7 +5331,7 @@
                   <o:lock v:ext="edit" aspectratio="t"/>
                 </v:shapetype>
                 <v:shape id="Imagem 208" o:spid="_x0000_s1027" type="#_x0000_t75" alt="Resultado de imagem para Entity–relationship model arrows" style="position:absolute;left:-62179;top:85090;width:266065;height:95885;rotation:-90;flip:y;visibility:visible;mso-wrap-style:square" o:gfxdata="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">
-                  <v:imagedata r:id="rId9" o:title="Resultado de imagem para Entity–relationship model arrows" croptop="15101f" cropbottom="47455f" cropleft="24881f" cropright="33683f"/>
+                  <v:imagedata r:id="rId10" o:title="Resultado de imagem para Entity–relationship model arrows" croptop="15101f" cropbottom="47455f" cropleft="24881f" cropright="33683f"/>
                   <v:path arrowok="t"/>
                 </v:shape>
                 <v:line id="Conexão reta 31" o:spid="_x0000_s1028" style="position:absolute;visibility:visible;mso-wrap-style:square" from="0,59486" to="143123,59486" o:connectortype="straight" o:gfxdata="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" strokecolor="#7f7f7f [1612]" strokeweight="1.75pt">
@@ -5406,7 +5456,7 @@
               </wp:anchor>
             </w:drawing>
           </mc:Choice>
-          <mc:Fallback>
+          <mc:Fallback xmlns:w16se="http://schemas.microsoft.com/office/word/2015/wordml/symex" xmlns:w15="http://schemas.microsoft.com/office/word/2012/wordml" xmlns:cx5="http://schemas.microsoft.com/office/drawing/2016/5/11/chartex" xmlns:cx4="http://schemas.microsoft.com/office/drawing/2016/5/10/chartex" xmlns:cx3="http://schemas.microsoft.com/office/drawing/2016/5/9/chartex" xmlns:cx2="http://schemas.microsoft.com/office/drawing/2015/10/21/chartex" xmlns:cx1="http://schemas.microsoft.com/office/drawing/2015/9/8/chartex" xmlns:cx="http://schemas.microsoft.com/office/drawing/2014/chartex">
             <w:pict>
               <v:oval w14:anchorId="7D7AF6B6" id="Oval 131" o:spid="_x0000_s1046" style="position:absolute;margin-left:246.4pt;margin-top:464.1pt;width:61.55pt;height:25.35pt;z-index:251096064;visibility:visible;mso-wrap-style:square;mso-width-percent:0;mso-height-percent:0;mso-wrap-distance-left:9pt;mso-wrap-distance-top:0;mso-wrap-distance-right:9pt;mso-wrap-distance-bottom:0;mso-position-horizontal:absolute;mso-position-horizontal-relative:margin;mso-position-vertical:absolute;mso-position-vertical-relative:text;mso-width-percent:0;mso-height-percent:0;mso-width-relative:margin;mso-height-relative:margin;v-text-anchor:middle" o:gfxdata="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" fillcolor="white [3212]" strokecolor="black [3213]">
                 <v:stroke joinstyle="miter"/>
@@ -5522,7 +5572,7 @@
               </wp:anchor>
             </w:drawing>
           </mc:Choice>
-          <mc:Fallback>
+          <mc:Fallback xmlns:w16se="http://schemas.microsoft.com/office/word/2015/wordml/symex" xmlns:w15="http://schemas.microsoft.com/office/word/2012/wordml" xmlns:cx5="http://schemas.microsoft.com/office/drawing/2016/5/11/chartex" xmlns:cx4="http://schemas.microsoft.com/office/drawing/2016/5/10/chartex" xmlns:cx3="http://schemas.microsoft.com/office/drawing/2016/5/9/chartex" xmlns:cx2="http://schemas.microsoft.com/office/drawing/2015/10/21/chartex" xmlns:cx1="http://schemas.microsoft.com/office/drawing/2015/9/8/chartex" xmlns:cx="http://schemas.microsoft.com/office/drawing/2014/chartex">
             <w:pict>
               <v:line w14:anchorId="739D24F3" id="Conexão reta 142" o:spid="_x0000_s1026" style="position:absolute;flip:x y;z-index:251537408;visibility:visible;mso-wrap-style:square;mso-width-percent:0;mso-height-percent:0;mso-wrap-distance-left:9pt;mso-wrap-distance-top:0;mso-wrap-distance-right:9pt;mso-wrap-distance-bottom:0;mso-position-horizontal:absolute;mso-position-horizontal-relative:margin;mso-position-vertical:absolute;mso-position-vertical-relative:text;mso-width-percent:0;mso-height-percent:0;mso-width-relative:margin;mso-height-relative:margin" from="280.5pt,211pt" to="308.3pt,219.65pt" o:gfxdata="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" strokecolor="#7f7f7f [1612]" strokeweight="1.75pt">
                 <v:stroke joinstyle="miter"/>
@@ -5563,7 +5613,7 @@
                     </pic:cNvPicPr>
                   </pic:nvPicPr>
                   <pic:blipFill rotWithShape="1">
-                    <a:blip r:embed="rId8">
+                    <a:blip r:embed="rId9">
                       <a:extLst>
                         <a:ext uri="{28A0092B-C50C-407E-A947-70E740481C1C}">
                           <a14:useLocalDpi xmlns:a14="http://schemas.microsoft.com/office/drawing/2010/main" val="0"/>
@@ -5671,7 +5721,7 @@
               </wp:anchor>
             </w:drawing>
           </mc:Choice>
-          <mc:Fallback>
+          <mc:Fallback xmlns:w16se="http://schemas.microsoft.com/office/word/2015/wordml/symex" xmlns:w15="http://schemas.microsoft.com/office/word/2012/wordml" xmlns:cx5="http://schemas.microsoft.com/office/drawing/2016/5/11/chartex" xmlns:cx4="http://schemas.microsoft.com/office/drawing/2016/5/10/chartex" xmlns:cx3="http://schemas.microsoft.com/office/drawing/2016/5/9/chartex" xmlns:cx2="http://schemas.microsoft.com/office/drawing/2015/10/21/chartex" xmlns:cx1="http://schemas.microsoft.com/office/drawing/2015/9/8/chartex" xmlns:cx="http://schemas.microsoft.com/office/drawing/2014/chartex">
             <w:pict>
               <v:line w14:anchorId="19668B6B" id="Conexão reta 136" o:spid="_x0000_s1026" style="position:absolute;flip:y;z-index:251512832;visibility:visible;mso-wrap-style:square;mso-width-percent:0;mso-height-percent:0;mso-wrap-distance-left:9pt;mso-wrap-distance-top:0;mso-wrap-distance-right:9pt;mso-wrap-distance-bottom:0;mso-position-horizontal:absolute;mso-position-horizontal-relative:margin;mso-position-vertical:absolute;mso-position-vertical-relative:text;mso-width-percent:0;mso-height-percent:0;mso-width-relative:margin;mso-height-relative:margin" from="441.15pt,251.35pt" to="447.5pt,266.35pt" o:gfxdata="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" strokecolor="#7f7f7f [1612]" strokeweight="1.75pt">
                 <v:stroke joinstyle="miter"/>
@@ -5781,7 +5831,7 @@
               </wp:anchor>
             </w:drawing>
           </mc:Choice>
-          <mc:Fallback>
+          <mc:Fallback xmlns:w16se="http://schemas.microsoft.com/office/word/2015/wordml/symex" xmlns:w15="http://schemas.microsoft.com/office/word/2012/wordml" xmlns:cx5="http://schemas.microsoft.com/office/drawing/2016/5/11/chartex" xmlns:cx4="http://schemas.microsoft.com/office/drawing/2016/5/10/chartex" xmlns:cx3="http://schemas.microsoft.com/office/drawing/2016/5/9/chartex" xmlns:cx2="http://schemas.microsoft.com/office/drawing/2015/10/21/chartex" xmlns:cx1="http://schemas.microsoft.com/office/drawing/2015/9/8/chartex" xmlns:cx="http://schemas.microsoft.com/office/drawing/2014/chartex">
             <w:pict>
               <v:oval w14:anchorId="497FC053" id="Oval 15" o:spid="_x0000_s1047" style="position:absolute;margin-left:409.5pt;margin-top:225.8pt;width:74.85pt;height:25.35pt;z-index:251507712;visibility:visible;mso-wrap-style:square;mso-width-percent:0;mso-height-percent:0;mso-wrap-distance-left:9pt;mso-wrap-distance-top:0;mso-wrap-distance-right:9pt;mso-wrap-distance-bottom:0;mso-position-horizontal:absolute;mso-position-horizontal-relative:margin;mso-position-vertical:absolute;mso-position-vertical-relative:text;mso-width-percent:0;mso-height-percent:0;mso-width-relative:margin;mso-height-relative:margin;v-text-anchor:middle" o:gfxdata="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" fillcolor="white [3212]" strokecolor="black [3213]">
                 <v:stroke joinstyle="miter"/>
@@ -6139,7 +6189,7 @@
               </wp:anchor>
             </w:drawing>
           </mc:Choice>
-          <mc:Fallback>
+          <mc:Fallback xmlns:w16se="http://schemas.microsoft.com/office/word/2015/wordml/symex" xmlns:w15="http://schemas.microsoft.com/office/word/2012/wordml" xmlns:cx5="http://schemas.microsoft.com/office/drawing/2016/5/11/chartex" xmlns:cx4="http://schemas.microsoft.com/office/drawing/2016/5/10/chartex" xmlns:cx3="http://schemas.microsoft.com/office/drawing/2016/5/9/chartex" xmlns:cx2="http://schemas.microsoft.com/office/drawing/2015/10/21/chartex" xmlns:cx1="http://schemas.microsoft.com/office/drawing/2015/9/8/chartex" xmlns:cx="http://schemas.microsoft.com/office/drawing/2014/chartex">
             <w:pict>
               <v:group w14:anchorId="7B099E26" id="Grupo 191" o:spid="_x0000_s1048" style="position:absolute;margin-left:476.95pt;margin-top:192.6pt;width:143.2pt;height:60.9pt;z-index:251468800;mso-width-relative:margin;mso-height-relative:margin" coordorigin="5673,4023" coordsize="18207,7747" o:gfxdata="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">
                 <v:rect id="_x0000_s1049" style="position:absolute;left:5673;top:4023;width:9430;height:2999;visibility:visible;mso-wrap-style:square;v-text-anchor:middle" o:gfxdata="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" filled="f" strokecolor="windowText" strokeweight="1.25pt">
@@ -6318,7 +6368,7 @@
               </wp:anchor>
             </w:drawing>
           </mc:Choice>
-          <mc:Fallback>
+          <mc:Fallback xmlns:w16se="http://schemas.microsoft.com/office/word/2015/wordml/symex" xmlns:w15="http://schemas.microsoft.com/office/word/2012/wordml" xmlns:cx5="http://schemas.microsoft.com/office/drawing/2016/5/11/chartex" xmlns:cx4="http://schemas.microsoft.com/office/drawing/2016/5/10/chartex" xmlns:cx3="http://schemas.microsoft.com/office/drawing/2016/5/9/chartex" xmlns:cx2="http://schemas.microsoft.com/office/drawing/2015/10/21/chartex" xmlns:cx1="http://schemas.microsoft.com/office/drawing/2015/9/8/chartex" xmlns:cx="http://schemas.microsoft.com/office/drawing/2014/chartex">
             <w:pict>
               <v:line w14:anchorId="5F7D2AB6" id="Conexão reta 142" o:spid="_x0000_s1026" style="position:absolute;flip:x y;z-index:251523072;visibility:visible;mso-wrap-style:square;mso-width-percent:0;mso-height-percent:0;mso-wrap-distance-left:9pt;mso-wrap-distance-top:0;mso-wrap-distance-right:9pt;mso-wrap-distance-bottom:0;mso-position-horizontal:absolute;mso-position-horizontal-relative:margin;mso-position-vertical:absolute;mso-position-vertical-relative:text;mso-width-percent:0;mso-height-percent:0;mso-width-relative:margin;mso-height-relative:margin" from="431.4pt,289.6pt" to="447.5pt,294.9pt" o:gfxdata="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" strokecolor="#7f7f7f [1612]" strokeweight="1.75pt">
                 <v:stroke joinstyle="miter"/>
@@ -6417,7 +6467,7 @@
               </wp:anchor>
             </w:drawing>
           </mc:Choice>
-          <mc:Fallback>
+          <mc:Fallback xmlns:w16se="http://schemas.microsoft.com/office/word/2015/wordml/symex" xmlns:w15="http://schemas.microsoft.com/office/word/2012/wordml" xmlns:cx5="http://schemas.microsoft.com/office/drawing/2016/5/11/chartex" xmlns:cx4="http://schemas.microsoft.com/office/drawing/2016/5/10/chartex" xmlns:cx3="http://schemas.microsoft.com/office/drawing/2016/5/9/chartex" xmlns:cx2="http://schemas.microsoft.com/office/drawing/2015/10/21/chartex" xmlns:cx1="http://schemas.microsoft.com/office/drawing/2015/9/8/chartex" xmlns:cx="http://schemas.microsoft.com/office/drawing/2014/chartex">
             <w:pict>
               <v:oval w14:anchorId="31A9ECAF" id="Oval 71" o:spid="_x0000_s1054" style="position:absolute;margin-left:443.45pt;margin-top:289.75pt;width:48.25pt;height:22.85pt;z-index:251517952;visibility:visible;mso-wrap-style:square;mso-width-percent:0;mso-height-percent:0;mso-wrap-distance-left:9pt;mso-wrap-distance-top:0;mso-wrap-distance-right:9pt;mso-wrap-distance-bottom:0;mso-position-horizontal:absolute;mso-position-horizontal-relative:margin;mso-position-vertical:absolute;mso-position-vertical-relative:text;mso-width-percent:0;mso-height-percent:0;mso-width-relative:margin;mso-height-relative:margin;v-text-anchor:middle" o:gfxdata="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" fillcolor="window" strokecolor="windowText">
                 <v:stroke joinstyle="miter"/>
@@ -6542,7 +6592,7 @@
               </wp:anchor>
             </w:drawing>
           </mc:Choice>
-          <mc:Fallback>
+          <mc:Fallback xmlns:w16se="http://schemas.microsoft.com/office/word/2015/wordml/symex" xmlns:w15="http://schemas.microsoft.com/office/word/2012/wordml" xmlns:cx5="http://schemas.microsoft.com/office/drawing/2016/5/11/chartex" xmlns:cx4="http://schemas.microsoft.com/office/drawing/2016/5/10/chartex" xmlns:cx3="http://schemas.microsoft.com/office/drawing/2016/5/9/chartex" xmlns:cx2="http://schemas.microsoft.com/office/drawing/2015/10/21/chartex" xmlns:cx1="http://schemas.microsoft.com/office/drawing/2015/9/8/chartex" xmlns:cx="http://schemas.microsoft.com/office/drawing/2014/chartex">
             <w:pict>
               <v:oval w14:anchorId="47FB2762" id="Oval 85" o:spid="_x0000_s1055" style="position:absolute;margin-left:621.95pt;margin-top:258.8pt;width:48.25pt;height:22.85pt;z-index:251337728;visibility:visible;mso-wrap-style:square;mso-width-percent:0;mso-height-percent:0;mso-wrap-distance-left:9pt;mso-wrap-distance-top:0;mso-wrap-distance-right:9pt;mso-wrap-distance-bottom:0;mso-position-horizontal:absolute;mso-position-horizontal-relative:margin;mso-position-vertical:absolute;mso-position-vertical-relative:text;mso-width-percent:0;mso-height-percent:0;mso-width-relative:margin;mso-height-relative:margin;v-text-anchor:middle" o:gfxdata="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" fillcolor="window" strokecolor="windowText">
                 <v:stroke joinstyle="miter"/>
@@ -6799,7 +6849,7 @@
               </wp:anchor>
             </w:drawing>
           </mc:Choice>
-          <mc:Fallback>
+          <mc:Fallback xmlns:w16se="http://schemas.microsoft.com/office/word/2015/wordml/symex" xmlns:w15="http://schemas.microsoft.com/office/word/2012/wordml" xmlns:cx5="http://schemas.microsoft.com/office/drawing/2016/5/11/chartex" xmlns:cx4="http://schemas.microsoft.com/office/drawing/2016/5/10/chartex" xmlns:cx3="http://schemas.microsoft.com/office/drawing/2016/5/9/chartex" xmlns:cx2="http://schemas.microsoft.com/office/drawing/2015/10/21/chartex" xmlns:cx1="http://schemas.microsoft.com/office/drawing/2015/9/8/chartex" xmlns:cx="http://schemas.microsoft.com/office/drawing/2014/chartex">
             <w:pict>
               <v:group w14:anchorId="11ED162F" id="Grupo 185" o:spid="_x0000_s1056" style="position:absolute;margin-left:476.35pt;margin-top:121.7pt;width:127.45pt;height:51.05pt;z-index:251463680;mso-width-relative:margin;mso-height-relative:margin" coordorigin="5673,517" coordsize="16204,6505" o:gfxdata="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">
                 <v:rect id="_x0000_s1057" style="position:absolute;left:5673;top:4023;width:9430;height:2999;visibility:visible;mso-wrap-style:square;v-text-anchor:middle" o:gfxdata="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" filled="f" strokecolor="windowText" strokeweight="1.25pt">
@@ -6952,7 +7002,7 @@
               </wp:anchor>
             </w:drawing>
           </mc:Choice>
-          <mc:Fallback>
+          <mc:Fallback xmlns:w16se="http://schemas.microsoft.com/office/word/2015/wordml/symex" xmlns:w15="http://schemas.microsoft.com/office/word/2012/wordml" xmlns:cx5="http://schemas.microsoft.com/office/drawing/2016/5/11/chartex" xmlns:cx4="http://schemas.microsoft.com/office/drawing/2016/5/10/chartex" xmlns:cx3="http://schemas.microsoft.com/office/drawing/2016/5/9/chartex" xmlns:cx2="http://schemas.microsoft.com/office/drawing/2015/10/21/chartex" xmlns:cx1="http://schemas.microsoft.com/office/drawing/2015/9/8/chartex" xmlns:cx="http://schemas.microsoft.com/office/drawing/2014/chartex">
             <w:pict>
               <v:oval w14:anchorId="61DF20A7" id="Oval 210" o:spid="_x0000_s1026" style="position:absolute;margin-left:436.8pt;margin-top:66.7pt;width:219.9pt;height:185.45pt;z-index:250925056;visibility:visible;mso-wrap-style:square;mso-wrap-distance-left:9pt;mso-wrap-distance-top:0;mso-wrap-distance-right:9pt;mso-wrap-distance-bottom:0;mso-position-horizontal:absolute;mso-position-horizontal-relative:text;mso-position-vertical:absolute;mso-position-vertical-relative:text;v-text-anchor:middle" o:gfxdata="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" filled="f" strokecolor="#7030a0" strokeweight="1.5pt">
                 <v:stroke opacity="16962f" joinstyle="miter"/>
@@ -7287,7 +7337,7 @@
               </wp:anchor>
             </w:drawing>
           </mc:Choice>
-          <mc:Fallback>
+          <mc:Fallback xmlns:w16se="http://schemas.microsoft.com/office/word/2015/wordml/symex" xmlns:w15="http://schemas.microsoft.com/office/word/2012/wordml" xmlns:cx5="http://schemas.microsoft.com/office/drawing/2016/5/11/chartex" xmlns:cx4="http://schemas.microsoft.com/office/drawing/2016/5/10/chartex" xmlns:cx3="http://schemas.microsoft.com/office/drawing/2016/5/9/chartex" xmlns:cx2="http://schemas.microsoft.com/office/drawing/2015/10/21/chartex" xmlns:cx1="http://schemas.microsoft.com/office/drawing/2015/9/8/chartex" xmlns:cx="http://schemas.microsoft.com/office/drawing/2014/chartex">
             <w:pict>
               <v:group w14:anchorId="76E0B53F" id="Grupo 173" o:spid="_x0000_s1060" style="position:absolute;margin-left:570.8pt;margin-top:113.1pt;width:86.15pt;height:99.5pt;z-index:251424768;mso-width-relative:margin;mso-height-relative:margin" coordorigin="5486,-666" coordsize="10946,12659" o:gfxdata="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">
                 <v:rect id="_x0000_s1061" style="position:absolute;left:5486;top:4242;width:9430;height:2667;visibility:visible;mso-wrap-style:square;v-text-anchor:middle" o:gfxdata="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" filled="f" strokecolor="windowText" strokeweight="1.25pt">
@@ -7441,7 +7491,7 @@
                           </pic:cNvPicPr>
                         </pic:nvPicPr>
                         <pic:blipFill rotWithShape="1">
-                          <a:blip r:embed="rId8">
+                          <a:blip r:embed="rId9">
                             <a:extLst>
                               <a:ext uri="{28A0092B-C50C-407E-A947-70E740481C1C}">
                                 <a14:useLocalDpi xmlns:a14="http://schemas.microsoft.com/office/drawing/2010/main" val="0"/>
@@ -7517,11 +7567,11 @@
               </wp:anchor>
             </w:drawing>
           </mc:Choice>
-          <mc:Fallback>
+          <mc:Fallback xmlns:w16se="http://schemas.microsoft.com/office/word/2015/wordml/symex" xmlns:w15="http://schemas.microsoft.com/office/word/2012/wordml" xmlns:cx5="http://schemas.microsoft.com/office/drawing/2016/5/11/chartex" xmlns:cx4="http://schemas.microsoft.com/office/drawing/2016/5/10/chartex" xmlns:cx3="http://schemas.microsoft.com/office/drawing/2016/5/9/chartex" xmlns:cx2="http://schemas.microsoft.com/office/drawing/2015/10/21/chartex" xmlns:cx1="http://schemas.microsoft.com/office/drawing/2015/9/8/chartex" xmlns:cx="http://schemas.microsoft.com/office/drawing/2014/chartex">
             <w:pict>
               <v:group w14:anchorId="75CD1417" id="Grupo 201" o:spid="_x0000_s1026" style="position:absolute;margin-left:504.25pt;margin-top:172.9pt;width:12.1pt;height:19pt;rotation:180;z-index:251479040;mso-width-relative:margin;mso-height-relative:margin" coordsize="143123,266065" o:gfxdata="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">
                 <v:shape id="Imagem 202" o:spid="_x0000_s1027" type="#_x0000_t75" alt="Resultado de imagem para Entity–relationship model arrows" style="position:absolute;left:-62179;top:85090;width:266065;height:95885;rotation:-90;flip:y;visibility:visible;mso-wrap-style:square" o:gfxdata="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">
-                  <v:imagedata r:id="rId9" o:title="Resultado de imagem para Entity–relationship model arrows" croptop="15101f" cropbottom="47455f" cropleft="24881f" cropright="33683f"/>
+                  <v:imagedata r:id="rId10" o:title="Resultado de imagem para Entity–relationship model arrows" croptop="15101f" cropbottom="47455f" cropleft="24881f" cropright="33683f"/>
                   <v:path arrowok="t"/>
                 </v:shape>
                 <v:line id="Conexão reta 31" o:spid="_x0000_s1028" style="position:absolute;visibility:visible;mso-wrap-style:square" from="0,59486" to="143123,59486" o:connectortype="straight" o:gfxdata="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" strokecolor="#7f7f7f [1612]" strokeweight="1.75pt">
@@ -7573,7 +7623,7 @@
                           </pic:cNvPicPr>
                         </pic:nvPicPr>
                         <pic:blipFill rotWithShape="1">
-                          <a:blip r:embed="rId8">
+                          <a:blip r:embed="rId9">
                             <a:extLst>
                               <a:ext uri="{28A0092B-C50C-407E-A947-70E740481C1C}">
                                 <a14:useLocalDpi xmlns:a14="http://schemas.microsoft.com/office/drawing/2010/main" val="0"/>
@@ -7649,11 +7699,11 @@
               </wp:anchor>
             </w:drawing>
           </mc:Choice>
-          <mc:Fallback>
+          <mc:Fallback xmlns:w16se="http://schemas.microsoft.com/office/word/2015/wordml/symex" xmlns:w15="http://schemas.microsoft.com/office/word/2012/wordml" xmlns:cx5="http://schemas.microsoft.com/office/drawing/2016/5/11/chartex" xmlns:cx4="http://schemas.microsoft.com/office/drawing/2016/5/10/chartex" xmlns:cx3="http://schemas.microsoft.com/office/drawing/2016/5/9/chartex" xmlns:cx2="http://schemas.microsoft.com/office/drawing/2015/10/21/chartex" xmlns:cx1="http://schemas.microsoft.com/office/drawing/2015/9/8/chartex" xmlns:cx="http://schemas.microsoft.com/office/drawing/2014/chartex">
             <w:pict>
               <v:group w14:anchorId="263068C0" id="Grupo 198" o:spid="_x0000_s1026" style="position:absolute;margin-left:500pt;margin-top:129.95pt;width:12.1pt;height:19pt;z-index:251473920;mso-width-relative:margin;mso-height-relative:margin" coordsize="143123,266065" o:gfxdata="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">
                 <v:shape id="Imagem 199" o:spid="_x0000_s1027" type="#_x0000_t75" alt="Resultado de imagem para Entity–relationship model arrows" style="position:absolute;left:-62179;top:85090;width:266065;height:95885;rotation:-90;flip:y;visibility:visible;mso-wrap-style:square" o:gfxdata="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">
-                  <v:imagedata r:id="rId9" o:title="Resultado de imagem para Entity–relationship model arrows" croptop="15101f" cropbottom="47455f" cropleft="24881f" cropright="33683f"/>
+                  <v:imagedata r:id="rId10" o:title="Resultado de imagem para Entity–relationship model arrows" croptop="15101f" cropbottom="47455f" cropleft="24881f" cropright="33683f"/>
                   <v:path arrowok="t"/>
                 </v:shape>
                 <v:line id="Conexão reta 31" o:spid="_x0000_s1028" style="position:absolute;visibility:visible;mso-wrap-style:square" from="0,59486" to="143123,59486" o:connectortype="straight" o:gfxdata="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" strokecolor="#7f7f7f [1612]" strokeweight="1.75pt">
@@ -7752,7 +7802,7 @@
               </wp:anchor>
             </w:drawing>
           </mc:Choice>
-          <mc:Fallback>
+          <mc:Fallback xmlns:w16se="http://schemas.microsoft.com/office/word/2015/wordml/symex" xmlns:w15="http://schemas.microsoft.com/office/word/2012/wordml" xmlns:cx5="http://schemas.microsoft.com/office/drawing/2016/5/11/chartex" xmlns:cx4="http://schemas.microsoft.com/office/drawing/2016/5/10/chartex" xmlns:cx3="http://schemas.microsoft.com/office/drawing/2016/5/9/chartex" xmlns:cx2="http://schemas.microsoft.com/office/drawing/2015/10/21/chartex" xmlns:cx1="http://schemas.microsoft.com/office/drawing/2015/9/8/chartex" xmlns:cx="http://schemas.microsoft.com/office/drawing/2014/chartex">
             <w:pict>
               <v:rect w14:anchorId="0C609300" id="Retângulo 4" o:spid="_x0000_s1066" style="position:absolute;margin-left:475.3pt;margin-top:108.45pt;width:74.25pt;height:21pt;z-index:251201536;visibility:visible;mso-wrap-style:square;mso-width-percent:0;mso-height-percent:0;mso-wrap-distance-left:9pt;mso-wrap-distance-top:0;mso-wrap-distance-right:9pt;mso-wrap-distance-bottom:0;mso-position-horizontal:absolute;mso-position-horizontal-relative:margin;mso-position-vertical:absolute;mso-position-vertical-relative:text;mso-width-percent:0;mso-height-percent:0;mso-width-relative:margin;mso-height-relative:margin;v-text-anchor:middle" o:gfxdata="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" filled="f" strokecolor="windowText" strokeweight="1.25pt">
                 <v:textbox>
@@ -7829,7 +7879,7 @@
                           </pic:cNvPicPr>
                         </pic:nvPicPr>
                         <pic:blipFill rotWithShape="1">
-                          <a:blip r:embed="rId8">
+                          <a:blip r:embed="rId9">
                             <a:extLst>
                               <a:ext uri="{28A0092B-C50C-407E-A947-70E740481C1C}">
                                 <a14:useLocalDpi xmlns:a14="http://schemas.microsoft.com/office/drawing/2010/main" val="0"/>
@@ -7899,11 +7949,11 @@
               </wp:anchor>
             </w:drawing>
           </mc:Choice>
-          <mc:Fallback>
+          <mc:Fallback xmlns:w16se="http://schemas.microsoft.com/office/word/2015/wordml/symex" xmlns:w15="http://schemas.microsoft.com/office/word/2012/wordml" xmlns:cx5="http://schemas.microsoft.com/office/drawing/2016/5/11/chartex" xmlns:cx4="http://schemas.microsoft.com/office/drawing/2016/5/10/chartex" xmlns:cx3="http://schemas.microsoft.com/office/drawing/2016/5/9/chartex" xmlns:cx2="http://schemas.microsoft.com/office/drawing/2015/10/21/chartex" xmlns:cx1="http://schemas.microsoft.com/office/drawing/2015/9/8/chartex" xmlns:cx="http://schemas.microsoft.com/office/drawing/2014/chartex">
             <w:pict>
               <v:group w14:anchorId="0DD3A0C4" id="Grupo 204" o:spid="_x0000_s1026" style="position:absolute;margin-left:458.95pt;margin-top:107.3pt;width:11.25pt;height:20.95pt;rotation:90;z-index:251484160" coordsize="143123,266065" o:gfxdata="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">
                 <v:shape id="Imagem 205" o:spid="_x0000_s1027" type="#_x0000_t75" alt="Resultado de imagem para Entity–relationship model arrows" style="position:absolute;left:-62179;top:85090;width:266065;height:95885;rotation:-90;flip:y;visibility:visible;mso-wrap-style:square" o:gfxdata="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">
-                  <v:imagedata r:id="rId9" o:title="Resultado de imagem para Entity–relationship model arrows" croptop="15101f" cropbottom="47455f" cropleft="24881f" cropright="33683f"/>
+                  <v:imagedata r:id="rId10" o:title="Resultado de imagem para Entity–relationship model arrows" croptop="15101f" cropbottom="47455f" cropleft="24881f" cropright="33683f"/>
                   <v:path arrowok="t"/>
                 </v:shape>
                 <v:line id="Conexão reta 31" o:spid="_x0000_s1028" style="position:absolute;visibility:visible;mso-wrap-style:square" from="0,59486" to="143123,59486" o:connectortype="straight" o:gfxdata="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" strokecolor="#7f7f7f [1612]" strokeweight="1.75pt">
@@ -7955,7 +8005,7 @@
                           </pic:cNvPicPr>
                         </pic:nvPicPr>
                         <pic:blipFill rotWithShape="1">
-                          <a:blip r:embed="rId8">
+                          <a:blip r:embed="rId9">
                             <a:extLst>
                               <a:ext uri="{28A0092B-C50C-407E-A947-70E740481C1C}">
                                 <a14:useLocalDpi xmlns:a14="http://schemas.microsoft.com/office/drawing/2010/main" val="0"/>
@@ -8025,11 +8075,11 @@
               </wp:anchor>
             </w:drawing>
           </mc:Choice>
-          <mc:Fallback>
+          <mc:Fallback xmlns:w16se="http://schemas.microsoft.com/office/word/2015/wordml/symex" xmlns:w15="http://schemas.microsoft.com/office/word/2012/wordml" xmlns:cx5="http://schemas.microsoft.com/office/drawing/2016/5/11/chartex" xmlns:cx4="http://schemas.microsoft.com/office/drawing/2016/5/10/chartex" xmlns:cx3="http://schemas.microsoft.com/office/drawing/2016/5/9/chartex" xmlns:cx2="http://schemas.microsoft.com/office/drawing/2015/10/21/chartex" xmlns:cx1="http://schemas.microsoft.com/office/drawing/2015/9/8/chartex" xmlns:cx="http://schemas.microsoft.com/office/drawing/2014/chartex">
             <w:pict>
               <v:group w14:anchorId="579B3AFF" id="Grupo 197" o:spid="_x0000_s1026" style="position:absolute;margin-left:235pt;margin-top:132.6pt;width:11.25pt;height:20.95pt;z-index:251419648" coordsize="143123,266065" o:gfxdata="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">
                 <v:shape id="Imagem 68" o:spid="_x0000_s1027" type="#_x0000_t75" alt="Resultado de imagem para Entity–relationship model arrows" style="position:absolute;left:-62179;top:85090;width:266065;height:95885;rotation:-90;flip:y;visibility:visible;mso-wrap-style:square" o:gfxdata="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">
-                  <v:imagedata r:id="rId9" o:title="Resultado de imagem para Entity–relationship model arrows" croptop="15101f" cropbottom="47455f" cropleft="24881f" cropright="33683f"/>
+                  <v:imagedata r:id="rId10" o:title="Resultado de imagem para Entity–relationship model arrows" croptop="15101f" cropbottom="47455f" cropleft="24881f" cropright="33683f"/>
                   <v:path arrowok="t"/>
                 </v:shape>
                 <v:line id="Conexão reta 31" o:spid="_x0000_s1028" style="position:absolute;visibility:visible;mso-wrap-style:square" from="0,59486" to="143123,59486" o:connectortype="straight" o:gfxdata="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" strokecolor="#7f7f7f [1612]" strokeweight="1.75pt">
@@ -8108,7 +8158,7 @@
               </wp:anchor>
             </w:drawing>
           </mc:Choice>
-          <mc:Fallback>
+          <mc:Fallback xmlns:w16se="http://schemas.microsoft.com/office/word/2015/wordml/symex" xmlns:w15="http://schemas.microsoft.com/office/word/2012/wordml" xmlns:cx5="http://schemas.microsoft.com/office/drawing/2016/5/11/chartex" xmlns:cx4="http://schemas.microsoft.com/office/drawing/2016/5/10/chartex" xmlns:cx3="http://schemas.microsoft.com/office/drawing/2016/5/9/chartex" xmlns:cx2="http://schemas.microsoft.com/office/drawing/2015/10/21/chartex" xmlns:cx1="http://schemas.microsoft.com/office/drawing/2015/9/8/chartex" xmlns:cx="http://schemas.microsoft.com/office/drawing/2014/chartex">
             <w:pict>
               <v:line w14:anchorId="5BCEF8FD" id="Conexão reta 136" o:spid="_x0000_s1026" style="position:absolute;flip:y;z-index:251113472;visibility:visible;mso-wrap-style:square;mso-width-percent:0;mso-height-percent:0;mso-wrap-distance-left:9pt;mso-wrap-distance-top:0;mso-wrap-distance-right:9pt;mso-wrap-distance-bottom:0;mso-position-horizontal:absolute;mso-position-horizontal-relative:margin;mso-position-vertical:absolute;mso-position-vertical-relative:text;mso-width-percent:0;mso-height-percent:0;mso-width-relative:margin;mso-height-relative:margin" from="347.35pt,290.7pt" to="375pt,300.35pt" o:gfxdata="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" strokecolor="#7f7f7f [1612]" strokeweight="1.75pt">
                 <v:stroke joinstyle="miter"/>
@@ -8222,7 +8272,7 @@
               </wp:anchor>
             </w:drawing>
           </mc:Choice>
-          <mc:Fallback>
+          <mc:Fallback xmlns:w16se="http://schemas.microsoft.com/office/word/2015/wordml/symex" xmlns:w15="http://schemas.microsoft.com/office/word/2012/wordml" xmlns:cx5="http://schemas.microsoft.com/office/drawing/2016/5/11/chartex" xmlns:cx4="http://schemas.microsoft.com/office/drawing/2016/5/10/chartex" xmlns:cx3="http://schemas.microsoft.com/office/drawing/2016/5/9/chartex" xmlns:cx2="http://schemas.microsoft.com/office/drawing/2015/10/21/chartex" xmlns:cx1="http://schemas.microsoft.com/office/drawing/2015/9/8/chartex" xmlns:cx="http://schemas.microsoft.com/office/drawing/2014/chartex">
             <w:pict>
               <v:oval w14:anchorId="2CEEEA28" id="Oval 135" o:spid="_x0000_s1067" style="position:absolute;margin-left:316.75pt;margin-top:300.5pt;width:52pt;height:25.4pt;z-index:251108352;visibility:visible;mso-wrap-style:square;mso-width-percent:0;mso-height-percent:0;mso-wrap-distance-left:9pt;mso-wrap-distance-top:0;mso-wrap-distance-right:9pt;mso-wrap-distance-bottom:0;mso-position-horizontal:absolute;mso-position-horizontal-relative:margin;mso-position-vertical:absolute;mso-position-vertical-relative:text;mso-width-percent:0;mso-height-percent:0;mso-width-relative:margin;mso-height-relative:margin;v-text-anchor:middle" o:gfxdata="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" fillcolor="white [3212]" strokecolor="black [3213]">
                 <v:stroke joinstyle="miter"/>
@@ -8328,7 +8378,7 @@
               </wp:anchor>
             </w:drawing>
           </mc:Choice>
-          <mc:Fallback>
+          <mc:Fallback xmlns:w16se="http://schemas.microsoft.com/office/word/2015/wordml/symex" xmlns:w15="http://schemas.microsoft.com/office/word/2012/wordml" xmlns:cx5="http://schemas.microsoft.com/office/drawing/2016/5/11/chartex" xmlns:cx4="http://schemas.microsoft.com/office/drawing/2016/5/10/chartex" xmlns:cx3="http://schemas.microsoft.com/office/drawing/2016/5/9/chartex" xmlns:cx2="http://schemas.microsoft.com/office/drawing/2015/10/21/chartex" xmlns:cx1="http://schemas.microsoft.com/office/drawing/2015/9/8/chartex" xmlns:cx="http://schemas.microsoft.com/office/drawing/2014/chartex">
             <w:pict>
               <v:line w14:anchorId="7F128AF2" id="Conexão reta 142" o:spid="_x0000_s1026" style="position:absolute;flip:x;z-index:251342848;visibility:visible;mso-wrap-style:square;mso-width-percent:0;mso-height-percent:0;mso-wrap-distance-left:9pt;mso-wrap-distance-top:0;mso-wrap-distance-right:9pt;mso-wrap-distance-bottom:0;mso-position-horizontal:absolute;mso-position-horizontal-relative:margin;mso-position-vertical:absolute;mso-position-vertical-relative:text;mso-width-percent:0;mso-height-percent:0;mso-width-relative:margin;mso-height-relative:margin" from="607.1pt,274.35pt" to="623.25pt,274.6pt" o:gfxdata="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" strokecolor="#7f7f7f [1612]" strokeweight="1.75pt">
                 <v:stroke joinstyle="miter"/>
@@ -8406,7 +8456,7 @@
               </wp:anchor>
             </w:drawing>
           </mc:Choice>
-          <mc:Fallback>
+          <mc:Fallback xmlns:w16se="http://schemas.microsoft.com/office/word/2015/wordml/symex" xmlns:w15="http://schemas.microsoft.com/office/word/2012/wordml" xmlns:cx5="http://schemas.microsoft.com/office/drawing/2016/5/11/chartex" xmlns:cx4="http://schemas.microsoft.com/office/drawing/2016/5/10/chartex" xmlns:cx3="http://schemas.microsoft.com/office/drawing/2016/5/9/chartex" xmlns:cx2="http://schemas.microsoft.com/office/drawing/2015/10/21/chartex" xmlns:cx1="http://schemas.microsoft.com/office/drawing/2015/9/8/chartex" xmlns:cx="http://schemas.microsoft.com/office/drawing/2014/chartex">
             <w:pict>
               <v:line w14:anchorId="1DD4909E" id="Conexão reta 140" o:spid="_x0000_s1026" style="position:absolute;z-index:251133952;visibility:visible;mso-wrap-style:square;mso-width-percent:0;mso-height-percent:0;mso-wrap-distance-left:9pt;mso-wrap-distance-top:0;mso-wrap-distance-right:9pt;mso-wrap-distance-bottom:0;mso-position-horizontal:absolute;mso-position-horizontal-relative:margin;mso-position-vertical:absolute;mso-position-vertical-relative:text;mso-width-percent:0;mso-height-percent:0;mso-width-relative:margin;mso-height-relative:margin" from="585.2pt,288.2pt" to="597.25pt,304.75pt" o:gfxdata="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" strokecolor="#7f7f7f [1612]" strokeweight="1.75pt">
                 <v:stroke joinstyle="miter"/>
@@ -8516,7 +8566,7 @@
               </wp:anchor>
             </w:drawing>
           </mc:Choice>
-          <mc:Fallback>
+          <mc:Fallback xmlns:w16se="http://schemas.microsoft.com/office/word/2015/wordml/symex" xmlns:w15="http://schemas.microsoft.com/office/word/2012/wordml" xmlns:cx5="http://schemas.microsoft.com/office/drawing/2016/5/11/chartex" xmlns:cx4="http://schemas.microsoft.com/office/drawing/2016/5/10/chartex" xmlns:cx3="http://schemas.microsoft.com/office/drawing/2016/5/9/chartex" xmlns:cx2="http://schemas.microsoft.com/office/drawing/2015/10/21/chartex" xmlns:cx1="http://schemas.microsoft.com/office/drawing/2015/9/8/chartex" xmlns:cx="http://schemas.microsoft.com/office/drawing/2014/chartex">
             <w:pict>
               <v:oval w14:anchorId="18829926" id="Oval 137" o:spid="_x0000_s1068" style="position:absolute;margin-left:573.15pt;margin-top:304.6pt;width:49.05pt;height:25.4pt;z-index:251118592;visibility:visible;mso-wrap-style:square;mso-width-percent:0;mso-height-percent:0;mso-wrap-distance-left:9pt;mso-wrap-distance-top:0;mso-wrap-distance-right:9pt;mso-wrap-distance-bottom:0;mso-position-horizontal:absolute;mso-position-horizontal-relative:margin;mso-position-vertical:absolute;mso-position-vertical-relative:text;mso-width-percent:0;mso-height-percent:0;mso-width-relative:margin;mso-height-relative:margin;v-text-anchor:middle" o:gfxdata="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" fillcolor="white [3212]" strokecolor="black [3213]">
                 <v:stroke joinstyle="miter"/>
@@ -8618,7 +8668,7 @@
               </wp:anchor>
             </w:drawing>
           </mc:Choice>
-          <mc:Fallback>
+          <mc:Fallback xmlns:w16se="http://schemas.microsoft.com/office/word/2015/wordml/symex" xmlns:w15="http://schemas.microsoft.com/office/word/2012/wordml" xmlns:cx5="http://schemas.microsoft.com/office/drawing/2016/5/11/chartex" xmlns:cx4="http://schemas.microsoft.com/office/drawing/2016/5/10/chartex" xmlns:cx3="http://schemas.microsoft.com/office/drawing/2016/5/9/chartex" xmlns:cx2="http://schemas.microsoft.com/office/drawing/2015/10/21/chartex" xmlns:cx1="http://schemas.microsoft.com/office/drawing/2015/9/8/chartex" xmlns:cx="http://schemas.microsoft.com/office/drawing/2014/chartex">
             <w:pict>
               <v:line w14:anchorId="1FF9D90E" id="Conexão reta 139" o:spid="_x0000_s1026" style="position:absolute;flip:x;z-index:251128832;visibility:visible;mso-wrap-style:square;mso-width-percent:0;mso-height-percent:0;mso-wrap-distance-left:9pt;mso-wrap-distance-top:0;mso-wrap-distance-right:9pt;mso-wrap-distance-bottom:0;mso-position-horizontal:absolute;mso-position-horizontal-relative:margin;mso-position-vertical:absolute;mso-position-vertical-relative:text;mso-width-percent:0;mso-height-percent:0;mso-width-relative:margin;mso-height-relative:margin" from="518.95pt,288.2pt" to="530.3pt,300.65pt" o:gfxdata="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" strokecolor="#7f7f7f [1612]" strokeweight="1.75pt">
                 <v:stroke joinstyle="miter"/>
@@ -8732,7 +8782,7 @@
               </wp:anchor>
             </w:drawing>
           </mc:Choice>
-          <mc:Fallback>
+          <mc:Fallback xmlns:w16se="http://schemas.microsoft.com/office/word/2015/wordml/symex" xmlns:w15="http://schemas.microsoft.com/office/word/2012/wordml" xmlns:cx5="http://schemas.microsoft.com/office/drawing/2016/5/11/chartex" xmlns:cx4="http://schemas.microsoft.com/office/drawing/2016/5/10/chartex" xmlns:cx3="http://schemas.microsoft.com/office/drawing/2016/5/9/chartex" xmlns:cx2="http://schemas.microsoft.com/office/drawing/2015/10/21/chartex" xmlns:cx1="http://schemas.microsoft.com/office/drawing/2015/9/8/chartex" xmlns:cx="http://schemas.microsoft.com/office/drawing/2014/chartex">
             <w:pict>
               <v:oval w14:anchorId="5300D7B9" id="Oval 138" o:spid="_x0000_s1069" style="position:absolute;margin-left:491.8pt;margin-top:299.7pt;width:45.35pt;height:25.4pt;z-index:251123712;visibility:visible;mso-wrap-style:square;mso-width-percent:0;mso-height-percent:0;mso-wrap-distance-left:9pt;mso-wrap-distance-top:0;mso-wrap-distance-right:9pt;mso-wrap-distance-bottom:0;mso-position-horizontal:absolute;mso-position-horizontal-relative:margin;mso-position-vertical:absolute;mso-position-vertical-relative:text;mso-width-percent:0;mso-height-percent:0;mso-width-relative:margin;mso-height-relative:margin;v-text-anchor:middle" o:gfxdata="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" fillcolor="white [3212]" strokecolor="black [3213]">
                 <v:stroke joinstyle="miter"/>
@@ -8838,7 +8888,7 @@
               </wp:anchor>
             </w:drawing>
           </mc:Choice>
-          <mc:Fallback>
+          <mc:Fallback xmlns:w16se="http://schemas.microsoft.com/office/word/2015/wordml/symex" xmlns:w15="http://schemas.microsoft.com/office/word/2012/wordml" xmlns:cx5="http://schemas.microsoft.com/office/drawing/2016/5/11/chartex" xmlns:cx4="http://schemas.microsoft.com/office/drawing/2016/5/10/chartex" xmlns:cx3="http://schemas.microsoft.com/office/drawing/2016/5/9/chartex" xmlns:cx2="http://schemas.microsoft.com/office/drawing/2015/10/21/chartex" xmlns:cx1="http://schemas.microsoft.com/office/drawing/2015/9/8/chartex" xmlns:cx="http://schemas.microsoft.com/office/drawing/2014/chartex">
             <w:pict>
               <v:line w14:anchorId="03929A2F" id="Conexão reta 145" o:spid="_x0000_s1026" style="position:absolute;flip:x;z-index:251152384;visibility:visible;mso-wrap-style:square;mso-width-percent:0;mso-height-percent:0;mso-wrap-distance-left:9pt;mso-wrap-distance-top:0;mso-wrap-distance-right:9pt;mso-wrap-distance-bottom:0;mso-position-horizontal:absolute;mso-position-horizontal-relative:margin;mso-position-vertical:absolute;mso-position-vertical-relative:text;mso-width-percent:0;mso-height-percent:0;mso-width-relative:margin;mso-height-relative:margin" from="512.05pt,348.75pt" to="523.95pt,359.6pt" o:gfxdata="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" strokecolor="#7f7f7f [1612]" strokeweight="1.75pt">
                 <v:stroke joinstyle="miter"/>
@@ -8952,7 +9002,7 @@
               </wp:anchor>
             </w:drawing>
           </mc:Choice>
-          <mc:Fallback>
+          <mc:Fallback xmlns:w16se="http://schemas.microsoft.com/office/word/2015/wordml/symex" xmlns:w15="http://schemas.microsoft.com/office/word/2012/wordml" xmlns:cx5="http://schemas.microsoft.com/office/drawing/2016/5/11/chartex" xmlns:cx4="http://schemas.microsoft.com/office/drawing/2016/5/10/chartex" xmlns:cx3="http://schemas.microsoft.com/office/drawing/2016/5/9/chartex" xmlns:cx2="http://schemas.microsoft.com/office/drawing/2015/10/21/chartex" xmlns:cx1="http://schemas.microsoft.com/office/drawing/2015/9/8/chartex" xmlns:cx="http://schemas.microsoft.com/office/drawing/2014/chartex">
             <w:pict>
               <v:oval w14:anchorId="538FF901" id="Oval 144" o:spid="_x0000_s1070" style="position:absolute;margin-left:465.95pt;margin-top:346.7pt;width:45.35pt;height:25.4pt;z-index:251147264;visibility:visible;mso-wrap-style:square;mso-width-percent:0;mso-height-percent:0;mso-wrap-distance-left:9pt;mso-wrap-distance-top:0;mso-wrap-distance-right:9pt;mso-wrap-distance-bottom:0;mso-position-horizontal:absolute;mso-position-horizontal-relative:margin;mso-position-vertical:absolute;mso-position-vertical-relative:text;mso-width-percent:0;mso-height-percent:0;mso-width-relative:margin;mso-height-relative:margin;v-text-anchor:middle" o:gfxdata="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" fillcolor="white [3212]" strokecolor="black [3213]">
                 <v:stroke joinstyle="miter"/>
@@ -9058,7 +9108,7 @@
               </wp:anchor>
             </w:drawing>
           </mc:Choice>
-          <mc:Fallback>
+          <mc:Fallback xmlns:w16se="http://schemas.microsoft.com/office/word/2015/wordml/symex" xmlns:w15="http://schemas.microsoft.com/office/word/2012/wordml" xmlns:cx5="http://schemas.microsoft.com/office/drawing/2016/5/11/chartex" xmlns:cx4="http://schemas.microsoft.com/office/drawing/2016/5/10/chartex" xmlns:cx3="http://schemas.microsoft.com/office/drawing/2016/5/9/chartex" xmlns:cx2="http://schemas.microsoft.com/office/drawing/2015/10/21/chartex" xmlns:cx1="http://schemas.microsoft.com/office/drawing/2015/9/8/chartex" xmlns:cx="http://schemas.microsoft.com/office/drawing/2014/chartex">
             <w:pict>
               <v:line w14:anchorId="3FA558D0" id="Conexão reta 101" o:spid="_x0000_s1026" style="position:absolute;flip:y;z-index:250991616;visibility:visible;mso-wrap-style:square;mso-width-percent:0;mso-height-percent:0;mso-wrap-distance-left:9pt;mso-wrap-distance-top:0;mso-wrap-distance-right:9pt;mso-wrap-distance-bottom:0;mso-position-horizontal:absolute;mso-position-horizontal-relative:margin;mso-position-vertical:absolute;mso-position-vertical-relative:text;mso-width-percent:0;mso-height-percent:0;mso-width-relative:margin;mso-height-relative:margin" from="415.2pt,155.25pt" to="419.35pt,185.3pt" o:gfxdata="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" strokecolor="#7f7f7f [1612]" strokeweight="1.75pt">
                 <v:stroke joinstyle="miter"/>
@@ -9136,7 +9186,7 @@
               </wp:anchor>
             </w:drawing>
           </mc:Choice>
-          <mc:Fallback>
+          <mc:Fallback xmlns:w16se="http://schemas.microsoft.com/office/word/2015/wordml/symex" xmlns:w15="http://schemas.microsoft.com/office/word/2012/wordml" xmlns:cx5="http://schemas.microsoft.com/office/drawing/2016/5/11/chartex" xmlns:cx4="http://schemas.microsoft.com/office/drawing/2016/5/10/chartex" xmlns:cx3="http://schemas.microsoft.com/office/drawing/2016/5/9/chartex" xmlns:cx2="http://schemas.microsoft.com/office/drawing/2015/10/21/chartex" xmlns:cx1="http://schemas.microsoft.com/office/drawing/2015/9/8/chartex" xmlns:cx="http://schemas.microsoft.com/office/drawing/2014/chartex">
             <w:pict>
               <v:line w14:anchorId="16E9D9BF" id="Conexão reta 67" o:spid="_x0000_s1026" style="position:absolute;flip:x;z-index:250976256;visibility:visible;mso-wrap-style:square;mso-width-percent:0;mso-height-percent:0;mso-wrap-distance-left:9pt;mso-wrap-distance-top:0;mso-wrap-distance-right:9pt;mso-wrap-distance-bottom:0;mso-position-horizontal:absolute;mso-position-horizontal-relative:text;mso-position-vertical:absolute;mso-position-vertical-relative:text;mso-width-percent:0;mso-height-percent:0;mso-width-relative:margin;mso-height-relative:margin" from="388.05pt,131.55pt" to="391.75pt,140.45pt" o:gfxdata="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" strokecolor="#7f7f7f [1612]" strokeweight="1.75pt">
                 <v:stroke joinstyle="miter"/>
@@ -9213,7 +9263,7 @@
               </wp:anchor>
             </w:drawing>
           </mc:Choice>
-          <mc:Fallback>
+          <mc:Fallback xmlns:w16se="http://schemas.microsoft.com/office/word/2015/wordml/symex" xmlns:w15="http://schemas.microsoft.com/office/word/2012/wordml" xmlns:cx5="http://schemas.microsoft.com/office/drawing/2016/5/11/chartex" xmlns:cx4="http://schemas.microsoft.com/office/drawing/2016/5/10/chartex" xmlns:cx3="http://schemas.microsoft.com/office/drawing/2016/5/9/chartex" xmlns:cx2="http://schemas.microsoft.com/office/drawing/2015/10/21/chartex" xmlns:cx1="http://schemas.microsoft.com/office/drawing/2015/9/8/chartex" xmlns:cx="http://schemas.microsoft.com/office/drawing/2014/chartex">
             <w:pict>
               <v:line w14:anchorId="6E39C0CC" id="Conexão reta 56" o:spid="_x0000_s1026" style="position:absolute;flip:x y;z-index:251445248;visibility:visible;mso-wrap-style:square;mso-width-percent:0;mso-height-percent:0;mso-wrap-distance-left:9pt;mso-wrap-distance-top:0;mso-wrap-distance-right:9pt;mso-wrap-distance-bottom:0;mso-position-horizontal:absolute;mso-position-horizontal-relative:text;mso-position-vertical:absolute;mso-position-vertical-relative:text;mso-width-percent:0;mso-height-percent:0;mso-width-relative:margin;mso-height-relative:margin" from="219.6pt,94pt" to="219.65pt,106.5pt" o:gfxdata="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" strokecolor="#7f7f7f [1612]" strokeweight="1.75pt">
                 <v:stroke joinstyle="miter"/>
@@ -9322,7 +9372,7 @@
               </wp:anchor>
             </w:drawing>
           </mc:Choice>
-          <mc:Fallback>
+          <mc:Fallback xmlns:w16se="http://schemas.microsoft.com/office/word/2015/wordml/symex" xmlns:w15="http://schemas.microsoft.com/office/word/2012/wordml" xmlns:cx5="http://schemas.microsoft.com/office/drawing/2016/5/11/chartex" xmlns:cx4="http://schemas.microsoft.com/office/drawing/2016/5/10/chartex" xmlns:cx3="http://schemas.microsoft.com/office/drawing/2016/5/9/chartex" xmlns:cx2="http://schemas.microsoft.com/office/drawing/2015/10/21/chartex" xmlns:cx1="http://schemas.microsoft.com/office/drawing/2015/9/8/chartex" xmlns:cx="http://schemas.microsoft.com/office/drawing/2014/chartex">
             <w:pict>
               <v:oval w14:anchorId="01BDEF98" id="Oval 179" o:spid="_x0000_s1071" style="position:absolute;margin-left:199.05pt;margin-top:70.6pt;width:48.2pt;height:22.9pt;z-index:251440128;visibility:visible;mso-wrap-style:square;mso-width-percent:0;mso-height-percent:0;mso-wrap-distance-left:9pt;mso-wrap-distance-top:0;mso-wrap-distance-right:9pt;mso-wrap-distance-bottom:0;mso-position-horizontal:absolute;mso-position-horizontal-relative:text;mso-position-vertical:absolute;mso-position-vertical-relative:text;mso-width-percent:0;mso-height-percent:0;mso-width-relative:margin;mso-height-relative:margin;v-text-anchor:middle" o:gfxdata="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" fillcolor="white [3212]" strokecolor="black [3213]">
                 <v:stroke joinstyle="miter"/>
@@ -9423,7 +9473,7 @@
               </wp:anchor>
             </w:drawing>
           </mc:Choice>
-          <mc:Fallback>
+          <mc:Fallback xmlns:w16se="http://schemas.microsoft.com/office/word/2015/wordml/symex" xmlns:w15="http://schemas.microsoft.com/office/word/2012/wordml" xmlns:cx5="http://schemas.microsoft.com/office/drawing/2016/5/11/chartex" xmlns:cx4="http://schemas.microsoft.com/office/drawing/2016/5/10/chartex" xmlns:cx3="http://schemas.microsoft.com/office/drawing/2016/5/9/chartex" xmlns:cx2="http://schemas.microsoft.com/office/drawing/2015/10/21/chartex" xmlns:cx1="http://schemas.microsoft.com/office/drawing/2015/9/8/chartex" xmlns:cx="http://schemas.microsoft.com/office/drawing/2014/chartex">
             <w:pict>
               <v:line w14:anchorId="755C16BD" id="Conexão reta 56" o:spid="_x0000_s1026" style="position:absolute;flip:x y;z-index:251435008;visibility:visible;mso-wrap-style:square;mso-width-percent:0;mso-height-percent:0;mso-wrap-distance-left:9pt;mso-wrap-distance-top:0;mso-wrap-distance-right:9pt;mso-wrap-distance-bottom:0;mso-position-horizontal:absolute;mso-position-horizontal-relative:text;mso-position-vertical:absolute;mso-position-vertical-relative:text;mso-width-percent:0;mso-height-percent:0;mso-width-relative:margin;mso-height-relative:margin" from="176.45pt,90.9pt" to="199.6pt,109.7pt" o:gfxdata="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" strokecolor="#7f7f7f [1612]" strokeweight="1.75pt">
                 <v:stroke joinstyle="miter"/>
@@ -9546,7 +9596,7 @@
               </wp:anchor>
             </w:drawing>
           </mc:Choice>
-          <mc:Fallback>
+          <mc:Fallback xmlns:w16se="http://schemas.microsoft.com/office/word/2015/wordml/symex" xmlns:w15="http://schemas.microsoft.com/office/word/2012/wordml" xmlns:cx5="http://schemas.microsoft.com/office/drawing/2016/5/11/chartex" xmlns:cx4="http://schemas.microsoft.com/office/drawing/2016/5/10/chartex" xmlns:cx3="http://schemas.microsoft.com/office/drawing/2016/5/9/chartex" xmlns:cx2="http://schemas.microsoft.com/office/drawing/2015/10/21/chartex" xmlns:cx1="http://schemas.microsoft.com/office/drawing/2015/9/8/chartex" xmlns:cx="http://schemas.microsoft.com/office/drawing/2014/chartex">
             <w:pict>
               <v:oval w14:anchorId="7ABF3413" id="Oval 177" o:spid="_x0000_s1072" style="position:absolute;margin-left:133.35pt;margin-top:69.7pt;width:54.45pt;height:23.8pt;z-index:251429888;visibility:visible;mso-wrap-style:square;mso-width-percent:0;mso-height-percent:0;mso-wrap-distance-left:9pt;mso-wrap-distance-top:0;mso-wrap-distance-right:9pt;mso-wrap-distance-bottom:0;mso-position-horizontal:absolute;mso-position-horizontal-relative:text;mso-position-vertical:absolute;mso-position-vertical-relative:text;mso-width-percent:0;mso-height-percent:0;mso-width-relative:margin;mso-height-relative:margin;v-text-anchor:middle" o:gfxdata="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" fillcolor="white [3212]" strokecolor="black [3213]">
                 <v:stroke joinstyle="miter"/>
@@ -10114,7 +10164,7 @@
               </wp:anchor>
             </w:drawing>
           </mc:Choice>
-          <mc:Fallback>
+          <mc:Fallback xmlns:w16se="http://schemas.microsoft.com/office/word/2015/wordml/symex" xmlns:w15="http://schemas.microsoft.com/office/word/2012/wordml" xmlns:cx5="http://schemas.microsoft.com/office/drawing/2016/5/11/chartex" xmlns:cx4="http://schemas.microsoft.com/office/drawing/2016/5/10/chartex" xmlns:cx3="http://schemas.microsoft.com/office/drawing/2016/5/9/chartex" xmlns:cx2="http://schemas.microsoft.com/office/drawing/2015/10/21/chartex" xmlns:cx1="http://schemas.microsoft.com/office/drawing/2015/9/8/chartex" xmlns:cx="http://schemas.microsoft.com/office/drawing/2014/chartex">
             <w:pict>
               <v:group w14:anchorId="200B00DE" id="Grupo 64" o:spid="_x0000_s1073" style="position:absolute;margin-left:90.7pt;margin-top:99.3pt;width:221.3pt;height:79.3pt;z-index:250986496;mso-width-relative:margin;mso-height-relative:margin" coordorigin="6043,6399" coordsize="28110,10070" o:gfxdata="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">
                 <v:rect id="Retângulo 6" o:spid="_x0000_s1074" style="position:absolute;left:20275;top:13517;width:9430;height:2952;visibility:visible;mso-wrap-style:square;v-text-anchor:middle" o:gfxdata="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" filled="f" strokecolor="windowText" strokeweight="1.25pt">
@@ -10306,7 +10356,7 @@
                     </pic:cNvPicPr>
                   </pic:nvPicPr>
                   <pic:blipFill rotWithShape="1">
-                    <a:blip r:embed="rId8">
+                    <a:blip r:embed="rId9">
                       <a:extLst>
                         <a:ext uri="{28A0092B-C50C-407E-A947-70E740481C1C}">
                           <a14:useLocalDpi xmlns:a14="http://schemas.microsoft.com/office/drawing/2010/main" val="0"/>
@@ -10414,7 +10464,7 @@
               </wp:anchor>
             </w:drawing>
           </mc:Choice>
-          <mc:Fallback>
+          <mc:Fallback xmlns:w16se="http://schemas.microsoft.com/office/word/2015/wordml/symex" xmlns:w15="http://schemas.microsoft.com/office/word/2012/wordml" xmlns:cx5="http://schemas.microsoft.com/office/drawing/2016/5/11/chartex" xmlns:cx4="http://schemas.microsoft.com/office/drawing/2016/5/10/chartex" xmlns:cx3="http://schemas.microsoft.com/office/drawing/2016/5/9/chartex" xmlns:cx2="http://schemas.microsoft.com/office/drawing/2015/10/21/chartex" xmlns:cx1="http://schemas.microsoft.com/office/drawing/2015/9/8/chartex" xmlns:cx="http://schemas.microsoft.com/office/drawing/2014/chartex">
             <w:pict>
               <v:line w14:anchorId="19611823" id="Conexão reta 103" o:spid="_x0000_s1026" style="position:absolute;flip:x y;z-index:251409408;visibility:visible;mso-wrap-style:square;mso-width-percent:0;mso-height-percent:0;mso-wrap-distance-left:9pt;mso-wrap-distance-top:0;mso-wrap-distance-right:9pt;mso-wrap-distance-bottom:0;mso-position-horizontal:absolute;mso-position-horizontal-relative:margin;mso-position-vertical:absolute;mso-position-vertical-relative:text;mso-width-percent:0;mso-height-percent:0;mso-width-relative:margin;mso-height-relative:margin" from="173.95pt,174.45pt" to="199.75pt,194.15pt" o:gfxdata="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" strokecolor="#7f7f7f [1612]" strokeweight="1.75pt">
                 <v:stroke joinstyle="miter"/>
@@ -10535,7 +10585,7 @@
               </wp:anchor>
             </w:drawing>
           </mc:Choice>
-          <mc:Fallback>
+          <mc:Fallback xmlns:w16se="http://schemas.microsoft.com/office/word/2015/wordml/symex" xmlns:w15="http://schemas.microsoft.com/office/word/2012/wordml" xmlns:cx5="http://schemas.microsoft.com/office/drawing/2016/5/11/chartex" xmlns:cx4="http://schemas.microsoft.com/office/drawing/2016/5/10/chartex" xmlns:cx3="http://schemas.microsoft.com/office/drawing/2016/5/9/chartex" xmlns:cx2="http://schemas.microsoft.com/office/drawing/2015/10/21/chartex" xmlns:cx1="http://schemas.microsoft.com/office/drawing/2015/9/8/chartex" xmlns:cx="http://schemas.microsoft.com/office/drawing/2014/chartex">
             <w:pict>
               <v:oval w14:anchorId="52A27E64" id="Oval 165" o:spid="_x0000_s1083" style="position:absolute;margin-left:99.5pt;margin-top:160pt;width:77pt;height:25.35pt;z-index:251347968;visibility:visible;mso-wrap-style:square;mso-width-percent:0;mso-height-percent:0;mso-wrap-distance-left:9pt;mso-wrap-distance-top:0;mso-wrap-distance-right:9pt;mso-wrap-distance-bottom:0;mso-position-horizontal:absolute;mso-position-horizontal-relative:margin;mso-position-vertical:absolute;mso-position-vertical-relative:text;mso-width-percent:0;mso-height-percent:0;mso-width-relative:margin;mso-height-relative:margin;v-text-anchor:middle" o:gfxdata="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" fillcolor="white [3212]" strokecolor="black [3213]">
                 <v:stroke joinstyle="miter"/>
@@ -10648,7 +10698,7 @@
               </wp:anchor>
             </w:drawing>
           </mc:Choice>
-          <mc:Fallback>
+          <mc:Fallback xmlns:w16se="http://schemas.microsoft.com/office/word/2015/wordml/symex" xmlns:w15="http://schemas.microsoft.com/office/word/2012/wordml" xmlns:cx5="http://schemas.microsoft.com/office/drawing/2016/5/11/chartex" xmlns:cx4="http://schemas.microsoft.com/office/drawing/2016/5/10/chartex" xmlns:cx3="http://schemas.microsoft.com/office/drawing/2016/5/9/chartex" xmlns:cx2="http://schemas.microsoft.com/office/drawing/2015/10/21/chartex" xmlns:cx1="http://schemas.microsoft.com/office/drawing/2015/9/8/chartex" xmlns:cx="http://schemas.microsoft.com/office/drawing/2014/chartex">
             <w:pict>
               <v:line w14:anchorId="6B73CE54" id="Conexão reta 113" o:spid="_x0000_s1026" style="position:absolute;flip:x y;z-index:251038720;visibility:visible;mso-wrap-style:square;mso-width-percent:0;mso-height-percent:0;mso-wrap-distance-left:9pt;mso-wrap-distance-top:0;mso-wrap-distance-right:9pt;mso-wrap-distance-bottom:0;mso-position-horizontal:absolute;mso-position-horizontal-relative:margin;mso-position-vertical:absolute;mso-position-vertical-relative:text;mso-width-percent:0;mso-height-percent:0;mso-width-relative:margin;mso-height-relative:margin" from="33.7pt,174.15pt" to="45.25pt,187.45pt" o:gfxdata="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" strokecolor="#7f7f7f [1612]" strokeweight="1.75pt">
                 <v:stroke joinstyle="miter"/>
@@ -10745,7 +10795,7 @@
               </wp:anchor>
             </w:drawing>
           </mc:Choice>
-          <mc:Fallback>
+          <mc:Fallback xmlns:w16se="http://schemas.microsoft.com/office/word/2015/wordml/symex" xmlns:w15="http://schemas.microsoft.com/office/word/2012/wordml" xmlns:cx5="http://schemas.microsoft.com/office/drawing/2016/5/11/chartex" xmlns:cx4="http://schemas.microsoft.com/office/drawing/2016/5/10/chartex" xmlns:cx3="http://schemas.microsoft.com/office/drawing/2016/5/9/chartex" xmlns:cx2="http://schemas.microsoft.com/office/drawing/2015/10/21/chartex" xmlns:cx1="http://schemas.microsoft.com/office/drawing/2015/9/8/chartex" xmlns:cx="http://schemas.microsoft.com/office/drawing/2014/chartex">
             <w:pict>
               <v:oval w14:anchorId="401DC8BA" id="Oval 112" o:spid="_x0000_s1084" style="position:absolute;margin-left:7.8pt;margin-top:151.7pt;width:49.1pt;height:22.85pt;z-index:251033600;visibility:visible;mso-wrap-style:square;mso-width-percent:0;mso-height-percent:0;mso-wrap-distance-left:9pt;mso-wrap-distance-top:0;mso-wrap-distance-right:9pt;mso-wrap-distance-bottom:0;mso-position-horizontal:absolute;mso-position-horizontal-relative:margin;mso-position-vertical:absolute;mso-position-vertical-relative:text;mso-width-percent:0;mso-height-percent:0;mso-width-relative:margin;mso-height-relative:margin;v-text-anchor:middle" o:gfxdata="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" fillcolor="window" strokecolor="windowText">
                 <v:stroke joinstyle="miter"/>
@@ -10847,7 +10897,7 @@
               </wp:anchor>
             </w:drawing>
           </mc:Choice>
-          <mc:Fallback>
+          <mc:Fallback xmlns:w16se="http://schemas.microsoft.com/office/word/2015/wordml/symex" xmlns:w15="http://schemas.microsoft.com/office/word/2012/wordml" xmlns:cx5="http://schemas.microsoft.com/office/drawing/2016/5/11/chartex" xmlns:cx4="http://schemas.microsoft.com/office/drawing/2016/5/10/chartex" xmlns:cx3="http://schemas.microsoft.com/office/drawing/2016/5/9/chartex" xmlns:cx2="http://schemas.microsoft.com/office/drawing/2015/10/21/chartex" xmlns:cx1="http://schemas.microsoft.com/office/drawing/2015/9/8/chartex" xmlns:cx="http://schemas.microsoft.com/office/drawing/2014/chartex">
             <w:pict>
               <v:line w14:anchorId="17FE648C" id="Conexão reta 110" o:spid="_x0000_s1026" style="position:absolute;flip:x y;z-index:251023360;visibility:visible;mso-wrap-style:square;mso-width-percent:0;mso-height-percent:0;mso-wrap-distance-left:9pt;mso-wrap-distance-top:0;mso-wrap-distance-right:9pt;mso-wrap-distance-bottom:0;mso-position-horizontal:absolute;mso-position-horizontal-relative:margin;mso-position-vertical:absolute;mso-position-vertical-relative:text;mso-width-percent:0;mso-height-percent:0;mso-width-relative:margin;mso-height-relative:margin" from="23.05pt,194.25pt" to="40.6pt,199.2pt" o:gfxdata="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" strokecolor="#7f7f7f [1612]" strokeweight="1.75pt">
                 <v:stroke joinstyle="miter"/>
@@ -10961,7 +11011,7 @@
               </wp:anchor>
             </w:drawing>
           </mc:Choice>
-          <mc:Fallback>
+          <mc:Fallback xmlns:w16se="http://schemas.microsoft.com/office/word/2015/wordml/symex" xmlns:w15="http://schemas.microsoft.com/office/word/2012/wordml" xmlns:cx5="http://schemas.microsoft.com/office/drawing/2016/5/11/chartex" xmlns:cx4="http://schemas.microsoft.com/office/drawing/2016/5/10/chartex" xmlns:cx3="http://schemas.microsoft.com/office/drawing/2016/5/9/chartex" xmlns:cx2="http://schemas.microsoft.com/office/drawing/2015/10/21/chartex" xmlns:cx1="http://schemas.microsoft.com/office/drawing/2015/9/8/chartex" xmlns:cx="http://schemas.microsoft.com/office/drawing/2014/chartex">
             <w:pict>
               <v:oval w14:anchorId="4F38132F" id="Oval 111" o:spid="_x0000_s1085" style="position:absolute;margin-left:-21.15pt;margin-top:181.1pt;width:45.35pt;height:25.35pt;z-index:251028480;visibility:visible;mso-wrap-style:square;mso-width-percent:0;mso-height-percent:0;mso-wrap-distance-left:9pt;mso-wrap-distance-top:0;mso-wrap-distance-right:9pt;mso-wrap-distance-bottom:0;mso-position-horizontal:absolute;mso-position-horizontal-relative:margin;mso-position-vertical:absolute;mso-position-vertical-relative:text;mso-width-percent:0;mso-height-percent:0;mso-width-relative:margin;mso-height-relative:margin;v-text-anchor:middle" o:gfxdata="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" fillcolor="white [3212]" strokecolor="black [3213]">
                 <v:stroke joinstyle="miter"/>
@@ -11030,7 +11080,7 @@
                     </pic:cNvPicPr>
                   </pic:nvPicPr>
                   <pic:blipFill rotWithShape="1">
-                    <a:blip r:embed="rId8">
+                    <a:blip r:embed="rId9">
                       <a:extLst>
                         <a:ext uri="{28A0092B-C50C-407E-A947-70E740481C1C}">
                           <a14:useLocalDpi xmlns:a14="http://schemas.microsoft.com/office/drawing/2010/main" val="0"/>
@@ -11171,7 +11221,7 @@
               </wp:anchor>
             </w:drawing>
           </mc:Choice>
-          <mc:Fallback>
+          <mc:Fallback xmlns:w16se="http://schemas.microsoft.com/office/word/2015/wordml/symex" xmlns:w15="http://schemas.microsoft.com/office/word/2012/wordml" xmlns:cx5="http://schemas.microsoft.com/office/drawing/2016/5/11/chartex" xmlns:cx4="http://schemas.microsoft.com/office/drawing/2016/5/10/chartex" xmlns:cx3="http://schemas.microsoft.com/office/drawing/2016/5/9/chartex" xmlns:cx2="http://schemas.microsoft.com/office/drawing/2015/10/21/chartex" xmlns:cx1="http://schemas.microsoft.com/office/drawing/2015/9/8/chartex" xmlns:cx="http://schemas.microsoft.com/office/drawing/2014/chartex">
             <w:pict>
               <v:rect w14:anchorId="41FAD1EB" id="Retângulo 3" o:spid="_x0000_s1086" style="position:absolute;margin-left:199.6pt;margin-top:106.75pt;width:87pt;height:24.75pt;z-index:251399168;visibility:visible;mso-wrap-style:square;mso-width-percent:0;mso-height-percent:0;mso-wrap-distance-left:9pt;mso-wrap-distance-top:0;mso-wrap-distance-right:9pt;mso-wrap-distance-bottom:0;mso-position-horizontal:absolute;mso-position-horizontal-relative:margin;mso-position-vertical:absolute;mso-position-vertical-relative:text;mso-width-percent:0;mso-height-percent:0;mso-width-relative:margin;mso-height-relative:margin;v-text-anchor:middle" o:gfxdata="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" filled="f" strokecolor="black [3213]" strokeweight="1.25pt">
                 <v:textbox>
@@ -11309,7 +11359,7 @@
               </wp:anchor>
             </w:drawing>
           </mc:Choice>
-          <mc:Fallback>
+          <mc:Fallback xmlns:w16se="http://schemas.microsoft.com/office/word/2015/wordml/symex" xmlns:w15="http://schemas.microsoft.com/office/word/2012/wordml" xmlns:cx5="http://schemas.microsoft.com/office/drawing/2016/5/11/chartex" xmlns:cx4="http://schemas.microsoft.com/office/drawing/2016/5/10/chartex" xmlns:cx3="http://schemas.microsoft.com/office/drawing/2016/5/9/chartex" xmlns:cx2="http://schemas.microsoft.com/office/drawing/2015/10/21/chartex" xmlns:cx1="http://schemas.microsoft.com/office/drawing/2015/9/8/chartex" xmlns:cx="http://schemas.microsoft.com/office/drawing/2014/chartex">
             <w:pict>
               <v:oval w14:anchorId="044CC8D3" id="Oval 42" o:spid="_x0000_s1087" style="position:absolute;margin-left:353.65pt;margin-top:39.5pt;width:62.6pt;height:22.9pt;z-index:250960896;visibility:visible;mso-wrap-style:square;mso-width-percent:0;mso-height-percent:0;mso-wrap-distance-left:9pt;mso-wrap-distance-top:0;mso-wrap-distance-right:9pt;mso-wrap-distance-bottom:0;mso-position-horizontal:absolute;mso-position-horizontal-relative:text;mso-position-vertical:absolute;mso-position-vertical-relative:text;mso-width-percent:0;mso-height-percent:0;mso-width-relative:margin;mso-height-relative:margin;v-text-anchor:middle" o:gfxdata="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" fillcolor="white [3212]" strokecolor="black [3213]">
                 <v:stroke joinstyle="miter"/>
@@ -11412,7 +11462,7 @@
               </wp:anchor>
             </w:drawing>
           </mc:Choice>
-          <mc:Fallback>
+          <mc:Fallback xmlns:w16se="http://schemas.microsoft.com/office/word/2015/wordml/symex" xmlns:w15="http://schemas.microsoft.com/office/word/2012/wordml" xmlns:cx5="http://schemas.microsoft.com/office/drawing/2016/5/11/chartex" xmlns:cx4="http://schemas.microsoft.com/office/drawing/2016/5/10/chartex" xmlns:cx3="http://schemas.microsoft.com/office/drawing/2016/5/9/chartex" xmlns:cx2="http://schemas.microsoft.com/office/drawing/2015/10/21/chartex" xmlns:cx1="http://schemas.microsoft.com/office/drawing/2015/9/8/chartex" xmlns:cx="http://schemas.microsoft.com/office/drawing/2014/chartex">
             <w:pict>
               <v:line w14:anchorId="48F83DE3" id="Conexão reta 123" o:spid="_x0000_s1026" style="position:absolute;flip:x y;z-index:251380736;visibility:visible;mso-wrap-style:square;mso-width-percent:0;mso-height-percent:0;mso-wrap-distance-left:9pt;mso-wrap-distance-top:0;mso-wrap-distance-right:9pt;mso-wrap-distance-bottom:0;mso-position-horizontal:absolute;mso-position-horizontal-relative:margin;mso-position-vertical:absolute;mso-position-vertical-relative:text;mso-width-percent:0;mso-height-percent:0;mso-width-relative:margin;mso-height-relative:margin" from="127pt,378.85pt" to="137.8pt,381.4pt" o:gfxdata="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" strokecolor="#7f7f7f [1612]" strokeweight="1.75pt">
                 <v:stroke joinstyle="miter"/>
@@ -11511,7 +11561,7 @@
               </wp:anchor>
             </w:drawing>
           </mc:Choice>
-          <mc:Fallback>
+          <mc:Fallback xmlns:w16se="http://schemas.microsoft.com/office/word/2015/wordml/symex" xmlns:w15="http://schemas.microsoft.com/office/word/2012/wordml" xmlns:cx5="http://schemas.microsoft.com/office/drawing/2016/5/11/chartex" xmlns:cx4="http://schemas.microsoft.com/office/drawing/2016/5/10/chartex" xmlns:cx3="http://schemas.microsoft.com/office/drawing/2016/5/9/chartex" xmlns:cx2="http://schemas.microsoft.com/office/drawing/2015/10/21/chartex" xmlns:cx1="http://schemas.microsoft.com/office/drawing/2015/9/8/chartex" xmlns:cx="http://schemas.microsoft.com/office/drawing/2014/chartex">
             <w:pict>
               <v:oval w14:anchorId="7EBC7341" id="Oval 84" o:spid="_x0000_s1088" style="position:absolute;margin-left:132.1pt;margin-top:376.3pt;width:48.25pt;height:22.85pt;z-index:251375616;visibility:visible;mso-wrap-style:square;mso-width-percent:0;mso-height-percent:0;mso-wrap-distance-left:9pt;mso-wrap-distance-top:0;mso-wrap-distance-right:9pt;mso-wrap-distance-bottom:0;mso-position-horizontal:absolute;mso-position-horizontal-relative:margin;mso-position-vertical:absolute;mso-position-vertical-relative:text;mso-width-percent:0;mso-height-percent:0;mso-width-relative:margin;mso-height-relative:margin;v-text-anchor:middle" o:gfxdata="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" fillcolor="window" strokecolor="windowText">
                 <v:stroke joinstyle="miter"/>
@@ -11649,7 +11699,7 @@
               </wp:anchor>
             </w:drawing>
           </mc:Choice>
-          <mc:Fallback>
+          <mc:Fallback xmlns:w16se="http://schemas.microsoft.com/office/word/2015/wordml/symex" xmlns:w15="http://schemas.microsoft.com/office/word/2012/wordml" xmlns:cx5="http://schemas.microsoft.com/office/drawing/2016/5/11/chartex" xmlns:cx4="http://schemas.microsoft.com/office/drawing/2016/5/10/chartex" xmlns:cx3="http://schemas.microsoft.com/office/drawing/2016/5/9/chartex" xmlns:cx2="http://schemas.microsoft.com/office/drawing/2015/10/21/chartex" xmlns:cx1="http://schemas.microsoft.com/office/drawing/2015/9/8/chartex" xmlns:cx="http://schemas.microsoft.com/office/drawing/2014/chartex">
             <w:pict>
               <v:oval w14:anchorId="43CFC6DC" id="Oval 66" o:spid="_x0000_s1089" style="position:absolute;margin-left:312.1pt;margin-top:136.2pt;width:88.8pt;height:25.5pt;z-index:250971136;visibility:visible;mso-wrap-style:square;mso-width-percent:0;mso-height-percent:0;mso-wrap-distance-left:9pt;mso-wrap-distance-top:0;mso-wrap-distance-right:9pt;mso-wrap-distance-bottom:0;mso-position-horizontal:absolute;mso-position-horizontal-relative:text;mso-position-vertical:absolute;mso-position-vertical-relative:text;mso-width-percent:0;mso-height-percent:0;mso-width-relative:margin;mso-height-relative:margin;v-text-anchor:middle" o:gfxdata="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" fillcolor="white [3212]" strokecolor="black [3213]">
                 <v:stroke joinstyle="miter"/>
@@ -11752,7 +11802,7 @@
               </wp:anchor>
             </w:drawing>
           </mc:Choice>
-          <mc:Fallback>
+          <mc:Fallback xmlns:w16se="http://schemas.microsoft.com/office/word/2015/wordml/symex" xmlns:w15="http://schemas.microsoft.com/office/word/2012/wordml" xmlns:cx5="http://schemas.microsoft.com/office/drawing/2016/5/11/chartex" xmlns:cx4="http://schemas.microsoft.com/office/drawing/2016/5/10/chartex" xmlns:cx3="http://schemas.microsoft.com/office/drawing/2016/5/9/chartex" xmlns:cx2="http://schemas.microsoft.com/office/drawing/2015/10/21/chartex" xmlns:cx1="http://schemas.microsoft.com/office/drawing/2015/9/8/chartex" xmlns:cx="http://schemas.microsoft.com/office/drawing/2014/chartex">
             <w:pict>
               <v:line w14:anchorId="0FD8D5FE" id="Conexão reta 55" o:spid="_x0000_s1026" style="position:absolute;flip:x y;z-index:250966016;visibility:visible;mso-wrap-style:square;mso-width-percent:0;mso-height-percent:0;mso-wrap-distance-left:9pt;mso-wrap-distance-top:0;mso-wrap-distance-right:9pt;mso-wrap-distance-bottom:0;mso-position-horizontal:absolute;mso-position-horizontal-relative:text;mso-position-vertical:absolute;mso-position-vertical-relative:text;mso-width-percent:0;mso-height-percent:0;mso-width-relative:margin;mso-height-relative:margin" from="226.2pt,63.05pt" to="365.55pt,111pt" o:gfxdata="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" strokecolor="#7f7f7f [1612]" strokeweight="1.75pt">
                 <v:stroke joinstyle="miter"/>
@@ -11870,7 +11920,7 @@
               </wp:anchor>
             </w:drawing>
           </mc:Choice>
-          <mc:Fallback>
+          <mc:Fallback xmlns:w16se="http://schemas.microsoft.com/office/word/2015/wordml/symex" xmlns:w15="http://schemas.microsoft.com/office/word/2012/wordml" xmlns:cx5="http://schemas.microsoft.com/office/drawing/2016/5/11/chartex" xmlns:cx4="http://schemas.microsoft.com/office/drawing/2016/5/10/chartex" xmlns:cx3="http://schemas.microsoft.com/office/drawing/2016/5/9/chartex" xmlns:cx2="http://schemas.microsoft.com/office/drawing/2015/10/21/chartex" xmlns:cx1="http://schemas.microsoft.com/office/drawing/2015/9/8/chartex" xmlns:cx="http://schemas.microsoft.com/office/drawing/2014/chartex">
             <w:pict>
               <v:oval w14:anchorId="414337B3" id="Oval 54" o:spid="_x0000_s1090" style="position:absolute;margin-left:166.85pt;margin-top:44.65pt;width:68.7pt;height:22.9pt;z-index:250981376;visibility:visible;mso-wrap-style:square;mso-width-percent:0;mso-height-percent:0;mso-wrap-distance-left:9pt;mso-wrap-distance-top:0;mso-wrap-distance-right:9pt;mso-wrap-distance-bottom:0;mso-position-horizontal:absolute;mso-position-horizontal-relative:text;mso-position-vertical:absolute;mso-position-vertical-relative:text;mso-width-percent:0;mso-height-percent:0;mso-width-relative:margin;mso-height-relative:margin;v-text-anchor:middle" o:gfxdata="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" fillcolor="white [3212]" strokecolor="black [3213]">
                 <v:stroke joinstyle="miter"/>
@@ -11980,7 +12030,7 @@
               </wp:anchor>
             </w:drawing>
           </mc:Choice>
-          <mc:Fallback>
+          <mc:Fallback xmlns:w16se="http://schemas.microsoft.com/office/word/2015/wordml/symex" xmlns:w15="http://schemas.microsoft.com/office/word/2012/wordml" xmlns:cx5="http://schemas.microsoft.com/office/drawing/2016/5/11/chartex" xmlns:cx4="http://schemas.microsoft.com/office/drawing/2016/5/10/chartex" xmlns:cx3="http://schemas.microsoft.com/office/drawing/2016/5/9/chartex" xmlns:cx2="http://schemas.microsoft.com/office/drawing/2015/10/21/chartex" xmlns:cx1="http://schemas.microsoft.com/office/drawing/2015/9/8/chartex" xmlns:cx="http://schemas.microsoft.com/office/drawing/2014/chartex">
             <w:pict>
               <v:line w14:anchorId="7506DBAB" id="Conexão reta 115" o:spid="_x0000_s1026" style="position:absolute;z-index:251370496;visibility:visible;mso-wrap-style:square;mso-width-percent:0;mso-height-percent:0;mso-wrap-distance-left:9pt;mso-wrap-distance-top:0;mso-wrap-distance-right:9pt;mso-wrap-distance-bottom:0;mso-position-horizontal:absolute;mso-position-horizontal-relative:margin;mso-position-vertical:absolute;mso-position-vertical-relative:text;mso-width-percent:0;mso-height-percent:0;mso-width-relative:margin;mso-height-relative:margin" from="26.2pt,254.9pt" to="39.95pt,263pt" o:gfxdata="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" strokecolor="#7f7f7f [1612]" strokeweight="1.75pt">
                 <v:stroke joinstyle="miter"/>
@@ -12066,7 +12116,7 @@
               </wp:anchor>
             </w:drawing>
           </mc:Choice>
-          <mc:Fallback>
+          <mc:Fallback xmlns:w16se="http://schemas.microsoft.com/office/word/2015/wordml/symex" xmlns:w15="http://schemas.microsoft.com/office/word/2012/wordml" xmlns:cx5="http://schemas.microsoft.com/office/drawing/2016/5/11/chartex" xmlns:cx4="http://schemas.microsoft.com/office/drawing/2016/5/10/chartex" xmlns:cx3="http://schemas.microsoft.com/office/drawing/2016/5/9/chartex" xmlns:cx2="http://schemas.microsoft.com/office/drawing/2015/10/21/chartex" xmlns:cx1="http://schemas.microsoft.com/office/drawing/2015/9/8/chartex" xmlns:cx="http://schemas.microsoft.com/office/drawing/2014/chartex">
             <w:pict>
               <v:oval w14:anchorId="3742FB4D" id="Oval 160" o:spid="_x0000_s1026" style="position:absolute;margin-left:34.35pt;margin-top:283.1pt;width:110.8pt;height:47.2pt;z-index:250906624;visibility:visible;mso-wrap-style:square;mso-width-percent:0;mso-height-percent:0;mso-wrap-distance-left:9pt;mso-wrap-distance-top:0;mso-wrap-distance-right:9pt;mso-wrap-distance-bottom:0;mso-position-horizontal:absolute;mso-position-horizontal-relative:text;mso-position-vertical:absolute;mso-position-vertical-relative:text;mso-width-percent:0;mso-height-percent:0;mso-width-relative:margin;mso-height-relative:margin;v-text-anchor:middle" o:gfxdata="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" filled="f" strokecolor="#70ad47 [3209]" strokeweight="1.25pt">
                 <v:stroke opacity="38550f" joinstyle="miter"/>
@@ -12143,7 +12193,7 @@
               </wp:anchor>
             </w:drawing>
           </mc:Choice>
-          <mc:Fallback>
+          <mc:Fallback xmlns:w16se="http://schemas.microsoft.com/office/word/2015/wordml/symex" xmlns:w15="http://schemas.microsoft.com/office/word/2012/wordml" xmlns:cx5="http://schemas.microsoft.com/office/drawing/2016/5/11/chartex" xmlns:cx4="http://schemas.microsoft.com/office/drawing/2016/5/10/chartex" xmlns:cx3="http://schemas.microsoft.com/office/drawing/2016/5/9/chartex" xmlns:cx2="http://schemas.microsoft.com/office/drawing/2015/10/21/chartex" xmlns:cx1="http://schemas.microsoft.com/office/drawing/2015/9/8/chartex" xmlns:cx="http://schemas.microsoft.com/office/drawing/2014/chartex">
             <w:pict>
               <v:line w14:anchorId="1BF19487" id="Conexão reta 142" o:spid="_x0000_s1026" style="position:absolute;flip:x y;z-index:251140096;visibility:visible;mso-wrap-style:square;mso-width-percent:0;mso-height-percent:0;mso-wrap-distance-left:9pt;mso-wrap-distance-top:0;mso-wrap-distance-right:9pt;mso-wrap-distance-bottom:0;mso-position-horizontal:absolute;mso-position-horizontal-relative:margin;mso-position-vertical:absolute;mso-position-vertical-relative:text;mso-width-percent:0;mso-height-percent:0;mso-width-relative:margin;mso-height-relative:margin" from="607.2pt,283.1pt" to="631.85pt,293.1pt" o:gfxdata="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" strokecolor="#7f7f7f [1612]" strokeweight="1.75pt">
                 <v:stroke joinstyle="miter"/>
@@ -12253,7 +12303,7 @@
               </wp:anchor>
             </w:drawing>
           </mc:Choice>
-          <mc:Fallback>
+          <mc:Fallback xmlns:w16se="http://schemas.microsoft.com/office/word/2015/wordml/symex" xmlns:w15="http://schemas.microsoft.com/office/word/2012/wordml" xmlns:cx5="http://schemas.microsoft.com/office/drawing/2016/5/11/chartex" xmlns:cx4="http://schemas.microsoft.com/office/drawing/2016/5/10/chartex" xmlns:cx3="http://schemas.microsoft.com/office/drawing/2016/5/9/chartex" xmlns:cx2="http://schemas.microsoft.com/office/drawing/2015/10/21/chartex" xmlns:cx1="http://schemas.microsoft.com/office/drawing/2015/9/8/chartex" xmlns:cx="http://schemas.microsoft.com/office/drawing/2014/chartex">
             <w:pict>
               <v:oval w14:anchorId="4F619685" id="Oval 141" o:spid="_x0000_s1091" style="position:absolute;margin-left:628.45pt;margin-top:288.05pt;width:47.85pt;height:25.35pt;z-index:251137024;visibility:visible;mso-wrap-style:square;mso-width-percent:0;mso-height-percent:0;mso-wrap-distance-left:9pt;mso-wrap-distance-top:0;mso-wrap-distance-right:9pt;mso-wrap-distance-bottom:0;mso-position-horizontal:absolute;mso-position-horizontal-relative:margin;mso-position-vertical:absolute;mso-position-vertical-relative:text;mso-width-percent:0;mso-height-percent:0;mso-width-relative:margin;mso-height-relative:margin;v-text-anchor:middle" o:gfxdata="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" fillcolor="white [3212]" strokecolor="black [3213]">
                 <v:stroke joinstyle="miter"/>
@@ -12355,7 +12405,7 @@
               </wp:anchor>
             </w:drawing>
           </mc:Choice>
-          <mc:Fallback>
+          <mc:Fallback xmlns:w16se="http://schemas.microsoft.com/office/word/2015/wordml/symex" xmlns:w15="http://schemas.microsoft.com/office/word/2012/wordml" xmlns:cx5="http://schemas.microsoft.com/office/drawing/2016/5/11/chartex" xmlns:cx4="http://schemas.microsoft.com/office/drawing/2016/5/10/chartex" xmlns:cx3="http://schemas.microsoft.com/office/drawing/2016/5/9/chartex" xmlns:cx2="http://schemas.microsoft.com/office/drawing/2015/10/21/chartex" xmlns:cx1="http://schemas.microsoft.com/office/drawing/2015/9/8/chartex" xmlns:cx="http://schemas.microsoft.com/office/drawing/2014/chartex">
             <w:pict>
               <v:line w14:anchorId="5C025C63" id="Conexão reta 158" o:spid="_x0000_s1026" style="position:absolute;flip:x;z-index:251259904;visibility:visible;mso-wrap-style:square;mso-width-percent:0;mso-height-percent:0;mso-wrap-distance-left:9pt;mso-wrap-distance-top:0;mso-wrap-distance-right:9pt;mso-wrap-distance-bottom:0;mso-position-horizontal:absolute;mso-position-horizontal-relative:margin;mso-position-vertical:absolute;mso-position-vertical-relative:text;mso-width-percent:0;mso-height-percent:0;mso-width-relative:margin;mso-height-relative:margin" from="390.4pt,339.45pt" to="392.65pt,352.2pt" o:gfxdata="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" strokecolor="#7f7f7f [1612]" strokeweight="1.75pt">
                 <v:stroke joinstyle="miter"/>
@@ -12433,7 +12483,7 @@
               </wp:anchor>
             </w:drawing>
           </mc:Choice>
-          <mc:Fallback>
+          <mc:Fallback xmlns:w16se="http://schemas.microsoft.com/office/word/2015/wordml/symex" xmlns:w15="http://schemas.microsoft.com/office/word/2012/wordml" xmlns:cx5="http://schemas.microsoft.com/office/drawing/2016/5/11/chartex" xmlns:cx4="http://schemas.microsoft.com/office/drawing/2016/5/10/chartex" xmlns:cx3="http://schemas.microsoft.com/office/drawing/2016/5/9/chartex" xmlns:cx2="http://schemas.microsoft.com/office/drawing/2015/10/21/chartex" xmlns:cx1="http://schemas.microsoft.com/office/drawing/2015/9/8/chartex" xmlns:cx="http://schemas.microsoft.com/office/drawing/2014/chartex">
             <w:pict>
               <v:line w14:anchorId="530D8CC6" id="Conexão reta 172" o:spid="_x0000_s1026" style="position:absolute;flip:x;z-index:251332608;visibility:visible;mso-wrap-style:square;mso-width-percent:0;mso-height-percent:0;mso-wrap-distance-left:9pt;mso-wrap-distance-top:0;mso-wrap-distance-right:9pt;mso-wrap-distance-bottom:0;mso-position-horizontal:absolute;mso-position-horizontal-relative:margin;mso-position-vertical:absolute;mso-position-vertical-relative:text;mso-width-percent:0;mso-height-percent:0;mso-width-relative:margin;mso-height-relative:margin" from="247.15pt,337.95pt" to="251.65pt,352.15pt" o:gfxdata="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" strokecolor="#7f7f7f [1612]" strokeweight="1.75pt">
                 <v:stroke joinstyle="miter"/>
@@ -12534,7 +12584,7 @@
               </wp:anchor>
             </w:drawing>
           </mc:Choice>
-          <mc:Fallback>
+          <mc:Fallback xmlns:w16se="http://schemas.microsoft.com/office/word/2015/wordml/symex" xmlns:w15="http://schemas.microsoft.com/office/word/2012/wordml" xmlns:cx5="http://schemas.microsoft.com/office/drawing/2016/5/11/chartex" xmlns:cx4="http://schemas.microsoft.com/office/drawing/2016/5/10/chartex" xmlns:cx3="http://schemas.microsoft.com/office/drawing/2016/5/9/chartex" xmlns:cx2="http://schemas.microsoft.com/office/drawing/2015/10/21/chartex" xmlns:cx1="http://schemas.microsoft.com/office/drawing/2015/9/8/chartex" xmlns:cx="http://schemas.microsoft.com/office/drawing/2014/chartex">
             <w:pict>
               <v:oval w14:anchorId="1325A2EC" id="Oval 171" o:spid="_x0000_s1092" style="position:absolute;margin-left:230.65pt;margin-top:313.55pt;width:53.55pt;height:24.75pt;z-index:251329536;visibility:visible;mso-wrap-style:square;mso-width-percent:0;mso-height-percent:0;mso-wrap-distance-left:9pt;mso-wrap-distance-top:0;mso-wrap-distance-right:9pt;mso-wrap-distance-bottom:0;mso-position-horizontal:absolute;mso-position-horizontal-relative:margin;mso-position-vertical:absolute;mso-position-vertical-relative:text;mso-width-percent:0;mso-height-percent:0;mso-width-relative:margin;mso-height-relative:margin;v-text-anchor:middle" o:gfxdata="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" fillcolor="window" strokecolor="windowText">
                 <v:stroke joinstyle="miter"/>
@@ -12659,7 +12709,7 @@
               </wp:anchor>
             </w:drawing>
           </mc:Choice>
-          <mc:Fallback>
+          <mc:Fallback xmlns:w16se="http://schemas.microsoft.com/office/word/2015/wordml/symex" xmlns:w15="http://schemas.microsoft.com/office/word/2012/wordml" xmlns:cx5="http://schemas.microsoft.com/office/drawing/2016/5/11/chartex" xmlns:cx4="http://schemas.microsoft.com/office/drawing/2016/5/10/chartex" xmlns:cx3="http://schemas.microsoft.com/office/drawing/2016/5/9/chartex" xmlns:cx2="http://schemas.microsoft.com/office/drawing/2015/10/21/chartex" xmlns:cx1="http://schemas.microsoft.com/office/drawing/2015/9/8/chartex" xmlns:cx="http://schemas.microsoft.com/office/drawing/2014/chartex">
             <w:pict>
               <v:oval w14:anchorId="5045251D" id="Oval 155" o:spid="_x0000_s1093" style="position:absolute;margin-left:431.25pt;margin-top:315.6pt;width:48.25pt;height:22.85pt;z-index:251237376;visibility:visible;mso-wrap-style:square;mso-width-percent:0;mso-height-percent:0;mso-wrap-distance-left:9pt;mso-wrap-distance-top:0;mso-wrap-distance-right:9pt;mso-wrap-distance-bottom:0;mso-position-horizontal:absolute;mso-position-horizontal-relative:margin;mso-position-vertical:absolute;mso-position-vertical-relative:text;mso-width-percent:0;mso-height-percent:0;mso-width-relative:margin;mso-height-relative:margin;v-text-anchor:middle" o:gfxdata="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" fillcolor="window" strokecolor="windowText">
                 <v:stroke joinstyle="miter"/>
@@ -12814,7 +12864,7 @@
               </wp:anchor>
             </w:drawing>
           </mc:Choice>
-          <mc:Fallback>
+          <mc:Fallback xmlns:w16se="http://schemas.microsoft.com/office/word/2015/wordml/symex" xmlns:w15="http://schemas.microsoft.com/office/word/2012/wordml" xmlns:cx5="http://schemas.microsoft.com/office/drawing/2016/5/11/chartex" xmlns:cx4="http://schemas.microsoft.com/office/drawing/2016/5/10/chartex" xmlns:cx3="http://schemas.microsoft.com/office/drawing/2016/5/9/chartex" xmlns:cx2="http://schemas.microsoft.com/office/drawing/2015/10/21/chartex" xmlns:cx1="http://schemas.microsoft.com/office/drawing/2015/9/8/chartex" xmlns:cx="http://schemas.microsoft.com/office/drawing/2014/chartex">
             <w:pict>
               <v:oval w14:anchorId="2A0E3ACF" id="Oval 157" o:spid="_x0000_s1094" style="position:absolute;margin-left:373.9pt;margin-top:314.5pt;width:53.55pt;height:24.75pt;z-index:251256832;visibility:visible;mso-wrap-style:square;mso-width-percent:0;mso-height-percent:0;mso-wrap-distance-left:9pt;mso-wrap-distance-top:0;mso-wrap-distance-right:9pt;mso-wrap-distance-bottom:0;mso-position-horizontal:absolute;mso-position-horizontal-relative:margin;mso-position-vertical:absolute;mso-position-vertical-relative:text;mso-width-percent:0;mso-height-percent:0;mso-width-relative:margin;mso-height-relative:margin;v-text-anchor:middle" o:gfxdata="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" fillcolor="window" strokecolor="windowText">
                 <v:stroke joinstyle="miter"/>
@@ -12950,7 +13000,7 @@
               </wp:anchor>
             </w:drawing>
           </mc:Choice>
-          <mc:Fallback>
+          <mc:Fallback xmlns:w16se="http://schemas.microsoft.com/office/word/2015/wordml/symex" xmlns:w15="http://schemas.microsoft.com/office/word/2012/wordml" xmlns:cx5="http://schemas.microsoft.com/office/drawing/2016/5/11/chartex" xmlns:cx4="http://schemas.microsoft.com/office/drawing/2016/5/10/chartex" xmlns:cx3="http://schemas.microsoft.com/office/drawing/2016/5/9/chartex" xmlns:cx2="http://schemas.microsoft.com/office/drawing/2015/10/21/chartex" xmlns:cx1="http://schemas.microsoft.com/office/drawing/2015/9/8/chartex" xmlns:cx="http://schemas.microsoft.com/office/drawing/2014/chartex">
             <w:pict>
               <v:line w14:anchorId="76DBD5B9" id="Conexão reta 156" o:spid="_x0000_s1026" style="position:absolute;flip:x;z-index:251253760;visibility:visible;mso-wrap-style:square;mso-width-percent:0;mso-height-percent:0;mso-wrap-distance-left:9pt;mso-wrap-distance-top:0;mso-wrap-distance-right:9pt;mso-wrap-distance-bottom:0;mso-position-horizontal:absolute;mso-position-horizontal-relative:margin;mso-position-vertical:absolute;mso-position-vertical-relative:text;mso-width-percent:0;mso-height-percent:0;mso-width-relative:margin;mso-height-relative:margin" from="450.8pt,336.95pt" to="461.6pt,350.65pt" o:gfxdata="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" strokecolor="#7f7f7f [1612]" strokeweight="1.75pt">
                 <v:stroke joinstyle="miter"/>
@@ -12991,7 +13041,7 @@
                     </pic:cNvPicPr>
                   </pic:nvPicPr>
                   <pic:blipFill rotWithShape="1">
-                    <a:blip r:embed="rId8">
+                    <a:blip r:embed="rId9">
                       <a:extLst>
                         <a:ext uri="{28A0092B-C50C-407E-A947-70E740481C1C}">
                           <a14:useLocalDpi xmlns:a14="http://schemas.microsoft.com/office/drawing/2010/main" val="0"/>
@@ -13062,7 +13112,7 @@
                     </pic:cNvPicPr>
                   </pic:nvPicPr>
                   <pic:blipFill rotWithShape="1">
-                    <a:blip r:embed="rId8">
+                    <a:blip r:embed="rId9">
                       <a:extLst>
                         <a:ext uri="{28A0092B-C50C-407E-A947-70E740481C1C}">
                           <a14:useLocalDpi xmlns:a14="http://schemas.microsoft.com/office/drawing/2010/main" val="0"/>
@@ -13196,7 +13246,7 @@
               </wp:anchor>
             </w:drawing>
           </mc:Choice>
-          <mc:Fallback>
+          <mc:Fallback xmlns:w16se="http://schemas.microsoft.com/office/word/2015/wordml/symex" xmlns:w15="http://schemas.microsoft.com/office/word/2012/wordml" xmlns:cx5="http://schemas.microsoft.com/office/drawing/2016/5/11/chartex" xmlns:cx4="http://schemas.microsoft.com/office/drawing/2016/5/10/chartex" xmlns:cx3="http://schemas.microsoft.com/office/drawing/2016/5/9/chartex" xmlns:cx2="http://schemas.microsoft.com/office/drawing/2015/10/21/chartex" xmlns:cx1="http://schemas.microsoft.com/office/drawing/2015/9/8/chartex" xmlns:cx="http://schemas.microsoft.com/office/drawing/2014/chartex">
             <w:pict>
               <v:rect w14:anchorId="7D847744" id="Retângulo 169" o:spid="_x0000_s1095" style="position:absolute;margin-left:379.95pt;margin-top:352.15pt;width:83.2pt;height:25.45pt;rotation:180;flip:y;z-index:251323392;visibility:visible;mso-wrap-style:square;mso-wrap-distance-left:9pt;mso-wrap-distance-top:0;mso-wrap-distance-right:9pt;mso-wrap-distance-bottom:0;mso-position-horizontal:absolute;mso-position-horizontal-relative:text;mso-position-vertical:absolute;mso-position-vertical-relative:text;v-text-anchor:middle" o:gfxdata="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" filled="f" strokecolor="windowText" strokeweight="1.25pt">
                 <v:textbox>
@@ -13311,7 +13361,7 @@
               </wp:anchor>
             </w:drawing>
           </mc:Choice>
-          <mc:Fallback>
+          <mc:Fallback xmlns:w16se="http://schemas.microsoft.com/office/word/2015/wordml/symex" xmlns:w15="http://schemas.microsoft.com/office/word/2012/wordml" xmlns:cx5="http://schemas.microsoft.com/office/drawing/2016/5/11/chartex" xmlns:cx4="http://schemas.microsoft.com/office/drawing/2016/5/10/chartex" xmlns:cx3="http://schemas.microsoft.com/office/drawing/2016/5/9/chartex" xmlns:cx2="http://schemas.microsoft.com/office/drawing/2015/10/21/chartex" xmlns:cx1="http://schemas.microsoft.com/office/drawing/2015/9/8/chartex" xmlns:cx="http://schemas.microsoft.com/office/drawing/2014/chartex">
             <w:pict>
               <v:line w14:anchorId="605DDE59" id="Conexão reta 168" o:spid="_x0000_s1026" style="position:absolute;flip:x y;z-index:251320320;visibility:visible;mso-wrap-style:square;mso-width-percent:0;mso-height-percent:0;mso-wrap-distance-left:9pt;mso-wrap-distance-top:0;mso-wrap-distance-right:9pt;mso-wrap-distance-bottom:0;mso-position-horizontal:absolute;mso-position-horizontal-relative:margin;mso-position-vertical:absolute;mso-position-vertical-relative:text;mso-width-percent:0;mso-height-percent:0;mso-width-relative:margin;mso-height-relative:margin" from="296.65pt,411.25pt" to="315pt,421.95pt" o:gfxdata="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" strokecolor="#7f7f7f [1612]" strokeweight="1.75pt">
                 <v:stroke joinstyle="miter"/>
@@ -13408,7 +13458,7 @@
               </wp:anchor>
             </w:drawing>
           </mc:Choice>
-          <mc:Fallback>
+          <mc:Fallback xmlns:w16se="http://schemas.microsoft.com/office/word/2015/wordml/symex" xmlns:w15="http://schemas.microsoft.com/office/word/2012/wordml" xmlns:cx5="http://schemas.microsoft.com/office/drawing/2016/5/11/chartex" xmlns:cx4="http://schemas.microsoft.com/office/drawing/2016/5/10/chartex" xmlns:cx3="http://schemas.microsoft.com/office/drawing/2016/5/9/chartex" xmlns:cx2="http://schemas.microsoft.com/office/drawing/2015/10/21/chartex" xmlns:cx1="http://schemas.microsoft.com/office/drawing/2015/9/8/chartex" xmlns:cx="http://schemas.microsoft.com/office/drawing/2014/chartex">
             <w:pict>
               <v:oval w14:anchorId="48D26AC8" id="Oval 166" o:spid="_x0000_s1096" style="position:absolute;margin-left:314.95pt;margin-top:412.6pt;width:48.3pt;height:22.85pt;z-index:251304960;visibility:visible;mso-wrap-style:square;mso-width-percent:0;mso-height-percent:0;mso-wrap-distance-left:9pt;mso-wrap-distance-top:0;mso-wrap-distance-right:9pt;mso-wrap-distance-bottom:0;mso-position-horizontal:absolute;mso-position-horizontal-relative:margin;mso-position-vertical:absolute;mso-position-vertical-relative:text;mso-width-percent:0;mso-height-percent:0;mso-width-relative:margin;mso-height-relative:margin;v-text-anchor:middle" o:gfxdata="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" fillcolor="window" strokecolor="windowText">
                 <v:stroke joinstyle="miter"/>
@@ -13510,7 +13560,7 @@
               </wp:anchor>
             </w:drawing>
           </mc:Choice>
-          <mc:Fallback>
+          <mc:Fallback xmlns:w16se="http://schemas.microsoft.com/office/word/2015/wordml/symex" xmlns:w15="http://schemas.microsoft.com/office/word/2012/wordml" xmlns:cx5="http://schemas.microsoft.com/office/drawing/2016/5/11/chartex" xmlns:cx4="http://schemas.microsoft.com/office/drawing/2016/5/10/chartex" xmlns:cx3="http://schemas.microsoft.com/office/drawing/2016/5/9/chartex" xmlns:cx2="http://schemas.microsoft.com/office/drawing/2015/10/21/chartex" xmlns:cx1="http://schemas.microsoft.com/office/drawing/2015/9/8/chartex" xmlns:cx="http://schemas.microsoft.com/office/drawing/2014/chartex">
             <w:pict>
               <v:line w14:anchorId="17A3425A" id="Conexão reta 167" o:spid="_x0000_s1026" style="position:absolute;flip:x;z-index:251308032;visibility:visible;mso-wrap-style:square;mso-width-percent:0;mso-height-percent:0;mso-wrap-distance-left:9pt;mso-wrap-distance-top:0;mso-wrap-distance-right:9pt;mso-wrap-distance-bottom:0;mso-position-horizontal:absolute;mso-position-horizontal-relative:margin;mso-position-vertical:absolute;mso-position-vertical-relative:text;mso-width-percent:0;mso-height-percent:0;mso-width-relative:margin;mso-height-relative:margin" from="295.9pt,394.2pt" to="313.15pt,394.95pt" o:gfxdata="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" strokecolor="#7f7f7f [1612]" strokeweight="1.75pt">
                 <v:stroke joinstyle="miter"/>
@@ -13624,7 +13674,7 @@
               </wp:anchor>
             </w:drawing>
           </mc:Choice>
-          <mc:Fallback>
+          <mc:Fallback xmlns:w16se="http://schemas.microsoft.com/office/word/2015/wordml/symex" xmlns:w15="http://schemas.microsoft.com/office/word/2012/wordml" xmlns:cx5="http://schemas.microsoft.com/office/drawing/2016/5/11/chartex" xmlns:cx4="http://schemas.microsoft.com/office/drawing/2016/5/10/chartex" xmlns:cx3="http://schemas.microsoft.com/office/drawing/2016/5/9/chartex" xmlns:cx2="http://schemas.microsoft.com/office/drawing/2015/10/21/chartex" xmlns:cx1="http://schemas.microsoft.com/office/drawing/2015/9/8/chartex" xmlns:cx="http://schemas.microsoft.com/office/drawing/2014/chartex">
             <w:pict>
               <v:oval w14:anchorId="5C244D4F" id="Oval 164" o:spid="_x0000_s1097" style="position:absolute;margin-left:312.4pt;margin-top:381.45pt;width:52pt;height:25.4pt;z-index:251288576;visibility:visible;mso-wrap-style:square;mso-width-percent:0;mso-height-percent:0;mso-wrap-distance-left:9pt;mso-wrap-distance-top:0;mso-wrap-distance-right:9pt;mso-wrap-distance-bottom:0;mso-position-horizontal:absolute;mso-position-horizontal-relative:margin;mso-position-vertical:absolute;mso-position-vertical-relative:text;mso-width-percent:0;mso-height-percent:0;mso-width-relative:margin;mso-height-relative:margin;v-text-anchor:middle" o:gfxdata="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" fillcolor="white [3212]" strokecolor="black [3213]">
                 <v:stroke joinstyle="miter"/>
@@ -13730,7 +13780,7 @@
               </wp:anchor>
             </w:drawing>
           </mc:Choice>
-          <mc:Fallback>
+          <mc:Fallback xmlns:w16se="http://schemas.microsoft.com/office/word/2015/wordml/symex" xmlns:w15="http://schemas.microsoft.com/office/word/2012/wordml" xmlns:cx5="http://schemas.microsoft.com/office/drawing/2016/5/11/chartex" xmlns:cx4="http://schemas.microsoft.com/office/drawing/2016/5/10/chartex" xmlns:cx3="http://schemas.microsoft.com/office/drawing/2016/5/9/chartex" xmlns:cx2="http://schemas.microsoft.com/office/drawing/2015/10/21/chartex" xmlns:cx1="http://schemas.microsoft.com/office/drawing/2015/9/8/chartex" xmlns:cx="http://schemas.microsoft.com/office/drawing/2014/chartex">
             <w:pict>
               <v:line w14:anchorId="4783AAEF" id="Conexão reta 163" o:spid="_x0000_s1026" style="position:absolute;flip:y;z-index:251285504;visibility:visible;mso-wrap-style:square;mso-width-percent:0;mso-height-percent:0;mso-wrap-distance-left:9pt;mso-wrap-distance-top:0;mso-wrap-distance-right:9pt;mso-wrap-distance-bottom:0;mso-position-horizontal:absolute;mso-position-horizontal-relative:text;mso-position-vertical:absolute;mso-position-vertical-relative:text;mso-width-percent:0;mso-height-percent:0;mso-width-relative:margin;mso-height-relative:margin" from="202.15pt,397.2pt" to="202.15pt,409.95pt" o:gfxdata="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" strokecolor="#7f7f7f [1612]" strokeweight="1.5pt">
                 <v:stroke joinstyle="miter"/>
@@ -13807,7 +13857,7 @@
               </wp:anchor>
             </w:drawing>
           </mc:Choice>
-          <mc:Fallback>
+          <mc:Fallback xmlns:w16se="http://schemas.microsoft.com/office/word/2015/wordml/symex" xmlns:w15="http://schemas.microsoft.com/office/word/2012/wordml" xmlns:cx5="http://schemas.microsoft.com/office/drawing/2016/5/11/chartex" xmlns:cx4="http://schemas.microsoft.com/office/drawing/2016/5/10/chartex" xmlns:cx3="http://schemas.microsoft.com/office/drawing/2016/5/9/chartex" xmlns:cx2="http://schemas.microsoft.com/office/drawing/2015/10/21/chartex" xmlns:cx1="http://schemas.microsoft.com/office/drawing/2015/9/8/chartex" xmlns:cx="http://schemas.microsoft.com/office/drawing/2014/chartex">
             <w:pict>
               <v:line w14:anchorId="5421948A" id="Conexão reta 162" o:spid="_x0000_s1026" style="position:absolute;z-index:251269120;visibility:visible;mso-wrap-style:square;mso-width-percent:0;mso-height-percent:0;mso-wrap-distance-left:9pt;mso-wrap-distance-top:0;mso-wrap-distance-right:9pt;mso-wrap-distance-bottom:0;mso-position-horizontal:absolute;mso-position-horizontal-relative:text;mso-position-vertical:absolute;mso-position-vertical-relative:text;mso-width-percent:0;mso-height-percent:0;mso-width-relative:margin;mso-height-relative:margin" from="112.1pt,403.2pt" to="208.85pt,403.95pt" o:gfxdata="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" strokecolor="#7f7f7f [1612]" strokeweight="2pt">
                 <v:stroke joinstyle="miter"/>
@@ -13847,7 +13897,7 @@
                     </pic:cNvPicPr>
                   </pic:nvPicPr>
                   <pic:blipFill rotWithShape="1">
-                    <a:blip r:embed="rId8">
+                    <a:blip r:embed="rId9">
                       <a:extLst>
                         <a:ext uri="{28A0092B-C50C-407E-A947-70E740481C1C}">
                           <a14:useLocalDpi xmlns:a14="http://schemas.microsoft.com/office/drawing/2010/main" val="0"/>
@@ -13974,7 +14024,7 @@
               </wp:anchor>
             </w:drawing>
           </mc:Choice>
-          <mc:Fallback>
+          <mc:Fallback xmlns:w16se="http://schemas.microsoft.com/office/word/2015/wordml/symex" xmlns:w15="http://schemas.microsoft.com/office/word/2012/wordml" xmlns:cx5="http://schemas.microsoft.com/office/drawing/2016/5/11/chartex" xmlns:cx4="http://schemas.microsoft.com/office/drawing/2016/5/10/chartex" xmlns:cx3="http://schemas.microsoft.com/office/drawing/2016/5/9/chartex" xmlns:cx2="http://schemas.microsoft.com/office/drawing/2015/10/21/chartex" xmlns:cx1="http://schemas.microsoft.com/office/drawing/2015/9/8/chartex" xmlns:cx="http://schemas.microsoft.com/office/drawing/2014/chartex">
             <w:pict>
               <v:rect w14:anchorId="4FBCF59B" id="Retângulo 159" o:spid="_x0000_s1098" style="position:absolute;margin-left:210pt;margin-top:391.2pt;width:87.35pt;height:25.45pt;rotation:180;flip:y;z-index:251262976;visibility:visible;mso-wrap-style:square;mso-width-percent:0;mso-wrap-distance-left:9pt;mso-wrap-distance-top:0;mso-wrap-distance-right:9pt;mso-wrap-distance-bottom:0;mso-position-horizontal:absolute;mso-position-horizontal-relative:text;mso-position-vertical:absolute;mso-position-vertical-relative:text;mso-width-percent:0;mso-width-relative:margin;v-text-anchor:middle" o:gfxdata="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" filled="f" strokecolor="windowText" strokeweight="1.25pt">
                 <v:textbox>
@@ -14079,7 +14129,7 @@
               </wp:anchor>
             </w:drawing>
           </mc:Choice>
-          <mc:Fallback>
+          <mc:Fallback xmlns:w16se="http://schemas.microsoft.com/office/word/2015/wordml/symex" xmlns:w15="http://schemas.microsoft.com/office/word/2012/wordml" xmlns:cx5="http://schemas.microsoft.com/office/drawing/2016/5/11/chartex" xmlns:cx4="http://schemas.microsoft.com/office/drawing/2016/5/10/chartex" xmlns:cx3="http://schemas.microsoft.com/office/drawing/2016/5/9/chartex" xmlns:cx2="http://schemas.microsoft.com/office/drawing/2015/10/21/chartex" xmlns:cx1="http://schemas.microsoft.com/office/drawing/2015/9/8/chartex" xmlns:cx="http://schemas.microsoft.com/office/drawing/2014/chartex">
             <w:pict>
               <v:line w14:anchorId="5029B781" id="Conexão reta 133" o:spid="_x0000_s1026" style="position:absolute;flip:x y;z-index:251101184;visibility:visible;mso-wrap-style:square;mso-width-percent:0;mso-height-percent:0;mso-wrap-distance-left:9pt;mso-wrap-distance-top:0;mso-wrap-distance-right:9pt;mso-wrap-distance-bottom:0;mso-position-horizontal:absolute;mso-position-horizontal-relative:margin;mso-position-vertical:absolute;mso-position-vertical-relative:text;mso-width-percent:0;mso-height-percent:0;mso-width-relative:margin;mso-height-relative:margin" from="265.15pt,454.2pt" to="268.45pt,464.7pt" o:gfxdata="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" strokecolor="#7f7f7f [1612]" strokeweight="1.75pt">
                 <v:stroke joinstyle="miter"/>
@@ -14157,7 +14207,7 @@
               </wp:anchor>
             </w:drawing>
           </mc:Choice>
-          <mc:Fallback>
+          <mc:Fallback xmlns:w16se="http://schemas.microsoft.com/office/word/2015/wordml/symex" xmlns:w15="http://schemas.microsoft.com/office/word/2012/wordml" xmlns:cx5="http://schemas.microsoft.com/office/drawing/2016/5/11/chartex" xmlns:cx4="http://schemas.microsoft.com/office/drawing/2016/5/10/chartex" xmlns:cx3="http://schemas.microsoft.com/office/drawing/2016/5/9/chartex" xmlns:cx2="http://schemas.microsoft.com/office/drawing/2015/10/21/chartex" xmlns:cx1="http://schemas.microsoft.com/office/drawing/2015/9/8/chartex" xmlns:cx="http://schemas.microsoft.com/office/drawing/2014/chartex">
             <w:pict>
               <v:line w14:anchorId="59FA46D5" id="Conexão reta 126" o:spid="_x0000_s1026" style="position:absolute;flip:y;z-index:251080704;visibility:visible;mso-wrap-style:square;mso-width-percent:0;mso-height-percent:0;mso-wrap-distance-left:9pt;mso-wrap-distance-top:0;mso-wrap-distance-right:9pt;mso-wrap-distance-bottom:0;mso-position-horizontal:absolute;mso-position-horizontal-relative:margin;mso-position-vertical:absolute;mso-position-vertical-relative:text;mso-width-percent:0;mso-height-percent:0;mso-width-relative:margin;mso-height-relative:margin" from="40.15pt,378.85pt" to="52.15pt,406.2pt" o:gfxdata="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" strokecolor="#7f7f7f [1612]" strokeweight="1.75pt">
                 <v:stroke joinstyle="miter"/>
@@ -14254,7 +14304,7 @@
               </wp:anchor>
             </w:drawing>
           </mc:Choice>
-          <mc:Fallback>
+          <mc:Fallback xmlns:w16se="http://schemas.microsoft.com/office/word/2015/wordml/symex" xmlns:w15="http://schemas.microsoft.com/office/word/2012/wordml" xmlns:cx5="http://schemas.microsoft.com/office/drawing/2016/5/11/chartex" xmlns:cx4="http://schemas.microsoft.com/office/drawing/2016/5/10/chartex" xmlns:cx3="http://schemas.microsoft.com/office/drawing/2016/5/9/chartex" xmlns:cx2="http://schemas.microsoft.com/office/drawing/2015/10/21/chartex" xmlns:cx1="http://schemas.microsoft.com/office/drawing/2015/9/8/chartex" xmlns:cx="http://schemas.microsoft.com/office/drawing/2014/chartex">
             <w:pict>
               <v:oval w14:anchorId="6B5A0D8C" id="Oval 127" o:spid="_x0000_s1099" style="position:absolute;margin-left:1.2pt;margin-top:404.35pt;width:68.25pt;height:22.85pt;z-index:251082752;visibility:visible;mso-wrap-style:square;mso-width-percent:0;mso-height-percent:0;mso-wrap-distance-left:9pt;mso-wrap-distance-top:0;mso-wrap-distance-right:9pt;mso-wrap-distance-bottom:0;mso-position-horizontal:absolute;mso-position-horizontal-relative:margin;mso-position-vertical:absolute;mso-position-vertical-relative:text;mso-width-percent:0;mso-height-percent:0;mso-width-relative:margin;mso-height-relative:margin;v-text-anchor:middle" o:gfxdata="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" fillcolor="window" strokecolor="windowText">
                 <v:stroke joinstyle="miter"/>
@@ -14356,7 +14406,7 @@
               </wp:anchor>
             </w:drawing>
           </mc:Choice>
-          <mc:Fallback>
+          <mc:Fallback xmlns:w16se="http://schemas.microsoft.com/office/word/2015/wordml/symex" xmlns:w15="http://schemas.microsoft.com/office/word/2012/wordml" xmlns:cx5="http://schemas.microsoft.com/office/drawing/2016/5/11/chartex" xmlns:cx4="http://schemas.microsoft.com/office/drawing/2016/5/10/chartex" xmlns:cx3="http://schemas.microsoft.com/office/drawing/2016/5/9/chartex" xmlns:cx2="http://schemas.microsoft.com/office/drawing/2015/10/21/chartex" xmlns:cx1="http://schemas.microsoft.com/office/drawing/2015/9/8/chartex" xmlns:cx="http://schemas.microsoft.com/office/drawing/2014/chartex">
             <w:pict>
               <v:line w14:anchorId="5C63DE3A" id="Conexão reta 149" o:spid="_x0000_s1026" style="position:absolute;flip:y;z-index:251196416;visibility:visible;mso-wrap-style:square;mso-width-percent:0;mso-height-percent:0;mso-wrap-distance-left:9pt;mso-wrap-distance-top:0;mso-wrap-distance-right:9pt;mso-wrap-distance-bottom:0;mso-position-horizontal:absolute;mso-position-horizontal-relative:margin;mso-position-vertical:absolute;mso-position-vertical-relative:text;mso-width-percent:0;mso-height-percent:0;mso-width-relative:margin;mso-height-relative:margin" from="25.15pt,372.45pt" to="43.9pt,382.2pt" o:gfxdata="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" strokecolor="#7f7f7f [1612]" strokeweight="1.75pt">
                 <v:stroke joinstyle="miter"/>
@@ -14453,7 +14503,7 @@
               </wp:anchor>
             </w:drawing>
           </mc:Choice>
-          <mc:Fallback>
+          <mc:Fallback xmlns:w16se="http://schemas.microsoft.com/office/word/2015/wordml/symex" xmlns:w15="http://schemas.microsoft.com/office/word/2012/wordml" xmlns:cx5="http://schemas.microsoft.com/office/drawing/2016/5/11/chartex" xmlns:cx4="http://schemas.microsoft.com/office/drawing/2016/5/10/chartex" xmlns:cx3="http://schemas.microsoft.com/office/drawing/2016/5/9/chartex" xmlns:cx2="http://schemas.microsoft.com/office/drawing/2015/10/21/chartex" xmlns:cx1="http://schemas.microsoft.com/office/drawing/2015/9/8/chartex" xmlns:cx="http://schemas.microsoft.com/office/drawing/2014/chartex">
             <w:pict>
               <v:oval w14:anchorId="236E5C55" id="Oval 148" o:spid="_x0000_s1100" style="position:absolute;margin-left:-25.1pt;margin-top:374.7pt;width:51.15pt;height:22.85pt;z-index:251194368;visibility:visible;mso-wrap-style:square;mso-width-percent:0;mso-height-percent:0;mso-wrap-distance-left:9pt;mso-wrap-distance-top:0;mso-wrap-distance-right:9pt;mso-wrap-distance-bottom:0;mso-position-horizontal:absolute;mso-position-horizontal-relative:margin;mso-position-vertical:absolute;mso-position-vertical-relative:text;mso-width-percent:0;mso-height-percent:0;mso-width-relative:margin;mso-height-relative:margin;v-text-anchor:middle" o:gfxdata="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" fillcolor="window" strokecolor="windowText">
                 <v:stroke joinstyle="miter"/>
@@ -14555,7 +14605,7 @@
               </wp:anchor>
             </w:drawing>
           </mc:Choice>
-          <mc:Fallback>
+          <mc:Fallback xmlns:w16se="http://schemas.microsoft.com/office/word/2015/wordml/symex" xmlns:w15="http://schemas.microsoft.com/office/word/2012/wordml" xmlns:cx5="http://schemas.microsoft.com/office/drawing/2016/5/11/chartex" xmlns:cx4="http://schemas.microsoft.com/office/drawing/2016/5/10/chartex" xmlns:cx3="http://schemas.microsoft.com/office/drawing/2016/5/9/chartex" xmlns:cx2="http://schemas.microsoft.com/office/drawing/2015/10/21/chartex" xmlns:cx1="http://schemas.microsoft.com/office/drawing/2015/9/8/chartex" xmlns:cx="http://schemas.microsoft.com/office/drawing/2014/chartex">
             <w:pict>
               <v:line w14:anchorId="4C93BC8B" id="Conexão reta 151" o:spid="_x0000_s1026" style="position:absolute;z-index:251229184;visibility:visible;mso-wrap-style:square;mso-width-percent:0;mso-height-percent:0;mso-wrap-distance-left:9pt;mso-wrap-distance-top:0;mso-wrap-distance-right:9pt;mso-wrap-distance-bottom:0;mso-position-horizontal:absolute;mso-position-horizontal-relative:margin;mso-position-vertical:absolute;mso-position-vertical-relative:text;mso-width-percent:0;mso-height-percent:0;mso-width-relative:margin;mso-height-relative:margin" from="37.15pt,360.45pt" to="43.15pt,363.45pt" o:gfxdata="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" strokecolor="#7f7f7f [1612]" strokeweight="1.75pt">
                 <v:stroke joinstyle="miter"/>
@@ -14654,7 +14704,7 @@
               </wp:anchor>
             </w:drawing>
           </mc:Choice>
-          <mc:Fallback>
+          <mc:Fallback xmlns:w16se="http://schemas.microsoft.com/office/word/2015/wordml/symex" xmlns:w15="http://schemas.microsoft.com/office/word/2012/wordml" xmlns:cx5="http://schemas.microsoft.com/office/drawing/2016/5/11/chartex" xmlns:cx4="http://schemas.microsoft.com/office/drawing/2016/5/10/chartex" xmlns:cx3="http://schemas.microsoft.com/office/drawing/2016/5/9/chartex" xmlns:cx2="http://schemas.microsoft.com/office/drawing/2015/10/21/chartex" xmlns:cx1="http://schemas.microsoft.com/office/drawing/2015/9/8/chartex" xmlns:cx="http://schemas.microsoft.com/office/drawing/2014/chartex">
             <w:pict>
               <v:oval w14:anchorId="48326E5F" id="Oval 150" o:spid="_x0000_s1101" style="position:absolute;margin-left:-24.75pt;margin-top:348.45pt;width:61.5pt;height:22.85pt;z-index:251208704;visibility:visible;mso-wrap-style:square;mso-width-percent:0;mso-height-percent:0;mso-wrap-distance-left:9pt;mso-wrap-distance-top:0;mso-wrap-distance-right:9pt;mso-wrap-distance-bottom:0;mso-position-horizontal:absolute;mso-position-horizontal-relative:margin;mso-position-vertical:absolute;mso-position-vertical-relative:text;mso-width-percent:0;mso-height-percent:0;mso-width-relative:margin;mso-height-relative:margin;v-text-anchor:middle" o:gfxdata="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" fillcolor="window" strokecolor="windowText">
                 <v:stroke joinstyle="miter"/>
@@ -14758,7 +14808,7 @@
               </wp:anchor>
             </w:drawing>
           </mc:Choice>
-          <mc:Fallback>
+          <mc:Fallback xmlns:w16se="http://schemas.microsoft.com/office/word/2015/wordml/symex" xmlns:w15="http://schemas.microsoft.com/office/word/2012/wordml" xmlns:cx5="http://schemas.microsoft.com/office/drawing/2016/5/11/chartex" xmlns:cx4="http://schemas.microsoft.com/office/drawing/2016/5/10/chartex" xmlns:cx3="http://schemas.microsoft.com/office/drawing/2016/5/9/chartex" xmlns:cx2="http://schemas.microsoft.com/office/drawing/2015/10/21/chartex" xmlns:cx1="http://schemas.microsoft.com/office/drawing/2015/9/8/chartex" xmlns:cx="http://schemas.microsoft.com/office/drawing/2014/chartex">
             <w:pict>
               <v:line w14:anchorId="6A2573B7" id="Conexão reta 125" o:spid="_x0000_s1026" style="position:absolute;z-index:251077632;visibility:visible;mso-wrap-style:square;mso-width-percent:0;mso-height-percent:0;mso-wrap-distance-left:9pt;mso-wrap-distance-top:0;mso-wrap-distance-right:9pt;mso-wrap-distance-bottom:0;mso-position-horizontal:absolute;mso-position-horizontal-relative:margin;mso-position-vertical:absolute;mso-position-vertical-relative:text;mso-width-percent:0;mso-height-percent:0;mso-width-relative:margin;mso-height-relative:margin" from="23.65pt,341.7pt" to="43.15pt,353.7pt" o:gfxdata="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" strokecolor="#7f7f7f [1612]" strokeweight="1.75pt">
                 <v:stroke joinstyle="miter"/>
@@ -14855,7 +14905,7 @@
               </wp:anchor>
             </w:drawing>
           </mc:Choice>
-          <mc:Fallback>
+          <mc:Fallback xmlns:w16se="http://schemas.microsoft.com/office/word/2015/wordml/symex" xmlns:w15="http://schemas.microsoft.com/office/word/2012/wordml" xmlns:cx5="http://schemas.microsoft.com/office/drawing/2016/5/11/chartex" xmlns:cx4="http://schemas.microsoft.com/office/drawing/2016/5/10/chartex" xmlns:cx3="http://schemas.microsoft.com/office/drawing/2016/5/9/chartex" xmlns:cx2="http://schemas.microsoft.com/office/drawing/2015/10/21/chartex" xmlns:cx1="http://schemas.microsoft.com/office/drawing/2015/9/8/chartex" xmlns:cx="http://schemas.microsoft.com/office/drawing/2014/chartex">
             <w:pict>
               <v:oval w14:anchorId="7CFBEDDF" id="Oval 124" o:spid="_x0000_s1102" style="position:absolute;margin-left:-19.6pt;margin-top:322.5pt;width:51.15pt;height:22.85pt;z-index:251075584;visibility:visible;mso-wrap-style:square;mso-width-percent:0;mso-height-percent:0;mso-wrap-distance-left:9pt;mso-wrap-distance-top:0;mso-wrap-distance-right:9pt;mso-wrap-distance-bottom:0;mso-position-horizontal:absolute;mso-position-horizontal-relative:margin;mso-position-vertical:absolute;mso-position-vertical-relative:text;mso-width-percent:0;mso-height-percent:0;mso-width-relative:margin;mso-height-relative:margin;v-text-anchor:middle" o:gfxdata="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" fillcolor="window" strokecolor="windowText">
                 <v:stroke joinstyle="miter"/>
@@ -14957,7 +15007,7 @@
               </wp:anchor>
             </w:drawing>
           </mc:Choice>
-          <mc:Fallback>
+          <mc:Fallback xmlns:w16se="http://schemas.microsoft.com/office/word/2015/wordml/symex" xmlns:w15="http://schemas.microsoft.com/office/word/2012/wordml" xmlns:cx5="http://schemas.microsoft.com/office/drawing/2016/5/11/chartex" xmlns:cx4="http://schemas.microsoft.com/office/drawing/2016/5/10/chartex" xmlns:cx3="http://schemas.microsoft.com/office/drawing/2016/5/9/chartex" xmlns:cx2="http://schemas.microsoft.com/office/drawing/2015/10/21/chartex" xmlns:cx1="http://schemas.microsoft.com/office/drawing/2015/9/8/chartex" xmlns:cx="http://schemas.microsoft.com/office/drawing/2014/chartex">
             <w:pict>
               <v:line w14:anchorId="0033F47C" id="Conexão reta 121" o:spid="_x0000_s1026" style="position:absolute;z-index:251069440;visibility:visible;mso-wrap-style:square;mso-width-percent:0;mso-height-percent:0;mso-wrap-distance-left:9pt;mso-wrap-distance-top:0;mso-wrap-distance-right:9pt;mso-wrap-distance-bottom:0;mso-position-horizontal:absolute;mso-position-horizontal-relative:margin;mso-position-vertical:absolute;mso-position-vertical-relative:text;mso-width-percent:0;mso-height-percent:0;mso-width-relative:margin;mso-height-relative:margin" from="61.15pt,348.45pt" to="61.15pt,354.25pt" o:gfxdata="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" strokecolor="#7f7f7f [1612]" strokeweight="1.75pt">
                 <v:stroke joinstyle="miter"/>
@@ -15071,7 +15121,7 @@
               </wp:anchor>
             </w:drawing>
           </mc:Choice>
-          <mc:Fallback>
+          <mc:Fallback xmlns:w16se="http://schemas.microsoft.com/office/word/2015/wordml/symex" xmlns:w15="http://schemas.microsoft.com/office/word/2012/wordml" xmlns:cx5="http://schemas.microsoft.com/office/drawing/2016/5/11/chartex" xmlns:cx4="http://schemas.microsoft.com/office/drawing/2016/5/10/chartex" xmlns:cx3="http://schemas.microsoft.com/office/drawing/2016/5/9/chartex" xmlns:cx2="http://schemas.microsoft.com/office/drawing/2015/10/21/chartex" xmlns:cx1="http://schemas.microsoft.com/office/drawing/2015/9/8/chartex" xmlns:cx="http://schemas.microsoft.com/office/drawing/2014/chartex">
             <w:pict>
               <v:oval w14:anchorId="05FEBDA8" id="Oval 120" o:spid="_x0000_s1103" style="position:absolute;margin-left:34.45pt;margin-top:322.55pt;width:48.25pt;height:25.35pt;z-index:251067392;visibility:visible;mso-wrap-style:square;mso-width-percent:0;mso-height-percent:0;mso-wrap-distance-left:9pt;mso-wrap-distance-top:0;mso-wrap-distance-right:9pt;mso-wrap-distance-bottom:0;mso-position-horizontal:absolute;mso-position-horizontal-relative:margin;mso-position-vertical:absolute;mso-position-vertical-relative:text;mso-width-percent:0;mso-height-percent:0;mso-width-relative:margin;mso-height-relative:margin;v-text-anchor:middle" o:gfxdata="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" fillcolor="white [3212]" strokecolor="black [3213]">
                 <v:stroke joinstyle="miter"/>
@@ -15214,7 +15264,7 @@
               </wp:anchor>
             </w:drawing>
           </mc:Choice>
-          <mc:Fallback>
+          <mc:Fallback xmlns:w16se="http://schemas.microsoft.com/office/word/2015/wordml/symex" xmlns:w15="http://schemas.microsoft.com/office/word/2012/wordml" xmlns:cx5="http://schemas.microsoft.com/office/drawing/2016/5/11/chartex" xmlns:cx4="http://schemas.microsoft.com/office/drawing/2016/5/10/chartex" xmlns:cx3="http://schemas.microsoft.com/office/drawing/2016/5/9/chartex" xmlns:cx2="http://schemas.microsoft.com/office/drawing/2015/10/21/chartex" xmlns:cx1="http://schemas.microsoft.com/office/drawing/2015/9/8/chartex" xmlns:cx="http://schemas.microsoft.com/office/drawing/2014/chartex">
             <w:pict>
               <v:rect w14:anchorId="62B65A7D" id="Retângulo 153" o:spid="_x0000_s1104" style="position:absolute;margin-left:211.9pt;margin-top:352.95pt;width:83.2pt;height:25.45pt;rotation:180;flip:y;z-index:251231232;visibility:visible;mso-wrap-style:square;mso-wrap-distance-left:9pt;mso-wrap-distance-top:0;mso-wrap-distance-right:9pt;mso-wrap-distance-bottom:0;mso-position-horizontal:absolute;mso-position-horizontal-relative:text;mso-position-vertical:absolute;mso-position-vertical-relative:text;v-text-anchor:middle" o:gfxdata="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" filled="f" strokecolor="windowText" strokeweight="1.25pt">
                 <v:textbox>
@@ -15340,7 +15390,7 @@
               </wp:anchor>
             </w:drawing>
           </mc:Choice>
-          <mc:Fallback>
+          <mc:Fallback xmlns:w16se="http://schemas.microsoft.com/office/word/2015/wordml/symex" xmlns:w15="http://schemas.microsoft.com/office/word/2012/wordml" xmlns:cx5="http://schemas.microsoft.com/office/drawing/2016/5/11/chartex" xmlns:cx4="http://schemas.microsoft.com/office/drawing/2016/5/10/chartex" xmlns:cx3="http://schemas.microsoft.com/office/drawing/2016/5/9/chartex" xmlns:cx2="http://schemas.microsoft.com/office/drawing/2015/10/21/chartex" xmlns:cx1="http://schemas.microsoft.com/office/drawing/2015/9/8/chartex" xmlns:cx="http://schemas.microsoft.com/office/drawing/2014/chartex">
             <w:pict>
               <v:line w14:anchorId="424C00CF" id="Conexão reta 130" o:spid="_x0000_s1026" style="position:absolute;flip:x;z-index:251086848;visibility:visible;mso-wrap-style:square;mso-width-percent:0;mso-height-percent:0;mso-wrap-distance-left:9pt;mso-wrap-distance-top:0;mso-wrap-distance-right:9pt;mso-wrap-distance-bottom:0;mso-position-horizontal:absolute;mso-position-horizontal-relative:margin;mso-position-vertical:absolute;mso-position-vertical-relative:text;mso-width-percent:0;mso-height-percent:0;mso-width-relative:margin;mso-height-relative:margin" from="49.15pt,454.2pt" to="56.65pt,466.75pt" o:gfxdata="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" strokecolor="#7f7f7f [1612]" strokeweight="1.75pt">
                 <v:stroke joinstyle="miter"/>
@@ -15454,7 +15504,7 @@
               </wp:anchor>
             </w:drawing>
           </mc:Choice>
-          <mc:Fallback>
+          <mc:Fallback xmlns:w16se="http://schemas.microsoft.com/office/word/2015/wordml/symex" xmlns:w15="http://schemas.microsoft.com/office/word/2012/wordml" xmlns:cx5="http://schemas.microsoft.com/office/drawing/2016/5/11/chartex" xmlns:cx4="http://schemas.microsoft.com/office/drawing/2016/5/10/chartex" xmlns:cx3="http://schemas.microsoft.com/office/drawing/2016/5/9/chartex" xmlns:cx2="http://schemas.microsoft.com/office/drawing/2015/10/21/chartex" xmlns:cx1="http://schemas.microsoft.com/office/drawing/2015/9/8/chartex" xmlns:cx="http://schemas.microsoft.com/office/drawing/2014/chartex">
             <w:pict>
               <v:oval w14:anchorId="5B66086C" id="Oval 129" o:spid="_x0000_s1105" style="position:absolute;margin-left:22.95pt;margin-top:466.6pt;width:52pt;height:25.4pt;z-index:251084800;visibility:visible;mso-wrap-style:square;mso-width-percent:0;mso-height-percent:0;mso-wrap-distance-left:9pt;mso-wrap-distance-top:0;mso-wrap-distance-right:9pt;mso-wrap-distance-bottom:0;mso-position-horizontal:absolute;mso-position-horizontal-relative:margin;mso-position-vertical:absolute;mso-position-vertical-relative:text;mso-width-percent:0;mso-height-percent:0;mso-width-relative:margin;mso-height-relative:margin;v-text-anchor:middle" o:gfxdata="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" fillcolor="white [3212]" strokecolor="black [3213]">
                 <v:stroke joinstyle="miter"/>
@@ -15579,7 +15629,7 @@
               </wp:anchor>
             </w:drawing>
           </mc:Choice>
-          <mc:Fallback>
+          <mc:Fallback xmlns:w16se="http://schemas.microsoft.com/office/word/2015/wordml/symex" xmlns:w15="http://schemas.microsoft.com/office/word/2012/wordml" xmlns:cx5="http://schemas.microsoft.com/office/drawing/2016/5/11/chartex" xmlns:cx4="http://schemas.microsoft.com/office/drawing/2016/5/10/chartex" xmlns:cx3="http://schemas.microsoft.com/office/drawing/2016/5/9/chartex" xmlns:cx2="http://schemas.microsoft.com/office/drawing/2015/10/21/chartex" xmlns:cx1="http://schemas.microsoft.com/office/drawing/2015/9/8/chartex" xmlns:cx="http://schemas.microsoft.com/office/drawing/2014/chartex">
             <w:pict>
               <v:oval w14:anchorId="5315D627" id="Oval 118" o:spid="_x0000_s1106" style="position:absolute;margin-left:114.45pt;margin-top:267.65pt;width:44.5pt;height:21.85pt;z-index:251063296;visibility:visible;mso-wrap-style:square;mso-width-percent:0;mso-height-percent:0;mso-wrap-distance-left:9pt;mso-wrap-distance-top:0;mso-wrap-distance-right:9pt;mso-wrap-distance-bottom:0;mso-position-horizontal:absolute;mso-position-horizontal-relative:margin;mso-position-vertical:absolute;mso-position-vertical-relative:text;mso-width-percent:0;mso-height-percent:0;mso-width-relative:margin;mso-height-relative:margin;v-text-anchor:middle" o:gfxdata="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" fillcolor="window" strokecolor="windowText">
                 <v:stroke joinstyle="miter"/>
@@ -15702,7 +15752,7 @@
               </wp:anchor>
             </w:drawing>
           </mc:Choice>
-          <mc:Fallback>
+          <mc:Fallback xmlns:w16se="http://schemas.microsoft.com/office/word/2015/wordml/symex" xmlns:w15="http://schemas.microsoft.com/office/word/2012/wordml" xmlns:cx5="http://schemas.microsoft.com/office/drawing/2016/5/11/chartex" xmlns:cx4="http://schemas.microsoft.com/office/drawing/2016/5/10/chartex" xmlns:cx3="http://schemas.microsoft.com/office/drawing/2016/5/9/chartex" xmlns:cx2="http://schemas.microsoft.com/office/drawing/2015/10/21/chartex" xmlns:cx1="http://schemas.microsoft.com/office/drawing/2015/9/8/chartex" xmlns:cx="http://schemas.microsoft.com/office/drawing/2014/chartex">
             <w:pict>
               <v:oval w14:anchorId="3B4D1B13" id="Oval 63" o:spid="_x0000_s1107" style="position:absolute;margin-left:163.5pt;margin-top:310.05pt;width:50.1pt;height:24.75pt;z-index:251190272;visibility:visible;mso-wrap-style:square;mso-width-percent:0;mso-height-percent:0;mso-wrap-distance-left:9pt;mso-wrap-distance-top:0;mso-wrap-distance-right:9pt;mso-wrap-distance-bottom:0;mso-position-horizontal:absolute;mso-position-horizontal-relative:margin;mso-position-vertical:absolute;mso-position-vertical-relative:text;mso-width-percent:0;mso-height-percent:0;mso-width-relative:margin;mso-height-relative:margin;v-text-anchor:middle" o:gfxdata="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" fillcolor="window" strokecolor="windowText">
                 <v:stroke joinstyle="miter"/>
@@ -15806,7 +15856,7 @@
               </wp:anchor>
             </w:drawing>
           </mc:Choice>
-          <mc:Fallback>
+          <mc:Fallback xmlns:w16se="http://schemas.microsoft.com/office/word/2015/wordml/symex" xmlns:w15="http://schemas.microsoft.com/office/word/2012/wordml" xmlns:cx5="http://schemas.microsoft.com/office/drawing/2016/5/11/chartex" xmlns:cx4="http://schemas.microsoft.com/office/drawing/2016/5/10/chartex" xmlns:cx3="http://schemas.microsoft.com/office/drawing/2016/5/9/chartex" xmlns:cx2="http://schemas.microsoft.com/office/drawing/2015/10/21/chartex" xmlns:cx1="http://schemas.microsoft.com/office/drawing/2015/9/8/chartex" xmlns:cx="http://schemas.microsoft.com/office/drawing/2014/chartex">
             <w:pict>
               <v:line w14:anchorId="1711C2B2" id="Conexão reta 86" o:spid="_x0000_s1026" style="position:absolute;flip:x y;z-index:251192320;visibility:visible;mso-wrap-style:square;mso-width-percent:0;mso-height-percent:0;mso-wrap-distance-left:9pt;mso-wrap-distance-top:0;mso-wrap-distance-right:9pt;mso-wrap-distance-bottom:0;mso-position-horizontal:absolute;mso-position-horizontal-relative:margin;mso-position-vertical:absolute;mso-position-vertical-relative:text;mso-width-percent:0;mso-height-percent:0;mso-width-relative:margin;mso-height-relative:margin" from="128.45pt,313.55pt" to="163.6pt,320.4pt" o:gfxdata="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" strokecolor="#7f7f7f [1612]" strokeweight="1.75pt">
                 <v:stroke joinstyle="miter"/>
@@ -15884,7 +15934,7 @@
               </wp:anchor>
             </w:drawing>
           </mc:Choice>
-          <mc:Fallback>
+          <mc:Fallback xmlns:w16se="http://schemas.microsoft.com/office/word/2015/wordml/symex" xmlns:w15="http://schemas.microsoft.com/office/word/2012/wordml" xmlns:cx5="http://schemas.microsoft.com/office/drawing/2016/5/11/chartex" xmlns:cx4="http://schemas.microsoft.com/office/drawing/2016/5/10/chartex" xmlns:cx3="http://schemas.microsoft.com/office/drawing/2016/5/9/chartex" xmlns:cx2="http://schemas.microsoft.com/office/drawing/2015/10/21/chartex" xmlns:cx1="http://schemas.microsoft.com/office/drawing/2015/9/8/chartex" xmlns:cx="http://schemas.microsoft.com/office/drawing/2014/chartex">
             <w:pict>
               <v:line w14:anchorId="7E7EDA1E" id="Conexão reta 119" o:spid="_x0000_s1026" style="position:absolute;flip:x;z-index:251065344;visibility:visible;mso-wrap-style:square;mso-width-percent:0;mso-height-percent:0;mso-wrap-distance-left:9pt;mso-wrap-distance-top:0;mso-wrap-distance-right:9pt;mso-wrap-distance-bottom:0;mso-position-horizontal:absolute;mso-position-horizontal-relative:margin;mso-position-vertical:absolute;mso-position-vertical-relative:text;mso-width-percent:0;mso-height-percent:0;mso-width-relative:margin;mso-height-relative:margin" from="127.85pt,289.35pt" to="133.6pt,296.85pt" o:gfxdata="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" strokecolor="#7f7f7f [1612]" strokeweight="1.75pt">
                 <v:stroke joinstyle="miter"/>
@@ -15962,7 +16012,7 @@
               </wp:anchor>
             </w:drawing>
           </mc:Choice>
-          <mc:Fallback>
+          <mc:Fallback xmlns:w16se="http://schemas.microsoft.com/office/word/2015/wordml/symex" xmlns:w15="http://schemas.microsoft.com/office/word/2012/wordml" xmlns:cx5="http://schemas.microsoft.com/office/drawing/2016/5/11/chartex" xmlns:cx4="http://schemas.microsoft.com/office/drawing/2016/5/10/chartex" xmlns:cx3="http://schemas.microsoft.com/office/drawing/2016/5/9/chartex" xmlns:cx2="http://schemas.microsoft.com/office/drawing/2015/10/21/chartex" xmlns:cx1="http://schemas.microsoft.com/office/drawing/2015/9/8/chartex" xmlns:cx="http://schemas.microsoft.com/office/drawing/2014/chartex">
             <w:pict>
               <v:line w14:anchorId="195ED09C" id="Conexão reta 31" o:spid="_x0000_s1026" style="position:absolute;z-index:250942464;visibility:visible;mso-wrap-style:square;mso-width-percent:0;mso-height-percent:0;mso-wrap-distance-left:9pt;mso-wrap-distance-top:0;mso-wrap-distance-right:9pt;mso-wrap-distance-bottom:0;mso-position-horizontal:absolute;mso-position-horizontal-relative:text;mso-position-vertical:absolute;mso-position-vertical-relative:text;mso-width-percent:0;mso-height-percent:0;mso-width-relative:margin;mso-height-relative:margin" from="74.85pt,219.75pt" to="91.75pt,219.75pt" o:gfxdata="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" strokecolor="#7f7f7f [1612]" strokeweight="1.75pt">
                 <v:stroke joinstyle="miter"/>
@@ -16177,7 +16227,7 @@
                           </pic:cNvPicPr>
                         </pic:nvPicPr>
                         <pic:blipFill rotWithShape="1">
-                          <a:blip r:embed="rId8">
+                          <a:blip r:embed="rId9">
                             <a:extLst>
                               <a:ext uri="{28A0092B-C50C-407E-A947-70E740481C1C}">
                                 <a14:useLocalDpi xmlns:a14="http://schemas.microsoft.com/office/drawing/2010/main" val="0"/>
@@ -16214,7 +16264,7 @@
                           </pic:cNvPicPr>
                         </pic:nvPicPr>
                         <pic:blipFill rotWithShape="1">
-                          <a:blip r:embed="rId8">
+                          <a:blip r:embed="rId9">
                             <a:extLst>
                               <a:ext uri="{28A0092B-C50C-407E-A947-70E740481C1C}">
                                 <a14:useLocalDpi xmlns:a14="http://schemas.microsoft.com/office/drawing/2010/main" val="0"/>
@@ -16308,7 +16358,7 @@
                           </pic:cNvPicPr>
                         </pic:nvPicPr>
                         <pic:blipFill rotWithShape="1">
-                          <a:blip r:embed="rId8">
+                          <a:blip r:embed="rId9">
                             <a:extLst>
                               <a:ext uri="{28A0092B-C50C-407E-A947-70E740481C1C}">
                                 <a14:useLocalDpi xmlns:a14="http://schemas.microsoft.com/office/drawing/2010/main" val="0"/>
@@ -16349,7 +16399,7 @@
               </wp:anchor>
             </w:drawing>
           </mc:Choice>
-          <mc:Fallback>
+          <mc:Fallback xmlns:w16se="http://schemas.microsoft.com/office/word/2015/wordml/symex" xmlns:w15="http://schemas.microsoft.com/office/word/2012/wordml" xmlns:cx5="http://schemas.microsoft.com/office/drawing/2016/5/11/chartex" xmlns:cx4="http://schemas.microsoft.com/office/drawing/2016/5/10/chartex" xmlns:cx3="http://schemas.microsoft.com/office/drawing/2016/5/9/chartex" xmlns:cx2="http://schemas.microsoft.com/office/drawing/2015/10/21/chartex" xmlns:cx1="http://schemas.microsoft.com/office/drawing/2015/9/8/chartex" xmlns:cx="http://schemas.microsoft.com/office/drawing/2014/chartex">
             <w:pict>
               <v:group w14:anchorId="2BBF58F5" id="Grupo 33" o:spid="_x0000_s1108" style="position:absolute;margin-left:40.3pt;margin-top:188.55pt;width:87.6pt;height:190.15pt;flip:y;z-index:250940416;mso-width-relative:margin;mso-height-relative:margin" coordsize="11129,22035" o:gfxdata="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">
                 <v:rect id="Retângulo 11" o:spid="_x0000_s1109" style="position:absolute;top:12898;width:10572;height:2953;rotation:180;visibility:visible;mso-wrap-style:square;v-text-anchor:middle" o:gfxdata="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" filled="f" strokecolor="windowText" strokeweight="1.25pt">
@@ -16440,11 +16490,11 @@
                   </v:textbox>
                 </v:rect>
                 <v:shape id="Imagem 25" o:spid="_x0000_s1112" type="#_x0000_t75" alt="Resultado de imagem para Entity–relationship model arrows" style="position:absolute;left:3896;top:16776;width:3031;height:1412;rotation:-90;visibility:visible;mso-wrap-style:square" o:gfxdata="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">
-                  <v:imagedata r:id="rId9" o:title="Resultado de imagem para Entity–relationship model arrows" croptop="15101f" cropbottom="47455f" cropleft="24881f" cropright="33683f"/>
+                  <v:imagedata r:id="rId10" o:title="Resultado de imagem para Entity–relationship model arrows" croptop="15101f" cropbottom="47455f" cropleft="24881f" cropright="33683f"/>
                   <v:path arrowok="t"/>
                 </v:shape>
                 <v:shape id="Imagem 28" o:spid="_x0000_s1113" type="#_x0000_t75" alt="Resultado de imagem para Entity–relationship model arrows" style="position:absolute;left:4810;top:4094;width:3651;height:1575;rotation:90;visibility:visible;mso-wrap-style:square" o:gfxdata="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">
-                  <v:imagedata r:id="rId9" o:title="Resultado de imagem para Entity–relationship model arrows" croptop="15095f" cropbottom="47455f" cropleft="24305f" cropright="33683f"/>
+                  <v:imagedata r:id="rId10" o:title="Resultado de imagem para Entity–relationship model arrows" croptop="15095f" cropbottom="47455f" cropleft="24305f" cropright="33683f"/>
                   <v:path arrowok="t"/>
                 </v:shape>
                 <v:rect id="Retângulo 22" o:spid="_x0000_s1114" style="position:absolute;left:556;top:6758;width:10573;height:2953;rotation:180;visibility:visible;mso-wrap-style:square;v-text-anchor:middle" o:gfxdata="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" filled="f" strokecolor="windowText" strokeweight="1.25pt">
@@ -16479,7 +16529,7 @@
                   </v:textbox>
                 </v:rect>
                 <v:shape id="Imagem 32" o:spid="_x0000_s1115" type="#_x0000_t75" alt="Resultado de imagem para Entity–relationship model arrows" style="position:absolute;left:3867;top:10583;width:3056;height:1312;rotation:-90;visibility:visible;mso-wrap-style:square" o:gfxdata="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">
-                  <v:imagedata r:id="rId9" o:title="Resultado de imagem para Entity–relationship model arrows" croptop="15095f" cropbottom="47455f" cropleft="24305f" cropright="33683f"/>
+                  <v:imagedata r:id="rId10" o:title="Resultado de imagem para Entity–relationship model arrows" croptop="15095f" cropbottom="47455f" cropleft="24305f" cropright="33683f"/>
                   <v:path arrowok="t"/>
                 </v:shape>
               </v:group>
@@ -16591,7 +16641,7 @@
               </wp:anchor>
             </w:drawing>
           </mc:Choice>
-          <mc:Fallback>
+          <mc:Fallback xmlns:w16se="http://schemas.microsoft.com/office/word/2015/wordml/symex" xmlns:w15="http://schemas.microsoft.com/office/word/2012/wordml" xmlns:cx5="http://schemas.microsoft.com/office/drawing/2016/5/11/chartex" xmlns:cx4="http://schemas.microsoft.com/office/drawing/2016/5/10/chartex" xmlns:cx3="http://schemas.microsoft.com/office/drawing/2016/5/9/chartex" xmlns:cx2="http://schemas.microsoft.com/office/drawing/2015/10/21/chartex" xmlns:cx1="http://schemas.microsoft.com/office/drawing/2015/9/8/chartex" xmlns:cx="http://schemas.microsoft.com/office/drawing/2014/chartex">
             <w:pict>
               <v:shapetype w14:anchorId="19F9B837" id="_x0000_t65" coordsize="21600,21600" o:spt="65" adj="18900" path="m,l,21600@0,21600,21600@0,21600,xem@0,21600nfl@3@5c@7@9@11@13,21600@0e">
                 <v:formulas>
@@ -16768,7 +16818,7 @@
               </wp:anchor>
             </w:drawing>
           </mc:Choice>
-          <mc:Fallback>
+          <mc:Fallback xmlns:w16se="http://schemas.microsoft.com/office/word/2015/wordml/symex" xmlns:w15="http://schemas.microsoft.com/office/word/2012/wordml" xmlns:cx5="http://schemas.microsoft.com/office/drawing/2016/5/11/chartex" xmlns:cx4="http://schemas.microsoft.com/office/drawing/2016/5/10/chartex" xmlns:cx3="http://schemas.microsoft.com/office/drawing/2016/5/9/chartex" xmlns:cx2="http://schemas.microsoft.com/office/drawing/2015/10/21/chartex" xmlns:cx1="http://schemas.microsoft.com/office/drawing/2015/9/8/chartex" xmlns:cx="http://schemas.microsoft.com/office/drawing/2014/chartex">
             <w:pict>
               <v:shape w14:anchorId="1B06F589" id="Retângulo: Canto Dobrado 143" o:spid="_x0000_s1117" type="#_x0000_t65" style="position:absolute;margin-left:564.6pt;margin-top:381pt;width:105.7pt;height:79.9pt;z-index:251142144;visibility:visible;mso-wrap-style:square;mso-width-percent:0;mso-height-percent:0;mso-wrap-distance-left:9pt;mso-wrap-distance-top:0;mso-wrap-distance-right:9pt;mso-wrap-distance-bottom:0;mso-position-horizontal:absolute;mso-position-horizontal-relative:text;mso-position-vertical:absolute;mso-position-vertical-relative:text;mso-width-percent:0;mso-height-percent:0;mso-width-relative:margin;mso-height-relative:margin;v-text-anchor:middle" o:gfxdata="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" adj="18000" fillcolor="#ee853d [3029]" strokecolor="#ed7d31 [3205]" strokeweight=".5pt">
                 <v:fill color2="#ec7a2d [3173]" rotate="t" colors="0 #f18c55;.5 #f67b28;1 #e56b17" focus="100%" type="gradient">
@@ -16886,7 +16936,7 @@
               </wp:anchor>
             </w:drawing>
           </mc:Choice>
-          <mc:Fallback>
+          <mc:Fallback xmlns:w16se="http://schemas.microsoft.com/office/word/2015/wordml/symex" xmlns:w15="http://schemas.microsoft.com/office/word/2012/wordml" xmlns:cx5="http://schemas.microsoft.com/office/drawing/2016/5/11/chartex" xmlns:cx4="http://schemas.microsoft.com/office/drawing/2016/5/10/chartex" xmlns:cx3="http://schemas.microsoft.com/office/drawing/2016/5/9/chartex" xmlns:cx2="http://schemas.microsoft.com/office/drawing/2015/10/21/chartex" xmlns:cx1="http://schemas.microsoft.com/office/drawing/2015/9/8/chartex" xmlns:cx="http://schemas.microsoft.com/office/drawing/2014/chartex">
             <w:pict>
               <v:line w14:anchorId="10E73782" id="Conexão reta 147" o:spid="_x0000_s1026" style="position:absolute;flip:y;z-index:251156480;visibility:visible;mso-wrap-style:square;mso-width-percent:0;mso-height-percent:0;mso-wrap-distance-left:9pt;mso-wrap-distance-top:0;mso-wrap-distance-right:9pt;mso-wrap-distance-bottom:0;mso-position-horizontal:absolute;mso-position-horizontal-relative:margin;mso-position-vertical:absolute;mso-position-vertical-relative:text;mso-width-percent:0;mso-height-percent:0;mso-width-relative:margin;mso-height-relative:margin" from="607.55pt,344.85pt" to="617.95pt,350.25pt" o:gfxdata="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" strokecolor="#7f7f7f [1612]" strokeweight="1.75pt">
                 <v:stroke joinstyle="miter"/>
@@ -16996,7 +17046,7 @@
               </wp:anchor>
             </w:drawing>
           </mc:Choice>
-          <mc:Fallback>
+          <mc:Fallback xmlns:w16se="http://schemas.microsoft.com/office/word/2015/wordml/symex" xmlns:w15="http://schemas.microsoft.com/office/word/2012/wordml" xmlns:cx5="http://schemas.microsoft.com/office/drawing/2016/5/11/chartex" xmlns:cx4="http://schemas.microsoft.com/office/drawing/2016/5/10/chartex" xmlns:cx3="http://schemas.microsoft.com/office/drawing/2016/5/9/chartex" xmlns:cx2="http://schemas.microsoft.com/office/drawing/2015/10/21/chartex" xmlns:cx1="http://schemas.microsoft.com/office/drawing/2015/9/8/chartex" xmlns:cx="http://schemas.microsoft.com/office/drawing/2014/chartex">
             <w:pict>
               <v:oval w14:anchorId="3B2049F0" id="Oval 146" o:spid="_x0000_s1118" style="position:absolute;margin-left:617.9pt;margin-top:330.7pt;width:48.7pt;height:25.4pt;z-index:251154432;visibility:visible;mso-wrap-style:square;mso-width-percent:0;mso-height-percent:0;mso-wrap-distance-left:9pt;mso-wrap-distance-top:0;mso-wrap-distance-right:9pt;mso-wrap-distance-bottom:0;mso-position-horizontal:absolute;mso-position-horizontal-relative:margin;mso-position-vertical:absolute;mso-position-vertical-relative:text;mso-width-percent:0;mso-height-percent:0;mso-width-relative:margin;mso-height-relative:margin;v-text-anchor:middle" o:gfxdata="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" fillcolor="white [3212]" strokecolor="black [3213]">
                 <v:stroke joinstyle="miter"/>
@@ -17098,7 +17148,7 @@
               </wp:anchor>
             </w:drawing>
           </mc:Choice>
-          <mc:Fallback>
+          <mc:Fallback xmlns:w16se="http://schemas.microsoft.com/office/word/2015/wordml/symex" xmlns:w15="http://schemas.microsoft.com/office/word/2012/wordml" xmlns:cx5="http://schemas.microsoft.com/office/drawing/2016/5/11/chartex" xmlns:cx4="http://schemas.microsoft.com/office/drawing/2016/5/10/chartex" xmlns:cx3="http://schemas.microsoft.com/office/drawing/2016/5/9/chartex" xmlns:cx2="http://schemas.microsoft.com/office/drawing/2015/10/21/chartex" xmlns:cx1="http://schemas.microsoft.com/office/drawing/2015/9/8/chartex" xmlns:cx="http://schemas.microsoft.com/office/drawing/2014/chartex">
             <w:pict>
               <v:line w14:anchorId="13A75C11" id="Conexão reta 134" o:spid="_x0000_s1026" style="position:absolute;flip:y;z-index:251103232;visibility:visible;mso-wrap-style:square;mso-width-percent:0;mso-height-percent:0;mso-wrap-distance-left:9pt;mso-wrap-distance-top:0;mso-wrap-distance-right:9pt;mso-wrap-distance-bottom:0;mso-position-horizontal:absolute;mso-position-horizontal-relative:margin;mso-position-vertical:absolute;mso-position-vertical-relative:text;mso-width-percent:0;mso-height-percent:0;mso-width-relative:margin;mso-height-relative:margin" from="211.3pt,454.25pt" to="212.15pt,466.75pt" o:gfxdata="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" strokecolor="#7f7f7f [1612]" strokeweight="1.75pt">
                 <v:stroke joinstyle="miter"/>
@@ -17195,7 +17245,7 @@
               </wp:anchor>
             </w:drawing>
           </mc:Choice>
-          <mc:Fallback>
+          <mc:Fallback xmlns:w16se="http://schemas.microsoft.com/office/word/2015/wordml/symex" xmlns:w15="http://schemas.microsoft.com/office/word/2012/wordml" xmlns:cx5="http://schemas.microsoft.com/office/drawing/2016/5/11/chartex" xmlns:cx4="http://schemas.microsoft.com/office/drawing/2016/5/10/chartex" xmlns:cx3="http://schemas.microsoft.com/office/drawing/2016/5/9/chartex" xmlns:cx2="http://schemas.microsoft.com/office/drawing/2015/10/21/chartex" xmlns:cx1="http://schemas.microsoft.com/office/drawing/2015/9/8/chartex" xmlns:cx="http://schemas.microsoft.com/office/drawing/2014/chartex">
             <w:pict>
               <v:oval w14:anchorId="77D4E1C6" id="Oval 132" o:spid="_x0000_s1119" style="position:absolute;margin-left:188pt;margin-top:466.8pt;width:48.3pt;height:22.85pt;z-index:251098112;visibility:visible;mso-wrap-style:square;mso-width-percent:0;mso-height-percent:0;mso-wrap-distance-left:9pt;mso-wrap-distance-top:0;mso-wrap-distance-right:9pt;mso-wrap-distance-bottom:0;mso-position-horizontal:absolute;mso-position-horizontal-relative:margin;mso-position-vertical:absolute;mso-position-vertical-relative:text;mso-width-percent:0;mso-height-percent:0;mso-width-relative:margin;mso-height-relative:margin;v-text-anchor:middle" o:gfxdata="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" fillcolor="window" strokecolor="windowText">
                 <v:stroke joinstyle="miter"/>
@@ -17297,7 +17347,7 @@
               </wp:anchor>
             </w:drawing>
           </mc:Choice>
-          <mc:Fallback>
+          <mc:Fallback xmlns:w16se="http://schemas.microsoft.com/office/word/2015/wordml/symex" xmlns:w15="http://schemas.microsoft.com/office/word/2012/wordml" xmlns:cx5="http://schemas.microsoft.com/office/drawing/2016/5/11/chartex" xmlns:cx4="http://schemas.microsoft.com/office/drawing/2016/5/10/chartex" xmlns:cx3="http://schemas.microsoft.com/office/drawing/2016/5/9/chartex" xmlns:cx2="http://schemas.microsoft.com/office/drawing/2015/10/21/chartex" xmlns:cx1="http://schemas.microsoft.com/office/drawing/2015/9/8/chartex" xmlns:cx="http://schemas.microsoft.com/office/drawing/2014/chartex">
             <w:pict>
               <v:line w14:anchorId="521C28FD" id="Conexão reta 123" o:spid="_x0000_s1026" style="position:absolute;flip:x;z-index:251073536;visibility:visible;mso-wrap-style:square;mso-width-percent:0;mso-height-percent:0;mso-wrap-distance-left:9pt;mso-wrap-distance-top:0;mso-wrap-distance-right:9pt;mso-wrap-distance-bottom:0;mso-position-horizontal:absolute;mso-position-horizontal-relative:margin;mso-position-vertical:absolute;mso-position-vertical-relative:text;mso-width-percent:0;mso-height-percent:0;mso-width-relative:margin;mso-height-relative:margin" from="127.25pt,346.95pt" to="138.1pt,360.7pt" o:gfxdata="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" strokecolor="#7f7f7f [1612]" strokeweight="1.75pt">
                 <v:stroke joinstyle="miter"/>
@@ -17394,7 +17444,7 @@
               </wp:anchor>
             </w:drawing>
           </mc:Choice>
-          <mc:Fallback>
+          <mc:Fallback xmlns:w16se="http://schemas.microsoft.com/office/word/2015/wordml/symex" xmlns:w15="http://schemas.microsoft.com/office/word/2012/wordml" xmlns:cx5="http://schemas.microsoft.com/office/drawing/2016/5/11/chartex" xmlns:cx4="http://schemas.microsoft.com/office/drawing/2016/5/10/chartex" xmlns:cx3="http://schemas.microsoft.com/office/drawing/2016/5/9/chartex" xmlns:cx2="http://schemas.microsoft.com/office/drawing/2015/10/21/chartex" xmlns:cx1="http://schemas.microsoft.com/office/drawing/2015/9/8/chartex" xmlns:cx="http://schemas.microsoft.com/office/drawing/2014/chartex">
             <w:pict>
               <v:oval w14:anchorId="25595648" id="Oval 122" o:spid="_x0000_s1120" style="position:absolute;margin-left:118.95pt;margin-top:324.9pt;width:48.3pt;height:22.85pt;z-index:251071488;visibility:visible;mso-wrap-style:square;mso-width-percent:0;mso-height-percent:0;mso-wrap-distance-left:9pt;mso-wrap-distance-top:0;mso-wrap-distance-right:9pt;mso-wrap-distance-bottom:0;mso-position-horizontal:absolute;mso-position-horizontal-relative:margin;mso-position-vertical:absolute;mso-position-vertical-relative:text;mso-width-percent:0;mso-height-percent:0;mso-width-relative:margin;mso-height-relative:margin;v-text-anchor:middle" o:gfxdata="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" fillcolor="window" strokecolor="windowText">
                 <v:stroke joinstyle="miter"/>
@@ -17496,7 +17546,7 @@
               </wp:anchor>
             </w:drawing>
           </mc:Choice>
-          <mc:Fallback>
+          <mc:Fallback xmlns:w16se="http://schemas.microsoft.com/office/word/2015/wordml/symex" xmlns:w15="http://schemas.microsoft.com/office/word/2012/wordml" xmlns:cx5="http://schemas.microsoft.com/office/drawing/2016/5/11/chartex" xmlns:cx4="http://schemas.microsoft.com/office/drawing/2016/5/10/chartex" xmlns:cx3="http://schemas.microsoft.com/office/drawing/2016/5/9/chartex" xmlns:cx2="http://schemas.microsoft.com/office/drawing/2015/10/21/chartex" xmlns:cx1="http://schemas.microsoft.com/office/drawing/2015/9/8/chartex" xmlns:cx="http://schemas.microsoft.com/office/drawing/2014/chartex">
             <w:pict>
               <v:line w14:anchorId="357B5670" id="Conexão reta 53" o:spid="_x0000_s1026" style="position:absolute;z-index:251741184;visibility:visible;mso-wrap-style:square;mso-width-percent:0;mso-height-percent:0;mso-wrap-distance-left:9pt;mso-wrap-distance-top:0;mso-wrap-distance-right:9pt;mso-wrap-distance-bottom:0;mso-position-horizontal:absolute;mso-position-horizontal-relative:text;mso-position-vertical:absolute;mso-position-vertical-relative:text;mso-width-percent:0;mso-height-percent:0;mso-width-relative:margin;mso-height-relative:margin" from="84.45pt,346.2pt" to="101.35pt,346.2pt" o:gfxdata="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" strokecolor="#7f7f7f [1612]" strokeweight="1.75pt">
                 <v:stroke joinstyle="miter"/>
@@ -17573,7 +17623,7 @@
               </wp:anchor>
             </w:drawing>
           </mc:Choice>
-          <mc:Fallback>
+          <mc:Fallback xmlns:w16se="http://schemas.microsoft.com/office/word/2015/wordml/symex" xmlns:w15="http://schemas.microsoft.com/office/word/2012/wordml" xmlns:cx5="http://schemas.microsoft.com/office/drawing/2016/5/11/chartex" xmlns:cx4="http://schemas.microsoft.com/office/drawing/2016/5/10/chartex" xmlns:cx3="http://schemas.microsoft.com/office/drawing/2016/5/9/chartex" xmlns:cx2="http://schemas.microsoft.com/office/drawing/2015/10/21/chartex" xmlns:cx1="http://schemas.microsoft.com/office/drawing/2015/9/8/chartex" xmlns:cx="http://schemas.microsoft.com/office/drawing/2014/chartex">
             <w:pict>
               <v:line w14:anchorId="774F195A" id="Conexão reta 115" o:spid="_x0000_s1026" style="position:absolute;z-index:251677696;visibility:visible;mso-wrap-style:square;mso-width-percent:0;mso-height-percent:0;mso-wrap-distance-left:9pt;mso-wrap-distance-top:0;mso-wrap-distance-right:9pt;mso-wrap-distance-bottom:0;mso-position-horizontal:absolute;mso-position-horizontal-relative:margin;mso-position-vertical:absolute;mso-position-vertical-relative:text;mso-width-percent:0;mso-height-percent:0;mso-width-relative:margin;mso-height-relative:margin" from="23.2pt,238.75pt" to="40.25pt,251.65pt" o:gfxdata="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" strokecolor="#7f7f7f [1612]" strokeweight="1.75pt">
                 <v:stroke joinstyle="miter"/>
@@ -17687,7 +17737,7 @@
               </wp:anchor>
             </w:drawing>
           </mc:Choice>
-          <mc:Fallback>
+          <mc:Fallback xmlns:w16se="http://schemas.microsoft.com/office/word/2015/wordml/symex" xmlns:w15="http://schemas.microsoft.com/office/word/2012/wordml" xmlns:cx5="http://schemas.microsoft.com/office/drawing/2016/5/11/chartex" xmlns:cx4="http://schemas.microsoft.com/office/drawing/2016/5/10/chartex" xmlns:cx3="http://schemas.microsoft.com/office/drawing/2016/5/9/chartex" xmlns:cx2="http://schemas.microsoft.com/office/drawing/2015/10/21/chartex" xmlns:cx1="http://schemas.microsoft.com/office/drawing/2015/9/8/chartex" xmlns:cx="http://schemas.microsoft.com/office/drawing/2014/chartex">
             <w:pict>
               <v:oval w14:anchorId="22654489" id="Oval 114" o:spid="_x0000_s1121" style="position:absolute;margin-left:0;margin-top:214.2pt;width:45.35pt;height:25.4pt;z-index:251676672;visibility:visible;mso-wrap-style:square;mso-width-percent:0;mso-height-percent:0;mso-wrap-distance-left:9pt;mso-wrap-distance-top:0;mso-wrap-distance-right:9pt;mso-wrap-distance-bottom:0;mso-position-horizontal:left;mso-position-horizontal-relative:margin;mso-position-vertical:absolute;mso-position-vertical-relative:text;mso-width-percent:0;mso-height-percent:0;mso-width-relative:margin;mso-height-relative:margin;v-text-anchor:middle" o:gfxdata="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" fillcolor="white [3212]" strokecolor="black [3213]">
                 <v:stroke joinstyle="miter"/>
@@ -17793,7 +17843,7 @@
               </wp:anchor>
             </w:drawing>
           </mc:Choice>
-          <mc:Fallback>
+          <mc:Fallback xmlns:w16se="http://schemas.microsoft.com/office/word/2015/wordml/symex" xmlns:w15="http://schemas.microsoft.com/office/word/2012/wordml" xmlns:cx5="http://schemas.microsoft.com/office/drawing/2016/5/11/chartex" xmlns:cx4="http://schemas.microsoft.com/office/drawing/2016/5/10/chartex" xmlns:cx3="http://schemas.microsoft.com/office/drawing/2016/5/9/chartex" xmlns:cx2="http://schemas.microsoft.com/office/drawing/2015/10/21/chartex" xmlns:cx1="http://schemas.microsoft.com/office/drawing/2015/9/8/chartex" xmlns:cx="http://schemas.microsoft.com/office/drawing/2014/chartex">
             <w:pict>
               <v:line w14:anchorId="44B900F2" id="Conexão reta 100" o:spid="_x0000_s1026" style="position:absolute;flip:y;z-index:251739136;visibility:visible;mso-wrap-style:square;mso-width-percent:0;mso-height-percent:0;mso-wrap-distance-left:9pt;mso-wrap-distance-top:0;mso-wrap-distance-right:9pt;mso-wrap-distance-bottom:0;mso-position-horizontal:absolute;mso-position-horizontal-relative:margin;mso-position-vertical:absolute;mso-position-vertical-relative:text;mso-width-percent:0;mso-height-percent:0;mso-width-relative:margin;mso-height-relative:margin" from="443.55pt,181.7pt" to="443.55pt,187.25pt" o:gfxdata="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" strokecolor="#7f7f7f [1612]" strokeweight="1.75pt">
                 <v:stroke joinstyle="miter"/>
@@ -17905,7 +17955,7 @@
               </wp:anchor>
             </w:drawing>
           </mc:Choice>
-          <mc:Fallback>
+          <mc:Fallback xmlns:w16se="http://schemas.microsoft.com/office/word/2015/wordml/symex" xmlns:w15="http://schemas.microsoft.com/office/word/2012/wordml" xmlns:cx5="http://schemas.microsoft.com/office/drawing/2016/5/11/chartex" xmlns:cx4="http://schemas.microsoft.com/office/drawing/2016/5/10/chartex" xmlns:cx3="http://schemas.microsoft.com/office/drawing/2016/5/9/chartex" xmlns:cx2="http://schemas.microsoft.com/office/drawing/2015/10/21/chartex" xmlns:cx1="http://schemas.microsoft.com/office/drawing/2015/9/8/chartex" xmlns:cx="http://schemas.microsoft.com/office/drawing/2014/chartex">
             <w:pict>
               <v:oval w14:anchorId="1DE776A0" id="Oval 98" o:spid="_x0000_s1122" style="position:absolute;margin-left:423.55pt;margin-top:159.65pt;width:48.3pt;height:22.85pt;z-index:251738112;visibility:visible;mso-wrap-style:square;mso-width-percent:0;mso-height-percent:0;mso-wrap-distance-left:9pt;mso-wrap-distance-top:0;mso-wrap-distance-right:9pt;mso-wrap-distance-bottom:0;mso-position-horizontal:absolute;mso-position-horizontal-relative:margin;mso-position-vertical:absolute;mso-position-vertical-relative:text;mso-width-percent:0;mso-height-percent:0;mso-width-relative:margin;mso-height-relative:margin;v-text-anchor:middle" o:gfxdata="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" fillcolor="white [3212]" strokecolor="black [3213]">
                 <v:stroke joinstyle="miter"/>
@@ -18045,7 +18095,7 @@
               </wp:anchor>
             </w:drawing>
           </mc:Choice>
-          <mc:Fallback>
+          <mc:Fallback xmlns:w16se="http://schemas.microsoft.com/office/word/2015/wordml/symex" xmlns:w15="http://schemas.microsoft.com/office/word/2012/wordml" xmlns:cx5="http://schemas.microsoft.com/office/drawing/2016/5/11/chartex" xmlns:cx4="http://schemas.microsoft.com/office/drawing/2016/5/10/chartex" xmlns:cx3="http://schemas.microsoft.com/office/drawing/2016/5/9/chartex" xmlns:cx2="http://schemas.microsoft.com/office/drawing/2015/10/21/chartex" xmlns:cx1="http://schemas.microsoft.com/office/drawing/2015/9/8/chartex" xmlns:cx="http://schemas.microsoft.com/office/drawing/2014/chartex">
             <w:pict>
               <v:oval w14:anchorId="5417956A" id="Oval 97" o:spid="_x0000_s1123" style="position:absolute;margin-left:409.55pt;margin-top:133.3pt;width:45.35pt;height:25.4pt;z-index:251737088;visibility:visible;mso-wrap-style:square;mso-width-percent:0;mso-height-percent:0;mso-wrap-distance-left:9pt;mso-wrap-distance-top:0;mso-wrap-distance-right:9pt;mso-wrap-distance-bottom:0;mso-position-horizontal:absolute;mso-position-horizontal-relative:margin;mso-position-vertical:absolute;mso-position-vertical-relative:text;mso-width-percent:0;mso-height-percent:0;mso-width-relative:margin;mso-height-relative:margin;v-text-anchor:middle" o:gfxdata="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" fillcolor="white [3212]" strokecolor="black [3213]">
                 <v:stroke joinstyle="miter"/>
@@ -18151,7 +18201,7 @@
               </wp:anchor>
             </w:drawing>
           </mc:Choice>
-          <mc:Fallback>
+          <mc:Fallback xmlns:w16se="http://schemas.microsoft.com/office/word/2015/wordml/symex" xmlns:w15="http://schemas.microsoft.com/office/word/2012/wordml" xmlns:cx5="http://schemas.microsoft.com/office/drawing/2016/5/11/chartex" xmlns:cx4="http://schemas.microsoft.com/office/drawing/2016/5/10/chartex" xmlns:cx3="http://schemas.microsoft.com/office/drawing/2016/5/9/chartex" xmlns:cx2="http://schemas.microsoft.com/office/drawing/2015/10/21/chartex" xmlns:cx1="http://schemas.microsoft.com/office/drawing/2015/9/8/chartex" xmlns:cx="http://schemas.microsoft.com/office/drawing/2014/chartex">
             <w:pict>
               <v:line w14:anchorId="6469CAC1" id="Conexão reta 41" o:spid="_x0000_s1026" style="position:absolute;flip:x y;z-index:251736064;visibility:visible;mso-wrap-style:square;mso-width-percent:0;mso-height-percent:0;mso-wrap-distance-left:9pt;mso-wrap-distance-top:0;mso-wrap-distance-right:9pt;mso-wrap-distance-bottom:0;mso-position-horizontal:absolute;mso-position-horizontal-relative:text;mso-position-vertical:absolute;mso-position-vertical-relative:text;mso-width-percent:0;mso-height-percent:0;mso-width-relative:margin;mso-height-relative:margin" from="383.65pt,60.45pt" to="399.35pt,107.15pt" o:gfxdata="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" strokecolor="#7f7f7f [1612]" strokeweight="1.75pt">
                 <v:stroke joinstyle="miter"/>
@@ -18191,7 +18241,7 @@
                     </pic:cNvPicPr>
                   </pic:nvPicPr>
                   <pic:blipFill rotWithShape="1">
-                    <a:blip r:embed="rId8">
+                    <a:blip r:embed="rId9">
                       <a:extLst>
                         <a:ext uri="{28A0092B-C50C-407E-A947-70E740481C1C}">
                           <a14:useLocalDpi xmlns:a14="http://schemas.microsoft.com/office/drawing/2010/main" val="0"/>
@@ -18345,7 +18395,7 @@
               </wp:anchor>
             </w:drawing>
           </mc:Choice>
-          <mc:Fallback>
+          <mc:Fallback xmlns:w16se="http://schemas.microsoft.com/office/word/2015/wordml/symex" xmlns:w15="http://schemas.microsoft.com/office/word/2012/wordml" xmlns:cx5="http://schemas.microsoft.com/office/drawing/2016/5/11/chartex" xmlns:cx4="http://schemas.microsoft.com/office/drawing/2016/5/10/chartex" xmlns:cx3="http://schemas.microsoft.com/office/drawing/2016/5/9/chartex" xmlns:cx2="http://schemas.microsoft.com/office/drawing/2015/10/21/chartex" xmlns:cx1="http://schemas.microsoft.com/office/drawing/2015/9/8/chartex" xmlns:cx="http://schemas.microsoft.com/office/drawing/2014/chartex">
             <w:pict>
               <v:oval w14:anchorId="01FFB3FA" id="Oval 40" o:spid="_x0000_s1124" style="position:absolute;margin-left:427.55pt;margin-top:41.2pt;width:48.9pt;height:24.3pt;z-index:251723776;visibility:visible;mso-wrap-style:square;mso-width-percent:0;mso-height-percent:0;mso-wrap-distance-left:9pt;mso-wrap-distance-top:0;mso-wrap-distance-right:9pt;mso-wrap-distance-bottom:0;mso-position-horizontal:absolute;mso-position-horizontal-relative:text;mso-position-vertical:absolute;mso-position-vertical-relative:text;mso-width-percent:0;mso-height-percent:0;mso-width-relative:margin;mso-height-relative:margin;v-text-anchor:middle" o:gfxdata="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" fillcolor="white [3212]" strokecolor="black [3213]">
                 <v:stroke joinstyle="miter"/>
@@ -18460,7 +18510,7 @@
               </wp:anchor>
             </w:drawing>
           </mc:Choice>
-          <mc:Fallback>
+          <mc:Fallback xmlns:w16se="http://schemas.microsoft.com/office/word/2015/wordml/symex" xmlns:w15="http://schemas.microsoft.com/office/word/2012/wordml" xmlns:cx5="http://schemas.microsoft.com/office/drawing/2016/5/11/chartex" xmlns:cx4="http://schemas.microsoft.com/office/drawing/2016/5/10/chartex" xmlns:cx3="http://schemas.microsoft.com/office/drawing/2016/5/9/chartex" xmlns:cx2="http://schemas.microsoft.com/office/drawing/2015/10/21/chartex" xmlns:cx1="http://schemas.microsoft.com/office/drawing/2015/9/8/chartex" xmlns:cx="http://schemas.microsoft.com/office/drawing/2014/chartex">
             <w:pict>
               <v:line w14:anchorId="16DCD22B" id="Conexão reta 39" o:spid="_x0000_s1026" style="position:absolute;flip:y;z-index:251720704;visibility:visible;mso-wrap-style:square;mso-width-percent:0;mso-height-percent:0;mso-wrap-distance-left:9pt;mso-wrap-distance-top:0;mso-wrap-distance-right:9pt;mso-wrap-distance-bottom:0;mso-position-horizontal:absolute;mso-position-horizontal-relative:text;mso-position-vertical:absolute;mso-position-vertical-relative:text;mso-width-percent:0;mso-height-percent:0;mso-width-relative:margin;mso-height-relative:margin" from="441.55pt,64.1pt" to="452.3pt,107.1pt" o:gfxdata="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" strokecolor="#7f7f7f [1612]" strokeweight="1.75pt">
                 <v:stroke joinstyle="miter"/>
@@ -18537,7 +18587,7 @@
               </wp:anchor>
             </w:drawing>
           </mc:Choice>
-          <mc:Fallback>
+          <mc:Fallback xmlns:w16se="http://schemas.microsoft.com/office/word/2015/wordml/symex" xmlns:w15="http://schemas.microsoft.com/office/word/2012/wordml" xmlns:cx5="http://schemas.microsoft.com/office/drawing/2016/5/11/chartex" xmlns:cx4="http://schemas.microsoft.com/office/drawing/2016/5/10/chartex" xmlns:cx3="http://schemas.microsoft.com/office/drawing/2016/5/9/chartex" xmlns:cx2="http://schemas.microsoft.com/office/drawing/2015/10/21/chartex" xmlns:cx1="http://schemas.microsoft.com/office/drawing/2015/9/8/chartex" xmlns:cx="http://schemas.microsoft.com/office/drawing/2014/chartex">
             <w:pict>
               <v:line w14:anchorId="140770A6" id="Conexão reta 37" o:spid="_x0000_s1026" style="position:absolute;flip:y;z-index:251718656;visibility:visible;mso-wrap-style:square;mso-width-percent:0;mso-height-percent:0;mso-wrap-distance-left:9pt;mso-wrap-distance-top:0;mso-wrap-distance-right:9pt;mso-wrap-distance-bottom:0;mso-position-horizontal:absolute;mso-position-horizontal-relative:text;mso-position-vertical:absolute;mso-position-vertical-relative:text;mso-width-percent:0;mso-height-percent:0;mso-width-relative:margin;mso-height-relative:margin" from="414.9pt,82.35pt" to="417.25pt,107.1pt" o:gfxdata="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" strokecolor="#7f7f7f [1612]" strokeweight="1.75pt">
                 <v:stroke joinstyle="miter"/>
@@ -18655,7 +18705,7 @@
               </wp:anchor>
             </w:drawing>
           </mc:Choice>
-          <mc:Fallback>
+          <mc:Fallback xmlns:w16se="http://schemas.microsoft.com/office/word/2015/wordml/symex" xmlns:w15="http://schemas.microsoft.com/office/word/2012/wordml" xmlns:cx5="http://schemas.microsoft.com/office/drawing/2016/5/11/chartex" xmlns:cx4="http://schemas.microsoft.com/office/drawing/2016/5/10/chartex" xmlns:cx3="http://schemas.microsoft.com/office/drawing/2016/5/9/chartex" xmlns:cx2="http://schemas.microsoft.com/office/drawing/2015/10/21/chartex" xmlns:cx1="http://schemas.microsoft.com/office/drawing/2015/9/8/chartex" xmlns:cx="http://schemas.microsoft.com/office/drawing/2014/chartex">
             <w:pict>
               <v:oval w14:anchorId="61193BA7" id="Oval 38" o:spid="_x0000_s1125" style="position:absolute;margin-left:392.1pt;margin-top:60.55pt;width:48.9pt;height:22.9pt;z-index:251719680;visibility:visible;mso-wrap-style:square;mso-width-percent:0;mso-height-percent:0;mso-wrap-distance-left:9pt;mso-wrap-distance-top:0;mso-wrap-distance-right:9pt;mso-wrap-distance-bottom:0;mso-position-horizontal:absolute;mso-position-horizontal-relative:text;mso-position-vertical:absolute;mso-position-vertical-relative:text;mso-width-percent:0;mso-height-percent:0;mso-width-relative:margin;mso-height-relative:margin;v-text-anchor:middle" o:gfxdata="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" fillcolor="white [3212]" strokecolor="black [3213]">
                 <v:stroke joinstyle="miter"/>
@@ -18765,7 +18815,7 @@
               </wp:anchor>
             </w:drawing>
           </mc:Choice>
-          <mc:Fallback>
+          <mc:Fallback xmlns:w16se="http://schemas.microsoft.com/office/word/2015/wordml/symex" xmlns:w15="http://schemas.microsoft.com/office/word/2012/wordml" xmlns:cx5="http://schemas.microsoft.com/office/drawing/2016/5/11/chartex" xmlns:cx4="http://schemas.microsoft.com/office/drawing/2016/5/10/chartex" xmlns:cx3="http://schemas.microsoft.com/office/drawing/2016/5/9/chartex" xmlns:cx2="http://schemas.microsoft.com/office/drawing/2015/10/21/chartex" xmlns:cx1="http://schemas.microsoft.com/office/drawing/2015/9/8/chartex" xmlns:cx="http://schemas.microsoft.com/office/drawing/2014/chartex">
             <w:pict>
               <v:line w14:anchorId="10F64832" id="Conexão reta 43" o:spid="_x0000_s1026" style="position:absolute;flip:x y;z-index:251724800;visibility:visible;mso-wrap-style:square;mso-width-percent:0;mso-height-percent:0;mso-wrap-distance-left:9pt;mso-wrap-distance-top:0;mso-wrap-distance-right:9pt;mso-wrap-distance-bottom:0;mso-position-horizontal:absolute;mso-position-horizontal-relative:text;mso-position-vertical:absolute;mso-position-vertical-relative:text;mso-width-percent:0;mso-height-percent:0;mso-width-relative:margin;mso-height-relative:margin" from="342pt,81.4pt" to="388.4pt,107.8pt" o:gfxdata="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" strokecolor="#7f7f7f [1612]" strokeweight="1.75pt">
                 <v:stroke joinstyle="miter"/>
@@ -18874,7 +18924,7 @@
               </wp:anchor>
             </w:drawing>
           </mc:Choice>
-          <mc:Fallback>
+          <mc:Fallback xmlns:w16se="http://schemas.microsoft.com/office/word/2015/wordml/symex" xmlns:w15="http://schemas.microsoft.com/office/word/2012/wordml" xmlns:cx5="http://schemas.microsoft.com/office/drawing/2016/5/11/chartex" xmlns:cx4="http://schemas.microsoft.com/office/drawing/2016/5/10/chartex" xmlns:cx3="http://schemas.microsoft.com/office/drawing/2016/5/9/chartex" xmlns:cx2="http://schemas.microsoft.com/office/drawing/2015/10/21/chartex" xmlns:cx1="http://schemas.microsoft.com/office/drawing/2015/9/8/chartex" xmlns:cx="http://schemas.microsoft.com/office/drawing/2014/chartex">
             <w:pict>
               <v:oval w14:anchorId="35CC9D14" id="Oval 44" o:spid="_x0000_s1126" style="position:absolute;margin-left:301.85pt;margin-top:58.25pt;width:68.2pt;height:22.9pt;z-index:251726848;visibility:visible;mso-wrap-style:square;mso-width-percent:0;mso-height-percent:0;mso-wrap-distance-left:9pt;mso-wrap-distance-top:0;mso-wrap-distance-right:9pt;mso-wrap-distance-bottom:0;mso-position-horizontal:absolute;mso-position-horizontal-relative:text;mso-position-vertical:absolute;mso-position-vertical-relative:text;mso-width-percent:0;mso-height-percent:0;mso-width-relative:margin;mso-height-relative:margin;v-text-anchor:middle" o:gfxdata="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" fillcolor="white [3212]" strokecolor="black [3213]">
                 <v:stroke joinstyle="miter"/>
@@ -18975,7 +19025,7 @@
               </wp:anchor>
             </w:drawing>
           </mc:Choice>
-          <mc:Fallback>
+          <mc:Fallback xmlns:w16se="http://schemas.microsoft.com/office/word/2015/wordml/symex" xmlns:w15="http://schemas.microsoft.com/office/word/2012/wordml" xmlns:cx5="http://schemas.microsoft.com/office/drawing/2016/5/11/chartex" xmlns:cx4="http://schemas.microsoft.com/office/drawing/2016/5/10/chartex" xmlns:cx3="http://schemas.microsoft.com/office/drawing/2016/5/9/chartex" xmlns:cx2="http://schemas.microsoft.com/office/drawing/2015/10/21/chartex" xmlns:cx1="http://schemas.microsoft.com/office/drawing/2015/9/8/chartex" xmlns:cx="http://schemas.microsoft.com/office/drawing/2014/chartex">
             <w:pict>
               <v:line w14:anchorId="07BEC0B7" id="Conexão reta 47" o:spid="_x0000_s1026" style="position:absolute;flip:x y;z-index:251729920;visibility:visible;mso-wrap-style:square;mso-width-percent:0;mso-height-percent:0;mso-wrap-distance-left:9pt;mso-wrap-distance-top:0;mso-wrap-distance-right:9pt;mso-wrap-distance-bottom:0;mso-position-horizontal:absolute;mso-position-horizontal-relative:text;mso-position-vertical:absolute;mso-position-vertical-relative:text;mso-width-percent:0;mso-height-percent:0;mso-width-relative:margin;mso-height-relative:margin" from="272.3pt,67.8pt" to="376.6pt,107.25pt" o:gfxdata="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" strokecolor="#7f7f7f [1612]" strokeweight="1.75pt">
                 <v:stroke joinstyle="miter"/>
@@ -19085,7 +19135,7 @@
               </wp:anchor>
             </w:drawing>
           </mc:Choice>
-          <mc:Fallback>
+          <mc:Fallback xmlns:w16se="http://schemas.microsoft.com/office/word/2015/wordml/symex" xmlns:w15="http://schemas.microsoft.com/office/word/2012/wordml" xmlns:cx5="http://schemas.microsoft.com/office/drawing/2016/5/11/chartex" xmlns:cx4="http://schemas.microsoft.com/office/drawing/2016/5/10/chartex" xmlns:cx3="http://schemas.microsoft.com/office/drawing/2016/5/9/chartex" xmlns:cx2="http://schemas.microsoft.com/office/drawing/2015/10/21/chartex" xmlns:cx1="http://schemas.microsoft.com/office/drawing/2015/9/8/chartex" xmlns:cx="http://schemas.microsoft.com/office/drawing/2014/chartex">
             <w:pict>
               <v:oval w14:anchorId="5599AB98" id="Oval 45" o:spid="_x0000_s1127" style="position:absolute;margin-left:239.7pt;margin-top:44.7pt;width:68.7pt;height:22.9pt;z-index:251727872;visibility:visible;mso-wrap-style:square;mso-width-percent:0;mso-height-percent:0;mso-wrap-distance-left:9pt;mso-wrap-distance-top:0;mso-wrap-distance-right:9pt;mso-wrap-distance-bottom:0;mso-position-horizontal:absolute;mso-position-horizontal-relative:text;mso-position-vertical:absolute;mso-position-vertical-relative:text;mso-width-percent:0;mso-height-percent:0;mso-width-relative:margin;mso-height-relative:margin;v-text-anchor:middle" o:gfxdata="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" fillcolor="white [3212]" strokecolor="black [3213]">
                 <v:stroke joinstyle="miter"/>
@@ -19187,7 +19237,7 @@
               </wp:anchor>
             </w:drawing>
           </mc:Choice>
-          <mc:Fallback>
+          <mc:Fallback xmlns:w16se="http://schemas.microsoft.com/office/word/2015/wordml/symex" xmlns:w15="http://schemas.microsoft.com/office/word/2012/wordml" xmlns:cx5="http://schemas.microsoft.com/office/drawing/2016/5/11/chartex" xmlns:cx4="http://schemas.microsoft.com/office/drawing/2016/5/10/chartex" xmlns:cx3="http://schemas.microsoft.com/office/drawing/2016/5/9/chartex" xmlns:cx2="http://schemas.microsoft.com/office/drawing/2015/10/21/chartex" xmlns:cx1="http://schemas.microsoft.com/office/drawing/2015/9/8/chartex" xmlns:cx="http://schemas.microsoft.com/office/drawing/2014/chartex">
             <w:pict>
               <v:line w14:anchorId="50F865C8" id="Conexão reta 36" o:spid="_x0000_s1026" style="position:absolute;z-index:251716608;visibility:visible;mso-wrap-style:square;mso-width-percent:0;mso-height-percent:0;mso-wrap-distance-left:9pt;mso-wrap-distance-top:0;mso-wrap-distance-right:9pt;mso-wrap-distance-bottom:0;mso-position-horizontal:absolute;mso-position-horizontal-relative:text;mso-position-vertical:absolute;mso-position-vertical-relative:text;mso-width-percent:0;mso-height-percent:0;mso-width-relative:margin;mso-height-relative:margin" from="192.7pt,435.35pt" to="192.7pt,450.35pt" o:gfxdata="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" strokecolor="#7f7f7f [1612]" strokeweight="1.75pt">
                 <v:stroke joinstyle="miter"/>
@@ -19227,7 +19277,7 @@
                     </pic:cNvPicPr>
                   </pic:nvPicPr>
                   <pic:blipFill rotWithShape="1">
-                    <a:blip r:embed="rId8">
+                    <a:blip r:embed="rId9">
                       <a:extLst>
                         <a:ext uri="{28A0092B-C50C-407E-A947-70E740481C1C}">
                           <a14:useLocalDpi xmlns:a14="http://schemas.microsoft.com/office/drawing/2010/main" val="0"/>
@@ -19346,7 +19396,7 @@
               </wp:anchor>
             </w:drawing>
           </mc:Choice>
-          <mc:Fallback>
+          <mc:Fallback xmlns:w16se="http://schemas.microsoft.com/office/word/2015/wordml/symex" xmlns:w15="http://schemas.microsoft.com/office/word/2012/wordml" xmlns:cx5="http://schemas.microsoft.com/office/drawing/2016/5/11/chartex" xmlns:cx4="http://schemas.microsoft.com/office/drawing/2016/5/10/chartex" xmlns:cx3="http://schemas.microsoft.com/office/drawing/2016/5/9/chartex" xmlns:cx2="http://schemas.microsoft.com/office/drawing/2015/10/21/chartex" xmlns:cx1="http://schemas.microsoft.com/office/drawing/2015/9/8/chartex" xmlns:cx="http://schemas.microsoft.com/office/drawing/2014/chartex">
             <w:pict>
               <v:rect w14:anchorId="15AA21FD" id="Retângulo 34" o:spid="_x0000_s1128" style="position:absolute;margin-left:198.8pt;margin-top:428.8pt;width:83.2pt;height:25.45pt;rotation:180;flip:y;z-index:251712512;visibility:visible;mso-wrap-style:square;mso-wrap-distance-left:9pt;mso-wrap-distance-top:0;mso-wrap-distance-right:9pt;mso-wrap-distance-bottom:0;mso-position-horizontal:absolute;mso-position-horizontal-relative:text;mso-position-vertical:absolute;mso-position-vertical-relative:text;v-text-anchor:middle" o:gfxdata="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" filled="f" strokecolor="windowText" strokeweight="1.25pt">
                 <v:textbox>
@@ -19449,7 +19499,7 @@
               </wp:anchor>
             </w:drawing>
           </mc:Choice>
-          <mc:Fallback>
+          <mc:Fallback xmlns:w16se="http://schemas.microsoft.com/office/word/2015/wordml/symex" xmlns:w15="http://schemas.microsoft.com/office/word/2012/wordml" xmlns:cx5="http://schemas.microsoft.com/office/drawing/2016/5/11/chartex" xmlns:cx4="http://schemas.microsoft.com/office/drawing/2016/5/10/chartex" xmlns:cx3="http://schemas.microsoft.com/office/drawing/2016/5/9/chartex" xmlns:cx2="http://schemas.microsoft.com/office/drawing/2015/10/21/chartex" xmlns:cx1="http://schemas.microsoft.com/office/drawing/2015/9/8/chartex" xmlns:cx="http://schemas.microsoft.com/office/drawing/2014/chartex">
             <w:pict>
               <v:line w14:anchorId="158F22C8" id="Conexão reta 30" o:spid="_x0000_s1026" style="position:absolute;z-index:251740160;visibility:visible;mso-wrap-style:square;mso-width-percent:0;mso-height-percent:0;mso-wrap-distance-left:9pt;mso-wrap-distance-top:0;mso-wrap-distance-right:9pt;mso-wrap-distance-bottom:0;mso-position-horizontal:absolute;mso-position-horizontal-relative:text;mso-position-vertical:absolute;mso-position-vertical-relative:text;mso-width-percent:0;mso-height-percent:0;mso-width-relative:margin;mso-height-relative:margin" from="77.95pt,383.55pt" to="94.85pt,383.55pt" o:gfxdata="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" strokecolor="#7f7f7f [1612]" strokeweight="1.75pt">
                 <v:stroke joinstyle="miter"/>
@@ -19548,7 +19598,7 @@
               </wp:anchor>
             </w:drawing>
           </mc:Choice>
-          <mc:Fallback>
+          <mc:Fallback xmlns:w16se="http://schemas.microsoft.com/office/word/2015/wordml/symex" xmlns:w15="http://schemas.microsoft.com/office/word/2012/wordml" xmlns:cx5="http://schemas.microsoft.com/office/drawing/2016/5/11/chartex" xmlns:cx4="http://schemas.microsoft.com/office/drawing/2016/5/10/chartex" xmlns:cx3="http://schemas.microsoft.com/office/drawing/2016/5/9/chartex" xmlns:cx2="http://schemas.microsoft.com/office/drawing/2015/10/21/chartex" xmlns:cx1="http://schemas.microsoft.com/office/drawing/2015/9/8/chartex" xmlns:cx="http://schemas.microsoft.com/office/drawing/2014/chartex">
             <w:pict>
               <v:rect w14:anchorId="1DEEE892" id="Retângulo 27" o:spid="_x0000_s1129" style="position:absolute;margin-left:45.05pt;margin-top:431.1pt;width:83.25pt;height:23.25pt;z-index:251710464;visibility:visible;mso-wrap-style:square;mso-width-percent:0;mso-height-percent:0;mso-wrap-distance-left:9pt;mso-wrap-distance-top:0;mso-wrap-distance-right:9pt;mso-wrap-distance-bottom:0;mso-position-horizontal:absolute;mso-position-horizontal-relative:margin;mso-position-vertical:absolute;mso-position-vertical-relative:text;mso-width-percent:0;mso-height-percent:0;mso-width-relative:margin;mso-height-relative:margin;v-text-anchor:middle" o:gfxdata="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" filled="f" strokecolor="windowText" strokeweight="1.25pt">
                 <v:textbox>
@@ -19654,7 +19704,7 @@
               </wp:anchor>
             </w:drawing>
           </mc:Choice>
-          <mc:Fallback>
+          <mc:Fallback xmlns:w16se="http://schemas.microsoft.com/office/word/2015/wordml/symex" xmlns:w15="http://schemas.microsoft.com/office/word/2012/wordml" xmlns:cx5="http://schemas.microsoft.com/office/drawing/2016/5/11/chartex" xmlns:cx4="http://schemas.microsoft.com/office/drawing/2016/5/10/chartex" xmlns:cx3="http://schemas.microsoft.com/office/drawing/2016/5/9/chartex" xmlns:cx2="http://schemas.microsoft.com/office/drawing/2015/10/21/chartex" xmlns:cx1="http://schemas.microsoft.com/office/drawing/2015/9/8/chartex" xmlns:cx="http://schemas.microsoft.com/office/drawing/2014/chartex">
             <w:pict>
               <v:line w14:anchorId="06ABBDFA" id="Conexão reta 52" o:spid="_x0000_s1026" style="position:absolute;z-index:251707392;visibility:visible;mso-wrap-style:square;mso-width-percent:0;mso-height-percent:0;mso-wrap-distance-left:9pt;mso-wrap-distance-top:0;mso-wrap-distance-right:9pt;mso-wrap-distance-bottom:0;mso-position-horizontal:absolute;mso-position-horizontal-relative:text;mso-position-vertical:absolute;mso-position-vertical-relative:text;mso-width-percent:0;mso-height-percent:0;mso-width-relative:margin;mso-height-relative:margin" from="132pt,245.5pt" to="132pt,263pt" o:gfxdata="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" strokecolor="#7f7f7f [1612]" strokeweight="1.75pt">
                 <v:stroke joinstyle="miter"/>
@@ -19731,7 +19781,7 @@
               </wp:anchor>
             </w:drawing>
           </mc:Choice>
-          <mc:Fallback>
+          <mc:Fallback xmlns:w16se="http://schemas.microsoft.com/office/word/2015/wordml/symex" xmlns:w15="http://schemas.microsoft.com/office/word/2012/wordml" xmlns:cx5="http://schemas.microsoft.com/office/drawing/2016/5/11/chartex" xmlns:cx4="http://schemas.microsoft.com/office/drawing/2016/5/10/chartex" xmlns:cx3="http://schemas.microsoft.com/office/drawing/2016/5/9/chartex" xmlns:cx2="http://schemas.microsoft.com/office/drawing/2015/10/21/chartex" xmlns:cx1="http://schemas.microsoft.com/office/drawing/2015/9/8/chartex" xmlns:cx="http://schemas.microsoft.com/office/drawing/2014/chartex">
             <w:pict>
               <v:line w14:anchorId="6922BE7D" id="Conexão reta 51" o:spid="_x0000_s1026" style="position:absolute;z-index:251704320;visibility:visible;mso-wrap-style:square;mso-width-percent:0;mso-height-percent:0;mso-wrap-distance-left:9pt;mso-wrap-distance-top:0;mso-wrap-distance-right:9pt;mso-wrap-distance-bottom:0;mso-position-horizontal:absolute;mso-position-horizontal-relative:text;mso-position-vertical:absolute;mso-position-vertical-relative:text;mso-width-percent:0;mso-height-percent:0;mso-width-relative:margin;mso-height-relative:margin" from="202.85pt,235.6pt" to="219.75pt,235.6pt" o:gfxdata="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" strokecolor="#7f7f7f [1612]" strokeweight="1.75pt">
                 <v:stroke joinstyle="miter"/>
@@ -19771,7 +19821,7 @@
                     </pic:cNvPicPr>
                   </pic:nvPicPr>
                   <pic:blipFill rotWithShape="1">
-                    <a:blip r:embed="rId8">
+                    <a:blip r:embed="rId9">
                       <a:extLst>
                         <a:ext uri="{28A0092B-C50C-407E-A947-70E740481C1C}">
                           <a14:useLocalDpi xmlns:a14="http://schemas.microsoft.com/office/drawing/2010/main" val="0"/>
@@ -19893,7 +19943,7 @@
               </wp:anchor>
             </w:drawing>
           </mc:Choice>
-          <mc:Fallback>
+          <mc:Fallback xmlns:w16se="http://schemas.microsoft.com/office/word/2015/wordml/symex" xmlns:w15="http://schemas.microsoft.com/office/word/2012/wordml" xmlns:cx5="http://schemas.microsoft.com/office/drawing/2016/5/11/chartex" xmlns:cx4="http://schemas.microsoft.com/office/drawing/2016/5/10/chartex" xmlns:cx3="http://schemas.microsoft.com/office/drawing/2016/5/9/chartex" xmlns:cx2="http://schemas.microsoft.com/office/drawing/2015/10/21/chartex" xmlns:cx1="http://schemas.microsoft.com/office/drawing/2015/9/8/chartex" xmlns:cx="http://schemas.microsoft.com/office/drawing/2014/chartex">
             <w:pict>
               <v:rect w14:anchorId="0AF48120" id="Retângulo 48" o:spid="_x0000_s1130" style="position:absolute;margin-left:170.1pt;margin-top:242.95pt;width:83.25pt;height:25.5pt;rotation:180;flip:y;z-index:251686912;visibility:visible;mso-wrap-style:square;mso-wrap-distance-left:9pt;mso-wrap-distance-top:0;mso-wrap-distance-right:9pt;mso-wrap-distance-bottom:0;mso-position-horizontal:absolute;mso-position-horizontal-relative:text;mso-position-vertical:absolute;mso-position-vertical-relative:text;v-text-anchor:middle" o:gfxdata="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" filled="f" strokecolor="windowText" strokeweight="1.25pt">
                 <v:textbox>
@@ -19959,7 +20009,7 @@
                     </pic:cNvPicPr>
                   </pic:nvPicPr>
                   <pic:blipFill rotWithShape="1">
-                    <a:blip r:embed="rId8">
+                    <a:blip r:embed="rId9">
                       <a:extLst>
                         <a:ext uri="{28A0092B-C50C-407E-A947-70E740481C1C}">
                           <a14:useLocalDpi xmlns:a14="http://schemas.microsoft.com/office/drawing/2010/main" val="0"/>
@@ -20030,7 +20080,7 @@
                     </pic:cNvPicPr>
                   </pic:nvPicPr>
                   <pic:blipFill rotWithShape="1">
-                    <a:blip r:embed="rId8" cstate="print">
+                    <a:blip r:embed="rId9" cstate="print">
                       <a:extLst>
                         <a:ext uri="{28A0092B-C50C-407E-A947-70E740481C1C}">
                           <a14:useLocalDpi xmlns:a14="http://schemas.microsoft.com/office/drawing/2010/main" val="0"/>
@@ -20158,7 +20208,7 @@
               </wp:anchor>
             </w:drawing>
           </mc:Choice>
-          <mc:Fallback>
+          <mc:Fallback xmlns:w16se="http://schemas.microsoft.com/office/word/2015/wordml/symex" xmlns:w15="http://schemas.microsoft.com/office/word/2012/wordml" xmlns:cx5="http://schemas.microsoft.com/office/drawing/2016/5/11/chartex" xmlns:cx4="http://schemas.microsoft.com/office/drawing/2016/5/10/chartex" xmlns:cx3="http://schemas.microsoft.com/office/drawing/2016/5/9/chartex" xmlns:cx2="http://schemas.microsoft.com/office/drawing/2015/10/21/chartex" xmlns:cx1="http://schemas.microsoft.com/office/drawing/2015/9/8/chartex" xmlns:cx="http://schemas.microsoft.com/office/drawing/2014/chartex">
             <w:pict>
               <v:rect w14:anchorId="4C119B64" id="Retângulo 8" o:spid="_x0000_s1131" style="position:absolute;margin-left:523.4pt;margin-top:266.2pt;width:83.25pt;height:23.25pt;z-index:251697152;visibility:visible;mso-wrap-style:square;mso-width-percent:0;mso-height-percent:0;mso-wrap-distance-left:9pt;mso-wrap-distance-top:0;mso-wrap-distance-right:9pt;mso-wrap-distance-bottom:0;mso-position-horizontal:absolute;mso-position-horizontal-relative:margin;mso-position-vertical:absolute;mso-position-vertical-relative:text;mso-width-percent:0;mso-height-percent:0;mso-width-relative:margin;mso-height-relative:margin;v-text-anchor:middle" o:gfxdata="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" filled="f" strokecolor="windowText" strokeweight="1.25pt">
                 <v:textbox>
@@ -20294,7 +20344,7 @@
               </wp:anchor>
             </w:drawing>
           </mc:Choice>
-          <mc:Fallback>
+          <mc:Fallback xmlns:w16se="http://schemas.microsoft.com/office/word/2015/wordml/symex" xmlns:w15="http://schemas.microsoft.com/office/word/2012/wordml" xmlns:cx5="http://schemas.microsoft.com/office/drawing/2016/5/11/chartex" xmlns:cx4="http://schemas.microsoft.com/office/drawing/2016/5/10/chartex" xmlns:cx3="http://schemas.microsoft.com/office/drawing/2016/5/9/chartex" xmlns:cx2="http://schemas.microsoft.com/office/drawing/2015/10/21/chartex" xmlns:cx1="http://schemas.microsoft.com/office/drawing/2015/9/8/chartex" xmlns:cx="http://schemas.microsoft.com/office/drawing/2014/chartex">
             <w:pict>
               <v:rect w14:anchorId="73C87934" id="Retângulo 9" o:spid="_x0000_s1132" style="position:absolute;margin-left:523.4pt;margin-top:339.7pt;width:83.25pt;height:23.25pt;z-index:251699200;visibility:visible;mso-wrap-style:square;mso-width-percent:0;mso-height-percent:0;mso-wrap-distance-left:9pt;mso-wrap-distance-top:0;mso-wrap-distance-right:9pt;mso-wrap-distance-bottom:0;mso-position-horizontal:absolute;mso-position-horizontal-relative:margin;mso-position-vertical:absolute;mso-position-vertical-relative:text;mso-width-percent:0;mso-height-percent:0;mso-width-relative:margin;mso-height-relative:margin;v-text-anchor:middle" o:gfxdata="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" filled="f" strokecolor="windowText" strokeweight="1.25pt">
                 <v:textbox>
@@ -20373,7 +20423,7 @@
                     </pic:cNvPicPr>
                   </pic:nvPicPr>
                   <pic:blipFill rotWithShape="1">
-                    <a:blip r:embed="rId8" cstate="print">
+                    <a:blip r:embed="rId9" cstate="print">
                       <a:extLst>
                         <a:ext uri="{28A0092B-C50C-407E-A947-70E740481C1C}">
                           <a14:useLocalDpi xmlns:a14="http://schemas.microsoft.com/office/drawing/2010/main" val="0"/>
@@ -20553,7 +20603,7 @@
               </wp:anchor>
             </w:drawing>
           </mc:Choice>
-          <mc:Fallback>
+          <mc:Fallback xmlns:w16se="http://schemas.microsoft.com/office/word/2015/wordml/symex" xmlns:w15="http://schemas.microsoft.com/office/word/2012/wordml" xmlns:cx5="http://schemas.microsoft.com/office/drawing/2016/5/11/chartex" xmlns:cx4="http://schemas.microsoft.com/office/drawing/2016/5/10/chartex" xmlns:cx3="http://schemas.microsoft.com/office/drawing/2016/5/9/chartex" xmlns:cx2="http://schemas.microsoft.com/office/drawing/2015/10/21/chartex" xmlns:cx1="http://schemas.microsoft.com/office/drawing/2015/9/8/chartex" xmlns:cx="http://schemas.microsoft.com/office/drawing/2014/chartex">
             <w:pict>
               <v:shape w14:anchorId="55664D21" id="Caixa de texto 1" o:spid="_x0000_s1133" type="#_x0000_t202" style="position:absolute;margin-left:24pt;margin-top:-.65pt;width:2in;height:2in;z-index:251689984;visibility:visible;mso-wrap-style:none;mso-wrap-distance-left:9pt;mso-wrap-distance-top:0;mso-wrap-distance-right:9pt;mso-wrap-distance-bottom:0;mso-position-horizontal:absolute;mso-position-horizontal-relative:text;mso-position-vertical:absolute;mso-position-vertical-relative:text;v-text-anchor:top" o:gfxdata="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" filled="f" stroked="f">
                 <v:textbox style="mso-fit-shape-to-text:t">
@@ -20739,7 +20789,7 @@
               </wp:anchor>
             </w:drawing>
           </mc:Choice>
-          <mc:Fallback>
+          <mc:Fallback xmlns:w16se="http://schemas.microsoft.com/office/word/2015/wordml/symex" xmlns:w15="http://schemas.microsoft.com/office/word/2012/wordml" xmlns:cx5="http://schemas.microsoft.com/office/drawing/2016/5/11/chartex" xmlns:cx4="http://schemas.microsoft.com/office/drawing/2016/5/10/chartex" xmlns:cx3="http://schemas.microsoft.com/office/drawing/2016/5/9/chartex" xmlns:cx2="http://schemas.microsoft.com/office/drawing/2015/10/21/chartex" xmlns:cx1="http://schemas.microsoft.com/office/drawing/2015/9/8/chartex" xmlns:cx="http://schemas.microsoft.com/office/drawing/2014/chartex">
             <w:pict>
               <v:rect w14:anchorId="1D43FB6E" id="Retângulo 10" o:spid="_x0000_s1134" style="position:absolute;margin-left:198.8pt;margin-top:188.4pt;width:83.25pt;height:23.25pt;z-index:251700224;visibility:visible;mso-wrap-style:square;mso-width-percent:0;mso-height-percent:0;mso-wrap-distance-left:9pt;mso-wrap-distance-top:0;mso-wrap-distance-right:9pt;mso-wrap-distance-bottom:0;mso-position-horizontal:absolute;mso-position-horizontal-relative:margin;mso-position-vertical:absolute;mso-position-vertical-relative:text;mso-width-percent:0;mso-height-percent:0;mso-width-relative:margin;mso-height-relative:margin;v-text-anchor:middle" o:gfxdata="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" filled="f" strokecolor="windowText" strokeweight="1.25pt">
                 <v:textbox>
@@ -20806,7 +20856,7 @@
                     </pic:cNvPicPr>
                   </pic:nvPicPr>
                   <pic:blipFill rotWithShape="1">
-                    <a:blip r:embed="rId8" cstate="print">
+                    <a:blip r:embed="rId9" cstate="print">
                       <a:extLst>
                         <a:ext uri="{28A0092B-C50C-407E-A947-70E740481C1C}">
                           <a14:useLocalDpi xmlns:a14="http://schemas.microsoft.com/office/drawing/2010/main" val="0"/>
@@ -20877,7 +20927,7 @@
                     </pic:cNvPicPr>
                   </pic:nvPicPr>
                   <pic:blipFill rotWithShape="1">
-                    <a:blip r:embed="rId8" cstate="print">
+                    <a:blip r:embed="rId9" cstate="print">
                       <a:extLst>
                         <a:ext uri="{28A0092B-C50C-407E-A947-70E740481C1C}">
                           <a14:useLocalDpi xmlns:a14="http://schemas.microsoft.com/office/drawing/2010/main" val="0"/>
@@ -21007,7 +21057,7 @@
               </wp:anchor>
             </w:drawing>
           </mc:Choice>
-          <mc:Fallback>
+          <mc:Fallback xmlns:w16se="http://schemas.microsoft.com/office/word/2015/wordml/symex" xmlns:w15="http://schemas.microsoft.com/office/word/2012/wordml" xmlns:cx5="http://schemas.microsoft.com/office/drawing/2016/5/11/chartex" xmlns:cx4="http://schemas.microsoft.com/office/drawing/2016/5/10/chartex" xmlns:cx3="http://schemas.microsoft.com/office/drawing/2016/5/9/chartex" xmlns:cx2="http://schemas.microsoft.com/office/drawing/2015/10/21/chartex" xmlns:cx1="http://schemas.microsoft.com/office/drawing/2015/9/8/chartex" xmlns:cx="http://schemas.microsoft.com/office/drawing/2014/chartex">
             <w:pict>
               <v:rect w14:anchorId="37C094FF" id="Retângulo 7" o:spid="_x0000_s1135" style="position:absolute;margin-left:366.75pt;margin-top:267.45pt;width:83.25pt;height:23.25pt;z-index:251696128;visibility:visible;mso-wrap-style:square;mso-width-percent:0;mso-height-percent:0;mso-wrap-distance-left:9pt;mso-wrap-distance-top:0;mso-wrap-distance-right:9pt;mso-wrap-distance-bottom:0;mso-position-horizontal:absolute;mso-position-horizontal-relative:margin;mso-position-vertical:absolute;mso-position-vertical-relative:text;mso-width-percent:0;mso-height-percent:0;mso-width-relative:margin;mso-height-relative:margin;v-text-anchor:middle" o:gfxdata="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" filled="f" strokecolor="windowText" strokeweight="1.25pt">
                 <v:textbox>
@@ -21133,7 +21183,7 @@
               </wp:anchor>
             </w:drawing>
           </mc:Choice>
-          <mc:Fallback>
+          <mc:Fallback xmlns:w16se="http://schemas.microsoft.com/office/word/2015/wordml/symex" xmlns:w15="http://schemas.microsoft.com/office/word/2012/wordml" xmlns:cx5="http://schemas.microsoft.com/office/drawing/2016/5/11/chartex" xmlns:cx4="http://schemas.microsoft.com/office/drawing/2016/5/10/chartex" xmlns:cx3="http://schemas.microsoft.com/office/drawing/2016/5/9/chartex" xmlns:cx2="http://schemas.microsoft.com/office/drawing/2015/10/21/chartex" xmlns:cx1="http://schemas.microsoft.com/office/drawing/2015/9/8/chartex" xmlns:cx="http://schemas.microsoft.com/office/drawing/2014/chartex">
             <w:pict>
               <v:rect w14:anchorId="6F92A8DA" id="Retângulo 5" o:spid="_x0000_s1136" style="position:absolute;margin-left:367.55pt;margin-top:187.2pt;width:84pt;height:23.25pt;z-index:251693056;visibility:visible;mso-wrap-style:square;mso-width-percent:0;mso-height-percent:0;mso-wrap-distance-left:9pt;mso-wrap-distance-top:0;mso-wrap-distance-right:9pt;mso-wrap-distance-bottom:0;mso-position-horizontal:absolute;mso-position-horizontal-relative:margin;mso-position-vertical:absolute;mso-position-vertical-relative:text;mso-width-percent:0;mso-height-percent:0;mso-width-relative:margin;mso-height-relative:margin;v-text-anchor:middle" o:gfxdata="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" filled="f" strokecolor="windowText" strokeweight="1.25pt">
                 <v:textbox>
@@ -21282,7 +21332,7 @@
               </wp:anchor>
             </w:drawing>
           </mc:Choice>
-          <mc:Fallback>
+          <mc:Fallback xmlns:w16se="http://schemas.microsoft.com/office/word/2015/wordml/symex" xmlns:w15="http://schemas.microsoft.com/office/word/2012/wordml" xmlns:cx5="http://schemas.microsoft.com/office/drawing/2016/5/11/chartex" xmlns:cx4="http://schemas.microsoft.com/office/drawing/2016/5/10/chartex" xmlns:cx3="http://schemas.microsoft.com/office/drawing/2016/5/9/chartex" xmlns:cx2="http://schemas.microsoft.com/office/drawing/2015/10/21/chartex" xmlns:cx1="http://schemas.microsoft.com/office/drawing/2015/9/8/chartex" xmlns:cx="http://schemas.microsoft.com/office/drawing/2014/chartex">
             <w:pict>
               <v:rect w14:anchorId="7A5A20C3" id="_x0000_s1137" style="position:absolute;margin-left:366.05pt;margin-top:106.95pt;width:87pt;height:24.75pt;z-index:251692032;visibility:visible;mso-wrap-style:square;mso-width-percent:0;mso-height-percent:0;mso-wrap-distance-left:9pt;mso-wrap-distance-top:0;mso-wrap-distance-right:9pt;mso-wrap-distance-bottom:0;mso-position-horizontal:absolute;mso-position-horizontal-relative:margin;mso-position-vertical:absolute;mso-position-vertical-relative:text;mso-width-percent:0;mso-height-percent:0;mso-width-relative:margin;mso-height-relative:margin;v-text-anchor:middle" o:gfxdata="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" filled="f" strokecolor="black [3213]" strokeweight="1.25pt">
                 <v:textbox>
@@ -21332,7 +21382,7 @@
       </w:r>
     </w:p>
     <w:sectPr>
-      <w:headerReference w:type="default" r:id="rId10"/>
+      <w:headerReference w:type="default" r:id="rId11"/>
       <w:pgSz w:w="15840" w:h="12240" w:orient="landscape"/>
       <w:pgMar w:top="1701" w:right="1417" w:bottom="1701" w:left="1417" w:header="720" w:footer="720" w:gutter="0"/>
       <w:cols w:space="720"/>
@@ -21343,7 +21393,7 @@
 </file>
 
 <file path=word/endnotes.xml><?xml version="1.0" encoding="utf-8"?>
-<w:endnotes xmlns:wpc="http://schemas.microsoft.com/office/word/2010/wordprocessingCanvas" xmlns:cx="http://schemas.microsoft.com/office/drawing/2014/chartex" xmlns:cx1="http://schemas.microsoft.com/office/drawing/2015/9/8/chartex" xmlns:cx2="http://schemas.microsoft.com/office/drawing/2015/10/21/chartex" xmlns:cx3="http://schemas.microsoft.com/office/drawing/2016/5/9/chartex" xmlns:cx4="http://schemas.microsoft.com/office/drawing/2016/5/10/chartex" xmlns:cx5="http://schemas.microsoft.com/office/drawing/2016/5/11/chartex" xmlns:mc="http://schemas.openxmlformats.org/markup-compatibility/2006" xmlns:o="urn:schemas-microsoft-com:office:office" xmlns:r="http://schemas.openxmlformats.org/officeDocument/2006/relationships" xmlns:m="http://schemas.openxmlformats.org/officeDocument/2006/math" xmlns:v="urn:schemas-microsoft-com:vml" xmlns:wp14="http://schemas.microsoft.com/office/word/2010/wordprocessingDrawing" xmlns:wp="http://schemas.openxmlformats.org/drawingml/2006/wordprocessingDrawing" xmlns:w10="urn:schemas-microsoft-com:office:word" xmlns:w="http://schemas.openxmlformats.org/wordprocessingml/2006/main" xmlns:w14="http://schemas.microsoft.com/office/word/2010/wordml" xmlns:w15="http://schemas.microsoft.com/office/word/2012/wordml" xmlns:w16se="http://schemas.microsoft.com/office/word/2015/wordml/symex" xmlns:wpg="http://schemas.microsoft.com/office/word/2010/wordprocessingGroup" xmlns:wpi="http://schemas.microsoft.com/office/word/2010/wordprocessingInk" xmlns:wne="http://schemas.microsoft.com/office/word/2006/wordml" xmlns:wps="http://schemas.microsoft.com/office/word/2010/wordprocessingShape" mc:Ignorable="w14 w15 w16se wp14">
+<w:endnotes xmlns:wpc="http://schemas.microsoft.com/office/word/2010/wordprocessingCanvas" xmlns:mc="http://schemas.openxmlformats.org/markup-compatibility/2006" xmlns:o="urn:schemas-microsoft-com:office:office" xmlns:r="http://schemas.openxmlformats.org/officeDocument/2006/relationships" xmlns:m="http://schemas.openxmlformats.org/officeDocument/2006/math" xmlns:v="urn:schemas-microsoft-com:vml" xmlns:wp14="http://schemas.microsoft.com/office/word/2010/wordprocessingDrawing" xmlns:wp="http://schemas.openxmlformats.org/drawingml/2006/wordprocessingDrawing" xmlns:w10="urn:schemas-microsoft-com:office:word" xmlns:w="http://schemas.openxmlformats.org/wordprocessingml/2006/main" xmlns:w14="http://schemas.microsoft.com/office/word/2010/wordml" xmlns:wpg="http://schemas.microsoft.com/office/word/2010/wordprocessingGroup" xmlns:wpi="http://schemas.microsoft.com/office/word/2010/wordprocessingInk" xmlns:wne="http://schemas.microsoft.com/office/word/2006/wordml" xmlns:wps="http://schemas.microsoft.com/office/word/2010/wordprocessingShape" mc:Ignorable="w14 wp14">
   <w:endnote w:type="separator" w:id="-1">
     <w:p>
       <w:pPr>
@@ -21368,7 +21418,7 @@
 </file>
 
 <file path=word/footnotes.xml><?xml version="1.0" encoding="utf-8"?>
-<w:footnotes xmlns:wpc="http://schemas.microsoft.com/office/word/2010/wordprocessingCanvas" xmlns:cx="http://schemas.microsoft.com/office/drawing/2014/chartex" xmlns:cx1="http://schemas.microsoft.com/office/drawing/2015/9/8/chartex" xmlns:cx2="http://schemas.microsoft.com/office/drawing/2015/10/21/chartex" xmlns:cx3="http://schemas.microsoft.com/office/drawing/2016/5/9/chartex" xmlns:cx4="http://schemas.microsoft.com/office/drawing/2016/5/10/chartex" xmlns:cx5="http://schemas.microsoft.com/office/drawing/2016/5/11/chartex" xmlns:mc="http://schemas.openxmlformats.org/markup-compatibility/2006" xmlns:o="urn:schemas-microsoft-com:office:office" xmlns:r="http://schemas.openxmlformats.org/officeDocument/2006/relationships" xmlns:m="http://schemas.openxmlformats.org/officeDocument/2006/math" xmlns:v="urn:schemas-microsoft-com:vml" xmlns:wp14="http://schemas.microsoft.com/office/word/2010/wordprocessingDrawing" xmlns:wp="http://schemas.openxmlformats.org/drawingml/2006/wordprocessingDrawing" xmlns:w10="urn:schemas-microsoft-com:office:word" xmlns:w="http://schemas.openxmlformats.org/wordprocessingml/2006/main" xmlns:w14="http://schemas.microsoft.com/office/word/2010/wordml" xmlns:w15="http://schemas.microsoft.com/office/word/2012/wordml" xmlns:w16se="http://schemas.microsoft.com/office/word/2015/wordml/symex" xmlns:wpg="http://schemas.microsoft.com/office/word/2010/wordprocessingGroup" xmlns:wpi="http://schemas.microsoft.com/office/word/2010/wordprocessingInk" xmlns:wne="http://schemas.microsoft.com/office/word/2006/wordml" xmlns:wps="http://schemas.microsoft.com/office/word/2010/wordprocessingShape" mc:Ignorable="w14 w15 w16se wp14">
+<w:footnotes xmlns:wpc="http://schemas.microsoft.com/office/word/2010/wordprocessingCanvas" xmlns:mc="http://schemas.openxmlformats.org/markup-compatibility/2006" xmlns:o="urn:schemas-microsoft-com:office:office" xmlns:r="http://schemas.openxmlformats.org/officeDocument/2006/relationships" xmlns:m="http://schemas.openxmlformats.org/officeDocument/2006/math" xmlns:v="urn:schemas-microsoft-com:vml" xmlns:wp14="http://schemas.microsoft.com/office/word/2010/wordprocessingDrawing" xmlns:wp="http://schemas.openxmlformats.org/drawingml/2006/wordprocessingDrawing" xmlns:w10="urn:schemas-microsoft-com:office:word" xmlns:w="http://schemas.openxmlformats.org/wordprocessingml/2006/main" xmlns:w14="http://schemas.microsoft.com/office/word/2010/wordml" xmlns:wpg="http://schemas.microsoft.com/office/word/2010/wordprocessingGroup" xmlns:wpi="http://schemas.microsoft.com/office/word/2010/wordprocessingInk" xmlns:wne="http://schemas.microsoft.com/office/word/2006/wordml" xmlns:wps="http://schemas.microsoft.com/office/word/2010/wordprocessingShape" mc:Ignorable="w14 wp14">
   <w:footnote w:type="separator" w:id="-1">
     <w:p>
       <w:pPr>
@@ -21393,7 +21443,7 @@
 </file>
 
 <file path=word/header1.xml><?xml version="1.0" encoding="utf-8"?>
-<w:hdr xmlns:wpc="http://schemas.microsoft.com/office/word/2010/wordprocessingCanvas" xmlns:cx="http://schemas.microsoft.com/office/drawing/2014/chartex" xmlns:cx1="http://schemas.microsoft.com/office/drawing/2015/9/8/chartex" xmlns:cx2="http://schemas.microsoft.com/office/drawing/2015/10/21/chartex" xmlns:cx3="http://schemas.microsoft.com/office/drawing/2016/5/9/chartex" xmlns:cx4="http://schemas.microsoft.com/office/drawing/2016/5/10/chartex" xmlns:cx5="http://schemas.microsoft.com/office/drawing/2016/5/11/chartex" xmlns:mc="http://schemas.openxmlformats.org/markup-compatibility/2006" xmlns:o="urn:schemas-microsoft-com:office:office" xmlns:r="http://schemas.openxmlformats.org/officeDocument/2006/relationships" xmlns:m="http://schemas.openxmlformats.org/officeDocument/2006/math" xmlns:v="urn:schemas-microsoft-com:vml" xmlns:wp14="http://schemas.microsoft.com/office/word/2010/wordprocessingDrawing" xmlns:wp="http://schemas.openxmlformats.org/drawingml/2006/wordprocessingDrawing" xmlns:w10="urn:schemas-microsoft-com:office:word" xmlns:w="http://schemas.openxmlformats.org/wordprocessingml/2006/main" xmlns:w14="http://schemas.microsoft.com/office/word/2010/wordml" xmlns:w15="http://schemas.microsoft.com/office/word/2012/wordml" xmlns:w16se="http://schemas.microsoft.com/office/word/2015/wordml/symex" xmlns:wpg="http://schemas.microsoft.com/office/word/2010/wordprocessingGroup" xmlns:wpi="http://schemas.microsoft.com/office/word/2010/wordprocessingInk" xmlns:wne="http://schemas.microsoft.com/office/word/2006/wordml" xmlns:wps="http://schemas.microsoft.com/office/word/2010/wordprocessingShape" mc:Ignorable="w14 w15 w16se wp14">
+<w:hdr xmlns:wpc="http://schemas.microsoft.com/office/word/2010/wordprocessingCanvas" xmlns:mc="http://schemas.openxmlformats.org/markup-compatibility/2006" xmlns:o="urn:schemas-microsoft-com:office:office" xmlns:r="http://schemas.openxmlformats.org/officeDocument/2006/relationships" xmlns:m="http://schemas.openxmlformats.org/officeDocument/2006/math" xmlns:v="urn:schemas-microsoft-com:vml" xmlns:wp14="http://schemas.microsoft.com/office/word/2010/wordprocessingDrawing" xmlns:wp="http://schemas.openxmlformats.org/drawingml/2006/wordprocessingDrawing" xmlns:w10="urn:schemas-microsoft-com:office:word" xmlns:w="http://schemas.openxmlformats.org/wordprocessingml/2006/main" xmlns:w14="http://schemas.microsoft.com/office/word/2010/wordml" xmlns:wpg="http://schemas.microsoft.com/office/word/2010/wordprocessingGroup" xmlns:wpi="http://schemas.microsoft.com/office/word/2010/wordprocessingInk" xmlns:wne="http://schemas.microsoft.com/office/word/2006/wordml" xmlns:wps="http://schemas.microsoft.com/office/word/2010/wordprocessingShape" mc:Ignorable="w14 wp14">
   <w:p>
     <w:pPr>
       <w:pStyle w:val="Cabealho"/>
@@ -21447,8 +21497,8 @@
 </file>
 
 <file path=word/numbering.xml><?xml version="1.0" encoding="utf-8"?>
-<w:numbering xmlns:wpc="http://schemas.microsoft.com/office/word/2010/wordprocessingCanvas" xmlns:cx="http://schemas.microsoft.com/office/drawing/2014/chartex" xmlns:cx1="http://schemas.microsoft.com/office/drawing/2015/9/8/chartex" xmlns:cx2="http://schemas.microsoft.com/office/drawing/2015/10/21/chartex" xmlns:cx3="http://schemas.microsoft.com/office/drawing/2016/5/9/chartex" xmlns:cx4="http://schemas.microsoft.com/office/drawing/2016/5/10/chartex" xmlns:cx5="http://schemas.microsoft.com/office/drawing/2016/5/11/chartex" xmlns:mc="http://schemas.openxmlformats.org/markup-compatibility/2006" xmlns:o="urn:schemas-microsoft-com:office:office" xmlns:r="http://schemas.openxmlformats.org/officeDocument/2006/relationships" xmlns:m="http://schemas.openxmlformats.org/officeDocument/2006/math" xmlns:v="urn:schemas-microsoft-com:vml" xmlns:wp14="http://schemas.microsoft.com/office/word/2010/wordprocessingDrawing" xmlns:wp="http://schemas.openxmlformats.org/drawingml/2006/wordprocessingDrawing" xmlns:w10="urn:schemas-microsoft-com:office:word" xmlns:w="http://schemas.openxmlformats.org/wordprocessingml/2006/main" xmlns:w14="http://schemas.microsoft.com/office/word/2010/wordml" xmlns:w15="http://schemas.microsoft.com/office/word/2012/wordml" xmlns:w16se="http://schemas.microsoft.com/office/word/2015/wordml/symex" xmlns:wpg="http://schemas.microsoft.com/office/word/2010/wordprocessingGroup" xmlns:wpi="http://schemas.microsoft.com/office/word/2010/wordprocessingInk" xmlns:wne="http://schemas.microsoft.com/office/word/2006/wordml" xmlns:wps="http://schemas.microsoft.com/office/word/2010/wordprocessingShape" mc:Ignorable="w14 w15 w16se wp14">
-  <w:abstractNum w:abstractNumId="0" w15:restartNumberingAfterBreak="0">
+<w:numbering xmlns:wpc="http://schemas.microsoft.com/office/word/2010/wordprocessingCanvas" xmlns:mc="http://schemas.openxmlformats.org/markup-compatibility/2006" xmlns:o="urn:schemas-microsoft-com:office:office" xmlns:r="http://schemas.openxmlformats.org/officeDocument/2006/relationships" xmlns:m="http://schemas.openxmlformats.org/officeDocument/2006/math" xmlns:v="urn:schemas-microsoft-com:vml" xmlns:wp14="http://schemas.microsoft.com/office/word/2010/wordprocessingDrawing" xmlns:wp="http://schemas.openxmlformats.org/drawingml/2006/wordprocessingDrawing" xmlns:w10="urn:schemas-microsoft-com:office:word" xmlns:w="http://schemas.openxmlformats.org/wordprocessingml/2006/main" xmlns:w14="http://schemas.microsoft.com/office/word/2010/wordml" xmlns:wpg="http://schemas.microsoft.com/office/word/2010/wordprocessingGroup" xmlns:wpi="http://schemas.microsoft.com/office/word/2010/wordprocessingInk" xmlns:wne="http://schemas.microsoft.com/office/word/2006/wordml" xmlns:wps="http://schemas.microsoft.com/office/word/2010/wordprocessingShape" mc:Ignorable="w14 wp14">
+  <w:abstractNum w:abstractNumId="0">
     <w:nsid w:val="72FD2373"/>
     <w:multiLevelType w:val="hybridMultilevel"/>
     <w:tmpl w:val="3B4AE842"/>
@@ -21568,7 +21618,7 @@
 </file>
 
 <file path=word/styles.xml><?xml version="1.0" encoding="utf-8"?>
-<w:styles xmlns:mc="http://schemas.openxmlformats.org/markup-compatibility/2006" xmlns:r="http://schemas.openxmlformats.org/officeDocument/2006/relationships" xmlns:w="http://schemas.openxmlformats.org/wordprocessingml/2006/main" xmlns:w14="http://schemas.microsoft.com/office/word/2010/wordml" xmlns:w15="http://schemas.microsoft.com/office/word/2012/wordml" xmlns:w16se="http://schemas.microsoft.com/office/word/2015/wordml/symex" mc:Ignorable="w14 w15 w16se">
+<w:styles xmlns:mc="http://schemas.openxmlformats.org/markup-compatibility/2006" xmlns:r="http://schemas.openxmlformats.org/officeDocument/2006/relationships" xmlns:w="http://schemas.openxmlformats.org/wordprocessingml/2006/main" xmlns:w14="http://schemas.microsoft.com/office/word/2010/wordml" mc:Ignorable="w14">
   <w:docDefaults>
     <w:rPrDefault>
       <w:rPr>
@@ -21584,381 +21634,144 @@
       </w:pPr>
     </w:pPrDefault>
   </w:docDefaults>
-  <w:latentStyles w:defLockedState="0" w:defUIPriority="99" w:defSemiHidden="0" w:defUnhideWhenUsed="0" w:defQFormat="0" w:count="374">
-    <w:lsdException w:name="Normal" w:uiPriority="0" w:qFormat="1"/>
-    <w:lsdException w:name="heading 1" w:uiPriority="9" w:qFormat="1"/>
-    <w:lsdException w:name="heading 2" w:semiHidden="1" w:uiPriority="9" w:unhideWhenUsed="1" w:qFormat="1"/>
-    <w:lsdException w:name="heading 3" w:semiHidden="1" w:uiPriority="9" w:unhideWhenUsed="1" w:qFormat="1"/>
-    <w:lsdException w:name="heading 4" w:semiHidden="1" w:uiPriority="9" w:unhideWhenUsed="1" w:qFormat="1"/>
-    <w:lsdException w:name="heading 5" w:semiHidden="1" w:uiPriority="9" w:unhideWhenUsed="1" w:qFormat="1"/>
-    <w:lsdException w:name="heading 6" w:semiHidden="1" w:uiPriority="9" w:unhideWhenUsed="1" w:qFormat="1"/>
-    <w:lsdException w:name="heading 7" w:semiHidden="1" w:uiPriority="9" w:unhideWhenUsed="1" w:qFormat="1"/>
-    <w:lsdException w:name="heading 8" w:semiHidden="1" w:uiPriority="9" w:unhideWhenUsed="1" w:qFormat="1"/>
-    <w:lsdException w:name="heading 9" w:semiHidden="1" w:uiPriority="9" w:unhideWhenUsed="1" w:qFormat="1"/>
-    <w:lsdException w:name="index 1" w:semiHidden="1" w:unhideWhenUsed="1"/>
-    <w:lsdException w:name="index 2" w:semiHidden="1" w:unhideWhenUsed="1"/>
-    <w:lsdException w:name="index 3" w:semiHidden="1" w:unhideWhenUsed="1"/>
-    <w:lsdException w:name="index 4" w:semiHidden="1" w:unhideWhenUsed="1"/>
-    <w:lsdException w:name="index 5" w:semiHidden="1" w:unhideWhenUsed="1"/>
-    <w:lsdException w:name="index 6" w:semiHidden="1" w:unhideWhenUsed="1"/>
-    <w:lsdException w:name="index 7" w:semiHidden="1" w:unhideWhenUsed="1"/>
-    <w:lsdException w:name="index 8" w:semiHidden="1" w:unhideWhenUsed="1"/>
-    <w:lsdException w:name="index 9" w:semiHidden="1" w:unhideWhenUsed="1"/>
-    <w:lsdException w:name="toc 1" w:semiHidden="1" w:uiPriority="39" w:unhideWhenUsed="1"/>
-    <w:lsdException w:name="toc 2" w:semiHidden="1" w:uiPriority="39" w:unhideWhenUsed="1"/>
-    <w:lsdException w:name="toc 3" w:semiHidden="1" w:uiPriority="39" w:unhideWhenUsed="1"/>
-    <w:lsdException w:name="toc 4" w:semiHidden="1" w:uiPriority="39" w:unhideWhenUsed="1"/>
-    <w:lsdException w:name="toc 5" w:semiHidden="1" w:uiPriority="39" w:unhideWhenUsed="1"/>
-    <w:lsdException w:name="toc 6" w:semiHidden="1" w:uiPriority="39" w:unhideWhenUsed="1"/>
-    <w:lsdException w:name="toc 7" w:semiHidden="1" w:uiPriority="39" w:unhideWhenUsed="1"/>
-    <w:lsdException w:name="toc 8" w:semiHidden="1" w:uiPriority="39" w:unhideWhenUsed="1"/>
-    <w:lsdException w:name="toc 9" w:semiHidden="1" w:uiPriority="39" w:unhideWhenUsed="1"/>
-    <w:lsdException w:name="Normal Indent" w:semiHidden="1" w:unhideWhenUsed="1"/>
-    <w:lsdException w:name="footnote text" w:semiHidden="1" w:unhideWhenUsed="1"/>
-    <w:lsdException w:name="annotation text" w:semiHidden="1" w:unhideWhenUsed="1"/>
-    <w:lsdException w:name="header" w:semiHidden="1" w:unhideWhenUsed="1"/>
-    <w:lsdException w:name="footer" w:semiHidden="1" w:unhideWhenUsed="1"/>
-    <w:lsdException w:name="index heading" w:semiHidden="1" w:unhideWhenUsed="1"/>
-    <w:lsdException w:name="caption" w:semiHidden="1" w:uiPriority="35" w:unhideWhenUsed="1" w:qFormat="1"/>
-    <w:lsdException w:name="table of figures" w:semiHidden="1" w:unhideWhenUsed="1"/>
-    <w:lsdException w:name="envelope address" w:semiHidden="1" w:unhideWhenUsed="1"/>
-    <w:lsdException w:name="envelope return" w:semiHidden="1" w:unhideWhenUsed="1"/>
-    <w:lsdException w:name="footnote reference" w:semiHidden="1" w:unhideWhenUsed="1"/>
-    <w:lsdException w:name="annotation reference" w:semiHidden="1" w:unhideWhenUsed="1"/>
-    <w:lsdException w:name="line number" w:semiHidden="1" w:unhideWhenUsed="1"/>
-    <w:lsdException w:name="page number" w:semiHidden="1" w:unhideWhenUsed="1"/>
-    <w:lsdException w:name="endnote reference" w:semiHidden="1" w:unhideWhenUsed="1"/>
-    <w:lsdException w:name="endnote text" w:semiHidden="1" w:unhideWhenUsed="1"/>
-    <w:lsdException w:name="table of authorities" w:semiHidden="1" w:unhideWhenUsed="1"/>
-    <w:lsdException w:name="macro" w:semiHidden="1" w:unhideWhenUsed="1"/>
-    <w:lsdException w:name="toa heading" w:semiHidden="1" w:unhideWhenUsed="1"/>
-    <w:lsdException w:name="List" w:semiHidden="1" w:unhideWhenUsed="1"/>
-    <w:lsdException w:name="List Bullet" w:semiHidden="1" w:unhideWhenUsed="1"/>
-    <w:lsdException w:name="List Number" w:semiHidden="1" w:unhideWhenUsed="1"/>
-    <w:lsdException w:name="List 2" w:semiHidden="1" w:unhideWhenUsed="1"/>
-    <w:lsdException w:name="List 3" w:semiHidden="1" w:unhideWhenUsed="1"/>
-    <w:lsdException w:name="List 4" w:semiHidden="1" w:unhideWhenUsed="1"/>
-    <w:lsdException w:name="List 5" w:semiHidden="1" w:unhideWhenUsed="1"/>
-    <w:lsdException w:name="List Bullet 2" w:semiHidden="1" w:unhideWhenUsed="1"/>
-    <w:lsdException w:name="List Bullet 3" w:semiHidden="1" w:unhideWhenUsed="1"/>
-    <w:lsdException w:name="List Bullet 4" w:semiHidden="1" w:unhideWhenUsed="1"/>
-    <w:lsdException w:name="List Bullet 5" w:semiHidden="1" w:unhideWhenUsed="1"/>
-    <w:lsdException w:name="List Number 2" w:semiHidden="1" w:unhideWhenUsed="1"/>
-    <w:lsdException w:name="List Number 3" w:semiHidden="1" w:unhideWhenUsed="1"/>
-    <w:lsdException w:name="List Number 4" w:semiHidden="1" w:unhideWhenUsed="1"/>
-    <w:lsdException w:name="List Number 5" w:semiHidden="1" w:unhideWhenUsed="1"/>
-    <w:lsdException w:name="Title" w:uiPriority="10" w:qFormat="1"/>
-    <w:lsdException w:name="Closing" w:semiHidden="1" w:unhideWhenUsed="1"/>
-    <w:lsdException w:name="Signature" w:semiHidden="1" w:unhideWhenUsed="1"/>
-    <w:lsdException w:name="Default Paragraph Font" w:semiHidden="1" w:uiPriority="1" w:unhideWhenUsed="1"/>
-    <w:lsdException w:name="Body Text" w:semiHidden="1" w:unhideWhenUsed="1"/>
-    <w:lsdException w:name="Body Text Indent" w:semiHidden="1" w:unhideWhenUsed="1"/>
-    <w:lsdException w:name="List Continue" w:semiHidden="1" w:unhideWhenUsed="1"/>
-    <w:lsdException w:name="List Continue 2" w:semiHidden="1" w:unhideWhenUsed="1"/>
-    <w:lsdException w:name="List Continue 3" w:semiHidden="1" w:unhideWhenUsed="1"/>
-    <w:lsdException w:name="List Continue 4" w:semiHidden="1" w:unhideWhenUsed="1"/>
-    <w:lsdException w:name="List Continue 5" w:semiHidden="1" w:unhideWhenUsed="1"/>
-    <w:lsdException w:name="Message Header" w:semiHidden="1" w:unhideWhenUsed="1"/>
-    <w:lsdException w:name="Subtitle" w:uiPriority="11" w:qFormat="1"/>
-    <w:lsdException w:name="Salutation" w:semiHidden="1" w:unhideWhenUsed="1"/>
-    <w:lsdException w:name="Date" w:semiHidden="1" w:unhideWhenUsed="1"/>
-    <w:lsdException w:name="Body Text First Indent" w:semiHidden="1" w:unhideWhenUsed="1"/>
-    <w:lsdException w:name="Body Text First Indent 2" w:semiHidden="1" w:unhideWhenUsed="1"/>
-    <w:lsdException w:name="Note Heading" w:semiHidden="1" w:unhideWhenUsed="1"/>
-    <w:lsdException w:name="Body Text 2" w:semiHidden="1" w:unhideWhenUsed="1"/>
-    <w:lsdException w:name="Body Text 3" w:semiHidden="1" w:unhideWhenUsed="1"/>
-    <w:lsdException w:name="Body Text Indent 2" w:semiHidden="1" w:unhideWhenUsed="1"/>
-    <w:lsdException w:name="Body Text Indent 3" w:semiHidden="1" w:unhideWhenUsed="1"/>
-    <w:lsdException w:name="Block Text" w:semiHidden="1" w:unhideWhenUsed="1"/>
-    <w:lsdException w:name="Hyperlink" w:semiHidden="1" w:unhideWhenUsed="1"/>
-    <w:lsdException w:name="FollowedHyperlink" w:semiHidden="1" w:unhideWhenUsed="1"/>
-    <w:lsdException w:name="Strong" w:uiPriority="22" w:qFormat="1"/>
-    <w:lsdException w:name="Emphasis" w:uiPriority="20" w:qFormat="1"/>
-    <w:lsdException w:name="Document Map" w:semiHidden="1" w:unhideWhenUsed="1"/>
-    <w:lsdException w:name="Plain Text" w:semiHidden="1" w:unhideWhenUsed="1"/>
-    <w:lsdException w:name="E-mail Signature" w:semiHidden="1" w:unhideWhenUsed="1"/>
-    <w:lsdException w:name="HTML Top of Form" w:semiHidden="1" w:unhideWhenUsed="1"/>
-    <w:lsdException w:name="HTML Bottom of Form" w:semiHidden="1" w:unhideWhenUsed="1"/>
-    <w:lsdException w:name="Normal (Web)" w:semiHidden="1" w:unhideWhenUsed="1"/>
-    <w:lsdException w:name="HTML Acronym" w:semiHidden="1" w:unhideWhenUsed="1"/>
-    <w:lsdException w:name="HTML Address" w:semiHidden="1" w:unhideWhenUsed="1"/>
-    <w:lsdException w:name="HTML Cite" w:semiHidden="1" w:unhideWhenUsed="1"/>
-    <w:lsdException w:name="HTML Code" w:semiHidden="1" w:unhideWhenUsed="1"/>
-    <w:lsdException w:name="HTML Definition" w:semiHidden="1" w:unhideWhenUsed="1"/>
-    <w:lsdException w:name="HTML Keyboard" w:semiHidden="1" w:unhideWhenUsed="1"/>
-    <w:lsdException w:name="HTML Preformatted" w:semiHidden="1" w:unhideWhenUsed="1"/>
-    <w:lsdException w:name="HTML Sample" w:semiHidden="1" w:unhideWhenUsed="1"/>
-    <w:lsdException w:name="HTML Typewriter" w:semiHidden="1" w:unhideWhenUsed="1"/>
-    <w:lsdException w:name="HTML Variable" w:semiHidden="1" w:unhideWhenUsed="1"/>
-    <w:lsdException w:name="Normal Table" w:semiHidden="1" w:unhideWhenUsed="1"/>
-    <w:lsdException w:name="annotation subject" w:semiHidden="1" w:unhideWhenUsed="1"/>
-    <w:lsdException w:name="No List" w:semiHidden="1" w:unhideWhenUsed="1"/>
-    <w:lsdException w:name="Outline List 1" w:semiHidden="1" w:unhideWhenUsed="1"/>
-    <w:lsdException w:name="Outline List 2" w:semiHidden="1" w:unhideWhenUsed="1"/>
-    <w:lsdException w:name="Outline List 3" w:semiHidden="1" w:unhideWhenUsed="1"/>
-    <w:lsdException w:name="Table Simple 1" w:semiHidden="1" w:unhideWhenUsed="1"/>
-    <w:lsdException w:name="Table Simple 2" w:semiHidden="1" w:unhideWhenUsed="1"/>
-    <w:lsdException w:name="Table Simple 3" w:semiHidden="1" w:unhideWhenUsed="1"/>
-    <w:lsdException w:name="Table Classic 1" w:semiHidden="1" w:unhideWhenUsed="1"/>
-    <w:lsdException w:name="Table Classic 2" w:semiHidden="1" w:unhideWhenUsed="1"/>
-    <w:lsdException w:name="Table Classic 3" w:semiHidden="1" w:unhideWhenUsed="1"/>
-    <w:lsdException w:name="Table Classic 4" w:semiHidden="1" w:unhideWhenUsed="1"/>
-    <w:lsdException w:name="Table Colorful 1" w:semiHidden="1" w:unhideWhenUsed="1"/>
-    <w:lsdException w:name="Table Colorful 2" w:semiHidden="1" w:unhideWhenUsed="1"/>
-    <w:lsdException w:name="Table Colorful 3" w:semiHidden="1" w:unhideWhenUsed="1"/>
-    <w:lsdException w:name="Table Columns 1" w:semiHidden="1" w:unhideWhenUsed="1"/>
-    <w:lsdException w:name="Table Columns 2" w:semiHidden="1" w:unhideWhenUsed="1"/>
-    <w:lsdException w:name="Table Columns 3" w:semiHidden="1" w:unhideWhenUsed="1"/>
-    <w:lsdException w:name="Table Columns 4" w:semiHidden="1" w:unhideWhenUsed="1"/>
-    <w:lsdException w:name="Table Columns 5" w:semiHidden="1" w:unhideWhenUsed="1"/>
-    <w:lsdException w:name="Table Grid 1" w:semiHidden="1" w:unhideWhenUsed="1"/>
-    <w:lsdException w:name="Table Grid 2" w:semiHidden="1" w:unhideWhenUsed="1"/>
-    <w:lsdException w:name="Table Grid 3" w:semiHidden="1" w:unhideWhenUsed="1"/>
-    <w:lsdException w:name="Table Grid 4" w:semiHidden="1" w:unhideWhenUsed="1"/>
-    <w:lsdException w:name="Table Grid 5" w:semiHidden="1" w:unhideWhenUsed="1"/>
-    <w:lsdException w:name="Table Grid 6" w:semiHidden="1" w:unhideWhenUsed="1"/>
-    <w:lsdException w:name="Table Grid 7" w:semiHidden="1" w:unhideWhenUsed="1"/>
-    <w:lsdException w:name="Table Grid 8" w:semiHidden="1" w:unhideWhenUsed="1"/>
-    <w:lsdException w:name="Table List 1" w:semiHidden="1" w:unhideWhenUsed="1"/>
-    <w:lsdException w:name="Table List 2" w:semiHidden="1" w:unhideWhenUsed="1"/>
-    <w:lsdException w:name="Table List 3" w:semiHidden="1" w:unhideWhenUsed="1"/>
-    <w:lsdException w:name="Table List 4" w:semiHidden="1" w:unhideWhenUsed="1"/>
-    <w:lsdException w:name="Table List 5" w:semiHidden="1" w:unhideWhenUsed="1"/>
-    <w:lsdException w:name="Table List 6" w:semiHidden="1" w:unhideWhenUsed="1"/>
-    <w:lsdException w:name="Table List 7" w:semiHidden="1" w:unhideWhenUsed="1"/>
-    <w:lsdException w:name="Table List 8" w:semiHidden="1" w:unhideWhenUsed="1"/>
-    <w:lsdException w:name="Table 3D effects 1" w:semiHidden="1" w:unhideWhenUsed="1"/>
-    <w:lsdException w:name="Table 3D effects 2" w:semiHidden="1" w:unhideWhenUsed="1"/>
-    <w:lsdException w:name="Table 3D effects 3" w:semiHidden="1" w:unhideWhenUsed="1"/>
-    <w:lsdException w:name="Table Contemporary" w:semiHidden="1" w:unhideWhenUsed="1"/>
-    <w:lsdException w:name="Table Elegant" w:semiHidden="1" w:unhideWhenUsed="1"/>
-    <w:lsdException w:name="Table Professional" w:semiHidden="1" w:unhideWhenUsed="1"/>
-    <w:lsdException w:name="Table Subtle 1" w:semiHidden="1" w:unhideWhenUsed="1"/>
-    <w:lsdException w:name="Table Subtle 2" w:semiHidden="1" w:unhideWhenUsed="1"/>
-    <w:lsdException w:name="Table Web 1" w:semiHidden="1" w:unhideWhenUsed="1"/>
-    <w:lsdException w:name="Table Web 2" w:semiHidden="1" w:unhideWhenUsed="1"/>
-    <w:lsdException w:name="Table Web 3" w:semiHidden="1" w:unhideWhenUsed="1"/>
-    <w:lsdException w:name="Balloon Text" w:semiHidden="1" w:unhideWhenUsed="1"/>
-    <w:lsdException w:name="Table Grid" w:uiPriority="39"/>
-    <w:lsdException w:name="Table Theme" w:semiHidden="1" w:unhideWhenUsed="1"/>
-    <w:lsdException w:name="Placeholder Text" w:semiHidden="1"/>
-    <w:lsdException w:name="No Spacing" w:uiPriority="1" w:qFormat="1"/>
-    <w:lsdException w:name="Light Shading" w:uiPriority="60"/>
-    <w:lsdException w:name="Light List" w:uiPriority="61"/>
-    <w:lsdException w:name="Light Grid" w:uiPriority="62"/>
-    <w:lsdException w:name="Medium Shading 1" w:uiPriority="63"/>
-    <w:lsdException w:name="Medium Shading 2" w:uiPriority="64"/>
-    <w:lsdException w:name="Medium List 1" w:uiPriority="65"/>
-    <w:lsdException w:name="Medium List 2" w:uiPriority="66"/>
-    <w:lsdException w:name="Medium Grid 1" w:uiPriority="67"/>
-    <w:lsdException w:name="Medium Grid 2" w:uiPriority="68"/>
-    <w:lsdException w:name="Medium Grid 3" w:uiPriority="69"/>
-    <w:lsdException w:name="Dark List" w:uiPriority="70"/>
-    <w:lsdException w:name="Colorful Shading" w:uiPriority="71"/>
-    <w:lsdException w:name="Colorful List" w:uiPriority="72"/>
-    <w:lsdException w:name="Colorful Grid" w:uiPriority="73"/>
-    <w:lsdException w:name="Light Shading Accent 1" w:uiPriority="60"/>
-    <w:lsdException w:name="Light List Accent 1" w:uiPriority="61"/>
-    <w:lsdException w:name="Light Grid Accent 1" w:uiPriority="62"/>
-    <w:lsdException w:name="Medium Shading 1 Accent 1" w:uiPriority="63"/>
-    <w:lsdException w:name="Medium Shading 2 Accent 1" w:uiPriority="64"/>
-    <w:lsdException w:name="Medium List 1 Accent 1" w:uiPriority="65"/>
-    <w:lsdException w:name="Revision" w:semiHidden="1"/>
-    <w:lsdException w:name="List Paragraph" w:uiPriority="34" w:qFormat="1"/>
-    <w:lsdException w:name="Quote" w:uiPriority="29" w:qFormat="1"/>
-    <w:lsdException w:name="Intense Quote" w:uiPriority="30" w:qFormat="1"/>
-    <w:lsdException w:name="Medium List 2 Accent 1" w:uiPriority="66"/>
-    <w:lsdException w:name="Medium Grid 1 Accent 1" w:uiPriority="67"/>
-    <w:lsdException w:name="Medium Grid 2 Accent 1" w:uiPriority="68"/>
-    <w:lsdException w:name="Medium Grid 3 Accent 1" w:uiPriority="69"/>
-    <w:lsdException w:name="Dark List Accent 1" w:uiPriority="70"/>
-    <w:lsdException w:name="Colorful Shading Accent 1" w:uiPriority="71"/>
-    <w:lsdException w:name="Colorful List Accent 1" w:uiPriority="72"/>
-    <w:lsdException w:name="Colorful Grid Accent 1" w:uiPriority="73"/>
-    <w:lsdException w:name="Light Shading Accent 2" w:uiPriority="60"/>
-    <w:lsdException w:name="Light List Accent 2" w:uiPriority="61"/>
-    <w:lsdException w:name="Light Grid Accent 2" w:uiPriority="62"/>
-    <w:lsdException w:name="Medium Shading 1 Accent 2" w:uiPriority="63"/>
-    <w:lsdException w:name="Medium Shading 2 Accent 2" w:uiPriority="64"/>
-    <w:lsdException w:name="Medium List 1 Accent 2" w:uiPriority="65"/>
-    <w:lsdException w:name="Medium List 2 Accent 2" w:uiPriority="66"/>
-    <w:lsdException w:name="Medium Grid 1 Accent 2" w:uiPriority="67"/>
-    <w:lsdException w:name="Medium Grid 2 Accent 2" w:uiPriority="68"/>
-    <w:lsdException w:name="Medium Grid 3 Accent 2" w:uiPriority="69"/>
-    <w:lsdException w:name="Dark List Accent 2" w:uiPriority="70"/>
-    <w:lsdException w:name="Colorful Shading Accent 2" w:uiPriority="71"/>
-    <w:lsdException w:name="Colorful List Accent 2" w:uiPriority="72"/>
-    <w:lsdException w:name="Colorful Grid Accent 2" w:uiPriority="73"/>
-    <w:lsdException w:name="Light Shading Accent 3" w:uiPriority="60"/>
-    <w:lsdException w:name="Light List Accent 3" w:uiPriority="61"/>
-    <w:lsdException w:name="Light Grid Accent 3" w:uiPriority="62"/>
-    <w:lsdException w:name="Medium Shading 1 Accent 3" w:uiPriority="63"/>
-    <w:lsdException w:name="Medium Shading 2 Accent 3" w:uiPriority="64"/>
-    <w:lsdException w:name="Medium List 1 Accent 3" w:uiPriority="65"/>
-    <w:lsdException w:name="Medium List 2 Accent 3" w:uiPriority="66"/>
-    <w:lsdException w:name="Medium Grid 1 Accent 3" w:uiPriority="67"/>
-    <w:lsdException w:name="Medium Grid 2 Accent 3" w:uiPriority="68"/>
-    <w:lsdException w:name="Medium Grid 3 Accent 3" w:uiPriority="69"/>
-    <w:lsdException w:name="Dark List Accent 3" w:uiPriority="70"/>
-    <w:lsdException w:name="Colorful Shading Accent 3" w:uiPriority="71"/>
-    <w:lsdException w:name="Colorful List Accent 3" w:uiPriority="72"/>
-    <w:lsdException w:name="Colorful Grid Accent 3" w:uiPriority="73"/>
-    <w:lsdException w:name="Light Shading Accent 4" w:uiPriority="60"/>
-    <w:lsdException w:name="Light List Accent 4" w:uiPriority="61"/>
-    <w:lsdException w:name="Light Grid Accent 4" w:uiPriority="62"/>
-    <w:lsdException w:name="Medium Shading 1 Accent 4" w:uiPriority="63"/>
-    <w:lsdException w:name="Medium Shading 2 Accent 4" w:uiPriority="64"/>
-    <w:lsdException w:name="Medium List 1 Accent 4" w:uiPriority="65"/>
-    <w:lsdException w:name="Medium List 2 Accent 4" w:uiPriority="66"/>
-    <w:lsdException w:name="Medium Grid 1 Accent 4" w:uiPriority="67"/>
-    <w:lsdException w:name="Medium Grid 2 Accent 4" w:uiPriority="68"/>
-    <w:lsdException w:name="Medium Grid 3 Accent 4" w:uiPriority="69"/>
-    <w:lsdException w:name="Dark List Accent 4" w:uiPriority="70"/>
-    <w:lsdException w:name="Colorful Shading Accent 4" w:uiPriority="71"/>
-    <w:lsdException w:name="Colorful List Accent 4" w:uiPriority="72"/>
-    <w:lsdException w:name="Colorful Grid Accent 4" w:uiPriority="73"/>
-    <w:lsdException w:name="Light Shading Accent 5" w:uiPriority="60"/>
-    <w:lsdException w:name="Light List Accent 5" w:uiPriority="61"/>
-    <w:lsdException w:name="Light Grid Accent 5" w:uiPriority="62"/>
-    <w:lsdException w:name="Medium Shading 1 Accent 5" w:uiPriority="63"/>
-    <w:lsdException w:name="Medium Shading 2 Accent 5" w:uiPriority="64"/>
-    <w:lsdException w:name="Medium List 1 Accent 5" w:uiPriority="65"/>
-    <w:lsdException w:name="Medium List 2 Accent 5" w:uiPriority="66"/>
-    <w:lsdException w:name="Medium Grid 1 Accent 5" w:uiPriority="67"/>
-    <w:lsdException w:name="Medium Grid 2 Accent 5" w:uiPriority="68"/>
-    <w:lsdException w:name="Medium Grid 3 Accent 5" w:uiPriority="69"/>
-    <w:lsdException w:name="Dark List Accent 5" w:uiPriority="70"/>
-    <w:lsdException w:name="Colorful Shading Accent 5" w:uiPriority="71"/>
-    <w:lsdException w:name="Colorful List Accent 5" w:uiPriority="72"/>
-    <w:lsdException w:name="Colorful Grid Accent 5" w:uiPriority="73"/>
-    <w:lsdException w:name="Light Shading Accent 6" w:uiPriority="60"/>
-    <w:lsdException w:name="Light List Accent 6" w:uiPriority="61"/>
-    <w:lsdException w:name="Light Grid Accent 6" w:uiPriority="62"/>
-    <w:lsdException w:name="Medium Shading 1 Accent 6" w:uiPriority="63"/>
-    <w:lsdException w:name="Medium Shading 2 Accent 6" w:uiPriority="64"/>
-    <w:lsdException w:name="Medium List 1 Accent 6" w:uiPriority="65"/>
-    <w:lsdException w:name="Medium List 2 Accent 6" w:uiPriority="66"/>
-    <w:lsdException w:name="Medium Grid 1 Accent 6" w:uiPriority="67"/>
-    <w:lsdException w:name="Medium Grid 2 Accent 6" w:uiPriority="68"/>
-    <w:lsdException w:name="Medium Grid 3 Accent 6" w:uiPriority="69"/>
-    <w:lsdException w:name="Dark List Accent 6" w:uiPriority="70"/>
-    <w:lsdException w:name="Colorful Shading Accent 6" w:uiPriority="71"/>
-    <w:lsdException w:name="Colorful List Accent 6" w:uiPriority="72"/>
-    <w:lsdException w:name="Colorful Grid Accent 6" w:uiPriority="73"/>
-    <w:lsdException w:name="Subtle Emphasis" w:uiPriority="19" w:qFormat="1"/>
-    <w:lsdException w:name="Intense Emphasis" w:uiPriority="21" w:qFormat="1"/>
-    <w:lsdException w:name="Subtle Reference" w:uiPriority="31" w:qFormat="1"/>
-    <w:lsdException w:name="Intense Reference" w:uiPriority="32" w:qFormat="1"/>
-    <w:lsdException w:name="Book Title" w:uiPriority="33" w:qFormat="1"/>
-    <w:lsdException w:name="Bibliography" w:semiHidden="1" w:uiPriority="37" w:unhideWhenUsed="1"/>
-    <w:lsdException w:name="TOC Heading" w:semiHidden="1" w:uiPriority="39" w:unhideWhenUsed="1" w:qFormat="1"/>
-    <w:lsdException w:name="Plain Table 1" w:uiPriority="41"/>
-    <w:lsdException w:name="Plain Table 2" w:uiPriority="42"/>
-    <w:lsdException w:name="Plain Table 3" w:uiPriority="43"/>
-    <w:lsdException w:name="Plain Table 4" w:uiPriority="44"/>
-    <w:lsdException w:name="Plain Table 5" w:uiPriority="45"/>
-    <w:lsdException w:name="Grid Table Light" w:uiPriority="40"/>
-    <w:lsdException w:name="Grid Table 1 Light" w:uiPriority="46"/>
-    <w:lsdException w:name="Grid Table 2" w:uiPriority="47"/>
-    <w:lsdException w:name="Grid Table 3" w:uiPriority="48"/>
-    <w:lsdException w:name="Grid Table 4" w:uiPriority="49"/>
-    <w:lsdException w:name="Grid Table 5 Dark" w:uiPriority="50"/>
-    <w:lsdException w:name="Grid Table 6 Colorful" w:uiPriority="51"/>
-    <w:lsdException w:name="Grid Table 7 Colorful" w:uiPriority="52"/>
-    <w:lsdException w:name="Grid Table 1 Light Accent 1" w:uiPriority="46"/>
-    <w:lsdException w:name="Grid Table 2 Accent 1" w:uiPriority="47"/>
-    <w:lsdException w:name="Grid Table 3 Accent 1" w:uiPriority="48"/>
-    <w:lsdException w:name="Grid Table 4 Accent 1" w:uiPriority="49"/>
-    <w:lsdException w:name="Grid Table 5 Dark Accent 1" w:uiPriority="50"/>
-    <w:lsdException w:name="Grid Table 6 Colorful Accent 1" w:uiPriority="51"/>
-    <w:lsdException w:name="Grid Table 7 Colorful Accent 1" w:uiPriority="52"/>
-    <w:lsdException w:name="Grid Table 1 Light Accent 2" w:uiPriority="46"/>
-    <w:lsdException w:name="Grid Table 2 Accent 2" w:uiPriority="47"/>
-    <w:lsdException w:name="Grid Table 3 Accent 2" w:uiPriority="48"/>
-    <w:lsdException w:name="Grid Table 4 Accent 2" w:uiPriority="49"/>
-    <w:lsdException w:name="Grid Table 5 Dark Accent 2" w:uiPriority="50"/>
-    <w:lsdException w:name="Grid Table 6 Colorful Accent 2" w:uiPriority="51"/>
-    <w:lsdException w:name="Grid Table 7 Colorful Accent 2" w:uiPriority="52"/>
-    <w:lsdException w:name="Grid Table 1 Light Accent 3" w:uiPriority="46"/>
-    <w:lsdException w:name="Grid Table 2 Accent 3" w:uiPriority="47"/>
-    <w:lsdException w:name="Grid Table 3 Accent 3" w:uiPriority="48"/>
-    <w:lsdException w:name="Grid Table 4 Accent 3" w:uiPriority="49"/>
-    <w:lsdException w:name="Grid Table 5 Dark Accent 3" w:uiPriority="50"/>
-    <w:lsdException w:name="Grid Table 6 Colorful Accent 3" w:uiPriority="51"/>
-    <w:lsdException w:name="Grid Table 7 Colorful Accent 3" w:uiPriority="52"/>
-    <w:lsdException w:name="Grid Table 1 Light Accent 4" w:uiPriority="46"/>
-    <w:lsdException w:name="Grid Table 2 Accent 4" w:uiPriority="47"/>
-    <w:lsdException w:name="Grid Table 3 Accent 4" w:uiPriority="48"/>
-    <w:lsdException w:name="Grid Table 4 Accent 4" w:uiPriority="49"/>
-    <w:lsdException w:name="Grid Table 5 Dark Accent 4" w:uiPriority="50"/>
-    <w:lsdException w:name="Grid Table 6 Colorful Accent 4" w:uiPriority="51"/>
-    <w:lsdException w:name="Grid Table 7 Colorful Accent 4" w:uiPriority="52"/>
-    <w:lsdException w:name="Grid Table 1 Light Accent 5" w:uiPriority="46"/>
-    <w:lsdException w:name="Grid Table 2 Accent 5" w:uiPriority="47"/>
-    <w:lsdException w:name="Grid Table 3 Accent 5" w:uiPriority="48"/>
-    <w:lsdException w:name="Grid Table 4 Accent 5" w:uiPriority="49"/>
-    <w:lsdException w:name="Grid Table 5 Dark Accent 5" w:uiPriority="50"/>
-    <w:lsdException w:name="Grid Table 6 Colorful Accent 5" w:uiPriority="51"/>
-    <w:lsdException w:name="Grid Table 7 Colorful Accent 5" w:uiPriority="52"/>
-    <w:lsdException w:name="Grid Table 1 Light Accent 6" w:uiPriority="46"/>
-    <w:lsdException w:name="Grid Table 2 Accent 6" w:uiPriority="47"/>
-    <w:lsdException w:name="Grid Table 3 Accent 6" w:uiPriority="48"/>
-    <w:lsdException w:name="Grid Table 4 Accent 6" w:uiPriority="49"/>
-    <w:lsdException w:name="Grid Table 5 Dark Accent 6" w:uiPriority="50"/>
-    <w:lsdException w:name="Grid Table 6 Colorful Accent 6" w:uiPriority="51"/>
-    <w:lsdException w:name="Grid Table 7 Colorful Accent 6" w:uiPriority="52"/>
-    <w:lsdException w:name="List Table 1 Light" w:uiPriority="46"/>
-    <w:lsdException w:name="List Table 2" w:uiPriority="47"/>
-    <w:lsdException w:name="List Table 3" w:uiPriority="48"/>
-    <w:lsdException w:name="List Table 4" w:uiPriority="49"/>
-    <w:lsdException w:name="List Table 5 Dark" w:uiPriority="50"/>
-    <w:lsdException w:name="List Table 6 Colorful" w:uiPriority="51"/>
-    <w:lsdException w:name="List Table 7 Colorful" w:uiPriority="52"/>
-    <w:lsdException w:name="List Table 1 Light Accent 1" w:uiPriority="46"/>
-    <w:lsdException w:name="List Table 2 Accent 1" w:uiPriority="47"/>
-    <w:lsdException w:name="List Table 3 Accent 1" w:uiPriority="48"/>
-    <w:lsdException w:name="List Table 4 Accent 1" w:uiPriority="49"/>
-    <w:lsdException w:name="List Table 5 Dark Accent 1" w:uiPriority="50"/>
-    <w:lsdException w:name="List Table 6 Colorful Accent 1" w:uiPriority="51"/>
-    <w:lsdException w:name="List Table 7 Colorful Accent 1" w:uiPriority="52"/>
-    <w:lsdException w:name="List Table 1 Light Accent 2" w:uiPriority="46"/>
-    <w:lsdException w:name="List Table 2 Accent 2" w:uiPriority="47"/>
-    <w:lsdException w:name="List Table 3 Accent 2" w:uiPriority="48"/>
-    <w:lsdException w:name="List Table 4 Accent 2" w:uiPriority="49"/>
-    <w:lsdException w:name="List Table 5 Dark Accent 2" w:uiPriority="50"/>
-    <w:lsdException w:name="List Table 6 Colorful Accent 2" w:uiPriority="51"/>
-    <w:lsdException w:name="List Table 7 Colorful Accent 2" w:uiPriority="52"/>
-    <w:lsdException w:name="List Table 1 Light Accent 3" w:uiPriority="46"/>
-    <w:lsdException w:name="List Table 2 Accent 3" w:uiPriority="47"/>
-    <w:lsdException w:name="List Table 3 Accent 3" w:uiPriority="48"/>
-    <w:lsdException w:name="List Table 4 Accent 3" w:uiPriority="49"/>
-    <w:lsdException w:name="List Table 5 Dark Accent 3" w:uiPriority="50"/>
-    <w:lsdException w:name="List Table 6 Colorful Accent 3" w:uiPriority="51"/>
-    <w:lsdException w:name="List Table 7 Colorful Accent 3" w:uiPriority="52"/>
-    <w:lsdException w:name="List Table 1 Light Accent 4" w:uiPriority="46"/>
-    <w:lsdException w:name="List Table 2 Accent 4" w:uiPriority="47"/>
-    <w:lsdException w:name="List Table 3 Accent 4" w:uiPriority="48"/>
-    <w:lsdException w:name="List Table 4 Accent 4" w:uiPriority="49"/>
-    <w:lsdException w:name="List Table 5 Dark Accent 4" w:uiPriority="50"/>
-    <w:lsdException w:name="List Table 6 Colorful Accent 4" w:uiPriority="51"/>
-    <w:lsdException w:name="List Table 7 Colorful Accent 4" w:uiPriority="52"/>
-    <w:lsdException w:name="List Table 1 Light Accent 5" w:uiPriority="46"/>
-    <w:lsdException w:name="List Table 2 Accent 5" w:uiPriority="47"/>
-    <w:lsdException w:name="List Table 3 Accent 5" w:uiPriority="48"/>
-    <w:lsdException w:name="List Table 4 Accent 5" w:uiPriority="49"/>
-    <w:lsdException w:name="List Table 5 Dark Accent 5" w:uiPriority="50"/>
-    <w:lsdException w:name="List Table 6 Colorful Accent 5" w:uiPriority="51"/>
-    <w:lsdException w:name="List Table 7 Colorful Accent 5" w:uiPriority="52"/>
-    <w:lsdException w:name="List Table 1 Light Accent 6" w:uiPriority="46"/>
-    <w:lsdException w:name="List Table 2 Accent 6" w:uiPriority="47"/>
-    <w:lsdException w:name="List Table 3 Accent 6" w:uiPriority="48"/>
-    <w:lsdException w:name="List Table 4 Accent 6" w:uiPriority="49"/>
-    <w:lsdException w:name="List Table 5 Dark Accent 6" w:uiPriority="50"/>
-    <w:lsdException w:name="List Table 6 Colorful Accent 6" w:uiPriority="51"/>
-    <w:lsdException w:name="List Table 7 Colorful Accent 6" w:uiPriority="52"/>
-    <w:lsdException w:name="Mention" w:semiHidden="1" w:unhideWhenUsed="1"/>
-    <w:lsdException w:name="Smart Hyperlink" w:semiHidden="1" w:unhideWhenUsed="1"/>
-    <w:lsdException w:name="Hashtag" w:semiHidden="1" w:unhideWhenUsed="1"/>
+  <w:latentStyles w:defLockedState="0" w:defUIPriority="99" w:defSemiHidden="1" w:defUnhideWhenUsed="1" w:defQFormat="0" w:count="267">
+    <w:lsdException w:name="Normal" w:semiHidden="0" w:uiPriority="0" w:unhideWhenUsed="0" w:qFormat="1"/>
+    <w:lsdException w:name="heading 1" w:semiHidden="0" w:uiPriority="9" w:unhideWhenUsed="0" w:qFormat="1"/>
+    <w:lsdException w:name="heading 2" w:uiPriority="9" w:qFormat="1"/>
+    <w:lsdException w:name="heading 3" w:uiPriority="9" w:qFormat="1"/>
+    <w:lsdException w:name="heading 4" w:uiPriority="9" w:qFormat="1"/>
+    <w:lsdException w:name="heading 5" w:uiPriority="9" w:qFormat="1"/>
+    <w:lsdException w:name="heading 6" w:uiPriority="9" w:qFormat="1"/>
+    <w:lsdException w:name="heading 7" w:uiPriority="9" w:qFormat="1"/>
+    <w:lsdException w:name="heading 8" w:uiPriority="9" w:qFormat="1"/>
+    <w:lsdException w:name="heading 9" w:uiPriority="9" w:qFormat="1"/>
+    <w:lsdException w:name="toc 1" w:uiPriority="39"/>
+    <w:lsdException w:name="toc 2" w:uiPriority="39"/>
+    <w:lsdException w:name="toc 3" w:uiPriority="39"/>
+    <w:lsdException w:name="toc 4" w:uiPriority="39"/>
+    <w:lsdException w:name="toc 5" w:uiPriority="39"/>
+    <w:lsdException w:name="toc 6" w:uiPriority="39"/>
+    <w:lsdException w:name="toc 7" w:uiPriority="39"/>
+    <w:lsdException w:name="toc 8" w:uiPriority="39"/>
+    <w:lsdException w:name="toc 9" w:uiPriority="39"/>
+    <w:lsdException w:name="caption" w:uiPriority="35" w:qFormat="1"/>
+    <w:lsdException w:name="Title" w:semiHidden="0" w:uiPriority="10" w:unhideWhenUsed="0" w:qFormat="1"/>
+    <w:lsdException w:name="Default Paragraph Font" w:uiPriority="1"/>
+    <w:lsdException w:name="Subtitle" w:semiHidden="0" w:uiPriority="11" w:unhideWhenUsed="0" w:qFormat="1"/>
+    <w:lsdException w:name="Strong" w:semiHidden="0" w:uiPriority="22" w:unhideWhenUsed="0" w:qFormat="1"/>
+    <w:lsdException w:name="Emphasis" w:semiHidden="0" w:uiPriority="20" w:unhideWhenUsed="0" w:qFormat="1"/>
+    <w:lsdException w:name="Table Grid" w:semiHidden="0" w:uiPriority="39" w:unhideWhenUsed="0"/>
+    <w:lsdException w:name="Placeholder Text" w:unhideWhenUsed="0"/>
+    <w:lsdException w:name="No Spacing" w:semiHidden="0" w:uiPriority="1" w:unhideWhenUsed="0" w:qFormat="1"/>
+    <w:lsdException w:name="Light Shading" w:semiHidden="0" w:uiPriority="60" w:unhideWhenUsed="0"/>
+    <w:lsdException w:name="Light List" w:semiHidden="0" w:uiPriority="61" w:unhideWhenUsed="0"/>
+    <w:lsdException w:name="Light Grid" w:semiHidden="0" w:uiPriority="62" w:unhideWhenUsed="0"/>
+    <w:lsdException w:name="Medium Shading 1" w:semiHidden="0" w:uiPriority="63" w:unhideWhenUsed="0"/>
+    <w:lsdException w:name="Medium Shading 2" w:semiHidden="0" w:uiPriority="64" w:unhideWhenUsed="0"/>
+    <w:lsdException w:name="Medium List 1" w:semiHidden="0" w:uiPriority="65" w:unhideWhenUsed="0"/>
+    <w:lsdException w:name="Medium List 2" w:semiHidden="0" w:uiPriority="66" w:unhideWhenUsed="0"/>
+    <w:lsdException w:name="Medium Grid 1" w:semiHidden="0" w:uiPriority="67" w:unhideWhenUsed="0"/>
+    <w:lsdException w:name="Medium Grid 2" w:semiHidden="0" w:uiPriority="68" w:unhideWhenUsed="0"/>
+    <w:lsdException w:name="Medium Grid 3" w:semiHidden="0" w:uiPriority="69" w:unhideWhenUsed="0"/>
+    <w:lsdException w:name="Dark List" w:semiHidden="0" w:uiPriority="70" w:unhideWhenUsed="0"/>
+    <w:lsdException w:name="Colorful Shading" w:semiHidden="0" w:uiPriority="71" w:unhideWhenUsed="0"/>
+    <w:lsdException w:name="Colorful List" w:semiHidden="0" w:uiPriority="72" w:unhideWhenUsed="0"/>
+    <w:lsdException w:name="Colorful Grid" w:semiHidden="0" w:uiPriority="73" w:unhideWhenUsed="0"/>
+    <w:lsdException w:name="Light Shading Accent 1" w:semiHidden="0" w:uiPriority="60" w:unhideWhenUsed="0"/>
+    <w:lsdException w:name="Light List Accent 1" w:semiHidden="0" w:uiPriority="61" w:unhideWhenUsed="0"/>
+    <w:lsdException w:name="Light Grid Accent 1" w:semiHidden="0" w:uiPriority="62" w:unhideWhenUsed="0"/>
+    <w:lsdException w:name="Medium Shading 1 Accent 1" w:semiHidden="0" w:uiPriority="63" w:unhideWhenUsed="0"/>
+    <w:lsdException w:name="Medium Shading 2 Accent 1" w:semiHidden="0" w:uiPriority="64" w:unhideWhenUsed="0"/>
+    <w:lsdException w:name="Medium List 1 Accent 1" w:semiHidden="0" w:uiPriority="65" w:unhideWhenUsed="0"/>
+    <w:lsdException w:name="Revision" w:unhideWhenUsed="0"/>
+    <w:lsdException w:name="List Paragraph" w:semiHidden="0" w:uiPriority="34" w:unhideWhenUsed="0" w:qFormat="1"/>
+    <w:lsdException w:name="Quote" w:semiHidden="0" w:uiPriority="29" w:unhideWhenUsed="0" w:qFormat="1"/>
+    <w:lsdException w:name="Intense Quote" w:semiHidden="0" w:uiPriority="30" w:unhideWhenUsed="0" w:qFormat="1"/>
+    <w:lsdException w:name="Medium List 2 Accent 1" w:semiHidden="0" w:uiPriority="66" w:unhideWhenUsed="0"/>
+    <w:lsdException w:name="Medium Grid 1 Accent 1" w:semiHidden="0" w:uiPriority="67" w:unhideWhenUsed="0"/>
+    <w:lsdException w:name="Medium Grid 2 Accent 1" w:semiHidden="0" w:uiPriority="68" w:unhideWhenUsed="0"/>
+    <w:lsdException w:name="Medium Grid 3 Accent 1" w:semiHidden="0" w:uiPriority="69" w:unhideWhenUsed="0"/>
+    <w:lsdException w:name="Dark List Accent 1" w:semiHidden="0" w:uiPriority="70" w:unhideWhenUsed="0"/>
+    <w:lsdException w:name="Colorful Shading Accent 1" w:semiHidden="0" w:uiPriority="71" w:unhideWhenUsed="0"/>
+    <w:lsdException w:name="Colorful List Accent 1" w:semiHidden="0" w:uiPriority="72" w:unhideWhenUsed="0"/>
+    <w:lsdException w:name="Colorful Grid Accent 1" w:semiHidden="0" w:uiPriority="73" w:unhideWhenUsed="0"/>
+    <w:lsdException w:name="Light Shading Accent 2" w:semiHidden="0" w:uiPriority="60" w:unhideWhenUsed="0"/>
+    <w:lsdException w:name="Light List Accent 2" w:semiHidden="0" w:uiPriority="61" w:unhideWhenUsed="0"/>
+    <w:lsdException w:name="Light Grid Accent 2" w:semiHidden="0" w:uiPriority="62" w:unhideWhenUsed="0"/>
+    <w:lsdException w:name="Medium Shading 1 Accent 2" w:semiHidden="0" w:uiPriority="63" w:unhideWhenUsed="0"/>
+    <w:lsdException w:name="Medium Shading 2 Accent 2" w:semiHidden="0" w:uiPriority="64" w:unhideWhenUsed="0"/>
+    <w:lsdException w:name="Medium List 1 Accent 2" w:semiHidden="0" w:uiPriority="65" w:unhideWhenUsed="0"/>
+    <w:lsdException w:name="Medium List 2 Accent 2" w:semiHidden="0" w:uiPriority="66" w:unhideWhenUsed="0"/>
+    <w:lsdException w:name="Medium Grid 1 Accent 2" w:semiHidden="0" w:uiPriority="67" w:unhideWhenUsed="0"/>
+    <w:lsdException w:name="Medium Grid 2 Accent 2" w:semiHidden="0" w:uiPriority="68" w:unhideWhenUsed="0"/>
+    <w:lsdException w:name="Medium Grid 3 Accent 2" w:semiHidden="0" w:uiPriority="69" w:unhideWhenUsed="0"/>
+    <w:lsdException w:name="Dark List Accent 2" w:semiHidden="0" w:uiPriority="70" w:unhideWhenUsed="0"/>
+    <w:lsdException w:name="Colorful Shading Accent 2" w:semiHidden="0" w:uiPriority="71" w:unhideWhenUsed="0"/>
+    <w:lsdException w:name="Colorful List Accent 2" w:semiHidden="0" w:uiPriority="72" w:unhideWhenUsed="0"/>
+    <w:lsdException w:name="Colorful Grid Accent 2" w:semiHidden="0" w:uiPriority="73" w:unhideWhenUsed="0"/>
+    <w:lsdException w:name="Light Shading Accent 3" w:semiHidden="0" w:uiPriority="60" w:unhideWhenUsed="0"/>
+    <w:lsdException w:name="Light List Accent 3" w:semiHidden="0" w:uiPriority="61" w:unhideWhenUsed="0"/>
+    <w:lsdException w:name="Light Grid Accent 3" w:semiHidden="0" w:uiPriority="62" w:unhideWhenUsed="0"/>
+    <w:lsdException w:name="Medium Shading 1 Accent 3" w:semiHidden="0" w:uiPriority="63" w:unhideWhenUsed="0"/>
+    <w:lsdException w:name="Medium Shading 2 Accent 3" w:semiHidden="0" w:uiPriority="64" w:unhideWhenUsed="0"/>
+    <w:lsdException w:name="Medium List 1 Accent 3" w:semiHidden="0" w:uiPriority="65" w:unhideWhenUsed="0"/>
+    <w:lsdException w:name="Medium List 2 Accent 3" w:semiHidden="0" w:uiPriority="66" w:unhideWhenUsed="0"/>
+    <w:lsdException w:name="Medium Grid 1 Accent 3" w:semiHidden="0" w:uiPriority="67" w:unhideWhenUsed="0"/>
+    <w:lsdException w:name="Medium Grid 2 Accent 3" w:semiHidden="0" w:uiPriority="68" w:unhideWhenUsed="0"/>
+    <w:lsdException w:name="Medium Grid 3 Accent 3" w:semiHidden="0" w:uiPriority="69" w:unhideWhenUsed="0"/>
+    <w:lsdException w:name="Dark List Accent 3" w:semiHidden="0" w:uiPriority="70" w:unhideWhenUsed="0"/>
+    <w:lsdException w:name="Colorful Shading Accent 3" w:semiHidden="0" w:uiPriority="71" w:unhideWhenUsed="0"/>
+    <w:lsdException w:name="Colorful List Accent 3" w:semiHidden="0" w:uiPriority="72" w:unhideWhenUsed="0"/>
+    <w:lsdException w:name="Colorful Grid Accent 3" w:semiHidden="0" w:uiPriority="73" w:unhideWhenUsed="0"/>
+    <w:lsdException w:name="Light Shading Accent 4" w:semiHidden="0" w:uiPriority="60" w:unhideWhenUsed="0"/>
+    <w:lsdException w:name="Light List Accent 4" w:semiHidden="0" w:uiPriority="61" w:unhideWhenUsed="0"/>
+    <w:lsdException w:name="Light Grid Accent 4" w:semiHidden="0" w:uiPriority="62" w:unhideWhenUsed="0"/>
+    <w:lsdException w:name="Medium Shading 1 Accent 4" w:semiHidden="0" w:uiPriority="63" w:unhideWhenUsed="0"/>
+    <w:lsdException w:name="Medium Shading 2 Accent 4" w:semiHidden="0" w:uiPriority="64" w:unhideWhenUsed="0"/>
+    <w:lsdException w:name="Medium List 1 Accent 4" w:semiHidden="0" w:uiPriority="65" w:unhideWhenUsed="0"/>
+    <w:lsdException w:name="Medium List 2 Accent 4" w:semiHidden="0" w:uiPriority="66" w:unhideWhenUsed="0"/>
+    <w:lsdException w:name="Medium Grid 1 Accent 4" w:semiHidden="0" w:uiPriority="67" w:unhideWhenUsed="0"/>
+    <w:lsdException w:name="Medium Grid 2 Accent 4" w:semiHidden="0" w:uiPriority="68" w:unhideWhenUsed="0"/>
+    <w:lsdException w:name="Medium Grid 3 Accent 4" w:semiHidden="0" w:uiPriority="69" w:unhideWhenUsed="0"/>
+    <w:lsdException w:name="Dark List Accent 4" w:semiHidden="0" w:uiPriority="70" w:unhideWhenUsed="0"/>
+    <w:lsdException w:name="Colorful Shading Accent 4" w:semiHidden="0" w:uiPriority="71" w:unhideWhenUsed="0"/>
+    <w:lsdException w:name="Colorful List Accent 4" w:semiHidden="0" w:uiPriority="72" w:unhideWhenUsed="0"/>
+    <w:lsdException w:name="Colorful Grid Accent 4" w:semiHidden="0" w:uiPriority="73" w:unhideWhenUsed="0"/>
+    <w:lsdException w:name="Light Shading Accent 5" w:semiHidden="0" w:uiPriority="60" w:unhideWhenUsed="0"/>
+    <w:lsdException w:name="Light List Accent 5" w:semiHidden="0" w:uiPriority="61" w:unhideWhenUsed="0"/>
+    <w:lsdException w:name="Light Grid Accent 5" w:semiHidden="0" w:uiPriority="62" w:unhideWhenUsed="0"/>
+    <w:lsdException w:name="Medium Shading 1 Accent 5" w:semiHidden="0" w:uiPriority="63" w:unhideWhenUsed="0"/>
+    <w:lsdException w:name="Medium Shading 2 Accent 5" w:semiHidden="0" w:uiPriority="64" w:unhideWhenUsed="0"/>
+    <w:lsdException w:name="Medium List 1 Accent 5" w:semiHidden="0" w:uiPriority="65" w:unhideWhenUsed="0"/>
+    <w:lsdException w:name="Medium List 2 Accent 5" w:semiHidden="0" w:uiPriority="66" w:unhideWhenUsed="0"/>
+    <w:lsdException w:name="Medium Grid 1 Accent 5" w:semiHidden="0" w:uiPriority="67" w:unhideWhenUsed="0"/>
+    <w:lsdException w:name="Medium Grid 2 Accent 5" w:semiHidden="0" w:uiPriority="68" w:unhideWhenUsed="0"/>
+    <w:lsdException w:name="Medium Grid 3 Accent 5" w:semiHidden="0" w:uiPriority="69" w:unhideWhenUsed="0"/>
+    <w:lsdException w:name="Dark List Accent 5" w:semiHidden="0" w:uiPriority="70" w:unhideWhenUsed="0"/>
+    <w:lsdException w:name="Colorful Shading Accent 5" w:semiHidden="0" w:uiPriority="71" w:unhideWhenUsed="0"/>
+    <w:lsdException w:name="Colorful List Accent 5" w:semiHidden="0" w:uiPriority="72" w:unhideWhenUsed="0"/>
+    <w:lsdException w:name="Colorful Grid Accent 5" w:semiHidden="0" w:uiPriority="73" w:unhideWhenUsed="0"/>
+    <w:lsdException w:name="Light Shading Accent 6" w:semiHidden="0" w:uiPriority="60" w:unhideWhenUsed="0"/>
+    <w:lsdException w:name="Light List Accent 6" w:semiHidden="0" w:uiPriority="61" w:unhideWhenUsed="0"/>
+    <w:lsdException w:name="Light Grid Accent 6" w:semiHidden="0" w:uiPriority="62" w:unhideWhenUsed="0"/>
+    <w:lsdException w:name="Medium Shading 1 Accent 6" w:semiHidden="0" w:uiPriority="63" w:unhideWhenUsed="0"/>
+    <w:lsdException w:name="Medium Shading 2 Accent 6" w:semiHidden="0" w:uiPriority="64" w:unhideWhenUsed="0"/>
+    <w:lsdException w:name="Medium List 1 Accent 6" w:semiHidden="0" w:uiPriority="65" w:unhideWhenUsed="0"/>
+    <w:lsdException w:name="Medium List 2 Accent 6" w:semiHidden="0" w:uiPriority="66" w:unhideWhenUsed="0"/>
+    <w:lsdException w:name="Medium Grid 1 Accent 6" w:semiHidden="0" w:uiPriority="67" w:unhideWhenUsed="0"/>
+    <w:lsdException w:name="Medium Grid 2 Accent 6" w:semiHidden="0" w:uiPriority="68" w:unhideWhenUsed="0"/>
+    <w:lsdException w:name="Medium Grid 3 Accent 6" w:semiHidden="0" w:uiPriority="69" w:unhideWhenUsed="0"/>
+    <w:lsdException w:name="Dark List Accent 6" w:semiHidden="0" w:uiPriority="70" w:unhideWhenUsed="0"/>
+    <w:lsdException w:name="Colorful Shading Accent 6" w:semiHidden="0" w:uiPriority="71" w:unhideWhenUsed="0"/>
+    <w:lsdException w:name="Colorful List Accent 6" w:semiHidden="0" w:uiPriority="72" w:unhideWhenUsed="0"/>
+    <w:lsdException w:name="Colorful Grid Accent 6" w:semiHidden="0" w:uiPriority="73" w:unhideWhenUsed="0"/>
+    <w:lsdException w:name="Subtle Emphasis" w:semiHidden="0" w:uiPriority="19" w:unhideWhenUsed="0" w:qFormat="1"/>
+    <w:lsdException w:name="Intense Emphasis" w:semiHidden="0" w:uiPriority="21" w:unhideWhenUsed="0" w:qFormat="1"/>
+    <w:lsdException w:name="Subtle Reference" w:semiHidden="0" w:uiPriority="31" w:unhideWhenUsed="0" w:qFormat="1"/>
+    <w:lsdException w:name="Intense Reference" w:semiHidden="0" w:uiPriority="32" w:unhideWhenUsed="0" w:qFormat="1"/>
+    <w:lsdException w:name="Book Title" w:semiHidden="0" w:uiPriority="33" w:unhideWhenUsed="0" w:qFormat="1"/>
+    <w:lsdException w:name="Bibliography" w:uiPriority="37"/>
+    <w:lsdException w:name="TOC Heading" w:uiPriority="39" w:qFormat="1"/>
   </w:latentStyles>
   <w:style w:type="paragraph" w:default="1" w:styleId="Normal">
     <w:name w:val="Normal"/>
@@ -22006,7 +21819,7 @@
   <w:style w:type="paragraph" w:styleId="Cabealho">
     <w:name w:val="header"/>
     <w:basedOn w:val="Normal"/>
-    <w:link w:val="CabealhoCarter"/>
+    <w:link w:val="CabealhoCarcter"/>
     <w:uiPriority w:val="99"/>
     <w:unhideWhenUsed/>
     <w:rsid w:val="00AB0AC9"/>
@@ -22018,8 +21831,8 @@
       <w:spacing w:after="0" w:line="240" w:lineRule="auto"/>
     </w:pPr>
   </w:style>
-  <w:style w:type="character" w:customStyle="1" w:styleId="CabealhoCarter">
-    <w:name w:val="Cabeçalho Caráter"/>
+  <w:style w:type="character" w:customStyle="1" w:styleId="CabealhoCarcter">
+    <w:name w:val="Cabeçalho Carácter"/>
     <w:basedOn w:val="Tipodeletrapredefinidodopargrafo"/>
     <w:link w:val="Cabealho"/>
     <w:uiPriority w:val="99"/>
@@ -22028,7 +21841,7 @@
   <w:style w:type="paragraph" w:styleId="Rodap">
     <w:name w:val="footer"/>
     <w:basedOn w:val="Normal"/>
-    <w:link w:val="RodapCarter"/>
+    <w:link w:val="RodapCarcter"/>
     <w:uiPriority w:val="99"/>
     <w:unhideWhenUsed/>
     <w:rsid w:val="00AB0AC9"/>
@@ -22040,8 +21853,254 @@
       <w:spacing w:after="0" w:line="240" w:lineRule="auto"/>
     </w:pPr>
   </w:style>
-  <w:style w:type="character" w:customStyle="1" w:styleId="RodapCarter">
-    <w:name w:val="Rodapé Caráter"/>
+  <w:style w:type="character" w:customStyle="1" w:styleId="RodapCarcter">
+    <w:name w:val="Rodapé Carácter"/>
+    <w:basedOn w:val="Tipodeletrapredefinidodopargrafo"/>
+    <w:link w:val="Rodap"/>
+    <w:uiPriority w:val="99"/>
+    <w:rsid w:val="00AB0AC9"/>
+  </w:style>
+</w:styles>
+</file>
+
+<file path=word/stylesWithEffects.xml><?xml version="1.0" encoding="utf-8"?>
+<w:styles xmlns:wpc="http://schemas.microsoft.com/office/word/2010/wordprocessingCanvas" xmlns:mc="http://schemas.openxmlformats.org/markup-compatibility/2006" xmlns:o="urn:schemas-microsoft-com:office:office" xmlns:r="http://schemas.openxmlformats.org/officeDocument/2006/relationships" xmlns:m="http://schemas.openxmlformats.org/officeDocument/2006/math" xmlns:v="urn:schemas-microsoft-com:vml" xmlns:wp14="http://schemas.microsoft.com/office/word/2010/wordprocessingDrawing" xmlns:wp="http://schemas.openxmlformats.org/drawingml/2006/wordprocessingDrawing" xmlns:w10="urn:schemas-microsoft-com:office:word" xmlns:w="http://schemas.openxmlformats.org/wordprocessingml/2006/main" xmlns:w14="http://schemas.microsoft.com/office/word/2010/wordml" xmlns:wpg="http://schemas.microsoft.com/office/word/2010/wordprocessingGroup" xmlns:wpi="http://schemas.microsoft.com/office/word/2010/wordprocessingInk" xmlns:wne="http://schemas.microsoft.com/office/word/2006/wordml" xmlns:wps="http://schemas.microsoft.com/office/word/2010/wordprocessingShape" mc:Ignorable="w14 wp14">
+  <w:docDefaults>
+    <w:rPrDefault>
+      <w:rPr>
+        <w:rFonts w:asciiTheme="minorHAnsi" w:eastAsiaTheme="minorHAnsi" w:hAnsiTheme="minorHAnsi" w:cstheme="minorBidi"/>
+        <w:sz w:val="22"/>
+        <w:szCs w:val="22"/>
+        <w:lang w:val="en-US" w:eastAsia="en-US" w:bidi="ar-SA"/>
+      </w:rPr>
+    </w:rPrDefault>
+    <w:pPrDefault>
+      <w:pPr>
+        <w:spacing w:after="160" w:line="259" w:lineRule="auto"/>
+      </w:pPr>
+    </w:pPrDefault>
+  </w:docDefaults>
+  <w:latentStyles w:defLockedState="0" w:defUIPriority="99" w:defSemiHidden="1" w:defUnhideWhenUsed="1" w:defQFormat="0" w:count="267">
+    <w:lsdException w:name="Normal" w:semiHidden="0" w:uiPriority="0" w:unhideWhenUsed="0" w:qFormat="1"/>
+    <w:lsdException w:name="heading 1" w:semiHidden="0" w:uiPriority="9" w:unhideWhenUsed="0" w:qFormat="1"/>
+    <w:lsdException w:name="heading 2" w:uiPriority="9" w:qFormat="1"/>
+    <w:lsdException w:name="heading 3" w:uiPriority="9" w:qFormat="1"/>
+    <w:lsdException w:name="heading 4" w:uiPriority="9" w:qFormat="1"/>
+    <w:lsdException w:name="heading 5" w:uiPriority="9" w:qFormat="1"/>
+    <w:lsdException w:name="heading 6" w:uiPriority="9" w:qFormat="1"/>
+    <w:lsdException w:name="heading 7" w:uiPriority="9" w:qFormat="1"/>
+    <w:lsdException w:name="heading 8" w:uiPriority="9" w:qFormat="1"/>
+    <w:lsdException w:name="heading 9" w:uiPriority="9" w:qFormat="1"/>
+    <w:lsdException w:name="toc 1" w:uiPriority="39"/>
+    <w:lsdException w:name="toc 2" w:uiPriority="39"/>
+    <w:lsdException w:name="toc 3" w:uiPriority="39"/>
+    <w:lsdException w:name="toc 4" w:uiPriority="39"/>
+    <w:lsdException w:name="toc 5" w:uiPriority="39"/>
+    <w:lsdException w:name="toc 6" w:uiPriority="39"/>
+    <w:lsdException w:name="toc 7" w:uiPriority="39"/>
+    <w:lsdException w:name="toc 8" w:uiPriority="39"/>
+    <w:lsdException w:name="toc 9" w:uiPriority="39"/>
+    <w:lsdException w:name="caption" w:uiPriority="35" w:qFormat="1"/>
+    <w:lsdException w:name="Title" w:semiHidden="0" w:uiPriority="10" w:unhideWhenUsed="0" w:qFormat="1"/>
+    <w:lsdException w:name="Default Paragraph Font" w:uiPriority="1"/>
+    <w:lsdException w:name="Subtitle" w:semiHidden="0" w:uiPriority="11" w:unhideWhenUsed="0" w:qFormat="1"/>
+    <w:lsdException w:name="Strong" w:semiHidden="0" w:uiPriority="22" w:unhideWhenUsed="0" w:qFormat="1"/>
+    <w:lsdException w:name="Emphasis" w:semiHidden="0" w:uiPriority="20" w:unhideWhenUsed="0" w:qFormat="1"/>
+    <w:lsdException w:name="Table Grid" w:semiHidden="0" w:uiPriority="39" w:unhideWhenUsed="0"/>
+    <w:lsdException w:name="Placeholder Text" w:unhideWhenUsed="0"/>
+    <w:lsdException w:name="No Spacing" w:semiHidden="0" w:uiPriority="1" w:unhideWhenUsed="0" w:qFormat="1"/>
+    <w:lsdException w:name="Light Shading" w:semiHidden="0" w:uiPriority="60" w:unhideWhenUsed="0"/>
+    <w:lsdException w:name="Light List" w:semiHidden="0" w:uiPriority="61" w:unhideWhenUsed="0"/>
+    <w:lsdException w:name="Light Grid" w:semiHidden="0" w:uiPriority="62" w:unhideWhenUsed="0"/>
+    <w:lsdException w:name="Medium Shading 1" w:semiHidden="0" w:uiPriority="63" w:unhideWhenUsed="0"/>
+    <w:lsdException w:name="Medium Shading 2" w:semiHidden="0" w:uiPriority="64" w:unhideWhenUsed="0"/>
+    <w:lsdException w:name="Medium List 1" w:semiHidden="0" w:uiPriority="65" w:unhideWhenUsed="0"/>
+    <w:lsdException w:name="Medium List 2" w:semiHidden="0" w:uiPriority="66" w:unhideWhenUsed="0"/>
+    <w:lsdException w:name="Medium Grid 1" w:semiHidden="0" w:uiPriority="67" w:unhideWhenUsed="0"/>
+    <w:lsdException w:name="Medium Grid 2" w:semiHidden="0" w:uiPriority="68" w:unhideWhenUsed="0"/>
+    <w:lsdException w:name="Medium Grid 3" w:semiHidden="0" w:uiPriority="69" w:unhideWhenUsed="0"/>
+    <w:lsdException w:name="Dark List" w:semiHidden="0" w:uiPriority="70" w:unhideWhenUsed="0"/>
+    <w:lsdException w:name="Colorful Shading" w:semiHidden="0" w:uiPriority="71" w:unhideWhenUsed="0"/>
+    <w:lsdException w:name="Colorful List" w:semiHidden="0" w:uiPriority="72" w:unhideWhenUsed="0"/>
+    <w:lsdException w:name="Colorful Grid" w:semiHidden="0" w:uiPriority="73" w:unhideWhenUsed="0"/>
+    <w:lsdException w:name="Light Shading Accent 1" w:semiHidden="0" w:uiPriority="60" w:unhideWhenUsed="0"/>
+    <w:lsdException w:name="Light List Accent 1" w:semiHidden="0" w:uiPriority="61" w:unhideWhenUsed="0"/>
+    <w:lsdException w:name="Light Grid Accent 1" w:semiHidden="0" w:uiPriority="62" w:unhideWhenUsed="0"/>
+    <w:lsdException w:name="Medium Shading 1 Accent 1" w:semiHidden="0" w:uiPriority="63" w:unhideWhenUsed="0"/>
+    <w:lsdException w:name="Medium Shading 2 Accent 1" w:semiHidden="0" w:uiPriority="64" w:unhideWhenUsed="0"/>
+    <w:lsdException w:name="Medium List 1 Accent 1" w:semiHidden="0" w:uiPriority="65" w:unhideWhenUsed="0"/>
+    <w:lsdException w:name="Revision" w:unhideWhenUsed="0"/>
+    <w:lsdException w:name="List Paragraph" w:semiHidden="0" w:uiPriority="34" w:unhideWhenUsed="0" w:qFormat="1"/>
+    <w:lsdException w:name="Quote" w:semiHidden="0" w:uiPriority="29" w:unhideWhenUsed="0" w:qFormat="1"/>
+    <w:lsdException w:name="Intense Quote" w:semiHidden="0" w:uiPriority="30" w:unhideWhenUsed="0" w:qFormat="1"/>
+    <w:lsdException w:name="Medium List 2 Accent 1" w:semiHidden="0" w:uiPriority="66" w:unhideWhenUsed="0"/>
+    <w:lsdException w:name="Medium Grid 1 Accent 1" w:semiHidden="0" w:uiPriority="67" w:unhideWhenUsed="0"/>
+    <w:lsdException w:name="Medium Grid 2 Accent 1" w:semiHidden="0" w:uiPriority="68" w:unhideWhenUsed="0"/>
+    <w:lsdException w:name="Medium Grid 3 Accent 1" w:semiHidden="0" w:uiPriority="69" w:unhideWhenUsed="0"/>
+    <w:lsdException w:name="Dark List Accent 1" w:semiHidden="0" w:uiPriority="70" w:unhideWhenUsed="0"/>
+    <w:lsdException w:name="Colorful Shading Accent 1" w:semiHidden="0" w:uiPriority="71" w:unhideWhenUsed="0"/>
+    <w:lsdException w:name="Colorful List Accent 1" w:semiHidden="0" w:uiPriority="72" w:unhideWhenUsed="0"/>
+    <w:lsdException w:name="Colorful Grid Accent 1" w:semiHidden="0" w:uiPriority="73" w:unhideWhenUsed="0"/>
+    <w:lsdException w:name="Light Shading Accent 2" w:semiHidden="0" w:uiPriority="60" w:unhideWhenUsed="0"/>
+    <w:lsdException w:name="Light List Accent 2" w:semiHidden="0" w:uiPriority="61" w:unhideWhenUsed="0"/>
+    <w:lsdException w:name="Light Grid Accent 2" w:semiHidden="0" w:uiPriority="62" w:unhideWhenUsed="0"/>
+    <w:lsdException w:name="Medium Shading 1 Accent 2" w:semiHidden="0" w:uiPriority="63" w:unhideWhenUsed="0"/>
+    <w:lsdException w:name="Medium Shading 2 Accent 2" w:semiHidden="0" w:uiPriority="64" w:unhideWhenUsed="0"/>
+    <w:lsdException w:name="Medium List 1 Accent 2" w:semiHidden="0" w:uiPriority="65" w:unhideWhenUsed="0"/>
+    <w:lsdException w:name="Medium List 2 Accent 2" w:semiHidden="0" w:uiPriority="66" w:unhideWhenUsed="0"/>
+    <w:lsdException w:name="Medium Grid 1 Accent 2" w:semiHidden="0" w:uiPriority="67" w:unhideWhenUsed="0"/>
+    <w:lsdException w:name="Medium Grid 2 Accent 2" w:semiHidden="0" w:uiPriority="68" w:unhideWhenUsed="0"/>
+    <w:lsdException w:name="Medium Grid 3 Accent 2" w:semiHidden="0" w:uiPriority="69" w:unhideWhenUsed="0"/>
+    <w:lsdException w:name="Dark List Accent 2" w:semiHidden="0" w:uiPriority="70" w:unhideWhenUsed="0"/>
+    <w:lsdException w:name="Colorful Shading Accent 2" w:semiHidden="0" w:uiPriority="71" w:unhideWhenUsed="0"/>
+    <w:lsdException w:name="Colorful List Accent 2" w:semiHidden="0" w:uiPriority="72" w:unhideWhenUsed="0"/>
+    <w:lsdException w:name="Colorful Grid Accent 2" w:semiHidden="0" w:uiPriority="73" w:unhideWhenUsed="0"/>
+    <w:lsdException w:name="Light Shading Accent 3" w:semiHidden="0" w:uiPriority="60" w:unhideWhenUsed="0"/>
+    <w:lsdException w:name="Light List Accent 3" w:semiHidden="0" w:uiPriority="61" w:unhideWhenUsed="0"/>
+    <w:lsdException w:name="Light Grid Accent 3" w:semiHidden="0" w:uiPriority="62" w:unhideWhenUsed="0"/>
+    <w:lsdException w:name="Medium Shading 1 Accent 3" w:semiHidden="0" w:uiPriority="63" w:unhideWhenUsed="0"/>
+    <w:lsdException w:name="Medium Shading 2 Accent 3" w:semiHidden="0" w:uiPriority="64" w:unhideWhenUsed="0"/>
+    <w:lsdException w:name="Medium List 1 Accent 3" w:semiHidden="0" w:uiPriority="65" w:unhideWhenUsed="0"/>
+    <w:lsdException w:name="Medium List 2 Accent 3" w:semiHidden="0" w:uiPriority="66" w:unhideWhenUsed="0"/>
+    <w:lsdException w:name="Medium Grid 1 Accent 3" w:semiHidden="0" w:uiPriority="67" w:unhideWhenUsed="0"/>
+    <w:lsdException w:name="Medium Grid 2 Accent 3" w:semiHidden="0" w:uiPriority="68" w:unhideWhenUsed="0"/>
+    <w:lsdException w:name="Medium Grid 3 Accent 3" w:semiHidden="0" w:uiPriority="69" w:unhideWhenUsed="0"/>
+    <w:lsdException w:name="Dark List Accent 3" w:semiHidden="0" w:uiPriority="70" w:unhideWhenUsed="0"/>
+    <w:lsdException w:name="Colorful Shading Accent 3" w:semiHidden="0" w:uiPriority="71" w:unhideWhenUsed="0"/>
+    <w:lsdException w:name="Colorful List Accent 3" w:semiHidden="0" w:uiPriority="72" w:unhideWhenUsed="0"/>
+    <w:lsdException w:name="Colorful Grid Accent 3" w:semiHidden="0" w:uiPriority="73" w:unhideWhenUsed="0"/>
+    <w:lsdException w:name="Light Shading Accent 4" w:semiHidden="0" w:uiPriority="60" w:unhideWhenUsed="0"/>
+    <w:lsdException w:name="Light List Accent 4" w:semiHidden="0" w:uiPriority="61" w:unhideWhenUsed="0"/>
+    <w:lsdException w:name="Light Grid Accent 4" w:semiHidden="0" w:uiPriority="62" w:unhideWhenUsed="0"/>
+    <w:lsdException w:name="Medium Shading 1 Accent 4" w:semiHidden="0" w:uiPriority="63" w:unhideWhenUsed="0"/>
+    <w:lsdException w:name="Medium Shading 2 Accent 4" w:semiHidden="0" w:uiPriority="64" w:unhideWhenUsed="0"/>
+    <w:lsdException w:name="Medium List 1 Accent 4" w:semiHidden="0" w:uiPriority="65" w:unhideWhenUsed="0"/>
+    <w:lsdException w:name="Medium List 2 Accent 4" w:semiHidden="0" w:uiPriority="66" w:unhideWhenUsed="0"/>
+    <w:lsdException w:name="Medium Grid 1 Accent 4" w:semiHidden="0" w:uiPriority="67" w:unhideWhenUsed="0"/>
+    <w:lsdException w:name="Medium Grid 2 Accent 4" w:semiHidden="0" w:uiPriority="68" w:unhideWhenUsed="0"/>
+    <w:lsdException w:name="Medium Grid 3 Accent 4" w:semiHidden="0" w:uiPriority="69" w:unhideWhenUsed="0"/>
+    <w:lsdException w:name="Dark List Accent 4" w:semiHidden="0" w:uiPriority="70" w:unhideWhenUsed="0"/>
+    <w:lsdException w:name="Colorful Shading Accent 4" w:semiHidden="0" w:uiPriority="71" w:unhideWhenUsed="0"/>
+    <w:lsdException w:name="Colorful List Accent 4" w:semiHidden="0" w:uiPriority="72" w:unhideWhenUsed="0"/>
+    <w:lsdException w:name="Colorful Grid Accent 4" w:semiHidden="0" w:uiPriority="73" w:unhideWhenUsed="0"/>
+    <w:lsdException w:name="Light Shading Accent 5" w:semiHidden="0" w:uiPriority="60" w:unhideWhenUsed="0"/>
+    <w:lsdException w:name="Light List Accent 5" w:semiHidden="0" w:uiPriority="61" w:unhideWhenUsed="0"/>
+    <w:lsdException w:name="Light Grid Accent 5" w:semiHidden="0" w:uiPriority="62" w:unhideWhenUsed="0"/>
+    <w:lsdException w:name="Medium Shading 1 Accent 5" w:semiHidden="0" w:uiPriority="63" w:unhideWhenUsed="0"/>
+    <w:lsdException w:name="Medium Shading 2 Accent 5" w:semiHidden="0" w:uiPriority="64" w:unhideWhenUsed="0"/>
+    <w:lsdException w:name="Medium List 1 Accent 5" w:semiHidden="0" w:uiPriority="65" w:unhideWhenUsed="0"/>
+    <w:lsdException w:name="Medium List 2 Accent 5" w:semiHidden="0" w:uiPriority="66" w:unhideWhenUsed="0"/>
+    <w:lsdException w:name="Medium Grid 1 Accent 5" w:semiHidden="0" w:uiPriority="67" w:unhideWhenUsed="0"/>
+    <w:lsdException w:name="Medium Grid 2 Accent 5" w:semiHidden="0" w:uiPriority="68" w:unhideWhenUsed="0"/>
+    <w:lsdException w:name="Medium Grid 3 Accent 5" w:semiHidden="0" w:uiPriority="69" w:unhideWhenUsed="0"/>
+    <w:lsdException w:name="Dark List Accent 5" w:semiHidden="0" w:uiPriority="70" w:unhideWhenUsed="0"/>
+    <w:lsdException w:name="Colorful Shading Accent 5" w:semiHidden="0" w:uiPriority="71" w:unhideWhenUsed="0"/>
+    <w:lsdException w:name="Colorful List Accent 5" w:semiHidden="0" w:uiPriority="72" w:unhideWhenUsed="0"/>
+    <w:lsdException w:name="Colorful Grid Accent 5" w:semiHidden="0" w:uiPriority="73" w:unhideWhenUsed="0"/>
+    <w:lsdException w:name="Light Shading Accent 6" w:semiHidden="0" w:uiPriority="60" w:unhideWhenUsed="0"/>
+    <w:lsdException w:name="Light List Accent 6" w:semiHidden="0" w:uiPriority="61" w:unhideWhenUsed="0"/>
+    <w:lsdException w:name="Light Grid Accent 6" w:semiHidden="0" w:uiPriority="62" w:unhideWhenUsed="0"/>
+    <w:lsdException w:name="Medium Shading 1 Accent 6" w:semiHidden="0" w:uiPriority="63" w:unhideWhenUsed="0"/>
+    <w:lsdException w:name="Medium Shading 2 Accent 6" w:semiHidden="0" w:uiPriority="64" w:unhideWhenUsed="0"/>
+    <w:lsdException w:name="Medium List 1 Accent 6" w:semiHidden="0" w:uiPriority="65" w:unhideWhenUsed="0"/>
+    <w:lsdException w:name="Medium List 2 Accent 6" w:semiHidden="0" w:uiPriority="66" w:unhideWhenUsed="0"/>
+    <w:lsdException w:name="Medium Grid 1 Accent 6" w:semiHidden="0" w:uiPriority="67" w:unhideWhenUsed="0"/>
+    <w:lsdException w:name="Medium Grid 2 Accent 6" w:semiHidden="0" w:uiPriority="68" w:unhideWhenUsed="0"/>
+    <w:lsdException w:name="Medium Grid 3 Accent 6" w:semiHidden="0" w:uiPriority="69" w:unhideWhenUsed="0"/>
+    <w:lsdException w:name="Dark List Accent 6" w:semiHidden="0" w:uiPriority="70" w:unhideWhenUsed="0"/>
+    <w:lsdException w:name="Colorful Shading Accent 6" w:semiHidden="0" w:uiPriority="71" w:unhideWhenUsed="0"/>
+    <w:lsdException w:name="Colorful List Accent 6" w:semiHidden="0" w:uiPriority="72" w:unhideWhenUsed="0"/>
+    <w:lsdException w:name="Colorful Grid Accent 6" w:semiHidden="0" w:uiPriority="73" w:unhideWhenUsed="0"/>
+    <w:lsdException w:name="Subtle Emphasis" w:semiHidden="0" w:uiPriority="19" w:unhideWhenUsed="0" w:qFormat="1"/>
+    <w:lsdException w:name="Intense Emphasis" w:semiHidden="0" w:uiPriority="21" w:unhideWhenUsed="0" w:qFormat="1"/>
+    <w:lsdException w:name="Subtle Reference" w:semiHidden="0" w:uiPriority="31" w:unhideWhenUsed="0" w:qFormat="1"/>
+    <w:lsdException w:name="Intense Reference" w:semiHidden="0" w:uiPriority="32" w:unhideWhenUsed="0" w:qFormat="1"/>
+    <w:lsdException w:name="Book Title" w:semiHidden="0" w:uiPriority="33" w:unhideWhenUsed="0" w:qFormat="1"/>
+    <w:lsdException w:name="Bibliography" w:uiPriority="37"/>
+    <w:lsdException w:name="TOC Heading" w:uiPriority="39" w:qFormat="1"/>
+  </w:latentStyles>
+  <w:style w:type="paragraph" w:default="1" w:styleId="Normal">
+    <w:name w:val="Normal"/>
+    <w:qFormat/>
+    <w:rsid w:val="00793353"/>
+  </w:style>
+  <w:style w:type="character" w:default="1" w:styleId="Tipodeletrapredefinidodopargrafo">
+    <w:name w:val="Default Paragraph Font"/>
+    <w:uiPriority w:val="1"/>
+    <w:semiHidden/>
+    <w:unhideWhenUsed/>
+  </w:style>
+  <w:style w:type="table" w:default="1" w:styleId="Tabelanormal">
+    <w:name w:val="Normal Table"/>
+    <w:uiPriority w:val="99"/>
+    <w:semiHidden/>
+    <w:unhideWhenUsed/>
+    <w:tblPr>
+      <w:tblInd w:w="0" w:type="dxa"/>
+      <w:tblCellMar>
+        <w:top w:w="0" w:type="dxa"/>
+        <w:left w:w="108" w:type="dxa"/>
+        <w:bottom w:w="0" w:type="dxa"/>
+        <w:right w:w="108" w:type="dxa"/>
+      </w:tblCellMar>
+    </w:tblPr>
+  </w:style>
+  <w:style w:type="numbering" w:default="1" w:styleId="Semlista">
+    <w:name w:val="No List"/>
+    <w:uiPriority w:val="99"/>
+    <w:semiHidden/>
+    <w:unhideWhenUsed/>
+  </w:style>
+  <w:style w:type="paragraph" w:styleId="PargrafodaLista">
+    <w:name w:val="List Paragraph"/>
+    <w:basedOn w:val="Normal"/>
+    <w:uiPriority w:val="34"/>
+    <w:qFormat/>
+    <w:rsid w:val="009027DD"/>
+    <w:pPr>
+      <w:ind w:left="720"/>
+      <w:contextualSpacing/>
+    </w:pPr>
+  </w:style>
+  <w:style w:type="paragraph" w:styleId="Cabealho">
+    <w:name w:val="header"/>
+    <w:basedOn w:val="Normal"/>
+    <w:link w:val="CabealhoCarcter"/>
+    <w:uiPriority w:val="99"/>
+    <w:unhideWhenUsed/>
+    <w:rsid w:val="00AB0AC9"/>
+    <w:pPr>
+      <w:tabs>
+        <w:tab w:val="center" w:pos="4419"/>
+        <w:tab w:val="right" w:pos="8838"/>
+      </w:tabs>
+      <w:spacing w:after="0" w:line="240" w:lineRule="auto"/>
+    </w:pPr>
+  </w:style>
+  <w:style w:type="character" w:customStyle="1" w:styleId="CabealhoCarcter">
+    <w:name w:val="Cabeçalho Carácter"/>
+    <w:basedOn w:val="Tipodeletrapredefinidodopargrafo"/>
+    <w:link w:val="Cabealho"/>
+    <w:uiPriority w:val="99"/>
+    <w:rsid w:val="00AB0AC9"/>
+  </w:style>
+  <w:style w:type="paragraph" w:styleId="Rodap">
+    <w:name w:val="footer"/>
+    <w:basedOn w:val="Normal"/>
+    <w:link w:val="RodapCarcter"/>
+    <w:uiPriority w:val="99"/>
+    <w:unhideWhenUsed/>
+    <w:rsid w:val="00AB0AC9"/>
+    <w:pPr>
+      <w:tabs>
+        <w:tab w:val="center" w:pos="4419"/>
+        <w:tab w:val="right" w:pos="8838"/>
+      </w:tabs>
+      <w:spacing w:after="0" w:line="240" w:lineRule="auto"/>
+    </w:pPr>
+  </w:style>
+  <w:style w:type="character" w:customStyle="1" w:styleId="RodapCarcter">
+    <w:name w:val="Rodapé Carácter"/>
     <w:basedOn w:val="Tipodeletrapredefinidodopargrafo"/>
     <w:link w:val="Rodap"/>
     <w:uiPriority w:val="99"/>
@@ -22305,7 +22364,7 @@
   <a:extraClrSchemeLst/>
   <a:extLst>
     <a:ext uri="{05A4C25C-085E-4340-85A3-A5531E510DB2}">
-      <thm15:themeFamily xmlns:thm15="http://schemas.microsoft.com/office/thememl/2012/main" name="Office Theme" id="{62F939B6-93AF-4DB8-9C6B-D6C7DFDC589F}" vid="{4A3C46E8-61CC-4603-A589-7422A47A8E4A}"/>
+      <thm15:themeFamily xmlns:thm15="http://schemas.microsoft.com/office/thememl/2012/main" xmlns="" name="Office Theme" id="{62F939B6-93AF-4DB8-9C6B-D6C7DFDC589F}" vid="{4A3C46E8-61CC-4603-A589-7422A47A8E4A}"/>
     </a:ext>
   </a:extLst>
 </a:theme>
@@ -22316,7 +22375,7 @@
 </file>
 
 <file path=customXml/itemProps1.xml><?xml version="1.0" encoding="utf-8"?>
-<ds:datastoreItem xmlns:ds="http://schemas.openxmlformats.org/officeDocument/2006/customXml" ds:itemID="{AD004E2F-1431-421B-AE50-2815EA114345}">
+<ds:datastoreItem xmlns:ds="http://schemas.openxmlformats.org/officeDocument/2006/customXml" ds:itemID="{29EB75B6-E530-406A-A159-C3D94EBF8704}">
   <ds:schemaRefs>
     <ds:schemaRef ds:uri="http://schemas.openxmlformats.org/officeDocument/2006/bibliography"/>
   </ds:schemaRefs>

</xml_diff>

<commit_message>
Melhorias no Form Produtos
</commit_message>
<xml_diff>
--- a/Documentação/DER.docx
+++ b/Documentação/DER.docx
@@ -1,10 +1,10 @@
 
 <file path=word/document.xml><?xml version="1.0" encoding="utf-8"?>
-<w:document xmlns:wpc="http://schemas.microsoft.com/office/word/2010/wordprocessingCanvas" xmlns:cx="http://schemas.microsoft.com/office/drawing/2014/chartex" xmlns:cx1="http://schemas.microsoft.com/office/drawing/2015/9/8/chartex" xmlns:cx2="http://schemas.microsoft.com/office/drawing/2015/10/21/chartex" xmlns:cx3="http://schemas.microsoft.com/office/drawing/2016/5/9/chartex" xmlns:cx4="http://schemas.microsoft.com/office/drawing/2016/5/10/chartex" xmlns:cx5="http://schemas.microsoft.com/office/drawing/2016/5/11/chartex" xmlns:cx6="http://schemas.microsoft.com/office/drawing/2016/5/12/chartex" xmlns:cx7="http://schemas.microsoft.com/office/drawing/2016/5/13/chartex" xmlns:cx8="http://schemas.microsoft.com/office/drawing/2016/5/14/chartex" xmlns:mc="http://schemas.openxmlformats.org/markup-compatibility/2006" xmlns:o="urn:schemas-microsoft-com:office:office" xmlns:r="http://schemas.openxmlformats.org/officeDocument/2006/relationships" xmlns:m="http://schemas.openxmlformats.org/officeDocument/2006/math" xmlns:v="urn:schemas-microsoft-com:vml" xmlns:wp14="http://schemas.microsoft.com/office/word/2010/wordprocessingDrawing" xmlns:wp="http://schemas.openxmlformats.org/drawingml/2006/wordprocessingDrawing" xmlns:w10="urn:schemas-microsoft-com:office:word" xmlns:w="http://schemas.openxmlformats.org/wordprocessingml/2006/main" xmlns:w14="http://schemas.microsoft.com/office/word/2010/wordml" xmlns:w15="http://schemas.microsoft.com/office/word/2012/wordml" xmlns:w16se="http://schemas.microsoft.com/office/word/2015/wordml/symex" xmlns:wpg="http://schemas.microsoft.com/office/word/2010/wordprocessingGroup" xmlns:wpi="http://schemas.microsoft.com/office/word/2010/wordprocessingInk" xmlns:wne="http://schemas.microsoft.com/office/word/2006/wordml" xmlns:wps="http://schemas.microsoft.com/office/word/2010/wordprocessingShape" mc:Ignorable="w14 w15 w16se wp14">
+<w:document xmlns:wpc="http://schemas.microsoft.com/office/word/2010/wordprocessingCanvas" xmlns:mc="http://schemas.openxmlformats.org/markup-compatibility/2006" xmlns:o="urn:schemas-microsoft-com:office:office" xmlns:r="http://schemas.openxmlformats.org/officeDocument/2006/relationships" xmlns:m="http://schemas.openxmlformats.org/officeDocument/2006/math" xmlns:v="urn:schemas-microsoft-com:vml" xmlns:wp14="http://schemas.microsoft.com/office/word/2010/wordprocessingDrawing" xmlns:wp="http://schemas.openxmlformats.org/drawingml/2006/wordprocessingDrawing" xmlns:w10="urn:schemas-microsoft-com:office:word" xmlns:w="http://schemas.openxmlformats.org/wordprocessingml/2006/main" xmlns:w14="http://schemas.microsoft.com/office/word/2010/wordml" xmlns:wpg="http://schemas.microsoft.com/office/word/2010/wordprocessingGroup" xmlns:wpi="http://schemas.microsoft.com/office/word/2010/wordprocessingInk" xmlns:wne="http://schemas.microsoft.com/office/word/2006/wordml" xmlns:wps="http://schemas.microsoft.com/office/word/2010/wordprocessingShape" mc:Ignorable="w14 wp14">
   <w:body>
+    <w:bookmarkStart w:id="0" w:name="_Hlk478322837"/>
+    <w:bookmarkEnd w:id="0"/>
     <w:p>
-      <w:bookmarkStart w:id="0" w:name="_Hlk478322837"/>
-      <w:bookmarkEnd w:id="0"/>
       <w:r>
         <w:rPr>
           <w:noProof/>
@@ -13,7 +13,7 @@
         <mc:AlternateContent>
           <mc:Choice Requires="wps">
             <w:drawing>
-              <wp:anchor distT="0" distB="0" distL="114300" distR="114300" simplePos="0" relativeHeight="251731968" behindDoc="0" locked="0" layoutInCell="1" allowOverlap="1" wp14:anchorId="3080369A" wp14:editId="41BB7801">
+              <wp:anchor distT="0" distB="0" distL="114300" distR="114300" simplePos="0" relativeHeight="251704832" behindDoc="0" locked="0" layoutInCell="1" allowOverlap="1" wp14:anchorId="3080369A" wp14:editId="41BB7801">
                 <wp:simplePos x="0" y="0"/>
                 <wp:positionH relativeFrom="column">
                   <wp:posOffset>-890270</wp:posOffset>
@@ -108,7 +108,7 @@
               </wp:anchor>
             </w:drawing>
           </mc:Choice>
-          <mc:Fallback>
+          <mc:Fallback xmlns:w16se="http://schemas.microsoft.com/office/word/2015/wordml/symex" xmlns:w15="http://schemas.microsoft.com/office/word/2012/wordml" xmlns:cx8="http://schemas.microsoft.com/office/drawing/2016/5/14/chartex" xmlns:cx7="http://schemas.microsoft.com/office/drawing/2016/5/13/chartex" xmlns:cx6="http://schemas.microsoft.com/office/drawing/2016/5/12/chartex" xmlns:cx5="http://schemas.microsoft.com/office/drawing/2016/5/11/chartex" xmlns:cx4="http://schemas.microsoft.com/office/drawing/2016/5/10/chartex" xmlns:cx3="http://schemas.microsoft.com/office/drawing/2016/5/9/chartex" xmlns:cx2="http://schemas.microsoft.com/office/drawing/2015/10/21/chartex" xmlns:cx1="http://schemas.microsoft.com/office/drawing/2015/9/8/chartex" xmlns:cx="http://schemas.microsoft.com/office/drawing/2014/chartex">
             <w:pict>
               <v:shapetype w14:anchorId="3080369A" id="_x0000_t202" coordsize="21600,21600" o:spt="202" path="m,l,21600r21600,l21600,xe">
                 <v:stroke joinstyle="miter"/>
@@ -986,6 +986,8 @@
         </w:rPr>
       </w:pPr>
     </w:p>
+    <w:bookmarkStart w:id="1" w:name="_GoBack"/>
+    <w:bookmarkEnd w:id="1"/>
     <w:p>
       <w:r>
         <w:rPr>
@@ -996,7 +998,7 @@
         <mc:AlternateContent>
           <mc:Choice Requires="wps">
             <w:drawing>
-              <wp:anchor distT="0" distB="0" distL="114300" distR="114300" simplePos="0" relativeHeight="252424192" behindDoc="0" locked="0" layoutInCell="1" allowOverlap="1" wp14:anchorId="23B92D41" wp14:editId="1209E61E">
+              <wp:anchor distT="0" distB="0" distL="114300" distR="114300" simplePos="0" relativeHeight="251749888" behindDoc="0" locked="0" layoutInCell="1" allowOverlap="1" wp14:anchorId="23B92D41" wp14:editId="1209E61E">
                 <wp:simplePos x="0" y="0"/>
                 <wp:positionH relativeFrom="margin">
                   <wp:posOffset>1251986</wp:posOffset>
@@ -1056,7 +1058,7 @@
               </wp:anchor>
             </w:drawing>
           </mc:Choice>
-          <mc:Fallback>
+          <mc:Fallback xmlns:w16se="http://schemas.microsoft.com/office/word/2015/wordml/symex" xmlns:w15="http://schemas.microsoft.com/office/word/2012/wordml" xmlns:cx8="http://schemas.microsoft.com/office/drawing/2016/5/14/chartex" xmlns:cx7="http://schemas.microsoft.com/office/drawing/2016/5/13/chartex" xmlns:cx6="http://schemas.microsoft.com/office/drawing/2016/5/12/chartex" xmlns:cx5="http://schemas.microsoft.com/office/drawing/2016/5/11/chartex" xmlns:cx4="http://schemas.microsoft.com/office/drawing/2016/5/10/chartex" xmlns:cx3="http://schemas.microsoft.com/office/drawing/2016/5/9/chartex" xmlns:cx2="http://schemas.microsoft.com/office/drawing/2015/10/21/chartex" xmlns:cx1="http://schemas.microsoft.com/office/drawing/2015/9/8/chartex" xmlns:cx="http://schemas.microsoft.com/office/drawing/2014/chartex">
             <w:pict>
               <v:line w14:anchorId="5DA39B3A" id="Conexão reta 220" o:spid="_x0000_s1026" style="position:absolute;flip:x y;z-index:252424192;visibility:visible;mso-wrap-style:square;mso-width-percent:0;mso-height-percent:0;mso-wrap-distance-left:9pt;mso-wrap-distance-top:0;mso-wrap-distance-right:9pt;mso-wrap-distance-bottom:0;mso-position-horizontal:absolute;mso-position-horizontal-relative:margin;mso-position-vertical:absolute;mso-position-vertical-relative:text;mso-width-percent:0;mso-height-percent:0;mso-width-relative:margin;mso-height-relative:margin" from="98.6pt,378.85pt" to="106.5pt,409.2pt" o:gfxdata="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" strokecolor="#7f7f7f [1612]" strokeweight="1.75pt">
                 <v:stroke joinstyle="miter"/>
@@ -1074,7 +1076,7 @@
         <mc:AlternateContent>
           <mc:Choice Requires="wps">
             <w:drawing>
-              <wp:anchor distT="0" distB="0" distL="114300" distR="114300" simplePos="0" relativeHeight="252164096" behindDoc="0" locked="0" layoutInCell="1" allowOverlap="1" wp14:anchorId="6DAC96E2" wp14:editId="11255CFB">
+              <wp:anchor distT="0" distB="0" distL="114300" distR="114300" simplePos="0" relativeHeight="251748864" behindDoc="0" locked="0" layoutInCell="1" allowOverlap="1" wp14:anchorId="6DAC96E2" wp14:editId="11255CFB">
                 <wp:simplePos x="0" y="0"/>
                 <wp:positionH relativeFrom="margin">
                   <wp:posOffset>1167130</wp:posOffset>
@@ -1166,7 +1168,7 @@
               </wp:anchor>
             </w:drawing>
           </mc:Choice>
-          <mc:Fallback>
+          <mc:Fallback xmlns:w16se="http://schemas.microsoft.com/office/word/2015/wordml/symex" xmlns:w15="http://schemas.microsoft.com/office/word/2012/wordml" xmlns:cx8="http://schemas.microsoft.com/office/drawing/2016/5/14/chartex" xmlns:cx7="http://schemas.microsoft.com/office/drawing/2016/5/13/chartex" xmlns:cx6="http://schemas.microsoft.com/office/drawing/2016/5/12/chartex" xmlns:cx5="http://schemas.microsoft.com/office/drawing/2016/5/11/chartex" xmlns:cx4="http://schemas.microsoft.com/office/drawing/2016/5/10/chartex" xmlns:cx3="http://schemas.microsoft.com/office/drawing/2016/5/9/chartex" xmlns:cx2="http://schemas.microsoft.com/office/drawing/2015/10/21/chartex" xmlns:cx1="http://schemas.microsoft.com/office/drawing/2015/9/8/chartex" xmlns:cx="http://schemas.microsoft.com/office/drawing/2014/chartex">
             <w:pict>
               <v:oval w14:anchorId="6DAC96E2" id="Oval 219" o:spid="_x0000_s1027" style="position:absolute;margin-left:91.9pt;margin-top:408.45pt;width:41.25pt;height:15.8pt;z-index:252164096;visibility:visible;mso-wrap-style:square;mso-width-percent:0;mso-height-percent:0;mso-wrap-distance-left:9pt;mso-wrap-distance-top:0;mso-wrap-distance-right:9pt;mso-wrap-distance-bottom:0;mso-position-horizontal:absolute;mso-position-horizontal-relative:margin;mso-position-vertical:absolute;mso-position-vertical-relative:text;mso-width-percent:0;mso-height-percent:0;mso-width-relative:margin;mso-height-relative:margin;v-text-anchor:middle" o:gfxdata="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" fillcolor="white [3212]" strokecolor="black [3213]">
                 <v:stroke joinstyle="miter"/>
@@ -1208,7 +1210,7 @@
         <mc:AlternateContent>
           <mc:Choice Requires="wps">
             <w:drawing>
-              <wp:anchor distT="0" distB="0" distL="114300" distR="114300" simplePos="0" relativeHeight="252163072" behindDoc="0" locked="0" layoutInCell="1" allowOverlap="1" wp14:anchorId="7EAF42F2" wp14:editId="24A84BAE">
+              <wp:anchor distT="0" distB="0" distL="114300" distR="114300" simplePos="0" relativeHeight="251747840" behindDoc="0" locked="0" layoutInCell="1" allowOverlap="1" wp14:anchorId="7EAF42F2" wp14:editId="24A84BAE">
                 <wp:simplePos x="0" y="0"/>
                 <wp:positionH relativeFrom="margin">
                   <wp:posOffset>7406006</wp:posOffset>
@@ -1268,7 +1270,7 @@
               </wp:anchor>
             </w:drawing>
           </mc:Choice>
-          <mc:Fallback>
+          <mc:Fallback xmlns:w16se="http://schemas.microsoft.com/office/word/2015/wordml/symex" xmlns:w15="http://schemas.microsoft.com/office/word/2012/wordml" xmlns:cx8="http://schemas.microsoft.com/office/drawing/2016/5/14/chartex" xmlns:cx7="http://schemas.microsoft.com/office/drawing/2016/5/13/chartex" xmlns:cx6="http://schemas.microsoft.com/office/drawing/2016/5/12/chartex" xmlns:cx5="http://schemas.microsoft.com/office/drawing/2016/5/11/chartex" xmlns:cx4="http://schemas.microsoft.com/office/drawing/2016/5/10/chartex" xmlns:cx3="http://schemas.microsoft.com/office/drawing/2016/5/9/chartex" xmlns:cx2="http://schemas.microsoft.com/office/drawing/2015/10/21/chartex" xmlns:cx1="http://schemas.microsoft.com/office/drawing/2015/9/8/chartex" xmlns:cx="http://schemas.microsoft.com/office/drawing/2014/chartex">
             <w:pict>
               <v:line w14:anchorId="3DDD5EAE" id="Conexão reta 218" o:spid="_x0000_s1026" style="position:absolute;z-index:252163072;visibility:visible;mso-wrap-style:square;mso-width-percent:0;mso-height-percent:0;mso-wrap-distance-left:9pt;mso-wrap-distance-top:0;mso-wrap-distance-right:9pt;mso-wrap-distance-bottom:0;mso-position-horizontal:absolute;mso-position-horizontal-relative:margin;mso-position-vertical:absolute;mso-position-vertical-relative:text;mso-width-percent:0;mso-height-percent:0;mso-width-relative:margin;mso-height-relative:margin" from="583.15pt,289.2pt" to="598.15pt,311.7pt" o:gfxdata="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" strokecolor="#7f7f7f [1612]" strokeweight="1.75pt">
                 <v:stroke joinstyle="miter"/>
@@ -1286,7 +1288,7 @@
         <mc:AlternateContent>
           <mc:Choice Requires="wps">
             <w:drawing>
-              <wp:anchor distT="0" distB="0" distL="114300" distR="114300" simplePos="0" relativeHeight="252161024" behindDoc="0" locked="0" layoutInCell="1" allowOverlap="1" wp14:anchorId="0BA15EAD" wp14:editId="48B9C486">
+              <wp:anchor distT="0" distB="0" distL="114300" distR="114300" simplePos="0" relativeHeight="251746816" behindDoc="0" locked="0" layoutInCell="1" allowOverlap="1" wp14:anchorId="0BA15EAD" wp14:editId="48B9C486">
                 <wp:simplePos x="0" y="0"/>
                 <wp:positionH relativeFrom="margin">
                   <wp:posOffset>7320280</wp:posOffset>
@@ -1378,7 +1380,7 @@
               </wp:anchor>
             </w:drawing>
           </mc:Choice>
-          <mc:Fallback>
+          <mc:Fallback xmlns:w16se="http://schemas.microsoft.com/office/word/2015/wordml/symex" xmlns:w15="http://schemas.microsoft.com/office/word/2012/wordml" xmlns:cx8="http://schemas.microsoft.com/office/drawing/2016/5/14/chartex" xmlns:cx7="http://schemas.microsoft.com/office/drawing/2016/5/13/chartex" xmlns:cx6="http://schemas.microsoft.com/office/drawing/2016/5/12/chartex" xmlns:cx5="http://schemas.microsoft.com/office/drawing/2016/5/11/chartex" xmlns:cx4="http://schemas.microsoft.com/office/drawing/2016/5/10/chartex" xmlns:cx3="http://schemas.microsoft.com/office/drawing/2016/5/9/chartex" xmlns:cx2="http://schemas.microsoft.com/office/drawing/2015/10/21/chartex" xmlns:cx1="http://schemas.microsoft.com/office/drawing/2015/9/8/chartex" xmlns:cx="http://schemas.microsoft.com/office/drawing/2014/chartex">
             <w:pict>
               <v:oval w14:anchorId="0BA15EAD" id="Oval 77" o:spid="_x0000_s1028" style="position:absolute;margin-left:576.4pt;margin-top:310.95pt;width:41.25pt;height:15.8pt;z-index:252161024;visibility:visible;mso-wrap-style:square;mso-width-percent:0;mso-height-percent:0;mso-wrap-distance-left:9pt;mso-wrap-distance-top:0;mso-wrap-distance-right:9pt;mso-wrap-distance-bottom:0;mso-position-horizontal:absolute;mso-position-horizontal-relative:margin;mso-position-vertical:absolute;mso-position-vertical-relative:text;mso-width-percent:0;mso-height-percent:0;mso-width-relative:margin;mso-height-relative:margin;v-text-anchor:middle" o:gfxdata="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" fillcolor="white [3212]" strokecolor="black [3213]">
                 <v:stroke joinstyle="miter"/>
@@ -1420,7 +1422,7 @@
         <mc:AlternateContent>
           <mc:Choice Requires="wps">
             <w:drawing>
-              <wp:anchor distT="0" distB="0" distL="114300" distR="114300" simplePos="0" relativeHeight="251385856" behindDoc="0" locked="0" layoutInCell="1" allowOverlap="1" wp14:anchorId="7040F031" wp14:editId="064B798C">
+              <wp:anchor distT="0" distB="0" distL="114300" distR="114300" simplePos="0" relativeHeight="251620864" behindDoc="0" locked="0" layoutInCell="1" allowOverlap="1" wp14:anchorId="7040F031" wp14:editId="064B798C">
                 <wp:simplePos x="0" y="0"/>
                 <wp:positionH relativeFrom="margin">
                   <wp:posOffset>7650486</wp:posOffset>
@@ -1480,7 +1482,7 @@
               </wp:anchor>
             </w:drawing>
           </mc:Choice>
-          <mc:Fallback>
+          <mc:Fallback xmlns:w16se="http://schemas.microsoft.com/office/word/2015/wordml/symex" xmlns:w15="http://schemas.microsoft.com/office/word/2012/wordml" xmlns:cx8="http://schemas.microsoft.com/office/drawing/2016/5/14/chartex" xmlns:cx7="http://schemas.microsoft.com/office/drawing/2016/5/13/chartex" xmlns:cx6="http://schemas.microsoft.com/office/drawing/2016/5/12/chartex" xmlns:cx5="http://schemas.microsoft.com/office/drawing/2016/5/11/chartex" xmlns:cx4="http://schemas.microsoft.com/office/drawing/2016/5/10/chartex" xmlns:cx3="http://schemas.microsoft.com/office/drawing/2016/5/9/chartex" xmlns:cx2="http://schemas.microsoft.com/office/drawing/2015/10/21/chartex" xmlns:cx1="http://schemas.microsoft.com/office/drawing/2015/9/8/chartex" xmlns:cx="http://schemas.microsoft.com/office/drawing/2014/chartex">
             <w:pict>
               <v:line w14:anchorId="694CFBF9" id="Conexão reta 140" o:spid="_x0000_s1026" style="position:absolute;z-index:251385856;visibility:visible;mso-wrap-style:square;mso-width-percent:0;mso-height-percent:0;mso-wrap-distance-left:9pt;mso-wrap-distance-top:0;mso-wrap-distance-right:9pt;mso-wrap-distance-bottom:0;mso-position-horizontal:absolute;mso-position-horizontal-relative:margin;mso-position-vertical:absolute;mso-position-vertical-relative:text;mso-width-percent:0;mso-height-percent:0;mso-width-relative:margin;mso-height-relative:margin" from="602.4pt,289.2pt" to="618.4pt,300.45pt" o:gfxdata="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" strokecolor="#7f7f7f [1612]" strokeweight="1.75pt">
                 <v:stroke joinstyle="miter"/>
@@ -1498,7 +1500,7 @@
         <mc:AlternateContent>
           <mc:Choice Requires="wps">
             <w:drawing>
-              <wp:anchor distT="0" distB="0" distL="114300" distR="114300" simplePos="0" relativeHeight="251364352" behindDoc="0" locked="0" layoutInCell="1" allowOverlap="1" wp14:anchorId="18829926" wp14:editId="6539FD80">
+              <wp:anchor distT="0" distB="0" distL="114300" distR="114300" simplePos="0" relativeHeight="251617792" behindDoc="0" locked="0" layoutInCell="1" allowOverlap="1" wp14:anchorId="18829926" wp14:editId="6539FD80">
                 <wp:simplePos x="0" y="0"/>
                 <wp:positionH relativeFrom="margin">
                   <wp:posOffset>7830820</wp:posOffset>
@@ -1590,7 +1592,7 @@
               </wp:anchor>
             </w:drawing>
           </mc:Choice>
-          <mc:Fallback>
+          <mc:Fallback xmlns:w16se="http://schemas.microsoft.com/office/word/2015/wordml/symex" xmlns:w15="http://schemas.microsoft.com/office/word/2012/wordml" xmlns:cx8="http://schemas.microsoft.com/office/drawing/2016/5/14/chartex" xmlns:cx7="http://schemas.microsoft.com/office/drawing/2016/5/13/chartex" xmlns:cx6="http://schemas.microsoft.com/office/drawing/2016/5/12/chartex" xmlns:cx5="http://schemas.microsoft.com/office/drawing/2016/5/11/chartex" xmlns:cx4="http://schemas.microsoft.com/office/drawing/2016/5/10/chartex" xmlns:cx3="http://schemas.microsoft.com/office/drawing/2016/5/9/chartex" xmlns:cx2="http://schemas.microsoft.com/office/drawing/2015/10/21/chartex" xmlns:cx1="http://schemas.microsoft.com/office/drawing/2015/9/8/chartex" xmlns:cx="http://schemas.microsoft.com/office/drawing/2014/chartex">
             <w:pict>
               <v:oval w14:anchorId="18829926" id="Oval 137" o:spid="_x0000_s1029" style="position:absolute;margin-left:616.6pt;margin-top:293.5pt;width:32.25pt;height:15pt;z-index:251364352;visibility:visible;mso-wrap-style:square;mso-width-percent:0;mso-height-percent:0;mso-wrap-distance-left:9pt;mso-wrap-distance-top:0;mso-wrap-distance-right:9pt;mso-wrap-distance-bottom:0;mso-position-horizontal:absolute;mso-position-horizontal-relative:margin;mso-position-vertical:absolute;mso-position-vertical-relative:text;mso-width-percent:0;mso-height-percent:0;mso-width-relative:margin;mso-height-relative:margin;v-text-anchor:middle" o:gfxdata="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" fillcolor="white [3212]" strokecolor="black [3213]">
                 <v:stroke joinstyle="miter"/>
@@ -1632,7 +1634,7 @@
         <mc:AlternateContent>
           <mc:Choice Requires="wps">
             <w:drawing>
-              <wp:anchor distT="0" distB="0" distL="114300" distR="114300" simplePos="0" relativeHeight="251404288" behindDoc="0" locked="0" layoutInCell="1" allowOverlap="1" wp14:anchorId="4F086DD9" wp14:editId="116AF5BA">
+              <wp:anchor distT="0" distB="0" distL="114300" distR="114300" simplePos="0" relativeHeight="251622912" behindDoc="0" locked="0" layoutInCell="1" allowOverlap="1" wp14:anchorId="4F086DD9" wp14:editId="116AF5BA">
                 <wp:simplePos x="0" y="0"/>
                 <wp:positionH relativeFrom="margin">
                   <wp:posOffset>7710804</wp:posOffset>
@@ -1692,7 +1694,7 @@
               </wp:anchor>
             </w:drawing>
           </mc:Choice>
-          <mc:Fallback>
+          <mc:Fallback xmlns:w16se="http://schemas.microsoft.com/office/word/2015/wordml/symex" xmlns:w15="http://schemas.microsoft.com/office/word/2012/wordml" xmlns:cx8="http://schemas.microsoft.com/office/drawing/2016/5/14/chartex" xmlns:cx7="http://schemas.microsoft.com/office/drawing/2016/5/13/chartex" xmlns:cx6="http://schemas.microsoft.com/office/drawing/2016/5/12/chartex" xmlns:cx5="http://schemas.microsoft.com/office/drawing/2016/5/11/chartex" xmlns:cx4="http://schemas.microsoft.com/office/drawing/2016/5/10/chartex" xmlns:cx3="http://schemas.microsoft.com/office/drawing/2016/5/9/chartex" xmlns:cx2="http://schemas.microsoft.com/office/drawing/2015/10/21/chartex" xmlns:cx1="http://schemas.microsoft.com/office/drawing/2015/9/8/chartex" xmlns:cx="http://schemas.microsoft.com/office/drawing/2014/chartex">
             <w:pict>
               <v:line w14:anchorId="42377BDB" id="Conexão reta 142" o:spid="_x0000_s1026" style="position:absolute;flip:x y;z-index:251404288;visibility:visible;mso-wrap-style:square;mso-width-percent:0;mso-height-percent:0;mso-wrap-distance-left:9pt;mso-wrap-distance-top:0;mso-wrap-distance-right:9pt;mso-wrap-distance-bottom:0;mso-position-horizontal:absolute;mso-position-horizontal-relative:margin;mso-position-vertical:absolute;mso-position-vertical-relative:text;mso-width-percent:0;mso-height-percent:0;mso-width-relative:margin;mso-height-relative:margin" from="607.15pt,283.2pt" to="633.2pt,283.2pt" o:gfxdata="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" strokecolor="#7f7f7f [1612]" strokeweight="1.75pt">
                 <v:stroke joinstyle="miter"/>
@@ -1710,7 +1712,7 @@
         <mc:AlternateContent>
           <mc:Choice Requires="wps">
             <w:drawing>
-              <wp:anchor distT="0" distB="0" distL="114300" distR="114300" simplePos="0" relativeHeight="251395072" behindDoc="0" locked="0" layoutInCell="1" allowOverlap="1" wp14:anchorId="4F619685" wp14:editId="6DD83DC3">
+              <wp:anchor distT="0" distB="0" distL="114300" distR="114300" simplePos="0" relativeHeight="251621888" behindDoc="0" locked="0" layoutInCell="1" allowOverlap="1" wp14:anchorId="4F619685" wp14:editId="6DD83DC3">
                 <wp:simplePos x="0" y="0"/>
                 <wp:positionH relativeFrom="margin">
                   <wp:posOffset>8014335</wp:posOffset>
@@ -1802,7 +1804,7 @@
               </wp:anchor>
             </w:drawing>
           </mc:Choice>
-          <mc:Fallback>
+          <mc:Fallback xmlns:w16se="http://schemas.microsoft.com/office/word/2015/wordml/symex" xmlns:w15="http://schemas.microsoft.com/office/word/2012/wordml" xmlns:cx8="http://schemas.microsoft.com/office/drawing/2016/5/14/chartex" xmlns:cx7="http://schemas.microsoft.com/office/drawing/2016/5/13/chartex" xmlns:cx6="http://schemas.microsoft.com/office/drawing/2016/5/12/chartex" xmlns:cx5="http://schemas.microsoft.com/office/drawing/2016/5/11/chartex" xmlns:cx4="http://schemas.microsoft.com/office/drawing/2016/5/10/chartex" xmlns:cx3="http://schemas.microsoft.com/office/drawing/2016/5/9/chartex" xmlns:cx2="http://schemas.microsoft.com/office/drawing/2015/10/21/chartex" xmlns:cx1="http://schemas.microsoft.com/office/drawing/2015/9/8/chartex" xmlns:cx="http://schemas.microsoft.com/office/drawing/2014/chartex">
             <w:pict>
               <v:oval w14:anchorId="4F619685" id="Oval 141" o:spid="_x0000_s1030" style="position:absolute;margin-left:631.05pt;margin-top:274.95pt;width:35.25pt;height:15.45pt;z-index:251395072;visibility:visible;mso-wrap-style:square;mso-width-percent:0;mso-height-percent:0;mso-wrap-distance-left:9pt;mso-wrap-distance-top:0;mso-wrap-distance-right:9pt;mso-wrap-distance-bottom:0;mso-position-horizontal:absolute;mso-position-horizontal-relative:margin;mso-position-vertical:absolute;mso-position-vertical-relative:text;mso-width-percent:0;mso-height-percent:0;mso-width-relative:margin;mso-height-relative:margin;v-text-anchor:middle" o:gfxdata="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" fillcolor="white [3212]" strokecolor="black [3213]">
                 <v:stroke joinstyle="miter"/>
@@ -1844,7 +1846,7 @@
         <mc:AlternateContent>
           <mc:Choice Requires="wps">
             <w:drawing>
-              <wp:anchor distT="0" distB="0" distL="114300" distR="114300" simplePos="0" relativeHeight="251577344" behindDoc="0" locked="0" layoutInCell="1" allowOverlap="1" wp14:anchorId="47FB2762" wp14:editId="0922AA54">
+              <wp:anchor distT="0" distB="0" distL="114300" distR="114300" simplePos="0" relativeHeight="251653632" behindDoc="0" locked="0" layoutInCell="1" allowOverlap="1" wp14:anchorId="47FB2762" wp14:editId="0922AA54">
                 <wp:simplePos x="0" y="0"/>
                 <wp:positionH relativeFrom="margin">
                   <wp:posOffset>7936230</wp:posOffset>
@@ -1925,7 +1927,7 @@
               </wp:anchor>
             </w:drawing>
           </mc:Choice>
-          <mc:Fallback>
+          <mc:Fallback xmlns:w16se="http://schemas.microsoft.com/office/word/2015/wordml/symex" xmlns:w15="http://schemas.microsoft.com/office/word/2012/wordml" xmlns:cx8="http://schemas.microsoft.com/office/drawing/2016/5/14/chartex" xmlns:cx7="http://schemas.microsoft.com/office/drawing/2016/5/13/chartex" xmlns:cx6="http://schemas.microsoft.com/office/drawing/2016/5/12/chartex" xmlns:cx5="http://schemas.microsoft.com/office/drawing/2016/5/11/chartex" xmlns:cx4="http://schemas.microsoft.com/office/drawing/2016/5/10/chartex" xmlns:cx3="http://schemas.microsoft.com/office/drawing/2016/5/9/chartex" xmlns:cx2="http://schemas.microsoft.com/office/drawing/2015/10/21/chartex" xmlns:cx1="http://schemas.microsoft.com/office/drawing/2015/9/8/chartex" xmlns:cx="http://schemas.microsoft.com/office/drawing/2014/chartex">
             <w:pict>
               <v:oval w14:anchorId="47FB2762" id="Oval 85" o:spid="_x0000_s1031" style="position:absolute;margin-left:624.9pt;margin-top:258.4pt;width:30.75pt;height:15pt;z-index:251577344;visibility:visible;mso-wrap-style:square;mso-width-percent:0;mso-height-percent:0;mso-wrap-distance-left:9pt;mso-wrap-distance-top:0;mso-wrap-distance-right:9pt;mso-wrap-distance-bottom:0;mso-position-horizontal:absolute;mso-position-horizontal-relative:margin;mso-position-vertical:absolute;mso-position-vertical-relative:text;mso-width-percent:0;mso-height-percent:0;mso-width-relative:margin;mso-height-relative:margin;v-text-anchor:middle" o:gfxdata="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" fillcolor="window" strokecolor="windowText">
                 <v:stroke joinstyle="miter"/>
@@ -1969,7 +1971,7 @@
         <mc:AlternateContent>
           <mc:Choice Requires="wps">
             <w:drawing>
-              <wp:anchor distT="0" distB="0" distL="114300" distR="114300" simplePos="0" relativeHeight="251589632" behindDoc="0" locked="0" layoutInCell="1" allowOverlap="1" wp14:anchorId="7B2D9945" wp14:editId="1F5DE5AD">
+              <wp:anchor distT="0" distB="0" distL="114300" distR="114300" simplePos="0" relativeHeight="251654656" behindDoc="0" locked="0" layoutInCell="1" allowOverlap="1" wp14:anchorId="7B2D9945" wp14:editId="1F5DE5AD">
                 <wp:simplePos x="0" y="0"/>
                 <wp:positionH relativeFrom="margin">
                   <wp:posOffset>7710804</wp:posOffset>
@@ -2029,7 +2031,7 @@
               </wp:anchor>
             </w:drawing>
           </mc:Choice>
-          <mc:Fallback>
+          <mc:Fallback xmlns:w16se="http://schemas.microsoft.com/office/word/2015/wordml/symex" xmlns:w15="http://schemas.microsoft.com/office/word/2012/wordml" xmlns:cx8="http://schemas.microsoft.com/office/drawing/2016/5/14/chartex" xmlns:cx7="http://schemas.microsoft.com/office/drawing/2016/5/13/chartex" xmlns:cx6="http://schemas.microsoft.com/office/drawing/2016/5/12/chartex" xmlns:cx5="http://schemas.microsoft.com/office/drawing/2016/5/11/chartex" xmlns:cx4="http://schemas.microsoft.com/office/drawing/2016/5/10/chartex" xmlns:cx3="http://schemas.microsoft.com/office/drawing/2016/5/9/chartex" xmlns:cx2="http://schemas.microsoft.com/office/drawing/2015/10/21/chartex" xmlns:cx1="http://schemas.microsoft.com/office/drawing/2015/9/8/chartex" xmlns:cx="http://schemas.microsoft.com/office/drawing/2014/chartex">
             <w:pict>
               <v:line w14:anchorId="30D0AA5D" id="Conexão reta 142" o:spid="_x0000_s1026" style="position:absolute;flip:x;z-index:251589632;visibility:visible;mso-wrap-style:square;mso-width-percent:0;mso-height-percent:0;mso-wrap-distance-left:9pt;mso-wrap-distance-top:0;mso-wrap-distance-right:9pt;mso-wrap-distance-bottom:0;mso-position-horizontal:absolute;mso-position-horizontal-relative:margin;mso-position-vertical:absolute;mso-position-vertical-relative:text;mso-width-percent:0;mso-height-percent:0;mso-width-relative:margin;mso-height-relative:margin" from="607.15pt,268.2pt" to="625.9pt,274.45pt" o:gfxdata="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" strokecolor="#7f7f7f [1612]" strokeweight="1.75pt">
                 <v:stroke joinstyle="miter"/>
@@ -2047,7 +2049,7 @@
         <mc:AlternateContent>
           <mc:Choice Requires="wps">
             <w:drawing>
-              <wp:anchor distT="0" distB="0" distL="114300" distR="114300" simplePos="0" relativeHeight="251878400" behindDoc="0" locked="0" layoutInCell="1" allowOverlap="1" wp14:anchorId="197A650A" wp14:editId="0782F6FF">
+              <wp:anchor distT="0" distB="0" distL="114300" distR="114300" simplePos="0" relativeHeight="251724288" behindDoc="0" locked="0" layoutInCell="1" allowOverlap="1" wp14:anchorId="197A650A" wp14:editId="0782F6FF">
                 <wp:simplePos x="0" y="0"/>
                 <wp:positionH relativeFrom="margin">
                   <wp:posOffset>3858100</wp:posOffset>
@@ -2128,7 +2130,7 @@
               </wp:anchor>
             </w:drawing>
           </mc:Choice>
-          <mc:Fallback>
+          <mc:Fallback xmlns:w16se="http://schemas.microsoft.com/office/word/2015/wordml/symex" xmlns:w15="http://schemas.microsoft.com/office/word/2012/wordml" xmlns:cx8="http://schemas.microsoft.com/office/drawing/2016/5/14/chartex" xmlns:cx7="http://schemas.microsoft.com/office/drawing/2016/5/13/chartex" xmlns:cx6="http://schemas.microsoft.com/office/drawing/2016/5/12/chartex" xmlns:cx5="http://schemas.microsoft.com/office/drawing/2016/5/11/chartex" xmlns:cx4="http://schemas.microsoft.com/office/drawing/2016/5/10/chartex" xmlns:cx3="http://schemas.microsoft.com/office/drawing/2016/5/9/chartex" xmlns:cx2="http://schemas.microsoft.com/office/drawing/2015/10/21/chartex" xmlns:cx1="http://schemas.microsoft.com/office/drawing/2015/9/8/chartex" xmlns:cx="http://schemas.microsoft.com/office/drawing/2014/chartex">
             <w:pict>
               <v:oval w14:anchorId="197A650A" id="Oval 75" o:spid="_x0000_s1032" style="position:absolute;margin-left:303.8pt;margin-top:214.8pt;width:48.25pt;height:26.25pt;z-index:251878400;visibility:visible;mso-wrap-style:square;mso-width-percent:0;mso-height-percent:0;mso-wrap-distance-left:9pt;mso-wrap-distance-top:0;mso-wrap-distance-right:9pt;mso-wrap-distance-bottom:0;mso-position-horizontal:absolute;mso-position-horizontal-relative:margin;mso-position-vertical:absolute;mso-position-vertical-relative:text;mso-width-percent:0;mso-height-percent:0;mso-width-relative:margin;mso-height-relative:margin;v-text-anchor:middle" o:gfxdata="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" fillcolor="window" strokecolor="windowText">
                 <v:stroke joinstyle="miter"/>
@@ -2172,7 +2174,7 @@
         <mc:AlternateContent>
           <mc:Choice Requires="wps">
             <w:drawing>
-              <wp:anchor distT="0" distB="0" distL="114300" distR="114300" simplePos="0" relativeHeight="252131328" behindDoc="0" locked="0" layoutInCell="1" allowOverlap="1" wp14:anchorId="30F29CD0" wp14:editId="6676A4F6">
+              <wp:anchor distT="0" distB="0" distL="114300" distR="114300" simplePos="0" relativeHeight="251743744" behindDoc="0" locked="0" layoutInCell="1" allowOverlap="1" wp14:anchorId="30F29CD0" wp14:editId="6676A4F6">
                 <wp:simplePos x="0" y="0"/>
                 <wp:positionH relativeFrom="margin">
                   <wp:posOffset>4865370</wp:posOffset>
@@ -2232,7 +2234,7 @@
               </wp:anchor>
             </w:drawing>
           </mc:Choice>
-          <mc:Fallback>
+          <mc:Fallback xmlns:w16se="http://schemas.microsoft.com/office/word/2015/wordml/symex" xmlns:w15="http://schemas.microsoft.com/office/word/2012/wordml" xmlns:cx8="http://schemas.microsoft.com/office/drawing/2016/5/14/chartex" xmlns:cx7="http://schemas.microsoft.com/office/drawing/2016/5/13/chartex" xmlns:cx6="http://schemas.microsoft.com/office/drawing/2016/5/12/chartex" xmlns:cx5="http://schemas.microsoft.com/office/drawing/2016/5/11/chartex" xmlns:cx4="http://schemas.microsoft.com/office/drawing/2016/5/10/chartex" xmlns:cx3="http://schemas.microsoft.com/office/drawing/2016/5/9/chartex" xmlns:cx2="http://schemas.microsoft.com/office/drawing/2015/10/21/chartex" xmlns:cx1="http://schemas.microsoft.com/office/drawing/2015/9/8/chartex" xmlns:cx="http://schemas.microsoft.com/office/drawing/2014/chartex">
             <w:pict>
               <v:line w14:anchorId="60524F10" id="Conexão reta 216" o:spid="_x0000_s1026" style="position:absolute;flip:y;z-index:252131328;visibility:visible;mso-wrap-style:square;mso-width-percent:0;mso-height-percent:0;mso-wrap-distance-left:9pt;mso-wrap-distance-top:0;mso-wrap-distance-right:9pt;mso-wrap-distance-bottom:0;mso-position-horizontal:absolute;mso-position-horizontal-relative:margin;mso-position-vertical:absolute;mso-position-vertical-relative:text;mso-width-percent:0;mso-height-percent:0;mso-width-relative:margin;mso-height-relative:margin" from="383.1pt,210.35pt" to="388.2pt,222.35pt" o:gfxdata="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" strokecolor="#7f7f7f [1612]" strokeweight="1.75pt">
                 <v:stroke joinstyle="miter"/>
@@ -2250,7 +2252,7 @@
         <mc:AlternateContent>
           <mc:Choice Requires="wps">
             <w:drawing>
-              <wp:anchor distT="0" distB="0" distL="114300" distR="114300" simplePos="0" relativeHeight="252144640" behindDoc="0" locked="0" layoutInCell="1" allowOverlap="1" wp14:anchorId="472F37E5" wp14:editId="79802906">
+              <wp:anchor distT="0" distB="0" distL="114300" distR="114300" simplePos="0" relativeHeight="251744768" behindDoc="0" locked="0" layoutInCell="1" allowOverlap="1" wp14:anchorId="472F37E5" wp14:editId="79802906">
                 <wp:simplePos x="0" y="0"/>
                 <wp:positionH relativeFrom="margin">
                   <wp:posOffset>4611021</wp:posOffset>
@@ -2329,7 +2331,7 @@
               </wp:anchor>
             </w:drawing>
           </mc:Choice>
-          <mc:Fallback>
+          <mc:Fallback xmlns:w16se="http://schemas.microsoft.com/office/word/2015/wordml/symex" xmlns:w15="http://schemas.microsoft.com/office/word/2012/wordml" xmlns:cx8="http://schemas.microsoft.com/office/drawing/2016/5/14/chartex" xmlns:cx7="http://schemas.microsoft.com/office/drawing/2016/5/13/chartex" xmlns:cx6="http://schemas.microsoft.com/office/drawing/2016/5/12/chartex" xmlns:cx5="http://schemas.microsoft.com/office/drawing/2016/5/11/chartex" xmlns:cx4="http://schemas.microsoft.com/office/drawing/2016/5/10/chartex" xmlns:cx3="http://schemas.microsoft.com/office/drawing/2016/5/9/chartex" xmlns:cx2="http://schemas.microsoft.com/office/drawing/2015/10/21/chartex" xmlns:cx1="http://schemas.microsoft.com/office/drawing/2015/9/8/chartex" xmlns:cx="http://schemas.microsoft.com/office/drawing/2014/chartex">
             <w:pict>
               <v:oval w14:anchorId="472F37E5" id="Oval 217" o:spid="_x0000_s1033" style="position:absolute;margin-left:363.05pt;margin-top:222.35pt;width:36.3pt;height:14.7pt;z-index:252144640;visibility:visible;mso-wrap-style:square;mso-width-percent:0;mso-height-percent:0;mso-wrap-distance-left:9pt;mso-wrap-distance-top:0;mso-wrap-distance-right:9pt;mso-wrap-distance-bottom:0;mso-position-horizontal:absolute;mso-position-horizontal-relative:margin;mso-position-vertical:absolute;mso-position-vertical-relative:text;mso-width-percent:0;mso-height-percent:0;mso-width-relative:margin;mso-height-relative:margin;v-text-anchor:middle" o:gfxdata="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" fillcolor="window" strokecolor="windowText">
                 <v:stroke joinstyle="miter"/>
@@ -2371,7 +2373,7 @@
         <mc:AlternateContent>
           <mc:Choice Requires="wps">
             <w:drawing>
-              <wp:anchor distT="0" distB="0" distL="114300" distR="114300" simplePos="0" relativeHeight="252091392" behindDoc="0" locked="0" layoutInCell="1" allowOverlap="1" wp14:anchorId="30F29CD0" wp14:editId="6676A4F6">
+              <wp:anchor distT="0" distB="0" distL="114300" distR="114300" simplePos="0" relativeHeight="251740672" behindDoc="0" locked="0" layoutInCell="1" allowOverlap="1" wp14:anchorId="30F29CD0" wp14:editId="6676A4F6">
                 <wp:simplePos x="0" y="0"/>
                 <wp:positionH relativeFrom="margin">
                   <wp:posOffset>3516455</wp:posOffset>
@@ -2431,7 +2433,7 @@
               </wp:anchor>
             </w:drawing>
           </mc:Choice>
-          <mc:Fallback>
+          <mc:Fallback xmlns:w16se="http://schemas.microsoft.com/office/word/2015/wordml/symex" xmlns:w15="http://schemas.microsoft.com/office/word/2012/wordml" xmlns:cx8="http://schemas.microsoft.com/office/drawing/2016/5/14/chartex" xmlns:cx7="http://schemas.microsoft.com/office/drawing/2016/5/13/chartex" xmlns:cx6="http://schemas.microsoft.com/office/drawing/2016/5/12/chartex" xmlns:cx5="http://schemas.microsoft.com/office/drawing/2016/5/11/chartex" xmlns:cx4="http://schemas.microsoft.com/office/drawing/2016/5/10/chartex" xmlns:cx3="http://schemas.microsoft.com/office/drawing/2016/5/9/chartex" xmlns:cx2="http://schemas.microsoft.com/office/drawing/2015/10/21/chartex" xmlns:cx1="http://schemas.microsoft.com/office/drawing/2015/9/8/chartex" xmlns:cx="http://schemas.microsoft.com/office/drawing/2014/chartex">
             <w:pict>
               <v:line w14:anchorId="35E23F12" id="Conexão reta 214" o:spid="_x0000_s1026" style="position:absolute;flip:x y;z-index:252091392;visibility:visible;mso-wrap-style:square;mso-width-percent:0;mso-height-percent:0;mso-wrap-distance-left:9pt;mso-wrap-distance-top:0;mso-wrap-distance-right:9pt;mso-wrap-distance-bottom:0;mso-position-horizontal:absolute;mso-position-horizontal-relative:margin;mso-position-vertical:absolute;mso-position-vertical-relative:text;mso-width-percent:0;mso-height-percent:0;mso-width-relative:margin;mso-height-relative:margin" from="276.9pt,173.3pt" to="289.15pt,182.7pt" o:gfxdata="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" strokecolor="#7f7f7f [1612]" strokeweight="1.75pt">
                 <v:stroke joinstyle="miter"/>
@@ -2449,7 +2451,7 @@
         <mc:AlternateContent>
           <mc:Choice Requires="wps">
             <w:drawing>
-              <wp:anchor distT="0" distB="0" distL="114300" distR="114300" simplePos="0" relativeHeight="252104704" behindDoc="0" locked="0" layoutInCell="1" allowOverlap="1" wp14:anchorId="472F37E5" wp14:editId="79802906">
+              <wp:anchor distT="0" distB="0" distL="114300" distR="114300" simplePos="0" relativeHeight="251741696" behindDoc="0" locked="0" layoutInCell="1" allowOverlap="1" wp14:anchorId="472F37E5" wp14:editId="79802906">
                 <wp:simplePos x="0" y="0"/>
                 <wp:positionH relativeFrom="margin">
                   <wp:posOffset>3631893</wp:posOffset>
@@ -2528,7 +2530,7 @@
               </wp:anchor>
             </w:drawing>
           </mc:Choice>
-          <mc:Fallback>
+          <mc:Fallback xmlns:w16se="http://schemas.microsoft.com/office/word/2015/wordml/symex" xmlns:w15="http://schemas.microsoft.com/office/word/2012/wordml" xmlns:cx8="http://schemas.microsoft.com/office/drawing/2016/5/14/chartex" xmlns:cx7="http://schemas.microsoft.com/office/drawing/2016/5/13/chartex" xmlns:cx6="http://schemas.microsoft.com/office/drawing/2016/5/12/chartex" xmlns:cx5="http://schemas.microsoft.com/office/drawing/2016/5/11/chartex" xmlns:cx4="http://schemas.microsoft.com/office/drawing/2016/5/10/chartex" xmlns:cx3="http://schemas.microsoft.com/office/drawing/2016/5/9/chartex" xmlns:cx2="http://schemas.microsoft.com/office/drawing/2015/10/21/chartex" xmlns:cx1="http://schemas.microsoft.com/office/drawing/2015/9/8/chartex" xmlns:cx="http://schemas.microsoft.com/office/drawing/2014/chartex">
             <w:pict>
               <v:oval w14:anchorId="472F37E5" id="Oval 215" o:spid="_x0000_s1034" style="position:absolute;margin-left:286pt;margin-top:179.8pt;width:36.3pt;height:14.7pt;z-index:252104704;visibility:visible;mso-wrap-style:square;mso-width-percent:0;mso-height-percent:0;mso-wrap-distance-left:9pt;mso-wrap-distance-top:0;mso-wrap-distance-right:9pt;mso-wrap-distance-bottom:0;mso-position-horizontal:absolute;mso-position-horizontal-relative:margin;mso-position-vertical:absolute;mso-position-vertical-relative:text;mso-width-percent:0;mso-height-percent:0;mso-width-relative:margin;mso-height-relative:margin;v-text-anchor:middle" o:gfxdata="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" fillcolor="window" strokecolor="windowText">
                 <v:stroke joinstyle="miter"/>
@@ -2570,7 +2572,7 @@
         <mc:AlternateContent>
           <mc:Choice Requires="wps">
             <w:drawing>
-              <wp:anchor distT="0" distB="0" distL="114300" distR="114300" simplePos="0" relativeHeight="252064768" behindDoc="0" locked="0" layoutInCell="1" allowOverlap="1" wp14:anchorId="30F29CD0" wp14:editId="6676A4F6">
+              <wp:anchor distT="0" distB="0" distL="114300" distR="114300" simplePos="0" relativeHeight="251738624" behindDoc="0" locked="0" layoutInCell="1" allowOverlap="1" wp14:anchorId="30F29CD0" wp14:editId="6676A4F6">
                 <wp:simplePos x="0" y="0"/>
                 <wp:positionH relativeFrom="margin">
                   <wp:posOffset>6576179</wp:posOffset>
@@ -2630,7 +2632,7 @@
               </wp:anchor>
             </w:drawing>
           </mc:Choice>
-          <mc:Fallback>
+          <mc:Fallback xmlns:w16se="http://schemas.microsoft.com/office/word/2015/wordml/symex" xmlns:w15="http://schemas.microsoft.com/office/word/2012/wordml" xmlns:cx8="http://schemas.microsoft.com/office/drawing/2016/5/14/chartex" xmlns:cx7="http://schemas.microsoft.com/office/drawing/2016/5/13/chartex" xmlns:cx6="http://schemas.microsoft.com/office/drawing/2016/5/12/chartex" xmlns:cx5="http://schemas.microsoft.com/office/drawing/2016/5/11/chartex" xmlns:cx4="http://schemas.microsoft.com/office/drawing/2016/5/10/chartex" xmlns:cx3="http://schemas.microsoft.com/office/drawing/2016/5/9/chartex" xmlns:cx2="http://schemas.microsoft.com/office/drawing/2015/10/21/chartex" xmlns:cx1="http://schemas.microsoft.com/office/drawing/2015/9/8/chartex" xmlns:cx="http://schemas.microsoft.com/office/drawing/2014/chartex">
             <w:pict>
               <v:line w14:anchorId="46B121CB" id="Conexão reta 212" o:spid="_x0000_s1026" style="position:absolute;flip:y;z-index:252064768;visibility:visible;mso-wrap-style:square;mso-width-percent:0;mso-height-percent:0;mso-wrap-distance-left:9pt;mso-wrap-distance-top:0;mso-wrap-distance-right:9pt;mso-wrap-distance-bottom:0;mso-position-horizontal:absolute;mso-position-horizontal-relative:margin;mso-position-vertical:absolute;mso-position-vertical-relative:text;mso-width-percent:0;mso-height-percent:0;mso-width-relative:margin;mso-height-relative:margin" from="517.8pt,94.15pt" to="523.3pt,108.4pt" o:gfxdata="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" strokecolor="#7f7f7f [1612]" strokeweight="1.75pt">
                 <v:stroke joinstyle="miter"/>
@@ -2648,7 +2650,7 @@
         <mc:AlternateContent>
           <mc:Choice Requires="wps">
             <w:drawing>
-              <wp:anchor distT="0" distB="0" distL="114300" distR="114300" simplePos="0" relativeHeight="252078080" behindDoc="0" locked="0" layoutInCell="1" allowOverlap="1" wp14:anchorId="472F37E5" wp14:editId="79802906">
+              <wp:anchor distT="0" distB="0" distL="114300" distR="114300" simplePos="0" relativeHeight="251739648" behindDoc="0" locked="0" layoutInCell="1" allowOverlap="1" wp14:anchorId="472F37E5" wp14:editId="79802906">
                 <wp:simplePos x="0" y="0"/>
                 <wp:positionH relativeFrom="margin">
                   <wp:posOffset>6464935</wp:posOffset>
@@ -2727,7 +2729,7 @@
               </wp:anchor>
             </w:drawing>
           </mc:Choice>
-          <mc:Fallback>
+          <mc:Fallback xmlns:w16se="http://schemas.microsoft.com/office/word/2015/wordml/symex" xmlns:w15="http://schemas.microsoft.com/office/word/2012/wordml" xmlns:cx8="http://schemas.microsoft.com/office/drawing/2016/5/14/chartex" xmlns:cx7="http://schemas.microsoft.com/office/drawing/2016/5/13/chartex" xmlns:cx6="http://schemas.microsoft.com/office/drawing/2016/5/12/chartex" xmlns:cx5="http://schemas.microsoft.com/office/drawing/2016/5/11/chartex" xmlns:cx4="http://schemas.microsoft.com/office/drawing/2016/5/10/chartex" xmlns:cx3="http://schemas.microsoft.com/office/drawing/2016/5/9/chartex" xmlns:cx2="http://schemas.microsoft.com/office/drawing/2015/10/21/chartex" xmlns:cx1="http://schemas.microsoft.com/office/drawing/2015/9/8/chartex" xmlns:cx="http://schemas.microsoft.com/office/drawing/2014/chartex">
             <w:pict>
               <v:oval w14:anchorId="472F37E5" id="Oval 213" o:spid="_x0000_s1035" style="position:absolute;margin-left:509.05pt;margin-top:79.65pt;width:36.3pt;height:14.7pt;z-index:252078080;visibility:visible;mso-wrap-style:square;mso-width-percent:0;mso-height-percent:0;mso-wrap-distance-left:9pt;mso-wrap-distance-top:0;mso-wrap-distance-right:9pt;mso-wrap-distance-bottom:0;mso-position-horizontal:absolute;mso-position-horizontal-relative:margin;mso-position-vertical:absolute;mso-position-vertical-relative:text;mso-width-percent:0;mso-height-percent:0;mso-width-relative:margin;mso-height-relative:margin;v-text-anchor:middle" o:gfxdata="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" fillcolor="window" strokecolor="windowText">
                 <v:stroke joinstyle="miter"/>
@@ -2769,7 +2771,7 @@
         <mc:AlternateContent>
           <mc:Choice Requires="wps">
             <w:drawing>
-              <wp:anchor distT="0" distB="0" distL="114300" distR="114300" simplePos="0" relativeHeight="252038144" behindDoc="0" locked="0" layoutInCell="1" allowOverlap="1" wp14:anchorId="30F29CD0" wp14:editId="6676A4F6">
+              <wp:anchor distT="0" distB="0" distL="114300" distR="114300" simplePos="0" relativeHeight="251736576" behindDoc="0" locked="0" layoutInCell="1" allowOverlap="1" wp14:anchorId="30F29CD0" wp14:editId="6676A4F6">
                 <wp:simplePos x="0" y="0"/>
                 <wp:positionH relativeFrom="margin">
                   <wp:posOffset>7245985</wp:posOffset>
@@ -2829,7 +2831,7 @@
               </wp:anchor>
             </w:drawing>
           </mc:Choice>
-          <mc:Fallback>
+          <mc:Fallback xmlns:w16se="http://schemas.microsoft.com/office/word/2015/wordml/symex" xmlns:w15="http://schemas.microsoft.com/office/word/2012/wordml" xmlns:cx8="http://schemas.microsoft.com/office/drawing/2016/5/14/chartex" xmlns:cx7="http://schemas.microsoft.com/office/drawing/2016/5/13/chartex" xmlns:cx6="http://schemas.microsoft.com/office/drawing/2016/5/12/chartex" xmlns:cx5="http://schemas.microsoft.com/office/drawing/2016/5/11/chartex" xmlns:cx4="http://schemas.microsoft.com/office/drawing/2016/5/10/chartex" xmlns:cx3="http://schemas.microsoft.com/office/drawing/2016/5/9/chartex" xmlns:cx2="http://schemas.microsoft.com/office/drawing/2015/10/21/chartex" xmlns:cx1="http://schemas.microsoft.com/office/drawing/2015/9/8/chartex" xmlns:cx="http://schemas.microsoft.com/office/drawing/2014/chartex">
             <w:pict>
               <v:line w14:anchorId="656A7D0E" id="Conexão reta 190" o:spid="_x0000_s1026" style="position:absolute;flip:y;z-index:252038144;visibility:visible;mso-wrap-style:square;mso-width-percent:0;mso-height-percent:0;mso-wrap-distance-left:9pt;mso-wrap-distance-top:0;mso-wrap-distance-right:9pt;mso-wrap-distance-bottom:0;mso-position-horizontal:absolute;mso-position-horizontal-relative:margin;mso-position-vertical:absolute;mso-position-vertical-relative:text;mso-width-percent:0;mso-height-percent:0;mso-width-relative:margin;mso-height-relative:margin" from="570.55pt,256.95pt" to="593.65pt,266.2pt" o:gfxdata="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" strokecolor="#7f7f7f [1612]" strokeweight="1.75pt">
                 <v:stroke joinstyle="miter"/>
@@ -2847,7 +2849,7 @@
         <mc:AlternateContent>
           <mc:Choice Requires="wps">
             <w:drawing>
-              <wp:anchor distT="0" distB="0" distL="114300" distR="114300" simplePos="0" relativeHeight="252051456" behindDoc="0" locked="0" layoutInCell="1" allowOverlap="1" wp14:anchorId="472F37E5" wp14:editId="79802906">
+              <wp:anchor distT="0" distB="0" distL="114300" distR="114300" simplePos="0" relativeHeight="251737600" behindDoc="0" locked="0" layoutInCell="1" allowOverlap="1" wp14:anchorId="472F37E5" wp14:editId="79802906">
                 <wp:simplePos x="0" y="0"/>
                 <wp:positionH relativeFrom="margin">
                   <wp:posOffset>7531879</wp:posOffset>
@@ -2926,7 +2928,7 @@
               </wp:anchor>
             </w:drawing>
           </mc:Choice>
-          <mc:Fallback>
+          <mc:Fallback xmlns:w16se="http://schemas.microsoft.com/office/word/2015/wordml/symex" xmlns:w15="http://schemas.microsoft.com/office/word/2012/wordml" xmlns:cx8="http://schemas.microsoft.com/office/drawing/2016/5/14/chartex" xmlns:cx7="http://schemas.microsoft.com/office/drawing/2016/5/13/chartex" xmlns:cx6="http://schemas.microsoft.com/office/drawing/2016/5/12/chartex" xmlns:cx5="http://schemas.microsoft.com/office/drawing/2016/5/11/chartex" xmlns:cx4="http://schemas.microsoft.com/office/drawing/2016/5/10/chartex" xmlns:cx3="http://schemas.microsoft.com/office/drawing/2016/5/9/chartex" xmlns:cx2="http://schemas.microsoft.com/office/drawing/2015/10/21/chartex" xmlns:cx1="http://schemas.microsoft.com/office/drawing/2015/9/8/chartex" xmlns:cx="http://schemas.microsoft.com/office/drawing/2014/chartex">
             <w:pict>
               <v:oval w14:anchorId="472F37E5" id="Oval 211" o:spid="_x0000_s1036" style="position:absolute;margin-left:593.05pt;margin-top:247.5pt;width:36.3pt;height:14.7pt;z-index:252051456;visibility:visible;mso-wrap-style:square;mso-width-percent:0;mso-height-percent:0;mso-wrap-distance-left:9pt;mso-wrap-distance-top:0;mso-wrap-distance-right:9pt;mso-wrap-distance-bottom:0;mso-position-horizontal:absolute;mso-position-horizontal-relative:margin;mso-position-vertical:absolute;mso-position-vertical-relative:text;mso-width-percent:0;mso-height-percent:0;mso-width-relative:margin;mso-height-relative:margin;v-text-anchor:middle" o:gfxdata="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" fillcolor="window" strokecolor="windowText">
                 <v:stroke joinstyle="miter"/>
@@ -2968,7 +2970,7 @@
         <mc:AlternateContent>
           <mc:Choice Requires="wps">
             <w:drawing>
-              <wp:anchor distT="0" distB="0" distL="114300" distR="114300" simplePos="0" relativeHeight="251608064" behindDoc="0" locked="0" layoutInCell="1" allowOverlap="1" wp14:anchorId="7A06ADCD" wp14:editId="6D468F93">
+              <wp:anchor distT="0" distB="0" distL="114300" distR="114300" simplePos="0" relativeHeight="251656704" behindDoc="0" locked="0" layoutInCell="1" allowOverlap="1" wp14:anchorId="7A06ADCD" wp14:editId="6D468F93">
                 <wp:simplePos x="0" y="0"/>
                 <wp:positionH relativeFrom="margin">
                   <wp:posOffset>841375</wp:posOffset>
@@ -3028,7 +3030,7 @@
               </wp:anchor>
             </w:drawing>
           </mc:Choice>
-          <mc:Fallback>
+          <mc:Fallback xmlns:w16se="http://schemas.microsoft.com/office/word/2015/wordml/symex" xmlns:w15="http://schemas.microsoft.com/office/word/2012/wordml" xmlns:cx8="http://schemas.microsoft.com/office/drawing/2016/5/14/chartex" xmlns:cx7="http://schemas.microsoft.com/office/drawing/2016/5/13/chartex" xmlns:cx6="http://schemas.microsoft.com/office/drawing/2016/5/12/chartex" xmlns:cx5="http://schemas.microsoft.com/office/drawing/2016/5/11/chartex" xmlns:cx4="http://schemas.microsoft.com/office/drawing/2016/5/10/chartex" xmlns:cx3="http://schemas.microsoft.com/office/drawing/2016/5/9/chartex" xmlns:cx2="http://schemas.microsoft.com/office/drawing/2015/10/21/chartex" xmlns:cx1="http://schemas.microsoft.com/office/drawing/2015/9/8/chartex" xmlns:cx="http://schemas.microsoft.com/office/drawing/2014/chartex">
             <w:pict>
               <v:line w14:anchorId="2B7422F9" id="Conexão reta 189" o:spid="_x0000_s1026" style="position:absolute;flip:y;z-index:251608064;visibility:visible;mso-wrap-style:square;mso-width-percent:0;mso-height-percent:0;mso-wrap-distance-left:9pt;mso-wrap-distance-top:0;mso-wrap-distance-right:9pt;mso-wrap-distance-bottom:0;mso-position-horizontal:absolute;mso-position-horizontal-relative:margin;mso-position-vertical:absolute;mso-position-vertical-relative:text;mso-width-percent:0;mso-height-percent:0;mso-width-relative:margin;mso-height-relative:margin" from="66.25pt,378.45pt" to="71.35pt,390.45pt" o:gfxdata="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" strokecolor="#7f7f7f [1612]" strokeweight="1.75pt">
                 <v:stroke joinstyle="miter"/>
@@ -3046,7 +3048,7 @@
         <mc:AlternateContent>
           <mc:Choice Requires="wps">
             <w:drawing>
-              <wp:anchor distT="0" distB="0" distL="114300" distR="114300" simplePos="0" relativeHeight="252118016" behindDoc="0" locked="0" layoutInCell="1" allowOverlap="1" wp14:anchorId="14624141" wp14:editId="186E2804">
+              <wp:anchor distT="0" distB="0" distL="114300" distR="114300" simplePos="0" relativeHeight="251742720" behindDoc="0" locked="0" layoutInCell="1" allowOverlap="1" wp14:anchorId="14624141" wp14:editId="186E2804">
                 <wp:simplePos x="0" y="0"/>
                 <wp:positionH relativeFrom="margin">
                   <wp:posOffset>586740</wp:posOffset>
@@ -3125,7 +3127,7 @@
               </wp:anchor>
             </w:drawing>
           </mc:Choice>
-          <mc:Fallback>
+          <mc:Fallback xmlns:w16se="http://schemas.microsoft.com/office/word/2015/wordml/symex" xmlns:w15="http://schemas.microsoft.com/office/word/2012/wordml" xmlns:cx8="http://schemas.microsoft.com/office/drawing/2016/5/14/chartex" xmlns:cx7="http://schemas.microsoft.com/office/drawing/2016/5/13/chartex" xmlns:cx6="http://schemas.microsoft.com/office/drawing/2016/5/12/chartex" xmlns:cx5="http://schemas.microsoft.com/office/drawing/2016/5/11/chartex" xmlns:cx4="http://schemas.microsoft.com/office/drawing/2016/5/10/chartex" xmlns:cx3="http://schemas.microsoft.com/office/drawing/2016/5/9/chartex" xmlns:cx2="http://schemas.microsoft.com/office/drawing/2015/10/21/chartex" xmlns:cx1="http://schemas.microsoft.com/office/drawing/2015/9/8/chartex" xmlns:cx="http://schemas.microsoft.com/office/drawing/2014/chartex">
             <w:pict>
               <v:oval w14:anchorId="14624141" id="Oval 183" o:spid="_x0000_s1037" style="position:absolute;margin-left:46.2pt;margin-top:390.45pt;width:36.3pt;height:14.7pt;z-index:252118016;visibility:visible;mso-wrap-style:square;mso-width-percent:0;mso-height-percent:0;mso-wrap-distance-left:9pt;mso-wrap-distance-top:0;mso-wrap-distance-right:9pt;mso-wrap-distance-bottom:0;mso-position-horizontal:absolute;mso-position-horizontal-relative:margin;mso-position-vertical:absolute;mso-position-vertical-relative:text;mso-width-percent:0;mso-height-percent:0;mso-width-relative:margin;mso-height-relative:margin;v-text-anchor:middle" o:gfxdata="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" fillcolor="window" strokecolor="windowText">
                 <v:stroke joinstyle="miter"/>
@@ -3167,7 +3169,7 @@
         <mc:AlternateContent>
           <mc:Choice Requires="wps">
             <w:drawing>
-              <wp:anchor distT="0" distB="0" distL="114300" distR="114300" simplePos="0" relativeHeight="252024832" behindDoc="0" locked="0" layoutInCell="1" allowOverlap="1" wp14:anchorId="02952F92" wp14:editId="304EA7F7">
+              <wp:anchor distT="0" distB="0" distL="114300" distR="114300" simplePos="0" relativeHeight="251735552" behindDoc="0" locked="0" layoutInCell="1" allowOverlap="1" wp14:anchorId="02952F92" wp14:editId="304EA7F7">
                 <wp:simplePos x="0" y="0"/>
                 <wp:positionH relativeFrom="margin">
                   <wp:posOffset>407035</wp:posOffset>
@@ -3227,7 +3229,7 @@
               </wp:anchor>
             </w:drawing>
           </mc:Choice>
-          <mc:Fallback>
+          <mc:Fallback xmlns:w16se="http://schemas.microsoft.com/office/word/2015/wordml/symex" xmlns:w15="http://schemas.microsoft.com/office/word/2012/wordml" xmlns:cx8="http://schemas.microsoft.com/office/drawing/2016/5/14/chartex" xmlns:cx7="http://schemas.microsoft.com/office/drawing/2016/5/13/chartex" xmlns:cx6="http://schemas.microsoft.com/office/drawing/2016/5/12/chartex" xmlns:cx5="http://schemas.microsoft.com/office/drawing/2016/5/11/chartex" xmlns:cx4="http://schemas.microsoft.com/office/drawing/2016/5/10/chartex" xmlns:cx3="http://schemas.microsoft.com/office/drawing/2016/5/9/chartex" xmlns:cx2="http://schemas.microsoft.com/office/drawing/2015/10/21/chartex" xmlns:cx1="http://schemas.microsoft.com/office/drawing/2015/9/8/chartex" xmlns:cx="http://schemas.microsoft.com/office/drawing/2014/chartex">
             <w:pict>
               <v:line w14:anchorId="6B71425A" id="Conexão reta 83" o:spid="_x0000_s1026" style="position:absolute;flip:x y;z-index:252024832;visibility:visible;mso-wrap-style:square;mso-width-percent:0;mso-height-percent:0;mso-wrap-distance-left:9pt;mso-wrap-distance-top:0;mso-wrap-distance-right:9pt;mso-wrap-distance-bottom:0;mso-position-horizontal:absolute;mso-position-horizontal-relative:margin;mso-position-vertical:absolute;mso-position-vertical-relative:text;mso-width-percent:0;mso-height-percent:0;mso-width-relative:margin;mso-height-relative:margin" from="32.05pt,314.55pt" to="44.6pt,318.3pt" o:gfxdata="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" strokecolor="#7f7f7f [1612]" strokeweight="1.75pt">
                 <v:stroke joinstyle="miter"/>
@@ -3245,7 +3247,7 @@
         <mc:AlternateContent>
           <mc:Choice Requires="wps">
             <w:drawing>
-              <wp:anchor distT="0" distB="0" distL="114300" distR="114300" simplePos="0" relativeHeight="252011520" behindDoc="0" locked="0" layoutInCell="1" allowOverlap="1" wp14:anchorId="628518F5" wp14:editId="271B5A27">
+              <wp:anchor distT="0" distB="0" distL="114300" distR="114300" simplePos="0" relativeHeight="251734528" behindDoc="0" locked="0" layoutInCell="1" allowOverlap="1" wp14:anchorId="628518F5" wp14:editId="271B5A27">
                 <wp:simplePos x="0" y="0"/>
                 <wp:positionH relativeFrom="margin">
                   <wp:posOffset>-53975</wp:posOffset>
@@ -3324,7 +3326,7 @@
               </wp:anchor>
             </w:drawing>
           </mc:Choice>
-          <mc:Fallback>
+          <mc:Fallback xmlns:w16se="http://schemas.microsoft.com/office/word/2015/wordml/symex" xmlns:w15="http://schemas.microsoft.com/office/word/2012/wordml" xmlns:cx8="http://schemas.microsoft.com/office/drawing/2016/5/14/chartex" xmlns:cx7="http://schemas.microsoft.com/office/drawing/2016/5/13/chartex" xmlns:cx6="http://schemas.microsoft.com/office/drawing/2016/5/12/chartex" xmlns:cx5="http://schemas.microsoft.com/office/drawing/2016/5/11/chartex" xmlns:cx4="http://schemas.microsoft.com/office/drawing/2016/5/10/chartex" xmlns:cx3="http://schemas.microsoft.com/office/drawing/2016/5/9/chartex" xmlns:cx2="http://schemas.microsoft.com/office/drawing/2015/10/21/chartex" xmlns:cx1="http://schemas.microsoft.com/office/drawing/2015/9/8/chartex" xmlns:cx="http://schemas.microsoft.com/office/drawing/2014/chartex">
             <w:pict>
               <v:oval w14:anchorId="628518F5" id="Oval 80" o:spid="_x0000_s1038" style="position:absolute;margin-left:-4.25pt;margin-top:305.55pt;width:36.3pt;height:14.7pt;z-index:252011520;visibility:visible;mso-wrap-style:square;mso-width-percent:0;mso-height-percent:0;mso-wrap-distance-left:9pt;mso-wrap-distance-top:0;mso-wrap-distance-right:9pt;mso-wrap-distance-bottom:0;mso-position-horizontal:absolute;mso-position-horizontal-relative:margin;mso-position-vertical:absolute;mso-position-vertical-relative:text;mso-width-percent:0;mso-height-percent:0;mso-width-relative:margin;mso-height-relative:margin;v-text-anchor:middle" o:gfxdata="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" fillcolor="window" strokecolor="windowText">
                 <v:stroke joinstyle="miter"/>
@@ -3366,7 +3368,7 @@
         <mc:AlternateContent>
           <mc:Choice Requires="wps">
             <w:drawing>
-              <wp:anchor distT="0" distB="0" distL="114300" distR="114300" simplePos="0" relativeHeight="251441152" behindDoc="0" locked="0" layoutInCell="1" allowOverlap="1" wp14:anchorId="79A05D71" wp14:editId="182DC179">
+              <wp:anchor distT="0" distB="0" distL="114300" distR="114300" simplePos="0" relativeHeight="251627008" behindDoc="0" locked="0" layoutInCell="1" allowOverlap="1" wp14:anchorId="79A05D71" wp14:editId="182DC179">
                 <wp:simplePos x="0" y="0"/>
                 <wp:positionH relativeFrom="margin">
                   <wp:posOffset>407035</wp:posOffset>
@@ -3426,7 +3428,7 @@
               </wp:anchor>
             </w:drawing>
           </mc:Choice>
-          <mc:Fallback>
+          <mc:Fallback xmlns:w16se="http://schemas.microsoft.com/office/word/2015/wordml/symex" xmlns:w15="http://schemas.microsoft.com/office/word/2012/wordml" xmlns:cx8="http://schemas.microsoft.com/office/drawing/2016/5/14/chartex" xmlns:cx7="http://schemas.microsoft.com/office/drawing/2016/5/13/chartex" xmlns:cx6="http://schemas.microsoft.com/office/drawing/2016/5/12/chartex" xmlns:cx5="http://schemas.microsoft.com/office/drawing/2016/5/11/chartex" xmlns:cx4="http://schemas.microsoft.com/office/drawing/2016/5/10/chartex" xmlns:cx3="http://schemas.microsoft.com/office/drawing/2016/5/9/chartex" xmlns:cx2="http://schemas.microsoft.com/office/drawing/2015/10/21/chartex" xmlns:cx1="http://schemas.microsoft.com/office/drawing/2015/9/8/chartex" xmlns:cx="http://schemas.microsoft.com/office/drawing/2014/chartex">
             <w:pict>
               <v:line w14:anchorId="70A2A9B7" id="Conexão reta 62" o:spid="_x0000_s1026" style="position:absolute;flip:x y;z-index:251441152;visibility:visible;mso-wrap-style:square;mso-width-percent:0;mso-height-percent:0;mso-wrap-distance-left:9pt;mso-wrap-distance-top:0;mso-wrap-distance-right:9pt;mso-wrap-distance-bottom:0;mso-position-horizontal:absolute;mso-position-horizontal-relative:margin;mso-position-vertical:absolute;mso-position-vertical-relative:text;mso-width-percent:0;mso-height-percent:0;mso-width-relative:margin;mso-height-relative:margin" from="32.05pt,301.65pt" to="45.05pt,315.1pt" o:gfxdata="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" strokecolor="#7f7f7f [1612]" strokeweight="1.75pt">
                 <v:stroke joinstyle="miter"/>
@@ -3444,7 +3446,7 @@
         <mc:AlternateContent>
           <mc:Choice Requires="wps">
             <w:drawing>
-              <wp:anchor distT="0" distB="0" distL="114300" distR="114300" simplePos="0" relativeHeight="251427840" behindDoc="0" locked="0" layoutInCell="1" allowOverlap="1" wp14:anchorId="788BCB67" wp14:editId="26071AEB">
+              <wp:anchor distT="0" distB="0" distL="114300" distR="114300" simplePos="0" relativeHeight="251625984" behindDoc="0" locked="0" layoutInCell="1" allowOverlap="1" wp14:anchorId="788BCB67" wp14:editId="26071AEB">
                 <wp:simplePos x="0" y="0"/>
                 <wp:positionH relativeFrom="margin">
                   <wp:posOffset>117475</wp:posOffset>
@@ -3523,7 +3525,7 @@
               </wp:anchor>
             </w:drawing>
           </mc:Choice>
-          <mc:Fallback>
+          <mc:Fallback xmlns:w16se="http://schemas.microsoft.com/office/word/2015/wordml/symex" xmlns:w15="http://schemas.microsoft.com/office/word/2012/wordml" xmlns:cx8="http://schemas.microsoft.com/office/drawing/2016/5/14/chartex" xmlns:cx7="http://schemas.microsoft.com/office/drawing/2016/5/13/chartex" xmlns:cx6="http://schemas.microsoft.com/office/drawing/2016/5/12/chartex" xmlns:cx5="http://schemas.microsoft.com/office/drawing/2016/5/11/chartex" xmlns:cx4="http://schemas.microsoft.com/office/drawing/2016/5/10/chartex" xmlns:cx3="http://schemas.microsoft.com/office/drawing/2016/5/9/chartex" xmlns:cx2="http://schemas.microsoft.com/office/drawing/2015/10/21/chartex" xmlns:cx1="http://schemas.microsoft.com/office/drawing/2015/9/8/chartex" xmlns:cx="http://schemas.microsoft.com/office/drawing/2014/chartex">
             <w:pict>
               <v:oval w14:anchorId="788BCB67" id="Oval 29" o:spid="_x0000_s1039" style="position:absolute;margin-left:9.25pt;margin-top:288.75pt;width:27.5pt;height:14.7pt;z-index:251427840;visibility:visible;mso-wrap-style:square;mso-width-percent:0;mso-height-percent:0;mso-wrap-distance-left:9pt;mso-wrap-distance-top:0;mso-wrap-distance-right:9pt;mso-wrap-distance-bottom:0;mso-position-horizontal:absolute;mso-position-horizontal-relative:margin;mso-position-vertical:absolute;mso-position-vertical-relative:text;mso-width-percent:0;mso-height-percent:0;mso-width-relative:margin;mso-height-relative:margin;v-text-anchor:middle" o:gfxdata="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" fillcolor="window" strokecolor="windowText">
                 <v:stroke joinstyle="miter"/>
@@ -3565,7 +3567,7 @@
         <mc:AlternateContent>
           <mc:Choice Requires="wps">
             <w:drawing>
-              <wp:anchor distT="0" distB="0" distL="114300" distR="114300" simplePos="0" relativeHeight="251302912" behindDoc="0" locked="0" layoutInCell="1" allowOverlap="1" wp14:anchorId="64D4B9DF" wp14:editId="4FEB7C8C">
+              <wp:anchor distT="0" distB="0" distL="114300" distR="114300" simplePos="0" relativeHeight="251610624" behindDoc="0" locked="0" layoutInCell="1" allowOverlap="1" wp14:anchorId="64D4B9DF" wp14:editId="4FEB7C8C">
                 <wp:simplePos x="0" y="0"/>
                 <wp:positionH relativeFrom="margin">
                   <wp:posOffset>505459</wp:posOffset>
@@ -3625,7 +3627,7 @@
               </wp:anchor>
             </w:drawing>
           </mc:Choice>
-          <mc:Fallback>
+          <mc:Fallback xmlns:w16se="http://schemas.microsoft.com/office/word/2015/wordml/symex" xmlns:w15="http://schemas.microsoft.com/office/word/2012/wordml" xmlns:cx8="http://schemas.microsoft.com/office/drawing/2016/5/14/chartex" xmlns:cx7="http://schemas.microsoft.com/office/drawing/2016/5/13/chartex" xmlns:cx6="http://schemas.microsoft.com/office/drawing/2016/5/12/chartex" xmlns:cx5="http://schemas.microsoft.com/office/drawing/2016/5/11/chartex" xmlns:cx4="http://schemas.microsoft.com/office/drawing/2016/5/10/chartex" xmlns:cx3="http://schemas.microsoft.com/office/drawing/2016/5/9/chartex" xmlns:cx2="http://schemas.microsoft.com/office/drawing/2015/10/21/chartex" xmlns:cx1="http://schemas.microsoft.com/office/drawing/2015/9/8/chartex" xmlns:cx="http://schemas.microsoft.com/office/drawing/2014/chartex">
             <w:pict>
               <v:line w14:anchorId="494EEB3A" id="Conexão reta 116" o:spid="_x0000_s1026" style="position:absolute;z-index:251302912;visibility:visible;mso-wrap-style:square;mso-width-percent:0;mso-height-percent:0;mso-wrap-distance-left:9pt;mso-wrap-distance-top:0;mso-wrap-distance-right:9pt;mso-wrap-distance-bottom:0;mso-position-horizontal:absolute;mso-position-horizontal-relative:margin;mso-position-vertical:absolute;mso-position-vertical-relative:text;mso-width-percent:0;mso-height-percent:0;mso-width-relative:margin;mso-height-relative:margin" from="39.8pt,289.35pt" to="44.55pt,308.2pt" o:gfxdata="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" strokecolor="#7f7f7f [1612]" strokeweight="1.75pt">
                 <v:stroke joinstyle="miter"/>
@@ -3643,7 +3645,7 @@
         <mc:AlternateContent>
           <mc:Choice Requires="wps">
             <w:drawing>
-              <wp:anchor distT="0" distB="0" distL="114300" distR="114300" simplePos="0" relativeHeight="251316224" behindDoc="0" locked="0" layoutInCell="1" allowOverlap="1" wp14:anchorId="4902DE39" wp14:editId="0E141D6E">
+              <wp:anchor distT="0" distB="0" distL="114300" distR="114300" simplePos="0" relativeHeight="251611648" behindDoc="0" locked="0" layoutInCell="1" allowOverlap="1" wp14:anchorId="4902DE39" wp14:editId="0E141D6E">
                 <wp:simplePos x="0" y="0"/>
                 <wp:positionH relativeFrom="margin">
                   <wp:posOffset>309245</wp:posOffset>
@@ -3749,7 +3751,7 @@
               </wp:anchor>
             </w:drawing>
           </mc:Choice>
-          <mc:Fallback>
+          <mc:Fallback xmlns:w16se="http://schemas.microsoft.com/office/word/2015/wordml/symex" xmlns:w15="http://schemas.microsoft.com/office/word/2012/wordml" xmlns:cx8="http://schemas.microsoft.com/office/drawing/2016/5/14/chartex" xmlns:cx7="http://schemas.microsoft.com/office/drawing/2016/5/13/chartex" xmlns:cx6="http://schemas.microsoft.com/office/drawing/2016/5/12/chartex" xmlns:cx5="http://schemas.microsoft.com/office/drawing/2016/5/11/chartex" xmlns:cx4="http://schemas.microsoft.com/office/drawing/2016/5/10/chartex" xmlns:cx3="http://schemas.microsoft.com/office/drawing/2016/5/9/chartex" xmlns:cx2="http://schemas.microsoft.com/office/drawing/2015/10/21/chartex" xmlns:cx1="http://schemas.microsoft.com/office/drawing/2015/9/8/chartex" xmlns:cx="http://schemas.microsoft.com/office/drawing/2014/chartex">
             <w:pict>
               <v:oval w14:anchorId="4902DE39" id="Oval 117" o:spid="_x0000_s1040" style="position:absolute;margin-left:24.35pt;margin-top:272.25pt;width:35.4pt;height:16.8pt;z-index:251316224;visibility:visible;mso-wrap-style:square;mso-width-percent:0;mso-height-percent:0;mso-wrap-distance-left:9pt;mso-wrap-distance-top:0;mso-wrap-distance-right:9pt;mso-wrap-distance-bottom:0;mso-position-horizontal:absolute;mso-position-horizontal-relative:margin;mso-position-vertical:absolute;mso-position-vertical-relative:text;mso-width-percent:0;mso-height-percent:0;mso-width-relative:margin;mso-height-relative:margin;v-text-anchor:middle" o:gfxdata="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" fillcolor="white [3212]" strokecolor="black [3213]">
                 <v:stroke joinstyle="miter"/>
@@ -3805,7 +3807,7 @@
         <mc:AlternateContent>
           <mc:Choice Requires="wps">
             <w:drawing>
-              <wp:anchor distT="0" distB="0" distL="114300" distR="114300" simplePos="0" relativeHeight="251621376" behindDoc="0" locked="0" layoutInCell="1" allowOverlap="1" wp14:anchorId="69170253" wp14:editId="32C126D6">
+              <wp:anchor distT="0" distB="0" distL="114300" distR="114300" simplePos="0" relativeHeight="251657728" behindDoc="0" locked="0" layoutInCell="1" allowOverlap="1" wp14:anchorId="69170253" wp14:editId="32C126D6">
                 <wp:simplePos x="0" y="0"/>
                 <wp:positionH relativeFrom="margin">
                   <wp:posOffset>-316865</wp:posOffset>
@@ -3899,7 +3901,7 @@
               </wp:anchor>
             </w:drawing>
           </mc:Choice>
-          <mc:Fallback>
+          <mc:Fallback xmlns:w16se="http://schemas.microsoft.com/office/word/2015/wordml/symex" xmlns:w15="http://schemas.microsoft.com/office/word/2012/wordml" xmlns:cx8="http://schemas.microsoft.com/office/drawing/2016/5/14/chartex" xmlns:cx7="http://schemas.microsoft.com/office/drawing/2016/5/13/chartex" xmlns:cx6="http://schemas.microsoft.com/office/drawing/2016/5/12/chartex" xmlns:cx5="http://schemas.microsoft.com/office/drawing/2016/5/11/chartex" xmlns:cx4="http://schemas.microsoft.com/office/drawing/2016/5/10/chartex" xmlns:cx3="http://schemas.microsoft.com/office/drawing/2016/5/9/chartex" xmlns:cx2="http://schemas.microsoft.com/office/drawing/2015/10/21/chartex" xmlns:cx1="http://schemas.microsoft.com/office/drawing/2015/9/8/chartex" xmlns:cx="http://schemas.microsoft.com/office/drawing/2014/chartex">
             <w:pict>
               <v:oval w14:anchorId="69170253" id="Oval 175" o:spid="_x0000_s1041" style="position:absolute;margin-left:-24.95pt;margin-top:242.35pt;width:53.95pt;height:17.1pt;z-index:251621376;visibility:visible;mso-wrap-style:square;mso-width-percent:0;mso-height-percent:0;mso-wrap-distance-left:9pt;mso-wrap-distance-top:0;mso-wrap-distance-right:9pt;mso-wrap-distance-bottom:0;mso-position-horizontal:absolute;mso-position-horizontal-relative:margin;mso-position-vertical:absolute;mso-position-vertical-relative:text;mso-width-percent:0;mso-height-percent:0;mso-width-relative:margin;mso-height-relative:margin;v-text-anchor:middle" o:gfxdata="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" fillcolor="white [3212]" strokecolor="black [3213]">
                 <v:stroke joinstyle="miter"/>
@@ -3943,7 +3945,7 @@
         <mc:AlternateContent>
           <mc:Choice Requires="wps">
             <w:drawing>
-              <wp:anchor distT="0" distB="0" distL="114300" distR="114300" simplePos="0" relativeHeight="251507712" behindDoc="0" locked="0" layoutInCell="1" allowOverlap="1" wp14:anchorId="295D22B1" wp14:editId="7508A169">
+              <wp:anchor distT="0" distB="0" distL="114300" distR="114300" simplePos="0" relativeHeight="251634176" behindDoc="0" locked="0" layoutInCell="1" allowOverlap="1" wp14:anchorId="295D22B1" wp14:editId="7508A169">
                 <wp:simplePos x="0" y="0"/>
                 <wp:positionH relativeFrom="column">
                   <wp:posOffset>945779</wp:posOffset>
@@ -4003,7 +4005,7 @@
               </wp:anchor>
             </w:drawing>
           </mc:Choice>
-          <mc:Fallback>
+          <mc:Fallback xmlns:w16se="http://schemas.microsoft.com/office/word/2015/wordml/symex" xmlns:w15="http://schemas.microsoft.com/office/word/2012/wordml" xmlns:cx8="http://schemas.microsoft.com/office/drawing/2016/5/14/chartex" xmlns:cx7="http://schemas.microsoft.com/office/drawing/2016/5/13/chartex" xmlns:cx6="http://schemas.microsoft.com/office/drawing/2016/5/12/chartex" xmlns:cx5="http://schemas.microsoft.com/office/drawing/2016/5/11/chartex" xmlns:cx4="http://schemas.microsoft.com/office/drawing/2016/5/10/chartex" xmlns:cx3="http://schemas.microsoft.com/office/drawing/2016/5/9/chartex" xmlns:cx2="http://schemas.microsoft.com/office/drawing/2015/10/21/chartex" xmlns:cx1="http://schemas.microsoft.com/office/drawing/2015/9/8/chartex" xmlns:cx="http://schemas.microsoft.com/office/drawing/2014/chartex">
             <w:pict>
               <v:line w14:anchorId="5C81CBAE" id="Conexão reta 46" o:spid="_x0000_s1026" style="position:absolute;z-index:251507712;visibility:visible;mso-wrap-style:square;mso-width-percent:0;mso-height-percent:0;mso-wrap-distance-left:9pt;mso-wrap-distance-top:0;mso-wrap-distance-right:9pt;mso-wrap-distance-bottom:0;mso-position-horizontal:absolute;mso-position-horizontal-relative:text;mso-position-vertical:absolute;mso-position-vertical-relative:text;mso-width-percent:0;mso-height-percent:0;mso-width-relative:margin;mso-height-relative:margin" from="74.45pt,274.35pt" to="91.35pt,274.35pt" o:gfxdata="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" strokecolor="#7f7f7f [1612]" strokeweight="1.75pt">
                 <v:stroke joinstyle="miter"/>
@@ -4020,7 +4022,7 @@
         <mc:AlternateContent>
           <mc:Choice Requires="wps">
             <w:drawing>
-              <wp:anchor distT="0" distB="0" distL="114300" distR="114300" simplePos="0" relativeHeight="251998208" behindDoc="0" locked="0" layoutInCell="1" allowOverlap="1" wp14:anchorId="4AEC5F74" wp14:editId="6916BEFA">
+              <wp:anchor distT="0" distB="0" distL="114300" distR="114300" simplePos="0" relativeHeight="251733504" behindDoc="0" locked="0" layoutInCell="1" allowOverlap="1" wp14:anchorId="4AEC5F74" wp14:editId="6916BEFA">
                 <wp:simplePos x="0" y="0"/>
                 <wp:positionH relativeFrom="column">
                   <wp:posOffset>1684691</wp:posOffset>
@@ -4080,7 +4082,7 @@
               </wp:anchor>
             </w:drawing>
           </mc:Choice>
-          <mc:Fallback>
+          <mc:Fallback xmlns:w16se="http://schemas.microsoft.com/office/word/2015/wordml/symex" xmlns:w15="http://schemas.microsoft.com/office/word/2012/wordml" xmlns:cx8="http://schemas.microsoft.com/office/drawing/2016/5/14/chartex" xmlns:cx7="http://schemas.microsoft.com/office/drawing/2016/5/13/chartex" xmlns:cx6="http://schemas.microsoft.com/office/drawing/2016/5/12/chartex" xmlns:cx5="http://schemas.microsoft.com/office/drawing/2016/5/11/chartex" xmlns:cx4="http://schemas.microsoft.com/office/drawing/2016/5/10/chartex" xmlns:cx3="http://schemas.microsoft.com/office/drawing/2016/5/9/chartex" xmlns:cx2="http://schemas.microsoft.com/office/drawing/2015/10/21/chartex" xmlns:cx1="http://schemas.microsoft.com/office/drawing/2015/9/8/chartex" xmlns:cx="http://schemas.microsoft.com/office/drawing/2014/chartex">
             <w:pict>
               <v:line w14:anchorId="12CC186C" id="Conexão reta 182" o:spid="_x0000_s1026" style="position:absolute;z-index:251998208;visibility:visible;mso-wrap-style:square;mso-width-percent:0;mso-height-percent:0;mso-wrap-distance-left:9pt;mso-wrap-distance-top:0;mso-wrap-distance-right:9pt;mso-wrap-distance-bottom:0;mso-position-horizontal:absolute;mso-position-horizontal-relative:text;mso-position-vertical:absolute;mso-position-vertical-relative:text;mso-width-percent:0;mso-height-percent:0;mso-width-relative:margin;mso-height-relative:margin" from="132.65pt,299.15pt" to="132.65pt,316.65pt" o:gfxdata="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" strokecolor="#7f7f7f [1612]" strokeweight="1.75pt">
                 <v:stroke joinstyle="miter"/>
@@ -4097,7 +4099,7 @@
         <mc:AlternateContent>
           <mc:Choice Requires="wps">
             <w:drawing>
-              <wp:anchor distT="0" distB="0" distL="114300" distR="114300" simplePos="0" relativeHeight="251193344" behindDoc="0" locked="0" layoutInCell="1" allowOverlap="1" wp14:anchorId="6EC22D6F" wp14:editId="2A55DF21">
+              <wp:anchor distT="0" distB="0" distL="114300" distR="114300" simplePos="0" relativeHeight="251590144" behindDoc="0" locked="0" layoutInCell="1" allowOverlap="1" wp14:anchorId="6EC22D6F" wp14:editId="2A55DF21">
                 <wp:simplePos x="0" y="0"/>
                 <wp:positionH relativeFrom="margin">
                   <wp:posOffset>3219223</wp:posOffset>
@@ -4157,7 +4159,7 @@
               </wp:anchor>
             </w:drawing>
           </mc:Choice>
-          <mc:Fallback>
+          <mc:Fallback xmlns:w16se="http://schemas.microsoft.com/office/word/2015/wordml/symex" xmlns:w15="http://schemas.microsoft.com/office/word/2012/wordml" xmlns:cx8="http://schemas.microsoft.com/office/drawing/2016/5/14/chartex" xmlns:cx7="http://schemas.microsoft.com/office/drawing/2016/5/13/chartex" xmlns:cx6="http://schemas.microsoft.com/office/drawing/2016/5/12/chartex" xmlns:cx5="http://schemas.microsoft.com/office/drawing/2016/5/11/chartex" xmlns:cx4="http://schemas.microsoft.com/office/drawing/2016/5/10/chartex" xmlns:cx3="http://schemas.microsoft.com/office/drawing/2016/5/9/chartex" xmlns:cx2="http://schemas.microsoft.com/office/drawing/2015/10/21/chartex" xmlns:cx1="http://schemas.microsoft.com/office/drawing/2015/9/8/chartex" xmlns:cx="http://schemas.microsoft.com/office/drawing/2014/chartex">
             <w:pict>
               <v:line w14:anchorId="4189DC55" id="Conexão reta 108" o:spid="_x0000_s1026" style="position:absolute;flip:y;z-index:251193344;visibility:visible;mso-wrap-style:square;mso-width-percent:0;mso-height-percent:0;mso-wrap-distance-left:9pt;mso-wrap-distance-top:0;mso-wrap-distance-right:9pt;mso-wrap-distance-bottom:0;mso-position-horizontal:absolute;mso-position-horizontal-relative:margin;mso-position-vertical:absolute;mso-position-vertical-relative:text;mso-width-percent:0;mso-height-percent:0;mso-width-relative:margin;mso-height-relative:margin" from="253.5pt,234.2pt" to="259.2pt,249.8pt" o:gfxdata="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" strokecolor="#7f7f7f [1612]" strokeweight="1.75pt">
                 <v:stroke joinstyle="miter"/>
@@ -4175,7 +4177,7 @@
         <mc:AlternateContent>
           <mc:Choice Requires="wps">
             <w:drawing>
-              <wp:anchor distT="0" distB="0" distL="114300" distR="114300" simplePos="0" relativeHeight="252157952" behindDoc="0" locked="0" layoutInCell="1" allowOverlap="1" wp14:anchorId="3B5DCCBB" wp14:editId="1883F050">
+              <wp:anchor distT="0" distB="0" distL="114300" distR="114300" simplePos="0" relativeHeight="251745792" behindDoc="0" locked="0" layoutInCell="1" allowOverlap="1" wp14:anchorId="3B5DCCBB" wp14:editId="1883F050">
                 <wp:simplePos x="0" y="0"/>
                 <wp:positionH relativeFrom="margin">
                   <wp:posOffset>2712672</wp:posOffset>
@@ -4267,7 +4269,7 @@
               </wp:anchor>
             </w:drawing>
           </mc:Choice>
-          <mc:Fallback>
+          <mc:Fallback xmlns:w16se="http://schemas.microsoft.com/office/word/2015/wordml/symex" xmlns:w15="http://schemas.microsoft.com/office/word/2012/wordml" xmlns:cx8="http://schemas.microsoft.com/office/drawing/2016/5/14/chartex" xmlns:cx7="http://schemas.microsoft.com/office/drawing/2016/5/13/chartex" xmlns:cx6="http://schemas.microsoft.com/office/drawing/2016/5/12/chartex" xmlns:cx5="http://schemas.microsoft.com/office/drawing/2016/5/11/chartex" xmlns:cx4="http://schemas.microsoft.com/office/drawing/2016/5/10/chartex" xmlns:cx3="http://schemas.microsoft.com/office/drawing/2016/5/9/chartex" xmlns:cx2="http://schemas.microsoft.com/office/drawing/2015/10/21/chartex" xmlns:cx1="http://schemas.microsoft.com/office/drawing/2015/9/8/chartex" xmlns:cx="http://schemas.microsoft.com/office/drawing/2014/chartex">
             <w:pict>
               <v:oval w14:anchorId="3B5DCCBB" id="Oval 106" o:spid="_x0000_s1042" style="position:absolute;margin-left:213.6pt;margin-top:212.75pt;width:54.5pt;height:25.4pt;z-index:252157952;visibility:visible;mso-wrap-style:square;mso-width-percent:0;mso-height-percent:0;mso-wrap-distance-left:9pt;mso-wrap-distance-top:0;mso-wrap-distance-right:9pt;mso-wrap-distance-bottom:0;mso-position-horizontal:absolute;mso-position-horizontal-relative:margin;mso-position-vertical:absolute;mso-position-vertical-relative:text;mso-width-percent:0;mso-height-percent:0;mso-width-relative:margin;mso-height-relative:margin;v-text-anchor:middle" o:gfxdata="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" fillcolor="white [3212]" strokecolor="black [3213]">
                 <v:stroke joinstyle="miter"/>
@@ -4309,7 +4311,7 @@
         <mc:AlternateContent>
           <mc:Choice Requires="wps">
             <w:drawing>
-              <wp:anchor distT="0" distB="0" distL="114300" distR="114300" simplePos="0" relativeHeight="251206656" behindDoc="0" locked="0" layoutInCell="1" allowOverlap="1" wp14:anchorId="3FD9DC9B" wp14:editId="23F0FA61">
+              <wp:anchor distT="0" distB="0" distL="114300" distR="114300" simplePos="0" relativeHeight="251593216" behindDoc="0" locked="0" layoutInCell="1" allowOverlap="1" wp14:anchorId="3FD9DC9B" wp14:editId="23F0FA61">
                 <wp:simplePos x="0" y="0"/>
                 <wp:positionH relativeFrom="margin">
                   <wp:posOffset>3007971</wp:posOffset>
@@ -4369,7 +4371,7 @@
               </wp:anchor>
             </w:drawing>
           </mc:Choice>
-          <mc:Fallback>
+          <mc:Fallback xmlns:w16se="http://schemas.microsoft.com/office/word/2015/wordml/symex" xmlns:w15="http://schemas.microsoft.com/office/word/2012/wordml" xmlns:cx8="http://schemas.microsoft.com/office/drawing/2016/5/14/chartex" xmlns:cx7="http://schemas.microsoft.com/office/drawing/2016/5/13/chartex" xmlns:cx6="http://schemas.microsoft.com/office/drawing/2016/5/12/chartex" xmlns:cx5="http://schemas.microsoft.com/office/drawing/2016/5/11/chartex" xmlns:cx4="http://schemas.microsoft.com/office/drawing/2016/5/10/chartex" xmlns:cx3="http://schemas.microsoft.com/office/drawing/2016/5/9/chartex" xmlns:cx2="http://schemas.microsoft.com/office/drawing/2015/10/21/chartex" xmlns:cx1="http://schemas.microsoft.com/office/drawing/2015/9/8/chartex" xmlns:cx="http://schemas.microsoft.com/office/drawing/2014/chartex">
             <w:pict>
               <v:line w14:anchorId="3574189B" id="Conexão reta 109" o:spid="_x0000_s1026" style="position:absolute;z-index:251206656;visibility:visible;mso-wrap-style:square;mso-width-percent:0;mso-height-percent:0;mso-wrap-distance-left:9pt;mso-wrap-distance-top:0;mso-wrap-distance-right:9pt;mso-wrap-distance-bottom:0;mso-position-horizontal:absolute;mso-position-horizontal-relative:margin;mso-position-vertical:absolute;mso-position-vertical-relative:text;mso-width-percent:0;mso-height-percent:0;mso-width-relative:margin;mso-height-relative:margin" from="236.85pt,268.85pt" to="240.25pt,281.3pt" o:gfxdata="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" strokecolor="#7f7f7f [1612]" strokeweight="1.75pt">
                 <v:stroke joinstyle="miter"/>
@@ -4387,7 +4389,7 @@
         <mc:AlternateContent>
           <mc:Choice Requires="wps">
             <w:drawing>
-              <wp:anchor distT="0" distB="0" distL="114300" distR="114300" simplePos="0" relativeHeight="251168768" behindDoc="0" locked="0" layoutInCell="1" allowOverlap="1" wp14:anchorId="66562D69" wp14:editId="1318F774">
+              <wp:anchor distT="0" distB="0" distL="114300" distR="114300" simplePos="0" relativeHeight="251586048" behindDoc="0" locked="0" layoutInCell="1" allowOverlap="1" wp14:anchorId="66562D69" wp14:editId="1318F774">
                 <wp:simplePos x="0" y="0"/>
                 <wp:positionH relativeFrom="margin">
                   <wp:posOffset>2777191</wp:posOffset>
@@ -4466,7 +4468,7 @@
               </wp:anchor>
             </w:drawing>
           </mc:Choice>
-          <mc:Fallback>
+          <mc:Fallback xmlns:w16se="http://schemas.microsoft.com/office/word/2015/wordml/symex" xmlns:w15="http://schemas.microsoft.com/office/word/2012/wordml" xmlns:cx8="http://schemas.microsoft.com/office/drawing/2016/5/14/chartex" xmlns:cx7="http://schemas.microsoft.com/office/drawing/2016/5/13/chartex" xmlns:cx6="http://schemas.microsoft.com/office/drawing/2016/5/12/chartex" xmlns:cx5="http://schemas.microsoft.com/office/drawing/2016/5/11/chartex" xmlns:cx4="http://schemas.microsoft.com/office/drawing/2016/5/10/chartex" xmlns:cx3="http://schemas.microsoft.com/office/drawing/2016/5/9/chartex" xmlns:cx2="http://schemas.microsoft.com/office/drawing/2015/10/21/chartex" xmlns:cx1="http://schemas.microsoft.com/office/drawing/2015/9/8/chartex" xmlns:cx="http://schemas.microsoft.com/office/drawing/2014/chartex">
             <w:pict>
               <v:oval w14:anchorId="66562D69" id="Oval 107" o:spid="_x0000_s1043" style="position:absolute;margin-left:218.7pt;margin-top:280.05pt;width:44.55pt;height:25.4pt;z-index:251168768;visibility:visible;mso-wrap-style:square;mso-width-percent:0;mso-height-percent:0;mso-wrap-distance-left:9pt;mso-wrap-distance-top:0;mso-wrap-distance-right:9pt;mso-wrap-distance-bottom:0;mso-position-horizontal:absolute;mso-position-horizontal-relative:margin;mso-position-vertical:absolute;mso-position-vertical-relative:text;mso-width-percent:0;mso-height-percent:0;mso-width-relative:margin;mso-height-relative:margin;v-text-anchor:middle" o:gfxdata="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" fillcolor="window" strokecolor="windowText">
                 <v:stroke joinstyle="miter"/>
@@ -4508,7 +4510,7 @@
         <mc:AlternateContent>
           <mc:Choice Requires="wps">
             <w:drawing>
-              <wp:anchor distT="0" distB="0" distL="114300" distR="114300" simplePos="0" relativeHeight="251542528" behindDoc="0" locked="0" layoutInCell="1" allowOverlap="1" wp14:anchorId="0D0BA247" wp14:editId="125D3DA3">
+              <wp:anchor distT="0" distB="0" distL="114300" distR="114300" simplePos="0" relativeHeight="251644416" behindDoc="0" locked="0" layoutInCell="1" allowOverlap="1" wp14:anchorId="0D0BA247" wp14:editId="125D3DA3">
                 <wp:simplePos x="0" y="0"/>
                 <wp:positionH relativeFrom="margin">
                   <wp:posOffset>2291978</wp:posOffset>
@@ -4568,7 +4570,7 @@
               </wp:anchor>
             </w:drawing>
           </mc:Choice>
-          <mc:Fallback>
+          <mc:Fallback xmlns:w16se="http://schemas.microsoft.com/office/word/2015/wordml/symex" xmlns:w15="http://schemas.microsoft.com/office/word/2012/wordml" xmlns:cx8="http://schemas.microsoft.com/office/drawing/2016/5/14/chartex" xmlns:cx7="http://schemas.microsoft.com/office/drawing/2016/5/13/chartex" xmlns:cx6="http://schemas.microsoft.com/office/drawing/2016/5/12/chartex" xmlns:cx5="http://schemas.microsoft.com/office/drawing/2016/5/11/chartex" xmlns:cx4="http://schemas.microsoft.com/office/drawing/2016/5/10/chartex" xmlns:cx3="http://schemas.microsoft.com/office/drawing/2016/5/9/chartex" xmlns:cx2="http://schemas.microsoft.com/office/drawing/2015/10/21/chartex" xmlns:cx1="http://schemas.microsoft.com/office/drawing/2015/9/8/chartex" xmlns:cx="http://schemas.microsoft.com/office/drawing/2014/chartex">
             <w:pict>
               <v:line w14:anchorId="2D8EC541" id="Conexão reta 181" o:spid="_x0000_s1026" style="position:absolute;flip:x;z-index:251542528;visibility:visible;mso-wrap-style:square;mso-width-percent:0;mso-height-percent:0;mso-wrap-distance-left:9pt;mso-wrap-distance-top:0;mso-wrap-distance-right:9pt;mso-wrap-distance-bottom:0;mso-position-horizontal:absolute;mso-position-horizontal-relative:margin;mso-position-vertical:absolute;mso-position-vertical-relative:text;mso-width-percent:0;mso-height-percent:0;mso-width-relative:margin;mso-height-relative:margin" from="180.45pt,267.5pt" to="182.5pt,281.75pt" o:gfxdata="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" strokecolor="#7f7f7f [1612]" strokeweight="1.75pt">
                 <v:stroke joinstyle="miter"/>
@@ -4586,7 +4588,7 @@
         <mc:AlternateContent>
           <mc:Choice Requires="wps">
             <w:drawing>
-              <wp:anchor distT="0" distB="0" distL="114300" distR="114300" simplePos="0" relativeHeight="251726848" behindDoc="0" locked="0" layoutInCell="1" allowOverlap="1" wp14:anchorId="1E124067" wp14:editId="3D3D6D02">
+              <wp:anchor distT="0" distB="0" distL="114300" distR="114300" simplePos="0" relativeHeight="251700736" behindDoc="0" locked="0" layoutInCell="1" allowOverlap="1" wp14:anchorId="1E124067" wp14:editId="3D3D6D02">
                 <wp:simplePos x="0" y="0"/>
                 <wp:positionH relativeFrom="margin">
                   <wp:posOffset>1863689</wp:posOffset>
@@ -4667,7 +4669,7 @@
               </wp:anchor>
             </w:drawing>
           </mc:Choice>
-          <mc:Fallback>
+          <mc:Fallback xmlns:w16se="http://schemas.microsoft.com/office/word/2015/wordml/symex" xmlns:w15="http://schemas.microsoft.com/office/word/2012/wordml" xmlns:cx8="http://schemas.microsoft.com/office/drawing/2016/5/14/chartex" xmlns:cx7="http://schemas.microsoft.com/office/drawing/2016/5/13/chartex" xmlns:cx6="http://schemas.microsoft.com/office/drawing/2016/5/12/chartex" xmlns:cx5="http://schemas.microsoft.com/office/drawing/2016/5/11/chartex" xmlns:cx4="http://schemas.microsoft.com/office/drawing/2016/5/10/chartex" xmlns:cx3="http://schemas.microsoft.com/office/drawing/2016/5/9/chartex" xmlns:cx2="http://schemas.microsoft.com/office/drawing/2015/10/21/chartex" xmlns:cx1="http://schemas.microsoft.com/office/drawing/2015/9/8/chartex" xmlns:cx="http://schemas.microsoft.com/office/drawing/2014/chartex">
             <w:pict>
               <v:oval w14:anchorId="1E124067" id="Oval 174" o:spid="_x0000_s1044" style="position:absolute;margin-left:146.75pt;margin-top:281.9pt;width:68.65pt;height:25.35pt;z-index:251726848;visibility:visible;mso-wrap-style:square;mso-width-percent:0;mso-height-percent:0;mso-wrap-distance-left:9pt;mso-wrap-distance-top:0;mso-wrap-distance-right:9pt;mso-wrap-distance-bottom:0;mso-position-horizontal:absolute;mso-position-horizontal-relative:margin;mso-position-vertical:absolute;mso-position-vertical-relative:text;mso-width-percent:0;mso-height-percent:0;mso-width-relative:margin;mso-height-relative:margin;v-text-anchor:middle" o:gfxdata="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" fillcolor="window" strokecolor="windowText">
                 <v:stroke joinstyle="miter"/>
@@ -4711,7 +4713,7 @@
         <mc:AlternateContent>
           <mc:Choice Requires="wps">
             <w:drawing>
-              <wp:anchor distT="0" distB="0" distL="114300" distR="114300" simplePos="0" relativeHeight="251650048" behindDoc="0" locked="0" layoutInCell="1" allowOverlap="1" wp14:anchorId="18A6E064" wp14:editId="54FB2010">
+              <wp:anchor distT="0" distB="0" distL="114300" distR="114300" simplePos="0" relativeHeight="251661824" behindDoc="0" locked="0" layoutInCell="1" allowOverlap="1" wp14:anchorId="18A6E064" wp14:editId="54FB2010">
                 <wp:simplePos x="0" y="0"/>
                 <wp:positionH relativeFrom="margin">
                   <wp:posOffset>2188462</wp:posOffset>
@@ -4771,7 +4773,7 @@
               </wp:anchor>
             </w:drawing>
           </mc:Choice>
-          <mc:Fallback>
+          <mc:Fallback xmlns:w16se="http://schemas.microsoft.com/office/word/2015/wordml/symex" xmlns:w15="http://schemas.microsoft.com/office/word/2012/wordml" xmlns:cx8="http://schemas.microsoft.com/office/drawing/2016/5/14/chartex" xmlns:cx7="http://schemas.microsoft.com/office/drawing/2016/5/13/chartex" xmlns:cx6="http://schemas.microsoft.com/office/drawing/2016/5/12/chartex" xmlns:cx5="http://schemas.microsoft.com/office/drawing/2016/5/11/chartex" xmlns:cx4="http://schemas.microsoft.com/office/drawing/2016/5/10/chartex" xmlns:cx3="http://schemas.microsoft.com/office/drawing/2016/5/9/chartex" xmlns:cx2="http://schemas.microsoft.com/office/drawing/2015/10/21/chartex" xmlns:cx1="http://schemas.microsoft.com/office/drawing/2015/9/8/chartex" xmlns:cx="http://schemas.microsoft.com/office/drawing/2014/chartex">
             <w:pict>
               <v:line w14:anchorId="5851EDD7" id="Conexão reta 105" o:spid="_x0000_s1026" style="position:absolute;flip:x y;z-index:251650048;visibility:visible;mso-wrap-style:square;mso-width-percent:0;mso-height-percent:0;mso-wrap-distance-left:9pt;mso-wrap-distance-top:0;mso-wrap-distance-right:9pt;mso-wrap-distance-bottom:0;mso-position-horizontal:absolute;mso-position-horizontal-relative:margin;mso-position-vertical:absolute;mso-position-vertical-relative:text;mso-width-percent:0;mso-height-percent:0;mso-width-relative:margin;mso-height-relative:margin" from="172.3pt,229.45pt" to="179.75pt,242.45pt" o:gfxdata="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" strokecolor="#7f7f7f [1612]" strokeweight="1.75pt">
                 <v:stroke joinstyle="miter"/>
@@ -4789,7 +4791,7 @@
         <mc:AlternateContent>
           <mc:Choice Requires="wps">
             <w:drawing>
-              <wp:anchor distT="0" distB="0" distL="114300" distR="114300" simplePos="0" relativeHeight="251527168" behindDoc="0" locked="0" layoutInCell="1" allowOverlap="1" wp14:anchorId="5024833E" wp14:editId="23CBCE8C">
+              <wp:anchor distT="0" distB="0" distL="114300" distR="114300" simplePos="0" relativeHeight="251641344" behindDoc="0" locked="0" layoutInCell="1" allowOverlap="1" wp14:anchorId="5024833E" wp14:editId="23CBCE8C">
                 <wp:simplePos x="0" y="0"/>
                 <wp:positionH relativeFrom="margin">
                   <wp:posOffset>1613200</wp:posOffset>
@@ -4885,7 +4887,7 @@
               </wp:anchor>
             </w:drawing>
           </mc:Choice>
-          <mc:Fallback>
+          <mc:Fallback xmlns:w16se="http://schemas.microsoft.com/office/word/2015/wordml/symex" xmlns:w15="http://schemas.microsoft.com/office/word/2012/wordml" xmlns:cx8="http://schemas.microsoft.com/office/drawing/2016/5/14/chartex" xmlns:cx7="http://schemas.microsoft.com/office/drawing/2016/5/13/chartex" xmlns:cx6="http://schemas.microsoft.com/office/drawing/2016/5/12/chartex" xmlns:cx5="http://schemas.microsoft.com/office/drawing/2016/5/11/chartex" xmlns:cx4="http://schemas.microsoft.com/office/drawing/2016/5/10/chartex" xmlns:cx3="http://schemas.microsoft.com/office/drawing/2016/5/9/chartex" xmlns:cx2="http://schemas.microsoft.com/office/drawing/2015/10/21/chartex" xmlns:cx1="http://schemas.microsoft.com/office/drawing/2015/9/8/chartex" xmlns:cx="http://schemas.microsoft.com/office/drawing/2014/chartex">
             <w:pict>
               <v:oval w14:anchorId="5024833E" id="Oval 104" o:spid="_x0000_s1045" style="position:absolute;margin-left:127pt;margin-top:217.55pt;width:45.35pt;height:25.35pt;z-index:251527168;visibility:visible;mso-wrap-style:square;mso-width-percent:0;mso-height-percent:0;mso-wrap-distance-left:9pt;mso-wrap-distance-top:0;mso-wrap-distance-right:9pt;mso-wrap-distance-bottom:0;mso-position-horizontal:absolute;mso-position-horizontal-relative:margin;mso-position-vertical:absolute;mso-position-vertical-relative:text;mso-width-percent:0;mso-height-percent:0;mso-width-relative:margin;mso-height-relative:margin;v-text-anchor:middle" o:gfxdata="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" fillcolor="white [3212]" strokecolor="black [3213]">
                 <v:stroke joinstyle="miter"/>
@@ -4931,7 +4933,7 @@
         <mc:AlternateContent>
           <mc:Choice Requires="wps">
             <w:drawing>
-              <wp:anchor distT="0" distB="0" distL="114300" distR="114300" simplePos="0" relativeHeight="251269120" behindDoc="0" locked="0" layoutInCell="1" allowOverlap="1" wp14:anchorId="2E54DEE4" wp14:editId="08F7AE31">
+              <wp:anchor distT="0" distB="0" distL="114300" distR="114300" simplePos="0" relativeHeight="251605504" behindDoc="0" locked="0" layoutInCell="1" allowOverlap="1" wp14:anchorId="2E54DEE4" wp14:editId="08F7AE31">
                 <wp:simplePos x="0" y="0"/>
                 <wp:positionH relativeFrom="margin">
                   <wp:posOffset>2186437</wp:posOffset>
@@ -4991,7 +4993,7 @@
               </wp:anchor>
             </w:drawing>
           </mc:Choice>
-          <mc:Fallback>
+          <mc:Fallback xmlns:w16se="http://schemas.microsoft.com/office/word/2015/wordml/symex" xmlns:w15="http://schemas.microsoft.com/office/word/2012/wordml" xmlns:cx8="http://schemas.microsoft.com/office/drawing/2016/5/14/chartex" xmlns:cx7="http://schemas.microsoft.com/office/drawing/2016/5/13/chartex" xmlns:cx6="http://schemas.microsoft.com/office/drawing/2016/5/12/chartex" xmlns:cx5="http://schemas.microsoft.com/office/drawing/2016/5/11/chartex" xmlns:cx4="http://schemas.microsoft.com/office/drawing/2016/5/10/chartex" xmlns:cx3="http://schemas.microsoft.com/office/drawing/2016/5/9/chartex" xmlns:cx2="http://schemas.microsoft.com/office/drawing/2015/10/21/chartex" xmlns:cx1="http://schemas.microsoft.com/office/drawing/2015/9/8/chartex" xmlns:cx="http://schemas.microsoft.com/office/drawing/2014/chartex">
             <w:pict>
               <v:line w14:anchorId="5615447D" id="Conexão reta 103" o:spid="_x0000_s1026" style="position:absolute;flip:x y;z-index:251269120;visibility:visible;mso-wrap-style:square;mso-width-percent:0;mso-height-percent:0;mso-wrap-distance-left:9pt;mso-wrap-distance-top:0;mso-wrap-distance-right:9pt;mso-wrap-distance-bottom:0;mso-position-horizontal:absolute;mso-position-horizontal-relative:margin;mso-position-vertical:absolute;mso-position-vertical-relative:text;mso-width-percent:0;mso-height-percent:0;mso-width-relative:margin;mso-height-relative:margin" from="172.15pt,200.25pt" to="198.85pt,205.7pt" o:gfxdata="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" strokecolor="#7f7f7f [1612]" strokeweight="1.75pt">
                 <v:stroke joinstyle="miter"/>
@@ -5009,7 +5011,7 @@
         <mc:AlternateContent>
           <mc:Choice Requires="wps">
             <w:drawing>
-              <wp:anchor distT="0" distB="0" distL="114300" distR="114300" simplePos="0" relativeHeight="251255808" behindDoc="0" locked="0" layoutInCell="1" allowOverlap="1" wp14:anchorId="20E24DB8" wp14:editId="24CC3D00">
+              <wp:anchor distT="0" distB="0" distL="114300" distR="114300" simplePos="0" relativeHeight="251604480" behindDoc="0" locked="0" layoutInCell="1" allowOverlap="1" wp14:anchorId="20E24DB8" wp14:editId="24CC3D00">
                 <wp:simplePos x="0" y="0"/>
                 <wp:positionH relativeFrom="margin">
                   <wp:posOffset>1607976</wp:posOffset>
@@ -5105,7 +5107,7 @@
               </wp:anchor>
             </w:drawing>
           </mc:Choice>
-          <mc:Fallback>
+          <mc:Fallback xmlns:w16se="http://schemas.microsoft.com/office/word/2015/wordml/symex" xmlns:w15="http://schemas.microsoft.com/office/word/2012/wordml" xmlns:cx8="http://schemas.microsoft.com/office/drawing/2016/5/14/chartex" xmlns:cx7="http://schemas.microsoft.com/office/drawing/2016/5/13/chartex" xmlns:cx6="http://schemas.microsoft.com/office/drawing/2016/5/12/chartex" xmlns:cx5="http://schemas.microsoft.com/office/drawing/2016/5/11/chartex" xmlns:cx4="http://schemas.microsoft.com/office/drawing/2016/5/10/chartex" xmlns:cx3="http://schemas.microsoft.com/office/drawing/2016/5/9/chartex" xmlns:cx2="http://schemas.microsoft.com/office/drawing/2015/10/21/chartex" xmlns:cx1="http://schemas.microsoft.com/office/drawing/2015/9/8/chartex" xmlns:cx="http://schemas.microsoft.com/office/drawing/2014/chartex">
             <w:pict>
               <v:oval w14:anchorId="20E24DB8" id="Oval 102" o:spid="_x0000_s1046" style="position:absolute;margin-left:126.6pt;margin-top:189.25pt;width:45.35pt;height:25.35pt;z-index:251255808;visibility:visible;mso-wrap-style:square;mso-width-percent:0;mso-height-percent:0;mso-wrap-distance-left:9pt;mso-wrap-distance-top:0;mso-wrap-distance-right:9pt;mso-wrap-distance-bottom:0;mso-position-horizontal:absolute;mso-position-horizontal-relative:margin;mso-position-vertical:absolute;mso-position-vertical-relative:text;mso-width-percent:0;mso-height-percent:0;mso-width-relative:margin;mso-height-relative:margin;v-text-anchor:middle" o:gfxdata="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" fillcolor="white [3212]" strokecolor="black [3213]">
                 <v:stroke joinstyle="miter"/>
@@ -5151,7 +5153,7 @@
         <mc:AlternateContent>
           <mc:Choice Requires="wps">
             <w:drawing>
-              <wp:anchor distT="0" distB="0" distL="114300" distR="114300" simplePos="0" relativeHeight="251971584" behindDoc="0" locked="0" layoutInCell="1" allowOverlap="1" wp14:anchorId="3B39C23E" wp14:editId="31DD936D">
+              <wp:anchor distT="0" distB="0" distL="114300" distR="114300" simplePos="0" relativeHeight="251731456" behindDoc="0" locked="0" layoutInCell="1" allowOverlap="1" wp14:anchorId="3B39C23E" wp14:editId="31DD936D">
                 <wp:simplePos x="0" y="0"/>
                 <wp:positionH relativeFrom="column">
                   <wp:posOffset>3422039</wp:posOffset>
@@ -5211,7 +5213,7 @@
               </wp:anchor>
             </w:drawing>
           </mc:Choice>
-          <mc:Fallback>
+          <mc:Fallback xmlns:w16se="http://schemas.microsoft.com/office/word/2015/wordml/symex" xmlns:w15="http://schemas.microsoft.com/office/word/2012/wordml" xmlns:cx8="http://schemas.microsoft.com/office/drawing/2016/5/14/chartex" xmlns:cx7="http://schemas.microsoft.com/office/drawing/2016/5/13/chartex" xmlns:cx6="http://schemas.microsoft.com/office/drawing/2016/5/12/chartex" xmlns:cx5="http://schemas.microsoft.com/office/drawing/2016/5/11/chartex" xmlns:cx4="http://schemas.microsoft.com/office/drawing/2016/5/10/chartex" xmlns:cx3="http://schemas.microsoft.com/office/drawing/2016/5/9/chartex" xmlns:cx2="http://schemas.microsoft.com/office/drawing/2015/10/21/chartex" xmlns:cx1="http://schemas.microsoft.com/office/drawing/2015/9/8/chartex" xmlns:cx="http://schemas.microsoft.com/office/drawing/2014/chartex">
             <w:pict>
               <v:line w14:anchorId="477D9D38" id="Conexão reta 82" o:spid="_x0000_s1026" style="position:absolute;flip:x y;z-index:251971584;visibility:visible;mso-wrap-style:square;mso-width-percent:0;mso-height-percent:0;mso-wrap-distance-left:9pt;mso-wrap-distance-top:0;mso-wrap-distance-right:9pt;mso-wrap-distance-bottom:0;mso-position-horizontal:absolute;mso-position-horizontal-relative:text;mso-position-vertical:absolute;mso-position-vertical-relative:text;mso-width-percent:0;mso-height-percent:0;mso-width-relative:margin;mso-height-relative:margin" from="269.45pt,241pt" to="269.65pt,308.25pt" o:gfxdata="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" strokecolor="#7f7f7f [1612]" strokeweight="1.75pt">
                 <v:stroke joinstyle="miter"/>
@@ -5228,7 +5230,7 @@
         <mc:AlternateContent>
           <mc:Choice Requires="wps">
             <w:drawing>
-              <wp:anchor distT="0" distB="0" distL="114300" distR="114300" simplePos="0" relativeHeight="251984896" behindDoc="0" locked="0" layoutInCell="1" allowOverlap="1" wp14:anchorId="07D58907" wp14:editId="25F68086">
+              <wp:anchor distT="0" distB="0" distL="114300" distR="114300" simplePos="0" relativeHeight="251732480" behindDoc="0" locked="0" layoutInCell="1" allowOverlap="1" wp14:anchorId="07D58907" wp14:editId="25F68086">
                 <wp:simplePos x="0" y="0"/>
                 <wp:positionH relativeFrom="column">
                   <wp:posOffset>1619117</wp:posOffset>
@@ -5288,7 +5290,7 @@
               </wp:anchor>
             </w:drawing>
           </mc:Choice>
-          <mc:Fallback>
+          <mc:Fallback xmlns:w16se="http://schemas.microsoft.com/office/word/2015/wordml/symex" xmlns:w15="http://schemas.microsoft.com/office/word/2012/wordml" xmlns:cx8="http://schemas.microsoft.com/office/drawing/2016/5/14/chartex" xmlns:cx7="http://schemas.microsoft.com/office/drawing/2016/5/13/chartex" xmlns:cx6="http://schemas.microsoft.com/office/drawing/2016/5/12/chartex" xmlns:cx5="http://schemas.microsoft.com/office/drawing/2016/5/11/chartex" xmlns:cx4="http://schemas.microsoft.com/office/drawing/2016/5/10/chartex" xmlns:cx3="http://schemas.microsoft.com/office/drawing/2016/5/9/chartex" xmlns:cx2="http://schemas.microsoft.com/office/drawing/2015/10/21/chartex" xmlns:cx1="http://schemas.microsoft.com/office/drawing/2015/9/8/chartex" xmlns:cx="http://schemas.microsoft.com/office/drawing/2014/chartex">
             <w:pict>
               <v:line w14:anchorId="5F6FA0AA" id="Conexão reta 152" o:spid="_x0000_s1026" style="position:absolute;z-index:251984896;visibility:visible;mso-wrap-style:square;mso-width-percent:0;mso-height-percent:0;mso-wrap-distance-left:9pt;mso-wrap-distance-top:0;mso-wrap-distance-right:9pt;mso-wrap-distance-bottom:0;mso-position-horizontal:absolute;mso-position-horizontal-relative:text;mso-position-vertical:absolute;mso-position-vertical-relative:text;mso-width-percent:0;mso-height-percent:0;mso-width-relative:margin;mso-height-relative:margin" from="127.5pt,307.55pt" to="269.65pt,308.25pt" o:gfxdata="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" strokecolor="#7f7f7f [1612]" strokeweight="1.75pt">
                 <v:stroke joinstyle="miter"/>
@@ -5303,7 +5305,7 @@
           <w:lang w:val="pt-PT" w:eastAsia="pt-PT"/>
         </w:rPr>
         <w:drawing>
-          <wp:anchor distT="0" distB="0" distL="114300" distR="114300" simplePos="0" relativeHeight="251958272" behindDoc="0" locked="0" layoutInCell="1" allowOverlap="1" wp14:anchorId="2CAED94A" wp14:editId="4AD2C679">
+          <wp:anchor distT="0" distB="0" distL="114300" distR="114300" simplePos="0" relativeHeight="251730432" behindDoc="0" locked="0" layoutInCell="1" allowOverlap="1" wp14:anchorId="2CAED94A" wp14:editId="4AD2C679">
             <wp:simplePos x="0" y="0"/>
             <wp:positionH relativeFrom="column">
               <wp:posOffset>3249006</wp:posOffset>
@@ -5328,7 +5330,7 @@
                     </pic:cNvPicPr>
                   </pic:nvPicPr>
                   <pic:blipFill rotWithShape="1">
-                    <a:blip r:embed="rId8">
+                    <a:blip r:embed="rId9">
                       <a:extLst>
                         <a:ext uri="{28A0092B-C50C-407E-A947-70E740481C1C}">
                           <a14:useLocalDpi xmlns:a14="http://schemas.microsoft.com/office/drawing/2010/main" val="0"/>
@@ -5376,7 +5378,7 @@
         <mc:AlternateContent>
           <mc:Choice Requires="wps">
             <w:drawing>
-              <wp:anchor distT="0" distB="0" distL="114300" distR="114300" simplePos="0" relativeHeight="251944960" behindDoc="0" locked="0" layoutInCell="1" allowOverlap="1" wp14:anchorId="528C7866" wp14:editId="71F3B93E">
+              <wp:anchor distT="0" distB="0" distL="114300" distR="114300" simplePos="0" relativeHeight="251729408" behindDoc="0" locked="0" layoutInCell="1" allowOverlap="1" wp14:anchorId="528C7866" wp14:editId="71F3B93E">
                 <wp:simplePos x="0" y="0"/>
                 <wp:positionH relativeFrom="column">
                   <wp:posOffset>5758180</wp:posOffset>
@@ -5436,7 +5438,7 @@
               </wp:anchor>
             </w:drawing>
           </mc:Choice>
-          <mc:Fallback>
+          <mc:Fallback xmlns:w16se="http://schemas.microsoft.com/office/word/2015/wordml/symex" xmlns:w15="http://schemas.microsoft.com/office/word/2012/wordml" xmlns:cx8="http://schemas.microsoft.com/office/drawing/2016/5/14/chartex" xmlns:cx7="http://schemas.microsoft.com/office/drawing/2016/5/13/chartex" xmlns:cx6="http://schemas.microsoft.com/office/drawing/2016/5/12/chartex" xmlns:cx5="http://schemas.microsoft.com/office/drawing/2016/5/11/chartex" xmlns:cx4="http://schemas.microsoft.com/office/drawing/2016/5/10/chartex" xmlns:cx3="http://schemas.microsoft.com/office/drawing/2016/5/9/chartex" xmlns:cx2="http://schemas.microsoft.com/office/drawing/2015/10/21/chartex" xmlns:cx1="http://schemas.microsoft.com/office/drawing/2015/9/8/chartex" xmlns:cx="http://schemas.microsoft.com/office/drawing/2014/chartex">
             <w:pict>
               <v:line w14:anchorId="2705BAC4" id="Conexão reta 39" o:spid="_x0000_s1026" style="position:absolute;flip:y;z-index:251944960;visibility:visible;mso-wrap-style:square;mso-width-percent:0;mso-height-percent:0;mso-wrap-distance-left:9pt;mso-wrap-distance-top:0;mso-wrap-distance-right:9pt;mso-wrap-distance-bottom:0;mso-position-horizontal:absolute;mso-position-horizontal-relative:text;mso-position-vertical:absolute;mso-position-vertical-relative:text;mso-width-percent:0;mso-height-percent:0;mso-width-relative:margin;mso-height-relative:margin" from="453.4pt,69.45pt" to="499.9pt,106.95pt" o:gfxdata="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" strokecolor="#7f7f7f [1612]" strokeweight="1.75pt">
                 <v:stroke joinstyle="miter"/>
@@ -5453,7 +5455,7 @@
         <mc:AlternateContent>
           <mc:Choice Requires="wps">
             <w:drawing>
-              <wp:anchor distT="0" distB="0" distL="114300" distR="114300" simplePos="0" relativeHeight="251931648" behindDoc="0" locked="0" layoutInCell="1" allowOverlap="1" wp14:anchorId="7E8183A7" wp14:editId="49A49B9F">
+              <wp:anchor distT="0" distB="0" distL="114300" distR="114300" simplePos="0" relativeHeight="251728384" behindDoc="0" locked="0" layoutInCell="1" allowOverlap="1" wp14:anchorId="7E8183A7" wp14:editId="49A49B9F">
                 <wp:simplePos x="0" y="0"/>
                 <wp:positionH relativeFrom="column">
                   <wp:posOffset>6186805</wp:posOffset>
@@ -5545,7 +5547,7 @@
               </wp:anchor>
             </w:drawing>
           </mc:Choice>
-          <mc:Fallback>
+          <mc:Fallback xmlns:w16se="http://schemas.microsoft.com/office/word/2015/wordml/symex" xmlns:w15="http://schemas.microsoft.com/office/word/2012/wordml" xmlns:cx8="http://schemas.microsoft.com/office/drawing/2016/5/14/chartex" xmlns:cx7="http://schemas.microsoft.com/office/drawing/2016/5/13/chartex" xmlns:cx6="http://schemas.microsoft.com/office/drawing/2016/5/12/chartex" xmlns:cx5="http://schemas.microsoft.com/office/drawing/2016/5/11/chartex" xmlns:cx4="http://schemas.microsoft.com/office/drawing/2016/5/10/chartex" xmlns:cx3="http://schemas.microsoft.com/office/drawing/2016/5/9/chartex" xmlns:cx2="http://schemas.microsoft.com/office/drawing/2015/10/21/chartex" xmlns:cx1="http://schemas.microsoft.com/office/drawing/2015/9/8/chartex" xmlns:cx="http://schemas.microsoft.com/office/drawing/2014/chartex">
             <w:pict>
               <v:oval w14:anchorId="7E8183A7" id="Oval 24" o:spid="_x0000_s1047" style="position:absolute;margin-left:487.15pt;margin-top:46.95pt;width:54pt;height:22.9pt;z-index:251931648;visibility:visible;mso-wrap-style:square;mso-width-percent:0;mso-height-percent:0;mso-wrap-distance-left:9pt;mso-wrap-distance-top:0;mso-wrap-distance-right:9pt;mso-wrap-distance-bottom:0;mso-position-horizontal:absolute;mso-position-horizontal-relative:text;mso-position-vertical:absolute;mso-position-vertical-relative:text;mso-width-percent:0;mso-height-percent:0;mso-width-relative:margin;mso-height-relative:margin;v-text-anchor:middle" o:gfxdata="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" fillcolor="white [3212]" strokecolor="black [3213]">
                 <v:stroke joinstyle="miter"/>
@@ -5586,7 +5588,7 @@
         <mc:AlternateContent>
           <mc:Choice Requires="wps">
             <w:drawing>
-              <wp:anchor distT="0" distB="0" distL="114300" distR="114300" simplePos="0" relativeHeight="251479040" behindDoc="0" locked="0" layoutInCell="1" allowOverlap="1" wp14:anchorId="4AF309A3" wp14:editId="68C59B1D">
+              <wp:anchor distT="0" distB="0" distL="114300" distR="114300" simplePos="0" relativeHeight="251630080" behindDoc="0" locked="0" layoutInCell="1" allowOverlap="1" wp14:anchorId="4AF309A3" wp14:editId="68C59B1D">
                 <wp:simplePos x="0" y="0"/>
                 <wp:positionH relativeFrom="column">
                   <wp:posOffset>6981826</wp:posOffset>
@@ -5646,7 +5648,7 @@
               </wp:anchor>
             </w:drawing>
           </mc:Choice>
-          <mc:Fallback>
+          <mc:Fallback xmlns:w16se="http://schemas.microsoft.com/office/word/2015/wordml/symex" xmlns:w15="http://schemas.microsoft.com/office/word/2012/wordml" xmlns:cx8="http://schemas.microsoft.com/office/drawing/2016/5/14/chartex" xmlns:cx7="http://schemas.microsoft.com/office/drawing/2016/5/13/chartex" xmlns:cx6="http://schemas.microsoft.com/office/drawing/2016/5/12/chartex" xmlns:cx5="http://schemas.microsoft.com/office/drawing/2016/5/11/chartex" xmlns:cx4="http://schemas.microsoft.com/office/drawing/2016/5/10/chartex" xmlns:cx3="http://schemas.microsoft.com/office/drawing/2016/5/9/chartex" xmlns:cx2="http://schemas.microsoft.com/office/drawing/2015/10/21/chartex" xmlns:cx1="http://schemas.microsoft.com/office/drawing/2015/9/8/chartex" xmlns:cx="http://schemas.microsoft.com/office/drawing/2014/chartex">
             <w:pict>
               <v:line w14:anchorId="529FA4E7" id="Conexão reta 56" o:spid="_x0000_s1026" style="position:absolute;flip:y;z-index:251479040;visibility:visible;mso-wrap-style:square;mso-width-percent:0;mso-height-percent:0;mso-wrap-distance-left:9pt;mso-wrap-distance-top:0;mso-wrap-distance-right:9pt;mso-wrap-distance-bottom:0;mso-position-horizontal:absolute;mso-position-horizontal-relative:text;mso-position-vertical:absolute;mso-position-vertical-relative:text;mso-width-percent:0;mso-height-percent:0;mso-width-relative:margin;mso-height-relative:margin" from="549.75pt,68.7pt" to="580.15pt,108.45pt" o:gfxdata="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" strokecolor="#7f7f7f [1612]" strokeweight="1.75pt">
                 <v:stroke joinstyle="miter"/>
@@ -5663,7 +5665,7 @@
         <mc:AlternateContent>
           <mc:Choice Requires="wps">
             <w:drawing>
-              <wp:anchor distT="0" distB="0" distL="114300" distR="114300" simplePos="0" relativeHeight="251811840" behindDoc="0" locked="0" layoutInCell="1" allowOverlap="1" wp14:anchorId="7FDC8CC2" wp14:editId="4B10FDE4">
+              <wp:anchor distT="0" distB="0" distL="114300" distR="114300" simplePos="0" relativeHeight="251719168" behindDoc="0" locked="0" layoutInCell="1" allowOverlap="1" wp14:anchorId="7FDC8CC2" wp14:editId="4B10FDE4">
                 <wp:simplePos x="0" y="0"/>
                 <wp:positionH relativeFrom="column">
                   <wp:posOffset>7264400</wp:posOffset>
@@ -5769,7 +5771,7 @@
               </wp:anchor>
             </w:drawing>
           </mc:Choice>
-          <mc:Fallback>
+          <mc:Fallback xmlns:w16se="http://schemas.microsoft.com/office/word/2015/wordml/symex" xmlns:w15="http://schemas.microsoft.com/office/word/2012/wordml" xmlns:cx8="http://schemas.microsoft.com/office/drawing/2016/5/14/chartex" xmlns:cx7="http://schemas.microsoft.com/office/drawing/2016/5/13/chartex" xmlns:cx6="http://schemas.microsoft.com/office/drawing/2016/5/12/chartex" xmlns:cx5="http://schemas.microsoft.com/office/drawing/2016/5/11/chartex" xmlns:cx4="http://schemas.microsoft.com/office/drawing/2016/5/10/chartex" xmlns:cx3="http://schemas.microsoft.com/office/drawing/2016/5/9/chartex" xmlns:cx2="http://schemas.microsoft.com/office/drawing/2015/10/21/chartex" xmlns:cx1="http://schemas.microsoft.com/office/drawing/2015/9/8/chartex" xmlns:cx="http://schemas.microsoft.com/office/drawing/2014/chartex">
             <w:pict>
               <v:oval w14:anchorId="7FDC8CC2" id="Oval 57" o:spid="_x0000_s1048" style="position:absolute;margin-left:572pt;margin-top:44.6pt;width:44.7pt;height:26.45pt;z-index:251811840;visibility:visible;mso-wrap-style:square;mso-width-percent:0;mso-height-percent:0;mso-wrap-distance-left:9pt;mso-wrap-distance-top:0;mso-wrap-distance-right:9pt;mso-wrap-distance-bottom:0;mso-position-horizontal:absolute;mso-position-horizontal-relative:text;mso-position-vertical:absolute;mso-position-vertical-relative:text;mso-width-percent:0;mso-height-percent:0;mso-width-relative:margin;mso-height-relative:margin;v-text-anchor:middle" o:gfxdata="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" fillcolor="white [3212]" strokecolor="black [3213]">
                 <v:stroke joinstyle="miter"/>
@@ -5824,7 +5826,7 @@
         <mc:AlternateContent>
           <mc:Choice Requires="wps">
             <w:drawing>
-              <wp:anchor distT="0" distB="0" distL="114300" distR="114300" simplePos="0" relativeHeight="251492352" behindDoc="0" locked="0" layoutInCell="1" allowOverlap="1" wp14:anchorId="65E8E0C7" wp14:editId="3204210A">
+              <wp:anchor distT="0" distB="0" distL="114300" distR="114300" simplePos="0" relativeHeight="251631104" behindDoc="0" locked="0" layoutInCell="1" allowOverlap="1" wp14:anchorId="65E8E0C7" wp14:editId="3204210A">
                 <wp:simplePos x="0" y="0"/>
                 <wp:positionH relativeFrom="column">
                   <wp:posOffset>6980556</wp:posOffset>
@@ -5884,7 +5886,7 @@
               </wp:anchor>
             </w:drawing>
           </mc:Choice>
-          <mc:Fallback>
+          <mc:Fallback xmlns:w16se="http://schemas.microsoft.com/office/word/2015/wordml/symex" xmlns:w15="http://schemas.microsoft.com/office/word/2012/wordml" xmlns:cx8="http://schemas.microsoft.com/office/drawing/2016/5/14/chartex" xmlns:cx7="http://schemas.microsoft.com/office/drawing/2016/5/13/chartex" xmlns:cx6="http://schemas.microsoft.com/office/drawing/2016/5/12/chartex" xmlns:cx5="http://schemas.microsoft.com/office/drawing/2016/5/11/chartex" xmlns:cx4="http://schemas.microsoft.com/office/drawing/2016/5/10/chartex" xmlns:cx3="http://schemas.microsoft.com/office/drawing/2016/5/9/chartex" xmlns:cx2="http://schemas.microsoft.com/office/drawing/2015/10/21/chartex" xmlns:cx1="http://schemas.microsoft.com/office/drawing/2015/9/8/chartex" xmlns:cx="http://schemas.microsoft.com/office/drawing/2014/chartex">
             <w:pict>
               <v:line w14:anchorId="3A79D4E1" id="Conexão reta 59" o:spid="_x0000_s1026" style="position:absolute;flip:y;z-index:251492352;visibility:visible;mso-wrap-style:square;mso-width-percent:0;mso-height-percent:0;mso-wrap-distance-left:9pt;mso-wrap-distance-top:0;mso-wrap-distance-right:9pt;mso-wrap-distance-bottom:0;mso-position-horizontal:absolute;mso-position-horizontal-relative:text;mso-position-vertical:absolute;mso-position-vertical-relative:text;mso-width-percent:0;mso-height-percent:0;mso-width-relative:margin;mso-height-relative:margin" from="549.65pt,99.45pt" to="587.65pt,121.1pt" o:gfxdata="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" strokecolor="#7f7f7f [1612]" strokeweight="1.75pt">
                 <v:stroke joinstyle="miter"/>
@@ -5901,7 +5903,7 @@
         <mc:AlternateContent>
           <mc:Choice Requires="wps">
             <w:drawing>
-              <wp:anchor distT="0" distB="0" distL="114300" distR="114300" simplePos="0" relativeHeight="251557888" behindDoc="0" locked="0" layoutInCell="1" allowOverlap="1" wp14:anchorId="637441F1" wp14:editId="7E129510">
+              <wp:anchor distT="0" distB="0" distL="114300" distR="114300" simplePos="0" relativeHeight="251647488" behindDoc="0" locked="0" layoutInCell="1" allowOverlap="1" wp14:anchorId="637441F1" wp14:editId="7E129510">
                 <wp:simplePos x="0" y="0"/>
                 <wp:positionH relativeFrom="column">
                   <wp:posOffset>7303770</wp:posOffset>
@@ -5993,7 +5995,7 @@
               </wp:anchor>
             </w:drawing>
           </mc:Choice>
-          <mc:Fallback>
+          <mc:Fallback xmlns:w16se="http://schemas.microsoft.com/office/word/2015/wordml/symex" xmlns:w15="http://schemas.microsoft.com/office/word/2012/wordml" xmlns:cx8="http://schemas.microsoft.com/office/drawing/2016/5/14/chartex" xmlns:cx7="http://schemas.microsoft.com/office/drawing/2016/5/13/chartex" xmlns:cx6="http://schemas.microsoft.com/office/drawing/2016/5/12/chartex" xmlns:cx5="http://schemas.microsoft.com/office/drawing/2016/5/11/chartex" xmlns:cx4="http://schemas.microsoft.com/office/drawing/2016/5/10/chartex" xmlns:cx3="http://schemas.microsoft.com/office/drawing/2016/5/9/chartex" xmlns:cx2="http://schemas.microsoft.com/office/drawing/2015/10/21/chartex" xmlns:cx1="http://schemas.microsoft.com/office/drawing/2015/9/8/chartex" xmlns:cx="http://schemas.microsoft.com/office/drawing/2014/chartex">
             <w:pict>
               <v:oval w14:anchorId="637441F1" id="Oval 58" o:spid="_x0000_s1049" style="position:absolute;margin-left:575.1pt;margin-top:76.8pt;width:48.2pt;height:22.9pt;z-index:251557888;visibility:visible;mso-wrap-style:square;mso-width-percent:0;mso-height-percent:0;mso-wrap-distance-left:9pt;mso-wrap-distance-top:0;mso-wrap-distance-right:9pt;mso-wrap-distance-bottom:0;mso-position-horizontal:absolute;mso-position-horizontal-relative:text;mso-position-vertical:absolute;mso-position-vertical-relative:text;mso-width-percent:0;mso-height-percent:0;mso-width-relative:margin;mso-height-relative:margin;v-text-anchor:middle" o:gfxdata="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" fillcolor="white [3212]" strokecolor="black [3213]">
                 <v:stroke joinstyle="miter"/>
@@ -6034,7 +6036,7 @@
         <mc:AlternateContent>
           <mc:Choice Requires="wps">
             <w:drawing>
-              <wp:anchor distT="0" distB="0" distL="114300" distR="114300" simplePos="0" relativeHeight="251918336" behindDoc="0" locked="0" layoutInCell="1" allowOverlap="1" wp14:anchorId="29ED70D6" wp14:editId="150E9C7C">
+              <wp:anchor distT="0" distB="0" distL="114300" distR="114300" simplePos="0" relativeHeight="251727360" behindDoc="0" locked="0" layoutInCell="1" allowOverlap="1" wp14:anchorId="29ED70D6" wp14:editId="150E9C7C">
                 <wp:simplePos x="0" y="0"/>
                 <wp:positionH relativeFrom="column">
                   <wp:posOffset>3748405</wp:posOffset>
@@ -6094,7 +6096,7 @@
               </wp:anchor>
             </w:drawing>
           </mc:Choice>
-          <mc:Fallback>
+          <mc:Fallback xmlns:w16se="http://schemas.microsoft.com/office/word/2015/wordml/symex" xmlns:w15="http://schemas.microsoft.com/office/word/2012/wordml" xmlns:cx8="http://schemas.microsoft.com/office/drawing/2016/5/14/chartex" xmlns:cx7="http://schemas.microsoft.com/office/drawing/2016/5/13/chartex" xmlns:cx6="http://schemas.microsoft.com/office/drawing/2016/5/12/chartex" xmlns:cx5="http://schemas.microsoft.com/office/drawing/2016/5/11/chartex" xmlns:cx4="http://schemas.microsoft.com/office/drawing/2016/5/10/chartex" xmlns:cx3="http://schemas.microsoft.com/office/drawing/2016/5/9/chartex" xmlns:cx2="http://schemas.microsoft.com/office/drawing/2015/10/21/chartex" xmlns:cx1="http://schemas.microsoft.com/office/drawing/2015/9/8/chartex" xmlns:cx="http://schemas.microsoft.com/office/drawing/2014/chartex">
             <w:pict>
               <v:line w14:anchorId="5FE3F9CF" id="Conexão reta 55" o:spid="_x0000_s1026" style="position:absolute;flip:x y;z-index:251918336;visibility:visible;mso-wrap-style:square;mso-width-percent:0;mso-height-percent:0;mso-wrap-distance-left:9pt;mso-wrap-distance-top:0;mso-wrap-distance-right:9pt;mso-wrap-distance-bottom:0;mso-position-horizontal:absolute;mso-position-horizontal-relative:text;mso-position-vertical:absolute;mso-position-vertical-relative:text;mso-width-percent:0;mso-height-percent:0;mso-width-relative:margin;mso-height-relative:margin" from="295.15pt,94.2pt" to="366.4pt,113.7pt" o:gfxdata="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" strokecolor="#7f7f7f [1612]" strokeweight="1.75pt">
                 <v:stroke joinstyle="miter"/>
@@ -6111,7 +6113,7 @@
         <mc:AlternateContent>
           <mc:Choice Requires="wps">
             <w:drawing>
-              <wp:anchor distT="0" distB="0" distL="114300" distR="114300" simplePos="0" relativeHeight="251905024" behindDoc="0" locked="0" layoutInCell="1" allowOverlap="1" wp14:anchorId="6C95F33F" wp14:editId="4FA1AC8D">
+              <wp:anchor distT="0" distB="0" distL="114300" distR="114300" simplePos="0" relativeHeight="251726336" behindDoc="0" locked="0" layoutInCell="1" allowOverlap="1" wp14:anchorId="6C95F33F" wp14:editId="4FA1AC8D">
                 <wp:simplePos x="0" y="0"/>
                 <wp:positionH relativeFrom="column">
                   <wp:posOffset>3100705</wp:posOffset>
@@ -6205,7 +6207,7 @@
               </wp:anchor>
             </w:drawing>
           </mc:Choice>
-          <mc:Fallback>
+          <mc:Fallback xmlns:w16se="http://schemas.microsoft.com/office/word/2015/wordml/symex" xmlns:w15="http://schemas.microsoft.com/office/word/2012/wordml" xmlns:cx8="http://schemas.microsoft.com/office/drawing/2016/5/14/chartex" xmlns:cx7="http://schemas.microsoft.com/office/drawing/2016/5/13/chartex" xmlns:cx6="http://schemas.microsoft.com/office/drawing/2016/5/12/chartex" xmlns:cx5="http://schemas.microsoft.com/office/drawing/2016/5/11/chartex" xmlns:cx4="http://schemas.microsoft.com/office/drawing/2016/5/10/chartex" xmlns:cx3="http://schemas.microsoft.com/office/drawing/2016/5/9/chartex" xmlns:cx2="http://schemas.microsoft.com/office/drawing/2015/10/21/chartex" xmlns:cx1="http://schemas.microsoft.com/office/drawing/2015/9/8/chartex" xmlns:cx="http://schemas.microsoft.com/office/drawing/2014/chartex">
             <w:pict>
               <v:oval w14:anchorId="6C95F33F" id="Oval 2" o:spid="_x0000_s1050" style="position:absolute;margin-left:244.15pt;margin-top:81.45pt;width:51.35pt;height:22.9pt;z-index:251905024;visibility:visible;mso-wrap-style:square;mso-width-percent:0;mso-height-percent:0;mso-wrap-distance-left:9pt;mso-wrap-distance-top:0;mso-wrap-distance-right:9pt;mso-wrap-distance-bottom:0;mso-position-horizontal:absolute;mso-position-horizontal-relative:text;mso-position-vertical:absolute;mso-position-vertical-relative:text;mso-width-percent:0;mso-height-percent:0;mso-width-relative:margin;mso-height-relative:margin;v-text-anchor:middle" o:gfxdata="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" fillcolor="white [3212]" strokecolor="black [3213]">
                 <v:stroke joinstyle="miter"/>
@@ -6248,7 +6250,7 @@
         <mc:AlternateContent>
           <mc:Choice Requires="wpg">
             <w:drawing>
-              <wp:anchor distT="0" distB="0" distL="114300" distR="114300" simplePos="0" relativeHeight="251798528" behindDoc="0" locked="0" layoutInCell="1" allowOverlap="1" wp14:anchorId="08657006" wp14:editId="36873EA4">
+              <wp:anchor distT="0" distB="0" distL="114300" distR="114300" simplePos="0" relativeHeight="251718144" behindDoc="0" locked="0" layoutInCell="1" allowOverlap="1" wp14:anchorId="08657006" wp14:editId="36873EA4">
                 <wp:simplePos x="0" y="0"/>
                 <wp:positionH relativeFrom="column">
                   <wp:posOffset>7054215</wp:posOffset>
@@ -6281,7 +6283,7 @@
                           </pic:cNvPicPr>
                         </pic:nvPicPr>
                         <pic:blipFill rotWithShape="1">
-                          <a:blip r:embed="rId8">
+                          <a:blip r:embed="rId9">
                             <a:extLst>
                               <a:ext uri="{28A0092B-C50C-407E-A947-70E740481C1C}">
                                 <a14:useLocalDpi xmlns:a14="http://schemas.microsoft.com/office/drawing/2010/main" val="0"/>
@@ -6357,7 +6359,7 @@
               </wp:anchor>
             </w:drawing>
           </mc:Choice>
-          <mc:Fallback>
+          <mc:Fallback xmlns:w16se="http://schemas.microsoft.com/office/word/2015/wordml/symex" xmlns:w15="http://schemas.microsoft.com/office/word/2012/wordml" xmlns:cx8="http://schemas.microsoft.com/office/drawing/2016/5/14/chartex" xmlns:cx7="http://schemas.microsoft.com/office/drawing/2016/5/13/chartex" xmlns:cx6="http://schemas.microsoft.com/office/drawing/2016/5/12/chartex" xmlns:cx5="http://schemas.microsoft.com/office/drawing/2016/5/11/chartex" xmlns:cx4="http://schemas.microsoft.com/office/drawing/2016/5/10/chartex" xmlns:cx3="http://schemas.microsoft.com/office/drawing/2016/5/9/chartex" xmlns:cx2="http://schemas.microsoft.com/office/drawing/2015/10/21/chartex" xmlns:cx1="http://schemas.microsoft.com/office/drawing/2015/9/8/chartex" xmlns:cx="http://schemas.microsoft.com/office/drawing/2014/chartex">
             <w:pict>
               <v:group w14:anchorId="721A6443" id="Grupo 207" o:spid="_x0000_s1026" style="position:absolute;margin-left:555.45pt;margin-top:151.65pt;width:12.05pt;height:19pt;rotation:90;z-index:251798528;mso-width-relative:margin;mso-height-relative:margin" coordsize="143123,266065" o:gfxdata="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">
                 <v:shapetype id="_x0000_t75" coordsize="21600,21600" o:spt="75" o:preferrelative="t" path="m@4@5l@4@11@9@11@9@5xe" filled="f" stroked="f">
@@ -6380,7 +6382,7 @@
                   <o:lock v:ext="edit" aspectratio="t"/>
                 </v:shapetype>
                 <v:shape id="Imagem 208" o:spid="_x0000_s1027" type="#_x0000_t75" alt="Resultado de imagem para Entity–relationship model arrows" style="position:absolute;left:-62179;top:85090;width:266065;height:95885;rotation:-90;flip:y;visibility:visible;mso-wrap-style:square" o:gfxdata="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">
-                  <v:imagedata r:id="rId9" o:title="Resultado de imagem para Entity–relationship model arrows" croptop="15101f" cropbottom="47455f" cropleft="24881f" cropright="33683f"/>
+                  <v:imagedata r:id="rId10" o:title="Resultado de imagem para Entity–relationship model arrows" croptop="15101f" cropbottom="47455f" cropleft="24881f" cropright="33683f"/>
                   <v:path arrowok="t"/>
                 </v:shape>
                 <v:line id="Conexão reta 31" o:spid="_x0000_s1028" style="position:absolute;visibility:visible;mso-wrap-style:square" from="0,59486" to="143123,59486" o:connectortype="straight" o:gfxdata="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" strokecolor="#7f7f7f [1612]" strokeweight="1.75pt">
@@ -6399,7 +6401,7 @@
         <mc:AlternateContent>
           <mc:Choice Requires="wps">
             <w:drawing>
-              <wp:anchor distT="0" distB="0" distL="114300" distR="114300" simplePos="0" relativeHeight="251330560" behindDoc="0" locked="0" layoutInCell="1" allowOverlap="1" wp14:anchorId="7D7AF6B6" wp14:editId="71579BDA">
+              <wp:anchor distT="0" distB="0" distL="114300" distR="114300" simplePos="0" relativeHeight="251613696" behindDoc="0" locked="0" layoutInCell="1" allowOverlap="1" wp14:anchorId="7D7AF6B6" wp14:editId="71579BDA">
                 <wp:simplePos x="0" y="0"/>
                 <wp:positionH relativeFrom="margin">
                   <wp:posOffset>3129279</wp:posOffset>
@@ -6505,7 +6507,7 @@
               </wp:anchor>
             </w:drawing>
           </mc:Choice>
-          <mc:Fallback>
+          <mc:Fallback xmlns:w16se="http://schemas.microsoft.com/office/word/2015/wordml/symex" xmlns:w15="http://schemas.microsoft.com/office/word/2012/wordml" xmlns:cx8="http://schemas.microsoft.com/office/drawing/2016/5/14/chartex" xmlns:cx7="http://schemas.microsoft.com/office/drawing/2016/5/13/chartex" xmlns:cx6="http://schemas.microsoft.com/office/drawing/2016/5/12/chartex" xmlns:cx5="http://schemas.microsoft.com/office/drawing/2016/5/11/chartex" xmlns:cx4="http://schemas.microsoft.com/office/drawing/2016/5/10/chartex" xmlns:cx3="http://schemas.microsoft.com/office/drawing/2016/5/9/chartex" xmlns:cx2="http://schemas.microsoft.com/office/drawing/2015/10/21/chartex" xmlns:cx1="http://schemas.microsoft.com/office/drawing/2015/9/8/chartex" xmlns:cx="http://schemas.microsoft.com/office/drawing/2014/chartex">
             <w:pict>
               <v:oval w14:anchorId="7D7AF6B6" id="Oval 131" o:spid="_x0000_s1051" style="position:absolute;margin-left:246.4pt;margin-top:464.1pt;width:61.55pt;height:25.35pt;z-index:251330560;visibility:visible;mso-wrap-style:square;mso-width-percent:0;mso-height-percent:0;mso-wrap-distance-left:9pt;mso-wrap-distance-top:0;mso-wrap-distance-right:9pt;mso-wrap-distance-bottom:0;mso-position-horizontal:absolute;mso-position-horizontal-relative:margin;mso-position-vertical:absolute;mso-position-vertical-relative:text;mso-width-percent:0;mso-height-percent:0;mso-width-relative:margin;mso-height-relative:margin;v-text-anchor:middle" o:gfxdata="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" fillcolor="white [3212]" strokecolor="black [3213]">
                 <v:stroke joinstyle="miter"/>
@@ -6561,7 +6563,7 @@
         <mc:AlternateContent>
           <mc:Choice Requires="wps">
             <w:drawing>
-              <wp:anchor distT="0" distB="0" distL="114300" distR="114300" simplePos="0" relativeHeight="251891712" behindDoc="0" locked="0" layoutInCell="1" allowOverlap="1" wp14:anchorId="4551C36F" wp14:editId="6CC33FFB">
+              <wp:anchor distT="0" distB="0" distL="114300" distR="114300" simplePos="0" relativeHeight="251725312" behindDoc="0" locked="0" layoutInCell="1" allowOverlap="1" wp14:anchorId="4551C36F" wp14:editId="6CC33FFB">
                 <wp:simplePos x="0" y="0"/>
                 <wp:positionH relativeFrom="margin">
                   <wp:posOffset>3562477</wp:posOffset>
@@ -6621,7 +6623,7 @@
               </wp:anchor>
             </w:drawing>
           </mc:Choice>
-          <mc:Fallback>
+          <mc:Fallback xmlns:w16se="http://schemas.microsoft.com/office/word/2015/wordml/symex" xmlns:w15="http://schemas.microsoft.com/office/word/2012/wordml" xmlns:cx8="http://schemas.microsoft.com/office/drawing/2016/5/14/chartex" xmlns:cx7="http://schemas.microsoft.com/office/drawing/2016/5/13/chartex" xmlns:cx6="http://schemas.microsoft.com/office/drawing/2016/5/12/chartex" xmlns:cx5="http://schemas.microsoft.com/office/drawing/2016/5/11/chartex" xmlns:cx4="http://schemas.microsoft.com/office/drawing/2016/5/10/chartex" xmlns:cx3="http://schemas.microsoft.com/office/drawing/2016/5/9/chartex" xmlns:cx2="http://schemas.microsoft.com/office/drawing/2015/10/21/chartex" xmlns:cx1="http://schemas.microsoft.com/office/drawing/2015/9/8/chartex" xmlns:cx="http://schemas.microsoft.com/office/drawing/2014/chartex">
             <w:pict>
               <v:line w14:anchorId="6856056B" id="Conexão reta 142" o:spid="_x0000_s1026" style="position:absolute;flip:x y;z-index:251891712;visibility:visible;mso-wrap-style:square;mso-width-percent:0;mso-height-percent:0;mso-wrap-distance-left:9pt;mso-wrap-distance-top:0;mso-wrap-distance-right:9pt;mso-wrap-distance-bottom:0;mso-position-horizontal:absolute;mso-position-horizontal-relative:margin;mso-position-vertical:absolute;mso-position-vertical-relative:text;mso-width-percent:0;mso-height-percent:0;mso-width-relative:margin;mso-height-relative:margin" from="280.5pt,211pt" to="308.3pt,219.65pt" o:gfxdata="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" strokecolor="#7f7f7f [1612]" strokeweight="1.75pt">
                 <v:stroke joinstyle="miter"/>
@@ -6637,7 +6639,7 @@
           <w:lang w:val="pt-PT" w:eastAsia="pt-PT"/>
         </w:rPr>
         <w:drawing>
-          <wp:anchor distT="0" distB="0" distL="114300" distR="114300" simplePos="0" relativeHeight="251465728" behindDoc="1" locked="0" layoutInCell="1" allowOverlap="1" wp14:anchorId="464A3741" wp14:editId="28368F4F">
+          <wp:anchor distT="0" distB="0" distL="114300" distR="114300" simplePos="0" relativeHeight="251629056" behindDoc="1" locked="0" layoutInCell="1" allowOverlap="1" wp14:anchorId="464A3741" wp14:editId="28368F4F">
             <wp:simplePos x="0" y="0"/>
             <wp:positionH relativeFrom="margin">
               <wp:posOffset>3584422</wp:posOffset>
@@ -6662,7 +6664,7 @@
                     </pic:cNvPicPr>
                   </pic:nvPicPr>
                   <pic:blipFill rotWithShape="1">
-                    <a:blip r:embed="rId8">
+                    <a:blip r:embed="rId9">
                       <a:extLst>
                         <a:ext uri="{28A0092B-C50C-407E-A947-70E740481C1C}">
                           <a14:useLocalDpi xmlns:a14="http://schemas.microsoft.com/office/drawing/2010/main" val="0"/>
@@ -6710,7 +6712,7 @@
         <mc:AlternateContent>
           <mc:Choice Requires="wps">
             <w:drawing>
-              <wp:anchor distT="0" distB="0" distL="114300" distR="114300" simplePos="0" relativeHeight="251838464" behindDoc="0" locked="0" layoutInCell="1" allowOverlap="1" wp14:anchorId="5CBF8F59" wp14:editId="3BEB35E7">
+              <wp:anchor distT="0" distB="0" distL="114300" distR="114300" simplePos="0" relativeHeight="251721216" behindDoc="0" locked="0" layoutInCell="1" allowOverlap="1" wp14:anchorId="5CBF8F59" wp14:editId="3BEB35E7">
                 <wp:simplePos x="0" y="0"/>
                 <wp:positionH relativeFrom="margin">
                   <wp:posOffset>5602656</wp:posOffset>
@@ -6770,7 +6772,7 @@
               </wp:anchor>
             </w:drawing>
           </mc:Choice>
-          <mc:Fallback>
+          <mc:Fallback xmlns:w16se="http://schemas.microsoft.com/office/word/2015/wordml/symex" xmlns:w15="http://schemas.microsoft.com/office/word/2012/wordml" xmlns:cx8="http://schemas.microsoft.com/office/drawing/2016/5/14/chartex" xmlns:cx7="http://schemas.microsoft.com/office/drawing/2016/5/13/chartex" xmlns:cx6="http://schemas.microsoft.com/office/drawing/2016/5/12/chartex" xmlns:cx5="http://schemas.microsoft.com/office/drawing/2016/5/11/chartex" xmlns:cx4="http://schemas.microsoft.com/office/drawing/2016/5/10/chartex" xmlns:cx3="http://schemas.microsoft.com/office/drawing/2016/5/9/chartex" xmlns:cx2="http://schemas.microsoft.com/office/drawing/2015/10/21/chartex" xmlns:cx1="http://schemas.microsoft.com/office/drawing/2015/9/8/chartex" xmlns:cx="http://schemas.microsoft.com/office/drawing/2014/chartex">
             <w:pict>
               <v:line w14:anchorId="57B89EBF" id="Conexão reta 136" o:spid="_x0000_s1026" style="position:absolute;flip:y;z-index:251838464;visibility:visible;mso-wrap-style:square;mso-width-percent:0;mso-height-percent:0;mso-wrap-distance-left:9pt;mso-wrap-distance-top:0;mso-wrap-distance-right:9pt;mso-wrap-distance-bottom:0;mso-position-horizontal:absolute;mso-position-horizontal-relative:margin;mso-position-vertical:absolute;mso-position-vertical-relative:text;mso-width-percent:0;mso-height-percent:0;mso-width-relative:margin;mso-height-relative:margin" from="441.15pt,251.35pt" to="447.5pt,266.35pt" o:gfxdata="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" strokecolor="#7f7f7f [1612]" strokeweight="1.75pt">
                 <v:stroke joinstyle="miter"/>
@@ -6788,7 +6790,7 @@
         <mc:AlternateContent>
           <mc:Choice Requires="wps">
             <w:drawing>
-              <wp:anchor distT="0" distB="0" distL="114300" distR="114300" simplePos="0" relativeHeight="251825152" behindDoc="0" locked="0" layoutInCell="1" allowOverlap="1" wp14:anchorId="497FC053" wp14:editId="45020F16">
+              <wp:anchor distT="0" distB="0" distL="114300" distR="114300" simplePos="0" relativeHeight="251720192" behindDoc="0" locked="0" layoutInCell="1" allowOverlap="1" wp14:anchorId="497FC053" wp14:editId="45020F16">
                 <wp:simplePos x="0" y="0"/>
                 <wp:positionH relativeFrom="margin">
                   <wp:posOffset>5200879</wp:posOffset>
@@ -6880,7 +6882,7 @@
               </wp:anchor>
             </w:drawing>
           </mc:Choice>
-          <mc:Fallback>
+          <mc:Fallback xmlns:w16se="http://schemas.microsoft.com/office/word/2015/wordml/symex" xmlns:w15="http://schemas.microsoft.com/office/word/2012/wordml" xmlns:cx8="http://schemas.microsoft.com/office/drawing/2016/5/14/chartex" xmlns:cx7="http://schemas.microsoft.com/office/drawing/2016/5/13/chartex" xmlns:cx6="http://schemas.microsoft.com/office/drawing/2016/5/12/chartex" xmlns:cx5="http://schemas.microsoft.com/office/drawing/2016/5/11/chartex" xmlns:cx4="http://schemas.microsoft.com/office/drawing/2016/5/10/chartex" xmlns:cx3="http://schemas.microsoft.com/office/drawing/2016/5/9/chartex" xmlns:cx2="http://schemas.microsoft.com/office/drawing/2015/10/21/chartex" xmlns:cx1="http://schemas.microsoft.com/office/drawing/2015/9/8/chartex" xmlns:cx="http://schemas.microsoft.com/office/drawing/2014/chartex">
             <w:pict>
               <v:oval w14:anchorId="497FC053" id="Oval 15" o:spid="_x0000_s1052" style="position:absolute;margin-left:409.5pt;margin-top:225.8pt;width:74.85pt;height:25.35pt;z-index:251825152;visibility:visible;mso-wrap-style:square;mso-width-percent:0;mso-height-percent:0;mso-wrap-distance-left:9pt;mso-wrap-distance-top:0;mso-wrap-distance-right:9pt;mso-wrap-distance-bottom:0;mso-position-horizontal:absolute;mso-position-horizontal-relative:margin;mso-position-vertical:absolute;mso-position-vertical-relative:text;mso-width-percent:0;mso-height-percent:0;mso-width-relative:margin;mso-height-relative:margin;v-text-anchor:middle" o:gfxdata="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" fillcolor="white [3212]" strokecolor="black [3213]">
                 <v:stroke joinstyle="miter"/>
@@ -6922,7 +6924,7 @@
         <mc:AlternateContent>
           <mc:Choice Requires="wpg">
             <w:drawing>
-              <wp:anchor distT="0" distB="0" distL="114300" distR="114300" simplePos="0" relativeHeight="251751424" behindDoc="0" locked="0" layoutInCell="1" allowOverlap="1" wp14:anchorId="7B099E26" wp14:editId="3B050BDF">
+              <wp:anchor distT="0" distB="0" distL="114300" distR="114300" simplePos="0" relativeHeight="251714048" behindDoc="0" locked="0" layoutInCell="1" allowOverlap="1" wp14:anchorId="7B099E26" wp14:editId="3B050BDF">
                 <wp:simplePos x="0" y="0"/>
                 <wp:positionH relativeFrom="column">
                   <wp:posOffset>6056960</wp:posOffset>
@@ -7238,7 +7240,7 @@
               </wp:anchor>
             </w:drawing>
           </mc:Choice>
-          <mc:Fallback>
+          <mc:Fallback xmlns:w16se="http://schemas.microsoft.com/office/word/2015/wordml/symex" xmlns:w15="http://schemas.microsoft.com/office/word/2012/wordml" xmlns:cx8="http://schemas.microsoft.com/office/drawing/2016/5/14/chartex" xmlns:cx7="http://schemas.microsoft.com/office/drawing/2016/5/13/chartex" xmlns:cx6="http://schemas.microsoft.com/office/drawing/2016/5/12/chartex" xmlns:cx5="http://schemas.microsoft.com/office/drawing/2016/5/11/chartex" xmlns:cx4="http://schemas.microsoft.com/office/drawing/2016/5/10/chartex" xmlns:cx3="http://schemas.microsoft.com/office/drawing/2016/5/9/chartex" xmlns:cx2="http://schemas.microsoft.com/office/drawing/2015/10/21/chartex" xmlns:cx1="http://schemas.microsoft.com/office/drawing/2015/9/8/chartex" xmlns:cx="http://schemas.microsoft.com/office/drawing/2014/chartex">
             <w:pict>
               <v:group w14:anchorId="7B099E26" id="Grupo 191" o:spid="_x0000_s1053" style="position:absolute;margin-left:476.95pt;margin-top:192.6pt;width:143.2pt;height:60.9pt;z-index:251751424;mso-width-relative:margin;mso-height-relative:margin" coordorigin="5673,4023" coordsize="18207,7747" o:gfxdata="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">
                 <v:rect id="_x0000_s1054" style="position:absolute;left:5673;top:4023;width:9430;height:2999;visibility:visible;mso-wrap-style:square;v-text-anchor:middle" o:gfxdata="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" filled="f" strokecolor="windowText" strokeweight="1.25pt">
@@ -7357,7 +7359,7 @@
         <mc:AlternateContent>
           <mc:Choice Requires="wps">
             <w:drawing>
-              <wp:anchor distT="0" distB="0" distL="114300" distR="114300" simplePos="0" relativeHeight="251865088" behindDoc="0" locked="0" layoutInCell="1" allowOverlap="1" wp14:anchorId="4BA52B6C" wp14:editId="1A7FBE08">
+              <wp:anchor distT="0" distB="0" distL="114300" distR="114300" simplePos="0" relativeHeight="251723264" behindDoc="0" locked="0" layoutInCell="1" allowOverlap="1" wp14:anchorId="4BA52B6C" wp14:editId="1A7FBE08">
                 <wp:simplePos x="0" y="0"/>
                 <wp:positionH relativeFrom="margin">
                   <wp:posOffset>5479059</wp:posOffset>
@@ -7417,7 +7419,7 @@
               </wp:anchor>
             </w:drawing>
           </mc:Choice>
-          <mc:Fallback>
+          <mc:Fallback xmlns:w16se="http://schemas.microsoft.com/office/word/2015/wordml/symex" xmlns:w15="http://schemas.microsoft.com/office/word/2012/wordml" xmlns:cx8="http://schemas.microsoft.com/office/drawing/2016/5/14/chartex" xmlns:cx7="http://schemas.microsoft.com/office/drawing/2016/5/13/chartex" xmlns:cx6="http://schemas.microsoft.com/office/drawing/2016/5/12/chartex" xmlns:cx5="http://schemas.microsoft.com/office/drawing/2016/5/11/chartex" xmlns:cx4="http://schemas.microsoft.com/office/drawing/2016/5/10/chartex" xmlns:cx3="http://schemas.microsoft.com/office/drawing/2016/5/9/chartex" xmlns:cx2="http://schemas.microsoft.com/office/drawing/2015/10/21/chartex" xmlns:cx1="http://schemas.microsoft.com/office/drawing/2015/9/8/chartex" xmlns:cx="http://schemas.microsoft.com/office/drawing/2014/chartex">
             <w:pict>
               <v:line w14:anchorId="22F2B4E1" id="Conexão reta 142" o:spid="_x0000_s1026" style="position:absolute;flip:x y;z-index:251865088;visibility:visible;mso-wrap-style:square;mso-width-percent:0;mso-height-percent:0;mso-wrap-distance-left:9pt;mso-wrap-distance-top:0;mso-wrap-distance-right:9pt;mso-wrap-distance-bottom:0;mso-position-horizontal:absolute;mso-position-horizontal-relative:margin;mso-position-vertical:absolute;mso-position-vertical-relative:text;mso-width-percent:0;mso-height-percent:0;mso-width-relative:margin;mso-height-relative:margin" from="431.4pt,289.6pt" to="447.5pt,294.9pt" o:gfxdata="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" strokecolor="#7f7f7f [1612]" strokeweight="1.75pt">
                 <v:stroke joinstyle="miter"/>
@@ -7435,7 +7437,7 @@
         <mc:AlternateContent>
           <mc:Choice Requires="wps">
             <w:drawing>
-              <wp:anchor distT="0" distB="0" distL="114300" distR="114300" simplePos="0" relativeHeight="251851776" behindDoc="0" locked="0" layoutInCell="1" allowOverlap="1" wp14:anchorId="31A9ECAF" wp14:editId="5EE9BCC1">
+              <wp:anchor distT="0" distB="0" distL="114300" distR="114300" simplePos="0" relativeHeight="251722240" behindDoc="0" locked="0" layoutInCell="1" allowOverlap="1" wp14:anchorId="31A9ECAF" wp14:editId="5EE9BCC1">
                 <wp:simplePos x="0" y="0"/>
                 <wp:positionH relativeFrom="margin">
                   <wp:posOffset>5631535</wp:posOffset>
@@ -7516,7 +7518,7 @@
               </wp:anchor>
             </w:drawing>
           </mc:Choice>
-          <mc:Fallback>
+          <mc:Fallback xmlns:w16se="http://schemas.microsoft.com/office/word/2015/wordml/symex" xmlns:w15="http://schemas.microsoft.com/office/word/2012/wordml" xmlns:cx8="http://schemas.microsoft.com/office/drawing/2016/5/14/chartex" xmlns:cx7="http://schemas.microsoft.com/office/drawing/2016/5/13/chartex" xmlns:cx6="http://schemas.microsoft.com/office/drawing/2016/5/12/chartex" xmlns:cx5="http://schemas.microsoft.com/office/drawing/2016/5/11/chartex" xmlns:cx4="http://schemas.microsoft.com/office/drawing/2016/5/10/chartex" xmlns:cx3="http://schemas.microsoft.com/office/drawing/2016/5/9/chartex" xmlns:cx2="http://schemas.microsoft.com/office/drawing/2015/10/21/chartex" xmlns:cx1="http://schemas.microsoft.com/office/drawing/2015/9/8/chartex" xmlns:cx="http://schemas.microsoft.com/office/drawing/2014/chartex">
             <w:pict>
               <v:oval w14:anchorId="31A9ECAF" id="Oval 71" o:spid="_x0000_s1059" style="position:absolute;margin-left:443.45pt;margin-top:289.75pt;width:48.25pt;height:22.85pt;z-index:251851776;visibility:visible;mso-wrap-style:square;mso-width-percent:0;mso-height-percent:0;mso-wrap-distance-left:9pt;mso-wrap-distance-top:0;mso-wrap-distance-right:9pt;mso-wrap-distance-bottom:0;mso-position-horizontal:absolute;mso-position-horizontal-relative:margin;mso-position-vertical:absolute;mso-position-vertical-relative:text;mso-width-percent:0;mso-height-percent:0;mso-width-relative:margin;mso-height-relative:margin;v-text-anchor:middle" o:gfxdata="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" fillcolor="window" strokecolor="windowText">
                 <v:stroke joinstyle="miter"/>
@@ -7560,7 +7562,7 @@
         <mc:AlternateContent>
           <mc:Choice Requires="wpg">
             <w:drawing>
-              <wp:anchor distT="0" distB="0" distL="114300" distR="114300" simplePos="0" relativeHeight="251738112" behindDoc="0" locked="0" layoutInCell="1" allowOverlap="1" wp14:anchorId="11ED162F" wp14:editId="4F78CF5B">
+              <wp:anchor distT="0" distB="0" distL="114300" distR="114300" simplePos="0" relativeHeight="251708928" behindDoc="0" locked="0" layoutInCell="1" allowOverlap="1" wp14:anchorId="11ED162F" wp14:editId="4F78CF5B">
                 <wp:simplePos x="0" y="0"/>
                 <wp:positionH relativeFrom="column">
                   <wp:posOffset>6049645</wp:posOffset>
@@ -7773,7 +7775,7 @@
               </wp:anchor>
             </w:drawing>
           </mc:Choice>
-          <mc:Fallback>
+          <mc:Fallback xmlns:w16se="http://schemas.microsoft.com/office/word/2015/wordml/symex" xmlns:w15="http://schemas.microsoft.com/office/word/2012/wordml" xmlns:cx8="http://schemas.microsoft.com/office/drawing/2016/5/14/chartex" xmlns:cx7="http://schemas.microsoft.com/office/drawing/2016/5/13/chartex" xmlns:cx6="http://schemas.microsoft.com/office/drawing/2016/5/12/chartex" xmlns:cx5="http://schemas.microsoft.com/office/drawing/2016/5/11/chartex" xmlns:cx4="http://schemas.microsoft.com/office/drawing/2016/5/10/chartex" xmlns:cx3="http://schemas.microsoft.com/office/drawing/2016/5/9/chartex" xmlns:cx2="http://schemas.microsoft.com/office/drawing/2015/10/21/chartex" xmlns:cx1="http://schemas.microsoft.com/office/drawing/2015/9/8/chartex" xmlns:cx="http://schemas.microsoft.com/office/drawing/2014/chartex">
             <w:pict>
               <v:group w14:anchorId="11ED162F" id="Grupo 185" o:spid="_x0000_s1060" style="position:absolute;margin-left:476.35pt;margin-top:121.7pt;width:127.45pt;height:51.05pt;z-index:251738112;mso-width-relative:margin;mso-height-relative:margin" coordorigin="5673,517" coordsize="16204,6505" o:gfxdata="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">
                 <v:rect id="_x0000_s1061" style="position:absolute;left:5673;top:4023;width:9430;height:2999;visibility:visible;mso-wrap-style:square;v-text-anchor:middle" o:gfxdata="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" filled="f" strokecolor="windowText" strokeweight="1.25pt">
@@ -7864,7 +7866,7 @@
         <mc:AlternateContent>
           <mc:Choice Requires="wps">
             <w:drawing>
-              <wp:anchor distT="0" distB="0" distL="114300" distR="114300" simplePos="0" relativeHeight="251180032" behindDoc="0" locked="0" layoutInCell="1" allowOverlap="1" wp14:anchorId="68B7BE6E" wp14:editId="6C118323">
+              <wp:anchor distT="0" distB="0" distL="114300" distR="114300" simplePos="0" relativeHeight="251587072" behindDoc="0" locked="0" layoutInCell="1" allowOverlap="1" wp14:anchorId="68B7BE6E" wp14:editId="6C118323">
                 <wp:simplePos x="0" y="0"/>
                 <wp:positionH relativeFrom="column">
                   <wp:posOffset>5547360</wp:posOffset>
@@ -7926,7 +7928,7 @@
               </wp:anchor>
             </w:drawing>
           </mc:Choice>
-          <mc:Fallback>
+          <mc:Fallback xmlns:w16se="http://schemas.microsoft.com/office/word/2015/wordml/symex" xmlns:w15="http://schemas.microsoft.com/office/word/2012/wordml" xmlns:cx8="http://schemas.microsoft.com/office/drawing/2016/5/14/chartex" xmlns:cx7="http://schemas.microsoft.com/office/drawing/2016/5/13/chartex" xmlns:cx6="http://schemas.microsoft.com/office/drawing/2016/5/12/chartex" xmlns:cx5="http://schemas.microsoft.com/office/drawing/2016/5/11/chartex" xmlns:cx4="http://schemas.microsoft.com/office/drawing/2016/5/10/chartex" xmlns:cx3="http://schemas.microsoft.com/office/drawing/2016/5/9/chartex" xmlns:cx2="http://schemas.microsoft.com/office/drawing/2015/10/21/chartex" xmlns:cx1="http://schemas.microsoft.com/office/drawing/2015/9/8/chartex" xmlns:cx="http://schemas.microsoft.com/office/drawing/2014/chartex">
             <w:pict>
               <v:oval w14:anchorId="070AD059" id="Oval 210" o:spid="_x0000_s1026" style="position:absolute;margin-left:436.8pt;margin-top:66.7pt;width:219.9pt;height:185.45pt;z-index:251180032;visibility:visible;mso-wrap-style:square;mso-wrap-distance-left:9pt;mso-wrap-distance-top:0;mso-wrap-distance-right:9pt;mso-wrap-distance-bottom:0;mso-position-horizontal:absolute;mso-position-horizontal-relative:text;mso-position-vertical:absolute;mso-position-vertical-relative:text;v-text-anchor:middle" o:gfxdata="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" filled="f" strokecolor="#7030a0" strokeweight="1.5pt">
                 <v:stroke opacity="16962f" joinstyle="miter"/>
@@ -7943,7 +7945,7 @@
         <mc:AlternateContent>
           <mc:Choice Requires="wpg">
             <w:drawing>
-              <wp:anchor distT="0" distB="0" distL="114300" distR="114300" simplePos="0" relativeHeight="251693056" behindDoc="0" locked="0" layoutInCell="1" allowOverlap="1" wp14:anchorId="76E0B53F" wp14:editId="25962282">
+              <wp:anchor distT="0" distB="0" distL="114300" distR="114300" simplePos="0" relativeHeight="251674112" behindDoc="0" locked="0" layoutInCell="1" allowOverlap="1" wp14:anchorId="76E0B53F" wp14:editId="25962282">
                 <wp:simplePos x="0" y="0"/>
                 <wp:positionH relativeFrom="column">
                   <wp:posOffset>7249338</wp:posOffset>
@@ -8261,7 +8263,7 @@
               </wp:anchor>
             </w:drawing>
           </mc:Choice>
-          <mc:Fallback>
+          <mc:Fallback xmlns:w16se="http://schemas.microsoft.com/office/word/2015/wordml/symex" xmlns:w15="http://schemas.microsoft.com/office/word/2012/wordml" xmlns:cx8="http://schemas.microsoft.com/office/drawing/2016/5/14/chartex" xmlns:cx7="http://schemas.microsoft.com/office/drawing/2016/5/13/chartex" xmlns:cx6="http://schemas.microsoft.com/office/drawing/2016/5/12/chartex" xmlns:cx5="http://schemas.microsoft.com/office/drawing/2016/5/11/chartex" xmlns:cx4="http://schemas.microsoft.com/office/drawing/2016/5/10/chartex" xmlns:cx3="http://schemas.microsoft.com/office/drawing/2016/5/9/chartex" xmlns:cx2="http://schemas.microsoft.com/office/drawing/2015/10/21/chartex" xmlns:cx1="http://schemas.microsoft.com/office/drawing/2015/9/8/chartex" xmlns:cx="http://schemas.microsoft.com/office/drawing/2014/chartex">
             <w:pict>
               <v:group w14:anchorId="76E0B53F" id="Grupo 173" o:spid="_x0000_s1064" style="position:absolute;margin-left:570.8pt;margin-top:113.1pt;width:86.15pt;height:99.5pt;z-index:251693056;mso-width-relative:margin;mso-height-relative:margin" coordorigin="5486,-666" coordsize="10946,12659" o:gfxdata="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">
                 <v:rect id="_x0000_s1065" style="position:absolute;left:5486;top:4242;width:9430;height:2667;visibility:visible;mso-wrap-style:square;v-text-anchor:middle" o:gfxdata="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" filled="f" strokecolor="windowText" strokeweight="1.25pt">
@@ -8382,7 +8384,7 @@
         <mc:AlternateContent>
           <mc:Choice Requires="wpg">
             <w:drawing>
-              <wp:anchor distT="0" distB="0" distL="114300" distR="114300" simplePos="0" relativeHeight="251773952" behindDoc="0" locked="0" layoutInCell="1" allowOverlap="1" wp14:anchorId="0BB68901" wp14:editId="74B2B28B">
+              <wp:anchor distT="0" distB="0" distL="114300" distR="114300" simplePos="0" relativeHeight="251716096" behindDoc="0" locked="0" layoutInCell="1" allowOverlap="1" wp14:anchorId="0BB68901" wp14:editId="74B2B28B">
                 <wp:simplePos x="0" y="0"/>
                 <wp:positionH relativeFrom="column">
                   <wp:posOffset>6403797</wp:posOffset>
@@ -8415,7 +8417,7 @@
                           </pic:cNvPicPr>
                         </pic:nvPicPr>
                         <pic:blipFill rotWithShape="1">
-                          <a:blip r:embed="rId8">
+                          <a:blip r:embed="rId9">
                             <a:extLst>
                               <a:ext uri="{28A0092B-C50C-407E-A947-70E740481C1C}">
                                 <a14:useLocalDpi xmlns:a14="http://schemas.microsoft.com/office/drawing/2010/main" val="0"/>
@@ -8491,11 +8493,11 @@
               </wp:anchor>
             </w:drawing>
           </mc:Choice>
-          <mc:Fallback>
+          <mc:Fallback xmlns:w16se="http://schemas.microsoft.com/office/word/2015/wordml/symex" xmlns:w15="http://schemas.microsoft.com/office/word/2012/wordml" xmlns:cx8="http://schemas.microsoft.com/office/drawing/2016/5/14/chartex" xmlns:cx7="http://schemas.microsoft.com/office/drawing/2016/5/13/chartex" xmlns:cx6="http://schemas.microsoft.com/office/drawing/2016/5/12/chartex" xmlns:cx5="http://schemas.microsoft.com/office/drawing/2016/5/11/chartex" xmlns:cx4="http://schemas.microsoft.com/office/drawing/2016/5/10/chartex" xmlns:cx3="http://schemas.microsoft.com/office/drawing/2016/5/9/chartex" xmlns:cx2="http://schemas.microsoft.com/office/drawing/2015/10/21/chartex" xmlns:cx1="http://schemas.microsoft.com/office/drawing/2015/9/8/chartex" xmlns:cx="http://schemas.microsoft.com/office/drawing/2014/chartex">
             <w:pict>
               <v:group w14:anchorId="37D931FC" id="Grupo 201" o:spid="_x0000_s1026" style="position:absolute;margin-left:504.25pt;margin-top:172.9pt;width:12.1pt;height:19pt;rotation:180;z-index:251773952;mso-width-relative:margin;mso-height-relative:margin" coordsize="143123,266065" o:gfxdata="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">
                 <v:shape id="Imagem 202" o:spid="_x0000_s1027" type="#_x0000_t75" alt="Resultado de imagem para Entity–relationship model arrows" style="position:absolute;left:-62179;top:85090;width:266065;height:95885;rotation:-90;flip:y;visibility:visible;mso-wrap-style:square" o:gfxdata="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">
-                  <v:imagedata r:id="rId9" o:title="Resultado de imagem para Entity–relationship model arrows" croptop="15101f" cropbottom="47455f" cropleft="24881f" cropright="33683f"/>
+                  <v:imagedata r:id="rId10" o:title="Resultado de imagem para Entity–relationship model arrows" croptop="15101f" cropbottom="47455f" cropleft="24881f" cropright="33683f"/>
                   <v:path arrowok="t"/>
                 </v:shape>
                 <v:line id="Conexão reta 31" o:spid="_x0000_s1028" style="position:absolute;visibility:visible;mso-wrap-style:square" from="0,59486" to="143123,59486" o:connectortype="straight" o:gfxdata="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" strokecolor="#7f7f7f [1612]" strokeweight="1.75pt">
@@ -8514,7 +8516,7 @@
         <mc:AlternateContent>
           <mc:Choice Requires="wpg">
             <w:drawing>
-              <wp:anchor distT="0" distB="0" distL="114300" distR="114300" simplePos="0" relativeHeight="251762688" behindDoc="0" locked="0" layoutInCell="1" allowOverlap="1" wp14:anchorId="06786DC5" wp14:editId="5517C800">
+              <wp:anchor distT="0" distB="0" distL="114300" distR="114300" simplePos="0" relativeHeight="251715072" behindDoc="0" locked="0" layoutInCell="1" allowOverlap="1" wp14:anchorId="06786DC5" wp14:editId="5517C800">
                 <wp:simplePos x="0" y="0"/>
                 <wp:positionH relativeFrom="column">
                   <wp:posOffset>6349771</wp:posOffset>
@@ -8547,7 +8549,7 @@
                           </pic:cNvPicPr>
                         </pic:nvPicPr>
                         <pic:blipFill rotWithShape="1">
-                          <a:blip r:embed="rId8">
+                          <a:blip r:embed="rId9">
                             <a:extLst>
                               <a:ext uri="{28A0092B-C50C-407E-A947-70E740481C1C}">
                                 <a14:useLocalDpi xmlns:a14="http://schemas.microsoft.com/office/drawing/2010/main" val="0"/>
@@ -8623,11 +8625,11 @@
               </wp:anchor>
             </w:drawing>
           </mc:Choice>
-          <mc:Fallback>
+          <mc:Fallback xmlns:w16se="http://schemas.microsoft.com/office/word/2015/wordml/symex" xmlns:w15="http://schemas.microsoft.com/office/word/2012/wordml" xmlns:cx8="http://schemas.microsoft.com/office/drawing/2016/5/14/chartex" xmlns:cx7="http://schemas.microsoft.com/office/drawing/2016/5/13/chartex" xmlns:cx6="http://schemas.microsoft.com/office/drawing/2016/5/12/chartex" xmlns:cx5="http://schemas.microsoft.com/office/drawing/2016/5/11/chartex" xmlns:cx4="http://schemas.microsoft.com/office/drawing/2016/5/10/chartex" xmlns:cx3="http://schemas.microsoft.com/office/drawing/2016/5/9/chartex" xmlns:cx2="http://schemas.microsoft.com/office/drawing/2015/10/21/chartex" xmlns:cx1="http://schemas.microsoft.com/office/drawing/2015/9/8/chartex" xmlns:cx="http://schemas.microsoft.com/office/drawing/2014/chartex">
             <w:pict>
               <v:group w14:anchorId="0D785EAE" id="Grupo 198" o:spid="_x0000_s1026" style="position:absolute;margin-left:500pt;margin-top:129.95pt;width:12.1pt;height:19pt;z-index:251762688;mso-width-relative:margin;mso-height-relative:margin" coordsize="143123,266065" o:gfxdata="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">
                 <v:shape id="Imagem 199" o:spid="_x0000_s1027" type="#_x0000_t75" alt="Resultado de imagem para Entity–relationship model arrows" style="position:absolute;left:-62179;top:85090;width:266065;height:95885;rotation:-90;flip:y;visibility:visible;mso-wrap-style:square" o:gfxdata="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">
-                  <v:imagedata r:id="rId9" o:title="Resultado de imagem para Entity–relationship model arrows" croptop="15101f" cropbottom="47455f" cropleft="24881f" cropright="33683f"/>
+                  <v:imagedata r:id="rId10" o:title="Resultado de imagem para Entity–relationship model arrows" croptop="15101f" cropbottom="47455f" cropleft="24881f" cropright="33683f"/>
                   <v:path arrowok="t"/>
                 </v:shape>
                 <v:line id="Conexão reta 31" o:spid="_x0000_s1028" style="position:absolute;visibility:visible;mso-wrap-style:square" from="0,59486" to="143123,59486" o:connectortype="straight" o:gfxdata="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" strokecolor="#7f7f7f [1612]" strokeweight="1.75pt">
@@ -8646,7 +8648,7 @@
         <mc:AlternateContent>
           <mc:Choice Requires="wps">
             <w:drawing>
-              <wp:anchor distT="0" distB="0" distL="114300" distR="114300" simplePos="0" relativeHeight="251452416" behindDoc="0" locked="0" layoutInCell="1" allowOverlap="1" wp14:anchorId="0C609300" wp14:editId="6FF42929">
+              <wp:anchor distT="0" distB="0" distL="114300" distR="114300" simplePos="0" relativeHeight="251628032" behindDoc="0" locked="0" layoutInCell="1" allowOverlap="1" wp14:anchorId="0C609300" wp14:editId="6FF42929">
                 <wp:simplePos x="0" y="0"/>
                 <wp:positionH relativeFrom="margin">
                   <wp:posOffset>6036615</wp:posOffset>
@@ -8726,7 +8728,7 @@
               </wp:anchor>
             </w:drawing>
           </mc:Choice>
-          <mc:Fallback>
+          <mc:Fallback xmlns:w16se="http://schemas.microsoft.com/office/word/2015/wordml/symex" xmlns:w15="http://schemas.microsoft.com/office/word/2012/wordml" xmlns:cx8="http://schemas.microsoft.com/office/drawing/2016/5/14/chartex" xmlns:cx7="http://schemas.microsoft.com/office/drawing/2016/5/13/chartex" xmlns:cx6="http://schemas.microsoft.com/office/drawing/2016/5/12/chartex" xmlns:cx5="http://schemas.microsoft.com/office/drawing/2016/5/11/chartex" xmlns:cx4="http://schemas.microsoft.com/office/drawing/2016/5/10/chartex" xmlns:cx3="http://schemas.microsoft.com/office/drawing/2016/5/9/chartex" xmlns:cx2="http://schemas.microsoft.com/office/drawing/2015/10/21/chartex" xmlns:cx1="http://schemas.microsoft.com/office/drawing/2015/9/8/chartex" xmlns:cx="http://schemas.microsoft.com/office/drawing/2014/chartex">
             <w:pict>
               <v:rect w14:anchorId="0C609300" id="Retângulo 4" o:spid="_x0000_s1070" style="position:absolute;margin-left:475.3pt;margin-top:108.45pt;width:74.25pt;height:21pt;z-index:251452416;visibility:visible;mso-wrap-style:square;mso-width-percent:0;mso-height-percent:0;mso-wrap-distance-left:9pt;mso-wrap-distance-top:0;mso-wrap-distance-right:9pt;mso-wrap-distance-bottom:0;mso-position-horizontal:absolute;mso-position-horizontal-relative:margin;mso-position-vertical:absolute;mso-position-vertical-relative:text;mso-width-percent:0;mso-height-percent:0;mso-width-relative:margin;mso-height-relative:margin;v-text-anchor:middle" o:gfxdata="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" filled="f" strokecolor="windowText" strokeweight="1.25pt">
                 <v:textbox>
@@ -8770,7 +8772,7 @@
         <mc:AlternateContent>
           <mc:Choice Requires="wpg">
             <w:drawing>
-              <wp:anchor distT="0" distB="0" distL="114300" distR="114300" simplePos="0" relativeHeight="251785216" behindDoc="0" locked="0" layoutInCell="1" allowOverlap="1" wp14:anchorId="04DBF2A6" wp14:editId="04F87B63">
+              <wp:anchor distT="0" distB="0" distL="114300" distR="114300" simplePos="0" relativeHeight="251717120" behindDoc="0" locked="0" layoutInCell="1" allowOverlap="1" wp14:anchorId="04DBF2A6" wp14:editId="04F87B63">
                 <wp:simplePos x="0" y="0"/>
                 <wp:positionH relativeFrom="column">
                   <wp:posOffset>5828894</wp:posOffset>
@@ -8803,7 +8805,7 @@
                           </pic:cNvPicPr>
                         </pic:nvPicPr>
                         <pic:blipFill rotWithShape="1">
-                          <a:blip r:embed="rId8">
+                          <a:blip r:embed="rId9">
                             <a:extLst>
                               <a:ext uri="{28A0092B-C50C-407E-A947-70E740481C1C}">
                                 <a14:useLocalDpi xmlns:a14="http://schemas.microsoft.com/office/drawing/2010/main" val="0"/>
@@ -8873,11 +8875,11 @@
               </wp:anchor>
             </w:drawing>
           </mc:Choice>
-          <mc:Fallback>
+          <mc:Fallback xmlns:w16se="http://schemas.microsoft.com/office/word/2015/wordml/symex" xmlns:w15="http://schemas.microsoft.com/office/word/2012/wordml" xmlns:cx8="http://schemas.microsoft.com/office/drawing/2016/5/14/chartex" xmlns:cx7="http://schemas.microsoft.com/office/drawing/2016/5/13/chartex" xmlns:cx6="http://schemas.microsoft.com/office/drawing/2016/5/12/chartex" xmlns:cx5="http://schemas.microsoft.com/office/drawing/2016/5/11/chartex" xmlns:cx4="http://schemas.microsoft.com/office/drawing/2016/5/10/chartex" xmlns:cx3="http://schemas.microsoft.com/office/drawing/2016/5/9/chartex" xmlns:cx2="http://schemas.microsoft.com/office/drawing/2015/10/21/chartex" xmlns:cx1="http://schemas.microsoft.com/office/drawing/2015/9/8/chartex" xmlns:cx="http://schemas.microsoft.com/office/drawing/2014/chartex">
             <w:pict>
               <v:group w14:anchorId="174802D8" id="Grupo 204" o:spid="_x0000_s1026" style="position:absolute;margin-left:458.95pt;margin-top:107.3pt;width:11.25pt;height:20.95pt;rotation:90;z-index:251785216" coordsize="143123,266065" o:gfxdata="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">
                 <v:shape id="Imagem 205" o:spid="_x0000_s1027" type="#_x0000_t75" alt="Resultado de imagem para Entity–relationship model arrows" style="position:absolute;left:-62179;top:85090;width:266065;height:95885;rotation:-90;flip:y;visibility:visible;mso-wrap-style:square" o:gfxdata="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">
-                  <v:imagedata r:id="rId9" o:title="Resultado de imagem para Entity–relationship model arrows" croptop="15101f" cropbottom="47455f" cropleft="24881f" cropright="33683f"/>
+                  <v:imagedata r:id="rId10" o:title="Resultado de imagem para Entity–relationship model arrows" croptop="15101f" cropbottom="47455f" cropleft="24881f" cropright="33683f"/>
                   <v:path arrowok="t"/>
                 </v:shape>
                 <v:line id="Conexão reta 31" o:spid="_x0000_s1028" style="position:absolute;visibility:visible;mso-wrap-style:square" from="0,59486" to="143123,59486" o:connectortype="straight" o:gfxdata="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" strokecolor="#7f7f7f [1612]" strokeweight="1.75pt">
@@ -8896,7 +8898,7 @@
         <mc:AlternateContent>
           <mc:Choice Requires="wpg">
             <w:drawing>
-              <wp:anchor distT="0" distB="0" distL="114300" distR="114300" simplePos="0" relativeHeight="251681792" behindDoc="0" locked="0" layoutInCell="1" allowOverlap="1" wp14:anchorId="4BA23777" wp14:editId="2936BA68">
+              <wp:anchor distT="0" distB="0" distL="114300" distR="114300" simplePos="0" relativeHeight="251668992" behindDoc="0" locked="0" layoutInCell="1" allowOverlap="1" wp14:anchorId="4BA23777" wp14:editId="2936BA68">
                 <wp:simplePos x="0" y="0"/>
                 <wp:positionH relativeFrom="column">
                   <wp:posOffset>2984576</wp:posOffset>
@@ -8929,7 +8931,7 @@
                           </pic:cNvPicPr>
                         </pic:nvPicPr>
                         <pic:blipFill rotWithShape="1">
-                          <a:blip r:embed="rId8">
+                          <a:blip r:embed="rId9">
                             <a:extLst>
                               <a:ext uri="{28A0092B-C50C-407E-A947-70E740481C1C}">
                                 <a14:useLocalDpi xmlns:a14="http://schemas.microsoft.com/office/drawing/2010/main" val="0"/>
@@ -8999,11 +9001,11 @@
               </wp:anchor>
             </w:drawing>
           </mc:Choice>
-          <mc:Fallback>
+          <mc:Fallback xmlns:w16se="http://schemas.microsoft.com/office/word/2015/wordml/symex" xmlns:w15="http://schemas.microsoft.com/office/word/2012/wordml" xmlns:cx8="http://schemas.microsoft.com/office/drawing/2016/5/14/chartex" xmlns:cx7="http://schemas.microsoft.com/office/drawing/2016/5/13/chartex" xmlns:cx6="http://schemas.microsoft.com/office/drawing/2016/5/12/chartex" xmlns:cx5="http://schemas.microsoft.com/office/drawing/2016/5/11/chartex" xmlns:cx4="http://schemas.microsoft.com/office/drawing/2016/5/10/chartex" xmlns:cx3="http://schemas.microsoft.com/office/drawing/2016/5/9/chartex" xmlns:cx2="http://schemas.microsoft.com/office/drawing/2015/10/21/chartex" xmlns:cx1="http://schemas.microsoft.com/office/drawing/2015/9/8/chartex" xmlns:cx="http://schemas.microsoft.com/office/drawing/2014/chartex">
             <w:pict>
               <v:group w14:anchorId="27D877AC" id="Grupo 197" o:spid="_x0000_s1026" style="position:absolute;margin-left:235pt;margin-top:132.6pt;width:11.25pt;height:20.95pt;z-index:251681792" coordsize="143123,266065" o:gfxdata="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">
                 <v:shape id="Imagem 68" o:spid="_x0000_s1027" type="#_x0000_t75" alt="Resultado de imagem para Entity–relationship model arrows" style="position:absolute;left:-62179;top:85090;width:266065;height:95885;rotation:-90;flip:y;visibility:visible;mso-wrap-style:square" o:gfxdata="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">
-                  <v:imagedata r:id="rId9" o:title="Resultado de imagem para Entity–relationship model arrows" croptop="15101f" cropbottom="47455f" cropleft="24881f" cropright="33683f"/>
+                  <v:imagedata r:id="rId10" o:title="Resultado de imagem para Entity–relationship model arrows" croptop="15101f" cropbottom="47455f" cropleft="24881f" cropright="33683f"/>
                   <v:path arrowok="t"/>
                 </v:shape>
                 <v:line id="Conexão reta 31" o:spid="_x0000_s1028" style="position:absolute;visibility:visible;mso-wrap-style:square" from="0,59486" to="143123,59486" o:connectortype="straight" o:gfxdata="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" strokecolor="#7f7f7f [1612]" strokeweight="1.75pt">
@@ -9022,7 +9024,7 @@
         <mc:AlternateContent>
           <mc:Choice Requires="wps">
             <w:drawing>
-              <wp:anchor distT="0" distB="0" distL="114300" distR="114300" simplePos="0" relativeHeight="251354112" behindDoc="0" locked="0" layoutInCell="1" allowOverlap="1" wp14:anchorId="3399EA05" wp14:editId="32B38B2C">
+              <wp:anchor distT="0" distB="0" distL="114300" distR="114300" simplePos="0" relativeHeight="251616768" behindDoc="0" locked="0" layoutInCell="1" allowOverlap="1" wp14:anchorId="3399EA05" wp14:editId="32B38B2C">
                 <wp:simplePos x="0" y="0"/>
                 <wp:positionH relativeFrom="margin">
                   <wp:posOffset>4411040</wp:posOffset>
@@ -9082,7 +9084,7 @@
               </wp:anchor>
             </w:drawing>
           </mc:Choice>
-          <mc:Fallback>
+          <mc:Fallback xmlns:w16se="http://schemas.microsoft.com/office/word/2015/wordml/symex" xmlns:w15="http://schemas.microsoft.com/office/word/2012/wordml" xmlns:cx8="http://schemas.microsoft.com/office/drawing/2016/5/14/chartex" xmlns:cx7="http://schemas.microsoft.com/office/drawing/2016/5/13/chartex" xmlns:cx6="http://schemas.microsoft.com/office/drawing/2016/5/12/chartex" xmlns:cx5="http://schemas.microsoft.com/office/drawing/2016/5/11/chartex" xmlns:cx4="http://schemas.microsoft.com/office/drawing/2016/5/10/chartex" xmlns:cx3="http://schemas.microsoft.com/office/drawing/2016/5/9/chartex" xmlns:cx2="http://schemas.microsoft.com/office/drawing/2015/10/21/chartex" xmlns:cx1="http://schemas.microsoft.com/office/drawing/2015/9/8/chartex" xmlns:cx="http://schemas.microsoft.com/office/drawing/2014/chartex">
             <w:pict>
               <v:line w14:anchorId="2AEC2A55" id="Conexão reta 136" o:spid="_x0000_s1026" style="position:absolute;flip:y;z-index:251354112;visibility:visible;mso-wrap-style:square;mso-width-percent:0;mso-height-percent:0;mso-wrap-distance-left:9pt;mso-wrap-distance-top:0;mso-wrap-distance-right:9pt;mso-wrap-distance-bottom:0;mso-position-horizontal:absolute;mso-position-horizontal-relative:margin;mso-position-vertical:absolute;mso-position-vertical-relative:text;mso-width-percent:0;mso-height-percent:0;mso-width-relative:margin;mso-height-relative:margin" from="347.35pt,290.7pt" to="375pt,300.35pt" o:gfxdata="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" strokecolor="#7f7f7f [1612]" strokeweight="1.75pt">
                 <v:stroke joinstyle="miter"/>
@@ -9100,7 +9102,7 @@
         <mc:AlternateContent>
           <mc:Choice Requires="wps">
             <w:drawing>
-              <wp:anchor distT="0" distB="0" distL="114300" distR="114300" simplePos="0" relativeHeight="251342848" behindDoc="0" locked="0" layoutInCell="1" allowOverlap="1" wp14:anchorId="2CEEEA28" wp14:editId="6499CBD5">
+              <wp:anchor distT="0" distB="0" distL="114300" distR="114300" simplePos="0" relativeHeight="251615744" behindDoc="0" locked="0" layoutInCell="1" allowOverlap="1" wp14:anchorId="2CEEEA28" wp14:editId="6499CBD5">
                 <wp:simplePos x="0" y="0"/>
                 <wp:positionH relativeFrom="margin">
                   <wp:posOffset>4022471</wp:posOffset>
@@ -9196,7 +9198,7 @@
               </wp:anchor>
             </w:drawing>
           </mc:Choice>
-          <mc:Fallback>
+          <mc:Fallback xmlns:w16se="http://schemas.microsoft.com/office/word/2015/wordml/symex" xmlns:w15="http://schemas.microsoft.com/office/word/2012/wordml" xmlns:cx8="http://schemas.microsoft.com/office/drawing/2016/5/14/chartex" xmlns:cx7="http://schemas.microsoft.com/office/drawing/2016/5/13/chartex" xmlns:cx6="http://schemas.microsoft.com/office/drawing/2016/5/12/chartex" xmlns:cx5="http://schemas.microsoft.com/office/drawing/2016/5/11/chartex" xmlns:cx4="http://schemas.microsoft.com/office/drawing/2016/5/10/chartex" xmlns:cx3="http://schemas.microsoft.com/office/drawing/2016/5/9/chartex" xmlns:cx2="http://schemas.microsoft.com/office/drawing/2015/10/21/chartex" xmlns:cx1="http://schemas.microsoft.com/office/drawing/2015/9/8/chartex" xmlns:cx="http://schemas.microsoft.com/office/drawing/2014/chartex">
             <w:pict>
               <v:oval w14:anchorId="2CEEEA28" id="Oval 135" o:spid="_x0000_s1071" style="position:absolute;margin-left:316.75pt;margin-top:300.5pt;width:52pt;height:25.4pt;z-index:251342848;visibility:visible;mso-wrap-style:square;mso-width-percent:0;mso-height-percent:0;mso-wrap-distance-left:9pt;mso-wrap-distance-top:0;mso-wrap-distance-right:9pt;mso-wrap-distance-bottom:0;mso-position-horizontal:absolute;mso-position-horizontal-relative:margin;mso-position-vertical:absolute;mso-position-vertical-relative:text;mso-width-percent:0;mso-height-percent:0;mso-width-relative:margin;mso-height-relative:margin;v-text-anchor:middle" o:gfxdata="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" fillcolor="white [3212]" strokecolor="black [3213]">
                 <v:stroke joinstyle="miter"/>
@@ -9242,7 +9244,7 @@
         <mc:AlternateContent>
           <mc:Choice Requires="wps">
             <w:drawing>
-              <wp:anchor distT="0" distB="0" distL="114300" distR="114300" simplePos="0" relativeHeight="251374592" behindDoc="0" locked="0" layoutInCell="1" allowOverlap="1" wp14:anchorId="7CBF0844" wp14:editId="47AD00B4">
+              <wp:anchor distT="0" distB="0" distL="114300" distR="114300" simplePos="0" relativeHeight="251619840" behindDoc="0" locked="0" layoutInCell="1" allowOverlap="1" wp14:anchorId="7CBF0844" wp14:editId="47AD00B4">
                 <wp:simplePos x="0" y="0"/>
                 <wp:positionH relativeFrom="margin">
                   <wp:posOffset>6590970</wp:posOffset>
@@ -9302,7 +9304,7 @@
               </wp:anchor>
             </w:drawing>
           </mc:Choice>
-          <mc:Fallback>
+          <mc:Fallback xmlns:w16se="http://schemas.microsoft.com/office/word/2015/wordml/symex" xmlns:w15="http://schemas.microsoft.com/office/word/2012/wordml" xmlns:cx8="http://schemas.microsoft.com/office/drawing/2016/5/14/chartex" xmlns:cx7="http://schemas.microsoft.com/office/drawing/2016/5/13/chartex" xmlns:cx6="http://schemas.microsoft.com/office/drawing/2016/5/12/chartex" xmlns:cx5="http://schemas.microsoft.com/office/drawing/2016/5/11/chartex" xmlns:cx4="http://schemas.microsoft.com/office/drawing/2016/5/10/chartex" xmlns:cx3="http://schemas.microsoft.com/office/drawing/2016/5/9/chartex" xmlns:cx2="http://schemas.microsoft.com/office/drawing/2015/10/21/chartex" xmlns:cx1="http://schemas.microsoft.com/office/drawing/2015/9/8/chartex" xmlns:cx="http://schemas.microsoft.com/office/drawing/2014/chartex">
             <w:pict>
               <v:line w14:anchorId="1C51312C" id="Conexão reta 139" o:spid="_x0000_s1026" style="position:absolute;flip:x;z-index:251374592;visibility:visible;mso-wrap-style:square;mso-width-percent:0;mso-height-percent:0;mso-wrap-distance-left:9pt;mso-wrap-distance-top:0;mso-wrap-distance-right:9pt;mso-wrap-distance-bottom:0;mso-position-horizontal:absolute;mso-position-horizontal-relative:margin;mso-position-vertical:absolute;mso-position-vertical-relative:text;mso-width-percent:0;mso-height-percent:0;mso-width-relative:margin;mso-height-relative:margin" from="518.95pt,288.2pt" to="530.3pt,300.65pt" o:gfxdata="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" strokecolor="#7f7f7f [1612]" strokeweight="1.75pt">
                 <v:stroke joinstyle="miter"/>
@@ -9320,7 +9322,7 @@
         <mc:AlternateContent>
           <mc:Choice Requires="wps">
             <w:drawing>
-              <wp:anchor distT="0" distB="0" distL="114300" distR="114300" simplePos="0" relativeHeight="251369472" behindDoc="0" locked="0" layoutInCell="1" allowOverlap="1" wp14:anchorId="5300D7B9" wp14:editId="6260C858">
+              <wp:anchor distT="0" distB="0" distL="114300" distR="114300" simplePos="0" relativeHeight="251618816" behindDoc="0" locked="0" layoutInCell="1" allowOverlap="1" wp14:anchorId="5300D7B9" wp14:editId="6260C858">
                 <wp:simplePos x="0" y="0"/>
                 <wp:positionH relativeFrom="margin">
                   <wp:posOffset>6245707</wp:posOffset>
@@ -9416,7 +9418,7 @@
               </wp:anchor>
             </w:drawing>
           </mc:Choice>
-          <mc:Fallback>
+          <mc:Fallback xmlns:w16se="http://schemas.microsoft.com/office/word/2015/wordml/symex" xmlns:w15="http://schemas.microsoft.com/office/word/2012/wordml" xmlns:cx8="http://schemas.microsoft.com/office/drawing/2016/5/14/chartex" xmlns:cx7="http://schemas.microsoft.com/office/drawing/2016/5/13/chartex" xmlns:cx6="http://schemas.microsoft.com/office/drawing/2016/5/12/chartex" xmlns:cx5="http://schemas.microsoft.com/office/drawing/2016/5/11/chartex" xmlns:cx4="http://schemas.microsoft.com/office/drawing/2016/5/10/chartex" xmlns:cx3="http://schemas.microsoft.com/office/drawing/2016/5/9/chartex" xmlns:cx2="http://schemas.microsoft.com/office/drawing/2015/10/21/chartex" xmlns:cx1="http://schemas.microsoft.com/office/drawing/2015/9/8/chartex" xmlns:cx="http://schemas.microsoft.com/office/drawing/2014/chartex">
             <w:pict>
               <v:oval w14:anchorId="5300D7B9" id="Oval 138" o:spid="_x0000_s1072" style="position:absolute;margin-left:491.8pt;margin-top:299.7pt;width:45.35pt;height:25.4pt;z-index:251369472;visibility:visible;mso-wrap-style:square;mso-width-percent:0;mso-height-percent:0;mso-wrap-distance-left:9pt;mso-wrap-distance-top:0;mso-wrap-distance-right:9pt;mso-wrap-distance-bottom:0;mso-position-horizontal:absolute;mso-position-horizontal-relative:margin;mso-position-vertical:absolute;mso-position-vertical-relative:text;mso-width-percent:0;mso-height-percent:0;mso-width-relative:margin;mso-height-relative:margin;v-text-anchor:middle" o:gfxdata="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" fillcolor="white [3212]" strokecolor="black [3213]">
                 <v:stroke joinstyle="miter"/>
@@ -9462,7 +9464,7 @@
         <mc:AlternateContent>
           <mc:Choice Requires="wps">
             <w:drawing>
-              <wp:anchor distT="0" distB="0" distL="114300" distR="114300" simplePos="0" relativeHeight="251414528" behindDoc="0" locked="0" layoutInCell="1" allowOverlap="1" wp14:anchorId="35F2C6A4" wp14:editId="3DBB3FEB">
+              <wp:anchor distT="0" distB="0" distL="114300" distR="114300" simplePos="0" relativeHeight="251624960" behindDoc="0" locked="0" layoutInCell="1" allowOverlap="1" wp14:anchorId="35F2C6A4" wp14:editId="3DBB3FEB">
                 <wp:simplePos x="0" y="0"/>
                 <wp:positionH relativeFrom="margin">
                   <wp:posOffset>6503186</wp:posOffset>
@@ -9522,7 +9524,7 @@
               </wp:anchor>
             </w:drawing>
           </mc:Choice>
-          <mc:Fallback>
+          <mc:Fallback xmlns:w16se="http://schemas.microsoft.com/office/word/2015/wordml/symex" xmlns:w15="http://schemas.microsoft.com/office/word/2012/wordml" xmlns:cx8="http://schemas.microsoft.com/office/drawing/2016/5/14/chartex" xmlns:cx7="http://schemas.microsoft.com/office/drawing/2016/5/13/chartex" xmlns:cx6="http://schemas.microsoft.com/office/drawing/2016/5/12/chartex" xmlns:cx5="http://schemas.microsoft.com/office/drawing/2016/5/11/chartex" xmlns:cx4="http://schemas.microsoft.com/office/drawing/2016/5/10/chartex" xmlns:cx3="http://schemas.microsoft.com/office/drawing/2016/5/9/chartex" xmlns:cx2="http://schemas.microsoft.com/office/drawing/2015/10/21/chartex" xmlns:cx1="http://schemas.microsoft.com/office/drawing/2015/9/8/chartex" xmlns:cx="http://schemas.microsoft.com/office/drawing/2014/chartex">
             <w:pict>
               <v:line w14:anchorId="14AC75B7" id="Conexão reta 145" o:spid="_x0000_s1026" style="position:absolute;flip:x;z-index:251414528;visibility:visible;mso-wrap-style:square;mso-width-percent:0;mso-height-percent:0;mso-wrap-distance-left:9pt;mso-wrap-distance-top:0;mso-wrap-distance-right:9pt;mso-wrap-distance-bottom:0;mso-position-horizontal:absolute;mso-position-horizontal-relative:margin;mso-position-vertical:absolute;mso-position-vertical-relative:text;mso-width-percent:0;mso-height-percent:0;mso-width-relative:margin;mso-height-relative:margin" from="512.05pt,348.75pt" to="523.95pt,359.6pt" o:gfxdata="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" strokecolor="#7f7f7f [1612]" strokeweight="1.75pt">
                 <v:stroke joinstyle="miter"/>
@@ -9540,7 +9542,7 @@
         <mc:AlternateContent>
           <mc:Choice Requires="wps">
             <w:drawing>
-              <wp:anchor distT="0" distB="0" distL="114300" distR="114300" simplePos="0" relativeHeight="251409408" behindDoc="0" locked="0" layoutInCell="1" allowOverlap="1" wp14:anchorId="538FF901" wp14:editId="55508503">
+              <wp:anchor distT="0" distB="0" distL="114300" distR="114300" simplePos="0" relativeHeight="251623936" behindDoc="0" locked="0" layoutInCell="1" allowOverlap="1" wp14:anchorId="538FF901" wp14:editId="55508503">
                 <wp:simplePos x="0" y="0"/>
                 <wp:positionH relativeFrom="margin">
                   <wp:posOffset>5917489</wp:posOffset>
@@ -9636,7 +9638,7 @@
               </wp:anchor>
             </w:drawing>
           </mc:Choice>
-          <mc:Fallback>
+          <mc:Fallback xmlns:w16se="http://schemas.microsoft.com/office/word/2015/wordml/symex" xmlns:w15="http://schemas.microsoft.com/office/word/2012/wordml" xmlns:cx8="http://schemas.microsoft.com/office/drawing/2016/5/14/chartex" xmlns:cx7="http://schemas.microsoft.com/office/drawing/2016/5/13/chartex" xmlns:cx6="http://schemas.microsoft.com/office/drawing/2016/5/12/chartex" xmlns:cx5="http://schemas.microsoft.com/office/drawing/2016/5/11/chartex" xmlns:cx4="http://schemas.microsoft.com/office/drawing/2016/5/10/chartex" xmlns:cx3="http://schemas.microsoft.com/office/drawing/2016/5/9/chartex" xmlns:cx2="http://schemas.microsoft.com/office/drawing/2015/10/21/chartex" xmlns:cx1="http://schemas.microsoft.com/office/drawing/2015/9/8/chartex" xmlns:cx="http://schemas.microsoft.com/office/drawing/2014/chartex">
             <w:pict>
               <v:oval w14:anchorId="538FF901" id="Oval 144" o:spid="_x0000_s1073" style="position:absolute;margin-left:465.95pt;margin-top:346.7pt;width:45.35pt;height:25.4pt;z-index:251409408;visibility:visible;mso-wrap-style:square;mso-width-percent:0;mso-height-percent:0;mso-wrap-distance-left:9pt;mso-wrap-distance-top:0;mso-wrap-distance-right:9pt;mso-wrap-distance-bottom:0;mso-position-horizontal:absolute;mso-position-horizontal-relative:margin;mso-position-vertical:absolute;mso-position-vertical-relative:text;mso-width-percent:0;mso-height-percent:0;mso-width-relative:margin;mso-height-relative:margin;v-text-anchor:middle" o:gfxdata="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" fillcolor="white [3212]" strokecolor="black [3213]">
                 <v:stroke joinstyle="miter"/>
@@ -9682,7 +9684,7 @@
         <mc:AlternateContent>
           <mc:Choice Requires="wps">
             <w:drawing>
-              <wp:anchor distT="0" distB="0" distL="114300" distR="114300" simplePos="0" relativeHeight="251242496" behindDoc="0" locked="0" layoutInCell="1" allowOverlap="1" wp14:anchorId="2E63F787" wp14:editId="4C1BD534">
+              <wp:anchor distT="0" distB="0" distL="114300" distR="114300" simplePos="0" relativeHeight="251603456" behindDoc="0" locked="0" layoutInCell="1" allowOverlap="1" wp14:anchorId="2E63F787" wp14:editId="4C1BD534">
                 <wp:simplePos x="0" y="0"/>
                 <wp:positionH relativeFrom="margin">
                   <wp:posOffset>5273040</wp:posOffset>
@@ -9742,7 +9744,7 @@
               </wp:anchor>
             </w:drawing>
           </mc:Choice>
-          <mc:Fallback>
+          <mc:Fallback xmlns:w16se="http://schemas.microsoft.com/office/word/2015/wordml/symex" xmlns:w15="http://schemas.microsoft.com/office/word/2012/wordml" xmlns:cx8="http://schemas.microsoft.com/office/drawing/2016/5/14/chartex" xmlns:cx7="http://schemas.microsoft.com/office/drawing/2016/5/13/chartex" xmlns:cx6="http://schemas.microsoft.com/office/drawing/2016/5/12/chartex" xmlns:cx5="http://schemas.microsoft.com/office/drawing/2016/5/11/chartex" xmlns:cx4="http://schemas.microsoft.com/office/drawing/2016/5/10/chartex" xmlns:cx3="http://schemas.microsoft.com/office/drawing/2016/5/9/chartex" xmlns:cx2="http://schemas.microsoft.com/office/drawing/2015/10/21/chartex" xmlns:cx1="http://schemas.microsoft.com/office/drawing/2015/9/8/chartex" xmlns:cx="http://schemas.microsoft.com/office/drawing/2014/chartex">
             <w:pict>
               <v:line w14:anchorId="00451224" id="Conexão reta 101" o:spid="_x0000_s1026" style="position:absolute;flip:y;z-index:251242496;visibility:visible;mso-wrap-style:square;mso-width-percent:0;mso-height-percent:0;mso-wrap-distance-left:9pt;mso-wrap-distance-top:0;mso-wrap-distance-right:9pt;mso-wrap-distance-bottom:0;mso-position-horizontal:absolute;mso-position-horizontal-relative:margin;mso-position-vertical:absolute;mso-position-vertical-relative:text;mso-width-percent:0;mso-height-percent:0;mso-width-relative:margin;mso-height-relative:margin" from="415.2pt,155.25pt" to="419.35pt,185.3pt" o:gfxdata="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" strokecolor="#7f7f7f [1612]" strokeweight="1.75pt">
                 <v:stroke joinstyle="miter"/>
@@ -9760,7 +9762,7 @@
         <mc:AlternateContent>
           <mc:Choice Requires="wps">
             <w:drawing>
-              <wp:anchor distT="0" distB="0" distL="114300" distR="114300" simplePos="0" relativeHeight="251227136" behindDoc="0" locked="0" layoutInCell="1" allowOverlap="1" wp14:anchorId="62CEF997" wp14:editId="3949FD8F">
+              <wp:anchor distT="0" distB="0" distL="114300" distR="114300" simplePos="0" relativeHeight="251598336" behindDoc="0" locked="0" layoutInCell="1" allowOverlap="1" wp14:anchorId="62CEF997" wp14:editId="3949FD8F">
                 <wp:simplePos x="0" y="0"/>
                 <wp:positionH relativeFrom="column">
                   <wp:posOffset>4928235</wp:posOffset>
@@ -9820,7 +9822,7 @@
               </wp:anchor>
             </w:drawing>
           </mc:Choice>
-          <mc:Fallback>
+          <mc:Fallback xmlns:w16se="http://schemas.microsoft.com/office/word/2015/wordml/symex" xmlns:w15="http://schemas.microsoft.com/office/word/2012/wordml" xmlns:cx8="http://schemas.microsoft.com/office/drawing/2016/5/14/chartex" xmlns:cx7="http://schemas.microsoft.com/office/drawing/2016/5/13/chartex" xmlns:cx6="http://schemas.microsoft.com/office/drawing/2016/5/12/chartex" xmlns:cx5="http://schemas.microsoft.com/office/drawing/2016/5/11/chartex" xmlns:cx4="http://schemas.microsoft.com/office/drawing/2016/5/10/chartex" xmlns:cx3="http://schemas.microsoft.com/office/drawing/2016/5/9/chartex" xmlns:cx2="http://schemas.microsoft.com/office/drawing/2015/10/21/chartex" xmlns:cx1="http://schemas.microsoft.com/office/drawing/2015/9/8/chartex" xmlns:cx="http://schemas.microsoft.com/office/drawing/2014/chartex">
             <w:pict>
               <v:line w14:anchorId="7196F0D9" id="Conexão reta 67" o:spid="_x0000_s1026" style="position:absolute;flip:x;z-index:251227136;visibility:visible;mso-wrap-style:square;mso-width-percent:0;mso-height-percent:0;mso-wrap-distance-left:9pt;mso-wrap-distance-top:0;mso-wrap-distance-right:9pt;mso-wrap-distance-bottom:0;mso-position-horizontal:absolute;mso-position-horizontal-relative:text;mso-position-vertical:absolute;mso-position-vertical-relative:text;mso-width-percent:0;mso-height-percent:0;mso-width-relative:margin;mso-height-relative:margin" from="388.05pt,131.55pt" to="391.75pt,140.45pt" o:gfxdata="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" strokecolor="#7f7f7f [1612]" strokeweight="1.75pt">
                 <v:stroke joinstyle="miter"/>
@@ -9837,7 +9839,7 @@
         <mc:AlternateContent>
           <mc:Choice Requires="wps">
             <w:drawing>
-              <wp:anchor distT="0" distB="0" distL="114300" distR="114300" simplePos="0" relativeHeight="251713536" behindDoc="0" locked="0" layoutInCell="1" allowOverlap="1" wp14:anchorId="66911969" wp14:editId="6788AF67">
+              <wp:anchor distT="0" distB="0" distL="114300" distR="114300" simplePos="0" relativeHeight="251692544" behindDoc="0" locked="0" layoutInCell="1" allowOverlap="1" wp14:anchorId="66911969" wp14:editId="6788AF67">
                 <wp:simplePos x="0" y="0"/>
                 <wp:positionH relativeFrom="column">
                   <wp:posOffset>2789113</wp:posOffset>
@@ -9897,7 +9899,7 @@
               </wp:anchor>
             </w:drawing>
           </mc:Choice>
-          <mc:Fallback>
+          <mc:Fallback xmlns:w16se="http://schemas.microsoft.com/office/word/2015/wordml/symex" xmlns:w15="http://schemas.microsoft.com/office/word/2012/wordml" xmlns:cx8="http://schemas.microsoft.com/office/drawing/2016/5/14/chartex" xmlns:cx7="http://schemas.microsoft.com/office/drawing/2016/5/13/chartex" xmlns:cx6="http://schemas.microsoft.com/office/drawing/2016/5/12/chartex" xmlns:cx5="http://schemas.microsoft.com/office/drawing/2016/5/11/chartex" xmlns:cx4="http://schemas.microsoft.com/office/drawing/2016/5/10/chartex" xmlns:cx3="http://schemas.microsoft.com/office/drawing/2016/5/9/chartex" xmlns:cx2="http://schemas.microsoft.com/office/drawing/2015/10/21/chartex" xmlns:cx1="http://schemas.microsoft.com/office/drawing/2015/9/8/chartex" xmlns:cx="http://schemas.microsoft.com/office/drawing/2014/chartex">
             <w:pict>
               <v:line w14:anchorId="6AAA9F92" id="Conexão reta 56" o:spid="_x0000_s1026" style="position:absolute;flip:x y;z-index:251713536;visibility:visible;mso-wrap-style:square;mso-width-percent:0;mso-height-percent:0;mso-wrap-distance-left:9pt;mso-wrap-distance-top:0;mso-wrap-distance-right:9pt;mso-wrap-distance-bottom:0;mso-position-horizontal:absolute;mso-position-horizontal-relative:text;mso-position-vertical:absolute;mso-position-vertical-relative:text;mso-width-percent:0;mso-height-percent:0;mso-width-relative:margin;mso-height-relative:margin" from="219.6pt,94pt" to="219.65pt,106.5pt" o:gfxdata="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" strokecolor="#7f7f7f [1612]" strokeweight="1.75pt">
                 <v:stroke joinstyle="miter"/>
@@ -9914,7 +9916,7 @@
         <mc:AlternateContent>
           <mc:Choice Requires="wps">
             <w:drawing>
-              <wp:anchor distT="0" distB="0" distL="114300" distR="114300" simplePos="0" relativeHeight="251708416" behindDoc="0" locked="0" layoutInCell="1" allowOverlap="1" wp14:anchorId="01BDEF98" wp14:editId="6E9D4048">
+              <wp:anchor distT="0" distB="0" distL="114300" distR="114300" simplePos="0" relativeHeight="251688448" behindDoc="0" locked="0" layoutInCell="1" allowOverlap="1" wp14:anchorId="01BDEF98" wp14:editId="6E9D4048">
                 <wp:simplePos x="0" y="0"/>
                 <wp:positionH relativeFrom="column">
                   <wp:posOffset>2527935</wp:posOffset>
@@ -10006,7 +10008,7 @@
               </wp:anchor>
             </w:drawing>
           </mc:Choice>
-          <mc:Fallback>
+          <mc:Fallback xmlns:w16se="http://schemas.microsoft.com/office/word/2015/wordml/symex" xmlns:w15="http://schemas.microsoft.com/office/word/2012/wordml" xmlns:cx8="http://schemas.microsoft.com/office/drawing/2016/5/14/chartex" xmlns:cx7="http://schemas.microsoft.com/office/drawing/2016/5/13/chartex" xmlns:cx6="http://schemas.microsoft.com/office/drawing/2016/5/12/chartex" xmlns:cx5="http://schemas.microsoft.com/office/drawing/2016/5/11/chartex" xmlns:cx4="http://schemas.microsoft.com/office/drawing/2016/5/10/chartex" xmlns:cx3="http://schemas.microsoft.com/office/drawing/2016/5/9/chartex" xmlns:cx2="http://schemas.microsoft.com/office/drawing/2015/10/21/chartex" xmlns:cx1="http://schemas.microsoft.com/office/drawing/2015/9/8/chartex" xmlns:cx="http://schemas.microsoft.com/office/drawing/2014/chartex">
             <w:pict>
               <v:oval w14:anchorId="01BDEF98" id="Oval 179" o:spid="_x0000_s1074" style="position:absolute;margin-left:199.05pt;margin-top:70.6pt;width:48.2pt;height:22.9pt;z-index:251708416;visibility:visible;mso-wrap-style:square;mso-width-percent:0;mso-height-percent:0;mso-wrap-distance-left:9pt;mso-wrap-distance-top:0;mso-wrap-distance-right:9pt;mso-wrap-distance-bottom:0;mso-position-horizontal:absolute;mso-position-horizontal-relative:text;mso-position-vertical:absolute;mso-position-vertical-relative:text;mso-width-percent:0;mso-height-percent:0;mso-width-relative:margin;mso-height-relative:margin;v-text-anchor:middle" o:gfxdata="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" fillcolor="white [3212]" strokecolor="black [3213]">
                 <v:stroke joinstyle="miter"/>
@@ -10047,7 +10049,7 @@
         <mc:AlternateContent>
           <mc:Choice Requires="wps">
             <w:drawing>
-              <wp:anchor distT="0" distB="0" distL="114300" distR="114300" simplePos="0" relativeHeight="251703296" behindDoc="0" locked="0" layoutInCell="1" allowOverlap="1" wp14:anchorId="21B7EE7D" wp14:editId="28450435">
+              <wp:anchor distT="0" distB="0" distL="114300" distR="114300" simplePos="0" relativeHeight="251683328" behindDoc="0" locked="0" layoutInCell="1" allowOverlap="1" wp14:anchorId="21B7EE7D" wp14:editId="28450435">
                 <wp:simplePos x="0" y="0"/>
                 <wp:positionH relativeFrom="column">
                   <wp:posOffset>2240971</wp:posOffset>
@@ -10107,7 +10109,7 @@
               </wp:anchor>
             </w:drawing>
           </mc:Choice>
-          <mc:Fallback>
+          <mc:Fallback xmlns:w16se="http://schemas.microsoft.com/office/word/2015/wordml/symex" xmlns:w15="http://schemas.microsoft.com/office/word/2012/wordml" xmlns:cx8="http://schemas.microsoft.com/office/drawing/2016/5/14/chartex" xmlns:cx7="http://schemas.microsoft.com/office/drawing/2016/5/13/chartex" xmlns:cx6="http://schemas.microsoft.com/office/drawing/2016/5/12/chartex" xmlns:cx5="http://schemas.microsoft.com/office/drawing/2016/5/11/chartex" xmlns:cx4="http://schemas.microsoft.com/office/drawing/2016/5/10/chartex" xmlns:cx3="http://schemas.microsoft.com/office/drawing/2016/5/9/chartex" xmlns:cx2="http://schemas.microsoft.com/office/drawing/2015/10/21/chartex" xmlns:cx1="http://schemas.microsoft.com/office/drawing/2015/9/8/chartex" xmlns:cx="http://schemas.microsoft.com/office/drawing/2014/chartex">
             <w:pict>
               <v:line w14:anchorId="4C887AF8" id="Conexão reta 56" o:spid="_x0000_s1026" style="position:absolute;flip:x y;z-index:251703296;visibility:visible;mso-wrap-style:square;mso-width-percent:0;mso-height-percent:0;mso-wrap-distance-left:9pt;mso-wrap-distance-top:0;mso-wrap-distance-right:9pt;mso-wrap-distance-bottom:0;mso-position-horizontal:absolute;mso-position-horizontal-relative:text;mso-position-vertical:absolute;mso-position-vertical-relative:text;mso-width-percent:0;mso-height-percent:0;mso-width-relative:margin;mso-height-relative:margin" from="176.45pt,90.9pt" to="199.6pt,109.7pt" o:gfxdata="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" strokecolor="#7f7f7f [1612]" strokeweight="1.75pt">
                 <v:stroke joinstyle="miter"/>
@@ -10124,7 +10126,7 @@
         <mc:AlternateContent>
           <mc:Choice Requires="wps">
             <w:drawing>
-              <wp:anchor distT="0" distB="0" distL="114300" distR="114300" simplePos="0" relativeHeight="251698176" behindDoc="0" locked="0" layoutInCell="1" allowOverlap="1" wp14:anchorId="7ABF3413" wp14:editId="143DC068">
+              <wp:anchor distT="0" distB="0" distL="114300" distR="114300" simplePos="0" relativeHeight="251679232" behindDoc="0" locked="0" layoutInCell="1" allowOverlap="1" wp14:anchorId="7ABF3413" wp14:editId="143DC068">
                 <wp:simplePos x="0" y="0"/>
                 <wp:positionH relativeFrom="column">
                   <wp:posOffset>1693545</wp:posOffset>
@@ -10230,7 +10232,7 @@
               </wp:anchor>
             </w:drawing>
           </mc:Choice>
-          <mc:Fallback>
+          <mc:Fallback xmlns:w16se="http://schemas.microsoft.com/office/word/2015/wordml/symex" xmlns:w15="http://schemas.microsoft.com/office/word/2012/wordml" xmlns:cx8="http://schemas.microsoft.com/office/drawing/2016/5/14/chartex" xmlns:cx7="http://schemas.microsoft.com/office/drawing/2016/5/13/chartex" xmlns:cx6="http://schemas.microsoft.com/office/drawing/2016/5/12/chartex" xmlns:cx5="http://schemas.microsoft.com/office/drawing/2016/5/11/chartex" xmlns:cx4="http://schemas.microsoft.com/office/drawing/2016/5/10/chartex" xmlns:cx3="http://schemas.microsoft.com/office/drawing/2016/5/9/chartex" xmlns:cx2="http://schemas.microsoft.com/office/drawing/2015/10/21/chartex" xmlns:cx1="http://schemas.microsoft.com/office/drawing/2015/9/8/chartex" xmlns:cx="http://schemas.microsoft.com/office/drawing/2014/chartex">
             <w:pict>
               <v:oval w14:anchorId="7ABF3413" id="Oval 177" o:spid="_x0000_s1075" style="position:absolute;margin-left:133.35pt;margin-top:69.7pt;width:54.45pt;height:23.8pt;z-index:251698176;visibility:visible;mso-wrap-style:square;mso-width-percent:0;mso-height-percent:0;mso-wrap-distance-left:9pt;mso-wrap-distance-top:0;mso-wrap-distance-right:9pt;mso-wrap-distance-bottom:0;mso-position-horizontal:absolute;mso-position-horizontal-relative:text;mso-position-vertical:absolute;mso-position-vertical-relative:text;mso-width-percent:0;mso-height-percent:0;mso-width-relative:margin;mso-height-relative:margin;v-text-anchor:middle" o:gfxdata="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" fillcolor="white [3212]" strokecolor="black [3213]">
                 <v:stroke joinstyle="miter"/>
@@ -10285,7 +10287,7 @@
         <mc:AlternateContent>
           <mc:Choice Requires="wpg">
             <w:drawing>
-              <wp:anchor distT="0" distB="0" distL="114300" distR="114300" simplePos="0" relativeHeight="251237376" behindDoc="0" locked="0" layoutInCell="1" allowOverlap="1" wp14:anchorId="200B00DE" wp14:editId="612D0922">
+              <wp:anchor distT="0" distB="0" distL="114300" distR="114300" simplePos="0" relativeHeight="251602432" behindDoc="0" locked="0" layoutInCell="1" allowOverlap="1" wp14:anchorId="200B00DE" wp14:editId="612D0922">
                 <wp:simplePos x="0" y="0"/>
                 <wp:positionH relativeFrom="column">
                   <wp:posOffset>1151694</wp:posOffset>
@@ -10798,7 +10800,7 @@
               </wp:anchor>
             </w:drawing>
           </mc:Choice>
-          <mc:Fallback>
+          <mc:Fallback xmlns:w16se="http://schemas.microsoft.com/office/word/2015/wordml/symex" xmlns:w15="http://schemas.microsoft.com/office/word/2012/wordml" xmlns:cx8="http://schemas.microsoft.com/office/drawing/2016/5/14/chartex" xmlns:cx7="http://schemas.microsoft.com/office/drawing/2016/5/13/chartex" xmlns:cx6="http://schemas.microsoft.com/office/drawing/2016/5/12/chartex" xmlns:cx5="http://schemas.microsoft.com/office/drawing/2016/5/11/chartex" xmlns:cx4="http://schemas.microsoft.com/office/drawing/2016/5/10/chartex" xmlns:cx3="http://schemas.microsoft.com/office/drawing/2016/5/9/chartex" xmlns:cx2="http://schemas.microsoft.com/office/drawing/2015/10/21/chartex" xmlns:cx1="http://schemas.microsoft.com/office/drawing/2015/9/8/chartex" xmlns:cx="http://schemas.microsoft.com/office/drawing/2014/chartex">
             <w:pict>
               <v:group w14:anchorId="200B00DE" id="Grupo 64" o:spid="_x0000_s1076" style="position:absolute;margin-left:90.7pt;margin-top:99.3pt;width:221.3pt;height:79.3pt;z-index:251237376;mso-width-relative:margin;mso-height-relative:margin" coordorigin="6043,6399" coordsize="28110,10070" o:gfxdata="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">
                 <v:rect id="Retângulo 6" o:spid="_x0000_s1077" style="position:absolute;left:20275;top:13517;width:9430;height:2952;visibility:visible;mso-wrap-style:square;v-text-anchor:middle" o:gfxdata="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" filled="f" strokecolor="windowText" strokeweight="1.25pt">
@@ -10965,7 +10967,7 @@
           <w:lang w:val="pt-PT" w:eastAsia="pt-PT"/>
         </w:rPr>
         <w:drawing>
-          <wp:anchor distT="0" distB="0" distL="114300" distR="114300" simplePos="0" relativeHeight="251670528" behindDoc="1" locked="0" layoutInCell="1" allowOverlap="1" wp14:anchorId="17C437F1" wp14:editId="5DA2E32E">
+          <wp:anchor distT="0" distB="0" distL="114300" distR="114300" simplePos="0" relativeHeight="251665920" behindDoc="1" locked="0" layoutInCell="1" allowOverlap="1" wp14:anchorId="17C437F1" wp14:editId="5DA2E32E">
             <wp:simplePos x="0" y="0"/>
             <wp:positionH relativeFrom="margin">
               <wp:posOffset>3485845</wp:posOffset>
@@ -10990,7 +10992,7 @@
                     </pic:cNvPicPr>
                   </pic:nvPicPr>
                   <pic:blipFill rotWithShape="1">
-                    <a:blip r:embed="rId8">
+                    <a:blip r:embed="rId9">
                       <a:extLst>
                         <a:ext uri="{28A0092B-C50C-407E-A947-70E740481C1C}">
                           <a14:useLocalDpi xmlns:a14="http://schemas.microsoft.com/office/drawing/2010/main" val="0"/>
@@ -11038,7 +11040,7 @@
         <mc:AlternateContent>
           <mc:Choice Requires="wps">
             <w:drawing>
-              <wp:anchor distT="0" distB="0" distL="114300" distR="114300" simplePos="0" relativeHeight="251665408" behindDoc="0" locked="0" layoutInCell="1" allowOverlap="1" wp14:anchorId="4CF23241" wp14:editId="027EB997">
+              <wp:anchor distT="0" distB="0" distL="114300" distR="114300" simplePos="0" relativeHeight="251664896" behindDoc="0" locked="0" layoutInCell="1" allowOverlap="1" wp14:anchorId="4CF23241" wp14:editId="027EB997">
                 <wp:simplePos x="0" y="0"/>
                 <wp:positionH relativeFrom="margin">
                   <wp:posOffset>2209165</wp:posOffset>
@@ -11098,7 +11100,7 @@
               </wp:anchor>
             </w:drawing>
           </mc:Choice>
-          <mc:Fallback>
+          <mc:Fallback xmlns:w16se="http://schemas.microsoft.com/office/word/2015/wordml/symex" xmlns:w15="http://schemas.microsoft.com/office/word/2012/wordml" xmlns:cx8="http://schemas.microsoft.com/office/drawing/2016/5/14/chartex" xmlns:cx7="http://schemas.microsoft.com/office/drawing/2016/5/13/chartex" xmlns:cx6="http://schemas.microsoft.com/office/drawing/2016/5/12/chartex" xmlns:cx5="http://schemas.microsoft.com/office/drawing/2016/5/11/chartex" xmlns:cx4="http://schemas.microsoft.com/office/drawing/2016/5/10/chartex" xmlns:cx3="http://schemas.microsoft.com/office/drawing/2016/5/9/chartex" xmlns:cx2="http://schemas.microsoft.com/office/drawing/2015/10/21/chartex" xmlns:cx1="http://schemas.microsoft.com/office/drawing/2015/9/8/chartex" xmlns:cx="http://schemas.microsoft.com/office/drawing/2014/chartex">
             <w:pict>
               <v:line w14:anchorId="6363C379" id="Conexão reta 103" o:spid="_x0000_s1026" style="position:absolute;flip:x y;z-index:251665408;visibility:visible;mso-wrap-style:square;mso-width-percent:0;mso-height-percent:0;mso-wrap-distance-left:9pt;mso-wrap-distance-top:0;mso-wrap-distance-right:9pt;mso-wrap-distance-bottom:0;mso-position-horizontal:absolute;mso-position-horizontal-relative:margin;mso-position-vertical:absolute;mso-position-vertical-relative:text;mso-width-percent:0;mso-height-percent:0;mso-width-relative:margin;mso-height-relative:margin" from="173.95pt,174.45pt" to="199.75pt,194.15pt" o:gfxdata="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" strokecolor="#7f7f7f [1612]" strokeweight="1.75pt">
                 <v:stroke joinstyle="miter"/>
@@ -11116,7 +11118,7 @@
         <mc:AlternateContent>
           <mc:Choice Requires="wps">
             <w:drawing>
-              <wp:anchor distT="0" distB="0" distL="114300" distR="114300" simplePos="0" relativeHeight="251594752" behindDoc="0" locked="0" layoutInCell="1" allowOverlap="1" wp14:anchorId="52A27E64" wp14:editId="3ED7A66F">
+              <wp:anchor distT="0" distB="0" distL="114300" distR="114300" simplePos="0" relativeHeight="251655680" behindDoc="0" locked="0" layoutInCell="1" allowOverlap="1" wp14:anchorId="52A27E64" wp14:editId="3ED7A66F">
                 <wp:simplePos x="0" y="0"/>
                 <wp:positionH relativeFrom="margin">
                   <wp:posOffset>1263650</wp:posOffset>
@@ -11219,7 +11221,7 @@
               </wp:anchor>
             </w:drawing>
           </mc:Choice>
-          <mc:Fallback>
+          <mc:Fallback xmlns:w16se="http://schemas.microsoft.com/office/word/2015/wordml/symex" xmlns:w15="http://schemas.microsoft.com/office/word/2012/wordml" xmlns:cx8="http://schemas.microsoft.com/office/drawing/2016/5/14/chartex" xmlns:cx7="http://schemas.microsoft.com/office/drawing/2016/5/13/chartex" xmlns:cx6="http://schemas.microsoft.com/office/drawing/2016/5/12/chartex" xmlns:cx5="http://schemas.microsoft.com/office/drawing/2016/5/11/chartex" xmlns:cx4="http://schemas.microsoft.com/office/drawing/2016/5/10/chartex" xmlns:cx3="http://schemas.microsoft.com/office/drawing/2016/5/9/chartex" xmlns:cx2="http://schemas.microsoft.com/office/drawing/2015/10/21/chartex" xmlns:cx1="http://schemas.microsoft.com/office/drawing/2015/9/8/chartex" xmlns:cx="http://schemas.microsoft.com/office/drawing/2014/chartex">
             <w:pict>
               <v:oval w14:anchorId="52A27E64" id="Oval 165" o:spid="_x0000_s1086" style="position:absolute;margin-left:99.5pt;margin-top:160pt;width:77pt;height:25.35pt;z-index:251594752;visibility:visible;mso-wrap-style:square;mso-width-percent:0;mso-height-percent:0;mso-wrap-distance-left:9pt;mso-wrap-distance-top:0;mso-wrap-distance-right:9pt;mso-wrap-distance-bottom:0;mso-position-horizontal:absolute;mso-position-horizontal-relative:margin;mso-position-vertical:absolute;mso-position-vertical-relative:text;mso-width-percent:0;mso-height-percent:0;mso-width-relative:margin;mso-height-relative:margin;v-text-anchor:middle" o:gfxdata="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" fillcolor="white [3212]" strokecolor="black [3213]">
                 <v:stroke joinstyle="miter"/>
@@ -11272,7 +11274,7 @@
         <mc:AlternateContent>
           <mc:Choice Requires="wps">
             <w:drawing>
-              <wp:anchor distT="0" distB="0" distL="114300" distR="114300" simplePos="0" relativeHeight="251289600" behindDoc="0" locked="0" layoutInCell="1" allowOverlap="1" wp14:anchorId="7218D493" wp14:editId="3DA00CF4">
+              <wp:anchor distT="0" distB="0" distL="114300" distR="114300" simplePos="0" relativeHeight="251609600" behindDoc="0" locked="0" layoutInCell="1" allowOverlap="1" wp14:anchorId="7218D493" wp14:editId="3DA00CF4">
                 <wp:simplePos x="0" y="0"/>
                 <wp:positionH relativeFrom="margin">
                   <wp:posOffset>428074</wp:posOffset>
@@ -11332,7 +11334,7 @@
               </wp:anchor>
             </w:drawing>
           </mc:Choice>
-          <mc:Fallback>
+          <mc:Fallback xmlns:w16se="http://schemas.microsoft.com/office/word/2015/wordml/symex" xmlns:w15="http://schemas.microsoft.com/office/word/2012/wordml" xmlns:cx8="http://schemas.microsoft.com/office/drawing/2016/5/14/chartex" xmlns:cx7="http://schemas.microsoft.com/office/drawing/2016/5/13/chartex" xmlns:cx6="http://schemas.microsoft.com/office/drawing/2016/5/12/chartex" xmlns:cx5="http://schemas.microsoft.com/office/drawing/2016/5/11/chartex" xmlns:cx4="http://schemas.microsoft.com/office/drawing/2016/5/10/chartex" xmlns:cx3="http://schemas.microsoft.com/office/drawing/2016/5/9/chartex" xmlns:cx2="http://schemas.microsoft.com/office/drawing/2015/10/21/chartex" xmlns:cx1="http://schemas.microsoft.com/office/drawing/2015/9/8/chartex" xmlns:cx="http://schemas.microsoft.com/office/drawing/2014/chartex">
             <w:pict>
               <v:line w14:anchorId="172BEB4B" id="Conexão reta 113" o:spid="_x0000_s1026" style="position:absolute;flip:x y;z-index:251289600;visibility:visible;mso-wrap-style:square;mso-width-percent:0;mso-height-percent:0;mso-wrap-distance-left:9pt;mso-wrap-distance-top:0;mso-wrap-distance-right:9pt;mso-wrap-distance-bottom:0;mso-position-horizontal:absolute;mso-position-horizontal-relative:margin;mso-position-vertical:absolute;mso-position-vertical-relative:text;mso-width-percent:0;mso-height-percent:0;mso-width-relative:margin;mso-height-relative:margin" from="33.7pt,174.15pt" to="45.25pt,187.45pt" o:gfxdata="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" strokecolor="#7f7f7f [1612]" strokeweight="1.75pt">
                 <v:stroke joinstyle="miter"/>
@@ -11350,7 +11352,7 @@
         <mc:AlternateContent>
           <mc:Choice Requires="wps">
             <w:drawing>
-              <wp:anchor distT="0" distB="0" distL="114300" distR="114300" simplePos="0" relativeHeight="251284480" behindDoc="0" locked="0" layoutInCell="1" allowOverlap="1" wp14:anchorId="401DC8BA" wp14:editId="51AA6A7A">
+              <wp:anchor distT="0" distB="0" distL="114300" distR="114300" simplePos="0" relativeHeight="251608576" behindDoc="0" locked="0" layoutInCell="1" allowOverlap="1" wp14:anchorId="401DC8BA" wp14:editId="51AA6A7A">
                 <wp:simplePos x="0" y="0"/>
                 <wp:positionH relativeFrom="margin">
                   <wp:posOffset>99060</wp:posOffset>
@@ -11429,7 +11431,7 @@
               </wp:anchor>
             </w:drawing>
           </mc:Choice>
-          <mc:Fallback>
+          <mc:Fallback xmlns:w16se="http://schemas.microsoft.com/office/word/2015/wordml/symex" xmlns:w15="http://schemas.microsoft.com/office/word/2012/wordml" xmlns:cx8="http://schemas.microsoft.com/office/drawing/2016/5/14/chartex" xmlns:cx7="http://schemas.microsoft.com/office/drawing/2016/5/13/chartex" xmlns:cx6="http://schemas.microsoft.com/office/drawing/2016/5/12/chartex" xmlns:cx5="http://schemas.microsoft.com/office/drawing/2016/5/11/chartex" xmlns:cx4="http://schemas.microsoft.com/office/drawing/2016/5/10/chartex" xmlns:cx3="http://schemas.microsoft.com/office/drawing/2016/5/9/chartex" xmlns:cx2="http://schemas.microsoft.com/office/drawing/2015/10/21/chartex" xmlns:cx1="http://schemas.microsoft.com/office/drawing/2015/9/8/chartex" xmlns:cx="http://schemas.microsoft.com/office/drawing/2014/chartex">
             <w:pict>
               <v:oval w14:anchorId="401DC8BA" id="Oval 112" o:spid="_x0000_s1087" style="position:absolute;margin-left:7.8pt;margin-top:151.7pt;width:49.1pt;height:22.85pt;z-index:251284480;visibility:visible;mso-wrap-style:square;mso-width-percent:0;mso-height-percent:0;mso-wrap-distance-left:9pt;mso-wrap-distance-top:0;mso-wrap-distance-right:9pt;mso-wrap-distance-bottom:0;mso-position-horizontal:absolute;mso-position-horizontal-relative:margin;mso-position-vertical:absolute;mso-position-vertical-relative:text;mso-width-percent:0;mso-height-percent:0;mso-width-relative:margin;mso-height-relative:margin;v-text-anchor:middle" o:gfxdata="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" fillcolor="window" strokecolor="windowText">
                 <v:stroke joinstyle="miter"/>
@@ -11471,7 +11473,7 @@
         <mc:AlternateContent>
           <mc:Choice Requires="wps">
             <w:drawing>
-              <wp:anchor distT="0" distB="0" distL="114300" distR="114300" simplePos="0" relativeHeight="251274240" behindDoc="0" locked="0" layoutInCell="1" allowOverlap="1" wp14:anchorId="11C39B2C" wp14:editId="18249A17">
+              <wp:anchor distT="0" distB="0" distL="114300" distR="114300" simplePos="0" relativeHeight="251606528" behindDoc="0" locked="0" layoutInCell="1" allowOverlap="1" wp14:anchorId="11C39B2C" wp14:editId="18249A17">
                 <wp:simplePos x="0" y="0"/>
                 <wp:positionH relativeFrom="margin">
                   <wp:posOffset>292901</wp:posOffset>
@@ -11531,7 +11533,7 @@
               </wp:anchor>
             </w:drawing>
           </mc:Choice>
-          <mc:Fallback>
+          <mc:Fallback xmlns:w16se="http://schemas.microsoft.com/office/word/2015/wordml/symex" xmlns:w15="http://schemas.microsoft.com/office/word/2012/wordml" xmlns:cx8="http://schemas.microsoft.com/office/drawing/2016/5/14/chartex" xmlns:cx7="http://schemas.microsoft.com/office/drawing/2016/5/13/chartex" xmlns:cx6="http://schemas.microsoft.com/office/drawing/2016/5/12/chartex" xmlns:cx5="http://schemas.microsoft.com/office/drawing/2016/5/11/chartex" xmlns:cx4="http://schemas.microsoft.com/office/drawing/2016/5/10/chartex" xmlns:cx3="http://schemas.microsoft.com/office/drawing/2016/5/9/chartex" xmlns:cx2="http://schemas.microsoft.com/office/drawing/2015/10/21/chartex" xmlns:cx1="http://schemas.microsoft.com/office/drawing/2015/9/8/chartex" xmlns:cx="http://schemas.microsoft.com/office/drawing/2014/chartex">
             <w:pict>
               <v:line w14:anchorId="5FF98566" id="Conexão reta 110" o:spid="_x0000_s1026" style="position:absolute;flip:x y;z-index:251274240;visibility:visible;mso-wrap-style:square;mso-width-percent:0;mso-height-percent:0;mso-wrap-distance-left:9pt;mso-wrap-distance-top:0;mso-wrap-distance-right:9pt;mso-wrap-distance-bottom:0;mso-position-horizontal:absolute;mso-position-horizontal-relative:margin;mso-position-vertical:absolute;mso-position-vertical-relative:text;mso-width-percent:0;mso-height-percent:0;mso-width-relative:margin;mso-height-relative:margin" from="23.05pt,194.25pt" to="40.6pt,199.2pt" o:gfxdata="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" strokecolor="#7f7f7f [1612]" strokeweight="1.75pt">
                 <v:stroke joinstyle="miter"/>
@@ -11549,7 +11551,7 @@
         <mc:AlternateContent>
           <mc:Choice Requires="wps">
             <w:drawing>
-              <wp:anchor distT="0" distB="0" distL="114300" distR="114300" simplePos="0" relativeHeight="251279360" behindDoc="0" locked="0" layoutInCell="1" allowOverlap="1" wp14:anchorId="4F38132F" wp14:editId="3544E012">
+              <wp:anchor distT="0" distB="0" distL="114300" distR="114300" simplePos="0" relativeHeight="251607552" behindDoc="0" locked="0" layoutInCell="1" allowOverlap="1" wp14:anchorId="4F38132F" wp14:editId="3544E012">
                 <wp:simplePos x="0" y="0"/>
                 <wp:positionH relativeFrom="margin">
                   <wp:posOffset>-268605</wp:posOffset>
@@ -11645,7 +11647,7 @@
               </wp:anchor>
             </w:drawing>
           </mc:Choice>
-          <mc:Fallback>
+          <mc:Fallback xmlns:w16se="http://schemas.microsoft.com/office/word/2015/wordml/symex" xmlns:w15="http://schemas.microsoft.com/office/word/2012/wordml" xmlns:cx8="http://schemas.microsoft.com/office/drawing/2016/5/14/chartex" xmlns:cx7="http://schemas.microsoft.com/office/drawing/2016/5/13/chartex" xmlns:cx6="http://schemas.microsoft.com/office/drawing/2016/5/12/chartex" xmlns:cx5="http://schemas.microsoft.com/office/drawing/2016/5/11/chartex" xmlns:cx4="http://schemas.microsoft.com/office/drawing/2016/5/10/chartex" xmlns:cx3="http://schemas.microsoft.com/office/drawing/2016/5/9/chartex" xmlns:cx2="http://schemas.microsoft.com/office/drawing/2015/10/21/chartex" xmlns:cx1="http://schemas.microsoft.com/office/drawing/2015/9/8/chartex" xmlns:cx="http://schemas.microsoft.com/office/drawing/2014/chartex">
             <w:pict>
               <v:oval w14:anchorId="4F38132F" id="Oval 111" o:spid="_x0000_s1088" style="position:absolute;margin-left:-21.15pt;margin-top:181.1pt;width:45.35pt;height:25.35pt;z-index:251279360;visibility:visible;mso-wrap-style:square;mso-width-percent:0;mso-height-percent:0;mso-wrap-distance-left:9pt;mso-wrap-distance-top:0;mso-wrap-distance-right:9pt;mso-wrap-distance-bottom:0;mso-position-horizontal:absolute;mso-position-horizontal-relative:margin;mso-position-vertical:absolute;mso-position-vertical-relative:text;mso-width-percent:0;mso-height-percent:0;mso-width-relative:margin;mso-height-relative:margin;v-text-anchor:middle" o:gfxdata="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" fillcolor="white [3212]" strokecolor="black [3213]">
                 <v:stroke joinstyle="miter"/>
@@ -11689,7 +11691,7 @@
           <w:lang w:val="pt-PT" w:eastAsia="pt-PT"/>
         </w:rPr>
         <w:drawing>
-          <wp:anchor distT="0" distB="0" distL="114300" distR="114300" simplePos="0" relativeHeight="251660288" behindDoc="1" locked="0" layoutInCell="1" allowOverlap="1" wp14:anchorId="4A4CE278" wp14:editId="0298FBA6">
+          <wp:anchor distT="0" distB="0" distL="114300" distR="114300" simplePos="0" relativeHeight="251663872" behindDoc="1" locked="0" layoutInCell="1" allowOverlap="1" wp14:anchorId="4A4CE278" wp14:editId="0298FBA6">
             <wp:simplePos x="0" y="0"/>
             <wp:positionH relativeFrom="margin">
               <wp:posOffset>3639820</wp:posOffset>
@@ -11714,7 +11716,7 @@
                     </pic:cNvPicPr>
                   </pic:nvPicPr>
                   <pic:blipFill rotWithShape="1">
-                    <a:blip r:embed="rId8">
+                    <a:blip r:embed="rId9">
                       <a:extLst>
                         <a:ext uri="{28A0092B-C50C-407E-A947-70E740481C1C}">
                           <a14:useLocalDpi xmlns:a14="http://schemas.microsoft.com/office/drawing/2010/main" val="0"/>
@@ -11762,7 +11764,7 @@
         <mc:AlternateContent>
           <mc:Choice Requires="wps">
             <w:drawing>
-              <wp:anchor distT="0" distB="0" distL="114300" distR="114300" simplePos="0" relativeHeight="251655168" behindDoc="0" locked="0" layoutInCell="1" allowOverlap="1" wp14:anchorId="41FAD1EB" wp14:editId="4E53EA35">
+              <wp:anchor distT="0" distB="0" distL="114300" distR="114300" simplePos="0" relativeHeight="251662848" behindDoc="0" locked="0" layoutInCell="1" allowOverlap="1" wp14:anchorId="41FAD1EB" wp14:editId="4E53EA35">
                 <wp:simplePos x="0" y="0"/>
                 <wp:positionH relativeFrom="margin">
                   <wp:posOffset>2534920</wp:posOffset>
@@ -11855,7 +11857,7 @@
               </wp:anchor>
             </w:drawing>
           </mc:Choice>
-          <mc:Fallback>
+          <mc:Fallback xmlns:w16se="http://schemas.microsoft.com/office/word/2015/wordml/symex" xmlns:w15="http://schemas.microsoft.com/office/word/2012/wordml" xmlns:cx8="http://schemas.microsoft.com/office/drawing/2016/5/14/chartex" xmlns:cx7="http://schemas.microsoft.com/office/drawing/2016/5/13/chartex" xmlns:cx6="http://schemas.microsoft.com/office/drawing/2016/5/12/chartex" xmlns:cx5="http://schemas.microsoft.com/office/drawing/2016/5/11/chartex" xmlns:cx4="http://schemas.microsoft.com/office/drawing/2016/5/10/chartex" xmlns:cx3="http://schemas.microsoft.com/office/drawing/2016/5/9/chartex" xmlns:cx2="http://schemas.microsoft.com/office/drawing/2015/10/21/chartex" xmlns:cx1="http://schemas.microsoft.com/office/drawing/2015/9/8/chartex" xmlns:cx="http://schemas.microsoft.com/office/drawing/2014/chartex">
             <w:pict>
               <v:rect w14:anchorId="41FAD1EB" id="Retângulo 3" o:spid="_x0000_s1089" style="position:absolute;margin-left:199.6pt;margin-top:106.75pt;width:87pt;height:24.75pt;z-index:251655168;visibility:visible;mso-wrap-style:square;mso-width-percent:0;mso-height-percent:0;mso-wrap-distance-left:9pt;mso-wrap-distance-top:0;mso-wrap-distance-right:9pt;mso-wrap-distance-bottom:0;mso-position-horizontal:absolute;mso-position-horizontal-relative:margin;mso-position-vertical:absolute;mso-position-vertical-relative:text;mso-width-percent:0;mso-height-percent:0;mso-width-relative:margin;mso-height-relative:margin;v-text-anchor:middle" o:gfxdata="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" filled="f" strokecolor="black [3213]" strokeweight="1.25pt">
                 <v:textbox>
@@ -11899,7 +11901,7 @@
         <mc:AlternateContent>
           <mc:Choice Requires="wps">
             <w:drawing>
-              <wp:anchor distT="0" distB="0" distL="114300" distR="114300" simplePos="0" relativeHeight="251211776" behindDoc="0" locked="0" layoutInCell="1" allowOverlap="1" wp14:anchorId="044CC8D3" wp14:editId="10C10AC4">
+              <wp:anchor distT="0" distB="0" distL="114300" distR="114300" simplePos="0" relativeHeight="251595264" behindDoc="0" locked="0" layoutInCell="1" allowOverlap="1" wp14:anchorId="044CC8D3" wp14:editId="10C10AC4">
                 <wp:simplePos x="0" y="0"/>
                 <wp:positionH relativeFrom="column">
                   <wp:posOffset>4491300</wp:posOffset>
@@ -11993,7 +11995,7 @@
               </wp:anchor>
             </w:drawing>
           </mc:Choice>
-          <mc:Fallback>
+          <mc:Fallback xmlns:w16se="http://schemas.microsoft.com/office/word/2015/wordml/symex" xmlns:w15="http://schemas.microsoft.com/office/word/2012/wordml" xmlns:cx8="http://schemas.microsoft.com/office/drawing/2016/5/14/chartex" xmlns:cx7="http://schemas.microsoft.com/office/drawing/2016/5/13/chartex" xmlns:cx6="http://schemas.microsoft.com/office/drawing/2016/5/12/chartex" xmlns:cx5="http://schemas.microsoft.com/office/drawing/2016/5/11/chartex" xmlns:cx4="http://schemas.microsoft.com/office/drawing/2016/5/10/chartex" xmlns:cx3="http://schemas.microsoft.com/office/drawing/2016/5/9/chartex" xmlns:cx2="http://schemas.microsoft.com/office/drawing/2015/10/21/chartex" xmlns:cx1="http://schemas.microsoft.com/office/drawing/2015/9/8/chartex" xmlns:cx="http://schemas.microsoft.com/office/drawing/2014/chartex">
             <w:pict>
               <v:oval w14:anchorId="044CC8D3" id="Oval 42" o:spid="_x0000_s1090" style="position:absolute;margin-left:353.65pt;margin-top:39.5pt;width:62.6pt;height:22.9pt;z-index:251211776;visibility:visible;mso-wrap-style:square;mso-width-percent:0;mso-height-percent:0;mso-wrap-distance-left:9pt;mso-wrap-distance-top:0;mso-wrap-distance-right:9pt;mso-wrap-distance-bottom:0;mso-position-horizontal:absolute;mso-position-horizontal-relative:text;mso-position-vertical:absolute;mso-position-vertical-relative:text;mso-width-percent:0;mso-height-percent:0;mso-width-relative:margin;mso-height-relative:margin;v-text-anchor:middle" o:gfxdata="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" fillcolor="white [3212]" strokecolor="black [3213]">
                 <v:stroke joinstyle="miter"/>
@@ -12036,7 +12038,7 @@
         <mc:AlternateContent>
           <mc:Choice Requires="wps">
             <w:drawing>
-              <wp:anchor distT="0" distB="0" distL="114300" distR="114300" simplePos="0" relativeHeight="251636736" behindDoc="0" locked="0" layoutInCell="1" allowOverlap="1" wp14:anchorId="58C6B8F3" wp14:editId="5AB22183">
+              <wp:anchor distT="0" distB="0" distL="114300" distR="114300" simplePos="0" relativeHeight="251660800" behindDoc="0" locked="0" layoutInCell="1" allowOverlap="1" wp14:anchorId="58C6B8F3" wp14:editId="5AB22183">
                 <wp:simplePos x="0" y="0"/>
                 <wp:positionH relativeFrom="margin">
                   <wp:posOffset>1612818</wp:posOffset>
@@ -12096,7 +12098,7 @@
               </wp:anchor>
             </w:drawing>
           </mc:Choice>
-          <mc:Fallback>
+          <mc:Fallback xmlns:w16se="http://schemas.microsoft.com/office/word/2015/wordml/symex" xmlns:w15="http://schemas.microsoft.com/office/word/2012/wordml" xmlns:cx8="http://schemas.microsoft.com/office/drawing/2016/5/14/chartex" xmlns:cx7="http://schemas.microsoft.com/office/drawing/2016/5/13/chartex" xmlns:cx6="http://schemas.microsoft.com/office/drawing/2016/5/12/chartex" xmlns:cx5="http://schemas.microsoft.com/office/drawing/2016/5/11/chartex" xmlns:cx4="http://schemas.microsoft.com/office/drawing/2016/5/10/chartex" xmlns:cx3="http://schemas.microsoft.com/office/drawing/2016/5/9/chartex" xmlns:cx2="http://schemas.microsoft.com/office/drawing/2015/10/21/chartex" xmlns:cx1="http://schemas.microsoft.com/office/drawing/2015/9/8/chartex" xmlns:cx="http://schemas.microsoft.com/office/drawing/2014/chartex">
             <w:pict>
               <v:line w14:anchorId="7EF7087A" id="Conexão reta 123" o:spid="_x0000_s1026" style="position:absolute;flip:x y;z-index:251636736;visibility:visible;mso-wrap-style:square;mso-width-percent:0;mso-height-percent:0;mso-wrap-distance-left:9pt;mso-wrap-distance-top:0;mso-wrap-distance-right:9pt;mso-wrap-distance-bottom:0;mso-position-horizontal:absolute;mso-position-horizontal-relative:margin;mso-position-vertical:absolute;mso-position-vertical-relative:text;mso-width-percent:0;mso-height-percent:0;mso-width-relative:margin;mso-height-relative:margin" from="127pt,378.85pt" to="137.8pt,381.4pt" o:gfxdata="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" strokecolor="#7f7f7f [1612]" strokeweight="1.75pt">
                 <v:stroke joinstyle="miter"/>
@@ -12114,7 +12116,7 @@
         <mc:AlternateContent>
           <mc:Choice Requires="wps">
             <w:drawing>
-              <wp:anchor distT="0" distB="0" distL="114300" distR="114300" simplePos="0" relativeHeight="251631616" behindDoc="0" locked="0" layoutInCell="1" allowOverlap="1" wp14:anchorId="7EBC7341" wp14:editId="1E9E8E8F">
+              <wp:anchor distT="0" distB="0" distL="114300" distR="114300" simplePos="0" relativeHeight="251659776" behindDoc="0" locked="0" layoutInCell="1" allowOverlap="1" wp14:anchorId="7EBC7341" wp14:editId="1E9E8E8F">
                 <wp:simplePos x="0" y="0"/>
                 <wp:positionH relativeFrom="margin">
                   <wp:posOffset>1677974</wp:posOffset>
@@ -12195,7 +12197,7 @@
               </wp:anchor>
             </w:drawing>
           </mc:Choice>
-          <mc:Fallback>
+          <mc:Fallback xmlns:w16se="http://schemas.microsoft.com/office/word/2015/wordml/symex" xmlns:w15="http://schemas.microsoft.com/office/word/2012/wordml" xmlns:cx8="http://schemas.microsoft.com/office/drawing/2016/5/14/chartex" xmlns:cx7="http://schemas.microsoft.com/office/drawing/2016/5/13/chartex" xmlns:cx6="http://schemas.microsoft.com/office/drawing/2016/5/12/chartex" xmlns:cx5="http://schemas.microsoft.com/office/drawing/2016/5/11/chartex" xmlns:cx4="http://schemas.microsoft.com/office/drawing/2016/5/10/chartex" xmlns:cx3="http://schemas.microsoft.com/office/drawing/2016/5/9/chartex" xmlns:cx2="http://schemas.microsoft.com/office/drawing/2015/10/21/chartex" xmlns:cx1="http://schemas.microsoft.com/office/drawing/2015/9/8/chartex" xmlns:cx="http://schemas.microsoft.com/office/drawing/2014/chartex">
             <w:pict>
               <v:oval w14:anchorId="7EBC7341" id="Oval 84" o:spid="_x0000_s1091" style="position:absolute;margin-left:132.1pt;margin-top:376.3pt;width:48.25pt;height:22.85pt;z-index:251631616;visibility:visible;mso-wrap-style:square;mso-width-percent:0;mso-height-percent:0;mso-wrap-distance-left:9pt;mso-wrap-distance-top:0;mso-wrap-distance-right:9pt;mso-wrap-distance-bottom:0;mso-position-horizontal:absolute;mso-position-horizontal-relative:margin;mso-position-vertical:absolute;mso-position-vertical-relative:text;mso-width-percent:0;mso-height-percent:0;mso-width-relative:margin;mso-height-relative:margin;v-text-anchor:middle" o:gfxdata="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" fillcolor="window" strokecolor="windowText">
                 <v:stroke joinstyle="miter"/>
@@ -12239,7 +12241,7 @@
         <mc:AlternateContent>
           <mc:Choice Requires="wps">
             <w:drawing>
-              <wp:anchor distT="0" distB="0" distL="114300" distR="114300" simplePos="0" relativeHeight="251222016" behindDoc="0" locked="0" layoutInCell="1" allowOverlap="1" wp14:anchorId="43CFC6DC" wp14:editId="150CC7A2">
+              <wp:anchor distT="0" distB="0" distL="114300" distR="114300" simplePos="0" relativeHeight="251597312" behindDoc="0" locked="0" layoutInCell="1" allowOverlap="1" wp14:anchorId="43CFC6DC" wp14:editId="150CC7A2">
                 <wp:simplePos x="0" y="0"/>
                 <wp:positionH relativeFrom="column">
                   <wp:posOffset>3963670</wp:posOffset>
@@ -12333,7 +12335,7 @@
               </wp:anchor>
             </w:drawing>
           </mc:Choice>
-          <mc:Fallback>
+          <mc:Fallback xmlns:w16se="http://schemas.microsoft.com/office/word/2015/wordml/symex" xmlns:w15="http://schemas.microsoft.com/office/word/2012/wordml" xmlns:cx8="http://schemas.microsoft.com/office/drawing/2016/5/14/chartex" xmlns:cx7="http://schemas.microsoft.com/office/drawing/2016/5/13/chartex" xmlns:cx6="http://schemas.microsoft.com/office/drawing/2016/5/12/chartex" xmlns:cx5="http://schemas.microsoft.com/office/drawing/2016/5/11/chartex" xmlns:cx4="http://schemas.microsoft.com/office/drawing/2016/5/10/chartex" xmlns:cx3="http://schemas.microsoft.com/office/drawing/2016/5/9/chartex" xmlns:cx2="http://schemas.microsoft.com/office/drawing/2015/10/21/chartex" xmlns:cx1="http://schemas.microsoft.com/office/drawing/2015/9/8/chartex" xmlns:cx="http://schemas.microsoft.com/office/drawing/2014/chartex">
             <w:pict>
               <v:oval w14:anchorId="43CFC6DC" id="Oval 66" o:spid="_x0000_s1092" style="position:absolute;margin-left:312.1pt;margin-top:136.2pt;width:88.8pt;height:25.5pt;z-index:251222016;visibility:visible;mso-wrap-style:square;mso-width-percent:0;mso-height-percent:0;mso-wrap-distance-left:9pt;mso-wrap-distance-top:0;mso-wrap-distance-right:9pt;mso-wrap-distance-bottom:0;mso-position-horizontal:absolute;mso-position-horizontal-relative:text;mso-position-vertical:absolute;mso-position-vertical-relative:text;mso-width-percent:0;mso-height-percent:0;mso-width-relative:margin;mso-height-relative:margin;v-text-anchor:middle" o:gfxdata="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" fillcolor="white [3212]" strokecolor="black [3213]">
                 <v:stroke joinstyle="miter"/>
@@ -12376,7 +12378,7 @@
         <mc:AlternateContent>
           <mc:Choice Requires="wps">
             <w:drawing>
-              <wp:anchor distT="0" distB="0" distL="114300" distR="114300" simplePos="0" relativeHeight="251216896" behindDoc="0" locked="0" layoutInCell="1" allowOverlap="1" wp14:anchorId="26533FEF" wp14:editId="62C8827F">
+              <wp:anchor distT="0" distB="0" distL="114300" distR="114300" simplePos="0" relativeHeight="251596288" behindDoc="0" locked="0" layoutInCell="1" allowOverlap="1" wp14:anchorId="26533FEF" wp14:editId="62C8827F">
                 <wp:simplePos x="0" y="0"/>
                 <wp:positionH relativeFrom="column">
                   <wp:posOffset>2872740</wp:posOffset>
@@ -12436,7 +12438,7 @@
               </wp:anchor>
             </w:drawing>
           </mc:Choice>
-          <mc:Fallback>
+          <mc:Fallback xmlns:w16se="http://schemas.microsoft.com/office/word/2015/wordml/symex" xmlns:w15="http://schemas.microsoft.com/office/word/2012/wordml" xmlns:cx8="http://schemas.microsoft.com/office/drawing/2016/5/14/chartex" xmlns:cx7="http://schemas.microsoft.com/office/drawing/2016/5/13/chartex" xmlns:cx6="http://schemas.microsoft.com/office/drawing/2016/5/12/chartex" xmlns:cx5="http://schemas.microsoft.com/office/drawing/2016/5/11/chartex" xmlns:cx4="http://schemas.microsoft.com/office/drawing/2016/5/10/chartex" xmlns:cx3="http://schemas.microsoft.com/office/drawing/2016/5/9/chartex" xmlns:cx2="http://schemas.microsoft.com/office/drawing/2015/10/21/chartex" xmlns:cx1="http://schemas.microsoft.com/office/drawing/2015/9/8/chartex" xmlns:cx="http://schemas.microsoft.com/office/drawing/2014/chartex">
             <w:pict>
               <v:line w14:anchorId="65331299" id="Conexão reta 55" o:spid="_x0000_s1026" style="position:absolute;flip:x y;z-index:251216896;visibility:visible;mso-wrap-style:square;mso-width-percent:0;mso-height-percent:0;mso-wrap-distance-left:9pt;mso-wrap-distance-top:0;mso-wrap-distance-right:9pt;mso-wrap-distance-bottom:0;mso-position-horizontal:absolute;mso-position-horizontal-relative:text;mso-position-vertical:absolute;mso-position-vertical-relative:text;mso-width-percent:0;mso-height-percent:0;mso-width-relative:margin;mso-height-relative:margin" from="226.2pt,63.05pt" to="365.55pt,111pt" o:gfxdata="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" strokecolor="#7f7f7f [1612]" strokeweight="1.75pt">
                 <v:stroke joinstyle="miter"/>
@@ -12453,7 +12455,7 @@
         <mc:AlternateContent>
           <mc:Choice Requires="wps">
             <w:drawing>
-              <wp:anchor distT="0" distB="0" distL="114300" distR="114300" simplePos="0" relativeHeight="251232256" behindDoc="0" locked="0" layoutInCell="1" allowOverlap="1" wp14:anchorId="414337B3" wp14:editId="4ABCA7A4">
+              <wp:anchor distT="0" distB="0" distL="114300" distR="114300" simplePos="0" relativeHeight="251601408" behindDoc="0" locked="0" layoutInCell="1" allowOverlap="1" wp14:anchorId="414337B3" wp14:editId="4ABCA7A4">
                 <wp:simplePos x="0" y="0"/>
                 <wp:positionH relativeFrom="column">
                   <wp:posOffset>2118995</wp:posOffset>
@@ -12554,7 +12556,7 @@
               </wp:anchor>
             </w:drawing>
           </mc:Choice>
-          <mc:Fallback>
+          <mc:Fallback xmlns:w16se="http://schemas.microsoft.com/office/word/2015/wordml/symex" xmlns:w15="http://schemas.microsoft.com/office/word/2012/wordml" xmlns:cx8="http://schemas.microsoft.com/office/drawing/2016/5/14/chartex" xmlns:cx7="http://schemas.microsoft.com/office/drawing/2016/5/13/chartex" xmlns:cx6="http://schemas.microsoft.com/office/drawing/2016/5/12/chartex" xmlns:cx5="http://schemas.microsoft.com/office/drawing/2016/5/11/chartex" xmlns:cx4="http://schemas.microsoft.com/office/drawing/2016/5/10/chartex" xmlns:cx3="http://schemas.microsoft.com/office/drawing/2016/5/9/chartex" xmlns:cx2="http://schemas.microsoft.com/office/drawing/2015/10/21/chartex" xmlns:cx1="http://schemas.microsoft.com/office/drawing/2015/9/8/chartex" xmlns:cx="http://schemas.microsoft.com/office/drawing/2014/chartex">
             <w:pict>
               <v:oval w14:anchorId="414337B3" id="Oval 54" o:spid="_x0000_s1093" style="position:absolute;margin-left:166.85pt;margin-top:44.65pt;width:68.7pt;height:22.9pt;z-index:251232256;visibility:visible;mso-wrap-style:square;mso-width-percent:0;mso-height-percent:0;mso-wrap-distance-left:9pt;mso-wrap-distance-top:0;mso-wrap-distance-right:9pt;mso-wrap-distance-bottom:0;mso-position-horizontal:absolute;mso-position-horizontal-relative:text;mso-position-vertical:absolute;mso-position-vertical-relative:text;mso-width-percent:0;mso-height-percent:0;mso-width-relative:margin;mso-height-relative:margin;v-text-anchor:middle" o:gfxdata="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" fillcolor="white [3212]" strokecolor="black [3213]">
                 <v:stroke joinstyle="miter"/>
@@ -12604,7 +12606,7 @@
         <mc:AlternateContent>
           <mc:Choice Requires="wps">
             <w:drawing>
-              <wp:anchor distT="0" distB="0" distL="114300" distR="114300" simplePos="0" relativeHeight="251626496" behindDoc="0" locked="0" layoutInCell="1" allowOverlap="1" wp14:anchorId="427821B5" wp14:editId="15B20282">
+              <wp:anchor distT="0" distB="0" distL="114300" distR="114300" simplePos="0" relativeHeight="251658752" behindDoc="0" locked="0" layoutInCell="1" allowOverlap="1" wp14:anchorId="427821B5" wp14:editId="15B20282">
                 <wp:simplePos x="0" y="0"/>
                 <wp:positionH relativeFrom="margin">
                   <wp:posOffset>332657</wp:posOffset>
@@ -12664,7 +12666,7 @@
               </wp:anchor>
             </w:drawing>
           </mc:Choice>
-          <mc:Fallback>
+          <mc:Fallback xmlns:w16se="http://schemas.microsoft.com/office/word/2015/wordml/symex" xmlns:w15="http://schemas.microsoft.com/office/word/2012/wordml" xmlns:cx8="http://schemas.microsoft.com/office/drawing/2016/5/14/chartex" xmlns:cx7="http://schemas.microsoft.com/office/drawing/2016/5/13/chartex" xmlns:cx6="http://schemas.microsoft.com/office/drawing/2016/5/12/chartex" xmlns:cx5="http://schemas.microsoft.com/office/drawing/2016/5/11/chartex" xmlns:cx4="http://schemas.microsoft.com/office/drawing/2016/5/10/chartex" xmlns:cx3="http://schemas.microsoft.com/office/drawing/2016/5/9/chartex" xmlns:cx2="http://schemas.microsoft.com/office/drawing/2015/10/21/chartex" xmlns:cx1="http://schemas.microsoft.com/office/drawing/2015/9/8/chartex" xmlns:cx="http://schemas.microsoft.com/office/drawing/2014/chartex">
             <w:pict>
               <v:line w14:anchorId="76A9CA0B" id="Conexão reta 115" o:spid="_x0000_s1026" style="position:absolute;z-index:251626496;visibility:visible;mso-wrap-style:square;mso-width-percent:0;mso-height-percent:0;mso-wrap-distance-left:9pt;mso-wrap-distance-top:0;mso-wrap-distance-right:9pt;mso-wrap-distance-bottom:0;mso-position-horizontal:absolute;mso-position-horizontal-relative:margin;mso-position-vertical:absolute;mso-position-vertical-relative:text;mso-width-percent:0;mso-height-percent:0;mso-width-relative:margin;mso-height-relative:margin" from="26.2pt,254.9pt" to="39.95pt,263pt" o:gfxdata="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" strokecolor="#7f7f7f [1612]" strokeweight="1.75pt">
                 <v:stroke joinstyle="miter"/>
@@ -12682,7 +12684,7 @@
         <mc:AlternateContent>
           <mc:Choice Requires="wps">
             <w:drawing>
-              <wp:anchor distT="0" distB="0" distL="114300" distR="114300" simplePos="0" relativeHeight="251155456" behindDoc="0" locked="0" layoutInCell="1" allowOverlap="1" wp14:anchorId="36FB9CCF" wp14:editId="6DBB8C76">
+              <wp:anchor distT="0" distB="0" distL="114300" distR="114300" simplePos="0" relativeHeight="251582976" behindDoc="0" locked="0" layoutInCell="1" allowOverlap="1" wp14:anchorId="36FB9CCF" wp14:editId="6DBB8C76">
                 <wp:simplePos x="0" y="0"/>
                 <wp:positionH relativeFrom="column">
                   <wp:posOffset>436024</wp:posOffset>
@@ -12750,7 +12752,7 @@
               </wp:anchor>
             </w:drawing>
           </mc:Choice>
-          <mc:Fallback>
+          <mc:Fallback xmlns:w16se="http://schemas.microsoft.com/office/word/2015/wordml/symex" xmlns:w15="http://schemas.microsoft.com/office/word/2012/wordml" xmlns:cx8="http://schemas.microsoft.com/office/drawing/2016/5/14/chartex" xmlns:cx7="http://schemas.microsoft.com/office/drawing/2016/5/13/chartex" xmlns:cx6="http://schemas.microsoft.com/office/drawing/2016/5/12/chartex" xmlns:cx5="http://schemas.microsoft.com/office/drawing/2016/5/11/chartex" xmlns:cx4="http://schemas.microsoft.com/office/drawing/2016/5/10/chartex" xmlns:cx3="http://schemas.microsoft.com/office/drawing/2016/5/9/chartex" xmlns:cx2="http://schemas.microsoft.com/office/drawing/2015/10/21/chartex" xmlns:cx1="http://schemas.microsoft.com/office/drawing/2015/9/8/chartex" xmlns:cx="http://schemas.microsoft.com/office/drawing/2014/chartex">
             <w:pict>
               <v:oval w14:anchorId="6F3893BB" id="Oval 160" o:spid="_x0000_s1026" style="position:absolute;margin-left:34.35pt;margin-top:283.1pt;width:110.8pt;height:47.2pt;z-index:251155456;visibility:visible;mso-wrap-style:square;mso-width-percent:0;mso-height-percent:0;mso-wrap-distance-left:9pt;mso-wrap-distance-top:0;mso-wrap-distance-right:9pt;mso-wrap-distance-bottom:0;mso-position-horizontal:absolute;mso-position-horizontal-relative:text;mso-position-vertical:absolute;mso-position-vertical-relative:text;mso-width-percent:0;mso-height-percent:0;mso-width-relative:margin;mso-height-relative:margin;v-text-anchor:middle" o:gfxdata="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" filled="f" strokecolor="#70ad47 [3209]" strokeweight="1.25pt">
                 <v:stroke opacity="38550f" joinstyle="miter"/>
@@ -12767,7 +12769,7 @@
         <mc:AlternateContent>
           <mc:Choice Requires="wps">
             <w:drawing>
-              <wp:anchor distT="0" distB="0" distL="114300" distR="114300" simplePos="0" relativeHeight="251510784" behindDoc="0" locked="0" layoutInCell="1" allowOverlap="1" wp14:anchorId="1BC64CB1" wp14:editId="2178D6AE">
+              <wp:anchor distT="0" distB="0" distL="114300" distR="114300" simplePos="0" relativeHeight="251637248" behindDoc="0" locked="0" layoutInCell="1" allowOverlap="1" wp14:anchorId="1BC64CB1" wp14:editId="2178D6AE">
                 <wp:simplePos x="0" y="0"/>
                 <wp:positionH relativeFrom="margin">
                   <wp:posOffset>4958079</wp:posOffset>
@@ -12827,7 +12829,7 @@
               </wp:anchor>
             </w:drawing>
           </mc:Choice>
-          <mc:Fallback>
+          <mc:Fallback xmlns:w16se="http://schemas.microsoft.com/office/word/2015/wordml/symex" xmlns:w15="http://schemas.microsoft.com/office/word/2012/wordml" xmlns:cx8="http://schemas.microsoft.com/office/drawing/2016/5/14/chartex" xmlns:cx7="http://schemas.microsoft.com/office/drawing/2016/5/13/chartex" xmlns:cx6="http://schemas.microsoft.com/office/drawing/2016/5/12/chartex" xmlns:cx5="http://schemas.microsoft.com/office/drawing/2016/5/11/chartex" xmlns:cx4="http://schemas.microsoft.com/office/drawing/2016/5/10/chartex" xmlns:cx3="http://schemas.microsoft.com/office/drawing/2016/5/9/chartex" xmlns:cx2="http://schemas.microsoft.com/office/drawing/2015/10/21/chartex" xmlns:cx1="http://schemas.microsoft.com/office/drawing/2015/9/8/chartex" xmlns:cx="http://schemas.microsoft.com/office/drawing/2014/chartex">
             <w:pict>
               <v:line w14:anchorId="50350961" id="Conexão reta 158" o:spid="_x0000_s1026" style="position:absolute;flip:x;z-index:251510784;visibility:visible;mso-wrap-style:square;mso-width-percent:0;mso-height-percent:0;mso-wrap-distance-left:9pt;mso-wrap-distance-top:0;mso-wrap-distance-right:9pt;mso-wrap-distance-bottom:0;mso-position-horizontal:absolute;mso-position-horizontal-relative:margin;mso-position-vertical:absolute;mso-position-vertical-relative:text;mso-width-percent:0;mso-height-percent:0;mso-width-relative:margin;mso-height-relative:margin" from="390.4pt,339.45pt" to="392.65pt,352.2pt" o:gfxdata="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" strokecolor="#7f7f7f [1612]" strokeweight="1.75pt">
                 <v:stroke joinstyle="miter"/>
@@ -12845,7 +12847,7 @@
         <mc:AlternateContent>
           <mc:Choice Requires="wps">
             <w:drawing>
-              <wp:anchor distT="0" distB="0" distL="114300" distR="114300" simplePos="0" relativeHeight="251563008" behindDoc="0" locked="0" layoutInCell="1" allowOverlap="1" wp14:anchorId="33D0836A" wp14:editId="614E47CE">
+              <wp:anchor distT="0" distB="0" distL="114300" distR="114300" simplePos="0" relativeHeight="251652608" behindDoc="0" locked="0" layoutInCell="1" allowOverlap="1" wp14:anchorId="33D0836A" wp14:editId="614E47CE">
                 <wp:simplePos x="0" y="0"/>
                 <wp:positionH relativeFrom="margin">
                   <wp:posOffset>3138805</wp:posOffset>
@@ -12905,7 +12907,7 @@
               </wp:anchor>
             </w:drawing>
           </mc:Choice>
-          <mc:Fallback>
+          <mc:Fallback xmlns:w16se="http://schemas.microsoft.com/office/word/2015/wordml/symex" xmlns:w15="http://schemas.microsoft.com/office/word/2012/wordml" xmlns:cx8="http://schemas.microsoft.com/office/drawing/2016/5/14/chartex" xmlns:cx7="http://schemas.microsoft.com/office/drawing/2016/5/13/chartex" xmlns:cx6="http://schemas.microsoft.com/office/drawing/2016/5/12/chartex" xmlns:cx5="http://schemas.microsoft.com/office/drawing/2016/5/11/chartex" xmlns:cx4="http://schemas.microsoft.com/office/drawing/2016/5/10/chartex" xmlns:cx3="http://schemas.microsoft.com/office/drawing/2016/5/9/chartex" xmlns:cx2="http://schemas.microsoft.com/office/drawing/2015/10/21/chartex" xmlns:cx1="http://schemas.microsoft.com/office/drawing/2015/9/8/chartex" xmlns:cx="http://schemas.microsoft.com/office/drawing/2014/chartex">
             <w:pict>
               <v:line w14:anchorId="3D19DD3E" id="Conexão reta 172" o:spid="_x0000_s1026" style="position:absolute;flip:x;z-index:251563008;visibility:visible;mso-wrap-style:square;mso-width-percent:0;mso-height-percent:0;mso-wrap-distance-left:9pt;mso-wrap-distance-top:0;mso-wrap-distance-right:9pt;mso-wrap-distance-bottom:0;mso-position-horizontal:absolute;mso-position-horizontal-relative:margin;mso-position-vertical:absolute;mso-position-vertical-relative:text;mso-width-percent:0;mso-height-percent:0;mso-width-relative:margin;mso-height-relative:margin" from="247.15pt,337.95pt" to="251.65pt,352.15pt" o:gfxdata="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" strokecolor="#7f7f7f [1612]" strokeweight="1.75pt">
                 <v:stroke joinstyle="miter"/>
@@ -12923,7 +12925,7 @@
         <mc:AlternateContent>
           <mc:Choice Requires="wps">
             <w:drawing>
-              <wp:anchor distT="0" distB="0" distL="114300" distR="114300" simplePos="0" relativeHeight="251561984" behindDoc="0" locked="0" layoutInCell="1" allowOverlap="1" wp14:anchorId="1325A2EC" wp14:editId="25E7FF98">
+              <wp:anchor distT="0" distB="0" distL="114300" distR="114300" simplePos="0" relativeHeight="251651584" behindDoc="0" locked="0" layoutInCell="1" allowOverlap="1" wp14:anchorId="1325A2EC" wp14:editId="25E7FF98">
                 <wp:simplePos x="0" y="0"/>
                 <wp:positionH relativeFrom="margin">
                   <wp:posOffset>2929255</wp:posOffset>
@@ -13006,7 +13008,7 @@
               </wp:anchor>
             </w:drawing>
           </mc:Choice>
-          <mc:Fallback>
+          <mc:Fallback xmlns:w16se="http://schemas.microsoft.com/office/word/2015/wordml/symex" xmlns:w15="http://schemas.microsoft.com/office/word/2012/wordml" xmlns:cx8="http://schemas.microsoft.com/office/drawing/2016/5/14/chartex" xmlns:cx7="http://schemas.microsoft.com/office/drawing/2016/5/13/chartex" xmlns:cx6="http://schemas.microsoft.com/office/drawing/2016/5/12/chartex" xmlns:cx5="http://schemas.microsoft.com/office/drawing/2016/5/11/chartex" xmlns:cx4="http://schemas.microsoft.com/office/drawing/2016/5/10/chartex" xmlns:cx3="http://schemas.microsoft.com/office/drawing/2016/5/9/chartex" xmlns:cx2="http://schemas.microsoft.com/office/drawing/2015/10/21/chartex" xmlns:cx1="http://schemas.microsoft.com/office/drawing/2015/9/8/chartex" xmlns:cx="http://schemas.microsoft.com/office/drawing/2014/chartex">
             <w:pict>
               <v:oval w14:anchorId="1325A2EC" id="Oval 171" o:spid="_x0000_s1094" style="position:absolute;margin-left:230.65pt;margin-top:313.55pt;width:53.55pt;height:24.75pt;z-index:251561984;visibility:visible;mso-wrap-style:square;mso-width-percent:0;mso-height-percent:0;mso-wrap-distance-left:9pt;mso-wrap-distance-top:0;